<commit_message>
Fight to ensure correct IR/AST for if and parsing as well
</commit_message>
<xml_diff>
--- a/Docs/SLang reference.docx
+++ b/Docs/SLang reference.docx
@@ -108,7 +108,7 @@
           <w:sz w:val="24"/>
           <w:szCs w:val="24"/>
         </w:rPr>
-        <w:t>2</w:t>
+        <w:t>3</w:t>
       </w:r>
     </w:p>
     <w:p>
@@ -218,6 +218,8 @@
               </w:rPr>
               <w:t>Name</w:t>
             </w:r>
+            <w:bookmarkStart w:id="0" w:name="_GoBack"/>
+            <w:bookmarkEnd w:id="0"/>
           </w:p>
         </w:tc>
         <w:tc>
@@ -300,7 +302,13 @@
               <w:t>Routine characteristic</w:t>
             </w:r>
             <w:r>
-              <w:t>. The alternative name of the unit or routine.</w:t>
+              <w:t>:</w:t>
+            </w:r>
+            <w:r>
+              <w:t xml:space="preserve"> The alternat</w:t>
+            </w:r>
+            <w:r>
+              <w:t>ive name of the unit or routine</w:t>
             </w:r>
           </w:p>
         </w:tc>
@@ -356,7 +364,19 @@
               <w:ind w:left="0"/>
             </w:pPr>
             <w:r>
-              <w:t>Unit level/Type. Another name or anchor</w:t>
+              <w:t>Unit level/Type</w:t>
+            </w:r>
+            <w:r>
+              <w:t>:</w:t>
+            </w:r>
+            <w:r>
+              <w:t xml:space="preserve"> Another name </w:t>
+            </w:r>
+            <w:r>
+              <w:t xml:space="preserve">in use-as directive </w:t>
+            </w:r>
+            <w:r>
+              <w:t>or anchor</w:t>
             </w:r>
             <w:r>
               <w:t xml:space="preserve"> reference</w:t>
@@ -421,7 +441,13 @@
               <w:t xml:space="preserve"> or entity</w:t>
             </w:r>
             <w:r>
-              <w:t>. It can be a unit or an attribute.</w:t>
+              <w:t>:</w:t>
+            </w:r>
+            <w:r>
+              <w:t xml:space="preserve"> It can be a unit or </w:t>
+            </w:r>
+            <w:r>
+              <w:t>data attribute</w:t>
             </w:r>
           </w:p>
         </w:tc>
@@ -477,7 +503,13 @@
               <w:ind w:left="0"/>
             </w:pPr>
             <w:r>
-              <w:t>Unit level. Start of constant objects declaration section</w:t>
+              <w:t>Unit level</w:t>
+            </w:r>
+            <w:r>
+              <w:t>:</w:t>
+            </w:r>
+            <w:r>
+              <w:t xml:space="preserve"> Start of constant objects declaration section</w:t>
             </w:r>
             <w:r>
               <w:t xml:space="preserve"> or constant attribute declaration</w:t>
@@ -489,7 +521,13 @@
               <w:ind w:left="0"/>
             </w:pPr>
             <w:r>
-              <w:t>Unit-routine level. Import of constant objects</w:t>
+              <w:t>Unit-routine level</w:t>
+            </w:r>
+            <w:r>
+              <w:t>:</w:t>
+            </w:r>
+            <w:r>
+              <w:t xml:space="preserve"> Import of constant objects</w:t>
             </w:r>
             <w:r>
               <w:t xml:space="preserve"> of some unit</w:t>
@@ -551,7 +589,7 @@
               <w:t>Statement</w:t>
             </w:r>
             <w:r>
-              <w:t>. Start of the block.</w:t>
+              <w:t>: Start of the block</w:t>
             </w:r>
           </w:p>
         </w:tc>
@@ -604,7 +642,7 @@
               <w:t>Statement</w:t>
             </w:r>
             <w:r>
-              <w:t>. Start of else block.</w:t>
+              <w:t>: Start of else part</w:t>
             </w:r>
           </w:p>
         </w:tc>
@@ -663,7 +701,7 @@
               <w:t>Statement</w:t>
             </w:r>
             <w:r>
-              <w:t>. Start of the else if block</w:t>
+              <w:t>: Start of the else if section</w:t>
             </w:r>
           </w:p>
         </w:tc>
@@ -769,7 +807,16 @@
               <w:ind w:left="0"/>
             </w:pPr>
             <w:r>
-              <w:t xml:space="preserve">Predicate. Routine post-condition clause start. </w:t>
+              <w:t>Predicate</w:t>
+            </w:r>
+            <w:r>
+              <w:t>:</w:t>
+            </w:r>
+            <w:r>
+              <w:t xml:space="preserve"> Routi</w:t>
+            </w:r>
+            <w:r>
+              <w:t>ne post-condition clause start</w:t>
             </w:r>
           </w:p>
         </w:tc>
@@ -822,7 +869,10 @@
               <w:t>Unit level</w:t>
             </w:r>
             <w:r>
-              <w:t xml:space="preserve">. Used to support inheritance and unit extensions. </w:t>
+              <w:t>:</w:t>
+            </w:r>
+            <w:r>
+              <w:t xml:space="preserve"> Used to support inheritance and unit extensions. </w:t>
             </w:r>
           </w:p>
         </w:tc>
@@ -872,7 +922,19 @@
               <w:ind w:left="0"/>
             </w:pPr>
             <w:r>
-              <w:t>Unit level. The unti cannot have descendants</w:t>
+              <w:t>Unit level</w:t>
+            </w:r>
+            <w:r>
+              <w:t>:</w:t>
+            </w:r>
+            <w:r>
+              <w:t xml:space="preserve"> The un</w:t>
+            </w:r>
+            <w:r>
+              <w:t>it</w:t>
+            </w:r>
+            <w:r>
+              <w:t xml:space="preserve"> cannot have descendants</w:t>
             </w:r>
           </w:p>
           <w:p>
@@ -881,13 +943,22 @@
               <w:ind w:left="0"/>
             </w:pPr>
             <w:r>
-              <w:t xml:space="preserve">Member </w:t>
+              <w:t>Unit m</w:t>
+            </w:r>
+            <w:r>
+              <w:t xml:space="preserve">ember </w:t>
             </w:r>
             <w:r>
               <w:t>characteristic</w:t>
             </w:r>
             <w:r>
-              <w:t>. Member can not be overridden down in the inheritance hierarchy. Also final can be applied to attribute of the unit to state finalization action</w:t>
+              <w:t>:</w:t>
+            </w:r>
+            <w:r>
+              <w:t xml:space="preserve"> Member can not be overridden down in the inheritance hierarchy. Also final can be applied to attribute of the unit to state finalization action</w:t>
+            </w:r>
+            <w:r>
+              <w:t>. And it is possible to give a final name to some routine to use it in descendants</w:t>
             </w:r>
           </w:p>
         </w:tc>
@@ -940,7 +1011,16 @@
               <w:t>Routine characteristic</w:t>
             </w:r>
             <w:r>
-              <w:t>. Body of the routine is coded in 3</w:t>
+              <w:t>:</w:t>
+            </w:r>
+            <w:r>
+              <w:t xml:space="preserve"> </w:t>
+            </w:r>
+            <w:r>
+              <w:t>The b</w:t>
+            </w:r>
+            <w:r>
+              <w:t>ody of the routine is coded in 3</w:t>
             </w:r>
             <w:r>
               <w:rPr>
@@ -1002,7 +1082,7 @@
               <w:t>Statement</w:t>
             </w:r>
             <w:r>
-              <w:t>. Conditional statement start.</w:t>
+              <w:t>: Conditional statement start</w:t>
             </w:r>
           </w:p>
         </w:tc>
@@ -1058,7 +1138,16 @@
               <w:ind w:left="0"/>
             </w:pPr>
             <w:r>
-              <w:t>Operator. Belongs to the range of values.</w:t>
+              <w:t>Operator</w:t>
+            </w:r>
+            <w:r>
+              <w:t>:</w:t>
+            </w:r>
+            <w:r>
+              <w:t xml:space="preserve"> </w:t>
+            </w:r>
+            <w:r>
+              <w:t>checks if some expression value belongs to the range of values</w:t>
             </w:r>
           </w:p>
         </w:tc>
@@ -1111,7 +1200,13 @@
               <w:t>Routine characteristic</w:t>
             </w:r>
             <w:r>
-              <w:t>. Start of the initialization procedure.</w:t>
+              <w:t>:</w:t>
+            </w:r>
+            <w:r>
+              <w:t xml:space="preserve"> Start of the </w:t>
+            </w:r>
+            <w:r>
+              <w:t>unit initialization procedure</w:t>
             </w:r>
           </w:p>
         </w:tc>
@@ -1161,13 +1256,28 @@
               <w:ind w:left="0"/>
             </w:pPr>
             <w:r>
-              <w:t xml:space="preserve">Definition of the initial value of an attribute. Check for a value </w:t>
+              <w:t xml:space="preserve">Statement: </w:t>
+            </w:r>
+            <w:r>
+              <w:t>Definition of the initial value of an attribute. Check</w:t>
+            </w:r>
+            <w:r>
+              <w:t>s</w:t>
+            </w:r>
+            <w:r>
+              <w:t xml:space="preserve"> for value </w:t>
             </w:r>
             <w:r>
               <w:t xml:space="preserve">or type </w:t>
             </w:r>
             <w:r>
-              <w:t>of some expression</w:t>
+              <w:t xml:space="preserve">of </w:t>
+            </w:r>
+            <w:r>
+              <w:t xml:space="preserve">an </w:t>
+            </w:r>
+            <w:r>
+              <w:t>expression</w:t>
             </w:r>
           </w:p>
         </w:tc>
@@ -1220,7 +1330,13 @@
               <w:t>Statement/Expression</w:t>
             </w:r>
             <w:r>
-              <w:t xml:space="preserve">. Creation of an object. </w:t>
+              <w:t>:</w:t>
+            </w:r>
+            <w:r>
+              <w:t xml:space="preserve"> Creation of an object. </w:t>
+            </w:r>
+            <w:r>
+              <w:t xml:space="preserve"> Maybe skipped</w:t>
             </w:r>
           </w:p>
         </w:tc>
@@ -1273,7 +1389,10 @@
               <w:t>Expression</w:t>
             </w:r>
             <w:r>
-              <w:t>. Value of some attribute before the routine started. To be used in post-conditions only. For the routine body, it means a call to the previous version of the overridden routine – precursor call</w:t>
+              <w:t>/Statement:</w:t>
+            </w:r>
+            <w:r>
+              <w:t xml:space="preserve"> Value of some attribute before the routine started. To be used in post-conditions only. For the routine body, it means a call to the previous version of the overridden routine – precursor call</w:t>
             </w:r>
           </w:p>
         </w:tc>
@@ -1329,7 +1448,17 @@
               <w:t xml:space="preserve"> characteristic</w:t>
             </w:r>
             <w:r>
-              <w:t>s. States that this attribute overrides all possible inherited versions.</w:t>
+              <w:t>s</w:t>
+            </w:r>
+            <w:r>
+              <w:t>:</w:t>
+            </w:r>
+            <w:r>
+              <w:t xml:space="preserve"> States that this attribute overrides all </w:t>
+            </w:r>
+            <w:r>
+              <w:lastRenderedPageBreak/>
+              <w:t>possible inherited versions.</w:t>
             </w:r>
           </w:p>
         </w:tc>
@@ -1345,6 +1474,7 @@
               <w:ind w:left="0"/>
             </w:pPr>
             <w:r>
+              <w:lastRenderedPageBreak/>
               <w:t>20</w:t>
             </w:r>
           </w:p>
@@ -1382,7 +1512,13 @@
               <w:t>Routine characteristic</w:t>
             </w:r>
             <w:r>
-              <w:t>. Routine is prohibited to write into unit attributes or read them.  Must work only with its parameters. No side effects.</w:t>
+              <w:t>:</w:t>
+            </w:r>
+            <w:r>
+              <w:t xml:space="preserve"> Routine is prohibited to write into unit attributes or read them.  Must work only with </w:t>
+            </w:r>
+            <w:r>
+              <w:t>its parameters. No side effects. Can be safely evaluated once. Can be overridden only by pure routines</w:t>
             </w:r>
           </w:p>
         </w:tc>
@@ -1432,11 +1568,37 @@
               <w:ind w:left="0"/>
             </w:pPr>
             <w:r>
-              <w:t xml:space="preserve">Statement. Raise an exception potentially with some object as an </w:t>
+              <w:t>Statement</w:t>
             </w:r>
             <w:r>
-              <w:lastRenderedPageBreak/>
-              <w:t xml:space="preserve">argument. If no arguments then </w:t>
+              <w:t>:</w:t>
+            </w:r>
+            <w:r>
+              <w:t xml:space="preserve"> Raise</w:t>
+            </w:r>
+            <w:r>
+              <w:t>s</w:t>
+            </w:r>
+            <w:r>
+              <w:t xml:space="preserve"> </w:t>
+            </w:r>
+            <w:r>
+              <w:t xml:space="preserve">a new </w:t>
+            </w:r>
+            <w:r>
+              <w:t xml:space="preserve">exception with </w:t>
+            </w:r>
+            <w:r>
+              <w:t xml:space="preserve">some </w:t>
+            </w:r>
+            <w:r>
+              <w:t xml:space="preserve">object as an argument. If no </w:t>
+            </w:r>
+            <w:r>
+              <w:t xml:space="preserve">argument is provided </w:t>
+            </w:r>
+            <w:r>
+              <w:t xml:space="preserve">then </w:t>
             </w:r>
             <w:r>
               <w:t xml:space="preserve">it </w:t>
@@ -1448,7 +1610,7 @@
               <w:t>s</w:t>
             </w:r>
             <w:r>
-              <w:t xml:space="preserve"> the last exception occurred.</w:t>
+              <w:t xml:space="preserve"> the last exception occurred</w:t>
             </w:r>
           </w:p>
         </w:tc>
@@ -1464,7 +1626,6 @@
               <w:ind w:left="0"/>
             </w:pPr>
             <w:r>
-              <w:lastRenderedPageBreak/>
               <w:t>22</w:t>
             </w:r>
           </w:p>
@@ -1502,7 +1663,10 @@
               <w:t>Type</w:t>
             </w:r>
             <w:r>
-              <w:t>. States that an object will be of the reference nature</w:t>
+              <w:t>:</w:t>
+            </w:r>
+            <w:r>
+              <w:t xml:space="preserve"> States that an object will be of the reference nature</w:t>
             </w:r>
           </w:p>
         </w:tc>
@@ -1552,7 +1716,19 @@
               <w:ind w:left="0"/>
             </w:pPr>
             <w:r>
-              <w:t>Predicate. Start of precondition clause of routine, unit, or loop invariant</w:t>
+              <w:t>Predicate</w:t>
+            </w:r>
+            <w:r>
+              <w:t>:</w:t>
+            </w:r>
+            <w:r>
+              <w:t xml:space="preserve"> Start of precondition clause of </w:t>
+            </w:r>
+            <w:r>
+              <w:t xml:space="preserve">the </w:t>
+            </w:r>
+            <w:r>
+              <w:t>routine, unit, or loop invariant</w:t>
             </w:r>
           </w:p>
         </w:tc>
@@ -1676,7 +1852,10 @@
               <w:t>Attribute prefix</w:t>
             </w:r>
             <w:r>
-              <w:t>. A deep version of attribute immutability.</w:t>
+              <w:t>:</w:t>
+            </w:r>
+            <w:r>
+              <w:t xml:space="preserve"> A deep version of attribute immutability.</w:t>
             </w:r>
             <w:r>
               <w:t xml:space="preserve"> Deep constant</w:t>
@@ -1726,7 +1905,10 @@
               <w:t>Type</w:t>
             </w:r>
             <w:r>
-              <w:t>. Has 2 meanings – denotes the routine type after a colon (‘:’) or creates a routine object from some routine in expressions</w:t>
+              <w:t>:</w:t>
+            </w:r>
+            <w:r>
+              <w:t xml:space="preserve"> Has 2 meanings – denotes the routine type after a colon (‘:’) or creates a routine object from some routine in expressions</w:t>
             </w:r>
           </w:p>
         </w:tc>
@@ -1779,7 +1961,13 @@
               <w:t>Routine characteristic</w:t>
             </w:r>
             <w:r>
-              <w:t>. Routine is prohibited to write into unit attributes.</w:t>
+              <w:t>:</w:t>
+            </w:r>
+            <w:r>
+              <w:t xml:space="preserve"> Routine is prohibited to write into unit </w:t>
+            </w:r>
+            <w:r>
+              <w:t>attributes but it can read them</w:t>
             </w:r>
           </w:p>
         </w:tc>
@@ -1825,7 +2013,16 @@
               <w:ind w:left="0"/>
             </w:pPr>
             <w:r>
-              <w:t>Unit level: select one version among several versions to resolve ambiguity in case of polymorphic assignment</w:t>
+              <w:t xml:space="preserve">Unit level: select one version among several versions to resolve ambiguity </w:t>
+            </w:r>
+            <w:r>
+              <w:t xml:space="preserve">to support </w:t>
+            </w:r>
+            <w:r>
+              <w:t>polymorphic assignment</w:t>
+            </w:r>
+            <w:r>
+              <w:t>s</w:t>
             </w:r>
           </w:p>
         </w:tc>
@@ -1878,7 +2075,13 @@
               <w:t>Expression</w:t>
             </w:r>
             <w:r>
-              <w:t>. Reference to the current object.</w:t>
+              <w:t>:</w:t>
+            </w:r>
+            <w:r>
+              <w:t xml:space="preserve"> </w:t>
+            </w:r>
+            <w:r>
+              <w:t>Reference to the current object</w:t>
             </w:r>
           </w:p>
         </w:tc>
@@ -1931,7 +2134,7 @@
               <w:t>Unit level</w:t>
             </w:r>
             <w:r>
-              <w:t>. Start of the unit description.</w:t>
+              <w:t>: Start of the unit description</w:t>
             </w:r>
           </w:p>
           <w:p>
@@ -1990,7 +2193,31 @@
               <w:ind w:left="0"/>
             </w:pPr>
             <w:r>
-              <w:t>Unit/Routine level. It states that some unit will be used as a module (singleton) at a unit or routine level. It allows renaming units as well. Unit level: give a new name to the inherited member</w:t>
+              <w:t>Unit/Routine level</w:t>
+            </w:r>
+            <w:r>
+              <w:t>:</w:t>
+            </w:r>
+            <w:r>
+              <w:t xml:space="preserve"> It states that </w:t>
+            </w:r>
+            <w:r>
+              <w:t xml:space="preserve">the </w:t>
+            </w:r>
+            <w:r>
+              <w:t xml:space="preserve">unit </w:t>
+            </w:r>
+            <w:r>
+              <w:t xml:space="preserve">mentioned in the use directive </w:t>
+            </w:r>
+            <w:r>
+              <w:t xml:space="preserve">will be used as a module (singleton) at </w:t>
+            </w:r>
+            <w:r>
+              <w:t>the current</w:t>
+            </w:r>
+            <w:r>
+              <w:t xml:space="preserve"> unit or routine level. It allows renaming units as well. Unit level: give a new name to the inherited member</w:t>
             </w:r>
           </w:p>
           <w:p>
@@ -1999,7 +2226,31 @@
               <w:ind w:left="0"/>
             </w:pPr>
             <w:r>
-              <w:t>System level -  import constants for this source</w:t>
+              <w:t>System</w:t>
+            </w:r>
+            <w:r>
+              <w:t>-</w:t>
+            </w:r>
+            <w:r>
+              <w:t>level</w:t>
+            </w:r>
+            <w:r>
+              <w:t>:</w:t>
+            </w:r>
+            <w:r>
+              <w:t xml:space="preserve">  import constants </w:t>
+            </w:r>
+            <w:r>
+              <w:t xml:space="preserve">of some unit </w:t>
+            </w:r>
+            <w:r>
+              <w:t>for th</w:t>
+            </w:r>
+            <w:r>
+              <w:t>e current</w:t>
+            </w:r>
+            <w:r>
+              <w:t xml:space="preserve"> source</w:t>
             </w:r>
           </w:p>
         </w:tc>
@@ -2052,7 +2303,22 @@
               <w:t>Type</w:t>
             </w:r>
             <w:r>
-              <w:t>. States that an object will be of value nature. Object itself not a reference to it.</w:t>
+              <w:t>:</w:t>
+            </w:r>
+            <w:r>
+              <w:t xml:space="preserve"> States that an object will be of value nature. </w:t>
+            </w:r>
+            <w:r>
+              <w:t>The o</w:t>
+            </w:r>
+            <w:r>
+              <w:t xml:space="preserve">bject itself </w:t>
+            </w:r>
+            <w:r>
+              <w:t xml:space="preserve">but </w:t>
+            </w:r>
+            <w:r>
+              <w:t>not a reference to it.</w:t>
             </w:r>
           </w:p>
         </w:tc>
@@ -2111,7 +2377,13 @@
               <w:t xml:space="preserve"> prefix</w:t>
             </w:r>
             <w:r>
-              <w:t>. States that attribute can be assigned many times. It is a variable attribute of any type including routine one. If it is routine parameters then routines with side–effects can be called upon this parameter, as well as an assignment into it.</w:t>
+              <w:t>:</w:t>
+            </w:r>
+            <w:r>
+              <w:t xml:space="preserve"> States that attribute can be assigned many times. It is a variable attribute of any type including routine one. If it is routine parameters then routines with side–effects can be called upon this parameter, a</w:t>
+            </w:r>
+            <w:r>
+              <w:t>s well as an assignment into it</w:t>
             </w:r>
           </w:p>
         </w:tc>
@@ -2167,7 +2439,26 @@
               <w:t>Routine characteristic</w:t>
             </w:r>
             <w:r>
-              <w:t>. Bodyless unit routine or objectless unit</w:t>
+              <w:t>:</w:t>
+            </w:r>
+            <w:r>
+              <w:t xml:space="preserve"> Bodyless</w:t>
+            </w:r>
+            <w:r>
+              <w:t xml:space="preserve"> (‘abstract’)</w:t>
+            </w:r>
+            <w:r>
+              <w:t xml:space="preserve"> unit routine or </w:t>
+            </w:r>
+            <w:r>
+              <w:lastRenderedPageBreak/>
+              <w:t>objectless</w:t>
+            </w:r>
+            <w:r>
+              <w:t xml:space="preserve"> (‘abstract’)</w:t>
+            </w:r>
+            <w:r>
+              <w:t xml:space="preserve"> unit</w:t>
             </w:r>
           </w:p>
         </w:tc>
@@ -2183,6 +2474,7 @@
               <w:ind w:left="0"/>
             </w:pPr>
             <w:r>
+              <w:lastRenderedPageBreak/>
               <w:t>35</w:t>
             </w:r>
           </w:p>
@@ -2217,7 +2509,16 @@
               <w:ind w:left="0"/>
             </w:pPr>
             <w:r>
-              <w:t>Statement. Exception handling condition clause.</w:t>
+              <w:t>Statement</w:t>
+            </w:r>
+            <w:r>
+              <w:t>:</w:t>
+            </w:r>
+            <w:r>
+              <w:t xml:space="preserve"> Exception handling condition clause.</w:t>
+            </w:r>
+            <w:r>
+              <w:t xml:space="preserve"> Part of the block</w:t>
             </w:r>
           </w:p>
         </w:tc>
@@ -2267,7 +2568,10 @@
               <w:ind w:left="0"/>
             </w:pPr>
             <w:r>
-              <w:t>Statement. Loop condition clause.</w:t>
+              <w:t>Statement</w:t>
+            </w:r>
+            <w:r>
+              <w:t>: Loop condition clause</w:t>
             </w:r>
           </w:p>
         </w:tc>
@@ -2310,7 +2614,71 @@
           <w:sz w:val="24"/>
           <w:szCs w:val="24"/>
         </w:rPr>
-        <w:t>(slng and clng accordingly)</w:t>
+        <w:t>(</w:t>
+      </w:r>
+      <w:r>
+        <w:rPr>
+          <w:rFonts w:ascii="Lucida Console" w:hAnsi="Lucida Console"/>
+          <w:sz w:val="24"/>
+          <w:szCs w:val="24"/>
+        </w:rPr>
+        <w:t>.</w:t>
+      </w:r>
+      <w:r>
+        <w:rPr>
+          <w:rFonts w:ascii="Lucida Console" w:hAnsi="Lucida Console"/>
+          <w:sz w:val="24"/>
+          <w:szCs w:val="24"/>
+        </w:rPr>
+        <w:t>sl</w:t>
+      </w:r>
+      <w:r>
+        <w:rPr>
+          <w:rFonts w:ascii="Lucida Console" w:hAnsi="Lucida Console"/>
+          <w:sz w:val="24"/>
+          <w:szCs w:val="24"/>
+        </w:rPr>
+        <w:t>a</w:t>
+      </w:r>
+      <w:r>
+        <w:rPr>
+          <w:rFonts w:ascii="Lucida Console" w:hAnsi="Lucida Console"/>
+          <w:sz w:val="24"/>
+          <w:szCs w:val="24"/>
+        </w:rPr>
+        <w:t xml:space="preserve">ng and </w:t>
+      </w:r>
+      <w:r>
+        <w:rPr>
+          <w:rFonts w:ascii="Lucida Console" w:hAnsi="Lucida Console"/>
+          <w:sz w:val="24"/>
+          <w:szCs w:val="24"/>
+        </w:rPr>
+        <w:t>.</w:t>
+      </w:r>
+      <w:r>
+        <w:rPr>
+          <w:rFonts w:ascii="Lucida Console" w:hAnsi="Lucida Console"/>
+          <w:sz w:val="24"/>
+          <w:szCs w:val="24"/>
+        </w:rPr>
+        <w:t>cl</w:t>
+      </w:r>
+      <w:r>
+        <w:rPr>
+          <w:rFonts w:ascii="Lucida Console" w:hAnsi="Lucida Console"/>
+          <w:sz w:val="24"/>
+          <w:szCs w:val="24"/>
+        </w:rPr>
+        <w:t>a</w:t>
+      </w:r>
+      <w:r>
+        <w:rPr>
+          <w:rFonts w:ascii="Lucida Console" w:hAnsi="Lucida Console"/>
+          <w:sz w:val="24"/>
+          <w:szCs w:val="24"/>
+        </w:rPr>
+        <w:t>ng accordingly)</w:t>
       </w:r>
       <w:r>
         <w:rPr>
@@ -2363,7 +2731,7 @@
           <w:szCs w:val="24"/>
         </w:rPr>
       </w:pPr>
-      <w:bookmarkStart w:id="0" w:name="Compilation"/>
+      <w:bookmarkStart w:id="1" w:name="Compilation"/>
       <w:r>
         <w:rPr>
           <w:rFonts w:ascii="Times New Roman" w:hAnsi="Times New Roman" w:cs="Times New Roman"/>
@@ -2417,7 +2785,7 @@
         </w:rPr>
         <w:t>Compilation</w:t>
       </w:r>
-      <w:bookmarkEnd w:id="0"/>
+      <w:bookmarkEnd w:id="1"/>
       <w:r>
         <w:rPr>
           <w:rFonts w:ascii="Times New Roman" w:hAnsi="Times New Roman" w:cs="Times New Roman"/>
@@ -2557,7 +2925,7 @@
         </w:rPr>
         <w:t xml:space="preserve">) </w:t>
       </w:r>
-      <w:bookmarkStart w:id="1" w:name="CompilationUnit"/>
+      <w:bookmarkStart w:id="2" w:name="CompilationUnit"/>
       <w:r>
         <w:rPr>
           <w:rFonts w:ascii="Times New Roman" w:hAnsi="Times New Roman" w:cs="Times New Roman"/>
@@ -2582,7 +2950,7 @@
         </w:rPr>
         <w:t>tionUnit</w:t>
       </w:r>
-      <w:bookmarkEnd w:id="1"/>
+      <w:bookmarkEnd w:id="2"/>
       <w:r>
         <w:rPr>
           <w:rFonts w:ascii="Times New Roman" w:hAnsi="Times New Roman" w:cs="Times New Roman"/>
@@ -2777,7 +3145,7 @@
         </w:rPr>
         <w:t xml:space="preserve">) </w:t>
       </w:r>
-      <w:bookmarkStart w:id="2" w:name="Context"/>
+      <w:bookmarkStart w:id="3" w:name="Context"/>
       <w:r>
         <w:rPr>
           <w:rFonts w:ascii="Times New Roman" w:hAnsi="Times New Roman" w:cs="Times New Roman"/>
@@ -2786,7 +3154,7 @@
         </w:rPr>
         <w:t>Context</w:t>
       </w:r>
-      <w:bookmarkEnd w:id="2"/>
+      <w:bookmarkEnd w:id="3"/>
       <w:r>
         <w:rPr>
           <w:rFonts w:ascii="Times New Roman" w:hAnsi="Times New Roman" w:cs="Times New Roman"/>
@@ -2891,8 +3259,8 @@
           <w:szCs w:val="24"/>
         </w:rPr>
       </w:pPr>
-      <w:bookmarkStart w:id="3" w:name="ProjectDsc"/>
-      <w:bookmarkEnd w:id="3"/>
+      <w:bookmarkStart w:id="4" w:name="ProjectDsc"/>
+      <w:bookmarkEnd w:id="4"/>
       <w:r>
         <w:rPr>
           <w:rFonts w:ascii="Times New Roman" w:hAnsi="Times New Roman" w:cs="Times New Roman"/>
@@ -3298,9 +3666,9 @@
           <w:szCs w:val="24"/>
         </w:rPr>
       </w:pPr>
-      <w:bookmarkStart w:id="4" w:name="ImportDsc"/>
-      <w:bookmarkStart w:id="5" w:name="Clusters"/>
-      <w:bookmarkEnd w:id="4"/>
+      <w:bookmarkStart w:id="5" w:name="ImportDsc"/>
+      <w:bookmarkStart w:id="6" w:name="Clusters"/>
+      <w:bookmarkEnd w:id="5"/>
       <w:r>
         <w:rPr>
           <w:rFonts w:ascii="Times New Roman" w:hAnsi="Times New Roman" w:cs="Times New Roman"/>
@@ -3335,7 +3703,7 @@
         </w:rPr>
         <w:t>Clusters</w:t>
       </w:r>
-      <w:bookmarkEnd w:id="5"/>
+      <w:bookmarkEnd w:id="6"/>
       <w:r>
         <w:rPr>
           <w:rFonts w:ascii="Times New Roman" w:hAnsi="Times New Roman" w:cs="Times New Roman"/>
@@ -3441,8 +3809,8 @@
           <w:szCs w:val="24"/>
         </w:rPr>
       </w:pPr>
-      <w:bookmarkStart w:id="6" w:name="ContextName"/>
-      <w:bookmarkEnd w:id="6"/>
+      <w:bookmarkStart w:id="7" w:name="ContextName"/>
+      <w:bookmarkEnd w:id="7"/>
       <w:r>
         <w:rPr>
           <w:rFonts w:ascii="Times New Roman" w:hAnsi="Times New Roman" w:cs="Times New Roman"/>
@@ -3839,8 +4207,8 @@
         </w:rPr>
         <w:t xml:space="preserve">) </w:t>
       </w:r>
-      <w:bookmarkStart w:id="7" w:name="UseDirective"/>
-      <w:bookmarkEnd w:id="7"/>
+      <w:bookmarkStart w:id="8" w:name="UseDirective"/>
+      <w:bookmarkEnd w:id="8"/>
       <w:r>
         <w:rPr>
           <w:rFonts w:ascii="Times New Roman" w:hAnsi="Times New Roman" w:cs="Times New Roman"/>
@@ -4119,11 +4487,11 @@
         </w:rPr>
         <w:t xml:space="preserve">) </w:t>
       </w:r>
-      <w:bookmarkStart w:id="8" w:name="UnitUseDirective"/>
-      <w:bookmarkStart w:id="9" w:name="EnclosedUseDirective"/>
-      <w:bookmarkStart w:id="10" w:name="UseClause"/>
-      <w:bookmarkEnd w:id="8"/>
+      <w:bookmarkStart w:id="9" w:name="UnitUseDirective"/>
+      <w:bookmarkStart w:id="10" w:name="EnclosedUseDirective"/>
+      <w:bookmarkStart w:id="11" w:name="UseClause"/>
       <w:bookmarkEnd w:id="9"/>
+      <w:bookmarkEnd w:id="10"/>
       <w:r>
         <w:rPr>
           <w:rFonts w:ascii="Times New Roman" w:hAnsi="Times New Roman" w:cs="Times New Roman"/>
@@ -4140,7 +4508,7 @@
         </w:rPr>
         <w:t>Use</w:t>
       </w:r>
-      <w:bookmarkEnd w:id="10"/>
+      <w:bookmarkEnd w:id="11"/>
       <w:r>
         <w:rPr>
           <w:rFonts w:ascii="Times New Roman" w:hAnsi="Times New Roman" w:cs="Times New Roman"/>
@@ -4451,8 +4819,8 @@
         </w:rPr>
         <w:t xml:space="preserve">) </w:t>
       </w:r>
-      <w:bookmarkStart w:id="11" w:name="EnclosedUseEement"/>
-      <w:bookmarkEnd w:id="11"/>
+      <w:bookmarkStart w:id="12" w:name="EnclosedUseEement"/>
+      <w:bookmarkEnd w:id="12"/>
       <w:r>
         <w:rPr>
           <w:rFonts w:ascii="Times New Roman" w:hAnsi="Times New Roman" w:cs="Times New Roman"/>
@@ -4617,8 +4985,8 @@
         </w:rPr>
         <w:t xml:space="preserve"> </w:t>
       </w:r>
-      <w:bookmarkStart w:id="12" w:name="AnonymousRoutine"/>
-      <w:bookmarkEnd w:id="12"/>
+      <w:bookmarkStart w:id="13" w:name="AnonymousRoutine"/>
+      <w:bookmarkEnd w:id="13"/>
       <w:r>
         <w:rPr>
           <w:rFonts w:ascii="Times New Roman" w:hAnsi="Times New Roman" w:cs="Times New Roman"/>
@@ -4663,7 +5031,7 @@
           <w:szCs w:val="24"/>
         </w:rPr>
       </w:pPr>
-      <w:bookmarkStart w:id="13" w:name="StatementsList"/>
+      <w:bookmarkStart w:id="14" w:name="StatementsList"/>
       <w:r>
         <w:rPr>
           <w:rFonts w:ascii="Times New Roman" w:hAnsi="Times New Roman" w:cs="Times New Roman"/>
@@ -4722,7 +5090,7 @@
         </w:rPr>
         <w:t>StatementsList</w:t>
       </w:r>
-      <w:bookmarkEnd w:id="13"/>
+      <w:bookmarkEnd w:id="14"/>
       <w:r>
         <w:rPr>
           <w:rFonts w:ascii="Times New Roman" w:hAnsi="Times New Roman" w:cs="Times New Roman"/>
@@ -4737,53 +5105,21 @@
           <w:sz w:val="24"/>
           <w:szCs w:val="24"/>
         </w:rPr>
-        <w:t xml:space="preserve"> </w:t>
-      </w:r>
-      <w:proofErr w:type="gramStart"/>
-      <w:r>
-        <w:rPr>
-          <w:rFonts w:ascii="Lucida Console" w:hAnsi="Lucida Console"/>
-          <w:sz w:val="24"/>
-          <w:szCs w:val="24"/>
-        </w:rPr>
-        <w:t>{</w:t>
-      </w:r>
-      <w:r>
-        <w:rPr>
-          <w:rFonts w:ascii="Lucida Console" w:hAnsi="Lucida Console"/>
-          <w:sz w:val="24"/>
-          <w:szCs w:val="24"/>
-        </w:rPr>
-        <w:t xml:space="preserve"> </w:t>
-      </w:r>
-      <w:proofErr w:type="gramEnd"/>
-      <w:r>
-        <w:fldChar w:fldCharType="begin"/>
-      </w:r>
-      <w:r>
-        <w:instrText xml:space="preserve"> HYPERLINK \l "Statement" </w:instrText>
-      </w:r>
-      <w:r>
-        <w:fldChar w:fldCharType="separate"/>
-      </w:r>
-      <w:r>
-        <w:rPr>
-          <w:rStyle w:val="a6"/>
-          <w:rFonts w:ascii="Lucida Console" w:hAnsi="Lucida Console"/>
-          <w:sz w:val="24"/>
-          <w:szCs w:val="24"/>
-        </w:rPr>
-        <w:t>Statement</w:t>
-      </w:r>
-      <w:r>
-        <w:rPr>
-          <w:rStyle w:val="a6"/>
-          <w:rFonts w:ascii="Lucida Console" w:hAnsi="Lucida Console"/>
-          <w:sz w:val="24"/>
-          <w:szCs w:val="24"/>
-        </w:rPr>
-        <w:fldChar w:fldCharType="end"/>
-      </w:r>
+        <w:t xml:space="preserve"> {</w:t>
+      </w:r>
+      <w:hyperlink w:anchor="Statement" w:history="1">
+        <w:proofErr w:type="gramStart"/>
+        <w:r>
+          <w:rPr>
+            <w:rStyle w:val="a6"/>
+            <w:rFonts w:ascii="Lucida Console" w:hAnsi="Lucida Console"/>
+            <w:sz w:val="24"/>
+            <w:szCs w:val="24"/>
+          </w:rPr>
+          <w:t>Statement</w:t>
+        </w:r>
+        <w:proofErr w:type="gramEnd"/>
+      </w:hyperlink>
       <w:r>
         <w:rPr>
           <w:rFonts w:ascii="Lucida Console" w:hAnsi="Lucida Console"/>
@@ -4844,8 +5180,8 @@
         </w:rPr>
         <w:t xml:space="preserve">) </w:t>
       </w:r>
-      <w:bookmarkStart w:id="14" w:name="StandaloneRoutine"/>
-      <w:bookmarkEnd w:id="14"/>
+      <w:bookmarkStart w:id="15" w:name="StandaloneRoutine"/>
+      <w:bookmarkEnd w:id="15"/>
       <w:r>
         <w:rPr>
           <w:rFonts w:ascii="Times New Roman" w:hAnsi="Times New Roman" w:cs="Times New Roman"/>
@@ -5427,7 +5763,7 @@
         </w:rPr>
         <w:t xml:space="preserve">) </w:t>
       </w:r>
-      <w:bookmarkStart w:id="15" w:name="InnerBlock"/>
+      <w:bookmarkStart w:id="16" w:name="InnerBlock"/>
       <w:r>
         <w:rPr>
           <w:rFonts w:ascii="Times New Roman" w:hAnsi="Times New Roman" w:cs="Times New Roman"/>
@@ -5436,7 +5772,7 @@
         </w:rPr>
         <w:t>InnerBlock</w:t>
       </w:r>
-      <w:bookmarkEnd w:id="15"/>
+      <w:bookmarkEnd w:id="16"/>
       <w:r>
         <w:rPr>
           <w:rFonts w:ascii="Times New Roman" w:hAnsi="Times New Roman" w:cs="Times New Roman"/>
@@ -5665,7 +6001,7 @@
           <w:sz w:val="24"/>
           <w:szCs w:val="24"/>
         </w:rPr>
-        <w:t xml:space="preserve"> [</w:t>
+        <w:t xml:space="preserve"> </w:t>
       </w:r>
       <w:hyperlink w:anchor="StatementsList" w:history="1">
         <w:r>
@@ -5684,7 +6020,7 @@
           <w:sz w:val="24"/>
           <w:szCs w:val="24"/>
         </w:rPr>
-        <w:t>]]]</w:t>
+        <w:t>]]</w:t>
       </w:r>
     </w:p>
     <w:p>
@@ -5737,8 +6073,8 @@
         </w:rPr>
         <w:t xml:space="preserve">) </w:t>
       </w:r>
-      <w:bookmarkStart w:id="16" w:name="WhenClause"/>
-      <w:bookmarkEnd w:id="16"/>
+      <w:bookmarkStart w:id="17" w:name="WhenClause"/>
+      <w:bookmarkEnd w:id="17"/>
       <w:r>
         <w:rPr>
           <w:rFonts w:ascii="Times New Roman" w:hAnsi="Times New Roman" w:cs="Times New Roman"/>
@@ -5906,8 +6242,8 @@
         </w:rPr>
         <w:t xml:space="preserve">) </w:t>
       </w:r>
-      <w:bookmarkStart w:id="17" w:name="Parameters"/>
-      <w:bookmarkEnd w:id="17"/>
+      <w:bookmarkStart w:id="18" w:name="Parameters"/>
+      <w:bookmarkEnd w:id="18"/>
       <w:r>
         <w:rPr>
           <w:rFonts w:ascii="Times New Roman" w:hAnsi="Times New Roman" w:cs="Times New Roman"/>
@@ -6028,8 +6364,6 @@
         </w:rPr>
         <w:t xml:space="preserve">” </w:t>
       </w:r>
-      <w:bookmarkStart w:id="18" w:name="_GoBack"/>
-      <w:bookmarkEnd w:id="18"/>
       <w:r>
         <w:rPr>
           <w:rFonts w:ascii="Lucida Console" w:hAnsi="Lucida Console"/>
@@ -18245,6 +18579,14 @@
         </w:rPr>
         <w:t>”</w:t>
       </w:r>
+      <w:r>
+        <w:rPr>
+          <w:rFonts w:ascii="Lucida Console" w:hAnsi="Lucida Console"/>
+          <w:sz w:val="24"/>
+          <w:szCs w:val="24"/>
+        </w:rPr>
+        <w:t xml:space="preserve"> </w:t>
+      </w:r>
       <w:hyperlink w:anchor="OperatorName" w:history="1">
         <w:r>
           <w:rPr>
@@ -18311,32 +18653,24 @@
       </w:r>
       <w:proofErr w:type="gramEnd"/>
       <w:r>
-        <w:fldChar w:fldCharType="begin"/>
-      </w:r>
-      <w:r>
-        <w:instrText xml:space="preserve"> HYPERLINK \l "Expression" </w:instrText>
-      </w:r>
-      <w:r>
-        <w:fldChar w:fldCharType="separate"/>
-      </w:r>
-      <w:r>
-        <w:rPr>
-          <w:rStyle w:val="a6"/>
-          <w:rFonts w:ascii="Lucida Console" w:hAnsi="Lucida Console"/>
-          <w:sz w:val="24"/>
-          <w:szCs w:val="24"/>
-        </w:rPr>
-        <w:t>Expression</w:t>
-      </w:r>
-      <w:r>
-        <w:rPr>
-          <w:rStyle w:val="a6"/>
-          <w:rFonts w:ascii="Lucida Console" w:hAnsi="Lucida Console"/>
-          <w:sz w:val="24"/>
-          <w:szCs w:val="24"/>
-        </w:rPr>
-        <w:fldChar w:fldCharType="end"/>
-      </w:r>
+        <w:rPr>
+          <w:rFonts w:ascii="Lucida Console" w:hAnsi="Lucida Console"/>
+          <w:sz w:val="24"/>
+          <w:szCs w:val="24"/>
+        </w:rPr>
+        <w:t xml:space="preserve"> </w:t>
+      </w:r>
+      <w:hyperlink w:anchor="Expression" w:history="1">
+        <w:r>
+          <w:rPr>
+            <w:rStyle w:val="a6"/>
+            <w:rFonts w:ascii="Lucida Console" w:hAnsi="Lucida Console"/>
+            <w:sz w:val="24"/>
+            <w:szCs w:val="24"/>
+          </w:rPr>
+          <w:t>Expression</w:t>
+        </w:r>
+      </w:hyperlink>
     </w:p>
     <w:p>
       <w:pPr>
@@ -19870,71 +20204,87 @@
           <w:sz w:val="24"/>
           <w:szCs w:val="24"/>
         </w:rPr>
+        <w:t>“</w:t>
+      </w:r>
+      <w:r>
+        <w:rPr>
+          <w:rFonts w:ascii="Lucida Console" w:hAnsi="Lucida Console"/>
+          <w:sz w:val="24"/>
+          <w:szCs w:val="24"/>
+        </w:rPr>
+        <w:t>:</w:t>
+      </w:r>
+      <w:r>
+        <w:rPr>
+          <w:rFonts w:ascii="Lucida Console" w:hAnsi="Lucida Console"/>
+          <w:sz w:val="24"/>
+          <w:szCs w:val="24"/>
+        </w:rPr>
+        <w:t>”</w:t>
+      </w:r>
+      <w:hyperlink w:anchor="AlternativeTags" w:history="1">
+        <w:r>
+          <w:rPr>
+            <w:rStyle w:val="a6"/>
+            <w:rFonts w:ascii="Lucida Console" w:hAnsi="Lucida Console"/>
+            <w:sz w:val="24"/>
+            <w:szCs w:val="24"/>
+          </w:rPr>
+          <w:t>AlternativeTags</w:t>
+        </w:r>
+      </w:hyperlink>
+      <w:r>
+        <w:rPr>
+          <w:rFonts w:ascii="Lucida Console" w:hAnsi="Lucida Console"/>
+          <w:sz w:val="24"/>
+          <w:szCs w:val="24"/>
+        </w:rPr>
+        <w:t xml:space="preserve"> </w:t>
+      </w:r>
+      <w:hyperlink w:anchor="Expression" w:history="1">
+        <w:r>
+          <w:rPr>
+            <w:rStyle w:val="a6"/>
+            <w:rFonts w:ascii="Lucida Console" w:hAnsi="Lucida Console"/>
+            <w:sz w:val="24"/>
+            <w:szCs w:val="24"/>
+          </w:rPr>
+          <w:t>Expression</w:t>
+        </w:r>
+      </w:hyperlink>
+      <w:r>
+        <w:rPr>
+          <w:rFonts w:ascii="Lucida Console" w:hAnsi="Lucida Console"/>
+          <w:sz w:val="24"/>
+          <w:szCs w:val="24"/>
+        </w:rPr>
+        <w:t xml:space="preserve"> </w:t>
+      </w:r>
+      <w:r>
+        <w:rPr>
+          <w:rFonts w:ascii="Lucida Console" w:hAnsi="Lucida Console"/>
+          <w:sz w:val="24"/>
+          <w:szCs w:val="24"/>
+        </w:rPr>
+        <w:t>{</w:t>
+      </w:r>
+      <w:r>
+        <w:rPr>
+          <w:rFonts w:ascii="Lucida Console" w:hAnsi="Lucida Console"/>
+          <w:sz w:val="24"/>
+          <w:szCs w:val="24"/>
+        </w:rPr>
         <w:t>“:”</w:t>
       </w:r>
-      <w:hyperlink w:anchor="ValueAlternative" w:history="1">
-        <w:r>
-          <w:rPr>
-            <w:rStyle w:val="a6"/>
-            <w:rFonts w:ascii="Lucida Console" w:hAnsi="Lucida Console"/>
-            <w:sz w:val="24"/>
-            <w:szCs w:val="24"/>
-          </w:rPr>
-          <w:t>ValueAlternative</w:t>
-        </w:r>
-      </w:hyperlink>
-      <w:r>
-        <w:rPr>
-          <w:rFonts w:ascii="Lucida Console" w:hAnsi="Lucida Console"/>
-          <w:sz w:val="24"/>
-          <w:szCs w:val="24"/>
-        </w:rPr>
-        <w:t xml:space="preserve"> </w:t>
-      </w:r>
-      <w:hyperlink w:anchor="Expression" w:history="1">
-        <w:r>
-          <w:rPr>
-            <w:rStyle w:val="a6"/>
-            <w:rFonts w:ascii="Lucida Console" w:hAnsi="Lucida Console"/>
-            <w:sz w:val="24"/>
-            <w:szCs w:val="24"/>
-          </w:rPr>
-          <w:t>Expression</w:t>
-        </w:r>
-      </w:hyperlink>
-      <w:r>
-        <w:rPr>
-          <w:rFonts w:ascii="Lucida Console" w:hAnsi="Lucida Console"/>
-          <w:sz w:val="24"/>
-          <w:szCs w:val="24"/>
-        </w:rPr>
-        <w:t xml:space="preserve"> </w:t>
-      </w:r>
-      <w:r>
-        <w:rPr>
-          <w:rFonts w:ascii="Lucida Console" w:hAnsi="Lucida Console"/>
-          <w:sz w:val="24"/>
-          <w:szCs w:val="24"/>
-        </w:rPr>
-        <w:t>{</w:t>
-      </w:r>
-      <w:r>
-        <w:rPr>
-          <w:rFonts w:ascii="Lucida Console" w:hAnsi="Lucida Console"/>
-          <w:sz w:val="24"/>
-          <w:szCs w:val="24"/>
-        </w:rPr>
-        <w:t>“:”</w:t>
-      </w:r>
-      <w:hyperlink w:anchor="ValueAlternative" w:history="1">
-        <w:r>
-          <w:rPr>
-            <w:rStyle w:val="a6"/>
-            <w:rFonts w:ascii="Lucida Console" w:hAnsi="Lucida Console"/>
-            <w:sz w:val="24"/>
-            <w:szCs w:val="24"/>
-          </w:rPr>
-          <w:t>ValueAlternative</w:t>
+      <w:hyperlink w:anchor="AlternativeTags" w:history="1">
+        <w:r>
+          <w:rPr>
+            <w:rStyle w:val="a6"/>
+            <w:rFonts w:ascii="Lucida Console" w:hAnsi="Lucida Console"/>
+            <w:sz w:val="24"/>
+            <w:szCs w:val="24"/>
+          </w:rPr>
+          <w:t>AlternativeTags</w:t>
         </w:r>
       </w:hyperlink>
       <w:r>
@@ -21887,14 +22237,6 @@
         </w:rPr>
         <w:t xml:space="preserve"> </w:t>
       </w:r>
-      <w:r>
-        <w:rPr>
-          <w:rFonts w:ascii="Lucida Console" w:hAnsi="Lucida Console"/>
-          <w:sz w:val="24"/>
-          <w:szCs w:val="24"/>
-        </w:rPr>
-        <w:t>[</w:t>
-      </w:r>
       <w:hyperlink w:anchor="StatementsList" w:history="1">
         <w:r>
           <w:rPr>
@@ -21906,14 +22248,6 @@
           <w:t>StatementsList</w:t>
         </w:r>
       </w:hyperlink>
-      <w:r>
-        <w:rPr>
-          <w:rFonts w:ascii="Lucida Console" w:hAnsi="Lucida Console"/>
-          <w:sz w:val="24"/>
-          <w:szCs w:val="24"/>
-        </w:rPr>
-        <w:t>]</w:t>
-      </w:r>
       <w:r>
         <w:rPr>
           <w:rFonts w:ascii="Lucida Console" w:hAnsi="Lucida Console"/>
@@ -22039,14 +22373,6 @@
         </w:rPr>
         <w:t xml:space="preserve"> </w:t>
       </w:r>
-      <w:r>
-        <w:rPr>
-          <w:rFonts w:ascii="Lucida Console" w:hAnsi="Lucida Console"/>
-          <w:sz w:val="24"/>
-          <w:szCs w:val="24"/>
-        </w:rPr>
-        <w:t>[</w:t>
-      </w:r>
       <w:hyperlink w:anchor="StatementsList" w:history="1">
         <w:r>
           <w:rPr>
@@ -22058,14 +22384,6 @@
           <w:t>StatementsList</w:t>
         </w:r>
       </w:hyperlink>
-      <w:r>
-        <w:rPr>
-          <w:rFonts w:ascii="Lucida Console" w:hAnsi="Lucida Console"/>
-          <w:sz w:val="24"/>
-          <w:szCs w:val="24"/>
-        </w:rPr>
-        <w:t>]</w:t>
-      </w:r>
       <w:r>
         <w:rPr>
           <w:rFonts w:ascii="Lucida Console" w:hAnsi="Lucida Console"/>
@@ -22119,14 +22437,6 @@
         </w:rPr>
         <w:t xml:space="preserve"> </w:t>
       </w:r>
-      <w:r>
-        <w:rPr>
-          <w:rFonts w:ascii="Lucida Console" w:hAnsi="Lucida Console"/>
-          <w:sz w:val="24"/>
-          <w:szCs w:val="24"/>
-        </w:rPr>
-        <w:t>[</w:t>
-      </w:r>
       <w:hyperlink w:anchor="StatementsList" w:history="1">
         <w:r>
           <w:rPr>
@@ -22144,7 +22454,7 @@
           <w:sz w:val="24"/>
           <w:szCs w:val="24"/>
         </w:rPr>
-        <w:t>]]</w:t>
+        <w:t>]</w:t>
       </w:r>
       <w:r>
         <w:rPr>
@@ -28914,15 +29224,7 @@
           <w:sz w:val="24"/>
           <w:szCs w:val="24"/>
         </w:rPr>
-        <w:t>‘\</w:t>
-      </w:r>
-      <w:r>
-        <w:rPr>
-          <w:rFonts w:ascii="Lucida Console" w:hAnsi="Lucida Console"/>
-          <w:sz w:val="24"/>
-          <w:szCs w:val="24"/>
-        </w:rPr>
-        <w:t>ASCII symbol code 0</w:t>
+        <w:t>‘\ASCII symbol code 0</w:t>
       </w:r>
       <w:proofErr w:type="gramStart"/>
       <w:r>
@@ -28931,15 +29233,7 @@
           <w:sz w:val="24"/>
           <w:szCs w:val="24"/>
         </w:rPr>
-        <w:t>..255</w:t>
-      </w:r>
-      <w:r>
-        <w:rPr>
-          <w:rFonts w:ascii="Lucida Console" w:hAnsi="Lucida Console"/>
-          <w:sz w:val="24"/>
-          <w:szCs w:val="24"/>
-        </w:rPr>
-        <w:t>’</w:t>
+        <w:t>..255’</w:t>
       </w:r>
       <w:proofErr w:type="gramEnd"/>
       <w:r>
@@ -28997,15 +29291,7 @@
           <w:sz w:val="24"/>
           <w:szCs w:val="24"/>
         </w:rPr>
-        <w:t xml:space="preserve"> </w:t>
-      </w:r>
-      <w:r>
-        <w:rPr>
-          <w:rFonts w:ascii="Lucida Console" w:hAnsi="Lucida Console"/>
-          <w:sz w:val="24"/>
-          <w:szCs w:val="24"/>
-        </w:rPr>
-        <w:t>…</w:t>
+        <w:t xml:space="preserve"> …</w:t>
       </w:r>
     </w:p>
     <w:p>
@@ -29022,15 +29308,7 @@
           <w:sz w:val="24"/>
           <w:szCs w:val="24"/>
         </w:rPr>
-        <w:t>ControlCharacter</w:t>
-      </w:r>
-      <w:r>
-        <w:rPr>
-          <w:rFonts w:ascii="Times New Roman" w:hAnsi="Times New Roman" w:cs="Times New Roman"/>
-          <w:sz w:val="24"/>
-          <w:szCs w:val="24"/>
-        </w:rPr>
-        <w:t>:</w:t>
+        <w:t>ControlCharacter:</w:t>
       </w:r>
       <w:r>
         <w:rPr>
@@ -31754,31 +32032,21 @@
           <w:szCs w:val="24"/>
         </w:rPr>
       </w:pPr>
-      <w:proofErr w:type="gramStart"/>
-      <w:r>
-        <w:rPr>
-          <w:rFonts w:ascii="Lucida Console" w:hAnsi="Lucida Console"/>
-          <w:sz w:val="24"/>
-          <w:szCs w:val="24"/>
-        </w:rPr>
-        <w:t xml:space="preserve">AnonymousRoutine </w:t>
-      </w:r>
-      <w:r>
-        <w:rPr>
-          <w:rFonts w:ascii="Lucida Console" w:hAnsi="Lucida Console"/>
-          <w:sz w:val="24"/>
-          <w:szCs w:val="24"/>
-        </w:rPr>
-        <w:t>:</w:t>
-      </w:r>
-      <w:proofErr w:type="gramEnd"/>
-      <w:r>
-        <w:rPr>
-          <w:rFonts w:ascii="Lucida Console" w:hAnsi="Lucida Console"/>
-          <w:sz w:val="24"/>
-          <w:szCs w:val="24"/>
-        </w:rPr>
-        <w:t xml:space="preserve"> </w:t>
+      <w:r>
+        <w:rPr>
+          <w:rFonts w:ascii="Lucida Console" w:hAnsi="Lucida Console"/>
+          <w:sz w:val="24"/>
+          <w:szCs w:val="24"/>
+        </w:rPr>
+        <w:t>AnonymousRoutine</w:t>
+      </w:r>
+      <w:r>
+        <w:rPr>
+          <w:rFonts w:ascii="Lucida Console" w:hAnsi="Lucida Console"/>
+          <w:sz w:val="24"/>
+          <w:szCs w:val="24"/>
+        </w:rPr>
+        <w:t xml:space="preserve">: </w:t>
       </w:r>
       <w:hyperlink w:anchor="StatementsList" w:history="1">
         <w:r>
@@ -31831,53 +32099,21 @@
           <w:sz w:val="24"/>
           <w:szCs w:val="24"/>
         </w:rPr>
-        <w:t xml:space="preserve">: </w:t>
-      </w:r>
-      <w:proofErr w:type="gramStart"/>
-      <w:r>
-        <w:rPr>
-          <w:rFonts w:ascii="Lucida Console" w:hAnsi="Lucida Console"/>
-          <w:sz w:val="24"/>
-          <w:szCs w:val="24"/>
-        </w:rPr>
-        <w:t>{</w:t>
-      </w:r>
-      <w:r>
-        <w:rPr>
-          <w:rFonts w:ascii="Lucida Console" w:hAnsi="Lucida Console"/>
-          <w:sz w:val="24"/>
-          <w:szCs w:val="24"/>
-        </w:rPr>
-        <w:t xml:space="preserve"> </w:t>
-      </w:r>
-      <w:proofErr w:type="gramEnd"/>
-      <w:r>
-        <w:fldChar w:fldCharType="begin"/>
-      </w:r>
-      <w:r>
-        <w:instrText xml:space="preserve"> HYPERLINK \l "Statement" </w:instrText>
-      </w:r>
-      <w:r>
-        <w:fldChar w:fldCharType="separate"/>
-      </w:r>
-      <w:r>
-        <w:rPr>
-          <w:rStyle w:val="a6"/>
-          <w:rFonts w:ascii="Lucida Console" w:hAnsi="Lucida Console"/>
-          <w:sz w:val="24"/>
-          <w:szCs w:val="24"/>
-        </w:rPr>
-        <w:t>Statement</w:t>
-      </w:r>
-      <w:r>
-        <w:rPr>
-          <w:rStyle w:val="a6"/>
-          <w:rFonts w:ascii="Lucida Console" w:hAnsi="Lucida Console"/>
-          <w:sz w:val="24"/>
-          <w:szCs w:val="24"/>
-        </w:rPr>
-        <w:fldChar w:fldCharType="end"/>
-      </w:r>
+        <w:t>: {</w:t>
+      </w:r>
+      <w:hyperlink w:anchor="Statement" w:history="1">
+        <w:proofErr w:type="gramStart"/>
+        <w:r>
+          <w:rPr>
+            <w:rStyle w:val="a6"/>
+            <w:rFonts w:ascii="Lucida Console" w:hAnsi="Lucida Console"/>
+            <w:sz w:val="24"/>
+            <w:szCs w:val="24"/>
+          </w:rPr>
+          <w:t>Statement</w:t>
+        </w:r>
+        <w:proofErr w:type="gramEnd"/>
+      </w:hyperlink>
       <w:r>
         <w:rPr>
           <w:rFonts w:ascii="Lucida Console" w:hAnsi="Lucida Console"/>
@@ -32683,7 +32919,7 @@
           <w:sz w:val="24"/>
           <w:szCs w:val="24"/>
         </w:rPr>
-        <w:t xml:space="preserve"> [</w:t>
+        <w:t xml:space="preserve"> </w:t>
       </w:r>
       <w:hyperlink w:anchor="StatementsList" w:history="1">
         <w:r>
@@ -32702,7 +32938,7 @@
           <w:sz w:val="24"/>
           <w:szCs w:val="24"/>
         </w:rPr>
-        <w:t>]]]</w:t>
+        <w:t>]]</w:t>
       </w:r>
       <w:r>
         <w:rPr>
@@ -37269,6 +37505,67 @@
           <w:szCs w:val="24"/>
         </w:rPr>
       </w:pPr>
+      <w:r>
+        <w:rPr>
+          <w:rFonts w:ascii="Lucida Console" w:hAnsi="Lucida Console"/>
+          <w:sz w:val="24"/>
+          <w:szCs w:val="24"/>
+        </w:rPr>
+        <w:t xml:space="preserve">RoutineName: </w:t>
+      </w:r>
+      <w:hyperlink w:anchor="Identifier" w:history="1">
+        <w:r>
+          <w:rPr>
+            <w:rStyle w:val="a6"/>
+            <w:rFonts w:ascii="Lucida Console" w:hAnsi="Lucida Console"/>
+            <w:sz w:val="24"/>
+            <w:szCs w:val="24"/>
+          </w:rPr>
+          <w:t>Identifier</w:t>
+        </w:r>
+      </w:hyperlink>
+      <w:r>
+        <w:rPr>
+          <w:rFonts w:ascii="Lucida Console" w:hAnsi="Lucida Console"/>
+          <w:sz w:val="24"/>
+          <w:szCs w:val="24"/>
+        </w:rPr>
+        <w:t xml:space="preserve"> |“</w:t>
+      </w:r>
+      <w:r>
+        <w:rPr>
+          <w:rFonts w:ascii="Lucida Console" w:hAnsi="Lucida Console"/>
+          <w:b/>
+          <w:sz w:val="24"/>
+          <w:szCs w:val="24"/>
+        </w:rPr>
+        <w:t>()</w:t>
+      </w:r>
+      <w:r>
+        <w:rPr>
+          <w:rFonts w:ascii="Lucida Console" w:hAnsi="Lucida Console"/>
+          <w:sz w:val="24"/>
+          <w:szCs w:val="24"/>
+        </w:rPr>
+        <w:t>”|“</w:t>
+      </w:r>
+      <w:r>
+        <w:rPr>
+          <w:rFonts w:ascii="Lucida Console" w:hAnsi="Lucida Console"/>
+          <w:b/>
+          <w:sz w:val="24"/>
+          <w:szCs w:val="24"/>
+        </w:rPr>
+        <w:t>:=</w:t>
+      </w:r>
+      <w:r>
+        <w:rPr>
+          <w:rFonts w:ascii="Lucida Console" w:hAnsi="Lucida Console"/>
+          <w:sz w:val="24"/>
+          <w:szCs w:val="24"/>
+        </w:rPr>
+        <w:t>”|</w:t>
+      </w:r>
       <w:proofErr w:type="gramStart"/>
       <w:r>
         <w:rPr>
@@ -37276,81 +37573,36 @@
           <w:sz w:val="24"/>
           <w:szCs w:val="24"/>
         </w:rPr>
-        <w:t>RoutineName :</w:t>
+        <w:t>(</w:t>
       </w:r>
       <w:proofErr w:type="gramEnd"/>
       <w:r>
-        <w:rPr>
-          <w:rFonts w:ascii="Lucida Console" w:hAnsi="Lucida Console"/>
-          <w:sz w:val="24"/>
-          <w:szCs w:val="24"/>
-        </w:rPr>
-        <w:t xml:space="preserve"> </w:t>
-      </w:r>
-      <w:hyperlink w:anchor="Identifier" w:history="1">
-        <w:r>
-          <w:rPr>
-            <w:rStyle w:val="a6"/>
-            <w:rFonts w:ascii="Lucida Console" w:hAnsi="Lucida Console"/>
-            <w:sz w:val="24"/>
-            <w:szCs w:val="24"/>
-          </w:rPr>
-          <w:t>Identifier</w:t>
-        </w:r>
-      </w:hyperlink>
-      <w:r>
-        <w:rPr>
-          <w:rFonts w:ascii="Lucida Console" w:hAnsi="Lucida Console"/>
-          <w:sz w:val="24"/>
-          <w:szCs w:val="24"/>
-        </w:rPr>
-        <w:t xml:space="preserve"> |“</w:t>
-      </w:r>
-      <w:r>
-        <w:rPr>
-          <w:rFonts w:ascii="Lucida Console" w:hAnsi="Lucida Console"/>
-          <w:b/>
-          <w:sz w:val="24"/>
-          <w:szCs w:val="24"/>
-        </w:rPr>
-        <w:t>()</w:t>
-      </w:r>
-      <w:r>
-        <w:rPr>
-          <w:rFonts w:ascii="Lucida Console" w:hAnsi="Lucida Console"/>
-          <w:sz w:val="24"/>
-          <w:szCs w:val="24"/>
-        </w:rPr>
-        <w:t>”|“</w:t>
-      </w:r>
-      <w:r>
-        <w:rPr>
-          <w:rFonts w:ascii="Lucida Console" w:hAnsi="Lucida Console"/>
-          <w:b/>
-          <w:sz w:val="24"/>
-          <w:szCs w:val="24"/>
-        </w:rPr>
-        <w:t>:=</w:t>
-      </w:r>
-      <w:r>
-        <w:rPr>
-          <w:rFonts w:ascii="Lucida Console" w:hAnsi="Lucida Console"/>
-          <w:sz w:val="24"/>
-          <w:szCs w:val="24"/>
-        </w:rPr>
-        <w:t>”|(</w:t>
-      </w:r>
-      <w:hyperlink w:anchor="OperatorName" w:history="1">
-        <w:r>
-          <w:rPr>
-            <w:rStyle w:val="a6"/>
-            <w:rFonts w:ascii="Lucida Console" w:hAnsi="Lucida Console"/>
-            <w:sz w:val="24"/>
-            <w:szCs w:val="24"/>
-          </w:rPr>
-          <w:t>OperatorName</w:t>
-        </w:r>
-      </w:hyperlink>
+        <w:fldChar w:fldCharType="begin"/>
+      </w:r>
+      <w:r>
+        <w:instrText xml:space="preserve"> HYPERLINK \l "OperatorName" </w:instrText>
+      </w:r>
+      <w:r>
+        <w:fldChar w:fldCharType="separate"/>
+      </w:r>
+      <w:r>
+        <w:rPr>
+          <w:rStyle w:val="a6"/>
+          <w:rFonts w:ascii="Lucida Console" w:hAnsi="Lucida Console"/>
+          <w:sz w:val="24"/>
+          <w:szCs w:val="24"/>
+        </w:rPr>
+        <w:t>OperatorName</w:t>
+      </w:r>
+      <w:r>
+        <w:rPr>
+          <w:rStyle w:val="a6"/>
+          <w:rFonts w:ascii="Lucida Console" w:hAnsi="Lucida Console"/>
+          <w:sz w:val="24"/>
+          <w:szCs w:val="24"/>
+        </w:rPr>
+        <w:fldChar w:fldCharType="end"/>
+      </w:r>
       <w:r>
         <w:rPr>
           <w:rFonts w:ascii="Lucida Console" w:hAnsi="Lucida Console"/>
@@ -37411,23 +37663,13 @@
           <w:szCs w:val="24"/>
         </w:rPr>
       </w:pPr>
-      <w:proofErr w:type="gramStart"/>
-      <w:r>
-        <w:rPr>
-          <w:rFonts w:ascii="Lucida Console" w:hAnsi="Lucida Console"/>
-          <w:sz w:val="24"/>
-          <w:szCs w:val="24"/>
-        </w:rPr>
-        <w:t>AliasName :</w:t>
-      </w:r>
-      <w:proofErr w:type="gramEnd"/>
-      <w:r>
-        <w:rPr>
-          <w:rFonts w:ascii="Lucida Console" w:hAnsi="Lucida Console"/>
-          <w:sz w:val="24"/>
-          <w:szCs w:val="24"/>
-        </w:rPr>
-        <w:t xml:space="preserve"> </w:t>
+      <w:r>
+        <w:rPr>
+          <w:rFonts w:ascii="Lucida Console" w:hAnsi="Lucida Console"/>
+          <w:sz w:val="24"/>
+          <w:szCs w:val="24"/>
+        </w:rPr>
+        <w:t xml:space="preserve">AliasName: </w:t>
       </w:r>
       <w:r>
         <w:rPr>
@@ -37533,23 +37775,13 @@
           <w:szCs w:val="24"/>
         </w:rPr>
       </w:pPr>
-      <w:proofErr w:type="gramStart"/>
-      <w:r>
-        <w:rPr>
-          <w:rFonts w:ascii="Lucida Console" w:hAnsi="Lucida Console"/>
-          <w:sz w:val="24"/>
-          <w:szCs w:val="24"/>
-        </w:rPr>
-        <w:t>OperatorName :</w:t>
-      </w:r>
-      <w:proofErr w:type="gramEnd"/>
-      <w:r>
-        <w:rPr>
-          <w:rFonts w:ascii="Lucida Console" w:hAnsi="Lucida Console"/>
-          <w:sz w:val="24"/>
-          <w:szCs w:val="24"/>
-        </w:rPr>
-        <w:t xml:space="preserve"> </w:t>
+      <w:r>
+        <w:rPr>
+          <w:rFonts w:ascii="Lucida Console" w:hAnsi="Lucida Console"/>
+          <w:sz w:val="24"/>
+          <w:szCs w:val="24"/>
+        </w:rPr>
+        <w:t xml:space="preserve">OperatorName: </w:t>
       </w:r>
       <w:hyperlink w:anchor="OperatorSign" w:history="1">
         <w:r>
@@ -37606,6 +37838,125 @@
           <w:szCs w:val="24"/>
         </w:rPr>
       </w:pPr>
+      <w:r>
+        <w:rPr>
+          <w:rFonts w:ascii="Lucida Console" w:hAnsi="Lucida Console"/>
+          <w:sz w:val="24"/>
+          <w:szCs w:val="24"/>
+        </w:rPr>
+        <w:t>OperatorSign: “</w:t>
+      </w:r>
+      <w:r>
+        <w:rPr>
+          <w:rFonts w:ascii="Lucida Console" w:hAnsi="Lucida Console"/>
+          <w:b/>
+          <w:sz w:val="24"/>
+          <w:szCs w:val="24"/>
+        </w:rPr>
+        <w:t>^</w:t>
+      </w:r>
+      <w:r>
+        <w:rPr>
+          <w:rFonts w:ascii="Lucida Console" w:hAnsi="Lucida Console"/>
+          <w:sz w:val="24"/>
+          <w:szCs w:val="24"/>
+        </w:rPr>
+        <w:t>” | “</w:t>
+      </w:r>
+      <w:r>
+        <w:rPr>
+          <w:rFonts w:ascii="Lucida Console" w:hAnsi="Lucida Console"/>
+          <w:b/>
+          <w:sz w:val="24"/>
+          <w:szCs w:val="24"/>
+        </w:rPr>
+        <w:t>*</w:t>
+      </w:r>
+      <w:r>
+        <w:rPr>
+          <w:rFonts w:ascii="Lucida Console" w:hAnsi="Lucida Console"/>
+          <w:sz w:val="24"/>
+          <w:szCs w:val="24"/>
+        </w:rPr>
+        <w:t>” | “</w:t>
+      </w:r>
+      <w:r>
+        <w:rPr>
+          <w:rFonts w:ascii="Lucida Console" w:hAnsi="Lucida Console"/>
+          <w:b/>
+          <w:sz w:val="24"/>
+          <w:szCs w:val="24"/>
+        </w:rPr>
+        <w:t>/</w:t>
+      </w:r>
+      <w:r>
+        <w:rPr>
+          <w:rFonts w:ascii="Lucida Console" w:hAnsi="Lucida Console"/>
+          <w:sz w:val="24"/>
+          <w:szCs w:val="24"/>
+        </w:rPr>
+        <w:t>” | “</w:t>
+      </w:r>
+      <w:r>
+        <w:rPr>
+          <w:rFonts w:ascii="Lucida Console" w:hAnsi="Lucida Console"/>
+          <w:b/>
+          <w:sz w:val="24"/>
+          <w:szCs w:val="24"/>
+        </w:rPr>
+        <w:t>\</w:t>
+      </w:r>
+      <w:r>
+        <w:rPr>
+          <w:rFonts w:ascii="Lucida Console" w:hAnsi="Lucida Console"/>
+          <w:sz w:val="24"/>
+          <w:szCs w:val="24"/>
+        </w:rPr>
+        <w:t>” | “</w:t>
+      </w:r>
+      <w:r>
+        <w:rPr>
+          <w:rFonts w:ascii="Lucida Console" w:hAnsi="Lucida Console"/>
+          <w:b/>
+          <w:sz w:val="24"/>
+          <w:szCs w:val="24"/>
+        </w:rPr>
+        <w:t>=</w:t>
+      </w:r>
+      <w:r>
+        <w:rPr>
+          <w:rFonts w:ascii="Lucida Console" w:hAnsi="Lucida Console"/>
+          <w:sz w:val="24"/>
+          <w:szCs w:val="24"/>
+        </w:rPr>
+        <w:t>” | “</w:t>
+      </w:r>
+      <w:r>
+        <w:rPr>
+          <w:rFonts w:ascii="Lucida Console" w:hAnsi="Lucida Console"/>
+          <w:b/>
+          <w:sz w:val="24"/>
+          <w:szCs w:val="24"/>
+        </w:rPr>
+        <w:t>+</w:t>
+      </w:r>
+      <w:r>
+        <w:rPr>
+          <w:rFonts w:ascii="Lucida Console" w:hAnsi="Lucida Console"/>
+          <w:sz w:val="24"/>
+          <w:szCs w:val="24"/>
+        </w:rPr>
+        <w:t>” | “</w:t>
+      </w:r>
+      <w:r>
+        <w:rPr>
+          <w:rFonts w:ascii="Lucida Console" w:hAnsi="Lucida Console"/>
+          <w:b/>
+          <w:sz w:val="24"/>
+          <w:szCs w:val="24"/>
+        </w:rPr>
+        <w:t>-</w:t>
+      </w:r>
       <w:proofErr w:type="gramStart"/>
       <w:r>
         <w:rPr>
@@ -37613,7 +37964,7 @@
           <w:sz w:val="24"/>
           <w:szCs w:val="24"/>
         </w:rPr>
-        <w:t>OperatorSign :</w:t>
+        <w:t>“ |</w:t>
       </w:r>
       <w:proofErr w:type="gramEnd"/>
       <w:r>
@@ -37622,126 +37973,7 @@
           <w:sz w:val="24"/>
           <w:szCs w:val="24"/>
         </w:rPr>
-        <w:t xml:space="preserve"> “</w:t>
-      </w:r>
-      <w:r>
-        <w:rPr>
-          <w:rFonts w:ascii="Lucida Console" w:hAnsi="Lucida Console"/>
-          <w:b/>
-          <w:sz w:val="24"/>
-          <w:szCs w:val="24"/>
-        </w:rPr>
-        <w:t>^</w:t>
-      </w:r>
-      <w:r>
-        <w:rPr>
-          <w:rFonts w:ascii="Lucida Console" w:hAnsi="Lucida Console"/>
-          <w:sz w:val="24"/>
-          <w:szCs w:val="24"/>
-        </w:rPr>
-        <w:t>” | “</w:t>
-      </w:r>
-      <w:r>
-        <w:rPr>
-          <w:rFonts w:ascii="Lucida Console" w:hAnsi="Lucida Console"/>
-          <w:b/>
-          <w:sz w:val="24"/>
-          <w:szCs w:val="24"/>
-        </w:rPr>
-        <w:t>*</w:t>
-      </w:r>
-      <w:r>
-        <w:rPr>
-          <w:rFonts w:ascii="Lucida Console" w:hAnsi="Lucida Console"/>
-          <w:sz w:val="24"/>
-          <w:szCs w:val="24"/>
-        </w:rPr>
-        <w:t>” | “</w:t>
-      </w:r>
-      <w:r>
-        <w:rPr>
-          <w:rFonts w:ascii="Lucida Console" w:hAnsi="Lucida Console"/>
-          <w:b/>
-          <w:sz w:val="24"/>
-          <w:szCs w:val="24"/>
-        </w:rPr>
-        <w:t>/</w:t>
-      </w:r>
-      <w:r>
-        <w:rPr>
-          <w:rFonts w:ascii="Lucida Console" w:hAnsi="Lucida Console"/>
-          <w:sz w:val="24"/>
-          <w:szCs w:val="24"/>
-        </w:rPr>
-        <w:t>” | “</w:t>
-      </w:r>
-      <w:r>
-        <w:rPr>
-          <w:rFonts w:ascii="Lucida Console" w:hAnsi="Lucida Console"/>
-          <w:b/>
-          <w:sz w:val="24"/>
-          <w:szCs w:val="24"/>
-        </w:rPr>
-        <w:t>\</w:t>
-      </w:r>
-      <w:r>
-        <w:rPr>
-          <w:rFonts w:ascii="Lucida Console" w:hAnsi="Lucida Console"/>
-          <w:sz w:val="24"/>
-          <w:szCs w:val="24"/>
-        </w:rPr>
-        <w:t>” | “</w:t>
-      </w:r>
-      <w:r>
-        <w:rPr>
-          <w:rFonts w:ascii="Lucida Console" w:hAnsi="Lucida Console"/>
-          <w:b/>
-          <w:sz w:val="24"/>
-          <w:szCs w:val="24"/>
-        </w:rPr>
-        <w:t>=</w:t>
-      </w:r>
-      <w:r>
-        <w:rPr>
-          <w:rFonts w:ascii="Lucida Console" w:hAnsi="Lucida Console"/>
-          <w:sz w:val="24"/>
-          <w:szCs w:val="24"/>
-        </w:rPr>
-        <w:t>” | “</w:t>
-      </w:r>
-      <w:r>
-        <w:rPr>
-          <w:rFonts w:ascii="Lucida Console" w:hAnsi="Lucida Console"/>
-          <w:b/>
-          <w:sz w:val="24"/>
-          <w:szCs w:val="24"/>
-        </w:rPr>
-        <w:t>+</w:t>
-      </w:r>
-      <w:r>
-        <w:rPr>
-          <w:rFonts w:ascii="Lucida Console" w:hAnsi="Lucida Console"/>
-          <w:sz w:val="24"/>
-          <w:szCs w:val="24"/>
-        </w:rPr>
-        <w:t>” | “</w:t>
-      </w:r>
-      <w:r>
-        <w:rPr>
-          <w:rFonts w:ascii="Lucida Console" w:hAnsi="Lucida Console"/>
-          <w:b/>
-          <w:sz w:val="24"/>
-          <w:szCs w:val="24"/>
-        </w:rPr>
-        <w:t>-</w:t>
-      </w:r>
-      <w:r>
-        <w:rPr>
-          <w:rFonts w:ascii="Lucida Console" w:hAnsi="Lucida Console"/>
-          <w:sz w:val="24"/>
-          <w:szCs w:val="24"/>
-        </w:rPr>
-        <w:t>“ |”</w:t>
+        <w:t>”</w:t>
       </w:r>
       <w:r>
         <w:rPr>
@@ -39123,53 +39355,141 @@
       <w:pPr>
         <w:rPr>
           <w:rFonts w:ascii="Lucida Console" w:hAnsi="Lucida Console"/>
-          <w:sz w:val="24"/>
-          <w:szCs w:val="24"/>
-        </w:rPr>
-      </w:pPr>
-      <w:r>
-        <w:rPr>
-          <w:rFonts w:ascii="Lucida Console" w:hAnsi="Lucida Console"/>
-          <w:sz w:val="24"/>
-          <w:szCs w:val="24"/>
-        </w:rPr>
-        <w:t xml:space="preserve">Break: </w:t>
-      </w:r>
-      <w:r>
-        <w:rPr>
-          <w:rFonts w:ascii="Lucida Console" w:hAnsi="Lucida Console"/>
-          <w:b/>
-          <w:sz w:val="24"/>
-          <w:szCs w:val="24"/>
-        </w:rPr>
-        <w:t>break</w:t>
-      </w:r>
-      <w:r>
-        <w:rPr>
-          <w:rFonts w:ascii="Lucida Console" w:hAnsi="Lucida Console"/>
-          <w:sz w:val="24"/>
-          <w:szCs w:val="24"/>
-        </w:rPr>
-        <w:t xml:space="preserve"> [“:”</w:t>
-      </w:r>
-      <w:hyperlink w:anchor="Label" w:history="1">
-        <w:r>
-          <w:rPr>
-            <w:rStyle w:val="a6"/>
-            <w:rFonts w:ascii="Lucida Console" w:hAnsi="Lucida Console"/>
-            <w:sz w:val="24"/>
-            <w:szCs w:val="24"/>
-          </w:rPr>
-          <w:t>Label</w:t>
-        </w:r>
-      </w:hyperlink>
-      <w:r>
-        <w:rPr>
-          <w:rFonts w:ascii="Lucida Console" w:hAnsi="Lucida Console"/>
-          <w:sz w:val="24"/>
-          <w:szCs w:val="24"/>
-        </w:rPr>
-        <w:t xml:space="preserve">] </w:t>
+          <w:b/>
+          <w:sz w:val="24"/>
+          <w:szCs w:val="24"/>
+        </w:rPr>
+      </w:pPr>
+      <w:r>
+        <w:rPr>
+          <w:rFonts w:ascii="Lucida Console" w:hAnsi="Lucida Console"/>
+          <w:sz w:val="24"/>
+          <w:szCs w:val="24"/>
+        </w:rPr>
+        <w:t>HyperBlock</w:t>
+      </w:r>
+      <w:r>
+        <w:rPr>
+          <w:rFonts w:ascii="Lucida Console" w:hAnsi="Lucida Console"/>
+          <w:sz w:val="24"/>
+          <w:szCs w:val="24"/>
+        </w:rPr>
+        <w:t>:</w:t>
+      </w:r>
+      <w:r>
+        <w:rPr>
+          <w:rFonts w:ascii="Lucida Console" w:hAnsi="Lucida Console"/>
+          <w:sz w:val="24"/>
+          <w:szCs w:val="24"/>
+        </w:rPr>
+        <w:t xml:space="preserve"> </w:t>
+      </w:r>
+      <w:r>
+        <w:rPr>
+          <w:rFonts w:ascii="Lucida Console" w:hAnsi="Lucida Console"/>
+          <w:sz w:val="24"/>
+          <w:szCs w:val="24"/>
+        </w:rPr>
+        <w:t>[</w:t>
+      </w:r>
+      <w:hyperlink w:anchor="RequireBlock" w:history="1">
+        <w:r>
+          <w:rPr>
+            <w:rStyle w:val="a6"/>
+            <w:rFonts w:ascii="Lucida Console" w:hAnsi="Lucida Console"/>
+            <w:sz w:val="24"/>
+            <w:szCs w:val="24"/>
+          </w:rPr>
+          <w:t>RequireBlock</w:t>
+        </w:r>
+      </w:hyperlink>
+      <w:r>
+        <w:rPr>
+          <w:rFonts w:ascii="Lucida Console" w:hAnsi="Lucida Console"/>
+          <w:sz w:val="24"/>
+          <w:szCs w:val="24"/>
+        </w:rPr>
+        <w:t>]</w:t>
+      </w:r>
+      <w:r>
+        <w:rPr>
+          <w:rFonts w:ascii="Lucida Console" w:hAnsi="Lucida Console"/>
+          <w:sz w:val="24"/>
+          <w:szCs w:val="24"/>
+        </w:rPr>
+        <w:t xml:space="preserve"> </w:t>
+      </w:r>
+      <w:hyperlink w:anchor="InnerBlock" w:history="1">
+        <w:r>
+          <w:rPr>
+            <w:rStyle w:val="a6"/>
+            <w:rFonts w:ascii="Lucida Console" w:hAnsi="Lucida Console"/>
+            <w:sz w:val="24"/>
+            <w:szCs w:val="24"/>
+          </w:rPr>
+          <w:t>InnerBlock</w:t>
+        </w:r>
+      </w:hyperlink>
+      <w:r>
+        <w:rPr>
+          <w:rFonts w:ascii="Lucida Console" w:hAnsi="Lucida Console"/>
+          <w:sz w:val="24"/>
+          <w:szCs w:val="24"/>
+        </w:rPr>
+        <w:t xml:space="preserve"> </w:t>
+      </w:r>
+      <w:r>
+        <w:rPr>
+          <w:rFonts w:ascii="Lucida Console" w:hAnsi="Lucida Console"/>
+          <w:sz w:val="24"/>
+          <w:szCs w:val="24"/>
+        </w:rPr>
+        <w:t>[</w:t>
+      </w:r>
+      <w:hyperlink w:anchor="EnsureBlock" w:history="1">
+        <w:r>
+          <w:rPr>
+            <w:rStyle w:val="a6"/>
+            <w:rFonts w:ascii="Lucida Console" w:hAnsi="Lucida Console"/>
+            <w:sz w:val="24"/>
+            <w:szCs w:val="24"/>
+          </w:rPr>
+          <w:t>EnsureBlock</w:t>
+        </w:r>
+      </w:hyperlink>
+      <w:r>
+        <w:rPr>
+          <w:rFonts w:ascii="Lucida Console" w:hAnsi="Lucida Console"/>
+          <w:sz w:val="24"/>
+          <w:szCs w:val="24"/>
+        </w:rPr>
+        <w:t>]</w:t>
+      </w:r>
+      <w:r>
+        <w:rPr>
+          <w:rFonts w:ascii="Lucida Console" w:hAnsi="Lucida Console"/>
+          <w:sz w:val="24"/>
+          <w:szCs w:val="24"/>
+        </w:rPr>
+        <w:t xml:space="preserve"> </w:t>
+      </w:r>
+      <w:r>
+        <w:rPr>
+          <w:rFonts w:ascii="Lucida Console" w:hAnsi="Lucida Console"/>
+          <w:b/>
+          <w:sz w:val="24"/>
+          <w:szCs w:val="24"/>
+        </w:rPr>
+        <w:t>end</w:t>
+      </w:r>
+      <w:r>
+        <w:rPr>
+          <w:rFonts w:ascii="Lucida Console" w:hAnsi="Lucida Console"/>
+          <w:b/>
+          <w:sz w:val="24"/>
+          <w:szCs w:val="24"/>
+        </w:rPr>
+        <w:t xml:space="preserve"> </w:t>
       </w:r>
       <w:r>
         <w:rPr>
@@ -39183,206 +39503,90 @@
     <w:p>
       <w:pPr>
         <w:rPr>
-          <w:rStyle w:val="a6"/>
-          <w:rFonts w:ascii="Lucida Console" w:hAnsi="Lucida Console"/>
-          <w:sz w:val="24"/>
-          <w:szCs w:val="24"/>
-        </w:rPr>
-      </w:pPr>
-      <w:proofErr w:type="gramStart"/>
-      <w:r>
-        <w:rPr>
-          <w:rFonts w:ascii="Lucida Console" w:hAnsi="Lucida Console"/>
-          <w:sz w:val="24"/>
-          <w:szCs w:val="24"/>
-        </w:rPr>
-        <w:t>Label :</w:t>
-      </w:r>
-      <w:proofErr w:type="gramEnd"/>
-      <w:r>
-        <w:rPr>
-          <w:rFonts w:ascii="Lucida Console" w:hAnsi="Lucida Console"/>
-          <w:sz w:val="24"/>
-          <w:szCs w:val="24"/>
-        </w:rPr>
-        <w:t xml:space="preserve"> </w:t>
-      </w:r>
-      <w:hyperlink w:anchor="Identifier" w:history="1">
-        <w:r>
-          <w:rPr>
-            <w:rStyle w:val="a6"/>
-            <w:rFonts w:ascii="Lucida Console" w:hAnsi="Lucida Console"/>
-            <w:sz w:val="24"/>
-            <w:szCs w:val="24"/>
-          </w:rPr>
-          <w:t>Identifier</w:t>
-        </w:r>
-      </w:hyperlink>
-      <w:r>
-        <w:rPr>
-          <w:rStyle w:val="a6"/>
-          <w:rFonts w:ascii="Lucida Console" w:hAnsi="Lucida Console"/>
-          <w:sz w:val="24"/>
-          <w:szCs w:val="24"/>
-        </w:rPr>
-        <w:t xml:space="preserve"> </w:t>
-      </w:r>
-      <w:r>
-        <w:rPr>
-          <w:rFonts w:ascii="Lucida Console" w:hAnsi="Lucida Console"/>
-          <w:sz w:val="24"/>
-          <w:szCs w:val="24"/>
-        </w:rPr>
-        <w:t>is valid if and only if</w:t>
-      </w:r>
+          <w:rFonts w:ascii="Lucida Console" w:hAnsi="Lucida Console"/>
+          <w:sz w:val="24"/>
+          <w:szCs w:val="24"/>
+        </w:rPr>
+      </w:pPr>
     </w:p>
     <w:p>
       <w:pPr>
         <w:rPr>
           <w:rFonts w:ascii="Lucida Console" w:hAnsi="Lucida Console"/>
-          <w:b/>
-          <w:sz w:val="24"/>
-          <w:szCs w:val="24"/>
-        </w:rPr>
-      </w:pPr>
-      <w:r>
-        <w:rPr>
-          <w:rFonts w:ascii="Lucida Console" w:hAnsi="Lucida Console"/>
-          <w:sz w:val="24"/>
-          <w:szCs w:val="24"/>
-        </w:rPr>
-        <w:t>HyperBlock</w:t>
-      </w:r>
-      <w:r>
-        <w:rPr>
-          <w:rFonts w:ascii="Lucida Console" w:hAnsi="Lucida Console"/>
-          <w:sz w:val="24"/>
-          <w:szCs w:val="24"/>
-        </w:rPr>
-        <w:t>:</w:t>
-      </w:r>
-      <w:r>
-        <w:rPr>
-          <w:rFonts w:ascii="Lucida Console" w:hAnsi="Lucida Console"/>
-          <w:sz w:val="24"/>
-          <w:szCs w:val="24"/>
-        </w:rPr>
-        <w:t xml:space="preserve"> </w:t>
-      </w:r>
-      <w:r>
-        <w:rPr>
-          <w:rFonts w:ascii="Lucida Console" w:hAnsi="Lucida Console"/>
-          <w:sz w:val="24"/>
-          <w:szCs w:val="24"/>
-        </w:rPr>
-        <w:t>[</w:t>
-      </w:r>
-      <w:hyperlink w:anchor="RequireBlock" w:history="1">
-        <w:r>
-          <w:rPr>
-            <w:rStyle w:val="a6"/>
-            <w:rFonts w:ascii="Lucida Console" w:hAnsi="Lucida Console"/>
-            <w:sz w:val="24"/>
-            <w:szCs w:val="24"/>
-          </w:rPr>
-          <w:t>RequireBlock</w:t>
-        </w:r>
-      </w:hyperlink>
-      <w:r>
-        <w:rPr>
-          <w:rFonts w:ascii="Lucida Console" w:hAnsi="Lucida Console"/>
-          <w:sz w:val="24"/>
-          <w:szCs w:val="24"/>
-        </w:rPr>
-        <w:t>]</w:t>
-      </w:r>
-      <w:r>
-        <w:rPr>
-          <w:rFonts w:ascii="Lucida Console" w:hAnsi="Lucida Console"/>
-          <w:sz w:val="24"/>
-          <w:szCs w:val="24"/>
-        </w:rPr>
-        <w:t xml:space="preserve"> </w:t>
-      </w:r>
-      <w:hyperlink w:anchor="InnerBlock" w:history="1">
-        <w:r>
-          <w:rPr>
-            <w:rStyle w:val="a6"/>
-            <w:rFonts w:ascii="Lucida Console" w:hAnsi="Lucida Console"/>
-            <w:sz w:val="24"/>
-            <w:szCs w:val="24"/>
-          </w:rPr>
-          <w:t>InnerBlock</w:t>
-        </w:r>
-      </w:hyperlink>
-      <w:r>
-        <w:rPr>
-          <w:rFonts w:ascii="Lucida Console" w:hAnsi="Lucida Console"/>
-          <w:sz w:val="24"/>
-          <w:szCs w:val="24"/>
-        </w:rPr>
-        <w:t xml:space="preserve"> </w:t>
-      </w:r>
-      <w:r>
-        <w:rPr>
-          <w:rFonts w:ascii="Lucida Console" w:hAnsi="Lucida Console"/>
-          <w:sz w:val="24"/>
-          <w:szCs w:val="24"/>
-        </w:rPr>
-        <w:t>[</w:t>
-      </w:r>
-      <w:hyperlink w:anchor="EnsureBlock" w:history="1">
-        <w:r>
-          <w:rPr>
-            <w:rStyle w:val="a6"/>
-            <w:rFonts w:ascii="Lucida Console" w:hAnsi="Lucida Console"/>
-            <w:sz w:val="24"/>
-            <w:szCs w:val="24"/>
-          </w:rPr>
-          <w:t>EnsureBlock</w:t>
-        </w:r>
-      </w:hyperlink>
-      <w:r>
-        <w:rPr>
-          <w:rFonts w:ascii="Lucida Console" w:hAnsi="Lucida Console"/>
-          <w:sz w:val="24"/>
-          <w:szCs w:val="24"/>
-        </w:rPr>
-        <w:t>]</w:t>
-      </w:r>
-      <w:r>
-        <w:rPr>
-          <w:rFonts w:ascii="Lucida Console" w:hAnsi="Lucida Console"/>
-          <w:sz w:val="24"/>
-          <w:szCs w:val="24"/>
-        </w:rPr>
-        <w:t xml:space="preserve"> </w:t>
-      </w:r>
-      <w:r>
-        <w:rPr>
-          <w:rFonts w:ascii="Lucida Console" w:hAnsi="Lucida Console"/>
-          <w:b/>
-          <w:sz w:val="24"/>
-          <w:szCs w:val="24"/>
-        </w:rPr>
-        <w:t>end</w:t>
-      </w:r>
-      <w:r>
-        <w:rPr>
-          <w:rFonts w:ascii="Lucida Console" w:hAnsi="Lucida Console"/>
-          <w:b/>
-          <w:sz w:val="24"/>
-          <w:szCs w:val="24"/>
-        </w:rPr>
-        <w:t xml:space="preserve"> </w:t>
-      </w:r>
-      <w:r>
-        <w:rPr>
-          <w:rFonts w:ascii="Lucida Console" w:hAnsi="Lucida Console"/>
-          <w:sz w:val="24"/>
-          <w:szCs w:val="24"/>
-        </w:rPr>
-        <w:t>is valid if and only if</w:t>
+          <w:sz w:val="24"/>
+          <w:szCs w:val="24"/>
+        </w:rPr>
+      </w:pPr>
+      <w:r>
+        <w:rPr>
+          <w:rFonts w:ascii="Lucida Console" w:hAnsi="Lucida Console"/>
+          <w:sz w:val="24"/>
+          <w:szCs w:val="24"/>
+        </w:rPr>
+        <w:t>Assignment:</w:t>
+      </w:r>
+      <w:r>
+        <w:rPr>
+          <w:rFonts w:ascii="Lucida Console" w:hAnsi="Lucida Console"/>
+          <w:sz w:val="24"/>
+          <w:szCs w:val="24"/>
+        </w:rPr>
+        <w:t xml:space="preserve"> </w:t>
+      </w:r>
+      <w:hyperlink w:anchor="Writable" w:history="1">
+        <w:r>
+          <w:rPr>
+            <w:rStyle w:val="a6"/>
+            <w:rFonts w:ascii="Lucida Console" w:hAnsi="Lucida Console"/>
+            <w:sz w:val="24"/>
+            <w:szCs w:val="24"/>
+          </w:rPr>
+          <w:t>Writable</w:t>
+        </w:r>
+      </w:hyperlink>
+      <w:r>
+        <w:rPr>
+          <w:rFonts w:ascii="Lucida Console" w:hAnsi="Lucida Console"/>
+          <w:sz w:val="24"/>
+          <w:szCs w:val="24"/>
+        </w:rPr>
+        <w:t xml:space="preserve"> “</w:t>
+      </w:r>
+      <w:r>
+        <w:rPr>
+          <w:rFonts w:ascii="Lucida Console" w:hAnsi="Lucida Console"/>
+          <w:b/>
+          <w:sz w:val="24"/>
+          <w:szCs w:val="24"/>
+        </w:rPr>
+        <w:t>:=</w:t>
+      </w:r>
+      <w:r>
+        <w:rPr>
+          <w:rFonts w:ascii="Lucida Console" w:hAnsi="Lucida Console"/>
+          <w:sz w:val="24"/>
+          <w:szCs w:val="24"/>
+        </w:rPr>
+        <w:t xml:space="preserve">” </w:t>
+      </w:r>
+      <w:hyperlink w:anchor="Expression" w:history="1">
+        <w:r>
+          <w:rPr>
+            <w:rStyle w:val="a6"/>
+            <w:rFonts w:ascii="Lucida Console" w:hAnsi="Lucida Console"/>
+            <w:sz w:val="24"/>
+            <w:szCs w:val="24"/>
+          </w:rPr>
+          <w:t>Expression</w:t>
+        </w:r>
+      </w:hyperlink>
+      <w:r>
+        <w:rPr>
+          <w:rFonts w:ascii="Lucida Console" w:hAnsi="Lucida Console"/>
+          <w:sz w:val="24"/>
+          <w:szCs w:val="24"/>
+        </w:rPr>
+        <w:t xml:space="preserve"> is valid if and only if</w:t>
       </w:r>
     </w:p>
     <w:p>
@@ -39393,85 +39597,285 @@
           <w:szCs w:val="24"/>
         </w:rPr>
       </w:pPr>
+      <w:r>
+        <w:rPr>
+          <w:rFonts w:ascii="Lucida Console" w:hAnsi="Lucida Console"/>
+          <w:sz w:val="24"/>
+          <w:szCs w:val="24"/>
+        </w:rPr>
+        <w:t>Writable:</w:t>
+      </w:r>
+      <w:r>
+        <w:rPr>
+          <w:rFonts w:ascii="Lucida Console" w:hAnsi="Lucida Console"/>
+          <w:sz w:val="24"/>
+          <w:szCs w:val="24"/>
+        </w:rPr>
+        <w:t xml:space="preserve"> </w:t>
+      </w:r>
+      <w:hyperlink w:anchor="WritableCall" w:history="1">
+        <w:r>
+          <w:rPr>
+            <w:rStyle w:val="a6"/>
+            <w:rFonts w:ascii="Lucida Console" w:hAnsi="Lucida Console"/>
+            <w:sz w:val="24"/>
+            <w:szCs w:val="24"/>
+          </w:rPr>
+          <w:t>WritableCall</w:t>
+        </w:r>
+      </w:hyperlink>
+      <w:r>
+        <w:rPr>
+          <w:rFonts w:ascii="Lucida Console" w:hAnsi="Lucida Console"/>
+          <w:sz w:val="24"/>
+          <w:szCs w:val="24"/>
+        </w:rPr>
+        <w:t xml:space="preserve"> |</w:t>
+      </w:r>
+      <w:r>
+        <w:rPr>
+          <w:rFonts w:ascii="Lucida Console" w:hAnsi="Lucida Console"/>
+          <w:sz w:val="24"/>
+          <w:szCs w:val="24"/>
+        </w:rPr>
+        <w:t xml:space="preserve"> </w:t>
+      </w:r>
+      <w:r>
+        <w:rPr>
+          <w:rFonts w:ascii="Lucida Console" w:hAnsi="Lucida Console"/>
+          <w:sz w:val="24"/>
+          <w:szCs w:val="24"/>
+        </w:rPr>
+        <w:t>(</w:t>
+      </w:r>
+      <w:r>
+        <w:rPr>
+          <w:rFonts w:ascii="Lucida Console" w:hAnsi="Lucida Console"/>
+          <w:sz w:val="24"/>
+          <w:szCs w:val="24"/>
+        </w:rPr>
+        <w:t>“</w:t>
+      </w:r>
+      <w:r>
+        <w:rPr>
+          <w:rFonts w:ascii="Lucida Console" w:hAnsi="Lucida Console"/>
+          <w:b/>
+          <w:sz w:val="24"/>
+          <w:szCs w:val="24"/>
+        </w:rPr>
+        <w:t>(</w:t>
+      </w:r>
+      <w:r>
+        <w:rPr>
+          <w:rFonts w:ascii="Lucida Console" w:hAnsi="Lucida Console"/>
+          <w:sz w:val="24"/>
+          <w:szCs w:val="24"/>
+        </w:rPr>
+        <w:t>”</w:t>
+      </w:r>
+      <w:hyperlink w:anchor="WritableCall" w:history="1">
+        <w:r>
+          <w:rPr>
+            <w:rStyle w:val="a6"/>
+            <w:rFonts w:ascii="Lucida Console" w:hAnsi="Lucida Console"/>
+            <w:sz w:val="24"/>
+            <w:szCs w:val="24"/>
+          </w:rPr>
+          <w:t>WritableCall</w:t>
+        </w:r>
+      </w:hyperlink>
+      <w:r>
+        <w:rPr>
+          <w:rFonts w:ascii="Lucida Console" w:hAnsi="Lucida Console"/>
+          <w:sz w:val="24"/>
+          <w:szCs w:val="24"/>
+        </w:rPr>
+        <w:t xml:space="preserve"> </w:t>
+      </w:r>
+      <w:r>
+        <w:rPr>
+          <w:rFonts w:ascii="Lucida Console" w:hAnsi="Lucida Console"/>
+          <w:sz w:val="24"/>
+          <w:szCs w:val="24"/>
+        </w:rPr>
+        <w:t>{</w:t>
+      </w:r>
+      <w:r>
+        <w:rPr>
+          <w:rFonts w:ascii="Lucida Console" w:hAnsi="Lucida Console"/>
+          <w:sz w:val="24"/>
+          <w:szCs w:val="24"/>
+        </w:rPr>
+        <w:t>“</w:t>
+      </w:r>
+      <w:r>
+        <w:rPr>
+          <w:rFonts w:ascii="Lucida Console" w:hAnsi="Lucida Console"/>
+          <w:b/>
+          <w:sz w:val="24"/>
+          <w:szCs w:val="24"/>
+        </w:rPr>
+        <w:t>,</w:t>
+      </w:r>
+      <w:r>
+        <w:rPr>
+          <w:rFonts w:ascii="Lucida Console" w:hAnsi="Lucida Console"/>
+          <w:sz w:val="24"/>
+          <w:szCs w:val="24"/>
+        </w:rPr>
+        <w:t>”</w:t>
+      </w:r>
+      <w:r>
+        <w:rPr>
+          <w:rFonts w:ascii="Lucida Console" w:hAnsi="Lucida Console"/>
+          <w:sz w:val="24"/>
+          <w:szCs w:val="24"/>
+        </w:rPr>
+        <w:t xml:space="preserve"> </w:t>
+      </w:r>
+      <w:hyperlink w:anchor="WritableCall" w:history="1">
+        <w:r>
+          <w:rPr>
+            <w:rStyle w:val="a6"/>
+            <w:rFonts w:ascii="Lucida Console" w:hAnsi="Lucida Console"/>
+            <w:sz w:val="24"/>
+            <w:szCs w:val="24"/>
+          </w:rPr>
+          <w:t>WritableCall</w:t>
+        </w:r>
+      </w:hyperlink>
+      <w:r>
+        <w:rPr>
+          <w:rFonts w:ascii="Lucida Console" w:hAnsi="Lucida Console"/>
+          <w:sz w:val="24"/>
+          <w:szCs w:val="24"/>
+        </w:rPr>
+        <w:t xml:space="preserve"> } </w:t>
+      </w:r>
+      <w:r>
+        <w:rPr>
+          <w:rFonts w:ascii="Lucida Console" w:hAnsi="Lucida Console"/>
+          <w:sz w:val="24"/>
+          <w:szCs w:val="24"/>
+        </w:rPr>
+        <w:t>“</w:t>
+      </w:r>
+      <w:r>
+        <w:rPr>
+          <w:rFonts w:ascii="Lucida Console" w:hAnsi="Lucida Console"/>
+          <w:b/>
+          <w:sz w:val="24"/>
+          <w:szCs w:val="24"/>
+        </w:rPr>
+        <w:t>)</w:t>
+      </w:r>
+      <w:r>
+        <w:rPr>
+          <w:rFonts w:ascii="Lucida Console" w:hAnsi="Lucida Console"/>
+          <w:sz w:val="24"/>
+          <w:szCs w:val="24"/>
+        </w:rPr>
+        <w:t>”</w:t>
+      </w:r>
+      <w:r>
+        <w:rPr>
+          <w:rFonts w:ascii="Lucida Console" w:hAnsi="Lucida Console"/>
+          <w:sz w:val="24"/>
+          <w:szCs w:val="24"/>
+        </w:rPr>
+        <w:t>)</w:t>
+      </w:r>
+      <w:r>
+        <w:rPr>
+          <w:rFonts w:ascii="Lucida Console" w:hAnsi="Lucida Console"/>
+          <w:sz w:val="24"/>
+          <w:szCs w:val="24"/>
+        </w:rPr>
+        <w:t xml:space="preserve"> is valid if and only if</w:t>
+      </w:r>
     </w:p>
     <w:p>
       <w:pPr>
-        <w:rPr>
-          <w:rFonts w:ascii="Lucida Console" w:hAnsi="Lucida Console"/>
-          <w:sz w:val="24"/>
-          <w:szCs w:val="24"/>
-        </w:rPr>
-      </w:pPr>
-      <w:r>
-        <w:rPr>
-          <w:rFonts w:ascii="Lucida Console" w:hAnsi="Lucida Console"/>
-          <w:sz w:val="24"/>
-          <w:szCs w:val="24"/>
-        </w:rPr>
-        <w:t>Assignment:</w:t>
-      </w:r>
-      <w:r>
-        <w:rPr>
-          <w:rFonts w:ascii="Lucida Console" w:hAnsi="Lucida Console"/>
-          <w:sz w:val="24"/>
-          <w:szCs w:val="24"/>
-        </w:rPr>
-        <w:t xml:space="preserve"> </w:t>
-      </w:r>
-      <w:hyperlink w:anchor="Writable" w:history="1">
-        <w:r>
-          <w:rPr>
-            <w:rStyle w:val="a6"/>
-            <w:rFonts w:ascii="Lucida Console" w:hAnsi="Lucida Console"/>
-            <w:sz w:val="24"/>
-            <w:szCs w:val="24"/>
-          </w:rPr>
-          <w:t>Writable</w:t>
-        </w:r>
-      </w:hyperlink>
-      <w:r>
-        <w:rPr>
-          <w:rFonts w:ascii="Lucida Console" w:hAnsi="Lucida Console"/>
-          <w:sz w:val="24"/>
-          <w:szCs w:val="24"/>
-        </w:rPr>
-        <w:t xml:space="preserve"> “</w:t>
-      </w:r>
-      <w:r>
-        <w:rPr>
-          <w:rFonts w:ascii="Lucida Console" w:hAnsi="Lucida Console"/>
-          <w:b/>
-          <w:sz w:val="24"/>
-          <w:szCs w:val="24"/>
-        </w:rPr>
-        <w:t>:=</w:t>
-      </w:r>
-      <w:r>
-        <w:rPr>
-          <w:rFonts w:ascii="Lucida Console" w:hAnsi="Lucida Console"/>
-          <w:sz w:val="24"/>
-          <w:szCs w:val="24"/>
-        </w:rPr>
-        <w:t xml:space="preserve">” </w:t>
-      </w:r>
-      <w:hyperlink w:anchor="Expression" w:history="1">
-        <w:r>
-          <w:rPr>
-            <w:rStyle w:val="a6"/>
-            <w:rFonts w:ascii="Lucida Console" w:hAnsi="Lucida Console"/>
-            <w:sz w:val="24"/>
-            <w:szCs w:val="24"/>
-          </w:rPr>
-          <w:t>Expression</w:t>
-        </w:r>
-      </w:hyperlink>
-      <w:r>
-        <w:rPr>
-          <w:rFonts w:ascii="Lucida Console" w:hAnsi="Lucida Console"/>
-          <w:sz w:val="24"/>
-          <w:szCs w:val="24"/>
-        </w:rPr>
-        <w:t xml:space="preserve"> is valid if and only if</w:t>
+        <w:ind w:firstLine="720"/>
+        <w:rPr>
+          <w:rFonts w:ascii="Lucida Console" w:hAnsi="Lucida Console"/>
+          <w:sz w:val="24"/>
+          <w:szCs w:val="24"/>
+        </w:rPr>
+      </w:pPr>
+      <w:r>
+        <w:rPr>
+          <w:rFonts w:ascii="Lucida Console" w:hAnsi="Lucida Console"/>
+          <w:sz w:val="24"/>
+          <w:szCs w:val="24"/>
+        </w:rPr>
+        <w:t>Examples: (a.x, b(x).y.z, c</w:t>
+      </w:r>
+      <w:proofErr w:type="gramStart"/>
+      <w:r>
+        <w:rPr>
+          <w:rFonts w:ascii="Lucida Console" w:hAnsi="Lucida Console"/>
+          <w:sz w:val="24"/>
+          <w:szCs w:val="24"/>
+        </w:rPr>
+        <w:t>) :</w:t>
+      </w:r>
+      <w:proofErr w:type="gramEnd"/>
+      <w:r>
+        <w:rPr>
+          <w:rFonts w:ascii="Lucida Console" w:hAnsi="Lucida Console"/>
+          <w:sz w:val="24"/>
+          <w:szCs w:val="24"/>
+        </w:rPr>
+        <w:t>= (E1, E2, E3) a := expr a</w:t>
+      </w:r>
+      <w:r>
+        <w:rPr>
+          <w:rFonts w:ascii="Lucida Console" w:hAnsi="Lucida Console"/>
+          <w:sz w:val="24"/>
+          <w:szCs w:val="24"/>
+        </w:rPr>
+        <w:t>.</w:t>
+      </w:r>
+      <w:r>
+        <w:rPr>
+          <w:rFonts w:ascii="Lucida Console" w:hAnsi="Lucida Console"/>
+          <w:sz w:val="24"/>
+          <w:szCs w:val="24"/>
+        </w:rPr>
+        <w:t>b</w:t>
+      </w:r>
+      <w:r>
+        <w:rPr>
+          <w:rFonts w:ascii="Lucida Console" w:hAnsi="Lucida Console"/>
+          <w:sz w:val="24"/>
+          <w:szCs w:val="24"/>
+        </w:rPr>
+        <w:t>.</w:t>
+      </w:r>
+      <w:r>
+        <w:rPr>
+          <w:rFonts w:ascii="Lucida Console" w:hAnsi="Lucida Console"/>
+          <w:sz w:val="24"/>
+          <w:szCs w:val="24"/>
+        </w:rPr>
+        <w:t>c</w:t>
+      </w:r>
+      <w:r>
+        <w:rPr>
+          <w:rFonts w:ascii="Lucida Console" w:hAnsi="Lucida Console"/>
+          <w:sz w:val="24"/>
+          <w:szCs w:val="24"/>
+        </w:rPr>
+        <w:t xml:space="preserve"> := </w:t>
+      </w:r>
+      <w:r>
+        <w:rPr>
+          <w:rFonts w:ascii="Lucida Console" w:hAnsi="Lucida Console"/>
+          <w:sz w:val="24"/>
+          <w:szCs w:val="24"/>
+        </w:rPr>
+        <w:t>expr  foo(…).y := expr</w:t>
       </w:r>
     </w:p>
     <w:p>
@@ -39488,195 +39892,7 @@
           <w:sz w:val="24"/>
           <w:szCs w:val="24"/>
         </w:rPr>
-        <w:t>Writable:</w:t>
-      </w:r>
-      <w:r>
-        <w:rPr>
-          <w:rFonts w:ascii="Lucida Console" w:hAnsi="Lucida Console"/>
-          <w:sz w:val="24"/>
-          <w:szCs w:val="24"/>
-        </w:rPr>
-        <w:t xml:space="preserve"> </w:t>
-      </w:r>
-      <w:hyperlink w:anchor="WritableCall" w:history="1">
-        <w:r>
-          <w:rPr>
-            <w:rStyle w:val="a6"/>
-            <w:rFonts w:ascii="Lucida Console" w:hAnsi="Lucida Console"/>
-            <w:sz w:val="24"/>
-            <w:szCs w:val="24"/>
-          </w:rPr>
-          <w:t>WritableCall</w:t>
-        </w:r>
-      </w:hyperlink>
-      <w:r>
-        <w:rPr>
-          <w:rFonts w:ascii="Lucida Console" w:hAnsi="Lucida Console"/>
-          <w:sz w:val="24"/>
-          <w:szCs w:val="24"/>
-        </w:rPr>
-        <w:t xml:space="preserve"> |</w:t>
-      </w:r>
-      <w:r>
-        <w:rPr>
-          <w:rFonts w:ascii="Lucida Console" w:hAnsi="Lucida Console"/>
-          <w:sz w:val="24"/>
-          <w:szCs w:val="24"/>
-        </w:rPr>
-        <w:t xml:space="preserve"> </w:t>
-      </w:r>
-      <w:r>
-        <w:rPr>
-          <w:rFonts w:ascii="Lucida Console" w:hAnsi="Lucida Console"/>
-          <w:sz w:val="24"/>
-          <w:szCs w:val="24"/>
-        </w:rPr>
-        <w:t>(</w:t>
-      </w:r>
-      <w:r>
-        <w:rPr>
-          <w:rFonts w:ascii="Lucida Console" w:hAnsi="Lucida Console"/>
-          <w:sz w:val="24"/>
-          <w:szCs w:val="24"/>
-        </w:rPr>
-        <w:t>“</w:t>
-      </w:r>
-      <w:r>
-        <w:rPr>
-          <w:rFonts w:ascii="Lucida Console" w:hAnsi="Lucida Console"/>
-          <w:b/>
-          <w:sz w:val="24"/>
-          <w:szCs w:val="24"/>
-        </w:rPr>
-        <w:t>(</w:t>
-      </w:r>
-      <w:r>
-        <w:rPr>
-          <w:rFonts w:ascii="Lucida Console" w:hAnsi="Lucida Console"/>
-          <w:sz w:val="24"/>
-          <w:szCs w:val="24"/>
-        </w:rPr>
-        <w:t>”</w:t>
-      </w:r>
-      <w:hyperlink w:anchor="WritableCall" w:history="1">
-        <w:r>
-          <w:rPr>
-            <w:rStyle w:val="a6"/>
-            <w:rFonts w:ascii="Lucida Console" w:hAnsi="Lucida Console"/>
-            <w:sz w:val="24"/>
-            <w:szCs w:val="24"/>
-          </w:rPr>
-          <w:t>WritableCall</w:t>
-        </w:r>
-      </w:hyperlink>
-      <w:r>
-        <w:rPr>
-          <w:rFonts w:ascii="Lucida Console" w:hAnsi="Lucida Console"/>
-          <w:sz w:val="24"/>
-          <w:szCs w:val="24"/>
-        </w:rPr>
-        <w:t xml:space="preserve"> </w:t>
-      </w:r>
-      <w:r>
-        <w:rPr>
-          <w:rFonts w:ascii="Lucida Console" w:hAnsi="Lucida Console"/>
-          <w:sz w:val="24"/>
-          <w:szCs w:val="24"/>
-        </w:rPr>
-        <w:t>{</w:t>
-      </w:r>
-      <w:r>
-        <w:rPr>
-          <w:rFonts w:ascii="Lucida Console" w:hAnsi="Lucida Console"/>
-          <w:sz w:val="24"/>
-          <w:szCs w:val="24"/>
-        </w:rPr>
-        <w:t>“</w:t>
-      </w:r>
-      <w:r>
-        <w:rPr>
-          <w:rFonts w:ascii="Lucida Console" w:hAnsi="Lucida Console"/>
-          <w:b/>
-          <w:sz w:val="24"/>
-          <w:szCs w:val="24"/>
-        </w:rPr>
-        <w:t>,</w:t>
-      </w:r>
-      <w:r>
-        <w:rPr>
-          <w:rFonts w:ascii="Lucida Console" w:hAnsi="Lucida Console"/>
-          <w:sz w:val="24"/>
-          <w:szCs w:val="24"/>
-        </w:rPr>
-        <w:t>”</w:t>
-      </w:r>
-      <w:r>
-        <w:rPr>
-          <w:rFonts w:ascii="Lucida Console" w:hAnsi="Lucida Console"/>
-          <w:sz w:val="24"/>
-          <w:szCs w:val="24"/>
-        </w:rPr>
-        <w:t xml:space="preserve"> </w:t>
-      </w:r>
-      <w:hyperlink w:anchor="WritableCall" w:history="1">
-        <w:r>
-          <w:rPr>
-            <w:rStyle w:val="a6"/>
-            <w:rFonts w:ascii="Lucida Console" w:hAnsi="Lucida Console"/>
-            <w:sz w:val="24"/>
-            <w:szCs w:val="24"/>
-          </w:rPr>
-          <w:t>WritableCall</w:t>
-        </w:r>
-      </w:hyperlink>
-      <w:r>
-        <w:rPr>
-          <w:rFonts w:ascii="Lucida Console" w:hAnsi="Lucida Console"/>
-          <w:sz w:val="24"/>
-          <w:szCs w:val="24"/>
-        </w:rPr>
-        <w:t xml:space="preserve"> } </w:t>
-      </w:r>
-      <w:r>
-        <w:rPr>
-          <w:rFonts w:ascii="Lucida Console" w:hAnsi="Lucida Console"/>
-          <w:sz w:val="24"/>
-          <w:szCs w:val="24"/>
-        </w:rPr>
-        <w:t>“</w:t>
-      </w:r>
-      <w:r>
-        <w:rPr>
-          <w:rFonts w:ascii="Lucida Console" w:hAnsi="Lucida Console"/>
-          <w:b/>
-          <w:sz w:val="24"/>
-          <w:szCs w:val="24"/>
-        </w:rPr>
-        <w:t>)</w:t>
-      </w:r>
-      <w:r>
-        <w:rPr>
-          <w:rFonts w:ascii="Lucida Console" w:hAnsi="Lucida Console"/>
-          <w:sz w:val="24"/>
-          <w:szCs w:val="24"/>
-        </w:rPr>
-        <w:t>”</w:t>
-      </w:r>
-      <w:r>
-        <w:rPr>
-          <w:rFonts w:ascii="Lucida Console" w:hAnsi="Lucida Console"/>
-          <w:sz w:val="24"/>
-          <w:szCs w:val="24"/>
-        </w:rPr>
-        <w:t>)</w:t>
-      </w:r>
-      <w:r>
-        <w:rPr>
-          <w:rFonts w:ascii="Lucida Console" w:hAnsi="Lucida Console"/>
-          <w:sz w:val="24"/>
-          <w:szCs w:val="24"/>
-        </w:rPr>
-        <w:t xml:space="preserve"> is valid if and only if</w:t>
+        <w:t>LocalAttributeCreation:</w:t>
       </w:r>
     </w:p>
     <w:p>
@@ -39694,7 +39910,106 @@
           <w:sz w:val="24"/>
           <w:szCs w:val="24"/>
         </w:rPr>
-        <w:t>Examples: (a.x, b(x).y.z, c</w:t>
+        <w:t>(</w:t>
+      </w:r>
+      <w:hyperlink w:anchor="LocalAttributeNamesList" w:history="1">
+        <w:r>
+          <w:rPr>
+            <w:rStyle w:val="a6"/>
+            <w:rFonts w:ascii="Lucida Console" w:hAnsi="Lucida Console"/>
+            <w:sz w:val="24"/>
+            <w:szCs w:val="24"/>
+          </w:rPr>
+          <w:t>LocalAttributeNamesList</w:t>
+        </w:r>
+      </w:hyperlink>
+      <w:r>
+        <w:rPr>
+          <w:rFonts w:ascii="Lucida Console" w:hAnsi="Lucida Console"/>
+          <w:sz w:val="24"/>
+          <w:szCs w:val="24"/>
+        </w:rPr>
+        <w:t xml:space="preserve"> ([“</w:t>
+      </w:r>
+      <w:r>
+        <w:rPr>
+          <w:rFonts w:ascii="Lucida Console" w:hAnsi="Lucida Console"/>
+          <w:b/>
+          <w:sz w:val="24"/>
+          <w:szCs w:val="24"/>
+        </w:rPr>
+        <w:t>:</w:t>
+      </w:r>
+      <w:r>
+        <w:rPr>
+          <w:rFonts w:ascii="Lucida Console" w:hAnsi="Lucida Console"/>
+          <w:sz w:val="24"/>
+          <w:szCs w:val="24"/>
+        </w:rPr>
+        <w:t>”</w:t>
+      </w:r>
+      <w:hyperlink w:anchor="Type" w:history="1">
+        <w:r>
+          <w:rPr>
+            <w:rFonts w:ascii="Lucida Console" w:hAnsi="Lucida Console"/>
+            <w:sz w:val="24"/>
+            <w:szCs w:val="24"/>
+          </w:rPr>
+          <w:t xml:space="preserve"> </w:t>
+        </w:r>
+        <w:r>
+          <w:rPr>
+            <w:rStyle w:val="a6"/>
+            <w:rFonts w:ascii="Lucida Console" w:hAnsi="Lucida Console"/>
+            <w:sz w:val="24"/>
+            <w:szCs w:val="24"/>
+          </w:rPr>
+          <w:t>Type</w:t>
+        </w:r>
+      </w:hyperlink>
+      <w:r>
+        <w:rPr>
+          <w:rFonts w:ascii="Lucida Console" w:hAnsi="Lucida Console"/>
+          <w:sz w:val="24"/>
+          <w:szCs w:val="24"/>
+        </w:rPr>
+        <w:t xml:space="preserve">] </w:t>
+      </w:r>
+      <w:r>
+        <w:rPr>
+          <w:rFonts w:ascii="Lucida Console" w:hAnsi="Lucida Console"/>
+          <w:b/>
+          <w:sz w:val="24"/>
+          <w:szCs w:val="24"/>
+        </w:rPr>
+        <w:t>is</w:t>
+      </w:r>
+      <w:r>
+        <w:rPr>
+          <w:rFonts w:ascii="Lucida Console" w:hAnsi="Lucida Console"/>
+          <w:sz w:val="24"/>
+          <w:szCs w:val="24"/>
+        </w:rPr>
+        <w:t xml:space="preserve"> </w:t>
+      </w:r>
+      <w:hyperlink w:anchor="Expression" w:history="1">
+        <w:r>
+          <w:rPr>
+            <w:rStyle w:val="a6"/>
+            <w:rFonts w:ascii="Lucida Console" w:hAnsi="Lucida Console"/>
+            <w:sz w:val="24"/>
+            <w:szCs w:val="24"/>
+          </w:rPr>
+          <w:t>Expression</w:t>
+        </w:r>
+      </w:hyperlink>
+      <w:r>
+        <w:rPr>
+          <w:rFonts w:ascii="Lucida Console" w:hAnsi="Lucida Console"/>
+          <w:sz w:val="24"/>
+          <w:szCs w:val="24"/>
+        </w:rPr>
+        <w:t xml:space="preserve"> )</w:t>
       </w:r>
       <w:proofErr w:type="gramStart"/>
       <w:r>
@@ -39703,7 +40018,7 @@
           <w:sz w:val="24"/>
           <w:szCs w:val="24"/>
         </w:rPr>
-        <w:t>) :</w:t>
+        <w:t>|(</w:t>
       </w:r>
       <w:proofErr w:type="gramEnd"/>
       <w:r>
@@ -39712,450 +40027,249 @@
           <w:sz w:val="24"/>
           <w:szCs w:val="24"/>
         </w:rPr>
-        <w:t>= (E1, E2, E3) a := expr a</w:t>
-      </w:r>
-      <w:r>
-        <w:rPr>
-          <w:rFonts w:ascii="Lucida Console" w:hAnsi="Lucida Console"/>
-          <w:sz w:val="24"/>
-          <w:szCs w:val="24"/>
-        </w:rPr>
-        <w:t>.</w:t>
-      </w:r>
-      <w:r>
-        <w:rPr>
-          <w:rFonts w:ascii="Lucida Console" w:hAnsi="Lucida Console"/>
-          <w:sz w:val="24"/>
-          <w:szCs w:val="24"/>
-        </w:rPr>
-        <w:t>b</w:t>
-      </w:r>
-      <w:r>
-        <w:rPr>
-          <w:rFonts w:ascii="Lucida Console" w:hAnsi="Lucida Console"/>
-          <w:sz w:val="24"/>
-          <w:szCs w:val="24"/>
-        </w:rPr>
-        <w:t>.</w:t>
-      </w:r>
-      <w:r>
-        <w:rPr>
-          <w:rFonts w:ascii="Lucida Console" w:hAnsi="Lucida Console"/>
-          <w:sz w:val="24"/>
-          <w:szCs w:val="24"/>
-        </w:rPr>
-        <w:t>c</w:t>
-      </w:r>
-      <w:r>
-        <w:rPr>
-          <w:rFonts w:ascii="Lucida Console" w:hAnsi="Lucida Console"/>
-          <w:sz w:val="24"/>
-          <w:szCs w:val="24"/>
-        </w:rPr>
-        <w:t xml:space="preserve"> := </w:t>
-      </w:r>
-      <w:r>
-        <w:rPr>
-          <w:rFonts w:ascii="Lucida Console" w:hAnsi="Lucida Console"/>
-          <w:sz w:val="24"/>
-          <w:szCs w:val="24"/>
-        </w:rPr>
-        <w:t>expr  foo(…).y := expr</w:t>
+        <w:t>“</w:t>
+      </w:r>
+      <w:r>
+        <w:rPr>
+          <w:rFonts w:ascii="Lucida Console" w:hAnsi="Lucida Console"/>
+          <w:b/>
+          <w:sz w:val="24"/>
+          <w:szCs w:val="24"/>
+        </w:rPr>
+        <w:t>:</w:t>
+      </w:r>
+      <w:r>
+        <w:rPr>
+          <w:rFonts w:ascii="Lucida Console" w:hAnsi="Lucida Console"/>
+          <w:sz w:val="24"/>
+          <w:szCs w:val="24"/>
+        </w:rPr>
+        <w:t>”</w:t>
+      </w:r>
+      <w:r>
+        <w:rPr>
+          <w:rFonts w:ascii="Lucida Console" w:hAnsi="Lucida Console"/>
+          <w:sz w:val="24"/>
+          <w:szCs w:val="24"/>
+        </w:rPr>
+        <w:t xml:space="preserve"> </w:t>
+      </w:r>
+      <w:r>
+        <w:rPr>
+          <w:rFonts w:ascii="Lucida Console" w:hAnsi="Lucida Console"/>
+          <w:sz w:val="24"/>
+          <w:szCs w:val="24"/>
+        </w:rPr>
+        <w:t>“</w:t>
+      </w:r>
+      <w:r>
+        <w:rPr>
+          <w:rFonts w:ascii="Lucida Console" w:hAnsi="Lucida Console"/>
+          <w:b/>
+          <w:sz w:val="24"/>
+          <w:szCs w:val="24"/>
+        </w:rPr>
+        <w:t>?</w:t>
+      </w:r>
+      <w:r>
+        <w:rPr>
+          <w:rFonts w:ascii="Lucida Console" w:hAnsi="Lucida Console"/>
+          <w:sz w:val="24"/>
+          <w:szCs w:val="24"/>
+        </w:rPr>
+        <w:t xml:space="preserve">” </w:t>
+      </w:r>
+      <w:hyperlink w:anchor="AttachedType" w:history="1">
+        <w:r>
+          <w:rPr>
+            <w:rStyle w:val="a6"/>
+            <w:rFonts w:ascii="Lucida Console" w:hAnsi="Lucida Console"/>
+            <w:sz w:val="24"/>
+            <w:szCs w:val="24"/>
+          </w:rPr>
+          <w:t>AttachedType</w:t>
+        </w:r>
+      </w:hyperlink>
+      <w:r>
+        <w:rPr>
+          <w:rFonts w:ascii="Lucida Console" w:hAnsi="Lucida Console"/>
+          <w:sz w:val="24"/>
+          <w:szCs w:val="24"/>
+        </w:rPr>
+        <w:t>))</w:t>
       </w:r>
     </w:p>
     <w:p>
       <w:pPr>
-        <w:rPr>
-          <w:rFonts w:ascii="Lucida Console" w:hAnsi="Lucida Console"/>
-          <w:sz w:val="24"/>
-          <w:szCs w:val="24"/>
-        </w:rPr>
-      </w:pPr>
-      <w:r>
-        <w:rPr>
-          <w:rFonts w:ascii="Lucida Console" w:hAnsi="Lucida Console"/>
-          <w:sz w:val="24"/>
-          <w:szCs w:val="24"/>
-        </w:rPr>
-        <w:t>LocalAttributeCreation:</w:t>
+        <w:ind w:firstLine="720"/>
+        <w:rPr>
+          <w:rFonts w:ascii="Lucida Console" w:hAnsi="Lucida Console"/>
+          <w:sz w:val="24"/>
+          <w:szCs w:val="24"/>
+        </w:rPr>
+      </w:pPr>
+      <w:proofErr w:type="gramStart"/>
+      <w:r>
+        <w:rPr>
+          <w:rFonts w:ascii="Lucida Console" w:hAnsi="Lucida Console"/>
+          <w:sz w:val="24"/>
+          <w:szCs w:val="24"/>
+        </w:rPr>
+        <w:t>|(</w:t>
+      </w:r>
+      <w:proofErr w:type="gramEnd"/>
+      <w:r>
+        <w:rPr>
+          <w:rFonts w:ascii="Lucida Console" w:hAnsi="Lucida Console"/>
+          <w:sz w:val="24"/>
+          <w:szCs w:val="24"/>
+        </w:rPr>
+        <w:t>“</w:t>
+      </w:r>
+      <w:r>
+        <w:rPr>
+          <w:rFonts w:ascii="Lucida Console" w:hAnsi="Lucida Console"/>
+          <w:b/>
+          <w:sz w:val="24"/>
+          <w:szCs w:val="24"/>
+        </w:rPr>
+        <w:t>(</w:t>
+      </w:r>
+      <w:r>
+        <w:rPr>
+          <w:rFonts w:ascii="Lucida Console" w:hAnsi="Lucida Console"/>
+          <w:sz w:val="24"/>
+          <w:szCs w:val="24"/>
+        </w:rPr>
+        <w:t>“</w:t>
+      </w:r>
+      <w:r>
+        <w:rPr>
+          <w:rFonts w:ascii="Lucida Console" w:hAnsi="Lucida Console"/>
+          <w:sz w:val="24"/>
+          <w:szCs w:val="24"/>
+        </w:rPr>
+        <w:t xml:space="preserve"> </w:t>
+      </w:r>
+      <w:hyperlink w:anchor="LocalAttributeNamesList" w:history="1">
+        <w:r>
+          <w:rPr>
+            <w:rStyle w:val="a6"/>
+            <w:rFonts w:ascii="Lucida Console" w:hAnsi="Lucida Console"/>
+            <w:sz w:val="24"/>
+            <w:szCs w:val="24"/>
+          </w:rPr>
+          <w:t>LocalAttributeNamesList</w:t>
+        </w:r>
+      </w:hyperlink>
+      <w:r>
+        <w:rPr>
+          <w:rFonts w:ascii="Lucida Console" w:hAnsi="Lucida Console"/>
+          <w:sz w:val="24"/>
+          <w:szCs w:val="24"/>
+        </w:rPr>
+        <w:t xml:space="preserve"> “</w:t>
+      </w:r>
+      <w:r>
+        <w:rPr>
+          <w:rFonts w:ascii="Lucida Console" w:hAnsi="Lucida Console"/>
+          <w:b/>
+          <w:sz w:val="24"/>
+          <w:szCs w:val="24"/>
+        </w:rPr>
+        <w:t>)</w:t>
+      </w:r>
+      <w:r>
+        <w:rPr>
+          <w:rFonts w:ascii="Lucida Console" w:hAnsi="Lucida Console"/>
+          <w:sz w:val="24"/>
+          <w:szCs w:val="24"/>
+        </w:rPr>
+        <w:t>”</w:t>
+      </w:r>
+      <w:r>
+        <w:rPr>
+          <w:rFonts w:ascii="Lucida Console" w:hAnsi="Lucida Console"/>
+          <w:sz w:val="24"/>
+          <w:szCs w:val="24"/>
+        </w:rPr>
+        <w:t xml:space="preserve"> </w:t>
+      </w:r>
+      <w:r>
+        <w:rPr>
+          <w:rFonts w:ascii="Lucida Console" w:hAnsi="Lucida Console"/>
+          <w:b/>
+          <w:sz w:val="24"/>
+          <w:szCs w:val="24"/>
+        </w:rPr>
+        <w:t>is</w:t>
+      </w:r>
+      <w:r>
+        <w:rPr>
+          <w:rFonts w:ascii="Lucida Console" w:hAnsi="Lucida Console"/>
+          <w:sz w:val="24"/>
+          <w:szCs w:val="24"/>
+        </w:rPr>
+        <w:t xml:space="preserve"> </w:t>
+      </w:r>
+      <w:hyperlink w:anchor="Expression" w:history="1">
+        <w:r>
+          <w:rPr>
+            <w:rStyle w:val="a6"/>
+            <w:rFonts w:ascii="Lucida Console" w:hAnsi="Lucida Console"/>
+            <w:sz w:val="24"/>
+            <w:szCs w:val="24"/>
+          </w:rPr>
+          <w:t>Expression</w:t>
+        </w:r>
+      </w:hyperlink>
+      <w:r>
+        <w:rPr>
+          <w:rFonts w:ascii="Lucida Console" w:hAnsi="Lucida Console"/>
+          <w:sz w:val="24"/>
+          <w:szCs w:val="24"/>
+        </w:rPr>
+        <w:t xml:space="preserve"> </w:t>
+      </w:r>
+      <w:r>
+        <w:rPr>
+          <w:rFonts w:ascii="Lucida Console" w:hAnsi="Lucida Console"/>
+          <w:sz w:val="24"/>
+          <w:szCs w:val="24"/>
+        </w:rPr>
+        <w:t xml:space="preserve"> )</w:t>
+      </w:r>
+      <w:r>
+        <w:rPr>
+          <w:rFonts w:ascii="Lucida Console" w:hAnsi="Lucida Console"/>
+          <w:sz w:val="24"/>
+          <w:szCs w:val="24"/>
+        </w:rPr>
+        <w:t xml:space="preserve"> </w:t>
+      </w:r>
+      <w:r>
+        <w:rPr>
+          <w:rFonts w:ascii="Lucida Console" w:hAnsi="Lucida Console"/>
+          <w:sz w:val="24"/>
+          <w:szCs w:val="24"/>
+        </w:rPr>
+        <w:t>is valid if and only if</w:t>
       </w:r>
     </w:p>
     <w:p>
       <w:pPr>
-        <w:ind w:firstLine="720"/>
-        <w:rPr>
-          <w:rFonts w:ascii="Lucida Console" w:hAnsi="Lucida Console"/>
-          <w:sz w:val="24"/>
-          <w:szCs w:val="24"/>
-        </w:rPr>
-      </w:pPr>
-      <w:r>
-        <w:rPr>
-          <w:rFonts w:ascii="Lucida Console" w:hAnsi="Lucida Console"/>
-          <w:sz w:val="24"/>
-          <w:szCs w:val="24"/>
-        </w:rPr>
-        <w:t>(</w:t>
-      </w:r>
-      <w:hyperlink w:anchor="LocalAttributeNamesList" w:history="1">
-        <w:r>
-          <w:rPr>
-            <w:rStyle w:val="a6"/>
-            <w:rFonts w:ascii="Lucida Console" w:hAnsi="Lucida Console"/>
-            <w:sz w:val="24"/>
-            <w:szCs w:val="24"/>
-          </w:rPr>
-          <w:t>LocalAttributeNamesList</w:t>
-        </w:r>
-      </w:hyperlink>
-      <w:r>
-        <w:rPr>
-          <w:rFonts w:ascii="Lucida Console" w:hAnsi="Lucida Console"/>
-          <w:sz w:val="24"/>
-          <w:szCs w:val="24"/>
-        </w:rPr>
-        <w:t xml:space="preserve"> ([“</w:t>
-      </w:r>
-      <w:r>
-        <w:rPr>
-          <w:rFonts w:ascii="Lucida Console" w:hAnsi="Lucida Console"/>
-          <w:b/>
-          <w:sz w:val="24"/>
-          <w:szCs w:val="24"/>
-        </w:rPr>
-        <w:t>:</w:t>
-      </w:r>
-      <w:r>
-        <w:rPr>
-          <w:rFonts w:ascii="Lucida Console" w:hAnsi="Lucida Console"/>
-          <w:sz w:val="24"/>
-          <w:szCs w:val="24"/>
-        </w:rPr>
-        <w:t>”</w:t>
-      </w:r>
-      <w:hyperlink w:anchor="Type" w:history="1">
-        <w:r>
-          <w:rPr>
-            <w:rFonts w:ascii="Lucida Console" w:hAnsi="Lucida Console"/>
-            <w:sz w:val="24"/>
-            <w:szCs w:val="24"/>
-          </w:rPr>
-          <w:t xml:space="preserve"> </w:t>
-        </w:r>
-        <w:r>
-          <w:rPr>
-            <w:rStyle w:val="a6"/>
-            <w:rFonts w:ascii="Lucida Console" w:hAnsi="Lucida Console"/>
-            <w:sz w:val="24"/>
-            <w:szCs w:val="24"/>
-          </w:rPr>
-          <w:t>Type</w:t>
-        </w:r>
-      </w:hyperlink>
-      <w:r>
-        <w:rPr>
-          <w:rFonts w:ascii="Lucida Console" w:hAnsi="Lucida Console"/>
-          <w:sz w:val="24"/>
-          <w:szCs w:val="24"/>
-        </w:rPr>
-        <w:t xml:space="preserve">] </w:t>
-      </w:r>
-      <w:r>
-        <w:rPr>
-          <w:rFonts w:ascii="Lucida Console" w:hAnsi="Lucida Console"/>
-          <w:b/>
-          <w:sz w:val="24"/>
-          <w:szCs w:val="24"/>
-        </w:rPr>
-        <w:t>is</w:t>
-      </w:r>
-      <w:r>
-        <w:rPr>
-          <w:rFonts w:ascii="Lucida Console" w:hAnsi="Lucida Console"/>
-          <w:sz w:val="24"/>
-          <w:szCs w:val="24"/>
-        </w:rPr>
-        <w:t xml:space="preserve"> </w:t>
-      </w:r>
-      <w:hyperlink w:anchor="Expression" w:history="1">
-        <w:r>
-          <w:rPr>
-            <w:rStyle w:val="a6"/>
-            <w:rFonts w:ascii="Lucida Console" w:hAnsi="Lucida Console"/>
-            <w:sz w:val="24"/>
-            <w:szCs w:val="24"/>
-          </w:rPr>
-          <w:t>Expression</w:t>
-        </w:r>
-      </w:hyperlink>
-      <w:r>
-        <w:rPr>
-          <w:rFonts w:ascii="Lucida Console" w:hAnsi="Lucida Console"/>
-          <w:sz w:val="24"/>
-          <w:szCs w:val="24"/>
-        </w:rPr>
-        <w:t xml:space="preserve"> )</w:t>
-      </w:r>
-      <w:proofErr w:type="gramStart"/>
-      <w:r>
-        <w:rPr>
-          <w:rFonts w:ascii="Lucida Console" w:hAnsi="Lucida Console"/>
-          <w:sz w:val="24"/>
-          <w:szCs w:val="24"/>
-        </w:rPr>
-        <w:t>|(</w:t>
-      </w:r>
-      <w:proofErr w:type="gramEnd"/>
-      <w:r>
-        <w:rPr>
-          <w:rFonts w:ascii="Lucida Console" w:hAnsi="Lucida Console"/>
-          <w:sz w:val="24"/>
-          <w:szCs w:val="24"/>
-        </w:rPr>
-        <w:t>“</w:t>
-      </w:r>
-      <w:r>
-        <w:rPr>
-          <w:rFonts w:ascii="Lucida Console" w:hAnsi="Lucida Console"/>
-          <w:b/>
-          <w:sz w:val="24"/>
-          <w:szCs w:val="24"/>
-        </w:rPr>
-        <w:t>:</w:t>
-      </w:r>
-      <w:r>
-        <w:rPr>
-          <w:rFonts w:ascii="Lucida Console" w:hAnsi="Lucida Console"/>
-          <w:sz w:val="24"/>
-          <w:szCs w:val="24"/>
-        </w:rPr>
-        <w:t>”</w:t>
-      </w:r>
-      <w:r>
-        <w:rPr>
-          <w:rFonts w:ascii="Lucida Console" w:hAnsi="Lucida Console"/>
-          <w:sz w:val="24"/>
-          <w:szCs w:val="24"/>
-        </w:rPr>
-        <w:t xml:space="preserve"> </w:t>
-      </w:r>
-      <w:r>
-        <w:rPr>
-          <w:rFonts w:ascii="Lucida Console" w:hAnsi="Lucida Console"/>
-          <w:sz w:val="24"/>
-          <w:szCs w:val="24"/>
-        </w:rPr>
-        <w:t>“</w:t>
-      </w:r>
-      <w:r>
-        <w:rPr>
-          <w:rFonts w:ascii="Lucida Console" w:hAnsi="Lucida Console"/>
-          <w:b/>
-          <w:sz w:val="24"/>
-          <w:szCs w:val="24"/>
-        </w:rPr>
-        <w:t>?</w:t>
-      </w:r>
-      <w:r>
-        <w:rPr>
-          <w:rFonts w:ascii="Lucida Console" w:hAnsi="Lucida Console"/>
-          <w:sz w:val="24"/>
-          <w:szCs w:val="24"/>
-        </w:rPr>
-        <w:t xml:space="preserve">” </w:t>
-      </w:r>
-      <w:hyperlink w:anchor="AttachedType" w:history="1">
-        <w:r>
-          <w:rPr>
-            <w:rStyle w:val="a6"/>
-            <w:rFonts w:ascii="Lucida Console" w:hAnsi="Lucida Console"/>
-            <w:sz w:val="24"/>
-            <w:szCs w:val="24"/>
-          </w:rPr>
-          <w:t>AttachedType</w:t>
-        </w:r>
-      </w:hyperlink>
-      <w:r>
-        <w:rPr>
-          <w:rFonts w:ascii="Lucida Console" w:hAnsi="Lucida Console"/>
-          <w:sz w:val="24"/>
-          <w:szCs w:val="24"/>
-        </w:rPr>
-        <w:t>))</w:t>
-      </w:r>
-    </w:p>
-    <w:p>
-      <w:pPr>
-        <w:ind w:firstLine="720"/>
-        <w:rPr>
-          <w:rFonts w:ascii="Lucida Console" w:hAnsi="Lucida Console"/>
-          <w:sz w:val="24"/>
-          <w:szCs w:val="24"/>
-        </w:rPr>
-      </w:pPr>
-      <w:proofErr w:type="gramStart"/>
-      <w:r>
-        <w:rPr>
-          <w:rFonts w:ascii="Lucida Console" w:hAnsi="Lucida Console"/>
-          <w:sz w:val="24"/>
-          <w:szCs w:val="24"/>
-        </w:rPr>
-        <w:t>|(</w:t>
-      </w:r>
-      <w:proofErr w:type="gramEnd"/>
-      <w:r>
-        <w:rPr>
-          <w:rFonts w:ascii="Lucida Console" w:hAnsi="Lucida Console"/>
-          <w:sz w:val="24"/>
-          <w:szCs w:val="24"/>
-        </w:rPr>
-        <w:t>“</w:t>
-      </w:r>
-      <w:r>
-        <w:rPr>
-          <w:rFonts w:ascii="Lucida Console" w:hAnsi="Lucida Console"/>
-          <w:b/>
-          <w:sz w:val="24"/>
-          <w:szCs w:val="24"/>
-        </w:rPr>
-        <w:t>(</w:t>
-      </w:r>
-      <w:r>
-        <w:rPr>
-          <w:rFonts w:ascii="Lucida Console" w:hAnsi="Lucida Console"/>
-          <w:sz w:val="24"/>
-          <w:szCs w:val="24"/>
-        </w:rPr>
-        <w:t>“</w:t>
-      </w:r>
-      <w:r>
-        <w:rPr>
-          <w:rFonts w:ascii="Lucida Console" w:hAnsi="Lucida Console"/>
-          <w:sz w:val="24"/>
-          <w:szCs w:val="24"/>
-        </w:rPr>
-        <w:t xml:space="preserve"> </w:t>
-      </w:r>
-      <w:hyperlink w:anchor="LocalAttributeNamesList" w:history="1">
-        <w:r>
-          <w:rPr>
-            <w:rStyle w:val="a6"/>
-            <w:rFonts w:ascii="Lucida Console" w:hAnsi="Lucida Console"/>
-            <w:sz w:val="24"/>
-            <w:szCs w:val="24"/>
-          </w:rPr>
-          <w:t>LocalAttributeNamesList</w:t>
-        </w:r>
-      </w:hyperlink>
-      <w:r>
-        <w:rPr>
-          <w:rFonts w:ascii="Lucida Console" w:hAnsi="Lucida Console"/>
-          <w:sz w:val="24"/>
-          <w:szCs w:val="24"/>
-        </w:rPr>
-        <w:t xml:space="preserve"> “</w:t>
-      </w:r>
-      <w:r>
-        <w:rPr>
-          <w:rFonts w:ascii="Lucida Console" w:hAnsi="Lucida Console"/>
-          <w:b/>
-          <w:sz w:val="24"/>
-          <w:szCs w:val="24"/>
-        </w:rPr>
-        <w:t>)</w:t>
-      </w:r>
-      <w:r>
-        <w:rPr>
-          <w:rFonts w:ascii="Lucida Console" w:hAnsi="Lucida Console"/>
-          <w:sz w:val="24"/>
-          <w:szCs w:val="24"/>
-        </w:rPr>
-        <w:t>”</w:t>
-      </w:r>
-      <w:r>
-        <w:rPr>
-          <w:rFonts w:ascii="Lucida Console" w:hAnsi="Lucida Console"/>
-          <w:sz w:val="24"/>
-          <w:szCs w:val="24"/>
-        </w:rPr>
-        <w:t xml:space="preserve"> </w:t>
-      </w:r>
-      <w:r>
-        <w:rPr>
-          <w:rFonts w:ascii="Lucida Console" w:hAnsi="Lucida Console"/>
-          <w:b/>
-          <w:sz w:val="24"/>
-          <w:szCs w:val="24"/>
-        </w:rPr>
-        <w:t>is</w:t>
-      </w:r>
-      <w:r>
-        <w:rPr>
-          <w:rFonts w:ascii="Lucida Console" w:hAnsi="Lucida Console"/>
-          <w:sz w:val="24"/>
-          <w:szCs w:val="24"/>
-        </w:rPr>
-        <w:t xml:space="preserve"> </w:t>
-      </w:r>
-      <w:hyperlink w:anchor="Expression" w:history="1">
-        <w:r>
-          <w:rPr>
-            <w:rStyle w:val="a6"/>
-            <w:rFonts w:ascii="Lucida Console" w:hAnsi="Lucida Console"/>
-            <w:sz w:val="24"/>
-            <w:szCs w:val="24"/>
-          </w:rPr>
-          <w:t>Expression</w:t>
-        </w:r>
-      </w:hyperlink>
-      <w:r>
-        <w:rPr>
-          <w:rFonts w:ascii="Lucida Console" w:hAnsi="Lucida Console"/>
-          <w:sz w:val="24"/>
-          <w:szCs w:val="24"/>
-        </w:rPr>
-        <w:t xml:space="preserve"> </w:t>
-      </w:r>
-      <w:r>
-        <w:rPr>
-          <w:rFonts w:ascii="Lucida Console" w:hAnsi="Lucida Console"/>
-          <w:sz w:val="24"/>
-          <w:szCs w:val="24"/>
-        </w:rPr>
-        <w:t xml:space="preserve"> )</w:t>
-      </w:r>
-      <w:r>
-        <w:rPr>
-          <w:rFonts w:ascii="Lucida Console" w:hAnsi="Lucida Console"/>
-          <w:sz w:val="24"/>
-          <w:szCs w:val="24"/>
-        </w:rPr>
-        <w:t xml:space="preserve"> </w:t>
-      </w:r>
-      <w:r>
-        <w:rPr>
-          <w:rFonts w:ascii="Lucida Console" w:hAnsi="Lucida Console"/>
-          <w:sz w:val="24"/>
-          <w:szCs w:val="24"/>
-        </w:rPr>
-        <w:t>is valid if and only if</w:t>
-      </w:r>
-    </w:p>
-    <w:p>
-      <w:pPr>
-        <w:rPr>
-          <w:rFonts w:ascii="Lucida Console" w:hAnsi="Lucida Console"/>
-          <w:sz w:val="24"/>
-          <w:szCs w:val="24"/>
-        </w:rPr>
-      </w:pPr>
-      <w:r>
-        <w:rPr>
-          <w:rFonts w:ascii="Lucida Console" w:hAnsi="Lucida Console"/>
-          <w:sz w:val="24"/>
-          <w:szCs w:val="24"/>
-        </w:rPr>
-        <w:lastRenderedPageBreak/>
+        <w:rPr>
+          <w:rFonts w:ascii="Lucida Console" w:hAnsi="Lucida Console"/>
+          <w:sz w:val="24"/>
+          <w:szCs w:val="24"/>
+        </w:rPr>
+      </w:pPr>
+      <w:r>
+        <w:rPr>
+          <w:rFonts w:ascii="Lucida Console" w:hAnsi="Lucida Console"/>
+          <w:sz w:val="24"/>
+          <w:szCs w:val="24"/>
+        </w:rPr>
         <w:t>LocalAttributeNamesList</w:t>
       </w:r>
       <w:r>
@@ -45406,14 +45520,6 @@
         </w:rPr>
         <w:t xml:space="preserve">do </w:t>
       </w:r>
-      <w:r>
-        <w:rPr>
-          <w:rFonts w:ascii="Lucida Console" w:hAnsi="Lucida Console"/>
-          <w:sz w:val="24"/>
-          <w:szCs w:val="24"/>
-        </w:rPr>
-        <w:t>[</w:t>
-      </w:r>
       <w:hyperlink w:anchor="StatementsList" w:history="1">
         <w:r>
           <w:rPr>
@@ -45425,14 +45531,6 @@
           <w:t>StatementsList</w:t>
         </w:r>
       </w:hyperlink>
-      <w:r>
-        <w:rPr>
-          <w:rFonts w:ascii="Lucida Console" w:hAnsi="Lucida Console"/>
-          <w:sz w:val="24"/>
-          <w:szCs w:val="24"/>
-        </w:rPr>
-        <w:t>]</w:t>
-      </w:r>
       <w:r>
         <w:rPr>
           <w:rFonts w:ascii="Lucida Console" w:hAnsi="Lucida Console"/>
@@ -45550,14 +45648,6 @@
         </w:rPr>
         <w:t xml:space="preserve">do </w:t>
       </w:r>
-      <w:r>
-        <w:rPr>
-          <w:rFonts w:ascii="Lucida Console" w:hAnsi="Lucida Console"/>
-          <w:sz w:val="24"/>
-          <w:szCs w:val="24"/>
-        </w:rPr>
-        <w:t>[</w:t>
-      </w:r>
       <w:hyperlink w:anchor="StatementsList" w:history="1">
         <w:r>
           <w:rPr>
@@ -45569,14 +45659,6 @@
           <w:t>StatementsList</w:t>
         </w:r>
       </w:hyperlink>
-      <w:r>
-        <w:rPr>
-          <w:rFonts w:ascii="Lucida Console" w:hAnsi="Lucida Console"/>
-          <w:sz w:val="24"/>
-          <w:szCs w:val="24"/>
-        </w:rPr>
-        <w:t>]</w:t>
-      </w:r>
       <w:r>
         <w:rPr>
           <w:rFonts w:ascii="Lucida Console" w:hAnsi="Lucida Console"/>
@@ -45630,14 +45712,6 @@
         </w:rPr>
         <w:t xml:space="preserve"> </w:t>
       </w:r>
-      <w:r>
-        <w:rPr>
-          <w:rFonts w:ascii="Lucida Console" w:hAnsi="Lucida Console"/>
-          <w:sz w:val="24"/>
-          <w:szCs w:val="24"/>
-        </w:rPr>
-        <w:t xml:space="preserve">[ </w:t>
-      </w:r>
       <w:hyperlink w:anchor="StatementsList" w:history="1">
         <w:r>
           <w:rPr>
@@ -45655,7 +45729,7 @@
           <w:sz w:val="24"/>
           <w:szCs w:val="24"/>
         </w:rPr>
-        <w:t xml:space="preserve"> ]]</w:t>
+        <w:t>]</w:t>
       </w:r>
       <w:r>
         <w:rPr>
@@ -48892,6 +48966,14 @@
         </w:rPr>
         <w:t>[“{”</w:t>
       </w:r>
+      <w:r>
+        <w:rPr>
+          <w:rFonts w:ascii="Lucida Console" w:hAnsi="Lucida Console"/>
+          <w:sz w:val="24"/>
+          <w:szCs w:val="24"/>
+        </w:rPr>
+        <w:t xml:space="preserve"> </w:t>
+      </w:r>
       <w:hyperlink w:anchor="Identifier" w:history="1">
         <w:r>
           <w:rPr>
@@ -49253,6 +49335,14 @@
         </w:rPr>
         <w:t xml:space="preserve"> “{”</w:t>
       </w:r>
+      <w:r>
+        <w:rPr>
+          <w:rFonts w:ascii="Lucida Console" w:hAnsi="Lucida Console"/>
+          <w:sz w:val="24"/>
+          <w:szCs w:val="24"/>
+        </w:rPr>
+        <w:t xml:space="preserve"> </w:t>
+      </w:r>
       <w:hyperlink w:anchor="Identifier" w:history="1">
         <w:r>
           <w:rPr>
@@ -51236,7 +51326,47 @@
           <w:sz w:val="24"/>
           <w:szCs w:val="24"/>
         </w:rPr>
-        <w:t xml:space="preserve"> Boolean expression is evaluated according to and if it was evaluated to false then exception is generated in case of </w:t>
+        <w:t xml:space="preserve"> Boolean expr</w:t>
+      </w:r>
+      <w:r>
+        <w:rPr>
+          <w:rFonts w:ascii="Lucida Console" w:hAnsi="Lucida Console"/>
+          <w:sz w:val="24"/>
+          <w:szCs w:val="24"/>
+        </w:rPr>
+        <w:t>ession is evaluated</w:t>
+      </w:r>
+      <w:r>
+        <w:rPr>
+          <w:rFonts w:ascii="Lucida Console" w:hAnsi="Lucida Console"/>
+          <w:sz w:val="24"/>
+          <w:szCs w:val="24"/>
+        </w:rPr>
+        <w:t xml:space="preserve"> and if it was evaluated to false then </w:t>
+      </w:r>
+      <w:r>
+        <w:rPr>
+          <w:rFonts w:ascii="Lucida Console" w:hAnsi="Lucida Console"/>
+          <w:sz w:val="24"/>
+          <w:szCs w:val="24"/>
+        </w:rPr>
+        <w:t xml:space="preserve">an </w:t>
+      </w:r>
+      <w:r>
+        <w:rPr>
+          <w:rFonts w:ascii="Lucida Console" w:hAnsi="Lucida Console"/>
+          <w:sz w:val="24"/>
+          <w:szCs w:val="24"/>
+        </w:rPr>
+        <w:t>exception is generated</w:t>
+      </w:r>
+      <w:r>
+        <w:rPr>
+          <w:rFonts w:ascii="Lucida Console" w:hAnsi="Lucida Console"/>
+          <w:sz w:val="24"/>
+          <w:szCs w:val="24"/>
+        </w:rPr>
+        <w:t xml:space="preserve">. If </w:t>
       </w:r>
       <w:hyperlink w:anchor="DocumentingComment" w:history="1">
         <w:r>
@@ -51255,7 +51385,71 @@
           <w:sz w:val="24"/>
           <w:szCs w:val="24"/>
         </w:rPr>
-        <w:t xml:space="preserve"> provided passing it as an argument for exception object creation</w:t>
+        <w:t xml:space="preserve"> </w:t>
+      </w:r>
+      <w:r>
+        <w:rPr>
+          <w:rFonts w:ascii="Lucida Console" w:hAnsi="Lucida Console"/>
+          <w:sz w:val="24"/>
+          <w:szCs w:val="24"/>
+        </w:rPr>
+        <w:t xml:space="preserve">is </w:t>
+      </w:r>
+      <w:r>
+        <w:rPr>
+          <w:rFonts w:ascii="Lucida Console" w:hAnsi="Lucida Console"/>
+          <w:sz w:val="24"/>
+          <w:szCs w:val="24"/>
+        </w:rPr>
+        <w:t xml:space="preserve">provided </w:t>
+      </w:r>
+      <w:r>
+        <w:rPr>
+          <w:rFonts w:ascii="Lucida Console" w:hAnsi="Lucida Console"/>
+          <w:sz w:val="24"/>
+          <w:szCs w:val="24"/>
+        </w:rPr>
+        <w:t xml:space="preserve">then it is </w:t>
+      </w:r>
+      <w:r>
+        <w:rPr>
+          <w:rFonts w:ascii="Lucida Console" w:hAnsi="Lucida Console"/>
+          <w:sz w:val="24"/>
+          <w:szCs w:val="24"/>
+        </w:rPr>
+        <w:t>pass</w:t>
+      </w:r>
+      <w:r>
+        <w:rPr>
+          <w:rFonts w:ascii="Lucida Console" w:hAnsi="Lucida Console"/>
+          <w:sz w:val="24"/>
+          <w:szCs w:val="24"/>
+        </w:rPr>
+        <w:t>ed</w:t>
+      </w:r>
+      <w:r>
+        <w:rPr>
+          <w:rFonts w:ascii="Lucida Console" w:hAnsi="Lucida Console"/>
+          <w:sz w:val="24"/>
+          <w:szCs w:val="24"/>
+        </w:rPr>
+        <w:t xml:space="preserve"> </w:t>
+      </w:r>
+      <w:r>
+        <w:rPr>
+          <w:rFonts w:ascii="Lucida Console" w:hAnsi="Lucida Console"/>
+          <w:sz w:val="24"/>
+          <w:szCs w:val="24"/>
+        </w:rPr>
+        <w:t xml:space="preserve">as an argument for </w:t>
+      </w:r>
+      <w:r>
+        <w:rPr>
+          <w:rFonts w:ascii="Lucida Console" w:hAnsi="Lucida Console"/>
+          <w:sz w:val="24"/>
+          <w:szCs w:val="24"/>
+        </w:rPr>
+        <w:t>exception object creation</w:t>
       </w:r>
     </w:p>
     <w:p>
@@ -63892,7 +64086,7 @@
 </file>
 
 <file path=customXml/itemProps1.xml><?xml version="1.0" encoding="utf-8"?>
-<ds:datastoreItem xmlns:ds="http://schemas.openxmlformats.org/officeDocument/2006/customXml" ds:itemID="{4BA365B9-28FE-405D-90EA-A356BA355481}">
+<ds:datastoreItem xmlns:ds="http://schemas.openxmlformats.org/officeDocument/2006/customXml" ds:itemID="{7592A410-185E-4623-A182-A501670A950E}">
   <ds:schemaRefs>
     <ds:schemaRef ds:uri="http://schemas.openxmlformats.org/officeDocument/2006/bibliography"/>
   </ds:schemaRefs>

</xml_diff>

<commit_message>
Fighting with folder names and standalone routines design
</commit_message>
<xml_diff>
--- a/Docs/SLang reference.docx
+++ b/Docs/SLang reference.docx
@@ -4877,6 +4877,8 @@
         </w:rPr>
         <w:tab/>
       </w:r>
+      <w:bookmarkStart w:id="12" w:name="_GoBack"/>
+      <w:bookmarkEnd w:id="12"/>
       <w:proofErr w:type="gramStart"/>
       <w:r>
         <w:rPr>
@@ -4962,8 +4964,8 @@
         </w:rPr>
         <w:t xml:space="preserve"> </w:t>
       </w:r>
-      <w:bookmarkStart w:id="12" w:name="AnonymousRoutine"/>
-      <w:bookmarkEnd w:id="12"/>
+      <w:bookmarkStart w:id="13" w:name="AnonymousRoutine"/>
+      <w:bookmarkEnd w:id="13"/>
       <w:r>
         <w:rPr>
           <w:rFonts w:ascii="Times New Roman" w:hAnsi="Times New Roman" w:cs="Times New Roman"/>
@@ -5008,7 +5010,7 @@
           <w:szCs w:val="24"/>
         </w:rPr>
       </w:pPr>
-      <w:bookmarkStart w:id="13" w:name="StatementsList"/>
+      <w:bookmarkStart w:id="14" w:name="StatementsList"/>
       <w:r>
         <w:rPr>
           <w:rFonts w:ascii="Lucida Console" w:hAnsi="Lucida Console"/>
@@ -5110,7 +5112,7 @@
         </w:rPr>
         <w:t>StatementsList</w:t>
       </w:r>
-      <w:bookmarkEnd w:id="13"/>
+      <w:bookmarkEnd w:id="14"/>
       <w:r>
         <w:rPr>
           <w:rFonts w:ascii="Times New Roman" w:hAnsi="Times New Roman" w:cs="Times New Roman"/>
@@ -5243,8 +5245,8 @@
         </w:rPr>
         <w:t xml:space="preserve">) </w:t>
       </w:r>
-      <w:bookmarkStart w:id="14" w:name="StandaloneRoutine"/>
-      <w:bookmarkEnd w:id="14"/>
+      <w:bookmarkStart w:id="15" w:name="StandaloneRoutine"/>
+      <w:bookmarkEnd w:id="15"/>
       <w:r>
         <w:rPr>
           <w:rFonts w:ascii="Times New Roman" w:hAnsi="Times New Roman" w:cs="Times New Roman"/>
@@ -5319,7 +5321,15 @@
           <w:sz w:val="24"/>
           <w:szCs w:val="24"/>
         </w:rPr>
-        <w:t xml:space="preserve">] </w:t>
+        <w:t>]</w:t>
+      </w:r>
+      <w:r>
+        <w:rPr>
+          <w:rFonts w:ascii="Lucida Console" w:hAnsi="Lucida Console"/>
+          <w:sz w:val="24"/>
+          <w:szCs w:val="24"/>
+        </w:rPr>
+        <w:t xml:space="preserve"> </w:t>
       </w:r>
       <w:hyperlink w:anchor="Identifier" w:history="1">
         <w:r>
@@ -5854,7 +5864,7 @@
         </w:rPr>
         <w:t xml:space="preserve">) </w:t>
       </w:r>
-      <w:bookmarkStart w:id="15" w:name="InnerBlock"/>
+      <w:bookmarkStart w:id="16" w:name="InnerBlock"/>
       <w:r>
         <w:rPr>
           <w:rFonts w:ascii="Times New Roman" w:hAnsi="Times New Roman" w:cs="Times New Roman"/>
@@ -5863,7 +5873,7 @@
         </w:rPr>
         <w:t>InnerBlock</w:t>
       </w:r>
-      <w:bookmarkEnd w:id="15"/>
+      <w:bookmarkEnd w:id="16"/>
       <w:r>
         <w:rPr>
           <w:rFonts w:ascii="Times New Roman" w:hAnsi="Times New Roman" w:cs="Times New Roman"/>
@@ -6208,8 +6218,8 @@
         </w:rPr>
         <w:t xml:space="preserve">) </w:t>
       </w:r>
-      <w:bookmarkStart w:id="16" w:name="WhenClause"/>
-      <w:bookmarkEnd w:id="16"/>
+      <w:bookmarkStart w:id="17" w:name="WhenClause"/>
+      <w:bookmarkEnd w:id="17"/>
       <w:r>
         <w:rPr>
           <w:rFonts w:ascii="Times New Roman" w:hAnsi="Times New Roman" w:cs="Times New Roman"/>
@@ -6420,10 +6430,10 @@
         </w:rPr>
         <w:t xml:space="preserve">) </w:t>
       </w:r>
-      <w:bookmarkStart w:id="17" w:name="Parameters"/>
-      <w:bookmarkStart w:id="18" w:name="UnitRoutineParameters"/>
-      <w:bookmarkEnd w:id="17"/>
+      <w:bookmarkStart w:id="18" w:name="Parameters"/>
+      <w:bookmarkStart w:id="19" w:name="UnitRoutineParameters"/>
       <w:bookmarkEnd w:id="18"/>
+      <w:bookmarkEnd w:id="19"/>
       <w:r>
         <w:rPr>
           <w:rFonts w:ascii="Times New Roman" w:hAnsi="Times New Roman" w:cs="Times New Roman"/>
@@ -6653,7 +6663,6 @@
           <w:rFonts w:ascii="Times New Roman" w:hAnsi="Times New Roman" w:cs="Times New Roman"/>
           <w:sz w:val="24"/>
           <w:szCs w:val="24"/>
-          <w:lang w:val="ru-RU"/>
         </w:rPr>
       </w:pPr>
       <w:r>
@@ -6682,8 +6691,8 @@
         </w:rPr>
         <w:t xml:space="preserve">) </w:t>
       </w:r>
-      <w:bookmarkStart w:id="19" w:name="StandaloneRoutineParameters"/>
-      <w:bookmarkEnd w:id="19"/>
+      <w:bookmarkStart w:id="20" w:name="StandaloneRoutineParameters"/>
+      <w:bookmarkEnd w:id="20"/>
       <w:r>
         <w:rPr>
           <w:rFonts w:ascii="Times New Roman" w:hAnsi="Times New Roman" w:cs="Times New Roman"/>
@@ -6943,8 +6952,8 @@
         </w:rPr>
         <w:t xml:space="preserve">) </w:t>
       </w:r>
-      <w:bookmarkStart w:id="20" w:name="Parameter"/>
       <w:bookmarkStart w:id="21" w:name="UnitRoutineParameter"/>
+      <w:bookmarkStart w:id="22" w:name="Parameter"/>
       <w:bookmarkEnd w:id="21"/>
       <w:r>
         <w:rPr>
@@ -6962,7 +6971,7 @@
         </w:rPr>
         <w:t>Parameter</w:t>
       </w:r>
-      <w:bookmarkEnd w:id="20"/>
+      <w:bookmarkEnd w:id="22"/>
       <w:r>
         <w:rPr>
           <w:rFonts w:ascii="Times New Roman" w:hAnsi="Times New Roman" w:cs="Times New Roman"/>
@@ -7077,7 +7086,7 @@
           <w:szCs w:val="24"/>
         </w:rPr>
       </w:pPr>
-      <w:bookmarkStart w:id="22" w:name="RequireBlock"/>
+      <w:bookmarkStart w:id="23" w:name="RequireBlock"/>
       <w:r>
         <w:rPr>
           <w:rFonts w:ascii="Lucida Console" w:hAnsi="Lucida Console"/>
@@ -7139,8 +7148,8 @@
         </w:rPr>
         <w:t xml:space="preserve">) </w:t>
       </w:r>
-      <w:bookmarkStart w:id="23" w:name="StandaloneRoutineParameter"/>
-      <w:bookmarkEnd w:id="23"/>
+      <w:bookmarkStart w:id="24" w:name="StandaloneRoutineParameter"/>
+      <w:bookmarkEnd w:id="24"/>
       <w:r>
         <w:rPr>
           <w:rFonts w:ascii="Times New Roman" w:hAnsi="Times New Roman" w:cs="Times New Roman"/>
@@ -7547,7 +7556,7 @@
         </w:rPr>
         <w:t>Block</w:t>
       </w:r>
-      <w:bookmarkEnd w:id="22"/>
+      <w:bookmarkEnd w:id="23"/>
       <w:r>
         <w:rPr>
           <w:rFonts w:ascii="Times New Roman" w:hAnsi="Times New Roman" w:cs="Times New Roman"/>
@@ -7644,7 +7653,7 @@
           <w:szCs w:val="24"/>
         </w:rPr>
       </w:pPr>
-      <w:bookmarkStart w:id="24" w:name="EnsureBlock"/>
+      <w:bookmarkStart w:id="25" w:name="EnsureBlock"/>
       <w:r>
         <w:rPr>
           <w:rFonts w:ascii="Lucida Console" w:hAnsi="Lucida Console"/>
@@ -7738,7 +7747,7 @@
         </w:rPr>
         <w:t>EnsureBlock</w:t>
       </w:r>
-      <w:bookmarkEnd w:id="24"/>
+      <w:bookmarkEnd w:id="25"/>
       <w:r>
         <w:rPr>
           <w:rFonts w:ascii="Times New Roman" w:hAnsi="Times New Roman" w:cs="Times New Roman"/>
@@ -7843,8 +7852,8 @@
           <w:szCs w:val="24"/>
         </w:rPr>
       </w:pPr>
-      <w:bookmarkStart w:id="25" w:name="PredicatesList"/>
-      <w:bookmarkStart w:id="26" w:name="Predicate"/>
+      <w:bookmarkStart w:id="26" w:name="PredicatesList"/>
+      <w:bookmarkStart w:id="27" w:name="Predicate"/>
       <w:r>
         <w:rPr>
           <w:rFonts w:ascii="Lucida Console" w:hAnsi="Lucida Console"/>
@@ -7930,15 +7939,394 @@
         </w:rPr>
         <w:t xml:space="preserve">) </w:t>
       </w:r>
-      <w:bookmarkStart w:id="27" w:name="InvariantBlock"/>
+      <w:bookmarkStart w:id="28" w:name="InvariantBlock"/>
+      <w:bookmarkEnd w:id="28"/>
+      <w:r>
+        <w:rPr>
+          <w:rFonts w:ascii="Times New Roman" w:hAnsi="Times New Roman" w:cs="Times New Roman" w:hint="eastAsia"/>
+          <w:sz w:val="24"/>
+          <w:szCs w:val="24"/>
+        </w:rPr>
+        <w:t>Invariant</w:t>
+      </w:r>
+      <w:r>
+        <w:rPr>
+          <w:rFonts w:ascii="Times New Roman" w:hAnsi="Times New Roman" w:cs="Times New Roman"/>
+          <w:sz w:val="24"/>
+          <w:szCs w:val="24"/>
+        </w:rPr>
+        <w:t>Block:</w:t>
+      </w:r>
+      <w:r>
+        <w:rPr>
+          <w:rFonts w:ascii="Lucida Console" w:hAnsi="Lucida Console"/>
+          <w:sz w:val="24"/>
+          <w:szCs w:val="24"/>
+        </w:rPr>
+        <w:t xml:space="preserve"> </w:t>
+      </w:r>
+      <w:r>
+        <w:rPr>
+          <w:rFonts w:ascii="Lucida Console" w:hAnsi="Lucida Console"/>
+          <w:b/>
+          <w:sz w:val="24"/>
+          <w:szCs w:val="24"/>
+        </w:rPr>
+        <w:t>r</w:t>
+      </w:r>
+      <w:r>
+        <w:rPr>
+          <w:rFonts w:ascii="Lucida Console" w:hAnsi="Lucida Console"/>
+          <w:b/>
+          <w:sz w:val="24"/>
+          <w:szCs w:val="24"/>
+        </w:rPr>
+        <w:t>equire</w:t>
+      </w:r>
+      <w:r>
+        <w:rPr>
+          <w:rFonts w:ascii="Lucida Console" w:hAnsi="Lucida Console"/>
+          <w:sz w:val="24"/>
+          <w:szCs w:val="24"/>
+        </w:rPr>
+        <w:t xml:space="preserve"> </w:t>
+      </w:r>
+      <w:hyperlink w:anchor="PredicatesList" w:history="1">
+        <w:r>
+          <w:rPr>
+            <w:rStyle w:val="a6"/>
+            <w:rFonts w:ascii="Lucida Console" w:hAnsi="Lucida Console"/>
+            <w:sz w:val="24"/>
+            <w:szCs w:val="24"/>
+          </w:rPr>
+          <w:t>PredicatesList</w:t>
+        </w:r>
+      </w:hyperlink>
+    </w:p>
+    <w:p>
+      <w:pPr>
+        <w:rPr>
+          <w:rFonts w:ascii="Lucida Console" w:hAnsi="Lucida Console"/>
+          <w:sz w:val="24"/>
+          <w:szCs w:val="24"/>
+        </w:rPr>
+      </w:pPr>
+      <w:r>
+        <w:rPr>
+          <w:rFonts w:ascii="Lucida Console" w:hAnsi="Lucida Console"/>
+          <w:sz w:val="24"/>
+          <w:szCs w:val="24"/>
+        </w:rPr>
+        <w:tab/>
+      </w:r>
+      <w:proofErr w:type="gramStart"/>
+      <w:r>
+        <w:rPr>
+          <w:rFonts w:ascii="Lucida Console" w:hAnsi="Lucida Console"/>
+          <w:sz w:val="24"/>
+          <w:szCs w:val="24"/>
+        </w:rPr>
+        <w:t>S(</w:t>
+      </w:r>
+      <w:proofErr w:type="gramEnd"/>
+      <w:r>
+        <w:rPr>
+          <w:rFonts w:ascii="Lucida Console" w:hAnsi="Lucida Console"/>
+          <w:sz w:val="24"/>
+          <w:szCs w:val="24"/>
+        </w:rPr>
+        <w:t>) F()</w:t>
+      </w:r>
+    </w:p>
+    <w:p>
+      <w:pPr>
+        <w:rPr>
+          <w:rFonts w:ascii="Lucida Console" w:hAnsi="Lucida Console"/>
+          <w:sz w:val="24"/>
+          <w:szCs w:val="24"/>
+        </w:rPr>
+      </w:pPr>
+      <w:r>
+        <w:rPr>
+          <w:rFonts w:ascii="Lucida Console" w:hAnsi="Lucida Console"/>
+          <w:sz w:val="24"/>
+          <w:szCs w:val="24"/>
+        </w:rPr>
+        <w:t xml:space="preserve"> </w:t>
+      </w:r>
+      <w:r>
+        <w:rPr>
+          <w:rFonts w:ascii="Lucida Console" w:hAnsi="Lucida Console"/>
+          <w:sz w:val="24"/>
+          <w:szCs w:val="24"/>
+        </w:rPr>
+        <w:t>(</w:t>
+      </w:r>
+      <w:proofErr w:type="gramStart"/>
+      <w:r>
+        <w:rPr>
+          <w:rFonts w:ascii="Times New Roman" w:hAnsi="Times New Roman" w:cs="Times New Roman"/>
+          <w:sz w:val="24"/>
+          <w:szCs w:val="24"/>
+        </w:rPr>
+        <w:t>val</w:t>
+      </w:r>
+      <w:proofErr w:type="gramEnd"/>
+      <w:r>
+        <w:rPr>
+          <w:rFonts w:ascii="Times New Roman" w:hAnsi="Times New Roman" w:cs="Times New Roman"/>
+          <w:sz w:val="24"/>
+          <w:szCs w:val="24"/>
+        </w:rPr>
+        <w:t xml:space="preserve">, </w:t>
+      </w:r>
+      <w:r>
+        <w:rPr>
+          <w:rFonts w:ascii="Times New Roman" w:hAnsi="Times New Roman" w:cs="Times New Roman"/>
+          <w:sz w:val="24"/>
+          <w:szCs w:val="24"/>
+        </w:rPr>
+        <w:t>sem</w:t>
+      </w:r>
+      <w:r>
+        <w:rPr>
+          <w:rFonts w:ascii="Times New Roman" w:hAnsi="Times New Roman" w:cs="Times New Roman"/>
+          <w:sz w:val="24"/>
+          <w:szCs w:val="24"/>
+        </w:rPr>
+        <w:t xml:space="preserve">) </w:t>
+      </w:r>
+      <w:r>
+        <w:rPr>
+          <w:rFonts w:ascii="Times New Roman" w:hAnsi="Times New Roman" w:cs="Times New Roman"/>
+          <w:sz w:val="24"/>
+          <w:szCs w:val="24"/>
+        </w:rPr>
+        <w:t>PredicatesList</w:t>
+      </w:r>
+      <w:bookmarkEnd w:id="26"/>
+      <w:r>
+        <w:rPr>
+          <w:rFonts w:ascii="Times New Roman" w:hAnsi="Times New Roman" w:cs="Times New Roman"/>
+          <w:sz w:val="24"/>
+          <w:szCs w:val="24"/>
+        </w:rPr>
+        <w:t xml:space="preserve">: </w:t>
+      </w:r>
+      <w:r>
+        <w:rPr>
+          <w:rFonts w:ascii="Lucida Console" w:hAnsi="Lucida Console"/>
+          <w:sz w:val="24"/>
+          <w:szCs w:val="24"/>
+        </w:rPr>
+        <w:t>[</w:t>
+      </w:r>
+      <w:hyperlink w:anchor="Predicate" w:history="1">
+        <w:r>
+          <w:rPr>
+            <w:rStyle w:val="a6"/>
+            <w:rFonts w:ascii="Lucida Console" w:hAnsi="Lucida Console"/>
+            <w:sz w:val="24"/>
+            <w:szCs w:val="24"/>
+          </w:rPr>
+          <w:t>Predicate</w:t>
+        </w:r>
+      </w:hyperlink>
+      <w:r>
+        <w:rPr>
+          <w:rStyle w:val="a6"/>
+          <w:rFonts w:ascii="Lucida Console" w:hAnsi="Lucida Console"/>
+          <w:sz w:val="24"/>
+          <w:szCs w:val="24"/>
+        </w:rPr>
+        <w:t xml:space="preserve"> </w:t>
+      </w:r>
+      <w:r>
+        <w:rPr>
+          <w:rFonts w:ascii="Lucida Console" w:hAnsi="Lucida Console"/>
+          <w:sz w:val="24"/>
+          <w:szCs w:val="24"/>
+        </w:rPr>
+        <w:t>{</w:t>
+      </w:r>
+      <w:r>
+        <w:rPr>
+          <w:rFonts w:ascii="Lucida Console" w:hAnsi="Lucida Console"/>
+          <w:sz w:val="24"/>
+          <w:szCs w:val="24"/>
+        </w:rPr>
+        <w:t>[</w:t>
+      </w:r>
+      <w:r>
+        <w:rPr>
+          <w:rFonts w:ascii="Lucida Console" w:hAnsi="Lucida Console"/>
+          <w:sz w:val="24"/>
+          <w:szCs w:val="24"/>
+        </w:rPr>
+        <w:t>”</w:t>
+      </w:r>
+      <w:r>
+        <w:rPr>
+          <w:rFonts w:ascii="Lucida Console" w:hAnsi="Lucida Console"/>
+          <w:b/>
+          <w:sz w:val="24"/>
+          <w:szCs w:val="24"/>
+        </w:rPr>
+        <w:t>;</w:t>
+      </w:r>
+      <w:r>
+        <w:rPr>
+          <w:rFonts w:ascii="Lucida Console" w:hAnsi="Lucida Console"/>
+          <w:sz w:val="24"/>
+          <w:szCs w:val="24"/>
+        </w:rPr>
+        <w:t>”</w:t>
+      </w:r>
+      <w:r>
+        <w:rPr>
+          <w:rFonts w:ascii="Lucida Console" w:hAnsi="Lucida Console"/>
+          <w:sz w:val="24"/>
+          <w:szCs w:val="24"/>
+        </w:rPr>
+        <w:t>]</w:t>
+      </w:r>
+      <w:r>
+        <w:rPr>
+          <w:rFonts w:ascii="Lucida Console" w:hAnsi="Lucida Console"/>
+          <w:sz w:val="24"/>
+          <w:szCs w:val="24"/>
+        </w:rPr>
+        <w:t xml:space="preserve"> </w:t>
+      </w:r>
+      <w:hyperlink w:anchor="Predicate" w:history="1">
+        <w:r>
+          <w:rPr>
+            <w:rStyle w:val="a6"/>
+            <w:rFonts w:ascii="Lucida Console" w:hAnsi="Lucida Console"/>
+            <w:sz w:val="24"/>
+            <w:szCs w:val="24"/>
+          </w:rPr>
+          <w:t>Predicate</w:t>
+        </w:r>
+      </w:hyperlink>
+      <w:r>
+        <w:rPr>
+          <w:rFonts w:ascii="Lucida Console" w:hAnsi="Lucida Console"/>
+          <w:sz w:val="24"/>
+          <w:szCs w:val="24"/>
+        </w:rPr>
+        <w:t>}]</w:t>
+      </w:r>
+    </w:p>
+    <w:p>
+      <w:pPr>
+        <w:rPr>
+          <w:rFonts w:ascii="Lucida Console" w:hAnsi="Lucida Console"/>
+          <w:sz w:val="24"/>
+          <w:szCs w:val="24"/>
+        </w:rPr>
+      </w:pPr>
+      <w:r>
+        <w:rPr>
+          <w:rFonts w:ascii="Lucida Console" w:hAnsi="Lucida Console"/>
+          <w:sz w:val="24"/>
+          <w:szCs w:val="24"/>
+        </w:rPr>
+        <w:tab/>
+      </w:r>
+      <w:proofErr w:type="gramStart"/>
+      <w:r>
+        <w:rPr>
+          <w:rFonts w:ascii="Lucida Console" w:hAnsi="Lucida Console"/>
+          <w:sz w:val="24"/>
+          <w:szCs w:val="24"/>
+        </w:rPr>
+        <w:t>S(</w:t>
+      </w:r>
+      <w:proofErr w:type="gramEnd"/>
+      <w:r>
+        <w:rPr>
+          <w:rFonts w:ascii="Lucida Console" w:hAnsi="Lucida Console"/>
+          <w:sz w:val="24"/>
+          <w:szCs w:val="24"/>
+        </w:rPr>
+        <w:t>) F()</w:t>
+      </w:r>
+    </w:p>
+    <w:p>
+      <w:pPr>
+        <w:rPr>
+          <w:rFonts w:ascii="Lucida Console" w:hAnsi="Lucida Console"/>
+          <w:sz w:val="24"/>
+          <w:szCs w:val="24"/>
+        </w:rPr>
+      </w:pPr>
+      <w:r>
+        <w:rPr>
+          <w:rFonts w:ascii="Times New Roman" w:hAnsi="Times New Roman" w:cs="Times New Roman"/>
+          <w:sz w:val="24"/>
+          <w:szCs w:val="24"/>
+        </w:rPr>
+        <w:t xml:space="preserve"> </w:t>
+      </w:r>
+      <w:r>
+        <w:rPr>
+          <w:rFonts w:ascii="Times New Roman" w:hAnsi="Times New Roman" w:cs="Times New Roman"/>
+          <w:sz w:val="24"/>
+          <w:szCs w:val="24"/>
+        </w:rPr>
+        <w:t>(</w:t>
+      </w:r>
+      <w:proofErr w:type="gramStart"/>
+      <w:r>
+        <w:rPr>
+          <w:rFonts w:ascii="Times New Roman" w:hAnsi="Times New Roman" w:cs="Times New Roman"/>
+          <w:sz w:val="24"/>
+          <w:szCs w:val="24"/>
+        </w:rPr>
+        <w:t>val</w:t>
+      </w:r>
+      <w:proofErr w:type="gramEnd"/>
+      <w:r>
+        <w:rPr>
+          <w:rFonts w:ascii="Times New Roman" w:hAnsi="Times New Roman" w:cs="Times New Roman"/>
+          <w:sz w:val="24"/>
+          <w:szCs w:val="24"/>
+        </w:rPr>
+        <w:t xml:space="preserve">, </w:t>
+      </w:r>
+      <w:r>
+        <w:rPr>
+          <w:rFonts w:ascii="Times New Roman" w:hAnsi="Times New Roman" w:cs="Times New Roman"/>
+          <w:sz w:val="24"/>
+          <w:szCs w:val="24"/>
+        </w:rPr>
+        <w:t>sem</w:t>
+      </w:r>
+      <w:r>
+        <w:rPr>
+          <w:rFonts w:ascii="Times New Roman" w:hAnsi="Times New Roman" w:cs="Times New Roman"/>
+          <w:sz w:val="24"/>
+          <w:szCs w:val="24"/>
+        </w:rPr>
+        <w:t xml:space="preserve">) </w:t>
+      </w:r>
+      <w:r>
+        <w:rPr>
+          <w:rFonts w:ascii="Times New Roman" w:hAnsi="Times New Roman" w:cs="Times New Roman"/>
+          <w:sz w:val="24"/>
+          <w:szCs w:val="24"/>
+        </w:rPr>
+        <w:t>Predicate</w:t>
+      </w:r>
       <w:bookmarkEnd w:id="27"/>
       <w:r>
         <w:rPr>
-          <w:rFonts w:ascii="Times New Roman" w:hAnsi="Times New Roman" w:cs="Times New Roman" w:hint="eastAsia"/>
-          <w:sz w:val="24"/>
-          <w:szCs w:val="24"/>
-        </w:rPr>
-        <w:t>Invariant</w:t>
+          <w:rFonts w:ascii="Lucida Console" w:hAnsi="Lucida Console"/>
+          <w:sz w:val="24"/>
+          <w:szCs w:val="24"/>
+        </w:rPr>
+        <w:t xml:space="preserve">   </w:t>
       </w:r>
       <w:r>
         <w:rPr>
@@ -7946,53 +8334,63 @@
           <w:sz w:val="24"/>
           <w:szCs w:val="24"/>
         </w:rPr>
-        <w:t>Block:</w:t>
-      </w:r>
-      <w:r>
-        <w:rPr>
-          <w:rFonts w:ascii="Lucida Console" w:hAnsi="Lucida Console"/>
-          <w:sz w:val="24"/>
-          <w:szCs w:val="24"/>
-        </w:rPr>
-        <w:t xml:space="preserve"> </w:t>
-      </w:r>
-      <w:r>
-        <w:rPr>
-          <w:rFonts w:ascii="Lucida Console" w:hAnsi="Lucida Console"/>
-          <w:b/>
-          <w:sz w:val="24"/>
-          <w:szCs w:val="24"/>
-        </w:rPr>
-        <w:t>r</w:t>
-      </w:r>
-      <w:r>
-        <w:rPr>
-          <w:rFonts w:ascii="Lucida Console" w:hAnsi="Lucida Console"/>
-          <w:b/>
-          <w:sz w:val="24"/>
-          <w:szCs w:val="24"/>
-        </w:rPr>
-        <w:t>equire</w:t>
-      </w:r>
-      <w:r>
-        <w:rPr>
-          <w:rFonts w:ascii="Lucida Console" w:hAnsi="Lucida Console"/>
-          <w:sz w:val="24"/>
-          <w:szCs w:val="24"/>
-        </w:rPr>
-        <w:t xml:space="preserve"> </w:t>
-      </w:r>
-      <w:hyperlink w:anchor="PredicatesList" w:history="1">
-        <w:r>
-          <w:rPr>
-            <w:rStyle w:val="a6"/>
-            <w:rFonts w:ascii="Lucida Console" w:hAnsi="Lucida Console"/>
-            <w:sz w:val="24"/>
-            <w:szCs w:val="24"/>
-          </w:rPr>
-          <w:t>PredicatesList</w:t>
-        </w:r>
-      </w:hyperlink>
+        <w:t xml:space="preserve"> :</w:t>
+      </w:r>
+      <w:r>
+        <w:rPr>
+          <w:rFonts w:ascii="Lucida Console" w:hAnsi="Lucida Console"/>
+          <w:sz w:val="24"/>
+          <w:szCs w:val="24"/>
+        </w:rPr>
+        <w:t xml:space="preserve"> </w:t>
+      </w:r>
+      <w:hyperlink w:anchor="BooleanExpression" w:history="1">
+        <w:r>
+          <w:rPr>
+            <w:rStyle w:val="a6"/>
+            <w:rFonts w:ascii="Lucida Console" w:hAnsi="Lucida Console"/>
+            <w:sz w:val="24"/>
+            <w:szCs w:val="24"/>
+          </w:rPr>
+          <w:t>BooleanExpression</w:t>
+        </w:r>
+      </w:hyperlink>
+      <w:r>
+        <w:rPr>
+          <w:rStyle w:val="a6"/>
+          <w:rFonts w:ascii="Lucida Console" w:hAnsi="Lucida Console"/>
+          <w:sz w:val="24"/>
+          <w:szCs w:val="24"/>
+        </w:rPr>
+        <w:t xml:space="preserve"> </w:t>
+      </w:r>
+      <w:r>
+        <w:rPr>
+          <w:rFonts w:ascii="Lucida Console" w:hAnsi="Lucida Console"/>
+          <w:sz w:val="24"/>
+          <w:szCs w:val="24"/>
+        </w:rPr>
+        <w:t>[</w:t>
+      </w:r>
+      <w:hyperlink w:anchor="DocumentingComment" w:history="1">
+        <w:r>
+          <w:rPr>
+            <w:rStyle w:val="a6"/>
+            <w:rFonts w:ascii="Lucida Console" w:hAnsi="Lucida Console"/>
+            <w:sz w:val="24"/>
+            <w:szCs w:val="24"/>
+          </w:rPr>
+          <w:t>DocumentingComment</w:t>
+        </w:r>
+      </w:hyperlink>
+      <w:r>
+        <w:rPr>
+          <w:rFonts w:ascii="Lucida Console" w:hAnsi="Lucida Console"/>
+          <w:sz w:val="24"/>
+          <w:szCs w:val="24"/>
+        </w:rPr>
+        <w:t>]</w:t>
+      </w:r>
     </w:p>
     <w:p>
       <w:pPr>
@@ -8037,14 +8435,15 @@
           <w:szCs w:val="24"/>
         </w:rPr>
       </w:pPr>
-      <w:r>
-        <w:rPr>
-          <w:rFonts w:ascii="Lucida Console" w:hAnsi="Lucida Console"/>
-          <w:sz w:val="24"/>
-          <w:szCs w:val="24"/>
-        </w:rPr>
-        <w:t xml:space="preserve"> </w:t>
-      </w:r>
+    </w:p>
+    <w:p>
+      <w:pPr>
+        <w:rPr>
+          <w:rFonts w:ascii="Lucida Console" w:hAnsi="Lucida Console"/>
+          <w:sz w:val="24"/>
+          <w:szCs w:val="24"/>
+        </w:rPr>
+      </w:pPr>
       <w:r>
         <w:rPr>
           <w:rFonts w:ascii="Lucida Console" w:hAnsi="Lucida Console"/>
@@ -8069,400 +8468,10 @@
           <w:sz w:val="24"/>
           <w:szCs w:val="24"/>
         </w:rPr>
-        <w:t xml:space="preserve">, </w:t>
-      </w:r>
-      <w:r>
-        <w:rPr>
-          <w:rFonts w:ascii="Times New Roman" w:hAnsi="Times New Roman" w:cs="Times New Roman"/>
-          <w:sz w:val="24"/>
-          <w:szCs w:val="24"/>
-        </w:rPr>
-        <w:t>sem</w:t>
-      </w:r>
-      <w:r>
-        <w:rPr>
-          <w:rFonts w:ascii="Times New Roman" w:hAnsi="Times New Roman" w:cs="Times New Roman"/>
-          <w:sz w:val="24"/>
-          <w:szCs w:val="24"/>
-        </w:rPr>
         <w:t xml:space="preserve">) </w:t>
       </w:r>
-      <w:r>
-        <w:rPr>
-          <w:rFonts w:ascii="Times New Roman" w:hAnsi="Times New Roman" w:cs="Times New Roman"/>
-          <w:sz w:val="24"/>
-          <w:szCs w:val="24"/>
-        </w:rPr>
-        <w:t>PredicatesList</w:t>
-      </w:r>
-      <w:bookmarkEnd w:id="25"/>
-      <w:r>
-        <w:rPr>
-          <w:rFonts w:ascii="Times New Roman" w:hAnsi="Times New Roman" w:cs="Times New Roman"/>
-          <w:sz w:val="24"/>
-          <w:szCs w:val="24"/>
-        </w:rPr>
-        <w:t xml:space="preserve">: </w:t>
-      </w:r>
-      <w:r>
-        <w:rPr>
-          <w:rFonts w:ascii="Lucida Console" w:hAnsi="Lucida Console"/>
-          <w:sz w:val="24"/>
-          <w:szCs w:val="24"/>
-        </w:rPr>
-        <w:t>[</w:t>
-      </w:r>
-      <w:hyperlink w:anchor="Predicate" w:history="1">
-        <w:r>
-          <w:rPr>
-            <w:rStyle w:val="a6"/>
-            <w:rFonts w:ascii="Lucida Console" w:hAnsi="Lucida Console"/>
-            <w:sz w:val="24"/>
-            <w:szCs w:val="24"/>
-          </w:rPr>
-          <w:t>Predicate</w:t>
-        </w:r>
-      </w:hyperlink>
-      <w:r>
-        <w:rPr>
-          <w:rStyle w:val="a6"/>
-          <w:rFonts w:ascii="Lucida Console" w:hAnsi="Lucida Console"/>
-          <w:sz w:val="24"/>
-          <w:szCs w:val="24"/>
-        </w:rPr>
-        <w:t xml:space="preserve"> </w:t>
-      </w:r>
-      <w:r>
-        <w:rPr>
-          <w:rFonts w:ascii="Lucida Console" w:hAnsi="Lucida Console"/>
-          <w:sz w:val="24"/>
-          <w:szCs w:val="24"/>
-        </w:rPr>
-        <w:t>{</w:t>
-      </w:r>
-      <w:r>
-        <w:rPr>
-          <w:rFonts w:ascii="Lucida Console" w:hAnsi="Lucida Console"/>
-          <w:sz w:val="24"/>
-          <w:szCs w:val="24"/>
-        </w:rPr>
-        <w:t>[</w:t>
-      </w:r>
-      <w:r>
-        <w:rPr>
-          <w:rFonts w:ascii="Lucida Console" w:hAnsi="Lucida Console"/>
-          <w:sz w:val="24"/>
-          <w:szCs w:val="24"/>
-        </w:rPr>
-        <w:t>”</w:t>
-      </w:r>
-      <w:r>
-        <w:rPr>
-          <w:rFonts w:ascii="Lucida Console" w:hAnsi="Lucida Console"/>
-          <w:b/>
-          <w:sz w:val="24"/>
-          <w:szCs w:val="24"/>
-        </w:rPr>
-        <w:t>;</w:t>
-      </w:r>
-      <w:r>
-        <w:rPr>
-          <w:rFonts w:ascii="Lucida Console" w:hAnsi="Lucida Console"/>
-          <w:sz w:val="24"/>
-          <w:szCs w:val="24"/>
-        </w:rPr>
-        <w:t>”</w:t>
-      </w:r>
-      <w:r>
-        <w:rPr>
-          <w:rFonts w:ascii="Lucida Console" w:hAnsi="Lucida Console"/>
-          <w:sz w:val="24"/>
-          <w:szCs w:val="24"/>
-        </w:rPr>
-        <w:t>]</w:t>
-      </w:r>
-      <w:r>
-        <w:rPr>
-          <w:rFonts w:ascii="Lucida Console" w:hAnsi="Lucida Console"/>
-          <w:sz w:val="24"/>
-          <w:szCs w:val="24"/>
-        </w:rPr>
-        <w:t xml:space="preserve"> </w:t>
-      </w:r>
-      <w:hyperlink w:anchor="Predicate" w:history="1">
-        <w:r>
-          <w:rPr>
-            <w:rStyle w:val="a6"/>
-            <w:rFonts w:ascii="Lucida Console" w:hAnsi="Lucida Console"/>
-            <w:sz w:val="24"/>
-            <w:szCs w:val="24"/>
-          </w:rPr>
-          <w:t>Predicate</w:t>
-        </w:r>
-      </w:hyperlink>
-      <w:r>
-        <w:rPr>
-          <w:rFonts w:ascii="Lucida Console" w:hAnsi="Lucida Console"/>
-          <w:sz w:val="24"/>
-          <w:szCs w:val="24"/>
-        </w:rPr>
-        <w:t>}]</w:t>
-      </w:r>
-    </w:p>
-    <w:p>
-      <w:pPr>
-        <w:rPr>
-          <w:rFonts w:ascii="Lucida Console" w:hAnsi="Lucida Console"/>
-          <w:sz w:val="24"/>
-          <w:szCs w:val="24"/>
-        </w:rPr>
-      </w:pPr>
-      <w:r>
-        <w:rPr>
-          <w:rFonts w:ascii="Lucida Console" w:hAnsi="Lucida Console"/>
-          <w:sz w:val="24"/>
-          <w:szCs w:val="24"/>
-        </w:rPr>
-        <w:tab/>
-      </w:r>
-      <w:proofErr w:type="gramStart"/>
-      <w:r>
-        <w:rPr>
-          <w:rFonts w:ascii="Lucida Console" w:hAnsi="Lucida Console"/>
-          <w:sz w:val="24"/>
-          <w:szCs w:val="24"/>
-        </w:rPr>
-        <w:t>S(</w:t>
-      </w:r>
-      <w:proofErr w:type="gramEnd"/>
-      <w:r>
-        <w:rPr>
-          <w:rFonts w:ascii="Lucida Console" w:hAnsi="Lucida Console"/>
-          <w:sz w:val="24"/>
-          <w:szCs w:val="24"/>
-        </w:rPr>
-        <w:t>) F()</w:t>
-      </w:r>
-    </w:p>
-    <w:p>
-      <w:pPr>
-        <w:rPr>
-          <w:rFonts w:ascii="Lucida Console" w:hAnsi="Lucida Console"/>
-          <w:sz w:val="24"/>
-          <w:szCs w:val="24"/>
-        </w:rPr>
-      </w:pPr>
-      <w:r>
-        <w:rPr>
-          <w:rFonts w:ascii="Times New Roman" w:hAnsi="Times New Roman" w:cs="Times New Roman"/>
-          <w:sz w:val="24"/>
-          <w:szCs w:val="24"/>
-        </w:rPr>
-        <w:t xml:space="preserve"> </w:t>
-      </w:r>
-      <w:r>
-        <w:rPr>
-          <w:rFonts w:ascii="Times New Roman" w:hAnsi="Times New Roman" w:cs="Times New Roman"/>
-          <w:sz w:val="24"/>
-          <w:szCs w:val="24"/>
-        </w:rPr>
-        <w:t>(</w:t>
-      </w:r>
-      <w:proofErr w:type="gramStart"/>
-      <w:r>
-        <w:rPr>
-          <w:rFonts w:ascii="Times New Roman" w:hAnsi="Times New Roman" w:cs="Times New Roman"/>
-          <w:sz w:val="24"/>
-          <w:szCs w:val="24"/>
-        </w:rPr>
-        <w:t>val</w:t>
-      </w:r>
-      <w:proofErr w:type="gramEnd"/>
-      <w:r>
-        <w:rPr>
-          <w:rFonts w:ascii="Times New Roman" w:hAnsi="Times New Roman" w:cs="Times New Roman"/>
-          <w:sz w:val="24"/>
-          <w:szCs w:val="24"/>
-        </w:rPr>
-        <w:t xml:space="preserve">, </w:t>
-      </w:r>
-      <w:r>
-        <w:rPr>
-          <w:rFonts w:ascii="Times New Roman" w:hAnsi="Times New Roman" w:cs="Times New Roman"/>
-          <w:sz w:val="24"/>
-          <w:szCs w:val="24"/>
-        </w:rPr>
-        <w:t>sem</w:t>
-      </w:r>
-      <w:r>
-        <w:rPr>
-          <w:rFonts w:ascii="Times New Roman" w:hAnsi="Times New Roman" w:cs="Times New Roman"/>
-          <w:sz w:val="24"/>
-          <w:szCs w:val="24"/>
-        </w:rPr>
-        <w:t xml:space="preserve">) </w:t>
-      </w:r>
-      <w:r>
-        <w:rPr>
-          <w:rFonts w:ascii="Times New Roman" w:hAnsi="Times New Roman" w:cs="Times New Roman"/>
-          <w:sz w:val="24"/>
-          <w:szCs w:val="24"/>
-        </w:rPr>
-        <w:t>Predicate</w:t>
-      </w:r>
-      <w:bookmarkEnd w:id="26"/>
-      <w:r>
-        <w:rPr>
-          <w:rFonts w:ascii="Lucida Console" w:hAnsi="Lucida Console"/>
-          <w:sz w:val="24"/>
-          <w:szCs w:val="24"/>
-        </w:rPr>
-        <w:t xml:space="preserve">   </w:t>
-      </w:r>
-      <w:r>
-        <w:rPr>
-          <w:rFonts w:ascii="Times New Roman" w:hAnsi="Times New Roman" w:cs="Times New Roman"/>
-          <w:sz w:val="24"/>
-          <w:szCs w:val="24"/>
-        </w:rPr>
-        <w:t xml:space="preserve"> :</w:t>
-      </w:r>
-      <w:r>
-        <w:rPr>
-          <w:rFonts w:ascii="Lucida Console" w:hAnsi="Lucida Console"/>
-          <w:sz w:val="24"/>
-          <w:szCs w:val="24"/>
-        </w:rPr>
-        <w:t xml:space="preserve"> </w:t>
-      </w:r>
-      <w:hyperlink w:anchor="BooleanExpression" w:history="1">
-        <w:r>
-          <w:rPr>
-            <w:rStyle w:val="a6"/>
-            <w:rFonts w:ascii="Lucida Console" w:hAnsi="Lucida Console"/>
-            <w:sz w:val="24"/>
-            <w:szCs w:val="24"/>
-          </w:rPr>
-          <w:t>BooleanExpression</w:t>
-        </w:r>
-      </w:hyperlink>
-      <w:r>
-        <w:rPr>
-          <w:rStyle w:val="a6"/>
-          <w:rFonts w:ascii="Lucida Console" w:hAnsi="Lucida Console"/>
-          <w:sz w:val="24"/>
-          <w:szCs w:val="24"/>
-        </w:rPr>
-        <w:t xml:space="preserve"> </w:t>
-      </w:r>
-      <w:r>
-        <w:rPr>
-          <w:rFonts w:ascii="Lucida Console" w:hAnsi="Lucida Console"/>
-          <w:sz w:val="24"/>
-          <w:szCs w:val="24"/>
-        </w:rPr>
-        <w:t>[</w:t>
-      </w:r>
-      <w:hyperlink w:anchor="DocumentingComment" w:history="1">
-        <w:r>
-          <w:rPr>
-            <w:rStyle w:val="a6"/>
-            <w:rFonts w:ascii="Lucida Console" w:hAnsi="Lucida Console"/>
-            <w:sz w:val="24"/>
-            <w:szCs w:val="24"/>
-          </w:rPr>
-          <w:t>DocumentingComment</w:t>
-        </w:r>
-      </w:hyperlink>
-      <w:r>
-        <w:rPr>
-          <w:rFonts w:ascii="Lucida Console" w:hAnsi="Lucida Console"/>
-          <w:sz w:val="24"/>
-          <w:szCs w:val="24"/>
-        </w:rPr>
-        <w:t>]</w:t>
-      </w:r>
-    </w:p>
-    <w:p>
-      <w:pPr>
-        <w:rPr>
-          <w:rFonts w:ascii="Lucida Console" w:hAnsi="Lucida Console"/>
-          <w:sz w:val="24"/>
-          <w:szCs w:val="24"/>
-        </w:rPr>
-      </w:pPr>
-      <w:r>
-        <w:rPr>
-          <w:rFonts w:ascii="Lucida Console" w:hAnsi="Lucida Console"/>
-          <w:sz w:val="24"/>
-          <w:szCs w:val="24"/>
-        </w:rPr>
-        <w:tab/>
-      </w:r>
-      <w:proofErr w:type="gramStart"/>
-      <w:r>
-        <w:rPr>
-          <w:rFonts w:ascii="Lucida Console" w:hAnsi="Lucida Console"/>
-          <w:sz w:val="24"/>
-          <w:szCs w:val="24"/>
-        </w:rPr>
-        <w:t>S(</w:t>
-      </w:r>
-      <w:proofErr w:type="gramEnd"/>
-      <w:r>
-        <w:rPr>
-          <w:rFonts w:ascii="Lucida Console" w:hAnsi="Lucida Console"/>
-          <w:sz w:val="24"/>
-          <w:szCs w:val="24"/>
-        </w:rPr>
-        <w:t>) F()</w:t>
-      </w:r>
-    </w:p>
-    <w:p>
-      <w:pPr>
-        <w:rPr>
-          <w:rFonts w:ascii="Lucida Console" w:hAnsi="Lucida Console"/>
-          <w:sz w:val="24"/>
-          <w:szCs w:val="24"/>
-        </w:rPr>
-      </w:pPr>
-    </w:p>
-    <w:p>
-      <w:pPr>
-        <w:rPr>
-          <w:rFonts w:ascii="Lucida Console" w:hAnsi="Lucida Console"/>
-          <w:sz w:val="24"/>
-          <w:szCs w:val="24"/>
-        </w:rPr>
-      </w:pPr>
-      <w:r>
-        <w:rPr>
-          <w:rFonts w:ascii="Lucida Console" w:hAnsi="Lucida Console"/>
-          <w:sz w:val="24"/>
-          <w:szCs w:val="24"/>
-        </w:rPr>
-        <w:t>(</w:t>
-      </w:r>
-      <w:proofErr w:type="gramStart"/>
-      <w:r>
-        <w:rPr>
-          <w:rFonts w:ascii="Times New Roman" w:hAnsi="Times New Roman" w:cs="Times New Roman"/>
-          <w:sz w:val="24"/>
-          <w:szCs w:val="24"/>
-        </w:rPr>
-        <w:t>val</w:t>
-      </w:r>
-      <w:proofErr w:type="gramEnd"/>
-      <w:r>
-        <w:rPr>
-          <w:rFonts w:ascii="Times New Roman" w:hAnsi="Times New Roman" w:cs="Times New Roman"/>
-          <w:sz w:val="24"/>
-          <w:szCs w:val="24"/>
-        </w:rPr>
-        <w:t xml:space="preserve">) </w:t>
-      </w:r>
-      <w:bookmarkStart w:id="28" w:name="UnitDeclaration"/>
-      <w:bookmarkEnd w:id="28"/>
+      <w:bookmarkStart w:id="29" w:name="UnitDeclaration"/>
+      <w:bookmarkEnd w:id="29"/>
       <w:r>
         <w:rPr>
           <w:rFonts w:ascii="Times New Roman" w:hAnsi="Times New Roman" w:cs="Times New Roman"/>
@@ -9262,7 +9271,7 @@
           <w:szCs w:val="24"/>
         </w:rPr>
       </w:pPr>
-      <w:bookmarkStart w:id="29" w:name="InheritDirective"/>
+      <w:bookmarkStart w:id="30" w:name="InheritDirective"/>
       <w:r>
         <w:rPr>
           <w:rFonts w:ascii="Lucida Console" w:hAnsi="Lucida Console"/>
@@ -9340,7 +9349,7 @@
         </w:rPr>
         <w:t>InheritDirective</w:t>
       </w:r>
-      <w:bookmarkEnd w:id="29"/>
+      <w:bookmarkEnd w:id="30"/>
       <w:r>
         <w:rPr>
           <w:rFonts w:ascii="Times New Roman" w:hAnsi="Times New Roman" w:cs="Times New Roman"/>
@@ -9437,7 +9446,7 @@
           <w:szCs w:val="24"/>
         </w:rPr>
       </w:pPr>
-      <w:bookmarkStart w:id="30" w:name="Parent"/>
+      <w:bookmarkStart w:id="31" w:name="Parent"/>
       <w:r>
         <w:rPr>
           <w:rFonts w:ascii="Lucida Console" w:hAnsi="Lucida Console"/>
@@ -9515,7 +9524,7 @@
         </w:rPr>
         <w:t>Parent</w:t>
       </w:r>
-      <w:bookmarkEnd w:id="30"/>
+      <w:bookmarkEnd w:id="31"/>
       <w:r>
         <w:rPr>
           <w:rFonts w:ascii="Times New Roman" w:hAnsi="Times New Roman" w:cs="Times New Roman"/>
@@ -9661,7 +9670,7 @@
           <w:szCs w:val="24"/>
         </w:rPr>
       </w:pPr>
-      <w:bookmarkStart w:id="31" w:name="FormalGenerics"/>
+      <w:bookmarkStart w:id="32" w:name="FormalGenerics"/>
       <w:r>
         <w:rPr>
           <w:rFonts w:ascii="Lucida Console" w:hAnsi="Lucida Console"/>
@@ -9731,7 +9740,185 @@
         </w:rPr>
         <w:t xml:space="preserve">) </w:t>
       </w:r>
-      <w:bookmarkStart w:id="32" w:name="MemberName"/>
+      <w:bookmarkStart w:id="33" w:name="MemberName"/>
+      <w:bookmarkEnd w:id="33"/>
+      <w:r>
+        <w:rPr>
+          <w:rFonts w:ascii="Times New Roman" w:hAnsi="Times New Roman" w:cs="Times New Roman"/>
+          <w:sz w:val="24"/>
+          <w:szCs w:val="24"/>
+        </w:rPr>
+        <w:t>MemberName:</w:t>
+      </w:r>
+      <w:r>
+        <w:rPr>
+          <w:rFonts w:ascii="Lucida Console" w:hAnsi="Lucida Console"/>
+          <w:sz w:val="24"/>
+          <w:szCs w:val="24"/>
+        </w:rPr>
+        <w:t xml:space="preserve"> </w:t>
+      </w:r>
+      <w:hyperlink w:anchor="Identifier" w:history="1">
+        <w:r>
+          <w:rPr>
+            <w:rStyle w:val="a6"/>
+            <w:rFonts w:ascii="Lucida Console" w:hAnsi="Lucida Console"/>
+            <w:sz w:val="24"/>
+            <w:szCs w:val="24"/>
+          </w:rPr>
+          <w:t>Identifier</w:t>
+        </w:r>
+      </w:hyperlink>
+      <w:proofErr w:type="gramStart"/>
+      <w:r>
+        <w:rPr>
+          <w:rFonts w:ascii="Lucida Console" w:hAnsi="Lucida Console"/>
+          <w:sz w:val="24"/>
+          <w:szCs w:val="24"/>
+        </w:rPr>
+        <w:t>|(</w:t>
+      </w:r>
+      <w:proofErr w:type="gramEnd"/>
+      <w:r>
+        <w:fldChar w:fldCharType="begin"/>
+      </w:r>
+      <w:r>
+        <w:instrText xml:space="preserve"> HYPERLINK \l "RoutineName" </w:instrText>
+      </w:r>
+      <w:r>
+        <w:fldChar w:fldCharType="separate"/>
+      </w:r>
+      <w:r>
+        <w:rPr>
+          <w:rStyle w:val="a6"/>
+          <w:rFonts w:ascii="Lucida Console" w:hAnsi="Lucida Console"/>
+          <w:sz w:val="24"/>
+          <w:szCs w:val="24"/>
+        </w:rPr>
+        <w:t>RoutineName</w:t>
+      </w:r>
+      <w:r>
+        <w:rPr>
+          <w:rStyle w:val="a6"/>
+          <w:rFonts w:ascii="Lucida Console" w:hAnsi="Lucida Console"/>
+          <w:sz w:val="24"/>
+          <w:szCs w:val="24"/>
+        </w:rPr>
+        <w:fldChar w:fldCharType="end"/>
+      </w:r>
+      <w:r>
+        <w:rPr>
+          <w:rFonts w:ascii="Lucida Console" w:hAnsi="Lucida Console"/>
+          <w:sz w:val="24"/>
+          <w:szCs w:val="24"/>
+        </w:rPr>
+        <w:t xml:space="preserve"> [</w:t>
+      </w:r>
+      <w:hyperlink w:anchor="Signature" w:history="1">
+        <w:r>
+          <w:rPr>
+            <w:rStyle w:val="a6"/>
+            <w:rFonts w:ascii="Lucida Console" w:hAnsi="Lucida Console"/>
+            <w:sz w:val="24"/>
+            <w:szCs w:val="24"/>
+          </w:rPr>
+          <w:t>Signature</w:t>
+        </w:r>
+      </w:hyperlink>
+      <w:r>
+        <w:rPr>
+          <w:rFonts w:ascii="Lucida Console" w:hAnsi="Lucida Console"/>
+          <w:sz w:val="24"/>
+          <w:szCs w:val="24"/>
+        </w:rPr>
+        <w:t>])</w:t>
+      </w:r>
+    </w:p>
+    <w:p>
+      <w:pPr>
+        <w:rPr>
+          <w:rFonts w:ascii="Lucida Console" w:hAnsi="Lucida Console"/>
+          <w:sz w:val="24"/>
+          <w:szCs w:val="24"/>
+        </w:rPr>
+      </w:pPr>
+      <w:r>
+        <w:rPr>
+          <w:rFonts w:ascii="Lucida Console" w:hAnsi="Lucida Console"/>
+          <w:sz w:val="24"/>
+          <w:szCs w:val="24"/>
+        </w:rPr>
+        <w:tab/>
+      </w:r>
+      <w:proofErr w:type="gramStart"/>
+      <w:r>
+        <w:rPr>
+          <w:rFonts w:ascii="Lucida Console" w:hAnsi="Lucida Console"/>
+          <w:sz w:val="24"/>
+          <w:szCs w:val="24"/>
+        </w:rPr>
+        <w:t>S(</w:t>
+      </w:r>
+      <w:proofErr w:type="gramEnd"/>
+      <w:r>
+        <w:rPr>
+          <w:rFonts w:ascii="Lucida Console" w:hAnsi="Lucida Console"/>
+          <w:sz w:val="24"/>
+          <w:szCs w:val="24"/>
+        </w:rPr>
+        <w:t>) F()</w:t>
+      </w:r>
+    </w:p>
+    <w:p>
+      <w:pPr>
+        <w:rPr>
+          <w:rFonts w:ascii="Lucida Console" w:hAnsi="Lucida Console"/>
+          <w:sz w:val="24"/>
+          <w:szCs w:val="24"/>
+        </w:rPr>
+      </w:pPr>
+      <w:r>
+        <w:rPr>
+          <w:rFonts w:ascii="Times New Roman" w:hAnsi="Times New Roman" w:cs="Times New Roman"/>
+          <w:sz w:val="24"/>
+          <w:szCs w:val="24"/>
+        </w:rPr>
+        <w:t xml:space="preserve"> </w:t>
+      </w:r>
+      <w:r>
+        <w:rPr>
+          <w:rFonts w:ascii="Times New Roman" w:hAnsi="Times New Roman" w:cs="Times New Roman"/>
+          <w:sz w:val="24"/>
+          <w:szCs w:val="24"/>
+        </w:rPr>
+        <w:t>(</w:t>
+      </w:r>
+      <w:proofErr w:type="gramStart"/>
+      <w:r>
+        <w:rPr>
+          <w:rFonts w:ascii="Times New Roman" w:hAnsi="Times New Roman" w:cs="Times New Roman"/>
+          <w:sz w:val="24"/>
+          <w:szCs w:val="24"/>
+        </w:rPr>
+        <w:t>val</w:t>
+      </w:r>
+      <w:proofErr w:type="gramEnd"/>
+      <w:r>
+        <w:rPr>
+          <w:rFonts w:ascii="Times New Roman" w:hAnsi="Times New Roman" w:cs="Times New Roman"/>
+          <w:sz w:val="24"/>
+          <w:szCs w:val="24"/>
+        </w:rPr>
+        <w:t xml:space="preserve">) </w:t>
+      </w:r>
+      <w:r>
+        <w:rPr>
+          <w:rFonts w:ascii="Times New Roman" w:hAnsi="Times New Roman" w:cs="Times New Roman"/>
+          <w:sz w:val="24"/>
+          <w:szCs w:val="24"/>
+        </w:rPr>
+        <w:t>FormalGenerics</w:t>
+      </w:r>
       <w:bookmarkEnd w:id="32"/>
       <w:r>
         <w:rPr>
@@ -9739,16 +9926,191 @@
           <w:sz w:val="24"/>
           <w:szCs w:val="24"/>
         </w:rPr>
-        <w:t>MemberName:</w:t>
-      </w:r>
-      <w:r>
-        <w:rPr>
-          <w:rFonts w:ascii="Lucida Console" w:hAnsi="Lucida Console"/>
-          <w:sz w:val="24"/>
-          <w:szCs w:val="24"/>
-        </w:rPr>
-        <w:t xml:space="preserve"> </w:t>
-      </w:r>
+        <w:t>:</w:t>
+      </w:r>
+      <w:r>
+        <w:rPr>
+          <w:rFonts w:ascii="Lucida Console" w:hAnsi="Lucida Console"/>
+          <w:sz w:val="24"/>
+          <w:szCs w:val="24"/>
+        </w:rPr>
+        <w:t xml:space="preserve"> </w:t>
+      </w:r>
+      <w:r>
+        <w:rPr>
+          <w:rFonts w:ascii="Lucida Console" w:hAnsi="Lucida Console"/>
+          <w:sz w:val="24"/>
+          <w:szCs w:val="24"/>
+        </w:rPr>
+        <w:t>GenericsStart</w:t>
+      </w:r>
+      <w:r>
+        <w:rPr>
+          <w:rFonts w:ascii="Lucida Console" w:hAnsi="Lucida Console"/>
+          <w:sz w:val="24"/>
+          <w:szCs w:val="24"/>
+        </w:rPr>
+        <w:t xml:space="preserve"> </w:t>
+      </w:r>
+      <w:hyperlink w:anchor="FormalGeneric" w:history="1">
+        <w:r>
+          <w:rPr>
+            <w:rStyle w:val="a6"/>
+            <w:rFonts w:ascii="Lucida Console" w:hAnsi="Lucida Console"/>
+            <w:sz w:val="24"/>
+            <w:szCs w:val="24"/>
+          </w:rPr>
+          <w:t>FormalGeneric</w:t>
+        </w:r>
+      </w:hyperlink>
+      <w:r>
+        <w:rPr>
+          <w:rFonts w:ascii="Lucida Console" w:hAnsi="Lucida Console"/>
+          <w:sz w:val="24"/>
+          <w:szCs w:val="24"/>
+        </w:rPr>
+        <w:t xml:space="preserve"> {“</w:t>
+      </w:r>
+      <w:r>
+        <w:rPr>
+          <w:rFonts w:ascii="Lucida Console" w:hAnsi="Lucida Console"/>
+          <w:b/>
+          <w:sz w:val="24"/>
+          <w:szCs w:val="24"/>
+        </w:rPr>
+        <w:t>,</w:t>
+      </w:r>
+      <w:r>
+        <w:rPr>
+          <w:rFonts w:ascii="Lucida Console" w:hAnsi="Lucida Console"/>
+          <w:sz w:val="24"/>
+          <w:szCs w:val="24"/>
+        </w:rPr>
+        <w:t xml:space="preserve">” </w:t>
+      </w:r>
+      <w:hyperlink w:anchor="FormalGeneric" w:history="1">
+        <w:r>
+          <w:rPr>
+            <w:rStyle w:val="a6"/>
+            <w:rFonts w:ascii="Lucida Console" w:hAnsi="Lucida Console"/>
+            <w:sz w:val="24"/>
+            <w:szCs w:val="24"/>
+          </w:rPr>
+          <w:t>FormalGeneric</w:t>
+        </w:r>
+      </w:hyperlink>
+      <w:r>
+        <w:rPr>
+          <w:rFonts w:ascii="Lucida Console" w:hAnsi="Lucida Console"/>
+          <w:sz w:val="24"/>
+          <w:szCs w:val="24"/>
+        </w:rPr>
+        <w:t>}</w:t>
+      </w:r>
+      <w:r>
+        <w:rPr>
+          <w:rFonts w:ascii="Lucida Console" w:hAnsi="Lucida Console"/>
+          <w:sz w:val="24"/>
+          <w:szCs w:val="24"/>
+        </w:rPr>
+        <w:t xml:space="preserve"> </w:t>
+      </w:r>
+      <w:r>
+        <w:rPr>
+          <w:rFonts w:ascii="Lucida Console" w:hAnsi="Lucida Console"/>
+          <w:sz w:val="24"/>
+          <w:szCs w:val="24"/>
+        </w:rPr>
+        <w:t>GenericsEnd</w:t>
+      </w:r>
+    </w:p>
+    <w:p>
+      <w:pPr>
+        <w:rPr>
+          <w:rFonts w:ascii="Lucida Console" w:hAnsi="Lucida Console"/>
+          <w:sz w:val="24"/>
+          <w:szCs w:val="24"/>
+        </w:rPr>
+      </w:pPr>
+      <w:r>
+        <w:rPr>
+          <w:rFonts w:ascii="Lucida Console" w:hAnsi="Lucida Console"/>
+          <w:sz w:val="24"/>
+          <w:szCs w:val="24"/>
+        </w:rPr>
+        <w:tab/>
+      </w:r>
+      <w:proofErr w:type="gramStart"/>
+      <w:r>
+        <w:rPr>
+          <w:rFonts w:ascii="Lucida Console" w:hAnsi="Lucida Console"/>
+          <w:sz w:val="24"/>
+          <w:szCs w:val="24"/>
+        </w:rPr>
+        <w:t>S(</w:t>
+      </w:r>
+      <w:proofErr w:type="gramEnd"/>
+      <w:r>
+        <w:rPr>
+          <w:rFonts w:ascii="Lucida Console" w:hAnsi="Lucida Console"/>
+          <w:sz w:val="24"/>
+          <w:szCs w:val="24"/>
+        </w:rPr>
+        <w:t>) F()</w:t>
+      </w:r>
+    </w:p>
+    <w:p>
+      <w:pPr>
+        <w:rPr>
+          <w:rFonts w:ascii="Times New Roman" w:hAnsi="Times New Roman" w:cs="Times New Roman"/>
+          <w:sz w:val="24"/>
+          <w:szCs w:val="24"/>
+        </w:rPr>
+      </w:pPr>
+      <w:r>
+        <w:rPr>
+          <w:rFonts w:ascii="Times New Roman" w:hAnsi="Times New Roman" w:cs="Times New Roman"/>
+          <w:sz w:val="24"/>
+          <w:szCs w:val="24"/>
+        </w:rPr>
+        <w:t xml:space="preserve"> </w:t>
+      </w:r>
+      <w:r>
+        <w:rPr>
+          <w:rFonts w:ascii="Times New Roman" w:hAnsi="Times New Roman" w:cs="Times New Roman"/>
+          <w:sz w:val="24"/>
+          <w:szCs w:val="24"/>
+        </w:rPr>
+        <w:t>(</w:t>
+      </w:r>
+      <w:proofErr w:type="gramStart"/>
+      <w:r>
+        <w:rPr>
+          <w:rFonts w:ascii="Times New Roman" w:hAnsi="Times New Roman" w:cs="Times New Roman"/>
+          <w:sz w:val="24"/>
+          <w:szCs w:val="24"/>
+        </w:rPr>
+        <w:t>val</w:t>
+      </w:r>
+      <w:proofErr w:type="gramEnd"/>
+      <w:r>
+        <w:rPr>
+          <w:rFonts w:ascii="Times New Roman" w:hAnsi="Times New Roman" w:cs="Times New Roman"/>
+          <w:sz w:val="24"/>
+          <w:szCs w:val="24"/>
+        </w:rPr>
+        <w:t>) FormalGeneric:</w:t>
+      </w:r>
+    </w:p>
+    <w:p>
+      <w:pPr>
+        <w:ind w:firstLine="720"/>
+        <w:rPr>
+          <w:rFonts w:ascii="Lucida Console" w:hAnsi="Lucida Console"/>
+          <w:sz w:val="24"/>
+          <w:szCs w:val="24"/>
+        </w:rPr>
+      </w:pPr>
       <w:hyperlink w:anchor="Identifier" w:history="1">
         <w:r>
           <w:rPr>
@@ -9760,6 +10122,242 @@
           <w:t>Identifier</w:t>
         </w:r>
       </w:hyperlink>
+      <w:r>
+        <w:rPr>
+          <w:rFonts w:ascii="Lucida Console" w:hAnsi="Lucida Console"/>
+          <w:sz w:val="24"/>
+          <w:szCs w:val="24"/>
+        </w:rPr>
+        <w:t xml:space="preserve"> </w:t>
+      </w:r>
+      <w:r>
+        <w:rPr>
+          <w:rFonts w:ascii="Lucida Console" w:hAnsi="Lucida Console"/>
+          <w:sz w:val="24"/>
+          <w:szCs w:val="24"/>
+        </w:rPr>
+        <w:t>(</w:t>
+      </w:r>
+      <w:r>
+        <w:rPr>
+          <w:rFonts w:ascii="Lucida Console" w:hAnsi="Lucida Console"/>
+          <w:sz w:val="24"/>
+          <w:szCs w:val="24"/>
+        </w:rPr>
+        <w:t>[“</w:t>
+      </w:r>
+      <w:r>
+        <w:rPr>
+          <w:rFonts w:ascii="Lucida Console" w:hAnsi="Lucida Console"/>
+          <w:b/>
+          <w:sz w:val="24"/>
+          <w:szCs w:val="24"/>
+        </w:rPr>
+        <w:t>extend</w:t>
+      </w:r>
+      <w:r>
+        <w:rPr>
+          <w:rFonts w:ascii="Lucida Console" w:hAnsi="Lucida Console"/>
+          <w:sz w:val="24"/>
+          <w:szCs w:val="24"/>
+        </w:rPr>
+        <w:t>”</w:t>
+      </w:r>
+      <w:r>
+        <w:rPr>
+          <w:rFonts w:ascii="Lucida Console" w:hAnsi="Lucida Console"/>
+          <w:sz w:val="24"/>
+          <w:szCs w:val="24"/>
+        </w:rPr>
+        <w:t xml:space="preserve"> </w:t>
+      </w:r>
+      <w:hyperlink w:anchor="UnitTypeName" w:history="1">
+        <w:r>
+          <w:rPr>
+            <w:rStyle w:val="a6"/>
+            <w:rFonts w:ascii="Lucida Console" w:hAnsi="Lucida Console"/>
+            <w:sz w:val="24"/>
+            <w:szCs w:val="24"/>
+          </w:rPr>
+          <w:t>Unit</w:t>
+        </w:r>
+        <w:r>
+          <w:rPr>
+            <w:rStyle w:val="a6"/>
+            <w:rFonts w:ascii="Lucida Console" w:hAnsi="Lucida Console"/>
+            <w:sz w:val="24"/>
+            <w:szCs w:val="24"/>
+          </w:rPr>
+          <w:t>Type</w:t>
+        </w:r>
+        <w:r>
+          <w:rPr>
+            <w:rStyle w:val="a6"/>
+            <w:rFonts w:ascii="Lucida Console" w:hAnsi="Lucida Console"/>
+            <w:sz w:val="24"/>
+            <w:szCs w:val="24"/>
+          </w:rPr>
+          <w:t>Name</w:t>
+        </w:r>
+      </w:hyperlink>
+      <w:r>
+        <w:rPr>
+          <w:rFonts w:ascii="Lucida Console" w:hAnsi="Lucida Console"/>
+          <w:sz w:val="24"/>
+          <w:szCs w:val="24"/>
+        </w:rPr>
+        <w:t>]</w:t>
+      </w:r>
+      <w:r>
+        <w:rPr>
+          <w:rFonts w:ascii="Lucida Console" w:hAnsi="Lucida Console"/>
+          <w:sz w:val="24"/>
+          <w:szCs w:val="24"/>
+        </w:rPr>
+        <w:t xml:space="preserve"> </w:t>
+      </w:r>
+      <w:r>
+        <w:rPr>
+          <w:rFonts w:ascii="Lucida Console" w:hAnsi="Lucida Console"/>
+          <w:sz w:val="24"/>
+          <w:szCs w:val="24"/>
+        </w:rPr>
+        <w:t>[“</w:t>
+      </w:r>
+      <w:r>
+        <w:rPr>
+          <w:rFonts w:ascii="Lucida Console" w:hAnsi="Lucida Console"/>
+          <w:b/>
+          <w:sz w:val="24"/>
+          <w:szCs w:val="24"/>
+        </w:rPr>
+        <w:t>n</w:t>
+      </w:r>
+      <w:r>
+        <w:rPr>
+          <w:rFonts w:ascii="Lucida Console" w:hAnsi="Lucida Console"/>
+          <w:b/>
+          <w:sz w:val="24"/>
+          <w:szCs w:val="24"/>
+        </w:rPr>
+        <w:t>ew</w:t>
+      </w:r>
+      <w:r>
+        <w:rPr>
+          <w:rFonts w:ascii="Lucida Console" w:hAnsi="Lucida Console"/>
+          <w:sz w:val="24"/>
+          <w:szCs w:val="24"/>
+        </w:rPr>
+        <w:t>”</w:t>
+      </w:r>
+      <w:r>
+        <w:rPr>
+          <w:rFonts w:ascii="Lucida Console" w:hAnsi="Lucida Console"/>
+          <w:sz w:val="24"/>
+          <w:szCs w:val="24"/>
+        </w:rPr>
+        <w:t xml:space="preserve"> </w:t>
+      </w:r>
+      <w:r>
+        <w:rPr>
+          <w:rFonts w:ascii="Lucida Console" w:hAnsi="Lucida Console"/>
+          <w:sz w:val="24"/>
+          <w:szCs w:val="24"/>
+        </w:rPr>
+        <w:t>[</w:t>
+      </w:r>
+      <w:hyperlink w:anchor="Signature" w:history="1">
+        <w:r>
+          <w:rPr>
+            <w:rStyle w:val="a6"/>
+            <w:rFonts w:ascii="Lucida Console" w:hAnsi="Lucida Console"/>
+            <w:sz w:val="24"/>
+            <w:szCs w:val="24"/>
+          </w:rPr>
+          <w:t>Signature</w:t>
+        </w:r>
+      </w:hyperlink>
+      <w:r>
+        <w:rPr>
+          <w:rFonts w:ascii="Lucida Console" w:hAnsi="Lucida Console"/>
+          <w:sz w:val="24"/>
+          <w:szCs w:val="24"/>
+        </w:rPr>
+        <w:t>]])| [“</w:t>
+      </w:r>
+      <w:r>
+        <w:rPr>
+          <w:rFonts w:ascii="Lucida Console" w:hAnsi="Lucida Console"/>
+          <w:b/>
+          <w:sz w:val="24"/>
+          <w:szCs w:val="24"/>
+        </w:rPr>
+        <w:t>:</w:t>
+      </w:r>
+      <w:r>
+        <w:rPr>
+          <w:rFonts w:ascii="Lucida Console" w:hAnsi="Lucida Console"/>
+          <w:sz w:val="24"/>
+          <w:szCs w:val="24"/>
+        </w:rPr>
+        <w:t>” (</w:t>
+      </w:r>
+      <w:hyperlink w:anchor="UnitType" w:history="1">
+        <w:r>
+          <w:rPr>
+            <w:rStyle w:val="a6"/>
+            <w:rFonts w:ascii="Lucida Console" w:hAnsi="Lucida Console"/>
+            <w:sz w:val="24"/>
+            <w:szCs w:val="24"/>
+          </w:rPr>
+          <w:t>UnitType</w:t>
+        </w:r>
+      </w:hyperlink>
+      <w:r>
+        <w:rPr>
+          <w:rFonts w:ascii="Lucida Console" w:hAnsi="Lucida Console"/>
+          <w:sz w:val="24"/>
+          <w:szCs w:val="24"/>
+        </w:rPr>
+        <w:t>|</w:t>
+      </w:r>
+      <w:hyperlink w:anchor="RoutineType" w:history="1">
+        <w:r>
+          <w:rPr>
+            <w:rStyle w:val="a6"/>
+            <w:rFonts w:ascii="Lucida Console" w:hAnsi="Lucida Console"/>
+            <w:sz w:val="24"/>
+            <w:szCs w:val="24"/>
+          </w:rPr>
+          <w:t>RoutineType</w:t>
+        </w:r>
+      </w:hyperlink>
+      <w:r>
+        <w:rPr>
+          <w:rFonts w:ascii="Lucida Console" w:hAnsi="Lucida Console"/>
+          <w:sz w:val="24"/>
+          <w:szCs w:val="24"/>
+        </w:rPr>
+        <w:t>]</w:t>
+      </w:r>
+    </w:p>
+    <w:p>
+      <w:pPr>
+        <w:rPr>
+          <w:rFonts w:ascii="Lucida Console" w:hAnsi="Lucida Console"/>
+          <w:sz w:val="24"/>
+          <w:szCs w:val="24"/>
+        </w:rPr>
+      </w:pPr>
+      <w:bookmarkStart w:id="34" w:name="FeatureSelection"/>
+      <w:r>
+        <w:rPr>
+          <w:rFonts w:ascii="Lucida Console" w:hAnsi="Lucida Console"/>
+          <w:sz w:val="24"/>
+          <w:szCs w:val="24"/>
+        </w:rPr>
+        <w:tab/>
+      </w:r>
       <w:proofErr w:type="gramStart"/>
       <w:r>
         <w:rPr>
@@ -9767,857 +10365,268 @@
           <w:sz w:val="24"/>
           <w:szCs w:val="24"/>
         </w:rPr>
-        <w:t>|(</w:t>
+        <w:t>S(</w:t>
       </w:r>
       <w:proofErr w:type="gramEnd"/>
       <w:r>
-        <w:fldChar w:fldCharType="begin"/>
-      </w:r>
-      <w:r>
-        <w:instrText xml:space="preserve"> HYPERLINK \l "RoutineName" </w:instrText>
-      </w:r>
-      <w:r>
-        <w:fldChar w:fldCharType="separate"/>
-      </w:r>
-      <w:r>
+        <w:rPr>
+          <w:rFonts w:ascii="Lucida Console" w:hAnsi="Lucida Console"/>
+          <w:sz w:val="24"/>
+          <w:szCs w:val="24"/>
+        </w:rPr>
+        <w:t>) F()</w:t>
+      </w:r>
+    </w:p>
+    <w:p>
+      <w:pPr>
+        <w:rPr>
+          <w:rFonts w:ascii="Lucida Console" w:hAnsi="Lucida Console"/>
+          <w:b/>
+          <w:sz w:val="24"/>
+          <w:szCs w:val="24"/>
+        </w:rPr>
+      </w:pPr>
+      <w:r>
+        <w:rPr>
+          <w:rFonts w:ascii="Times New Roman" w:hAnsi="Times New Roman" w:cs="Times New Roman"/>
+          <w:sz w:val="24"/>
+          <w:szCs w:val="24"/>
+        </w:rPr>
+        <w:t xml:space="preserve"> </w:t>
+      </w:r>
+      <w:r>
+        <w:rPr>
+          <w:rFonts w:ascii="Times New Roman" w:hAnsi="Times New Roman" w:cs="Times New Roman"/>
+          <w:sz w:val="24"/>
+          <w:szCs w:val="24"/>
+        </w:rPr>
+        <w:t>(</w:t>
+      </w:r>
+      <w:proofErr w:type="gramStart"/>
+      <w:r>
+        <w:rPr>
+          <w:rFonts w:ascii="Times New Roman" w:hAnsi="Times New Roman" w:cs="Times New Roman"/>
+          <w:sz w:val="24"/>
+          <w:szCs w:val="24"/>
+        </w:rPr>
+        <w:t>val</w:t>
+      </w:r>
+      <w:proofErr w:type="gramEnd"/>
+      <w:r>
+        <w:rPr>
+          <w:rFonts w:ascii="Times New Roman" w:hAnsi="Times New Roman" w:cs="Times New Roman"/>
+          <w:sz w:val="24"/>
+          <w:szCs w:val="24"/>
+        </w:rPr>
+        <w:t xml:space="preserve">) </w:t>
+      </w:r>
+      <w:bookmarkStart w:id="35" w:name="MemberSelection"/>
+      <w:bookmarkEnd w:id="35"/>
+      <w:r>
+        <w:rPr>
+          <w:rFonts w:ascii="Times New Roman" w:hAnsi="Times New Roman" w:cs="Times New Roman"/>
+          <w:sz w:val="24"/>
+          <w:szCs w:val="24"/>
+        </w:rPr>
+        <w:t>Member</w:t>
+      </w:r>
+      <w:r>
+        <w:rPr>
+          <w:rFonts w:ascii="Times New Roman" w:hAnsi="Times New Roman" w:cs="Times New Roman"/>
+          <w:sz w:val="24"/>
+          <w:szCs w:val="24"/>
+        </w:rPr>
+        <w:t>Selection</w:t>
+      </w:r>
+      <w:bookmarkEnd w:id="34"/>
+      <w:r>
+        <w:rPr>
+          <w:rFonts w:ascii="Times New Roman" w:hAnsi="Times New Roman" w:cs="Times New Roman"/>
+          <w:sz w:val="24"/>
+          <w:szCs w:val="24"/>
+        </w:rPr>
+        <w:t>:</w:t>
+      </w:r>
+      <w:r>
+        <w:rPr>
+          <w:rFonts w:ascii="Lucida Console" w:hAnsi="Lucida Console"/>
+          <w:sz w:val="24"/>
+          <w:szCs w:val="24"/>
+        </w:rPr>
+        <w:t xml:space="preserve"> </w:t>
+      </w:r>
+      <w:r>
+        <w:rPr>
+          <w:rFonts w:ascii="Lucida Console" w:hAnsi="Lucida Console"/>
+          <w:b/>
+          <w:sz w:val="24"/>
+          <w:szCs w:val="24"/>
+        </w:rPr>
+        <w:t>se</w:t>
+      </w:r>
+      <w:r>
+        <w:rPr>
+          <w:rFonts w:ascii="Lucida Console" w:hAnsi="Lucida Console"/>
+          <w:b/>
+          <w:sz w:val="24"/>
+          <w:szCs w:val="24"/>
+        </w:rPr>
+        <w:t>lect</w:t>
+      </w:r>
+      <w:r>
+        <w:rPr>
+          <w:rFonts w:ascii="Lucida Console" w:hAnsi="Lucida Console"/>
+          <w:b/>
+          <w:sz w:val="24"/>
+          <w:szCs w:val="24"/>
+        </w:rPr>
+        <w:t xml:space="preserve"> </w:t>
+      </w:r>
+      <w:hyperlink w:anchor="MemberName" w:history="1">
+        <w:r>
+          <w:rPr>
+            <w:rStyle w:val="a6"/>
+            <w:rFonts w:ascii="Lucida Console" w:hAnsi="Lucida Console"/>
+            <w:sz w:val="24"/>
+            <w:szCs w:val="24"/>
+          </w:rPr>
+          <w:t>MemberName</w:t>
+        </w:r>
+      </w:hyperlink>
+      <w:r>
+        <w:rPr>
+          <w:rFonts w:ascii="Lucida Console" w:hAnsi="Lucida Console"/>
+          <w:sz w:val="24"/>
+          <w:szCs w:val="24"/>
+        </w:rPr>
+        <w:t xml:space="preserve"> {</w:t>
+      </w:r>
+      <w:r>
+        <w:rPr>
+          <w:rFonts w:ascii="Lucida Console" w:hAnsi="Lucida Console"/>
+          <w:sz w:val="24"/>
+          <w:szCs w:val="24"/>
+        </w:rPr>
+        <w:t>“</w:t>
+      </w:r>
+      <w:r>
+        <w:rPr>
+          <w:rFonts w:ascii="Lucida Console" w:hAnsi="Lucida Console"/>
+          <w:b/>
+          <w:sz w:val="24"/>
+          <w:szCs w:val="24"/>
+        </w:rPr>
+        <w:t>,</w:t>
+      </w:r>
+      <w:r>
+        <w:rPr>
+          <w:rFonts w:ascii="Lucida Console" w:hAnsi="Lucida Console"/>
+          <w:sz w:val="24"/>
+          <w:szCs w:val="24"/>
+        </w:rPr>
+        <w:t>”</w:t>
+      </w:r>
+      <w:hyperlink w:anchor="MemberName" w:history="1">
+        <w:r>
+          <w:rPr>
+            <w:rStyle w:val="a6"/>
+            <w:rFonts w:ascii="Lucida Console" w:hAnsi="Lucida Console"/>
+            <w:sz w:val="24"/>
+            <w:szCs w:val="24"/>
+          </w:rPr>
+          <w:t>MemberName</w:t>
+        </w:r>
+      </w:hyperlink>
+      <w:r>
+        <w:rPr>
+          <w:rFonts w:ascii="Lucida Console" w:hAnsi="Lucida Console"/>
+          <w:sz w:val="24"/>
+          <w:szCs w:val="24"/>
+        </w:rPr>
+        <w:t>}</w:t>
+      </w:r>
+    </w:p>
+    <w:p>
+      <w:pPr>
+        <w:rPr>
+          <w:rFonts w:ascii="Lucida Console" w:hAnsi="Lucida Console"/>
+          <w:sz w:val="24"/>
+          <w:szCs w:val="24"/>
+        </w:rPr>
+      </w:pPr>
+      <w:r>
+        <w:rPr>
+          <w:rFonts w:ascii="Lucida Console" w:hAnsi="Lucida Console"/>
+          <w:sz w:val="24"/>
+          <w:szCs w:val="24"/>
+        </w:rPr>
+        <w:tab/>
+      </w:r>
+      <w:proofErr w:type="gramStart"/>
+      <w:r>
+        <w:rPr>
+          <w:rFonts w:ascii="Lucida Console" w:hAnsi="Lucida Console"/>
+          <w:sz w:val="24"/>
+          <w:szCs w:val="24"/>
+        </w:rPr>
+        <w:t>S(</w:t>
+      </w:r>
+      <w:proofErr w:type="gramEnd"/>
+      <w:r>
+        <w:rPr>
+          <w:rFonts w:ascii="Lucida Console" w:hAnsi="Lucida Console"/>
+          <w:sz w:val="24"/>
+          <w:szCs w:val="24"/>
+        </w:rPr>
+        <w:t>) F()</w:t>
+      </w:r>
+    </w:p>
+    <w:p>
+      <w:pPr>
+        <w:rPr>
+          <w:rFonts w:ascii="Lucida Console" w:hAnsi="Lucida Console"/>
+          <w:sz w:val="24"/>
+          <w:szCs w:val="24"/>
+        </w:rPr>
+      </w:pPr>
+    </w:p>
+    <w:p>
+      <w:pPr>
         <w:rPr>
           <w:rStyle w:val="a6"/>
           <w:rFonts w:ascii="Lucida Console" w:hAnsi="Lucida Console"/>
           <w:sz w:val="24"/>
           <w:szCs w:val="24"/>
         </w:rPr>
-        <w:t>RoutineName</w:t>
-      </w:r>
-      <w:r>
-        <w:rPr>
-          <w:rStyle w:val="a6"/>
-          <w:rFonts w:ascii="Lucida Console" w:hAnsi="Lucida Console"/>
-          <w:sz w:val="24"/>
-          <w:szCs w:val="24"/>
-        </w:rPr>
-        <w:fldChar w:fldCharType="end"/>
-      </w:r>
-      <w:r>
-        <w:rPr>
-          <w:rFonts w:ascii="Lucida Console" w:hAnsi="Lucida Console"/>
-          <w:sz w:val="24"/>
-          <w:szCs w:val="24"/>
-        </w:rPr>
-        <w:t xml:space="preserve"> [</w:t>
-      </w:r>
-      <w:hyperlink w:anchor="Signature" w:history="1">
-        <w:r>
-          <w:rPr>
-            <w:rStyle w:val="a6"/>
-            <w:rFonts w:ascii="Lucida Console" w:hAnsi="Lucida Console"/>
-            <w:sz w:val="24"/>
-            <w:szCs w:val="24"/>
-          </w:rPr>
-          <w:t>Signature</w:t>
-        </w:r>
-      </w:hyperlink>
-      <w:r>
-        <w:rPr>
-          <w:rFonts w:ascii="Lucida Console" w:hAnsi="Lucida Console"/>
-          <w:sz w:val="24"/>
-          <w:szCs w:val="24"/>
-        </w:rPr>
-        <w:t>])</w:t>
-      </w:r>
-    </w:p>
-    <w:p>
-      <w:pPr>
-        <w:rPr>
-          <w:rFonts w:ascii="Lucida Console" w:hAnsi="Lucida Console"/>
-          <w:sz w:val="24"/>
-          <w:szCs w:val="24"/>
-        </w:rPr>
-      </w:pPr>
-      <w:r>
-        <w:rPr>
-          <w:rFonts w:ascii="Lucida Console" w:hAnsi="Lucida Console"/>
-          <w:sz w:val="24"/>
-          <w:szCs w:val="24"/>
-        </w:rPr>
-        <w:tab/>
+      </w:pPr>
+      <w:r>
+        <w:rPr>
+          <w:rFonts w:ascii="Times New Roman" w:hAnsi="Times New Roman" w:cs="Times New Roman"/>
+          <w:sz w:val="24"/>
+          <w:szCs w:val="24"/>
+        </w:rPr>
+        <w:t>(</w:t>
       </w:r>
       <w:proofErr w:type="gramStart"/>
       <w:r>
         <w:rPr>
-          <w:rFonts w:ascii="Lucida Console" w:hAnsi="Lucida Console"/>
-          <w:sz w:val="24"/>
-          <w:szCs w:val="24"/>
-        </w:rPr>
-        <w:t>S(</w:t>
+          <w:rFonts w:ascii="Times New Roman" w:hAnsi="Times New Roman" w:cs="Times New Roman"/>
+          <w:sz w:val="24"/>
+          <w:szCs w:val="24"/>
+        </w:rPr>
+        <w:t>val</w:t>
       </w:r>
       <w:proofErr w:type="gramEnd"/>
       <w:r>
         <w:rPr>
-          <w:rFonts w:ascii="Lucida Console" w:hAnsi="Lucida Console"/>
-          <w:sz w:val="24"/>
-          <w:szCs w:val="24"/>
-        </w:rPr>
-        <w:t>) F()</w:t>
-      </w:r>
-    </w:p>
-    <w:p>
-      <w:pPr>
-        <w:rPr>
-          <w:rFonts w:ascii="Lucida Console" w:hAnsi="Lucida Console"/>
-          <w:sz w:val="24"/>
-          <w:szCs w:val="24"/>
-        </w:rPr>
-      </w:pPr>
-      <w:r>
-        <w:rPr>
           <w:rFonts w:ascii="Times New Roman" w:hAnsi="Times New Roman" w:cs="Times New Roman"/>
           <w:sz w:val="24"/>
           <w:szCs w:val="24"/>
         </w:rPr>
-        <w:t xml:space="preserve"> </w:t>
-      </w:r>
-      <w:r>
-        <w:rPr>
-          <w:rFonts w:ascii="Times New Roman" w:hAnsi="Times New Roman" w:cs="Times New Roman"/>
-          <w:sz w:val="24"/>
-          <w:szCs w:val="24"/>
-        </w:rPr>
-        <w:t>(</w:t>
-      </w:r>
-      <w:proofErr w:type="gramStart"/>
-      <w:r>
-        <w:rPr>
-          <w:rFonts w:ascii="Times New Roman" w:hAnsi="Times New Roman" w:cs="Times New Roman"/>
-          <w:sz w:val="24"/>
-          <w:szCs w:val="24"/>
-        </w:rPr>
-        <w:t>val</w:t>
-      </w:r>
-      <w:proofErr w:type="gramEnd"/>
-      <w:r>
-        <w:rPr>
-          <w:rFonts w:ascii="Times New Roman" w:hAnsi="Times New Roman" w:cs="Times New Roman"/>
-          <w:sz w:val="24"/>
-          <w:szCs w:val="24"/>
-        </w:rPr>
         <w:t xml:space="preserve">) </w:t>
       </w:r>
-      <w:r>
-        <w:rPr>
-          <w:rFonts w:ascii="Times New Roman" w:hAnsi="Times New Roman" w:cs="Times New Roman"/>
-          <w:sz w:val="24"/>
-          <w:szCs w:val="24"/>
-        </w:rPr>
-        <w:t>FormalGenerics</w:t>
-      </w:r>
-      <w:bookmarkEnd w:id="31"/>
-      <w:r>
-        <w:rPr>
-          <w:rFonts w:ascii="Times New Roman" w:hAnsi="Times New Roman" w:cs="Times New Roman"/>
-          <w:sz w:val="24"/>
-          <w:szCs w:val="24"/>
-        </w:rPr>
-        <w:t>:</w:t>
-      </w:r>
-      <w:r>
-        <w:rPr>
-          <w:rFonts w:ascii="Lucida Console" w:hAnsi="Lucida Console"/>
-          <w:sz w:val="24"/>
-          <w:szCs w:val="24"/>
-        </w:rPr>
-        <w:t xml:space="preserve"> </w:t>
-      </w:r>
-      <w:r>
-        <w:rPr>
-          <w:rFonts w:ascii="Lucida Console" w:hAnsi="Lucida Console"/>
-          <w:sz w:val="24"/>
-          <w:szCs w:val="24"/>
-        </w:rPr>
-        <w:t>GenericsStart</w:t>
-      </w:r>
-      <w:r>
-        <w:rPr>
-          <w:rFonts w:ascii="Lucida Console" w:hAnsi="Lucida Console"/>
-          <w:sz w:val="24"/>
-          <w:szCs w:val="24"/>
-        </w:rPr>
-        <w:t xml:space="preserve"> </w:t>
-      </w:r>
-      <w:hyperlink w:anchor="FormalGeneric" w:history="1">
-        <w:r>
-          <w:rPr>
-            <w:rStyle w:val="a6"/>
-            <w:rFonts w:ascii="Lucida Console" w:hAnsi="Lucida Console"/>
-            <w:sz w:val="24"/>
-            <w:szCs w:val="24"/>
-          </w:rPr>
-          <w:t>FormalGeneric</w:t>
-        </w:r>
-      </w:hyperlink>
-      <w:r>
-        <w:rPr>
-          <w:rFonts w:ascii="Lucida Console" w:hAnsi="Lucida Console"/>
-          <w:sz w:val="24"/>
-          <w:szCs w:val="24"/>
-        </w:rPr>
-        <w:t xml:space="preserve"> {“</w:t>
-      </w:r>
-      <w:r>
-        <w:rPr>
-          <w:rFonts w:ascii="Lucida Console" w:hAnsi="Lucida Console"/>
-          <w:b/>
-          <w:sz w:val="24"/>
-          <w:szCs w:val="24"/>
-        </w:rPr>
-        <w:t>,</w:t>
-      </w:r>
-      <w:r>
-        <w:rPr>
-          <w:rFonts w:ascii="Lucida Console" w:hAnsi="Lucida Console"/>
-          <w:sz w:val="24"/>
-          <w:szCs w:val="24"/>
-        </w:rPr>
-        <w:t xml:space="preserve">” </w:t>
-      </w:r>
-      <w:hyperlink w:anchor="FormalGeneric" w:history="1">
-        <w:r>
-          <w:rPr>
-            <w:rStyle w:val="a6"/>
-            <w:rFonts w:ascii="Lucida Console" w:hAnsi="Lucida Console"/>
-            <w:sz w:val="24"/>
-            <w:szCs w:val="24"/>
-          </w:rPr>
-          <w:t>FormalGeneric</w:t>
-        </w:r>
-      </w:hyperlink>
-      <w:r>
-        <w:rPr>
-          <w:rFonts w:ascii="Lucida Console" w:hAnsi="Lucida Console"/>
-          <w:sz w:val="24"/>
-          <w:szCs w:val="24"/>
-        </w:rPr>
-        <w:t>}</w:t>
-      </w:r>
-      <w:r>
-        <w:rPr>
-          <w:rFonts w:ascii="Lucida Console" w:hAnsi="Lucida Console"/>
-          <w:sz w:val="24"/>
-          <w:szCs w:val="24"/>
-        </w:rPr>
-        <w:t xml:space="preserve"> </w:t>
-      </w:r>
-      <w:r>
-        <w:rPr>
-          <w:rFonts w:ascii="Lucida Console" w:hAnsi="Lucida Console"/>
-          <w:sz w:val="24"/>
-          <w:szCs w:val="24"/>
-        </w:rPr>
-        <w:t>GenericsEnd</w:t>
-      </w:r>
-    </w:p>
-    <w:p>
-      <w:pPr>
-        <w:rPr>
-          <w:rFonts w:ascii="Lucida Console" w:hAnsi="Lucida Console"/>
-          <w:sz w:val="24"/>
-          <w:szCs w:val="24"/>
-        </w:rPr>
-      </w:pPr>
-      <w:r>
-        <w:rPr>
-          <w:rFonts w:ascii="Lucida Console" w:hAnsi="Lucida Console"/>
-          <w:sz w:val="24"/>
-          <w:szCs w:val="24"/>
-        </w:rPr>
-        <w:tab/>
-      </w:r>
-      <w:proofErr w:type="gramStart"/>
-      <w:r>
-        <w:rPr>
-          <w:rFonts w:ascii="Lucida Console" w:hAnsi="Lucida Console"/>
-          <w:sz w:val="24"/>
-          <w:szCs w:val="24"/>
-        </w:rPr>
-        <w:t>S(</w:t>
-      </w:r>
-      <w:proofErr w:type="gramEnd"/>
-      <w:r>
-        <w:rPr>
-          <w:rFonts w:ascii="Lucida Console" w:hAnsi="Lucida Console"/>
-          <w:sz w:val="24"/>
-          <w:szCs w:val="24"/>
-        </w:rPr>
-        <w:t>) F()</w:t>
-      </w:r>
-    </w:p>
-    <w:p>
-      <w:pPr>
-        <w:rPr>
-          <w:rFonts w:ascii="Times New Roman" w:hAnsi="Times New Roman" w:cs="Times New Roman"/>
-          <w:sz w:val="24"/>
-          <w:szCs w:val="24"/>
-        </w:rPr>
-      </w:pPr>
-      <w:r>
-        <w:rPr>
-          <w:rFonts w:ascii="Times New Roman" w:hAnsi="Times New Roman" w:cs="Times New Roman"/>
-          <w:sz w:val="24"/>
-          <w:szCs w:val="24"/>
-        </w:rPr>
-        <w:t xml:space="preserve"> </w:t>
-      </w:r>
-      <w:r>
-        <w:rPr>
-          <w:rFonts w:ascii="Times New Roman" w:hAnsi="Times New Roman" w:cs="Times New Roman"/>
-          <w:sz w:val="24"/>
-          <w:szCs w:val="24"/>
-        </w:rPr>
-        <w:t>(</w:t>
-      </w:r>
-      <w:proofErr w:type="gramStart"/>
-      <w:r>
-        <w:rPr>
-          <w:rFonts w:ascii="Times New Roman" w:hAnsi="Times New Roman" w:cs="Times New Roman"/>
-          <w:sz w:val="24"/>
-          <w:szCs w:val="24"/>
-        </w:rPr>
-        <w:t>val</w:t>
-      </w:r>
-      <w:proofErr w:type="gramEnd"/>
-      <w:r>
-        <w:rPr>
-          <w:rFonts w:ascii="Times New Roman" w:hAnsi="Times New Roman" w:cs="Times New Roman"/>
-          <w:sz w:val="24"/>
-          <w:szCs w:val="24"/>
-        </w:rPr>
-        <w:t>) FormalGeneric:</w:t>
-      </w:r>
-    </w:p>
-    <w:p>
-      <w:pPr>
-        <w:ind w:firstLine="720"/>
-        <w:rPr>
-          <w:rFonts w:ascii="Lucida Console" w:hAnsi="Lucida Console"/>
-          <w:sz w:val="24"/>
-          <w:szCs w:val="24"/>
-        </w:rPr>
-      </w:pPr>
-      <w:hyperlink w:anchor="Identifier" w:history="1">
-        <w:r>
-          <w:rPr>
-            <w:rStyle w:val="a6"/>
-            <w:rFonts w:ascii="Lucida Console" w:hAnsi="Lucida Console"/>
-            <w:sz w:val="24"/>
-            <w:szCs w:val="24"/>
-          </w:rPr>
-          <w:t>Identifier</w:t>
-        </w:r>
-      </w:hyperlink>
-      <w:r>
-        <w:rPr>
-          <w:rFonts w:ascii="Lucida Console" w:hAnsi="Lucida Console"/>
-          <w:sz w:val="24"/>
-          <w:szCs w:val="24"/>
-        </w:rPr>
-        <w:t xml:space="preserve"> </w:t>
-      </w:r>
-      <w:r>
-        <w:rPr>
-          <w:rFonts w:ascii="Lucida Console" w:hAnsi="Lucida Console"/>
-          <w:sz w:val="24"/>
-          <w:szCs w:val="24"/>
-        </w:rPr>
-        <w:t>(</w:t>
-      </w:r>
-      <w:r>
-        <w:rPr>
-          <w:rFonts w:ascii="Lucida Console" w:hAnsi="Lucida Console"/>
-          <w:sz w:val="24"/>
-          <w:szCs w:val="24"/>
-        </w:rPr>
-        <w:t>[“</w:t>
-      </w:r>
-      <w:r>
-        <w:rPr>
-          <w:rFonts w:ascii="Lucida Console" w:hAnsi="Lucida Console"/>
-          <w:b/>
-          <w:sz w:val="24"/>
-          <w:szCs w:val="24"/>
-        </w:rPr>
-        <w:t>extend</w:t>
-      </w:r>
-      <w:r>
-        <w:rPr>
-          <w:rFonts w:ascii="Lucida Console" w:hAnsi="Lucida Console"/>
-          <w:sz w:val="24"/>
-          <w:szCs w:val="24"/>
-        </w:rPr>
-        <w:t>”</w:t>
-      </w:r>
-      <w:r>
-        <w:rPr>
-          <w:rFonts w:ascii="Lucida Console" w:hAnsi="Lucida Console"/>
-          <w:sz w:val="24"/>
-          <w:szCs w:val="24"/>
-        </w:rPr>
-        <w:t xml:space="preserve"> </w:t>
-      </w:r>
-      <w:hyperlink w:anchor="UnitTypeName" w:history="1">
-        <w:r>
-          <w:rPr>
-            <w:rStyle w:val="a6"/>
-            <w:rFonts w:ascii="Lucida Console" w:hAnsi="Lucida Console"/>
-            <w:sz w:val="24"/>
-            <w:szCs w:val="24"/>
-          </w:rPr>
-          <w:t>Unit</w:t>
-        </w:r>
-        <w:r>
-          <w:rPr>
-            <w:rStyle w:val="a6"/>
-            <w:rFonts w:ascii="Lucida Console" w:hAnsi="Lucida Console"/>
-            <w:sz w:val="24"/>
-            <w:szCs w:val="24"/>
-          </w:rPr>
-          <w:t>Type</w:t>
-        </w:r>
-        <w:r>
-          <w:rPr>
-            <w:rStyle w:val="a6"/>
-            <w:rFonts w:ascii="Lucida Console" w:hAnsi="Lucida Console"/>
-            <w:sz w:val="24"/>
-            <w:szCs w:val="24"/>
-          </w:rPr>
-          <w:t>Name</w:t>
-        </w:r>
-      </w:hyperlink>
-      <w:r>
-        <w:rPr>
-          <w:rFonts w:ascii="Lucida Console" w:hAnsi="Lucida Console"/>
-          <w:sz w:val="24"/>
-          <w:szCs w:val="24"/>
-        </w:rPr>
-        <w:t>]</w:t>
-      </w:r>
-      <w:r>
-        <w:rPr>
-          <w:rFonts w:ascii="Lucida Console" w:hAnsi="Lucida Console"/>
-          <w:sz w:val="24"/>
-          <w:szCs w:val="24"/>
-        </w:rPr>
-        <w:t xml:space="preserve"> </w:t>
-      </w:r>
-      <w:r>
-        <w:rPr>
-          <w:rFonts w:ascii="Lucida Console" w:hAnsi="Lucida Console"/>
-          <w:sz w:val="24"/>
-          <w:szCs w:val="24"/>
-        </w:rPr>
-        <w:t>[“</w:t>
-      </w:r>
-      <w:r>
-        <w:rPr>
-          <w:rFonts w:ascii="Lucida Console" w:hAnsi="Lucida Console"/>
-          <w:b/>
-          <w:sz w:val="24"/>
-          <w:szCs w:val="24"/>
-        </w:rPr>
-        <w:t>n</w:t>
-      </w:r>
-      <w:r>
-        <w:rPr>
-          <w:rFonts w:ascii="Lucida Console" w:hAnsi="Lucida Console"/>
-          <w:b/>
-          <w:sz w:val="24"/>
-          <w:szCs w:val="24"/>
-        </w:rPr>
-        <w:t>ew</w:t>
-      </w:r>
-      <w:r>
-        <w:rPr>
-          <w:rFonts w:ascii="Lucida Console" w:hAnsi="Lucida Console"/>
-          <w:sz w:val="24"/>
-          <w:szCs w:val="24"/>
-        </w:rPr>
-        <w:t>”</w:t>
-      </w:r>
-      <w:r>
-        <w:rPr>
-          <w:rFonts w:ascii="Lucida Console" w:hAnsi="Lucida Console"/>
-          <w:sz w:val="24"/>
-          <w:szCs w:val="24"/>
-        </w:rPr>
-        <w:t xml:space="preserve"> </w:t>
-      </w:r>
-      <w:r>
-        <w:rPr>
-          <w:rFonts w:ascii="Lucida Console" w:hAnsi="Lucida Console"/>
-          <w:sz w:val="24"/>
-          <w:szCs w:val="24"/>
-        </w:rPr>
-        <w:t>[</w:t>
-      </w:r>
-      <w:hyperlink w:anchor="Signature" w:history="1">
-        <w:r>
-          <w:rPr>
-            <w:rStyle w:val="a6"/>
-            <w:rFonts w:ascii="Lucida Console" w:hAnsi="Lucida Console"/>
-            <w:sz w:val="24"/>
-            <w:szCs w:val="24"/>
-          </w:rPr>
-          <w:t>Signature</w:t>
-        </w:r>
-      </w:hyperlink>
-      <w:r>
-        <w:rPr>
-          <w:rFonts w:ascii="Lucida Console" w:hAnsi="Lucida Console"/>
-          <w:sz w:val="24"/>
-          <w:szCs w:val="24"/>
-        </w:rPr>
-        <w:t>]])| [“</w:t>
-      </w:r>
-      <w:r>
-        <w:rPr>
-          <w:rFonts w:ascii="Lucida Console" w:hAnsi="Lucida Console"/>
-          <w:b/>
-          <w:sz w:val="24"/>
-          <w:szCs w:val="24"/>
-        </w:rPr>
-        <w:t>:</w:t>
-      </w:r>
-      <w:r>
-        <w:rPr>
-          <w:rFonts w:ascii="Lucida Console" w:hAnsi="Lucida Console"/>
-          <w:sz w:val="24"/>
-          <w:szCs w:val="24"/>
-        </w:rPr>
-        <w:t>” (</w:t>
-      </w:r>
-      <w:hyperlink w:anchor="UnitType" w:history="1">
-        <w:r>
-          <w:rPr>
-            <w:rStyle w:val="a6"/>
-            <w:rFonts w:ascii="Lucida Console" w:hAnsi="Lucida Console"/>
-            <w:sz w:val="24"/>
-            <w:szCs w:val="24"/>
-          </w:rPr>
-          <w:t>UnitType</w:t>
-        </w:r>
-      </w:hyperlink>
-      <w:r>
-        <w:rPr>
-          <w:rFonts w:ascii="Lucida Console" w:hAnsi="Lucida Console"/>
-          <w:sz w:val="24"/>
-          <w:szCs w:val="24"/>
-        </w:rPr>
-        <w:t>|</w:t>
-      </w:r>
-      <w:hyperlink w:anchor="RoutineType" w:history="1">
-        <w:r>
-          <w:rPr>
-            <w:rStyle w:val="a6"/>
-            <w:rFonts w:ascii="Lucida Console" w:hAnsi="Lucida Console"/>
-            <w:sz w:val="24"/>
-            <w:szCs w:val="24"/>
-          </w:rPr>
-          <w:t>RoutineType</w:t>
-        </w:r>
-      </w:hyperlink>
-      <w:r>
-        <w:rPr>
-          <w:rFonts w:ascii="Lucida Console" w:hAnsi="Lucida Console"/>
-          <w:sz w:val="24"/>
-          <w:szCs w:val="24"/>
-        </w:rPr>
-        <w:t>]</w:t>
-      </w:r>
-    </w:p>
-    <w:p>
-      <w:pPr>
-        <w:rPr>
-          <w:rFonts w:ascii="Lucida Console" w:hAnsi="Lucida Console"/>
-          <w:sz w:val="24"/>
-          <w:szCs w:val="24"/>
-        </w:rPr>
-      </w:pPr>
-      <w:bookmarkStart w:id="33" w:name="FeatureSelection"/>
-      <w:r>
-        <w:rPr>
-          <w:rFonts w:ascii="Lucida Console" w:hAnsi="Lucida Console"/>
-          <w:sz w:val="24"/>
-          <w:szCs w:val="24"/>
-        </w:rPr>
-        <w:tab/>
-      </w:r>
-      <w:proofErr w:type="gramStart"/>
-      <w:r>
-        <w:rPr>
-          <w:rFonts w:ascii="Lucida Console" w:hAnsi="Lucida Console"/>
-          <w:sz w:val="24"/>
-          <w:szCs w:val="24"/>
-        </w:rPr>
-        <w:t>S(</w:t>
-      </w:r>
-      <w:proofErr w:type="gramEnd"/>
-      <w:r>
-        <w:rPr>
-          <w:rFonts w:ascii="Lucida Console" w:hAnsi="Lucida Console"/>
-          <w:sz w:val="24"/>
-          <w:szCs w:val="24"/>
-        </w:rPr>
-        <w:t>) F()</w:t>
-      </w:r>
-    </w:p>
-    <w:p>
-      <w:pPr>
-        <w:rPr>
-          <w:rFonts w:ascii="Lucida Console" w:hAnsi="Lucida Console"/>
-          <w:b/>
-          <w:sz w:val="24"/>
-          <w:szCs w:val="24"/>
-        </w:rPr>
-      </w:pPr>
-      <w:r>
-        <w:rPr>
-          <w:rFonts w:ascii="Times New Roman" w:hAnsi="Times New Roman" w:cs="Times New Roman"/>
-          <w:sz w:val="24"/>
-          <w:szCs w:val="24"/>
-        </w:rPr>
-        <w:t xml:space="preserve"> </w:t>
-      </w:r>
-      <w:r>
-        <w:rPr>
-          <w:rFonts w:ascii="Times New Roman" w:hAnsi="Times New Roman" w:cs="Times New Roman"/>
-          <w:sz w:val="24"/>
-          <w:szCs w:val="24"/>
-        </w:rPr>
-        <w:t>(</w:t>
-      </w:r>
-      <w:proofErr w:type="gramStart"/>
-      <w:r>
-        <w:rPr>
-          <w:rFonts w:ascii="Times New Roman" w:hAnsi="Times New Roman" w:cs="Times New Roman"/>
-          <w:sz w:val="24"/>
-          <w:szCs w:val="24"/>
-        </w:rPr>
-        <w:t>val</w:t>
-      </w:r>
-      <w:proofErr w:type="gramEnd"/>
-      <w:r>
-        <w:rPr>
-          <w:rFonts w:ascii="Times New Roman" w:hAnsi="Times New Roman" w:cs="Times New Roman"/>
-          <w:sz w:val="24"/>
-          <w:szCs w:val="24"/>
-        </w:rPr>
-        <w:t xml:space="preserve">) </w:t>
-      </w:r>
-      <w:bookmarkStart w:id="34" w:name="MemberSelection"/>
-      <w:bookmarkEnd w:id="34"/>
-      <w:r>
-        <w:rPr>
-          <w:rFonts w:ascii="Times New Roman" w:hAnsi="Times New Roman" w:cs="Times New Roman"/>
-          <w:sz w:val="24"/>
-          <w:szCs w:val="24"/>
-        </w:rPr>
-        <w:t>Member</w:t>
-      </w:r>
-      <w:r>
-        <w:rPr>
-          <w:rFonts w:ascii="Times New Roman" w:hAnsi="Times New Roman" w:cs="Times New Roman"/>
-          <w:sz w:val="24"/>
-          <w:szCs w:val="24"/>
-        </w:rPr>
-        <w:t>Selection</w:t>
-      </w:r>
-      <w:bookmarkEnd w:id="33"/>
-      <w:r>
-        <w:rPr>
-          <w:rFonts w:ascii="Times New Roman" w:hAnsi="Times New Roman" w:cs="Times New Roman"/>
-          <w:sz w:val="24"/>
-          <w:szCs w:val="24"/>
-        </w:rPr>
-        <w:t>:</w:t>
-      </w:r>
-      <w:r>
-        <w:rPr>
-          <w:rFonts w:ascii="Lucida Console" w:hAnsi="Lucida Console"/>
-          <w:sz w:val="24"/>
-          <w:szCs w:val="24"/>
-        </w:rPr>
-        <w:t xml:space="preserve"> </w:t>
-      </w:r>
-      <w:r>
-        <w:rPr>
-          <w:rFonts w:ascii="Lucida Console" w:hAnsi="Lucida Console"/>
-          <w:b/>
-          <w:sz w:val="24"/>
-          <w:szCs w:val="24"/>
-        </w:rPr>
-        <w:t>se</w:t>
-      </w:r>
-      <w:r>
-        <w:rPr>
-          <w:rFonts w:ascii="Lucida Console" w:hAnsi="Lucida Console"/>
-          <w:b/>
-          <w:sz w:val="24"/>
-          <w:szCs w:val="24"/>
-        </w:rPr>
-        <w:t>lect</w:t>
-      </w:r>
-      <w:r>
-        <w:rPr>
-          <w:rFonts w:ascii="Lucida Console" w:hAnsi="Lucida Console"/>
-          <w:b/>
-          <w:sz w:val="24"/>
-          <w:szCs w:val="24"/>
-        </w:rPr>
-        <w:t xml:space="preserve"> </w:t>
-      </w:r>
-      <w:hyperlink w:anchor="MemberName" w:history="1">
-        <w:r>
-          <w:rPr>
-            <w:rStyle w:val="a6"/>
-            <w:rFonts w:ascii="Lucida Console" w:hAnsi="Lucida Console"/>
-            <w:sz w:val="24"/>
-            <w:szCs w:val="24"/>
-          </w:rPr>
-          <w:t>MemberName</w:t>
-        </w:r>
-      </w:hyperlink>
-      <w:r>
-        <w:rPr>
-          <w:rFonts w:ascii="Lucida Console" w:hAnsi="Lucida Console"/>
-          <w:sz w:val="24"/>
-          <w:szCs w:val="24"/>
-        </w:rPr>
-        <w:t xml:space="preserve"> {</w:t>
-      </w:r>
-      <w:r>
-        <w:rPr>
-          <w:rFonts w:ascii="Lucida Console" w:hAnsi="Lucida Console"/>
-          <w:sz w:val="24"/>
-          <w:szCs w:val="24"/>
-        </w:rPr>
-        <w:t>“</w:t>
-      </w:r>
-      <w:r>
-        <w:rPr>
-          <w:rFonts w:ascii="Lucida Console" w:hAnsi="Lucida Console"/>
-          <w:b/>
-          <w:sz w:val="24"/>
-          <w:szCs w:val="24"/>
-        </w:rPr>
-        <w:t>,</w:t>
-      </w:r>
-      <w:r>
-        <w:rPr>
-          <w:rFonts w:ascii="Lucida Console" w:hAnsi="Lucida Console"/>
-          <w:sz w:val="24"/>
-          <w:szCs w:val="24"/>
-        </w:rPr>
-        <w:t>”</w:t>
-      </w:r>
-      <w:hyperlink w:anchor="MemberName" w:history="1">
-        <w:r>
-          <w:rPr>
-            <w:rStyle w:val="a6"/>
-            <w:rFonts w:ascii="Lucida Console" w:hAnsi="Lucida Console"/>
-            <w:sz w:val="24"/>
-            <w:szCs w:val="24"/>
-          </w:rPr>
-          <w:t>MemberName</w:t>
-        </w:r>
-      </w:hyperlink>
-      <w:r>
-        <w:rPr>
-          <w:rFonts w:ascii="Lucida Console" w:hAnsi="Lucida Console"/>
-          <w:sz w:val="24"/>
-          <w:szCs w:val="24"/>
-        </w:rPr>
-        <w:t>}</w:t>
-      </w:r>
-    </w:p>
-    <w:p>
-      <w:pPr>
-        <w:rPr>
-          <w:rFonts w:ascii="Lucida Console" w:hAnsi="Lucida Console"/>
-          <w:sz w:val="24"/>
-          <w:szCs w:val="24"/>
-        </w:rPr>
-      </w:pPr>
-      <w:r>
-        <w:rPr>
-          <w:rFonts w:ascii="Lucida Console" w:hAnsi="Lucida Console"/>
-          <w:sz w:val="24"/>
-          <w:szCs w:val="24"/>
-        </w:rPr>
-        <w:tab/>
-      </w:r>
-      <w:proofErr w:type="gramStart"/>
-      <w:r>
-        <w:rPr>
-          <w:rFonts w:ascii="Lucida Console" w:hAnsi="Lucida Console"/>
-          <w:sz w:val="24"/>
-          <w:szCs w:val="24"/>
-        </w:rPr>
-        <w:t>S(</w:t>
-      </w:r>
-      <w:proofErr w:type="gramEnd"/>
-      <w:r>
-        <w:rPr>
-          <w:rFonts w:ascii="Lucida Console" w:hAnsi="Lucida Console"/>
-          <w:sz w:val="24"/>
-          <w:szCs w:val="24"/>
-        </w:rPr>
-        <w:t>) F()</w:t>
-      </w:r>
-    </w:p>
-    <w:p>
-      <w:pPr>
-        <w:rPr>
-          <w:rFonts w:ascii="Lucida Console" w:hAnsi="Lucida Console"/>
-          <w:sz w:val="24"/>
-          <w:szCs w:val="24"/>
-        </w:rPr>
-      </w:pPr>
-    </w:p>
-    <w:p>
-      <w:pPr>
-        <w:rPr>
-          <w:rStyle w:val="a6"/>
-          <w:rFonts w:ascii="Lucida Console" w:hAnsi="Lucida Console"/>
-          <w:sz w:val="24"/>
-          <w:szCs w:val="24"/>
-        </w:rPr>
-      </w:pPr>
-      <w:r>
-        <w:rPr>
-          <w:rFonts w:ascii="Times New Roman" w:hAnsi="Times New Roman" w:cs="Times New Roman"/>
-          <w:sz w:val="24"/>
-          <w:szCs w:val="24"/>
-        </w:rPr>
-        <w:t>(</w:t>
-      </w:r>
-      <w:proofErr w:type="gramStart"/>
-      <w:r>
-        <w:rPr>
-          <w:rFonts w:ascii="Times New Roman" w:hAnsi="Times New Roman" w:cs="Times New Roman"/>
-          <w:sz w:val="24"/>
-          <w:szCs w:val="24"/>
-        </w:rPr>
-        <w:t>val</w:t>
-      </w:r>
-      <w:proofErr w:type="gramEnd"/>
-      <w:r>
-        <w:rPr>
-          <w:rFonts w:ascii="Times New Roman" w:hAnsi="Times New Roman" w:cs="Times New Roman"/>
-          <w:sz w:val="24"/>
-          <w:szCs w:val="24"/>
-        </w:rPr>
-        <w:t xml:space="preserve">) </w:t>
-      </w:r>
-      <w:bookmarkStart w:id="35" w:name="InheritedMemberOverriding"/>
-      <w:bookmarkEnd w:id="35"/>
+      <w:bookmarkStart w:id="36" w:name="InheritedMemberOverriding"/>
+      <w:bookmarkEnd w:id="36"/>
       <w:r>
         <w:rPr>
           <w:rFonts w:ascii="Times New Roman" w:hAnsi="Times New Roman" w:cs="Times New Roman"/>
@@ -10893,7 +10902,7 @@
         </w:rPr>
         <w:t xml:space="preserve">) </w:t>
       </w:r>
-      <w:bookmarkStart w:id="36" w:name="InitProcedureInheritance"/>
+      <w:bookmarkStart w:id="37" w:name="InitProcedureInheritance"/>
       <w:r>
         <w:rPr>
           <w:rFonts w:ascii="Times New Roman" w:hAnsi="Times New Roman" w:cs="Times New Roman"/>
@@ -10902,7 +10911,7 @@
         </w:rPr>
         <w:t>InitProcedureInheritance</w:t>
       </w:r>
-      <w:bookmarkEnd w:id="36"/>
+      <w:bookmarkEnd w:id="37"/>
       <w:r>
         <w:rPr>
           <w:rFonts w:ascii="Times New Roman" w:hAnsi="Times New Roman" w:cs="Times New Roman"/>
@@ -11109,9 +11118,9 @@
           <w:szCs w:val="24"/>
         </w:rPr>
       </w:pPr>
-      <w:bookmarkStart w:id="37" w:name="InheritedFeatureOverriding"/>
-      <w:bookmarkStart w:id="38" w:name="FeatureDeclaration"/>
-      <w:bookmarkEnd w:id="37"/>
+      <w:bookmarkStart w:id="38" w:name="InheritedFeatureOverriding"/>
+      <w:bookmarkStart w:id="39" w:name="FeatureDeclaration"/>
+      <w:bookmarkEnd w:id="38"/>
       <w:r>
         <w:rPr>
           <w:rFonts w:ascii="Lucida Console" w:hAnsi="Lucida Console"/>
@@ -11182,7 +11191,296 @@
         </w:rPr>
         <w:t xml:space="preserve">) </w:t>
       </w:r>
-      <w:bookmarkStart w:id="39" w:name="MemberVisibility"/>
+      <w:bookmarkStart w:id="40" w:name="MemberVisibility"/>
+      <w:bookmarkEnd w:id="40"/>
+      <w:r>
+        <w:rPr>
+          <w:rFonts w:ascii="Times New Roman" w:hAnsi="Times New Roman" w:cs="Times New Roman"/>
+          <w:sz w:val="24"/>
+          <w:szCs w:val="24"/>
+        </w:rPr>
+        <w:t>MemberVisibility:</w:t>
+      </w:r>
+      <w:r>
+        <w:rPr>
+          <w:rFonts w:ascii="Lucida Console" w:hAnsi="Lucida Console"/>
+          <w:sz w:val="24"/>
+          <w:szCs w:val="24"/>
+        </w:rPr>
+        <w:t xml:space="preserve"> </w:t>
+      </w:r>
+      <w:r>
+        <w:rPr>
+          <w:rFonts w:ascii="Lucida Console" w:hAnsi="Lucida Console"/>
+          <w:sz w:val="24"/>
+          <w:szCs w:val="24"/>
+        </w:rPr>
+        <w:t>“</w:t>
+      </w:r>
+      <w:r>
+        <w:rPr>
+          <w:rFonts w:ascii="Lucida Console" w:hAnsi="Lucida Console"/>
+          <w:b/>
+          <w:sz w:val="24"/>
+          <w:szCs w:val="24"/>
+        </w:rPr>
+        <w:t>{</w:t>
+      </w:r>
+      <w:r>
+        <w:rPr>
+          <w:rFonts w:ascii="Lucida Console" w:hAnsi="Lucida Console"/>
+          <w:sz w:val="24"/>
+          <w:szCs w:val="24"/>
+        </w:rPr>
+        <w:t>”</w:t>
+      </w:r>
+      <w:r>
+        <w:rPr>
+          <w:rFonts w:ascii="Lucida Console" w:hAnsi="Lucida Console"/>
+          <w:sz w:val="24"/>
+          <w:szCs w:val="24"/>
+        </w:rPr>
+        <w:t xml:space="preserve"> [</w:t>
+      </w:r>
+      <w:r>
+        <w:rPr>
+          <w:rFonts w:ascii="Lucida Console" w:hAnsi="Lucida Console"/>
+          <w:b/>
+          <w:sz w:val="24"/>
+          <w:szCs w:val="24"/>
+        </w:rPr>
+        <w:t>this</w:t>
+      </w:r>
+      <w:r>
+        <w:rPr>
+          <w:rFonts w:ascii="Lucida Console" w:hAnsi="Lucida Console"/>
+          <w:sz w:val="24"/>
+          <w:szCs w:val="24"/>
+        </w:rPr>
+        <w:t xml:space="preserve">| </w:t>
+      </w:r>
+      <w:hyperlink w:anchor="UnitTypeName" w:history="1">
+        <w:r>
+          <w:rPr>
+            <w:rStyle w:val="a6"/>
+            <w:rFonts w:ascii="Lucida Console" w:hAnsi="Lucida Console"/>
+            <w:sz w:val="24"/>
+            <w:szCs w:val="24"/>
+          </w:rPr>
+          <w:t>Unit</w:t>
+        </w:r>
+        <w:r>
+          <w:rPr>
+            <w:rStyle w:val="a6"/>
+            <w:rFonts w:ascii="Lucida Console" w:hAnsi="Lucida Console"/>
+            <w:sz w:val="24"/>
+            <w:szCs w:val="24"/>
+          </w:rPr>
+          <w:t>Type</w:t>
+        </w:r>
+        <w:r>
+          <w:rPr>
+            <w:rStyle w:val="a6"/>
+            <w:rFonts w:ascii="Lucida Console" w:hAnsi="Lucida Console"/>
+            <w:sz w:val="24"/>
+            <w:szCs w:val="24"/>
+          </w:rPr>
+          <w:t>Name</w:t>
+        </w:r>
+      </w:hyperlink>
+      <w:r>
+        <w:rPr>
+          <w:rFonts w:ascii="Lucida Console" w:hAnsi="Lucida Console"/>
+          <w:sz w:val="24"/>
+          <w:szCs w:val="24"/>
+        </w:rPr>
+        <w:t xml:space="preserve"> {</w:t>
+      </w:r>
+      <w:r>
+        <w:rPr>
+          <w:rFonts w:ascii="Lucida Console" w:hAnsi="Lucida Console"/>
+          <w:sz w:val="24"/>
+          <w:szCs w:val="24"/>
+        </w:rPr>
+        <w:t>“</w:t>
+      </w:r>
+      <w:r>
+        <w:rPr>
+          <w:rFonts w:ascii="Lucida Console" w:hAnsi="Lucida Console"/>
+          <w:b/>
+          <w:sz w:val="24"/>
+          <w:szCs w:val="24"/>
+        </w:rPr>
+        <w:t>,</w:t>
+      </w:r>
+      <w:r>
+        <w:rPr>
+          <w:rFonts w:ascii="Lucida Console" w:hAnsi="Lucida Console"/>
+          <w:sz w:val="24"/>
+          <w:szCs w:val="24"/>
+        </w:rPr>
+        <w:t xml:space="preserve">” </w:t>
+      </w:r>
+      <w:hyperlink w:anchor="UnitTypeName" w:history="1">
+        <w:r>
+          <w:rPr>
+            <w:rStyle w:val="a6"/>
+            <w:rFonts w:ascii="Lucida Console" w:hAnsi="Lucida Console"/>
+            <w:sz w:val="24"/>
+            <w:szCs w:val="24"/>
+          </w:rPr>
+          <w:t>Unit</w:t>
+        </w:r>
+        <w:r>
+          <w:rPr>
+            <w:rStyle w:val="a6"/>
+            <w:rFonts w:ascii="Lucida Console" w:hAnsi="Lucida Console"/>
+            <w:sz w:val="24"/>
+            <w:szCs w:val="24"/>
+          </w:rPr>
+          <w:t>Type</w:t>
+        </w:r>
+        <w:r>
+          <w:rPr>
+            <w:rStyle w:val="a6"/>
+            <w:rFonts w:ascii="Lucida Console" w:hAnsi="Lucida Console"/>
+            <w:sz w:val="24"/>
+            <w:szCs w:val="24"/>
+          </w:rPr>
+          <w:t>Name</w:t>
+        </w:r>
+      </w:hyperlink>
+      <w:proofErr w:type="gramStart"/>
+      <w:r>
+        <w:rPr>
+          <w:rFonts w:ascii="Lucida Console" w:hAnsi="Lucida Console"/>
+          <w:sz w:val="24"/>
+          <w:szCs w:val="24"/>
+        </w:rPr>
+        <w:t>} ]</w:t>
+      </w:r>
+      <w:proofErr w:type="gramEnd"/>
+      <w:r>
+        <w:rPr>
+          <w:rFonts w:ascii="Lucida Console" w:hAnsi="Lucida Console"/>
+          <w:sz w:val="24"/>
+          <w:szCs w:val="24"/>
+        </w:rPr>
+        <w:t xml:space="preserve"> </w:t>
+      </w:r>
+      <w:r>
+        <w:rPr>
+          <w:rFonts w:ascii="Lucida Console" w:hAnsi="Lucida Console"/>
+          <w:sz w:val="24"/>
+          <w:szCs w:val="24"/>
+        </w:rPr>
+        <w:t>“</w:t>
+      </w:r>
+      <w:r>
+        <w:rPr>
+          <w:rFonts w:ascii="Lucida Console" w:hAnsi="Lucida Console"/>
+          <w:b/>
+          <w:sz w:val="24"/>
+          <w:szCs w:val="24"/>
+        </w:rPr>
+        <w:t>}</w:t>
+      </w:r>
+      <w:r>
+        <w:rPr>
+          <w:rFonts w:ascii="Lucida Console" w:hAnsi="Lucida Console"/>
+          <w:sz w:val="24"/>
+          <w:szCs w:val="24"/>
+        </w:rPr>
+        <w:t>”</w:t>
+      </w:r>
+    </w:p>
+    <w:p>
+      <w:pPr>
+        <w:rPr>
+          <w:rFonts w:ascii="Lucida Console" w:hAnsi="Lucida Console"/>
+          <w:sz w:val="24"/>
+          <w:szCs w:val="24"/>
+        </w:rPr>
+      </w:pPr>
+      <w:r>
+        <w:rPr>
+          <w:rFonts w:ascii="Lucida Console" w:hAnsi="Lucida Console"/>
+          <w:sz w:val="24"/>
+          <w:szCs w:val="24"/>
+        </w:rPr>
+        <w:tab/>
+      </w:r>
+      <w:proofErr w:type="gramStart"/>
+      <w:r>
+        <w:rPr>
+          <w:rFonts w:ascii="Lucida Console" w:hAnsi="Lucida Console"/>
+          <w:sz w:val="24"/>
+          <w:szCs w:val="24"/>
+        </w:rPr>
+        <w:t>S(</w:t>
+      </w:r>
+      <w:proofErr w:type="gramEnd"/>
+      <w:r>
+        <w:rPr>
+          <w:rFonts w:ascii="Lucida Console" w:hAnsi="Lucida Console"/>
+          <w:sz w:val="24"/>
+          <w:szCs w:val="24"/>
+        </w:rPr>
+        <w:t>) F()</w:t>
+      </w:r>
+    </w:p>
+    <w:p>
+      <w:pPr>
+        <w:rPr>
+          <w:rFonts w:ascii="Times New Roman" w:hAnsi="Times New Roman" w:cs="Times New Roman"/>
+          <w:sz w:val="24"/>
+          <w:szCs w:val="24"/>
+        </w:rPr>
+      </w:pPr>
+      <w:r>
+        <w:rPr>
+          <w:rFonts w:ascii="Times New Roman" w:hAnsi="Times New Roman" w:cs="Times New Roman"/>
+          <w:sz w:val="24"/>
+          <w:szCs w:val="24"/>
+        </w:rPr>
+        <w:t xml:space="preserve"> </w:t>
+      </w:r>
+      <w:r>
+        <w:rPr>
+          <w:rFonts w:ascii="Times New Roman" w:hAnsi="Times New Roman" w:cs="Times New Roman"/>
+          <w:sz w:val="24"/>
+          <w:szCs w:val="24"/>
+        </w:rPr>
+        <w:t>(</w:t>
+      </w:r>
+      <w:proofErr w:type="gramStart"/>
+      <w:r>
+        <w:rPr>
+          <w:rFonts w:ascii="Times New Roman" w:hAnsi="Times New Roman" w:cs="Times New Roman"/>
+          <w:sz w:val="24"/>
+          <w:szCs w:val="24"/>
+        </w:rPr>
+        <w:t>val</w:t>
+      </w:r>
+      <w:proofErr w:type="gramEnd"/>
+      <w:r>
+        <w:rPr>
+          <w:rFonts w:ascii="Times New Roman" w:hAnsi="Times New Roman" w:cs="Times New Roman"/>
+          <w:sz w:val="24"/>
+          <w:szCs w:val="24"/>
+        </w:rPr>
+        <w:t xml:space="preserve">) </w:t>
+      </w:r>
+      <w:bookmarkStart w:id="41" w:name="MemberDeclaration"/>
+      <w:bookmarkEnd w:id="41"/>
+      <w:r>
+        <w:rPr>
+          <w:rFonts w:ascii="Times New Roman" w:hAnsi="Times New Roman" w:cs="Times New Roman"/>
+          <w:sz w:val="24"/>
+          <w:szCs w:val="24"/>
+        </w:rPr>
+        <w:t>MemberDeclaration</w:t>
+      </w:r>
       <w:bookmarkEnd w:id="39"/>
       <w:r>
         <w:rPr>
@@ -11190,57 +11488,174 @@
           <w:sz w:val="24"/>
           <w:szCs w:val="24"/>
         </w:rPr>
-        <w:t>MemberVisibility:</w:t>
-      </w:r>
-      <w:r>
-        <w:rPr>
-          <w:rFonts w:ascii="Lucida Console" w:hAnsi="Lucida Console"/>
-          <w:sz w:val="24"/>
-          <w:szCs w:val="24"/>
-        </w:rPr>
-        <w:t xml:space="preserve"> </w:t>
-      </w:r>
-      <w:r>
-        <w:rPr>
-          <w:rFonts w:ascii="Lucida Console" w:hAnsi="Lucida Console"/>
-          <w:sz w:val="24"/>
-          <w:szCs w:val="24"/>
-        </w:rPr>
-        <w:t>“</w:t>
-      </w:r>
-      <w:r>
-        <w:rPr>
-          <w:rFonts w:ascii="Lucida Console" w:hAnsi="Lucida Console"/>
-          <w:b/>
-          <w:sz w:val="24"/>
-          <w:szCs w:val="24"/>
-        </w:rPr>
-        <w:t>{</w:t>
-      </w:r>
-      <w:r>
-        <w:rPr>
-          <w:rFonts w:ascii="Lucida Console" w:hAnsi="Lucida Console"/>
-          <w:sz w:val="24"/>
-          <w:szCs w:val="24"/>
-        </w:rPr>
-        <w:t>”</w:t>
-      </w:r>
-      <w:r>
-        <w:rPr>
-          <w:rFonts w:ascii="Lucida Console" w:hAnsi="Lucida Console"/>
-          <w:sz w:val="24"/>
-          <w:szCs w:val="24"/>
-        </w:rPr>
-        <w:t xml:space="preserve"> [</w:t>
-      </w:r>
-      <w:r>
-        <w:rPr>
-          <w:rFonts w:ascii="Lucida Console" w:hAnsi="Lucida Console"/>
-          <w:b/>
-          <w:sz w:val="24"/>
-          <w:szCs w:val="24"/>
-        </w:rPr>
-        <w:t>this</w:t>
+        <w:t>:</w:t>
+      </w:r>
+    </w:p>
+    <w:p>
+      <w:pPr>
+        <w:ind w:firstLine="720"/>
+        <w:rPr>
+          <w:rFonts w:ascii="Lucida Console" w:hAnsi="Lucida Console"/>
+          <w:sz w:val="24"/>
+          <w:szCs w:val="24"/>
+        </w:rPr>
+      </w:pPr>
+      <w:r>
+        <w:rPr>
+          <w:rFonts w:ascii="Lucida Console" w:hAnsi="Lucida Console"/>
+          <w:sz w:val="24"/>
+          <w:szCs w:val="24"/>
+        </w:rPr>
+        <w:t>[</w:t>
+      </w:r>
+      <w:hyperlink w:anchor="MemberVisibility" w:history="1">
+        <w:r>
+          <w:rPr>
+            <w:rStyle w:val="a6"/>
+            <w:rFonts w:ascii="Lucida Console" w:hAnsi="Lucida Console"/>
+            <w:sz w:val="24"/>
+            <w:szCs w:val="24"/>
+          </w:rPr>
+          <w:t>MemberVisibility</w:t>
+        </w:r>
+      </w:hyperlink>
+      <w:r>
+        <w:rPr>
+          <w:rFonts w:ascii="Lucida Console" w:hAnsi="Lucida Console"/>
+          <w:sz w:val="24"/>
+          <w:szCs w:val="24"/>
+        </w:rPr>
+        <w:t>]</w:t>
+      </w:r>
+      <w:r>
+        <w:rPr>
+          <w:rFonts w:ascii="Lucida Console" w:hAnsi="Lucida Console"/>
+          <w:sz w:val="24"/>
+          <w:szCs w:val="24"/>
+        </w:rPr>
+        <w:t xml:space="preserve"> </w:t>
+      </w:r>
+    </w:p>
+    <w:p>
+      <w:pPr>
+        <w:ind w:firstLine="720"/>
+        <w:rPr>
+          <w:rFonts w:ascii="Lucida Console" w:hAnsi="Lucida Console"/>
+          <w:sz w:val="24"/>
+          <w:szCs w:val="24"/>
+        </w:rPr>
+      </w:pPr>
+      <w:r>
+        <w:rPr>
+          <w:rFonts w:ascii="Lucida Console" w:hAnsi="Lucida Console"/>
+          <w:sz w:val="24"/>
+          <w:szCs w:val="24"/>
+        </w:rPr>
+        <w:t>(</w:t>
+      </w:r>
+      <w:r>
+        <w:rPr>
+          <w:rFonts w:ascii="Lucida Console" w:hAnsi="Lucida Console"/>
+          <w:sz w:val="24"/>
+          <w:szCs w:val="24"/>
+        </w:rPr>
+        <w:t>[</w:t>
+      </w:r>
+      <w:r>
+        <w:rPr>
+          <w:rFonts w:ascii="Lucida Console" w:hAnsi="Lucida Console"/>
+          <w:b/>
+          <w:sz w:val="24"/>
+          <w:szCs w:val="24"/>
+        </w:rPr>
+        <w:t>override</w:t>
+      </w:r>
+      <w:r>
+        <w:rPr>
+          <w:rFonts w:ascii="Lucida Console" w:hAnsi="Lucida Console"/>
+          <w:sz w:val="24"/>
+          <w:szCs w:val="24"/>
+        </w:rPr>
+        <w:t xml:space="preserve">] </w:t>
+      </w:r>
+      <w:r>
+        <w:rPr>
+          <w:rFonts w:ascii="Lucida Console" w:hAnsi="Lucida Console"/>
+          <w:sz w:val="24"/>
+          <w:szCs w:val="24"/>
+        </w:rPr>
+        <w:t>[</w:t>
+      </w:r>
+      <w:r>
+        <w:rPr>
+          <w:rFonts w:ascii="Lucida Console" w:hAnsi="Lucida Console"/>
+          <w:b/>
+          <w:sz w:val="24"/>
+          <w:szCs w:val="24"/>
+        </w:rPr>
+        <w:t>final</w:t>
+      </w:r>
+      <w:r>
+        <w:rPr>
+          <w:rFonts w:ascii="Lucida Console" w:hAnsi="Lucida Console"/>
+          <w:sz w:val="24"/>
+          <w:szCs w:val="24"/>
+        </w:rPr>
+        <w:t>]</w:t>
+      </w:r>
+      <w:r>
+        <w:rPr>
+          <w:rFonts w:ascii="Lucida Console" w:hAnsi="Lucida Console"/>
+          <w:sz w:val="24"/>
+          <w:szCs w:val="24"/>
+        </w:rPr>
+        <w:t xml:space="preserve"> </w:t>
+      </w:r>
+      <w:hyperlink w:anchor="UnitAttributeDeclaration" w:history="1">
+        <w:r>
+          <w:rPr>
+            <w:rStyle w:val="a6"/>
+            <w:rFonts w:ascii="Lucida Console" w:hAnsi="Lucida Console"/>
+            <w:sz w:val="24"/>
+            <w:szCs w:val="24"/>
+          </w:rPr>
+          <w:t>UnitAttribiteDeclaration</w:t>
+        </w:r>
+      </w:hyperlink>
+      <w:r>
+        <w:rPr>
+          <w:rFonts w:ascii="Lucida Console" w:hAnsi="Lucida Console"/>
+          <w:sz w:val="24"/>
+          <w:szCs w:val="24"/>
+        </w:rPr>
+        <w:t>|</w:t>
+      </w:r>
+      <w:hyperlink w:anchor="UnitRoutineDeclaration" w:history="1">
+        <w:r>
+          <w:rPr>
+            <w:rStyle w:val="a6"/>
+            <w:rFonts w:ascii="Lucida Console" w:hAnsi="Lucida Console"/>
+            <w:sz w:val="24"/>
+            <w:szCs w:val="24"/>
+          </w:rPr>
+          <w:t>UnitRoutineDeclaration</w:t>
+        </w:r>
+      </w:hyperlink>
+      <w:r>
+        <w:rPr>
+          <w:rFonts w:ascii="Lucida Console" w:hAnsi="Lucida Console"/>
+          <w:sz w:val="24"/>
+          <w:szCs w:val="24"/>
+        </w:rPr>
+        <w:t>)</w:t>
+      </w:r>
+      <w:r>
+        <w:rPr>
+          <w:rFonts w:ascii="Lucida Console" w:hAnsi="Lucida Console"/>
+          <w:sz w:val="24"/>
+          <w:szCs w:val="24"/>
+        </w:rPr>
+        <w:t xml:space="preserve"> </w:t>
       </w:r>
       <w:r>
         <w:rPr>
@@ -11250,97 +11665,34 @@
         </w:rPr>
         <w:t xml:space="preserve">| </w:t>
       </w:r>
-      <w:hyperlink w:anchor="UnitTypeName" w:history="1">
-        <w:r>
-          <w:rPr>
-            <w:rStyle w:val="a6"/>
-            <w:rFonts w:ascii="Lucida Console" w:hAnsi="Lucida Console"/>
-            <w:sz w:val="24"/>
-            <w:szCs w:val="24"/>
-          </w:rPr>
-          <w:t>Unit</w:t>
-        </w:r>
-        <w:r>
-          <w:rPr>
-            <w:rStyle w:val="a6"/>
-            <w:rFonts w:ascii="Lucida Console" w:hAnsi="Lucida Console"/>
-            <w:sz w:val="24"/>
-            <w:szCs w:val="24"/>
-          </w:rPr>
-          <w:t>Type</w:t>
-        </w:r>
-        <w:r>
-          <w:rPr>
-            <w:rStyle w:val="a6"/>
-            <w:rFonts w:ascii="Lucida Console" w:hAnsi="Lucida Console"/>
-            <w:sz w:val="24"/>
-            <w:szCs w:val="24"/>
-          </w:rPr>
-          <w:t>Name</w:t>
-        </w:r>
-      </w:hyperlink>
-      <w:r>
-        <w:rPr>
-          <w:rFonts w:ascii="Lucida Console" w:hAnsi="Lucida Console"/>
-          <w:sz w:val="24"/>
-          <w:szCs w:val="24"/>
-        </w:rPr>
-        <w:t xml:space="preserve"> {</w:t>
-      </w:r>
-      <w:r>
-        <w:rPr>
-          <w:rFonts w:ascii="Lucida Console" w:hAnsi="Lucida Console"/>
-          <w:sz w:val="24"/>
-          <w:szCs w:val="24"/>
-        </w:rPr>
-        <w:t>“</w:t>
-      </w:r>
-      <w:r>
-        <w:rPr>
-          <w:rFonts w:ascii="Lucida Console" w:hAnsi="Lucida Console"/>
-          <w:b/>
-          <w:sz w:val="24"/>
-          <w:szCs w:val="24"/>
-        </w:rPr>
-        <w:t>,</w:t>
-      </w:r>
-      <w:r>
-        <w:rPr>
-          <w:rFonts w:ascii="Lucida Console" w:hAnsi="Lucida Console"/>
-          <w:sz w:val="24"/>
-          <w:szCs w:val="24"/>
-        </w:rPr>
-        <w:t xml:space="preserve">” </w:t>
-      </w:r>
-      <w:hyperlink w:anchor="UnitTypeName" w:history="1">
-        <w:r>
-          <w:rPr>
-            <w:rStyle w:val="a6"/>
-            <w:rFonts w:ascii="Lucida Console" w:hAnsi="Lucida Console"/>
-            <w:sz w:val="24"/>
-            <w:szCs w:val="24"/>
-          </w:rPr>
-          <w:t>Unit</w:t>
-        </w:r>
-        <w:r>
-          <w:rPr>
-            <w:rStyle w:val="a6"/>
-            <w:rFonts w:ascii="Lucida Console" w:hAnsi="Lucida Console"/>
-            <w:sz w:val="24"/>
-            <w:szCs w:val="24"/>
-          </w:rPr>
-          <w:t>Type</w:t>
-        </w:r>
-        <w:r>
-          <w:rPr>
-            <w:rStyle w:val="a6"/>
-            <w:rFonts w:ascii="Lucida Console" w:hAnsi="Lucida Console"/>
-            <w:sz w:val="24"/>
-            <w:szCs w:val="24"/>
-          </w:rPr>
-          <w:t>Name</w:t>
-        </w:r>
-      </w:hyperlink>
+      <w:hyperlink w:anchor="InitDeclaration" w:history="1">
+        <w:r>
+          <w:rPr>
+            <w:rStyle w:val="a6"/>
+            <w:rFonts w:ascii="Lucida Console" w:hAnsi="Lucida Console"/>
+            <w:sz w:val="24"/>
+            <w:szCs w:val="24"/>
+          </w:rPr>
+          <w:t>InitDeclaration</w:t>
+        </w:r>
+      </w:hyperlink>
+    </w:p>
+    <w:p>
+      <w:pPr>
+        <w:rPr>
+          <w:rFonts w:ascii="Lucida Console" w:hAnsi="Lucida Console"/>
+          <w:sz w:val="24"/>
+          <w:szCs w:val="24"/>
+        </w:rPr>
+      </w:pPr>
+      <w:r>
+        <w:rPr>
+          <w:rFonts w:ascii="Lucida Console" w:hAnsi="Lucida Console"/>
+          <w:sz w:val="24"/>
+          <w:szCs w:val="24"/>
+        </w:rPr>
+        <w:tab/>
+      </w:r>
       <w:proofErr w:type="gramStart"/>
       <w:r>
         <w:rPr>
@@ -11348,7 +11700,7 @@
           <w:sz w:val="24"/>
           <w:szCs w:val="24"/>
         </w:rPr>
-        <w:t>} ]</w:t>
+        <w:t>S(</w:t>
       </w:r>
       <w:proofErr w:type="gramEnd"/>
       <w:r>
@@ -11357,140 +11709,241 @@
           <w:sz w:val="24"/>
           <w:szCs w:val="24"/>
         </w:rPr>
-        <w:t xml:space="preserve"> </w:t>
-      </w:r>
-      <w:r>
-        <w:rPr>
-          <w:rFonts w:ascii="Lucida Console" w:hAnsi="Lucida Console"/>
-          <w:sz w:val="24"/>
-          <w:szCs w:val="24"/>
-        </w:rPr>
-        <w:t>“</w:t>
-      </w:r>
-      <w:r>
-        <w:rPr>
-          <w:rFonts w:ascii="Lucida Console" w:hAnsi="Lucida Console"/>
-          <w:b/>
-          <w:sz w:val="24"/>
-          <w:szCs w:val="24"/>
-        </w:rPr>
-        <w:t>}</w:t>
-      </w:r>
-      <w:r>
-        <w:rPr>
-          <w:rFonts w:ascii="Lucida Console" w:hAnsi="Lucida Console"/>
-          <w:sz w:val="24"/>
-          <w:szCs w:val="24"/>
-        </w:rPr>
-        <w:t>”</w:t>
-      </w:r>
-    </w:p>
-    <w:p>
-      <w:pPr>
-        <w:rPr>
-          <w:rFonts w:ascii="Lucida Console" w:hAnsi="Lucida Console"/>
-          <w:sz w:val="24"/>
-          <w:szCs w:val="24"/>
-        </w:rPr>
-      </w:pPr>
-      <w:r>
-        <w:rPr>
-          <w:rFonts w:ascii="Lucida Console" w:hAnsi="Lucida Console"/>
-          <w:sz w:val="24"/>
-          <w:szCs w:val="24"/>
-        </w:rPr>
-        <w:tab/>
+        <w:t>) F()</w:t>
+      </w:r>
+    </w:p>
+    <w:p>
+      <w:pPr>
+        <w:rPr>
+          <w:rFonts w:ascii="Times New Roman" w:hAnsi="Times New Roman" w:cs="Times New Roman"/>
+          <w:sz w:val="24"/>
+          <w:szCs w:val="24"/>
+        </w:rPr>
+      </w:pPr>
+      <w:r>
+        <w:rPr>
+          <w:rFonts w:ascii="Times New Roman" w:hAnsi="Times New Roman" w:cs="Times New Roman"/>
+          <w:sz w:val="24"/>
+          <w:szCs w:val="24"/>
+        </w:rPr>
+        <w:t xml:space="preserve"> </w:t>
+      </w:r>
+      <w:r>
+        <w:rPr>
+          <w:rFonts w:ascii="Times New Roman" w:hAnsi="Times New Roman" w:cs="Times New Roman"/>
+          <w:sz w:val="24"/>
+          <w:szCs w:val="24"/>
+        </w:rPr>
+        <w:t>(</w:t>
       </w:r>
       <w:proofErr w:type="gramStart"/>
       <w:r>
         <w:rPr>
-          <w:rFonts w:ascii="Lucida Console" w:hAnsi="Lucida Console"/>
-          <w:sz w:val="24"/>
-          <w:szCs w:val="24"/>
-        </w:rPr>
-        <w:t>S(</w:t>
+          <w:rFonts w:ascii="Times New Roman" w:hAnsi="Times New Roman" w:cs="Times New Roman"/>
+          <w:sz w:val="24"/>
+          <w:szCs w:val="24"/>
+        </w:rPr>
+        <w:t>val</w:t>
       </w:r>
       <w:proofErr w:type="gramEnd"/>
       <w:r>
         <w:rPr>
-          <w:rFonts w:ascii="Lucida Console" w:hAnsi="Lucida Console"/>
-          <w:sz w:val="24"/>
-          <w:szCs w:val="24"/>
-        </w:rPr>
-        <w:t>) F()</w:t>
-      </w:r>
-    </w:p>
-    <w:p>
-      <w:pPr>
-        <w:rPr>
           <w:rFonts w:ascii="Times New Roman" w:hAnsi="Times New Roman" w:cs="Times New Roman"/>
           <w:sz w:val="24"/>
           <w:szCs w:val="24"/>
         </w:rPr>
-      </w:pPr>
+        <w:t xml:space="preserve">) </w:t>
+      </w:r>
+      <w:bookmarkStart w:id="42" w:name="InitDeclaration"/>
+      <w:bookmarkEnd w:id="42"/>
       <w:r>
         <w:rPr>
           <w:rFonts w:ascii="Times New Roman" w:hAnsi="Times New Roman" w:cs="Times New Roman"/>
           <w:sz w:val="24"/>
           <w:szCs w:val="24"/>
         </w:rPr>
-        <w:t xml:space="preserve"> </w:t>
-      </w:r>
-      <w:r>
-        <w:rPr>
-          <w:rFonts w:ascii="Times New Roman" w:hAnsi="Times New Roman" w:cs="Times New Roman"/>
+        <w:t>InitDeclaration:</w:t>
+      </w:r>
+    </w:p>
+    <w:p>
+      <w:pPr>
+        <w:ind w:firstLine="720"/>
+        <w:rPr>
+          <w:rFonts w:ascii="Lucida Console" w:hAnsi="Lucida Console"/>
+          <w:sz w:val="24"/>
+          <w:szCs w:val="24"/>
+        </w:rPr>
+      </w:pPr>
+      <w:hyperlink w:anchor="Identifier" w:history="1">
+        <w:r>
+          <w:rPr>
+            <w:rStyle w:val="a6"/>
+            <w:rFonts w:ascii="Lucida Console" w:hAnsi="Lucida Console"/>
+            <w:sz w:val="24"/>
+            <w:szCs w:val="24"/>
+          </w:rPr>
+          <w:t>Identifier</w:t>
+        </w:r>
+      </w:hyperlink>
+      <w:r>
+        <w:rPr>
+          <w:rFonts w:ascii="Lucida Console" w:hAnsi="Lucida Console"/>
+          <w:sz w:val="24"/>
+          <w:szCs w:val="24"/>
+        </w:rPr>
+        <w:t xml:space="preserve"> </w:t>
+      </w:r>
+      <w:r>
+        <w:rPr>
+          <w:rFonts w:ascii="Lucida Console" w:hAnsi="Lucida Console"/>
+          <w:sz w:val="24"/>
+          <w:szCs w:val="24"/>
+        </w:rPr>
+        <w:t>[</w:t>
+      </w:r>
+      <w:hyperlink w:anchor="UnitRoutineParameters" w:history="1">
+        <w:r>
+          <w:rPr>
+            <w:rStyle w:val="a6"/>
+            <w:rFonts w:ascii="Lucida Console" w:hAnsi="Lucida Console"/>
+            <w:sz w:val="24"/>
+            <w:szCs w:val="24"/>
+          </w:rPr>
+          <w:t>UnitRoutineParameters</w:t>
+        </w:r>
+      </w:hyperlink>
+      <w:r>
+        <w:rPr>
+          <w:rFonts w:ascii="Lucida Console" w:hAnsi="Lucida Console"/>
+          <w:sz w:val="24"/>
+          <w:szCs w:val="24"/>
+        </w:rPr>
+        <w:t>]</w:t>
+      </w:r>
+      <w:r>
+        <w:rPr>
+          <w:rFonts w:ascii="Lucida Console" w:hAnsi="Lucida Console"/>
+          <w:sz w:val="24"/>
+          <w:szCs w:val="24"/>
+        </w:rPr>
+        <w:t xml:space="preserve"> </w:t>
+      </w:r>
+      <w:r>
+        <w:rPr>
+          <w:rFonts w:ascii="Lucida Console" w:hAnsi="Lucida Console"/>
+          <w:sz w:val="24"/>
+          <w:szCs w:val="24"/>
+        </w:rPr>
+        <w:t>[</w:t>
+      </w:r>
+      <w:hyperlink w:anchor="EnclosedUseDirective" w:history="1">
+        <w:r>
+          <w:rPr>
+            <w:rStyle w:val="a6"/>
+            <w:rFonts w:ascii="Lucida Console" w:hAnsi="Lucida Console"/>
+            <w:sz w:val="24"/>
+            <w:szCs w:val="24"/>
+          </w:rPr>
+          <w:t>EnclosedUseDirective</w:t>
+        </w:r>
+      </w:hyperlink>
+      <w:r>
+        <w:rPr>
+          <w:rFonts w:ascii="Lucida Console" w:hAnsi="Lucida Console"/>
+          <w:sz w:val="24"/>
+          <w:szCs w:val="24"/>
+        </w:rPr>
+        <w:t>]</w:t>
+      </w:r>
+      <w:r>
+        <w:rPr>
+          <w:rFonts w:ascii="Lucida Console" w:hAnsi="Lucida Console"/>
+          <w:sz w:val="24"/>
+          <w:szCs w:val="24"/>
+        </w:rPr>
+        <w:t xml:space="preserve"> </w:t>
+      </w:r>
+      <w:r>
+        <w:rPr>
+          <w:rFonts w:ascii="Lucida Console" w:hAnsi="Lucida Console"/>
+          <w:sz w:val="24"/>
+          <w:szCs w:val="24"/>
+        </w:rPr>
+        <w:t>[</w:t>
+      </w:r>
+      <w:hyperlink w:anchor="RequireBlock" w:history="1">
+        <w:r>
+          <w:rPr>
+            <w:rStyle w:val="a6"/>
+            <w:rFonts w:ascii="Lucida Console" w:hAnsi="Lucida Console"/>
+            <w:sz w:val="24"/>
+            <w:szCs w:val="24"/>
+          </w:rPr>
+          <w:t>RequireBlock</w:t>
+        </w:r>
+      </w:hyperlink>
+      <w:r>
+        <w:rPr>
+          <w:rFonts w:ascii="Lucida Console" w:hAnsi="Lucida Console"/>
+          <w:sz w:val="24"/>
+          <w:szCs w:val="24"/>
+        </w:rPr>
+        <w:t>]</w:t>
+      </w:r>
+      <w:r>
+        <w:rPr>
+          <w:rFonts w:ascii="Lucida Console" w:hAnsi="Lucida Console"/>
+          <w:sz w:val="24"/>
+          <w:szCs w:val="24"/>
+        </w:rPr>
+        <w:t xml:space="preserve"> </w:t>
+      </w:r>
+    </w:p>
+    <w:p>
+      <w:pPr>
+        <w:ind w:firstLine="720"/>
+        <w:rPr>
+          <w:rFonts w:ascii="Lucida Console" w:hAnsi="Lucida Console"/>
+          <w:sz w:val="24"/>
+          <w:szCs w:val="24"/>
+        </w:rPr>
+      </w:pPr>
+      <w:r>
+        <w:rPr>
+          <w:rFonts w:ascii="Lucida Console" w:hAnsi="Lucida Console"/>
           <w:sz w:val="24"/>
           <w:szCs w:val="24"/>
         </w:rPr>
         <w:t>(</w:t>
       </w:r>
-      <w:proofErr w:type="gramStart"/>
-      <w:r>
-        <w:rPr>
-          <w:rFonts w:ascii="Times New Roman" w:hAnsi="Times New Roman" w:cs="Times New Roman"/>
-          <w:sz w:val="24"/>
-          <w:szCs w:val="24"/>
-        </w:rPr>
-        <w:t>val</w:t>
-      </w:r>
-      <w:proofErr w:type="gramEnd"/>
-      <w:r>
-        <w:rPr>
-          <w:rFonts w:ascii="Times New Roman" w:hAnsi="Times New Roman" w:cs="Times New Roman"/>
-          <w:sz w:val="24"/>
-          <w:szCs w:val="24"/>
-        </w:rPr>
-        <w:t xml:space="preserve">) </w:t>
-      </w:r>
-      <w:bookmarkStart w:id="40" w:name="MemberDeclaration"/>
-      <w:bookmarkEnd w:id="40"/>
-      <w:r>
-        <w:rPr>
-          <w:rFonts w:ascii="Times New Roman" w:hAnsi="Times New Roman" w:cs="Times New Roman"/>
-          <w:sz w:val="24"/>
-          <w:szCs w:val="24"/>
-        </w:rPr>
-        <w:t>MemberDeclaration</w:t>
-      </w:r>
-      <w:bookmarkEnd w:id="38"/>
-      <w:r>
-        <w:rPr>
-          <w:rFonts w:ascii="Times New Roman" w:hAnsi="Times New Roman" w:cs="Times New Roman"/>
-          <w:sz w:val="24"/>
-          <w:szCs w:val="24"/>
-        </w:rPr>
-        <w:t>:</w:t>
-      </w:r>
-    </w:p>
-    <w:p>
-      <w:pPr>
-        <w:ind w:firstLine="720"/>
-        <w:rPr>
-          <w:rFonts w:ascii="Lucida Console" w:hAnsi="Lucida Console"/>
-          <w:sz w:val="24"/>
-          <w:szCs w:val="24"/>
-        </w:rPr>
-      </w:pPr>
+      <w:hyperlink w:anchor="InnerBlock" w:history="1">
+        <w:r>
+          <w:rPr>
+            <w:rStyle w:val="a6"/>
+            <w:rFonts w:ascii="Lucida Console" w:hAnsi="Lucida Console"/>
+            <w:sz w:val="24"/>
+            <w:szCs w:val="24"/>
+          </w:rPr>
+          <w:t>InnerBlo</w:t>
+        </w:r>
+        <w:r>
+          <w:rPr>
+            <w:rStyle w:val="a6"/>
+            <w:rFonts w:ascii="Lucida Console" w:hAnsi="Lucida Console"/>
+            <w:sz w:val="24"/>
+            <w:szCs w:val="24"/>
+          </w:rPr>
+          <w:t>ck</w:t>
+        </w:r>
+      </w:hyperlink>
+      <w:r>
+        <w:rPr>
+          <w:rFonts w:ascii="Lucida Console" w:hAnsi="Lucida Console"/>
+          <w:sz w:val="24"/>
+          <w:szCs w:val="24"/>
+        </w:rPr>
+        <w:t xml:space="preserve"> </w:t>
+      </w:r>
       <w:r>
         <w:rPr>
           <w:rFonts w:ascii="Lucida Console" w:hAnsi="Lucida Console"/>
@@ -11499,68 +11952,26 @@
         </w:rPr>
         <w:t>[</w:t>
       </w:r>
-      <w:hyperlink w:anchor="MemberVisibility" w:history="1">
-        <w:r>
-          <w:rPr>
-            <w:rStyle w:val="a6"/>
-            <w:rFonts w:ascii="Lucida Console" w:hAnsi="Lucida Console"/>
-            <w:sz w:val="24"/>
-            <w:szCs w:val="24"/>
-          </w:rPr>
-          <w:t>MemberVisibility</w:t>
-        </w:r>
-      </w:hyperlink>
-      <w:r>
-        <w:rPr>
-          <w:rFonts w:ascii="Lucida Console" w:hAnsi="Lucida Console"/>
-          <w:sz w:val="24"/>
-          <w:szCs w:val="24"/>
-        </w:rPr>
-        <w:t>]</w:t>
-      </w:r>
-      <w:r>
-        <w:rPr>
-          <w:rFonts w:ascii="Lucida Console" w:hAnsi="Lucida Console"/>
-          <w:sz w:val="24"/>
-          <w:szCs w:val="24"/>
-        </w:rPr>
-        <w:t xml:space="preserve"> </w:t>
-      </w:r>
-    </w:p>
-    <w:p>
-      <w:pPr>
-        <w:ind w:firstLine="720"/>
-        <w:rPr>
-          <w:rFonts w:ascii="Lucida Console" w:hAnsi="Lucida Console"/>
-          <w:sz w:val="24"/>
-          <w:szCs w:val="24"/>
-        </w:rPr>
-      </w:pPr>
-      <w:r>
-        <w:rPr>
-          <w:rFonts w:ascii="Lucida Console" w:hAnsi="Lucida Console"/>
-          <w:sz w:val="24"/>
-          <w:szCs w:val="24"/>
-        </w:rPr>
-        <w:t>(</w:t>
-      </w:r>
-      <w:r>
-        <w:rPr>
-          <w:rFonts w:ascii="Lucida Console" w:hAnsi="Lucida Console"/>
-          <w:sz w:val="24"/>
-          <w:szCs w:val="24"/>
-        </w:rPr>
-        <w:t>[</w:t>
-      </w:r>
-      <w:r>
-        <w:rPr>
-          <w:rFonts w:ascii="Lucida Console" w:hAnsi="Lucida Console"/>
-          <w:b/>
-          <w:sz w:val="24"/>
-          <w:szCs w:val="24"/>
-        </w:rPr>
-        <w:t>override</w:t>
-      </w:r>
+      <w:hyperlink w:anchor="EnsureBlock" w:history="1">
+        <w:r>
+          <w:rPr>
+            <w:rStyle w:val="a6"/>
+            <w:rFonts w:ascii="Lucida Console" w:hAnsi="Lucida Console"/>
+            <w:sz w:val="24"/>
+            <w:szCs w:val="24"/>
+          </w:rPr>
+          <w:t>EnsureBlo</w:t>
+        </w:r>
+        <w:r>
+          <w:rPr>
+            <w:rStyle w:val="a6"/>
+            <w:rFonts w:ascii="Lucida Console" w:hAnsi="Lucida Console"/>
+            <w:sz w:val="24"/>
+            <w:szCs w:val="24"/>
+          </w:rPr>
+          <w:t>ck</w:t>
+        </w:r>
+      </w:hyperlink>
       <w:r>
         <w:rPr>
           <w:rFonts w:ascii="Lucida Console" w:hAnsi="Lucida Console"/>
@@ -11575,44 +11986,25 @@
           <w:sz w:val="24"/>
           <w:szCs w:val="24"/>
         </w:rPr>
-        <w:t>[</w:t>
-      </w:r>
-      <w:r>
-        <w:rPr>
-          <w:rFonts w:ascii="Lucida Console" w:hAnsi="Lucida Console"/>
-          <w:b/>
-          <w:sz w:val="24"/>
-          <w:szCs w:val="24"/>
-        </w:rPr>
-        <w:t>final</w:t>
-      </w:r>
-      <w:r>
-        <w:rPr>
-          <w:rFonts w:ascii="Lucida Console" w:hAnsi="Lucida Console"/>
-          <w:sz w:val="24"/>
-          <w:szCs w:val="24"/>
-        </w:rPr>
-        <w:t>]</w:t>
-      </w:r>
-      <w:r>
-        <w:rPr>
-          <w:rFonts w:ascii="Lucida Console" w:hAnsi="Lucida Console"/>
-          <w:sz w:val="24"/>
-          <w:szCs w:val="24"/>
-        </w:rPr>
-        <w:t xml:space="preserve"> </w:t>
-      </w:r>
-      <w:hyperlink w:anchor="UnitAttributeDeclaration" w:history="1">
-        <w:r>
-          <w:rPr>
-            <w:rStyle w:val="a6"/>
-            <w:rFonts w:ascii="Lucida Console" w:hAnsi="Lucida Console"/>
-            <w:sz w:val="24"/>
-            <w:szCs w:val="24"/>
-          </w:rPr>
-          <w:t>UnitAttribiteDeclaration</w:t>
-        </w:r>
-      </w:hyperlink>
+        <w:t>BlockEnd</w:t>
+      </w:r>
+      <w:r>
+        <w:rPr>
+          <w:rFonts w:ascii="Lucida Console" w:hAnsi="Lucida Console"/>
+          <w:sz w:val="24"/>
+          <w:szCs w:val="24"/>
+        </w:rPr>
+        <w:t>)|(</w:t>
+      </w:r>
+      <w:r>
+        <w:rPr>
+          <w:rFonts w:ascii="Lucida Console" w:hAnsi="Lucida Console"/>
+          <w:b/>
+          <w:sz w:val="24"/>
+          <w:szCs w:val="24"/>
+        </w:rPr>
+        <w:t>foreign</w:t>
+      </w:r>
       <w:r>
         <w:rPr>
           <w:rFonts w:ascii="Lucida Console" w:hAnsi="Lucida Console"/>
@@ -11621,389 +12013,6 @@
         </w:rPr>
         <w:t>|</w:t>
       </w:r>
-      <w:hyperlink w:anchor="UnitRoutineDeclaration" w:history="1">
-        <w:r>
-          <w:rPr>
-            <w:rStyle w:val="a6"/>
-            <w:rFonts w:ascii="Lucida Console" w:hAnsi="Lucida Console"/>
-            <w:sz w:val="24"/>
-            <w:szCs w:val="24"/>
-          </w:rPr>
-          <w:t>UnitRoutineDeclaration</w:t>
-        </w:r>
-      </w:hyperlink>
-      <w:r>
-        <w:rPr>
-          <w:rFonts w:ascii="Lucida Console" w:hAnsi="Lucida Console"/>
-          <w:sz w:val="24"/>
-          <w:szCs w:val="24"/>
-        </w:rPr>
-        <w:t>)</w:t>
-      </w:r>
-      <w:r>
-        <w:rPr>
-          <w:rFonts w:ascii="Lucida Console" w:hAnsi="Lucida Console"/>
-          <w:sz w:val="24"/>
-          <w:szCs w:val="24"/>
-        </w:rPr>
-        <w:t xml:space="preserve"> </w:t>
-      </w:r>
-      <w:r>
-        <w:rPr>
-          <w:rFonts w:ascii="Lucida Console" w:hAnsi="Lucida Console"/>
-          <w:sz w:val="24"/>
-          <w:szCs w:val="24"/>
-        </w:rPr>
-        <w:t xml:space="preserve">| </w:t>
-      </w:r>
-      <w:hyperlink w:anchor="InitDeclaration" w:history="1">
-        <w:r>
-          <w:rPr>
-            <w:rStyle w:val="a6"/>
-            <w:rFonts w:ascii="Lucida Console" w:hAnsi="Lucida Console"/>
-            <w:sz w:val="24"/>
-            <w:szCs w:val="24"/>
-          </w:rPr>
-          <w:t>InitDeclaration</w:t>
-        </w:r>
-      </w:hyperlink>
-    </w:p>
-    <w:p>
-      <w:pPr>
-        <w:rPr>
-          <w:rFonts w:ascii="Lucida Console" w:hAnsi="Lucida Console"/>
-          <w:sz w:val="24"/>
-          <w:szCs w:val="24"/>
-        </w:rPr>
-      </w:pPr>
-      <w:r>
-        <w:rPr>
-          <w:rFonts w:ascii="Lucida Console" w:hAnsi="Lucida Console"/>
-          <w:sz w:val="24"/>
-          <w:szCs w:val="24"/>
-        </w:rPr>
-        <w:tab/>
-      </w:r>
-      <w:proofErr w:type="gramStart"/>
-      <w:r>
-        <w:rPr>
-          <w:rFonts w:ascii="Lucida Console" w:hAnsi="Lucida Console"/>
-          <w:sz w:val="24"/>
-          <w:szCs w:val="24"/>
-        </w:rPr>
-        <w:t>S(</w:t>
-      </w:r>
-      <w:proofErr w:type="gramEnd"/>
-      <w:r>
-        <w:rPr>
-          <w:rFonts w:ascii="Lucida Console" w:hAnsi="Lucida Console"/>
-          <w:sz w:val="24"/>
-          <w:szCs w:val="24"/>
-        </w:rPr>
-        <w:t>) F()</w:t>
-      </w:r>
-    </w:p>
-    <w:p>
-      <w:pPr>
-        <w:rPr>
-          <w:rFonts w:ascii="Times New Roman" w:hAnsi="Times New Roman" w:cs="Times New Roman"/>
-          <w:sz w:val="24"/>
-          <w:szCs w:val="24"/>
-        </w:rPr>
-      </w:pPr>
-      <w:r>
-        <w:rPr>
-          <w:rFonts w:ascii="Times New Roman" w:hAnsi="Times New Roman" w:cs="Times New Roman"/>
-          <w:sz w:val="24"/>
-          <w:szCs w:val="24"/>
-        </w:rPr>
-        <w:t xml:space="preserve"> </w:t>
-      </w:r>
-      <w:r>
-        <w:rPr>
-          <w:rFonts w:ascii="Times New Roman" w:hAnsi="Times New Roman" w:cs="Times New Roman"/>
-          <w:sz w:val="24"/>
-          <w:szCs w:val="24"/>
-        </w:rPr>
-        <w:t>(</w:t>
-      </w:r>
-      <w:proofErr w:type="gramStart"/>
-      <w:r>
-        <w:rPr>
-          <w:rFonts w:ascii="Times New Roman" w:hAnsi="Times New Roman" w:cs="Times New Roman"/>
-          <w:sz w:val="24"/>
-          <w:szCs w:val="24"/>
-        </w:rPr>
-        <w:t>val</w:t>
-      </w:r>
-      <w:proofErr w:type="gramEnd"/>
-      <w:r>
-        <w:rPr>
-          <w:rFonts w:ascii="Times New Roman" w:hAnsi="Times New Roman" w:cs="Times New Roman"/>
-          <w:sz w:val="24"/>
-          <w:szCs w:val="24"/>
-        </w:rPr>
-        <w:t xml:space="preserve">) </w:t>
-      </w:r>
-      <w:bookmarkStart w:id="41" w:name="InitDeclaration"/>
-      <w:bookmarkEnd w:id="41"/>
-      <w:r>
-        <w:rPr>
-          <w:rFonts w:ascii="Times New Roman" w:hAnsi="Times New Roman" w:cs="Times New Roman"/>
-          <w:sz w:val="24"/>
-          <w:szCs w:val="24"/>
-        </w:rPr>
-        <w:t>InitDeclaration:</w:t>
-      </w:r>
-    </w:p>
-    <w:p>
-      <w:pPr>
-        <w:ind w:firstLine="720"/>
-        <w:rPr>
-          <w:rFonts w:ascii="Lucida Console" w:hAnsi="Lucida Console"/>
-          <w:sz w:val="24"/>
-          <w:szCs w:val="24"/>
-        </w:rPr>
-      </w:pPr>
-      <w:hyperlink w:anchor="Identifier" w:history="1">
-        <w:r>
-          <w:rPr>
-            <w:rStyle w:val="a6"/>
-            <w:rFonts w:ascii="Lucida Console" w:hAnsi="Lucida Console"/>
-            <w:sz w:val="24"/>
-            <w:szCs w:val="24"/>
-          </w:rPr>
-          <w:t>Identifier</w:t>
-        </w:r>
-      </w:hyperlink>
-      <w:r>
-        <w:rPr>
-          <w:rFonts w:ascii="Lucida Console" w:hAnsi="Lucida Console"/>
-          <w:sz w:val="24"/>
-          <w:szCs w:val="24"/>
-        </w:rPr>
-        <w:t xml:space="preserve"> </w:t>
-      </w:r>
-      <w:r>
-        <w:rPr>
-          <w:rFonts w:ascii="Lucida Console" w:hAnsi="Lucida Console"/>
-          <w:sz w:val="24"/>
-          <w:szCs w:val="24"/>
-        </w:rPr>
-        <w:t>[</w:t>
-      </w:r>
-      <w:hyperlink w:anchor="UnitRoutineParameters" w:history="1">
-        <w:r>
-          <w:rPr>
-            <w:rStyle w:val="a6"/>
-            <w:rFonts w:ascii="Lucida Console" w:hAnsi="Lucida Console"/>
-            <w:sz w:val="24"/>
-            <w:szCs w:val="24"/>
-          </w:rPr>
-          <w:t>UnitRoutineParameters</w:t>
-        </w:r>
-      </w:hyperlink>
-      <w:r>
-        <w:rPr>
-          <w:rFonts w:ascii="Lucida Console" w:hAnsi="Lucida Console"/>
-          <w:sz w:val="24"/>
-          <w:szCs w:val="24"/>
-        </w:rPr>
-        <w:t>]</w:t>
-      </w:r>
-      <w:r>
-        <w:rPr>
-          <w:rFonts w:ascii="Lucida Console" w:hAnsi="Lucida Console"/>
-          <w:sz w:val="24"/>
-          <w:szCs w:val="24"/>
-        </w:rPr>
-        <w:t xml:space="preserve"> </w:t>
-      </w:r>
-      <w:r>
-        <w:rPr>
-          <w:rFonts w:ascii="Lucida Console" w:hAnsi="Lucida Console"/>
-          <w:sz w:val="24"/>
-          <w:szCs w:val="24"/>
-        </w:rPr>
-        <w:t>[</w:t>
-      </w:r>
-      <w:hyperlink w:anchor="EnclosedUseDirective" w:history="1">
-        <w:r>
-          <w:rPr>
-            <w:rStyle w:val="a6"/>
-            <w:rFonts w:ascii="Lucida Console" w:hAnsi="Lucida Console"/>
-            <w:sz w:val="24"/>
-            <w:szCs w:val="24"/>
-          </w:rPr>
-          <w:t>EnclosedUseDirective</w:t>
-        </w:r>
-      </w:hyperlink>
-      <w:r>
-        <w:rPr>
-          <w:rFonts w:ascii="Lucida Console" w:hAnsi="Lucida Console"/>
-          <w:sz w:val="24"/>
-          <w:szCs w:val="24"/>
-        </w:rPr>
-        <w:t>]</w:t>
-      </w:r>
-      <w:r>
-        <w:rPr>
-          <w:rFonts w:ascii="Lucida Console" w:hAnsi="Lucida Console"/>
-          <w:sz w:val="24"/>
-          <w:szCs w:val="24"/>
-        </w:rPr>
-        <w:t xml:space="preserve"> </w:t>
-      </w:r>
-      <w:r>
-        <w:rPr>
-          <w:rFonts w:ascii="Lucida Console" w:hAnsi="Lucida Console"/>
-          <w:sz w:val="24"/>
-          <w:szCs w:val="24"/>
-        </w:rPr>
-        <w:t>[</w:t>
-      </w:r>
-      <w:hyperlink w:anchor="RequireBlock" w:history="1">
-        <w:r>
-          <w:rPr>
-            <w:rStyle w:val="a6"/>
-            <w:rFonts w:ascii="Lucida Console" w:hAnsi="Lucida Console"/>
-            <w:sz w:val="24"/>
-            <w:szCs w:val="24"/>
-          </w:rPr>
-          <w:t>RequireBlock</w:t>
-        </w:r>
-      </w:hyperlink>
-      <w:r>
-        <w:rPr>
-          <w:rFonts w:ascii="Lucida Console" w:hAnsi="Lucida Console"/>
-          <w:sz w:val="24"/>
-          <w:szCs w:val="24"/>
-        </w:rPr>
-        <w:t>]</w:t>
-      </w:r>
-      <w:r>
-        <w:rPr>
-          <w:rFonts w:ascii="Lucida Console" w:hAnsi="Lucida Console"/>
-          <w:sz w:val="24"/>
-          <w:szCs w:val="24"/>
-        </w:rPr>
-        <w:t xml:space="preserve"> </w:t>
-      </w:r>
-    </w:p>
-    <w:p>
-      <w:pPr>
-        <w:ind w:firstLine="720"/>
-        <w:rPr>
-          <w:rFonts w:ascii="Lucida Console" w:hAnsi="Lucida Console"/>
-          <w:sz w:val="24"/>
-          <w:szCs w:val="24"/>
-        </w:rPr>
-      </w:pPr>
-      <w:r>
-        <w:rPr>
-          <w:rFonts w:ascii="Lucida Console" w:hAnsi="Lucida Console"/>
-          <w:sz w:val="24"/>
-          <w:szCs w:val="24"/>
-        </w:rPr>
-        <w:t>(</w:t>
-      </w:r>
-      <w:hyperlink w:anchor="InnerBlock" w:history="1">
-        <w:r>
-          <w:rPr>
-            <w:rStyle w:val="a6"/>
-            <w:rFonts w:ascii="Lucida Console" w:hAnsi="Lucida Console"/>
-            <w:sz w:val="24"/>
-            <w:szCs w:val="24"/>
-          </w:rPr>
-          <w:t>InnerBlo</w:t>
-        </w:r>
-        <w:r>
-          <w:rPr>
-            <w:rStyle w:val="a6"/>
-            <w:rFonts w:ascii="Lucida Console" w:hAnsi="Lucida Console"/>
-            <w:sz w:val="24"/>
-            <w:szCs w:val="24"/>
-          </w:rPr>
-          <w:t>ck</w:t>
-        </w:r>
-      </w:hyperlink>
-      <w:r>
-        <w:rPr>
-          <w:rFonts w:ascii="Lucida Console" w:hAnsi="Lucida Console"/>
-          <w:sz w:val="24"/>
-          <w:szCs w:val="24"/>
-        </w:rPr>
-        <w:t xml:space="preserve"> </w:t>
-      </w:r>
-      <w:r>
-        <w:rPr>
-          <w:rFonts w:ascii="Lucida Console" w:hAnsi="Lucida Console"/>
-          <w:sz w:val="24"/>
-          <w:szCs w:val="24"/>
-        </w:rPr>
-        <w:t>[</w:t>
-      </w:r>
-      <w:hyperlink w:anchor="EnsureBlock" w:history="1">
-        <w:r>
-          <w:rPr>
-            <w:rStyle w:val="a6"/>
-            <w:rFonts w:ascii="Lucida Console" w:hAnsi="Lucida Console"/>
-            <w:sz w:val="24"/>
-            <w:szCs w:val="24"/>
-          </w:rPr>
-          <w:t>EnsureBlo</w:t>
-        </w:r>
-        <w:r>
-          <w:rPr>
-            <w:rStyle w:val="a6"/>
-            <w:rFonts w:ascii="Lucida Console" w:hAnsi="Lucida Console"/>
-            <w:sz w:val="24"/>
-            <w:szCs w:val="24"/>
-          </w:rPr>
-          <w:t>ck</w:t>
-        </w:r>
-      </w:hyperlink>
-      <w:r>
-        <w:rPr>
-          <w:rFonts w:ascii="Lucida Console" w:hAnsi="Lucida Console"/>
-          <w:sz w:val="24"/>
-          <w:szCs w:val="24"/>
-        </w:rPr>
-        <w:t xml:space="preserve">] </w:t>
-      </w:r>
-      <w:r>
-        <w:rPr>
-          <w:rFonts w:ascii="Lucida Console" w:hAnsi="Lucida Console"/>
-          <w:sz w:val="24"/>
-          <w:szCs w:val="24"/>
-        </w:rPr>
-        <w:t>BlockEnd</w:t>
-      </w:r>
-      <w:r>
-        <w:rPr>
-          <w:rFonts w:ascii="Lucida Console" w:hAnsi="Lucida Console"/>
-          <w:sz w:val="24"/>
-          <w:szCs w:val="24"/>
-        </w:rPr>
-        <w:t>)|(</w:t>
-      </w:r>
-      <w:r>
-        <w:rPr>
-          <w:rFonts w:ascii="Lucida Console" w:hAnsi="Lucida Console"/>
-          <w:b/>
-          <w:sz w:val="24"/>
-          <w:szCs w:val="24"/>
-        </w:rPr>
-        <w:t>foreign</w:t>
-      </w:r>
-      <w:r>
-        <w:rPr>
-          <w:rFonts w:ascii="Lucida Console" w:hAnsi="Lucida Console"/>
-          <w:sz w:val="24"/>
-          <w:szCs w:val="24"/>
-        </w:rPr>
-        <w:t>|</w:t>
-      </w:r>
       <w:r>
         <w:rPr>
           <w:rFonts w:ascii="Lucida Console" w:hAnsi="Lucida Console"/>
@@ -12013,8 +12022,6 @@
         </w:rPr>
         <w:t>none</w:t>
       </w:r>
-      <w:bookmarkStart w:id="42" w:name="_GoBack"/>
-      <w:bookmarkEnd w:id="42"/>
       <w:r>
         <w:rPr>
           <w:rFonts w:ascii="Lucida Console" w:hAnsi="Lucida Console"/>
@@ -38245,25 +38252,7 @@
             <w:sz w:val="24"/>
             <w:szCs w:val="24"/>
           </w:rPr>
-          <w:t>InitProcedure</w:t>
-        </w:r>
-        <w:r>
-          <w:rPr>
-            <w:rStyle w:val="a6"/>
-            <w:rFonts w:ascii="Lucida Console" w:hAnsi="Lucida Console"/>
-            <w:sz w:val="24"/>
-            <w:szCs w:val="24"/>
-          </w:rPr>
-          <w:t>I</w:t>
-        </w:r>
-        <w:r>
-          <w:rPr>
-            <w:rStyle w:val="a6"/>
-            <w:rFonts w:ascii="Lucida Console" w:hAnsi="Lucida Console"/>
-            <w:sz w:val="24"/>
-            <w:szCs w:val="24"/>
-          </w:rPr>
-          <w:t>nheritance</w:t>
+          <w:t>InitProcedureInheritance</w:t>
         </w:r>
       </w:hyperlink>
       <w:r>
@@ -67993,7 +67982,7 @@
 </file>
 
 <file path=customXml/itemProps1.xml><?xml version="1.0" encoding="utf-8"?>
-<ds:datastoreItem xmlns:ds="http://schemas.openxmlformats.org/officeDocument/2006/customXml" ds:itemID="{050CBDB5-59FE-40ED-9D81-D586405494C0}">
+<ds:datastoreItem xmlns:ds="http://schemas.openxmlformats.org/officeDocument/2006/customXml" ds:itemID="{D5432364-D32E-4AF8-BB87-73521AE2DFB1}">
   <ds:schemaRefs>
     <ds:schemaRef ds:uri="http://schemas.openxmlformats.org/officeDocument/2006/bibliography"/>
   </ds:schemaRefs>

</xml_diff>

<commit_message>
Comments were added for the system desciption
</commit_message>
<xml_diff>
--- a/Docs/SLang reference.docx
+++ b/Docs/SLang reference.docx
@@ -108,7 +108,7 @@
           <w:sz w:val="24"/>
           <w:szCs w:val="24"/>
         </w:rPr>
-        <w:t>5</w:t>
+        <w:t>6</w:t>
       </w:r>
     </w:p>
     <w:p>
@@ -381,6 +381,8 @@
             </w:r>
           </w:p>
         </w:tc>
+        <w:bookmarkStart w:id="0" w:name="_GoBack"/>
+        <w:bookmarkEnd w:id="0"/>
       </w:tr>
       <w:tr>
         <w:tc>
@@ -2695,7 +2697,7 @@
           <w:szCs w:val="24"/>
         </w:rPr>
       </w:pPr>
-      <w:bookmarkStart w:id="0" w:name="Compilation"/>
+      <w:bookmarkStart w:id="1" w:name="Compilation"/>
       <w:r>
         <w:rPr>
           <w:rFonts w:ascii="Times New Roman" w:hAnsi="Times New Roman" w:cs="Times New Roman"/>
@@ -2747,7 +2749,7 @@
         </w:rPr>
         <w:t>Compilation</w:t>
       </w:r>
-      <w:bookmarkEnd w:id="0"/>
+      <w:bookmarkEnd w:id="1"/>
       <w:r>
         <w:rPr>
           <w:rFonts w:ascii="Times New Roman" w:hAnsi="Times New Roman" w:cs="Times New Roman"/>
@@ -2963,8 +2965,8 @@
         </w:rPr>
         <w:t xml:space="preserve">) </w:t>
       </w:r>
-      <w:bookmarkStart w:id="1" w:name="Assembly"/>
-      <w:bookmarkEnd w:id="1"/>
+      <w:bookmarkStart w:id="2" w:name="Assembly"/>
+      <w:bookmarkEnd w:id="2"/>
       <w:r>
         <w:rPr>
           <w:rFonts w:ascii="Times New Roman" w:hAnsi="Times New Roman" w:cs="Times New Roman"/>
@@ -3119,121 +3121,6 @@
           <w:szCs w:val="24"/>
         </w:rPr>
         <w:t>)</w:t>
-      </w:r>
-    </w:p>
-    <w:p>
-      <w:pPr>
-        <w:pStyle w:val="a3"/>
-        <w:rPr>
-          <w:rFonts w:ascii="Lucida Console" w:hAnsi="Lucida Console"/>
-          <w:sz w:val="24"/>
-          <w:szCs w:val="24"/>
-        </w:rPr>
-      </w:pPr>
-      <w:r>
-        <w:rPr>
-          <w:rFonts w:ascii="Lucida Console" w:hAnsi="Lucida Console"/>
-          <w:sz w:val="24"/>
-          <w:szCs w:val="24"/>
-        </w:rPr>
-        <w:t>[</w:t>
-      </w:r>
-      <w:r>
-        <w:rPr>
-          <w:rFonts w:ascii="Lucida Console" w:hAnsi="Lucida Console"/>
-          <w:sz w:val="24"/>
-          <w:szCs w:val="24"/>
-        </w:rPr>
-        <w:t>“~”</w:t>
-      </w:r>
-      <w:r>
-        <w:rPr>
-          <w:rFonts w:ascii="Lucida Console" w:hAnsi="Lucida Console"/>
-          <w:sz w:val="24"/>
-          <w:szCs w:val="24"/>
-        </w:rPr>
-        <w:t xml:space="preserve"> [Win32|Win64|Lin32|Lin64|Android|iOS|MSIL|JVM|</w:t>
-      </w:r>
-      <w:r>
-        <w:rPr>
-          <w:rFonts w:ascii="Lucida Console" w:hAnsi="Lucida Console"/>
-          <w:sz w:val="24"/>
-          <w:szCs w:val="24"/>
-        </w:rPr>
-        <w:t>A</w:t>
-      </w:r>
-      <w:r>
-        <w:rPr>
-          <w:rFonts w:ascii="Lucida Console" w:hAnsi="Lucida Console"/>
-          <w:sz w:val="24"/>
-          <w:szCs w:val="24"/>
-        </w:rPr>
-        <w:t>ll]</w:t>
-      </w:r>
-    </w:p>
-    <w:p>
-      <w:pPr>
-        <w:pStyle w:val="a3"/>
-        <w:rPr>
-          <w:rFonts w:ascii="Lucida Console" w:hAnsi="Lucida Console"/>
-          <w:sz w:val="24"/>
-          <w:szCs w:val="24"/>
-        </w:rPr>
-      </w:pPr>
-      <w:r>
-        <w:rPr>
-          <w:rFonts w:ascii="Lucida Console" w:hAnsi="Lucida Console"/>
-          <w:sz w:val="24"/>
-          <w:szCs w:val="24"/>
-        </w:rPr>
-        <w:t>[</w:t>
-      </w:r>
-      <w:proofErr w:type="gramStart"/>
-      <w:r>
-        <w:rPr>
-          <w:rFonts w:ascii="Lucida Console" w:hAnsi="Lucida Console"/>
-          <w:b/>
-          <w:sz w:val="24"/>
-          <w:szCs w:val="24"/>
-        </w:rPr>
-        <w:t>use</w:t>
-      </w:r>
-      <w:proofErr w:type="gramEnd"/>
-      <w:r>
-        <w:rPr>
-          <w:rFonts w:ascii="Lucida Console" w:hAnsi="Lucida Console"/>
-          <w:b/>
-          <w:sz w:val="24"/>
-          <w:szCs w:val="24"/>
-        </w:rPr>
-        <w:t xml:space="preserve"> </w:t>
-      </w:r>
-      <w:r>
-        <w:rPr>
-          <w:rFonts w:ascii="Lucida Console" w:hAnsi="Lucida Console"/>
-          <w:sz w:val="24"/>
-          <w:szCs w:val="24"/>
-        </w:rPr>
-        <w:t>{</w:t>
-      </w:r>
-      <w:hyperlink w:anchor="FileName" w:history="1">
-        <w:r>
-          <w:rPr>
-            <w:rStyle w:val="a6"/>
-            <w:rFonts w:ascii="Times New Roman" w:hAnsi="Times New Roman" w:cs="Times New Roman"/>
-            <w:sz w:val="24"/>
-            <w:szCs w:val="24"/>
-          </w:rPr>
-          <w:t>FSname</w:t>
-        </w:r>
-      </w:hyperlink>
-      <w:r>
-        <w:rPr>
-          <w:rFonts w:ascii="Lucida Console" w:hAnsi="Lucida Console"/>
-          <w:sz w:val="24"/>
-          <w:szCs w:val="24"/>
-        </w:rPr>
-        <w:t xml:space="preserve"> </w:t>
       </w:r>
     </w:p>
     <w:p>
@@ -3252,6 +3139,148 @@
           <w:sz w:val="24"/>
           <w:szCs w:val="24"/>
         </w:rPr>
+        <w:t>// library: paths or program: entry point – unit or routine identifier</w:t>
+      </w:r>
+    </w:p>
+    <w:p>
+      <w:pPr>
+        <w:pStyle w:val="a3"/>
+        <w:rPr>
+          <w:rFonts w:ascii="Lucida Console" w:hAnsi="Lucida Console"/>
+          <w:sz w:val="24"/>
+          <w:szCs w:val="24"/>
+        </w:rPr>
+      </w:pPr>
+      <w:r>
+        <w:rPr>
+          <w:rFonts w:ascii="Lucida Console" w:hAnsi="Lucida Console"/>
+          <w:sz w:val="24"/>
+          <w:szCs w:val="24"/>
+        </w:rPr>
+        <w:t>[</w:t>
+      </w:r>
+      <w:r>
+        <w:rPr>
+          <w:rFonts w:ascii="Lucida Console" w:hAnsi="Lucida Console"/>
+          <w:sz w:val="24"/>
+          <w:szCs w:val="24"/>
+        </w:rPr>
+        <w:t>“~”</w:t>
+      </w:r>
+      <w:r>
+        <w:rPr>
+          <w:rFonts w:ascii="Lucida Console" w:hAnsi="Lucida Console"/>
+          <w:sz w:val="24"/>
+          <w:szCs w:val="24"/>
+        </w:rPr>
+        <w:t xml:space="preserve"> [Win32|Win64|Lin32|Lin64|Android|iOS|MSIL|JVM|</w:t>
+      </w:r>
+      <w:r>
+        <w:rPr>
+          <w:rFonts w:ascii="Lucida Console" w:hAnsi="Lucida Console"/>
+          <w:sz w:val="24"/>
+          <w:szCs w:val="24"/>
+        </w:rPr>
+        <w:t>A</w:t>
+      </w:r>
+      <w:r>
+        <w:rPr>
+          <w:rFonts w:ascii="Lucida Console" w:hAnsi="Lucida Console"/>
+          <w:sz w:val="24"/>
+          <w:szCs w:val="24"/>
+        </w:rPr>
+        <w:t>ll]</w:t>
+      </w:r>
+    </w:p>
+    <w:p>
+      <w:pPr>
+        <w:pStyle w:val="a3"/>
+        <w:rPr>
+          <w:rFonts w:ascii="Lucida Console" w:hAnsi="Lucida Console"/>
+          <w:sz w:val="24"/>
+          <w:szCs w:val="24"/>
+        </w:rPr>
+      </w:pPr>
+      <w:r>
+        <w:rPr>
+          <w:rFonts w:ascii="Lucida Console" w:hAnsi="Lucida Console"/>
+          <w:sz w:val="24"/>
+          <w:szCs w:val="24"/>
+        </w:rPr>
+        <w:t>[</w:t>
+      </w:r>
+      <w:proofErr w:type="gramStart"/>
+      <w:r>
+        <w:rPr>
+          <w:rFonts w:ascii="Lucida Console" w:hAnsi="Lucida Console"/>
+          <w:b/>
+          <w:sz w:val="24"/>
+          <w:szCs w:val="24"/>
+        </w:rPr>
+        <w:t>use</w:t>
+      </w:r>
+      <w:proofErr w:type="gramEnd"/>
+      <w:r>
+        <w:rPr>
+          <w:rFonts w:ascii="Lucida Console" w:hAnsi="Lucida Console"/>
+          <w:b/>
+          <w:sz w:val="24"/>
+          <w:szCs w:val="24"/>
+        </w:rPr>
+        <w:t xml:space="preserve"> </w:t>
+      </w:r>
+      <w:r>
+        <w:rPr>
+          <w:rFonts w:ascii="Lucida Console" w:hAnsi="Lucida Console"/>
+          <w:sz w:val="24"/>
+          <w:szCs w:val="24"/>
+        </w:rPr>
+        <w:t>{</w:t>
+      </w:r>
+      <w:hyperlink w:anchor="FileName" w:history="1">
+        <w:r>
+          <w:rPr>
+            <w:rStyle w:val="a6"/>
+            <w:rFonts w:ascii="Times New Roman" w:hAnsi="Times New Roman" w:cs="Times New Roman"/>
+            <w:sz w:val="24"/>
+            <w:szCs w:val="24"/>
+          </w:rPr>
+          <w:t>FSname</w:t>
+        </w:r>
+      </w:hyperlink>
+      <w:r>
+        <w:rPr>
+          <w:rFonts w:ascii="Lucida Console" w:hAnsi="Lucida Console"/>
+          <w:sz w:val="24"/>
+          <w:szCs w:val="24"/>
+        </w:rPr>
+        <w:t xml:space="preserve"> </w:t>
+      </w:r>
+      <w:r>
+        <w:rPr>
+          <w:rFonts w:ascii="Lucida Console" w:hAnsi="Lucida Console"/>
+          <w:sz w:val="24"/>
+          <w:szCs w:val="24"/>
+        </w:rPr>
+        <w:t>// Cluster name or path to look for units</w:t>
+      </w:r>
+    </w:p>
+    <w:p>
+      <w:pPr>
+        <w:pStyle w:val="a3"/>
+        <w:ind w:firstLine="720"/>
+        <w:rPr>
+          <w:rFonts w:ascii="Lucida Console" w:hAnsi="Lucida Console"/>
+          <w:sz w:val="24"/>
+          <w:szCs w:val="24"/>
+        </w:rPr>
+      </w:pPr>
+      <w:r>
+        <w:rPr>
+          <w:rFonts w:ascii="Lucida Console" w:hAnsi="Lucida Console"/>
+          <w:sz w:val="24"/>
+          <w:szCs w:val="24"/>
+        </w:rPr>
         <w:t xml:space="preserve">[“:” </w:t>
       </w:r>
     </w:p>
@@ -3598,6 +3627,31 @@
         </w:rPr>
         <w:t>}]</w:t>
       </w:r>
+      <w:r>
+        <w:rPr>
+          <w:rFonts w:ascii="Lucida Console" w:hAnsi="Lucida Console"/>
+          <w:sz w:val="24"/>
+          <w:szCs w:val="24"/>
+        </w:rPr>
+        <w:t xml:space="preserve"> // List of 3</w:t>
+      </w:r>
+      <w:r>
+        <w:rPr>
+          <w:rFonts w:ascii="Lucida Console" w:hAnsi="Lucida Console"/>
+          <w:sz w:val="24"/>
+          <w:szCs w:val="24"/>
+          <w:vertAlign w:val="superscript"/>
+        </w:rPr>
+        <w:t>rd</w:t>
+      </w:r>
+      <w:r>
+        <w:rPr>
+          <w:rFonts w:ascii="Lucida Console" w:hAnsi="Lucida Console"/>
+          <w:sz w:val="24"/>
+          <w:szCs w:val="24"/>
+        </w:rPr>
+        <w:t xml:space="preserve"> party modules to be linked in</w:t>
+      </w:r>
     </w:p>
     <w:p>
       <w:pPr>
@@ -3609,8 +3663,8 @@
           <w:szCs w:val="24"/>
         </w:rPr>
       </w:pPr>
-      <w:bookmarkStart w:id="2" w:name="ImportDsc"/>
-      <w:bookmarkEnd w:id="2"/>
+      <w:bookmarkStart w:id="3" w:name="ImportDsc"/>
+      <w:bookmarkEnd w:id="3"/>
       <w:proofErr w:type="gramStart"/>
       <w:r>
         <w:rPr>
@@ -3694,12 +3748,12 @@
         </w:rPr>
         <w:t xml:space="preserve">, sem) </w:t>
       </w:r>
-      <w:bookmarkStart w:id="3" w:name="FileName"/>
-      <w:bookmarkStart w:id="4" w:name="OSname"/>
-      <w:bookmarkStart w:id="5" w:name="FSname"/>
-      <w:bookmarkEnd w:id="3"/>
+      <w:bookmarkStart w:id="4" w:name="FileName"/>
+      <w:bookmarkStart w:id="5" w:name="OSname"/>
+      <w:bookmarkStart w:id="6" w:name="FSname"/>
       <w:bookmarkEnd w:id="4"/>
       <w:bookmarkEnd w:id="5"/>
+      <w:bookmarkEnd w:id="6"/>
       <w:r>
         <w:rPr>
           <w:rFonts w:ascii="Times New Roman" w:hAnsi="Times New Roman" w:cs="Times New Roman"/>
@@ -3858,7 +3912,7 @@
         </w:rPr>
         <w:t xml:space="preserve">, sem) </w:t>
       </w:r>
-      <w:bookmarkStart w:id="6" w:name="CompilationUnit"/>
+      <w:bookmarkStart w:id="7" w:name="CompilationUnit"/>
       <w:r>
         <w:rPr>
           <w:rFonts w:ascii="Times New Roman" w:hAnsi="Times New Roman" w:cs="Times New Roman"/>
@@ -3867,7 +3921,7 @@
         </w:rPr>
         <w:t>CompilationUnit</w:t>
       </w:r>
-      <w:bookmarkEnd w:id="6"/>
+      <w:bookmarkEnd w:id="7"/>
       <w:r>
         <w:rPr>
           <w:rFonts w:ascii="Times New Roman" w:hAnsi="Times New Roman" w:cs="Times New Roman"/>
@@ -4055,8 +4109,8 @@
         </w:rPr>
         <w:t xml:space="preserve">) </w:t>
       </w:r>
-      <w:bookmarkStart w:id="7" w:name="UseDirective"/>
-      <w:bookmarkEnd w:id="7"/>
+      <w:bookmarkStart w:id="8" w:name="UseDirective"/>
+      <w:bookmarkEnd w:id="8"/>
       <w:r>
         <w:rPr>
           <w:rFonts w:ascii="Times New Roman" w:hAnsi="Times New Roman" w:cs="Times New Roman"/>
@@ -4378,11 +4432,11 @@
         </w:rPr>
         <w:t xml:space="preserve">) </w:t>
       </w:r>
-      <w:bookmarkStart w:id="8" w:name="UnitUseDirective"/>
-      <w:bookmarkStart w:id="9" w:name="EnclosedUseDirective"/>
-      <w:bookmarkStart w:id="10" w:name="UseClause"/>
-      <w:bookmarkEnd w:id="8"/>
+      <w:bookmarkStart w:id="9" w:name="UnitUseDirective"/>
+      <w:bookmarkStart w:id="10" w:name="EnclosedUseDirective"/>
+      <w:bookmarkStart w:id="11" w:name="UseClause"/>
       <w:bookmarkEnd w:id="9"/>
+      <w:bookmarkEnd w:id="10"/>
       <w:r>
         <w:rPr>
           <w:rFonts w:ascii="Times New Roman" w:hAnsi="Times New Roman" w:cs="Times New Roman"/>
@@ -4399,7 +4453,7 @@
         </w:rPr>
         <w:t>Use</w:t>
       </w:r>
-      <w:bookmarkEnd w:id="10"/>
+      <w:bookmarkEnd w:id="11"/>
       <w:r>
         <w:rPr>
           <w:rFonts w:ascii="Times New Roman" w:hAnsi="Times New Roman" w:cs="Times New Roman"/>
@@ -4753,8 +4807,8 @@
         </w:rPr>
         <w:t xml:space="preserve">) </w:t>
       </w:r>
-      <w:bookmarkStart w:id="11" w:name="EnclosedUseEement"/>
-      <w:bookmarkEnd w:id="11"/>
+      <w:bookmarkStart w:id="12" w:name="EnclosedUseEement"/>
+      <w:bookmarkEnd w:id="12"/>
       <w:r>
         <w:rPr>
           <w:rFonts w:ascii="Times New Roman" w:hAnsi="Times New Roman" w:cs="Times New Roman"/>
@@ -4877,8 +4931,6 @@
         </w:rPr>
         <w:tab/>
       </w:r>
-      <w:bookmarkStart w:id="12" w:name="_GoBack"/>
-      <w:bookmarkEnd w:id="12"/>
       <w:proofErr w:type="gramStart"/>
       <w:r>
         <w:rPr>
@@ -67982,7 +68034,7 @@
 </file>
 
 <file path=customXml/itemProps1.xml><?xml version="1.0" encoding="utf-8"?>
-<ds:datastoreItem xmlns:ds="http://schemas.openxmlformats.org/officeDocument/2006/customXml" ds:itemID="{D5432364-D32E-4AF8-BB87-73521AE2DFB1}">
+<ds:datastoreItem xmlns:ds="http://schemas.openxmlformats.org/officeDocument/2006/customXml" ds:itemID="{63751B0D-7F87-4AFD-87F9-426F2F3337BA}">
   <ds:schemaRefs>
     <ds:schemaRef ds:uri="http://schemas.openxmlformats.org/officeDocument/2006/bibliography"/>
   </ds:schemaRefs>

</xml_diff>

<commit_message>
SLang refence updated with updated syntax for exclude, pasring for exclude, rename, and select was implemented
</commit_message>
<xml_diff>
--- a/Docs/SLang reference.docx
+++ b/Docs/SLang reference.docx
@@ -381,8 +381,6 @@
             </w:r>
           </w:p>
         </w:tc>
-        <w:bookmarkStart w:id="0" w:name="_GoBack"/>
-        <w:bookmarkEnd w:id="0"/>
       </w:tr>
       <w:tr>
         <w:tc>
@@ -852,7 +850,13 @@
               <w:rPr>
                 <w:b/>
               </w:rPr>
-              <w:t>extend</w:t>
+              <w:t>e</w:t>
+            </w:r>
+            <w:r>
+              <w:rPr>
+                <w:b/>
+              </w:rPr>
+              <w:t>xtend</w:t>
             </w:r>
           </w:p>
         </w:tc>
@@ -994,7 +998,13 @@
               <w:rPr>
                 <w:b/>
               </w:rPr>
-              <w:t>foreign</w:t>
+              <w:t>f</w:t>
+            </w:r>
+            <w:r>
+              <w:rPr>
+                <w:b/>
+              </w:rPr>
+              <w:t>oreign</w:t>
             </w:r>
           </w:p>
         </w:tc>
@@ -1118,7 +1128,7 @@
               <w:rPr>
                 <w:b/>
               </w:rPr>
-              <w:t>i</w:t>
+              <w:t>I</w:t>
             </w:r>
             <w:r>
               <w:rPr>
@@ -1313,7 +1323,13 @@
               <w:rPr>
                 <w:b/>
               </w:rPr>
-              <w:t>old</w:t>
+              <w:t>o</w:t>
+            </w:r>
+            <w:r>
+              <w:rPr>
+                <w:b/>
+              </w:rPr>
+              <w:t>ld</w:t>
             </w:r>
           </w:p>
         </w:tc>
@@ -1491,7 +1507,13 @@
               <w:rPr>
                 <w:b/>
               </w:rPr>
-              <w:t>raise</w:t>
+              <w:t>r</w:t>
+            </w:r>
+            <w:r>
+              <w:rPr>
+                <w:b/>
+              </w:rPr>
+              <w:t>aise</w:t>
             </w:r>
           </w:p>
         </w:tc>
@@ -1639,7 +1661,13 @@
               <w:rPr>
                 <w:b/>
               </w:rPr>
-              <w:t>require</w:t>
+              <w:t>r</w:t>
+            </w:r>
+            <w:r>
+              <w:rPr>
+                <w:b/>
+              </w:rPr>
+              <w:t>equire</w:t>
             </w:r>
           </w:p>
         </w:tc>
@@ -1701,7 +1729,13 @@
               <w:rPr>
                 <w:b/>
               </w:rPr>
-              <w:t>return</w:t>
+              <w:t>r</w:t>
+            </w:r>
+            <w:r>
+              <w:rPr>
+                <w:b/>
+              </w:rPr>
+              <w:t>eturn</w:t>
             </w:r>
           </w:p>
         </w:tc>
@@ -1772,7 +1806,13 @@
               <w:rPr>
                 <w:b/>
               </w:rPr>
-              <w:t>rigid</w:t>
+              <w:t>r</w:t>
+            </w:r>
+            <w:r>
+              <w:rPr>
+                <w:b/>
+              </w:rPr>
+              <w:t>igid</w:t>
             </w:r>
           </w:p>
         </w:tc>
@@ -1829,7 +1869,13 @@
               <w:rPr>
                 <w:b/>
               </w:rPr>
-              <w:t>rtn</w:t>
+              <w:t>r</w:t>
+            </w:r>
+            <w:r>
+              <w:rPr>
+                <w:b/>
+              </w:rPr>
+              <w:t>tn</w:t>
             </w:r>
           </w:p>
         </w:tc>
@@ -1936,7 +1982,13 @@
               <w:rPr>
                 <w:b/>
               </w:rPr>
-              <w:t>select</w:t>
+              <w:t>s</w:t>
+            </w:r>
+            <w:r>
+              <w:rPr>
+                <w:b/>
+              </w:rPr>
+              <w:t>elect</w:t>
             </w:r>
           </w:p>
         </w:tc>
@@ -2291,7 +2343,13 @@
               <w:rPr>
                 <w:b/>
               </w:rPr>
-              <w:t>var</w:t>
+              <w:t>v</w:t>
+            </w:r>
+            <w:r>
+              <w:rPr>
+                <w:b/>
+              </w:rPr>
+              <w:t>ar</w:t>
             </w:r>
           </w:p>
         </w:tc>
@@ -2356,7 +2414,13 @@
               <w:rPr>
                 <w:b/>
               </w:rPr>
-              <w:t>virtual</w:t>
+              <w:t>v</w:t>
+            </w:r>
+            <w:r>
+              <w:rPr>
+                <w:b/>
+              </w:rPr>
+              <w:t>irtual</w:t>
             </w:r>
           </w:p>
         </w:tc>
@@ -2428,7 +2492,13 @@
               <w:rPr>
                 <w:b/>
               </w:rPr>
-              <w:t>when</w:t>
+              <w:t>w</w:t>
+            </w:r>
+            <w:r>
+              <w:rPr>
+                <w:b/>
+              </w:rPr>
+              <w:t>hen</w:t>
             </w:r>
           </w:p>
         </w:tc>
@@ -2487,7 +2557,13 @@
               <w:rPr>
                 <w:b/>
               </w:rPr>
-              <w:t>while</w:t>
+              <w:t>w</w:t>
+            </w:r>
+            <w:r>
+              <w:rPr>
+                <w:b/>
+              </w:rPr>
+              <w:t>hile</w:t>
             </w:r>
           </w:p>
         </w:tc>
@@ -2697,7 +2773,7 @@
           <w:szCs w:val="24"/>
         </w:rPr>
       </w:pPr>
-      <w:bookmarkStart w:id="1" w:name="Compilation"/>
+      <w:bookmarkStart w:id="0" w:name="Compilation"/>
       <w:r>
         <w:rPr>
           <w:rFonts w:ascii="Times New Roman" w:hAnsi="Times New Roman" w:cs="Times New Roman"/>
@@ -2749,7 +2825,7 @@
         </w:rPr>
         <w:t>Compilation</w:t>
       </w:r>
-      <w:bookmarkEnd w:id="1"/>
+      <w:bookmarkEnd w:id="0"/>
       <w:r>
         <w:rPr>
           <w:rFonts w:ascii="Times New Roman" w:hAnsi="Times New Roman" w:cs="Times New Roman"/>
@@ -2965,8 +3041,8 @@
         </w:rPr>
         <w:t xml:space="preserve">) </w:t>
       </w:r>
-      <w:bookmarkStart w:id="2" w:name="Assembly"/>
-      <w:bookmarkEnd w:id="2"/>
+      <w:bookmarkStart w:id="1" w:name="Assembly"/>
+      <w:bookmarkEnd w:id="1"/>
       <w:r>
         <w:rPr>
           <w:rFonts w:ascii="Times New Roman" w:hAnsi="Times New Roman" w:cs="Times New Roman"/>
@@ -3294,6 +3370,8 @@
           <w:szCs w:val="24"/>
         </w:rPr>
       </w:pPr>
+      <w:bookmarkStart w:id="2" w:name="_GoBack"/>
+      <w:bookmarkEnd w:id="2"/>
       <w:r>
         <w:rPr>
           <w:rFonts w:ascii="Lucida Console" w:hAnsi="Lucida Console"/>
@@ -3305,11 +3383,10 @@
       <w:r>
         <w:rPr>
           <w:rFonts w:ascii="Lucida Console" w:hAnsi="Lucida Console"/>
-          <w:b/>
-          <w:sz w:val="24"/>
-          <w:szCs w:val="24"/>
-        </w:rPr>
-        <w:t>-</w:t>
+          <w:sz w:val="24"/>
+          <w:szCs w:val="24"/>
+        </w:rPr>
+        <w:t>~</w:t>
       </w:r>
       <w:r>
         <w:rPr>
@@ -3318,6 +3395,14 @@
           <w:szCs w:val="24"/>
         </w:rPr>
         <w:t>”</w:t>
+      </w:r>
+      <w:r>
+        <w:rPr>
+          <w:rFonts w:ascii="Lucida Console" w:hAnsi="Lucida Console"/>
+          <w:sz w:val="24"/>
+          <w:szCs w:val="24"/>
+        </w:rPr>
+        <w:t xml:space="preserve"> </w:t>
       </w:r>
       <w:hyperlink w:anchor="Identifier" w:history="1">
         <w:r>
@@ -3401,6 +3486,14 @@
         </w:rPr>
         <w:t>”</w:t>
       </w:r>
+      <w:r>
+        <w:rPr>
+          <w:rFonts w:ascii="Lucida Console" w:hAnsi="Lucida Console"/>
+          <w:sz w:val="24"/>
+          <w:szCs w:val="24"/>
+        </w:rPr>
+        <w:t xml:space="preserve"> </w:t>
+      </w:r>
       <w:hyperlink w:anchor="Identifier" w:history="1">
         <w:r>
           <w:rPr>
@@ -3524,6 +3617,82 @@
           <w:szCs w:val="24"/>
         </w:rPr>
         <w:t xml:space="preserve"> // Rename clause</w:t>
+      </w:r>
+    </w:p>
+    <w:p>
+      <w:pPr>
+        <w:pStyle w:val="a3"/>
+        <w:ind w:left="1440" w:firstLine="720"/>
+        <w:rPr>
+          <w:rFonts w:ascii="Lucida Console" w:hAnsi="Lucida Console"/>
+          <w:sz w:val="24"/>
+          <w:szCs w:val="24"/>
+        </w:rPr>
+      </w:pPr>
+      <w:r>
+        <w:rPr>
+          <w:rFonts w:ascii="Lucida Console" w:hAnsi="Lucida Console"/>
+          <w:sz w:val="24"/>
+          <w:szCs w:val="24"/>
+        </w:rPr>
+        <w:t>[“</w:t>
+      </w:r>
+      <w:proofErr w:type="gramStart"/>
+      <w:r>
+        <w:rPr>
+          <w:rFonts w:ascii="Lucida Console" w:hAnsi="Lucida Console"/>
+          <w:b/>
+          <w:sz w:val="24"/>
+          <w:szCs w:val="24"/>
+        </w:rPr>
+        <w:t>select</w:t>
+      </w:r>
+      <w:proofErr w:type="gramEnd"/>
+      <w:r>
+        <w:rPr>
+          <w:rFonts w:ascii="Lucida Console" w:hAnsi="Lucida Console"/>
+          <w:sz w:val="24"/>
+          <w:szCs w:val="24"/>
+        </w:rPr>
+        <w:t xml:space="preserve">” </w:t>
+      </w:r>
+      <w:hyperlink w:anchor="Identifier" w:history="1">
+        <w:r>
+          <w:rPr>
+            <w:rStyle w:val="a6"/>
+            <w:rFonts w:ascii="Lucida Console" w:hAnsi="Lucida Console"/>
+            <w:sz w:val="24"/>
+            <w:szCs w:val="24"/>
+          </w:rPr>
+          <w:t>Identifier</w:t>
+        </w:r>
+      </w:hyperlink>
+      <w:r>
+        <w:rPr>
+          <w:rFonts w:ascii="Lucida Console" w:hAnsi="Lucida Console"/>
+          <w:sz w:val="24"/>
+          <w:szCs w:val="24"/>
+        </w:rPr>
+        <w:t xml:space="preserve"> {</w:t>
+      </w:r>
+      <w:hyperlink w:anchor="Identifier" w:history="1">
+        <w:r>
+          <w:rPr>
+            <w:rStyle w:val="a6"/>
+            <w:rFonts w:ascii="Lucida Console" w:hAnsi="Lucida Console"/>
+            <w:sz w:val="24"/>
+            <w:szCs w:val="24"/>
+          </w:rPr>
+          <w:t>Identifier</w:t>
+        </w:r>
+      </w:hyperlink>
+      <w:r>
+        <w:rPr>
+          <w:rFonts w:ascii="Lucida Console" w:hAnsi="Lucida Console"/>
+          <w:sz w:val="24"/>
+          <w:szCs w:val="24"/>
+        </w:rPr>
+        <w:t>}] // Select clause</w:t>
       </w:r>
     </w:p>
     <w:p>
@@ -68034,7 +68203,7 @@
 </file>
 
 <file path=customXml/itemProps1.xml><?xml version="1.0" encoding="utf-8"?>
-<ds:datastoreItem xmlns:ds="http://schemas.openxmlformats.org/officeDocument/2006/customXml" ds:itemID="{63751B0D-7F87-4AFD-87F9-426F2F3337BA}">
+<ds:datastoreItem xmlns:ds="http://schemas.openxmlformats.org/officeDocument/2006/customXml" ds:itemID="{8C621E0C-514B-4A69-ADFA-3DBE46542259}">
   <ds:schemaRefs>
     <ds:schemaRef ds:uri="http://schemas.openxmlformats.org/officeDocument/2006/bibliography"/>
   </ds:schemaRefs>

</xml_diff>

<commit_message>
Minor changes in comments
</commit_message>
<xml_diff>
--- a/Docs/SLang reference.docx
+++ b/Docs/SLang reference.docx
@@ -3370,24 +3370,24 @@
           <w:szCs w:val="24"/>
         </w:rPr>
       </w:pPr>
+      <w:r>
+        <w:rPr>
+          <w:rFonts w:ascii="Lucida Console" w:hAnsi="Lucida Console"/>
+          <w:sz w:val="24"/>
+          <w:szCs w:val="24"/>
+        </w:rPr>
+        <w:t>[“</w:t>
+      </w:r>
+      <w:r>
+        <w:rPr>
+          <w:rFonts w:ascii="Lucida Console" w:hAnsi="Lucida Console"/>
+          <w:sz w:val="24"/>
+          <w:szCs w:val="24"/>
+        </w:rPr>
+        <w:t>~</w:t>
+      </w:r>
       <w:bookmarkStart w:id="2" w:name="_GoBack"/>
       <w:bookmarkEnd w:id="2"/>
-      <w:r>
-        <w:rPr>
-          <w:rFonts w:ascii="Lucida Console" w:hAnsi="Lucida Console"/>
-          <w:sz w:val="24"/>
-          <w:szCs w:val="24"/>
-        </w:rPr>
-        <w:t>[“</w:t>
-      </w:r>
-      <w:r>
-        <w:rPr>
-          <w:rFonts w:ascii="Lucida Console" w:hAnsi="Lucida Console"/>
-          <w:sz w:val="24"/>
-          <w:szCs w:val="24"/>
-        </w:rPr>
-        <w:t>~</w:t>
-      </w:r>
       <w:r>
         <w:rPr>
           <w:rFonts w:ascii="Lucida Console" w:hAnsi="Lucida Console"/>
@@ -68203,7 +68203,7 @@
 </file>
 
 <file path=customXml/itemProps1.xml><?xml version="1.0" encoding="utf-8"?>
-<ds:datastoreItem xmlns:ds="http://schemas.openxmlformats.org/officeDocument/2006/customXml" ds:itemID="{8C621E0C-514B-4A69-ADFA-3DBE46542259}">
+<ds:datastoreItem xmlns:ds="http://schemas.openxmlformats.org/officeDocument/2006/customXml" ds:itemID="{E1D62552-1B70-4513-8CA2-F1827F810825}">
   <ds:schemaRefs>
     <ds:schemaRef ds:uri="http://schemas.openxmlformats.org/officeDocument/2006/bibliography"/>
   </ds:schemaRefs>

</xml_diff>

<commit_message>
Lexical elements in reference, parsing bugs fixed, typos
</commit_message>
<xml_diff>
--- a/Docs/SLang reference.docx
+++ b/Docs/SLang reference.docx
@@ -13,6 +13,7 @@
         </w:rPr>
       </w:pPr>
       <w:proofErr w:type="spellStart"/>
+      <w:proofErr w:type="gramStart"/>
       <w:r>
         <w:rPr>
           <w:rFonts w:ascii="Lucida Console" w:hAnsi="Lucida Console"/>
@@ -30,6 +31,15 @@
           <w:sz w:val="24"/>
           <w:szCs w:val="24"/>
         </w:rPr>
+        <w:t>/E#</w:t>
+      </w:r>
+      <w:r>
+        <w:rPr>
+          <w:rFonts w:ascii="Lucida Console" w:hAnsi="Lucida Console"/>
+          <w:b/>
+          <w:sz w:val="24"/>
+          <w:szCs w:val="24"/>
+        </w:rPr>
         <w:t xml:space="preserve"> </w:t>
       </w:r>
       <w:r>
@@ -77,6 +87,7 @@
         </w:rPr>
         <w:t>.</w:t>
       </w:r>
+      <w:proofErr w:type="gramEnd"/>
       <w:r>
         <w:rPr>
           <w:rFonts w:ascii="Lucida Console" w:hAnsi="Lucida Console"/>
@@ -176,7 +187,7 @@
           <w:sz w:val="24"/>
           <w:szCs w:val="24"/>
         </w:rPr>
-        <w:t>15</w:t>
+        <w:t>29</w:t>
       </w:r>
       <w:r>
         <w:rPr>
@@ -2984,7 +2995,49 @@
           <w:sz w:val="24"/>
           <w:szCs w:val="24"/>
         </w:rPr>
-        <w:t>All entity names are started with low-case character while all unit names are started with upper-case one</w:t>
+        <w:t>All entity names</w:t>
+      </w:r>
+      <w:r>
+        <w:rPr>
+          <w:rFonts w:ascii="Lucida Console" w:hAnsi="Lucida Console"/>
+          <w:sz w:val="24"/>
+          <w:szCs w:val="24"/>
+        </w:rPr>
+        <w:t xml:space="preserve"> (unit attributes constant and variable, routine local attributes constant and variable)</w:t>
+      </w:r>
+      <w:r>
+        <w:rPr>
+          <w:rFonts w:ascii="Lucida Console" w:hAnsi="Lucida Console"/>
+          <w:sz w:val="24"/>
+          <w:szCs w:val="24"/>
+        </w:rPr>
+        <w:t xml:space="preserve"> and routine names (except constructors which are started with </w:t>
+      </w:r>
+      <w:bookmarkStart w:id="0" w:name="_GoBack"/>
+      <w:bookmarkEnd w:id="0"/>
+      <w:r>
+        <w:rPr>
+          <w:rFonts w:ascii="Lucida Console" w:hAnsi="Lucida Console"/>
+          <w:sz w:val="24"/>
+          <w:szCs w:val="24"/>
+        </w:rPr>
+        <w:t>upper-case)</w:t>
+      </w:r>
+      <w:r>
+        <w:rPr>
+          <w:rFonts w:ascii="Lucida Console" w:hAnsi="Lucida Console"/>
+          <w:sz w:val="24"/>
+          <w:szCs w:val="24"/>
+        </w:rPr>
+        <w:t xml:space="preserve"> are started with low-case character while all unit names are started with upper-case one</w:t>
+      </w:r>
+      <w:r>
+        <w:rPr>
+          <w:rFonts w:ascii="Lucida Console" w:hAnsi="Lucida Console"/>
+          <w:sz w:val="24"/>
+          <w:szCs w:val="24"/>
+        </w:rPr>
+        <w:t>.</w:t>
       </w:r>
     </w:p>
     <w:p>
@@ -3107,6 +3160,44 @@
         </w:rPr>
         <w:t>ng accordingly)</w:t>
       </w:r>
+    </w:p>
+    <w:p>
+      <w:pPr>
+        <w:pStyle w:val="a3"/>
+        <w:keepLines/>
+        <w:numPr>
+          <w:ilvl w:val="0"/>
+          <w:numId w:val="8"/>
+        </w:numPr>
+        <w:rPr>
+          <w:rFonts w:ascii="Lucida Console" w:hAnsi="Lucida Console"/>
+          <w:sz w:val="24"/>
+          <w:szCs w:val="24"/>
+        </w:rPr>
+      </w:pPr>
+      <w:r>
+        <w:rPr>
+          <w:rFonts w:ascii="Lucida Console" w:hAnsi="Lucida Console"/>
+          <w:sz w:val="24"/>
+          <w:szCs w:val="24"/>
+        </w:rPr>
+        <w:t>Lexical elements – numbers (integer, real), characters, and strings literals</w:t>
+      </w:r>
+    </w:p>
+    <w:p>
+      <w:pPr>
+        <w:pStyle w:val="a3"/>
+        <w:keepLines/>
+        <w:numPr>
+          <w:ilvl w:val="0"/>
+          <w:numId w:val="8"/>
+        </w:numPr>
+        <w:rPr>
+          <w:rFonts w:ascii="Lucida Console" w:hAnsi="Lucida Console"/>
+          <w:sz w:val="24"/>
+          <w:szCs w:val="24"/>
+        </w:rPr>
+      </w:pPr>
       <w:r>
         <w:rPr>
           <w:rFonts w:ascii="Lucida Console" w:hAnsi="Lucida Console"/>
@@ -3189,7 +3280,7 @@
           <w:szCs w:val="24"/>
         </w:rPr>
       </w:pPr>
-      <w:bookmarkStart w:id="0" w:name="Compilation"/>
+      <w:bookmarkStart w:id="1" w:name="Compilation"/>
       <w:r>
         <w:rPr>
           <w:rFonts w:ascii="Times New Roman" w:hAnsi="Times New Roman" w:cs="Times New Roman"/>
@@ -3261,7 +3352,7 @@
         </w:rPr>
         <w:t>Compilation</w:t>
       </w:r>
-      <w:bookmarkEnd w:id="0"/>
+      <w:bookmarkEnd w:id="1"/>
       <w:r>
         <w:rPr>
           <w:rFonts w:ascii="Times New Roman" w:hAnsi="Times New Roman" w:cs="Times New Roman"/>
@@ -3420,8 +3511,8 @@
         </w:rPr>
         <w:t xml:space="preserve">) </w:t>
       </w:r>
-      <w:bookmarkStart w:id="1" w:name="Assembly"/>
-      <w:bookmarkEnd w:id="1"/>
+      <w:bookmarkStart w:id="2" w:name="Assembly"/>
+      <w:bookmarkEnd w:id="2"/>
       <w:r>
         <w:rPr>
           <w:rFonts w:ascii="Times New Roman" w:hAnsi="Times New Roman" w:cs="Times New Roman"/>
@@ -4281,8 +4372,8 @@
         </w:rPr>
         <w:t xml:space="preserve"> party modules to be linked in</w:t>
       </w:r>
-      <w:bookmarkStart w:id="2" w:name="ImportDsc"/>
-      <w:bookmarkEnd w:id="2"/>
+      <w:bookmarkStart w:id="3" w:name="ImportDsc"/>
+      <w:bookmarkEnd w:id="3"/>
       <w:r>
         <w:rPr>
           <w:rFonts w:ascii="Lucida Console" w:hAnsi="Lucida Console"/>
@@ -4390,12 +4481,12 @@
         </w:rPr>
         <w:t xml:space="preserve">) </w:t>
       </w:r>
-      <w:bookmarkStart w:id="3" w:name="FileName"/>
-      <w:bookmarkStart w:id="4" w:name="OSname"/>
-      <w:bookmarkStart w:id="5" w:name="FSname"/>
-      <w:bookmarkEnd w:id="3"/>
+      <w:bookmarkStart w:id="4" w:name="FileName"/>
+      <w:bookmarkStart w:id="5" w:name="OSname"/>
+      <w:bookmarkStart w:id="6" w:name="FSname"/>
       <w:bookmarkEnd w:id="4"/>
       <w:bookmarkEnd w:id="5"/>
+      <w:bookmarkEnd w:id="6"/>
       <w:proofErr w:type="spellStart"/>
       <w:r>
         <w:rPr>
@@ -4568,7 +4659,7 @@
         </w:rPr>
         <w:t xml:space="preserve">) </w:t>
       </w:r>
-      <w:bookmarkStart w:id="6" w:name="CompilationUnit"/>
+      <w:bookmarkStart w:id="7" w:name="CompilationUnit"/>
       <w:proofErr w:type="spellStart"/>
       <w:r>
         <w:rPr>
@@ -4578,7 +4669,7 @@
         </w:rPr>
         <w:t>CompilationUnit</w:t>
       </w:r>
-      <w:bookmarkEnd w:id="6"/>
+      <w:bookmarkEnd w:id="7"/>
       <w:proofErr w:type="spellEnd"/>
       <w:r>
         <w:rPr>
@@ -4788,8 +4879,8 @@
         </w:rPr>
         <w:t xml:space="preserve">) </w:t>
       </w:r>
-      <w:bookmarkStart w:id="7" w:name="UseDirective"/>
-      <w:bookmarkEnd w:id="7"/>
+      <w:bookmarkStart w:id="8" w:name="UseDirective"/>
+      <w:bookmarkEnd w:id="8"/>
       <w:proofErr w:type="spellStart"/>
       <w:r>
         <w:rPr>
@@ -5094,11 +5185,11 @@
         </w:rPr>
         <w:t xml:space="preserve">) </w:t>
       </w:r>
-      <w:bookmarkStart w:id="8" w:name="UnitUseDirective"/>
-      <w:bookmarkStart w:id="9" w:name="EnclosedUseDirective"/>
-      <w:bookmarkStart w:id="10" w:name="UseClause"/>
-      <w:bookmarkEnd w:id="8"/>
+      <w:bookmarkStart w:id="9" w:name="UnitUseDirective"/>
+      <w:bookmarkStart w:id="10" w:name="EnclosedUseDirective"/>
+      <w:bookmarkStart w:id="11" w:name="UseClause"/>
       <w:bookmarkEnd w:id="9"/>
+      <w:bookmarkEnd w:id="10"/>
       <w:proofErr w:type="spellStart"/>
       <w:r>
         <w:rPr>
@@ -5116,7 +5207,7 @@
         </w:rPr>
         <w:t>Use</w:t>
       </w:r>
-      <w:bookmarkEnd w:id="10"/>
+      <w:bookmarkEnd w:id="11"/>
       <w:r>
         <w:rPr>
           <w:rFonts w:ascii="Times New Roman" w:hAnsi="Times New Roman" w:cs="Times New Roman"/>
@@ -5511,8 +5602,8 @@
         </w:rPr>
         <w:t xml:space="preserve">) </w:t>
       </w:r>
-      <w:bookmarkStart w:id="11" w:name="EnclosedUseEement"/>
-      <w:bookmarkEnd w:id="11"/>
+      <w:bookmarkStart w:id="12" w:name="EnclosedUseEement"/>
+      <w:bookmarkEnd w:id="12"/>
       <w:proofErr w:type="spellStart"/>
       <w:r>
         <w:rPr>
@@ -5707,8 +5798,8 @@
         </w:rPr>
         <w:t xml:space="preserve"> </w:t>
       </w:r>
-      <w:bookmarkStart w:id="12" w:name="AnonymousRoutine"/>
-      <w:bookmarkEnd w:id="12"/>
+      <w:bookmarkStart w:id="13" w:name="AnonymousRoutine"/>
+      <w:bookmarkEnd w:id="13"/>
       <w:proofErr w:type="spellStart"/>
       <w:r>
         <w:rPr>
@@ -5748,7 +5839,7 @@
         </w:r>
         <w:proofErr w:type="spellEnd"/>
       </w:hyperlink>
-      <w:bookmarkStart w:id="13" w:name="StatementsList"/>
+      <w:bookmarkStart w:id="14" w:name="StatementsList"/>
       <w:r>
         <w:rPr>
           <w:rFonts w:ascii="Lucida Console" w:hAnsi="Lucida Console"/>
@@ -5854,7 +5945,7 @@
         </w:rPr>
         <w:t>StatementsList</w:t>
       </w:r>
-      <w:bookmarkEnd w:id="13"/>
+      <w:bookmarkEnd w:id="14"/>
       <w:proofErr w:type="spellEnd"/>
       <w:r>
         <w:rPr>
@@ -5959,8 +6050,8 @@
         </w:rPr>
         <w:t xml:space="preserve">) </w:t>
       </w:r>
-      <w:bookmarkStart w:id="14" w:name="StandaloneRoutine"/>
-      <w:bookmarkEnd w:id="14"/>
+      <w:bookmarkStart w:id="15" w:name="StandaloneRoutine"/>
+      <w:bookmarkEnd w:id="15"/>
       <w:proofErr w:type="spellStart"/>
       <w:r>
         <w:rPr>
@@ -6468,7 +6559,7 @@
         </w:rPr>
         <w:t xml:space="preserve">) </w:t>
       </w:r>
-      <w:bookmarkStart w:id="15" w:name="InnerBlock"/>
+      <w:bookmarkStart w:id="16" w:name="InnerBlock"/>
       <w:proofErr w:type="spellStart"/>
       <w:r>
         <w:rPr>
@@ -6478,7 +6569,7 @@
         </w:rPr>
         <w:t>InnerBlock</w:t>
       </w:r>
-      <w:bookmarkEnd w:id="15"/>
+      <w:bookmarkEnd w:id="16"/>
       <w:proofErr w:type="spellEnd"/>
       <w:r>
         <w:rPr>
@@ -6912,8 +7003,8 @@
         </w:rPr>
         <w:t xml:space="preserve">) </w:t>
       </w:r>
-      <w:bookmarkStart w:id="16" w:name="WhenClause"/>
-      <w:bookmarkEnd w:id="16"/>
+      <w:bookmarkStart w:id="17" w:name="WhenClause"/>
+      <w:bookmarkEnd w:id="17"/>
       <w:proofErr w:type="spellStart"/>
       <w:r>
         <w:rPr>
@@ -7095,10 +7186,10 @@
         </w:rPr>
         <w:t xml:space="preserve">) </w:t>
       </w:r>
-      <w:bookmarkStart w:id="17" w:name="Parameters"/>
-      <w:bookmarkStart w:id="18" w:name="UnitRoutineParameters"/>
-      <w:bookmarkEnd w:id="17"/>
+      <w:bookmarkStart w:id="18" w:name="Parameters"/>
+      <w:bookmarkStart w:id="19" w:name="UnitRoutineParameters"/>
       <w:bookmarkEnd w:id="18"/>
+      <w:bookmarkEnd w:id="19"/>
       <w:proofErr w:type="spellStart"/>
       <w:r>
         <w:rPr>
@@ -7275,26 +7366,16 @@
         </w:rPr>
         <w:t xml:space="preserve">) </w:t>
       </w:r>
-      <w:bookmarkStart w:id="19" w:name="StandaloneRoutineParameters"/>
-      <w:bookmarkEnd w:id="19"/>
-      <w:proofErr w:type="spellStart"/>
-      <w:r>
-        <w:rPr>
-          <w:rFonts w:ascii="Times New Roman" w:hAnsi="Times New Roman" w:cs="Times New Roman"/>
-          <w:sz w:val="24"/>
-          <w:szCs w:val="24"/>
-        </w:rPr>
-        <w:t>St</w:t>
-      </w:r>
-      <w:bookmarkStart w:id="20" w:name="_GoBack"/>
+      <w:bookmarkStart w:id="20" w:name="StandaloneRoutineParameters"/>
       <w:bookmarkEnd w:id="20"/>
-      <w:r>
-        <w:rPr>
-          <w:rFonts w:ascii="Times New Roman" w:hAnsi="Times New Roman" w:cs="Times New Roman"/>
-          <w:sz w:val="24"/>
-          <w:szCs w:val="24"/>
-        </w:rPr>
-        <w:t>andaloneRoutineParameters</w:t>
+      <w:proofErr w:type="spellStart"/>
+      <w:r>
+        <w:rPr>
+          <w:rFonts w:ascii="Times New Roman" w:hAnsi="Times New Roman" w:cs="Times New Roman"/>
+          <w:sz w:val="24"/>
+          <w:szCs w:val="24"/>
+        </w:rPr>
+        <w:t>StandaloneRoutineParameters</w:t>
       </w:r>
       <w:proofErr w:type="spellEnd"/>
       <w:r>
@@ -15309,25 +15390,7 @@
             <w:sz w:val="24"/>
             <w:szCs w:val="24"/>
           </w:rPr>
-          <w:t>Writable</w:t>
-        </w:r>
-        <w:r>
-          <w:rPr>
-            <w:rStyle w:val="a6"/>
-            <w:rFonts w:ascii="Lucida Console" w:hAnsi="Lucida Console"/>
-            <w:sz w:val="24"/>
-            <w:szCs w:val="24"/>
-          </w:rPr>
-          <w:t>C</w:t>
-        </w:r>
-        <w:r>
-          <w:rPr>
-            <w:rStyle w:val="a6"/>
-            <w:rFonts w:ascii="Lucida Console" w:hAnsi="Lucida Console"/>
-            <w:sz w:val="24"/>
-            <w:szCs w:val="24"/>
-          </w:rPr>
-          <w:t>all</w:t>
+          <w:t>WritableCall</w:t>
         </w:r>
         <w:proofErr w:type="spellEnd"/>
       </w:hyperlink>
@@ -21058,13 +21121,6 @@
           <w:sz w:val="24"/>
           <w:szCs w:val="24"/>
         </w:rPr>
-      </w:r>
-      <w:r>
-        <w:rPr>
-          <w:rFonts w:ascii="Lucida Console" w:hAnsi="Lucida Console"/>
-          <w:sz w:val="24"/>
-          <w:szCs w:val="24"/>
-        </w:rPr>
         <w:fldChar w:fldCharType="separate"/>
       </w:r>
       <w:r>
@@ -21464,15 +21520,7 @@
           <w:sz w:val="24"/>
           <w:szCs w:val="24"/>
         </w:rPr>
-        <w:t xml:space="preserve"> </w:t>
-      </w:r>
-      <w:r>
-        <w:rPr>
-          <w:rFonts w:ascii="Times New Roman" w:hAnsi="Times New Roman" w:cs="Times New Roman"/>
-          <w:sz w:val="24"/>
-          <w:szCs w:val="24"/>
-        </w:rPr>
-        <w:t>(</w:t>
+        <w:t xml:space="preserve"> (</w:t>
       </w:r>
       <w:proofErr w:type="spellStart"/>
       <w:r>
@@ -21768,25 +21816,7 @@
             <w:sz w:val="24"/>
             <w:szCs w:val="24"/>
           </w:rPr>
-          <w:t>UnitT</w:t>
-        </w:r>
-        <w:r>
-          <w:rPr>
-            <w:rStyle w:val="a6"/>
-            <w:rFonts w:ascii="Lucida Console" w:hAnsi="Lucida Console"/>
-            <w:sz w:val="24"/>
-            <w:szCs w:val="24"/>
-          </w:rPr>
-          <w:t>y</w:t>
-        </w:r>
-        <w:r>
-          <w:rPr>
-            <w:rStyle w:val="a6"/>
-            <w:rFonts w:ascii="Lucida Console" w:hAnsi="Lucida Console"/>
-            <w:sz w:val="24"/>
-            <w:szCs w:val="24"/>
-          </w:rPr>
-          <w:t>pe</w:t>
+          <w:t>UnitType</w:t>
         </w:r>
         <w:proofErr w:type="spellEnd"/>
       </w:hyperlink>
@@ -25440,8 +25470,8 @@
           <w:szCs w:val="24"/>
         </w:rPr>
       </w:pPr>
-      <w:bookmarkStart w:id="96" w:name="TupleField"/>
-      <w:bookmarkStart w:id="97" w:name="AnchorType"/>
+      <w:bookmarkStart w:id="96" w:name="AnchorType"/>
+      <w:bookmarkStart w:id="97" w:name="TupleField"/>
       <w:r>
         <w:rPr>
           <w:rFonts w:ascii="Times New Roman" w:hAnsi="Times New Roman" w:cs="Times New Roman"/>
@@ -25477,7 +25507,7 @@
         </w:rPr>
         <w:t>AnchorType</w:t>
       </w:r>
-      <w:bookmarkEnd w:id="97"/>
+      <w:bookmarkEnd w:id="96"/>
       <w:proofErr w:type="spellEnd"/>
       <w:r>
         <w:rPr>
@@ -25953,7 +25983,7 @@
         </w:rPr>
         <w:t>TupleField</w:t>
       </w:r>
-      <w:bookmarkEnd w:id="96"/>
+      <w:bookmarkEnd w:id="97"/>
       <w:proofErr w:type="spellEnd"/>
       <w:r>
         <w:rPr>
@@ -27369,11 +27399,11 @@
           <w:szCs w:val="24"/>
         </w:rPr>
       </w:pPr>
-      <w:bookmarkStart w:id="100" w:name="Identifier"/>
-      <w:bookmarkStart w:id="101" w:name="BlockEnd"/>
-      <w:bookmarkStart w:id="102" w:name="GroupStart"/>
+      <w:bookmarkStart w:id="100" w:name="BlockEnd"/>
+      <w:bookmarkStart w:id="101" w:name="GroupStart"/>
+      <w:bookmarkStart w:id="102" w:name="Identifier"/>
+      <w:bookmarkEnd w:id="100"/>
       <w:bookmarkEnd w:id="101"/>
-      <w:bookmarkEnd w:id="102"/>
       <w:proofErr w:type="spellStart"/>
       <w:r>
         <w:rPr>
@@ -27626,7 +27656,7 @@
         </w:rPr>
         <w:t>Identifier</w:t>
       </w:r>
-      <w:bookmarkEnd w:id="100"/>
+      <w:bookmarkEnd w:id="102"/>
       <w:r>
         <w:rPr>
           <w:rFonts w:ascii="Times New Roman" w:hAnsi="Times New Roman" w:cs="Times New Roman"/>
@@ -28394,9 +28424,9 @@
           <w:szCs w:val="24"/>
         </w:rPr>
       </w:pPr>
-      <w:bookmarkStart w:id="108" w:name="RealConstant"/>
-      <w:bookmarkStart w:id="109" w:name="BitConstant"/>
-      <w:bookmarkEnd w:id="109"/>
+      <w:bookmarkStart w:id="108" w:name="BitConstant"/>
+      <w:bookmarkStart w:id="109" w:name="RealConstant"/>
+      <w:bookmarkEnd w:id="108"/>
       <w:proofErr w:type="spellStart"/>
       <w:r>
         <w:rPr>
@@ -28561,7 +28591,7 @@
         </w:rPr>
         <w:t>RealConstant</w:t>
       </w:r>
-      <w:bookmarkEnd w:id="108"/>
+      <w:bookmarkEnd w:id="109"/>
       <w:proofErr w:type="spellEnd"/>
       <w:r>
         <w:rPr>
@@ -48256,7 +48286,7 @@
         <w:rFonts w:ascii="Symbol" w:eastAsiaTheme="minorEastAsia" w:hAnsi="Symbol" w:cstheme="minorBidi" w:hint="default"/>
       </w:rPr>
     </w:lvl>
-    <w:lvl w:ilvl="1" w:tplc="04090003" w:tentative="1">
+    <w:lvl w:ilvl="1" w:tplc="04090003">
       <w:start w:val="1"/>
       <w:numFmt w:val="bullet"/>
       <w:lvlText w:val="o"/>
@@ -49481,7 +49511,7 @@
 </file>
 
 <file path=customXml/itemProps1.xml><?xml version="1.0" encoding="utf-8"?>
-<ds:datastoreItem xmlns:ds="http://schemas.openxmlformats.org/officeDocument/2006/customXml" ds:itemID="{BCEA64D5-75EF-41D7-BBE8-B102BE4AB0C4}">
+<ds:datastoreItem xmlns:ds="http://schemas.openxmlformats.org/officeDocument/2006/customXml" ds:itemID="{DC75682E-B54F-422A-AA36-11B54056376B}">
   <ds:schemaRefs>
     <ds:schemaRef ds:uri="http://schemas.openxmlformats.org/officeDocument/2006/bibliography"/>
   </ds:schemaRefs>

</xml_diff>

<commit_message>
Extra steps in formal generic parameters as types support + more validity checks
</commit_message>
<xml_diff>
--- a/Docs/SLang reference.docx
+++ b/Docs/SLang reference.docx
@@ -3011,17 +3011,7 @@
           <w:sz w:val="24"/>
           <w:szCs w:val="24"/>
         </w:rPr>
-        <w:t xml:space="preserve"> and routine names (except constructors which are started with </w:t>
-      </w:r>
-      <w:bookmarkStart w:id="0" w:name="_GoBack"/>
-      <w:bookmarkEnd w:id="0"/>
-      <w:r>
-        <w:rPr>
-          <w:rFonts w:ascii="Lucida Console" w:hAnsi="Lucida Console"/>
-          <w:sz w:val="24"/>
-          <w:szCs w:val="24"/>
-        </w:rPr>
-        <w:t>upper-case)</w:t>
+        <w:t xml:space="preserve"> and routine names (except constructors which are started with upper-case)</w:t>
       </w:r>
       <w:r>
         <w:rPr>
@@ -3280,7 +3270,7 @@
           <w:szCs w:val="24"/>
         </w:rPr>
       </w:pPr>
-      <w:bookmarkStart w:id="1" w:name="Compilation"/>
+      <w:bookmarkStart w:id="0" w:name="Compilation"/>
       <w:r>
         <w:rPr>
           <w:rFonts w:ascii="Times New Roman" w:hAnsi="Times New Roman" w:cs="Times New Roman"/>
@@ -3352,7 +3342,7 @@
         </w:rPr>
         <w:t>Compilation</w:t>
       </w:r>
-      <w:bookmarkEnd w:id="1"/>
+      <w:bookmarkEnd w:id="0"/>
       <w:r>
         <w:rPr>
           <w:rFonts w:ascii="Times New Roman" w:hAnsi="Times New Roman" w:cs="Times New Roman"/>
@@ -3511,8 +3501,8 @@
         </w:rPr>
         <w:t xml:space="preserve">) </w:t>
       </w:r>
-      <w:bookmarkStart w:id="2" w:name="Assembly"/>
-      <w:bookmarkEnd w:id="2"/>
+      <w:bookmarkStart w:id="1" w:name="Assembly"/>
+      <w:bookmarkEnd w:id="1"/>
       <w:r>
         <w:rPr>
           <w:rFonts w:ascii="Times New Roman" w:hAnsi="Times New Roman" w:cs="Times New Roman"/>
@@ -4372,8 +4362,8 @@
         </w:rPr>
         <w:t xml:space="preserve"> party modules to be linked in</w:t>
       </w:r>
-      <w:bookmarkStart w:id="3" w:name="ImportDsc"/>
-      <w:bookmarkEnd w:id="3"/>
+      <w:bookmarkStart w:id="2" w:name="ImportDsc"/>
+      <w:bookmarkEnd w:id="2"/>
       <w:r>
         <w:rPr>
           <w:rFonts w:ascii="Lucida Console" w:hAnsi="Lucida Console"/>
@@ -4481,12 +4471,12 @@
         </w:rPr>
         <w:t xml:space="preserve">) </w:t>
       </w:r>
-      <w:bookmarkStart w:id="4" w:name="FileName"/>
-      <w:bookmarkStart w:id="5" w:name="OSname"/>
-      <w:bookmarkStart w:id="6" w:name="FSname"/>
+      <w:bookmarkStart w:id="3" w:name="FileName"/>
+      <w:bookmarkStart w:id="4" w:name="OSname"/>
+      <w:bookmarkStart w:id="5" w:name="FSname"/>
+      <w:bookmarkEnd w:id="3"/>
       <w:bookmarkEnd w:id="4"/>
       <w:bookmarkEnd w:id="5"/>
-      <w:bookmarkEnd w:id="6"/>
       <w:proofErr w:type="spellStart"/>
       <w:r>
         <w:rPr>
@@ -4659,7 +4649,7 @@
         </w:rPr>
         <w:t xml:space="preserve">) </w:t>
       </w:r>
-      <w:bookmarkStart w:id="7" w:name="CompilationUnit"/>
+      <w:bookmarkStart w:id="6" w:name="CompilationUnit"/>
       <w:proofErr w:type="spellStart"/>
       <w:r>
         <w:rPr>
@@ -4669,7 +4659,7 @@
         </w:rPr>
         <w:t>CompilationUnit</w:t>
       </w:r>
-      <w:bookmarkEnd w:id="7"/>
+      <w:bookmarkEnd w:id="6"/>
       <w:proofErr w:type="spellEnd"/>
       <w:r>
         <w:rPr>
@@ -4879,8 +4869,8 @@
         </w:rPr>
         <w:t xml:space="preserve">) </w:t>
       </w:r>
-      <w:bookmarkStart w:id="8" w:name="UseDirective"/>
-      <w:bookmarkEnd w:id="8"/>
+      <w:bookmarkStart w:id="7" w:name="UseDirective"/>
+      <w:bookmarkEnd w:id="7"/>
       <w:proofErr w:type="spellStart"/>
       <w:r>
         <w:rPr>
@@ -5185,29 +5175,29 @@
         </w:rPr>
         <w:t xml:space="preserve">) </w:t>
       </w:r>
-      <w:bookmarkStart w:id="9" w:name="UnitUseDirective"/>
-      <w:bookmarkStart w:id="10" w:name="EnclosedUseDirective"/>
-      <w:bookmarkStart w:id="11" w:name="UseClause"/>
+      <w:bookmarkStart w:id="8" w:name="UnitUseDirective"/>
+      <w:bookmarkStart w:id="9" w:name="EnclosedUseDirective"/>
+      <w:bookmarkStart w:id="10" w:name="UseClause"/>
+      <w:bookmarkEnd w:id="8"/>
       <w:bookmarkEnd w:id="9"/>
+      <w:proofErr w:type="spellStart"/>
+      <w:r>
+        <w:rPr>
+          <w:rFonts w:ascii="Times New Roman" w:hAnsi="Times New Roman" w:cs="Times New Roman"/>
+          <w:sz w:val="24"/>
+          <w:szCs w:val="24"/>
+        </w:rPr>
+        <w:t>Enclosed</w:t>
+      </w:r>
+      <w:r>
+        <w:rPr>
+          <w:rFonts w:ascii="Times New Roman" w:hAnsi="Times New Roman" w:cs="Times New Roman"/>
+          <w:sz w:val="24"/>
+          <w:szCs w:val="24"/>
+        </w:rPr>
+        <w:t>Use</w:t>
+      </w:r>
       <w:bookmarkEnd w:id="10"/>
-      <w:proofErr w:type="spellStart"/>
-      <w:r>
-        <w:rPr>
-          <w:rFonts w:ascii="Times New Roman" w:hAnsi="Times New Roman" w:cs="Times New Roman"/>
-          <w:sz w:val="24"/>
-          <w:szCs w:val="24"/>
-        </w:rPr>
-        <w:t>Enclosed</w:t>
-      </w:r>
-      <w:r>
-        <w:rPr>
-          <w:rFonts w:ascii="Times New Roman" w:hAnsi="Times New Roman" w:cs="Times New Roman"/>
-          <w:sz w:val="24"/>
-          <w:szCs w:val="24"/>
-        </w:rPr>
-        <w:t>Use</w:t>
-      </w:r>
-      <w:bookmarkEnd w:id="11"/>
       <w:r>
         <w:rPr>
           <w:rFonts w:ascii="Times New Roman" w:hAnsi="Times New Roman" w:cs="Times New Roman"/>
@@ -5602,8 +5592,8 @@
         </w:rPr>
         <w:t xml:space="preserve">) </w:t>
       </w:r>
-      <w:bookmarkStart w:id="12" w:name="EnclosedUseEement"/>
-      <w:bookmarkEnd w:id="12"/>
+      <w:bookmarkStart w:id="11" w:name="EnclosedUseEement"/>
+      <w:bookmarkEnd w:id="11"/>
       <w:proofErr w:type="spellStart"/>
       <w:r>
         <w:rPr>
@@ -5798,8 +5788,8 @@
         </w:rPr>
         <w:t xml:space="preserve"> </w:t>
       </w:r>
-      <w:bookmarkStart w:id="13" w:name="AnonymousRoutine"/>
-      <w:bookmarkEnd w:id="13"/>
+      <w:bookmarkStart w:id="12" w:name="AnonymousRoutine"/>
+      <w:bookmarkEnd w:id="12"/>
       <w:proofErr w:type="spellStart"/>
       <w:r>
         <w:rPr>
@@ -5839,7 +5829,7 @@
         </w:r>
         <w:proofErr w:type="spellEnd"/>
       </w:hyperlink>
-      <w:bookmarkStart w:id="14" w:name="StatementsList"/>
+      <w:bookmarkStart w:id="13" w:name="StatementsList"/>
       <w:r>
         <w:rPr>
           <w:rFonts w:ascii="Lucida Console" w:hAnsi="Lucida Console"/>
@@ -5945,7 +5935,7 @@
         </w:rPr>
         <w:t>StatementsList</w:t>
       </w:r>
-      <w:bookmarkEnd w:id="14"/>
+      <w:bookmarkEnd w:id="13"/>
       <w:proofErr w:type="spellEnd"/>
       <w:r>
         <w:rPr>
@@ -5971,7 +5961,25 @@
             <w:sz w:val="24"/>
             <w:szCs w:val="24"/>
           </w:rPr>
-          <w:t>Statement</w:t>
+          <w:t>State</w:t>
+        </w:r>
+        <w:r>
+          <w:rPr>
+            <w:rStyle w:val="a6"/>
+            <w:rFonts w:ascii="Lucida Console" w:hAnsi="Lucida Console"/>
+            <w:sz w:val="24"/>
+            <w:szCs w:val="24"/>
+          </w:rPr>
+          <w:t>m</w:t>
+        </w:r>
+        <w:r>
+          <w:rPr>
+            <w:rStyle w:val="a6"/>
+            <w:rFonts w:ascii="Lucida Console" w:hAnsi="Lucida Console"/>
+            <w:sz w:val="24"/>
+            <w:szCs w:val="24"/>
+          </w:rPr>
+          <w:t>ent</w:t>
         </w:r>
       </w:hyperlink>
       <w:r>
@@ -6050,8 +6058,8 @@
         </w:rPr>
         <w:t xml:space="preserve">) </w:t>
       </w:r>
-      <w:bookmarkStart w:id="15" w:name="StandaloneRoutine"/>
-      <w:bookmarkEnd w:id="15"/>
+      <w:bookmarkStart w:id="14" w:name="StandaloneRoutine"/>
+      <w:bookmarkEnd w:id="14"/>
       <w:proofErr w:type="spellStart"/>
       <w:r>
         <w:rPr>
@@ -6559,7 +6567,7 @@
         </w:rPr>
         <w:t xml:space="preserve">) </w:t>
       </w:r>
-      <w:bookmarkStart w:id="16" w:name="InnerBlock"/>
+      <w:bookmarkStart w:id="15" w:name="InnerBlock"/>
       <w:proofErr w:type="spellStart"/>
       <w:r>
         <w:rPr>
@@ -6569,7 +6577,7 @@
         </w:rPr>
         <w:t>InnerBlock</w:t>
       </w:r>
-      <w:bookmarkEnd w:id="16"/>
+      <w:bookmarkEnd w:id="15"/>
       <w:proofErr w:type="spellEnd"/>
       <w:r>
         <w:rPr>
@@ -6765,7 +6773,25 @@
             <w:sz w:val="24"/>
             <w:szCs w:val="24"/>
           </w:rPr>
-          <w:t>StatementsList</w:t>
+          <w:t>Statemen</w:t>
+        </w:r>
+        <w:r>
+          <w:rPr>
+            <w:rStyle w:val="a6"/>
+            <w:rFonts w:ascii="Lucida Console" w:hAnsi="Lucida Console"/>
+            <w:sz w:val="24"/>
+            <w:szCs w:val="24"/>
+          </w:rPr>
+          <w:t>t</w:t>
+        </w:r>
+        <w:r>
+          <w:rPr>
+            <w:rStyle w:val="a6"/>
+            <w:rFonts w:ascii="Lucida Console" w:hAnsi="Lucida Console"/>
+            <w:sz w:val="24"/>
+            <w:szCs w:val="24"/>
+          </w:rPr>
+          <w:t>sList</w:t>
         </w:r>
         <w:proofErr w:type="spellEnd"/>
       </w:hyperlink>
@@ -7003,8 +7029,8 @@
         </w:rPr>
         <w:t xml:space="preserve">) </w:t>
       </w:r>
-      <w:bookmarkStart w:id="17" w:name="WhenClause"/>
-      <w:bookmarkEnd w:id="17"/>
+      <w:bookmarkStart w:id="16" w:name="WhenClause"/>
+      <w:bookmarkEnd w:id="16"/>
       <w:proofErr w:type="spellStart"/>
       <w:r>
         <w:rPr>
@@ -7186,10 +7212,10 @@
         </w:rPr>
         <w:t xml:space="preserve">) </w:t>
       </w:r>
-      <w:bookmarkStart w:id="18" w:name="Parameters"/>
-      <w:bookmarkStart w:id="19" w:name="UnitRoutineParameters"/>
+      <w:bookmarkStart w:id="17" w:name="Parameters"/>
+      <w:bookmarkStart w:id="18" w:name="UnitRoutineParameters"/>
+      <w:bookmarkEnd w:id="17"/>
       <w:bookmarkEnd w:id="18"/>
-      <w:bookmarkEnd w:id="19"/>
       <w:proofErr w:type="spellStart"/>
       <w:r>
         <w:rPr>
@@ -7366,8 +7392,8 @@
         </w:rPr>
         <w:t xml:space="preserve">) </w:t>
       </w:r>
-      <w:bookmarkStart w:id="20" w:name="StandaloneRoutineParameters"/>
-      <w:bookmarkEnd w:id="20"/>
+      <w:bookmarkStart w:id="19" w:name="StandaloneRoutineParameters"/>
+      <w:bookmarkEnd w:id="19"/>
       <w:proofErr w:type="spellStart"/>
       <w:r>
         <w:rPr>
@@ -7587,7 +7613,7 @@
           <w:szCs w:val="24"/>
         </w:rPr>
       </w:pPr>
-      <w:bookmarkStart w:id="21" w:name="RequireBlock"/>
+      <w:bookmarkStart w:id="20" w:name="RequireBlock"/>
       <w:r>
         <w:rPr>
           <w:rFonts w:ascii="Times New Roman" w:hAnsi="Times New Roman" w:cs="Times New Roman"/>
@@ -7614,19 +7640,19 @@
         </w:rPr>
         <w:t xml:space="preserve">) </w:t>
       </w:r>
-      <w:bookmarkStart w:id="22" w:name="UnitRoutineParameter"/>
-      <w:bookmarkStart w:id="23" w:name="Parameter"/>
+      <w:bookmarkStart w:id="21" w:name="UnitRoutineParameter"/>
+      <w:bookmarkStart w:id="22" w:name="Parameter"/>
+      <w:bookmarkEnd w:id="21"/>
+      <w:proofErr w:type="spellStart"/>
+      <w:r>
+        <w:rPr>
+          <w:rFonts w:ascii="Times New Roman" w:hAnsi="Times New Roman" w:cs="Times New Roman"/>
+          <w:sz w:val="24"/>
+          <w:szCs w:val="24"/>
+        </w:rPr>
+        <w:t>UnitRoutineParameter</w:t>
+      </w:r>
       <w:bookmarkEnd w:id="22"/>
-      <w:proofErr w:type="spellStart"/>
-      <w:r>
-        <w:rPr>
-          <w:rFonts w:ascii="Times New Roman" w:hAnsi="Times New Roman" w:cs="Times New Roman"/>
-          <w:sz w:val="24"/>
-          <w:szCs w:val="24"/>
-        </w:rPr>
-        <w:t>UnitRoutineParameter</w:t>
-      </w:r>
-      <w:bookmarkEnd w:id="23"/>
       <w:proofErr w:type="spellEnd"/>
       <w:r>
         <w:rPr>
@@ -7734,8 +7760,8 @@
         </w:rPr>
         <w:t xml:space="preserve">) </w:t>
       </w:r>
-      <w:bookmarkStart w:id="24" w:name="StandaloneRoutineParameter"/>
-      <w:bookmarkEnd w:id="24"/>
+      <w:bookmarkStart w:id="23" w:name="StandaloneRoutineParameter"/>
+      <w:bookmarkEnd w:id="23"/>
       <w:proofErr w:type="spellStart"/>
       <w:r>
         <w:rPr>
@@ -8303,8 +8329,8 @@
         </w:rPr>
         <w:t xml:space="preserve">) </w:t>
       </w:r>
-      <w:bookmarkStart w:id="25" w:name="InvariantBlock"/>
-      <w:bookmarkEnd w:id="25"/>
+      <w:bookmarkStart w:id="24" w:name="InvariantBlock"/>
+      <w:bookmarkEnd w:id="24"/>
       <w:proofErr w:type="spellStart"/>
       <w:r>
         <w:rPr>
@@ -8725,8 +8751,8 @@
         </w:rPr>
         <w:t xml:space="preserve">) </w:t>
       </w:r>
-      <w:bookmarkStart w:id="26" w:name="UnitDeclaration"/>
-      <w:bookmarkEnd w:id="26"/>
+      <w:bookmarkStart w:id="25" w:name="UnitDeclaration"/>
+      <w:bookmarkEnd w:id="25"/>
       <w:proofErr w:type="spellStart"/>
       <w:r>
         <w:rPr>
@@ -9542,10 +9568,10 @@
         </w:rPr>
         <w:t xml:space="preserve"> S() F()</w:t>
       </w:r>
-      <w:bookmarkStart w:id="27" w:name="InheritDirective"/>
-      <w:bookmarkEnd w:id="21"/>
+      <w:bookmarkStart w:id="26" w:name="InheritDirective"/>
+      <w:bookmarkEnd w:id="20"/>
     </w:p>
-    <w:bookmarkEnd w:id="27"/>
+    <w:bookmarkEnd w:id="26"/>
     <w:p>
       <w:pPr>
         <w:pStyle w:val="a3"/>
@@ -9890,8 +9916,8 @@
         </w:rPr>
         <w:t xml:space="preserve">) </w:t>
       </w:r>
-      <w:bookmarkStart w:id="28" w:name="MemberName"/>
-      <w:bookmarkEnd w:id="28"/>
+      <w:bookmarkStart w:id="27" w:name="MemberName"/>
+      <w:bookmarkEnd w:id="27"/>
       <w:proofErr w:type="spellStart"/>
       <w:r>
         <w:rPr>
@@ -10178,7 +10204,7 @@
           <w:szCs w:val="24"/>
         </w:rPr>
       </w:pPr>
-      <w:bookmarkStart w:id="29" w:name="FeatureDeclaration"/>
+      <w:bookmarkStart w:id="28" w:name="FeatureDeclaration"/>
       <w:r>
         <w:rPr>
           <w:rFonts w:ascii="Times New Roman" w:hAnsi="Times New Roman" w:cs="Times New Roman"/>
@@ -10423,8 +10449,8 @@
         </w:rPr>
         <w:t xml:space="preserve">) </w:t>
       </w:r>
-      <w:bookmarkStart w:id="30" w:name="MemberSelection"/>
-      <w:bookmarkEnd w:id="30"/>
+      <w:bookmarkStart w:id="29" w:name="MemberSelection"/>
+      <w:bookmarkEnd w:id="29"/>
       <w:proofErr w:type="spellStart"/>
       <w:r>
         <w:rPr>
@@ -10576,8 +10602,8 @@
         </w:rPr>
         <w:t xml:space="preserve">) </w:t>
       </w:r>
-      <w:bookmarkStart w:id="31" w:name="InheritedMemberOverriding"/>
-      <w:bookmarkEnd w:id="31"/>
+      <w:bookmarkStart w:id="30" w:name="InheritedMemberOverriding"/>
+      <w:bookmarkEnd w:id="30"/>
       <w:proofErr w:type="spellStart"/>
       <w:r>
         <w:rPr>
@@ -10796,7 +10822,7 @@
         </w:rPr>
         <w:t xml:space="preserve">) </w:t>
       </w:r>
-      <w:bookmarkStart w:id="32" w:name="InitProcedureInheritance"/>
+      <w:bookmarkStart w:id="31" w:name="InitProcedureInheritance"/>
       <w:proofErr w:type="spellStart"/>
       <w:r>
         <w:rPr>
@@ -10806,7 +10832,7 @@
         </w:rPr>
         <w:t>InitProcedureInheritance</w:t>
       </w:r>
-      <w:bookmarkEnd w:id="32"/>
+      <w:bookmarkEnd w:id="31"/>
       <w:proofErr w:type="spellEnd"/>
       <w:r>
         <w:rPr>
@@ -10930,8 +10956,8 @@
         </w:rPr>
         <w:t xml:space="preserve">]} </w:t>
       </w:r>
-      <w:bookmarkStart w:id="33" w:name="InheritedFeatureOverriding"/>
-      <w:bookmarkEnd w:id="33"/>
+      <w:bookmarkStart w:id="32" w:name="InheritedFeatureOverriding"/>
+      <w:bookmarkEnd w:id="32"/>
       <w:r>
         <w:rPr>
           <w:rFonts w:ascii="Lucida Console" w:hAnsi="Lucida Console"/>
@@ -10981,8 +11007,8 @@
         </w:rPr>
         <w:t xml:space="preserve">) </w:t>
       </w:r>
-      <w:bookmarkStart w:id="34" w:name="MemberVisibility"/>
-      <w:bookmarkEnd w:id="34"/>
+      <w:bookmarkStart w:id="33" w:name="MemberVisibility"/>
+      <w:bookmarkEnd w:id="33"/>
       <w:proofErr w:type="spellStart"/>
       <w:r>
         <w:rPr>
@@ -11160,8 +11186,8 @@
         </w:rPr>
         <w:t xml:space="preserve">) </w:t>
       </w:r>
-      <w:bookmarkStart w:id="35" w:name="MemberDeclaration"/>
-      <w:bookmarkEnd w:id="35"/>
+      <w:bookmarkStart w:id="34" w:name="MemberDeclaration"/>
+      <w:bookmarkEnd w:id="34"/>
       <w:proofErr w:type="spellStart"/>
       <w:r>
         <w:rPr>
@@ -11314,7 +11340,6 @@
       </w:hyperlink>
       <w:r>
         <w:rPr>
-          <w:rStyle w:val="a6"/>
           <w:rFonts w:ascii="Lucida Console" w:hAnsi="Lucida Console"/>
           <w:sz w:val="24"/>
           <w:szCs w:val="24"/>
@@ -11327,7 +11352,15 @@
           <w:sz w:val="24"/>
           <w:szCs w:val="24"/>
         </w:rPr>
-        <w:t>S() F()</w:t>
+        <w:t>S</w:t>
+      </w:r>
+      <w:r>
+        <w:rPr>
+          <w:rFonts w:ascii="Lucida Console" w:hAnsi="Lucida Console"/>
+          <w:sz w:val="24"/>
+          <w:szCs w:val="24"/>
+        </w:rPr>
+        <w:t>() F()</w:t>
       </w:r>
     </w:p>
     <w:p>
@@ -11370,8 +11403,8 @@
         </w:rPr>
         <w:t xml:space="preserve">) </w:t>
       </w:r>
-      <w:bookmarkStart w:id="36" w:name="InitDeclaration"/>
-      <w:bookmarkEnd w:id="36"/>
+      <w:bookmarkStart w:id="35" w:name="InitDeclaration"/>
+      <w:bookmarkEnd w:id="35"/>
       <w:proofErr w:type="spellStart"/>
       <w:r>
         <w:rPr>
@@ -11736,7 +11769,7 @@
           <w:szCs w:val="24"/>
         </w:rPr>
       </w:pPr>
-      <w:bookmarkStart w:id="37" w:name="UnitRoutineDeclaration"/>
+      <w:bookmarkStart w:id="36" w:name="UnitRoutineDeclaration"/>
       <w:r>
         <w:rPr>
           <w:rFonts w:ascii="Times New Roman" w:hAnsi="Times New Roman" w:cs="Times New Roman"/>
@@ -11772,7 +11805,7 @@
         </w:rPr>
         <w:t>UnitRoutineDeclaration</w:t>
       </w:r>
-      <w:bookmarkEnd w:id="37"/>
+      <w:bookmarkEnd w:id="36"/>
       <w:proofErr w:type="spellEnd"/>
       <w:r>
         <w:rPr>
@@ -12298,8 +12331,8 @@
           <w:szCs w:val="24"/>
         </w:rPr>
       </w:pPr>
-      <w:bookmarkStart w:id="38" w:name="ConstObject"/>
-      <w:bookmarkEnd w:id="29"/>
+      <w:bookmarkStart w:id="37" w:name="ConstObject"/>
+      <w:bookmarkEnd w:id="28"/>
       <w:r>
         <w:rPr>
           <w:rFonts w:ascii="Times New Roman" w:hAnsi="Times New Roman" w:cs="Times New Roman"/>
@@ -12326,8 +12359,8 @@
         </w:rPr>
         <w:t xml:space="preserve">) </w:t>
       </w:r>
-      <w:bookmarkStart w:id="39" w:name="RoutineName"/>
-      <w:bookmarkEnd w:id="39"/>
+      <w:bookmarkStart w:id="38" w:name="RoutineName"/>
+      <w:bookmarkEnd w:id="38"/>
       <w:proofErr w:type="spellStart"/>
       <w:r>
         <w:rPr>
@@ -12522,8 +12555,8 @@
         </w:rPr>
         <w:t xml:space="preserve">) </w:t>
       </w:r>
-      <w:bookmarkStart w:id="40" w:name="AliasName"/>
-      <w:bookmarkEnd w:id="40"/>
+      <w:bookmarkStart w:id="39" w:name="AliasName"/>
+      <w:bookmarkEnd w:id="39"/>
       <w:proofErr w:type="spellStart"/>
       <w:r>
         <w:rPr>
@@ -12708,8 +12741,8 @@
         </w:rPr>
         <w:t xml:space="preserve">) </w:t>
       </w:r>
-      <w:bookmarkStart w:id="41" w:name="OperatorName"/>
-      <w:bookmarkEnd w:id="41"/>
+      <w:bookmarkStart w:id="40" w:name="OperatorName"/>
+      <w:bookmarkEnd w:id="40"/>
       <w:proofErr w:type="spellStart"/>
       <w:r>
         <w:rPr>
@@ -12835,8 +12868,8 @@
         </w:rPr>
         <w:t xml:space="preserve">) </w:t>
       </w:r>
-      <w:bookmarkStart w:id="42" w:name="OperatorSign"/>
-      <w:bookmarkEnd w:id="42"/>
+      <w:bookmarkStart w:id="41" w:name="OperatorSign"/>
+      <w:bookmarkEnd w:id="41"/>
       <w:proofErr w:type="spellStart"/>
       <w:proofErr w:type="gramStart"/>
       <w:r>
@@ -13119,7 +13152,7 @@
         </w:rPr>
         <w:t xml:space="preserve">) </w:t>
       </w:r>
-      <w:bookmarkStart w:id="43" w:name="ConstObjectsDeclaration"/>
+      <w:bookmarkStart w:id="42" w:name="ConstObjectsDeclaration"/>
       <w:proofErr w:type="spellStart"/>
       <w:r>
         <w:rPr>
@@ -13129,7 +13162,7 @@
         </w:rPr>
         <w:t>ConstObjectsDeclaration</w:t>
       </w:r>
-      <w:bookmarkEnd w:id="43"/>
+      <w:bookmarkEnd w:id="42"/>
       <w:proofErr w:type="spellEnd"/>
       <w:r>
         <w:rPr>
@@ -13329,7 +13362,7 @@
         </w:rPr>
         <w:t>ConstObject</w:t>
       </w:r>
-      <w:bookmarkEnd w:id="38"/>
+      <w:bookmarkEnd w:id="37"/>
       <w:proofErr w:type="spellEnd"/>
       <w:r>
         <w:rPr>
@@ -13958,7 +13991,7 @@
         </w:rPr>
         <w:t xml:space="preserve">) </w:t>
       </w:r>
-      <w:bookmarkStart w:id="44" w:name="RegularExpression"/>
+      <w:bookmarkStart w:id="43" w:name="RegularExpression"/>
       <w:proofErr w:type="spellStart"/>
       <w:r>
         <w:rPr>
@@ -13968,7 +14001,7 @@
         </w:rPr>
         <w:t>RegularExpression</w:t>
       </w:r>
-      <w:bookmarkEnd w:id="44"/>
+      <w:bookmarkEnd w:id="43"/>
       <w:proofErr w:type="spellEnd"/>
       <w:r>
         <w:rPr>
@@ -14185,7 +14218,9 @@
         </w:rPr>
         <w:t xml:space="preserve">) </w:t>
       </w:r>
-      <w:bookmarkStart w:id="45" w:name="Statement"/>
+      <w:bookmarkStart w:id="44" w:name="Statement"/>
+      <w:bookmarkStart w:id="45" w:name="_GoBack"/>
+      <w:bookmarkEnd w:id="45"/>
       <w:r>
         <w:rPr>
           <w:rFonts w:ascii="Times New Roman" w:hAnsi="Times New Roman" w:cs="Times New Roman"/>
@@ -14202,7 +14237,7 @@
         </w:rPr>
         <w:t>t</w:t>
       </w:r>
-      <w:bookmarkEnd w:id="45"/>
+      <w:bookmarkEnd w:id="44"/>
       <w:r>
         <w:rPr>
           <w:rFonts w:ascii="Times New Roman" w:hAnsi="Times New Roman" w:cs="Times New Roman"/>
@@ -17081,7 +17116,25 @@
                 <w:sz w:val="24"/>
                 <w:szCs w:val="24"/>
               </w:rPr>
-              <w:t>HyperBlock</w:t>
+              <w:t>HyperBlo</w:t>
+            </w:r>
+            <w:r>
+              <w:rPr>
+                <w:rStyle w:val="a6"/>
+                <w:rFonts w:ascii="Lucida Console" w:hAnsi="Lucida Console"/>
+                <w:sz w:val="24"/>
+                <w:szCs w:val="24"/>
+              </w:rPr>
+              <w:t>c</w:t>
+            </w:r>
+            <w:r>
+              <w:rPr>
+                <w:rStyle w:val="a6"/>
+                <w:rFonts w:ascii="Lucida Console" w:hAnsi="Lucida Console"/>
+                <w:sz w:val="24"/>
+                <w:szCs w:val="24"/>
+              </w:rPr>
+              <w:t>k</w:t>
             </w:r>
           </w:hyperlink>
         </w:hyperlink>
@@ -18874,7 +18927,25 @@
                 <w:sz w:val="24"/>
                 <w:szCs w:val="24"/>
               </w:rPr>
-              <w:t>InnerBlock</w:t>
+              <w:t>InnerBl</w:t>
+            </w:r>
+            <w:r>
+              <w:rPr>
+                <w:rStyle w:val="a6"/>
+                <w:rFonts w:ascii="Lucida Console" w:hAnsi="Lucida Console"/>
+                <w:sz w:val="24"/>
+                <w:szCs w:val="24"/>
+              </w:rPr>
+              <w:t>o</w:t>
+            </w:r>
+            <w:r>
+              <w:rPr>
+                <w:rStyle w:val="a6"/>
+                <w:rFonts w:ascii="Lucida Console" w:hAnsi="Lucida Console"/>
+                <w:sz w:val="24"/>
+                <w:szCs w:val="24"/>
+              </w:rPr>
+              <w:t>ck</w:t>
             </w:r>
           </w:hyperlink>
           <w:r>
@@ -49511,7 +49582,7 @@
 </file>
 
 <file path=customXml/itemProps1.xml><?xml version="1.0" encoding="utf-8"?>
-<ds:datastoreItem xmlns:ds="http://schemas.openxmlformats.org/officeDocument/2006/customXml" ds:itemID="{DC75682E-B54F-422A-AA36-11B54056376B}">
+<ds:datastoreItem xmlns:ds="http://schemas.openxmlformats.org/officeDocument/2006/customXml" ds:itemID="{60447F52-D7EB-49A8-93DA-762FD8F0ACDC}">
   <ds:schemaRefs>
     <ds:schemaRef ds:uri="http://schemas.openxmlformats.org/officeDocument/2006/bibliography"/>
   </ds:schemaRefs>

</xml_diff>

<commit_message>
Loading unit implementations for library build
</commit_message>
<xml_diff>
--- a/Docs/SLang reference.docx
+++ b/Docs/SLang reference.docx
@@ -104,17 +104,7 @@
           <w:sz w:val="24"/>
           <w:szCs w:val="24"/>
         </w:rPr>
-        <w:t xml:space="preserve">Version </w:t>
-      </w:r>
-      <w:proofErr w:type="gramStart"/>
-      <w:r>
-        <w:rPr>
-          <w:rFonts w:ascii="Lucida Console" w:hAnsi="Lucida Console"/>
-          <w:b/>
-          <w:sz w:val="24"/>
-          <w:szCs w:val="24"/>
-        </w:rPr>
-        <w:t>0.</w:t>
+        <w:t>Version 0.</w:t>
       </w:r>
       <w:r>
         <w:rPr>
@@ -168,26 +158,25 @@
           <w:sz w:val="24"/>
           <w:szCs w:val="24"/>
         </w:rPr>
-        <w:t>,</w:t>
-      </w:r>
-      <w:proofErr w:type="gramEnd"/>
-      <w:r>
-        <w:rPr>
-          <w:rFonts w:ascii="Lucida Console" w:hAnsi="Lucida Console"/>
-          <w:b/>
-          <w:sz w:val="24"/>
-          <w:szCs w:val="24"/>
-        </w:rPr>
-        <w:t xml:space="preserve"> May </w:t>
-      </w:r>
-      <w:r>
-        <w:rPr>
-          <w:rFonts w:ascii="Lucida Console" w:hAnsi="Lucida Console"/>
-          <w:b/>
-          <w:sz w:val="24"/>
-          <w:szCs w:val="24"/>
-        </w:rPr>
-        <w:t>29</w:t>
+        <w:t xml:space="preserve">, </w:t>
+      </w:r>
+      <w:r>
+        <w:rPr>
+          <w:rFonts w:ascii="Lucida Console" w:hAnsi="Lucida Console"/>
+          <w:b/>
+          <w:sz w:val="24"/>
+          <w:szCs w:val="24"/>
+        </w:rPr>
+        <w:t xml:space="preserve">June </w:t>
+      </w:r>
+      <w:r>
+        <w:rPr>
+          <w:rFonts w:ascii="Lucida Console" w:hAnsi="Lucida Console"/>
+          <w:b/>
+          <w:sz w:val="24"/>
+          <w:szCs w:val="24"/>
+        </w:rPr>
+        <w:t>2</w:t>
       </w:r>
       <w:r>
         <w:rPr>
@@ -197,16 +186,25 @@
           <w:szCs w:val="24"/>
           <w:vertAlign w:val="superscript"/>
         </w:rPr>
-        <w:t>th</w:t>
-      </w:r>
-      <w:r>
-        <w:rPr>
-          <w:rFonts w:ascii="Lucida Console" w:hAnsi="Lucida Console"/>
-          <w:b/>
-          <w:sz w:val="24"/>
-          <w:szCs w:val="24"/>
-        </w:rPr>
-        <w:t xml:space="preserve"> 2022</w:t>
+        <w:t>nd</w:t>
+      </w:r>
+      <w:r>
+        <w:rPr>
+          <w:rFonts w:ascii="Lucida Console" w:hAnsi="Lucida Console"/>
+          <w:b/>
+          <w:sz w:val="24"/>
+          <w:szCs w:val="24"/>
+        </w:rPr>
+        <w:t xml:space="preserve"> </w:t>
+      </w:r>
+      <w:r>
+        <w:rPr>
+          <w:rFonts w:ascii="Lucida Console" w:hAnsi="Lucida Console"/>
+          <w:b/>
+          <w:sz w:val="24"/>
+          <w:szCs w:val="24"/>
+        </w:rPr>
+        <w:t>2022</w:t>
       </w:r>
     </w:p>
     <w:p>
@@ -3706,7 +3704,63 @@
           <w:sz w:val="24"/>
           <w:szCs w:val="24"/>
         </w:rPr>
-        <w:t>// library: paths or program: entry point – unit or routine identifier</w:t>
+        <w:t xml:space="preserve">// library: </w:t>
+      </w:r>
+      <w:r>
+        <w:rPr>
+          <w:rFonts w:ascii="Lucida Console" w:hAnsi="Lucida Console"/>
+          <w:sz w:val="24"/>
+          <w:szCs w:val="24"/>
+        </w:rPr>
+        <w:t xml:space="preserve">input </w:t>
+      </w:r>
+      <w:r>
+        <w:rPr>
+          <w:rFonts w:ascii="Lucida Console" w:hAnsi="Lucida Console"/>
+          <w:sz w:val="24"/>
+          <w:szCs w:val="24"/>
+        </w:rPr>
+        <w:t>paths</w:t>
+      </w:r>
+      <w:r>
+        <w:rPr>
+          <w:rFonts w:ascii="Lucida Console" w:hAnsi="Lucida Console"/>
+          <w:sz w:val="24"/>
+          <w:szCs w:val="24"/>
+        </w:rPr>
+        <w:t xml:space="preserve"> </w:t>
+      </w:r>
+      <w:r>
+        <w:rPr>
+          <w:rFonts w:ascii="Lucida Console" w:hAnsi="Lucida Console"/>
+          <w:sz w:val="24"/>
+          <w:szCs w:val="24"/>
+        </w:rPr>
+        <w:t xml:space="preserve">for the </w:t>
+      </w:r>
+      <w:r>
+        <w:rPr>
+          <w:rFonts w:ascii="Lucida Console" w:hAnsi="Lucida Console"/>
+          <w:sz w:val="24"/>
+          <w:szCs w:val="24"/>
+        </w:rPr>
+        <w:t>build</w:t>
+      </w:r>
+      <w:r>
+        <w:rPr>
+          <w:rFonts w:ascii="Lucida Console" w:hAnsi="Lucida Console"/>
+          <w:sz w:val="24"/>
+          <w:szCs w:val="24"/>
+        </w:rPr>
+        <w:t>. E.g.</w:t>
+      </w:r>
+      <w:r>
+        <w:rPr>
+          <w:rFonts w:ascii="Lucida Console" w:hAnsi="Lucida Console"/>
+          <w:sz w:val="24"/>
+          <w:szCs w:val="24"/>
+        </w:rPr>
+        <w:t xml:space="preserve"> Kernel: “.” “../some path”</w:t>
       </w:r>
     </w:p>
     <w:p>
@@ -3725,6 +3779,100 @@
           <w:sz w:val="24"/>
           <w:szCs w:val="24"/>
         </w:rPr>
+        <w:t>//</w:t>
+      </w:r>
+      <w:r>
+        <w:rPr>
+          <w:rFonts w:ascii="Lucida Console" w:hAnsi="Lucida Console"/>
+          <w:sz w:val="24"/>
+          <w:szCs w:val="24"/>
+        </w:rPr>
+        <w:t xml:space="preserve"> or</w:t>
+      </w:r>
+    </w:p>
+    <w:p>
+      <w:pPr>
+        <w:pStyle w:val="a3"/>
+        <w:keepLines/>
+        <w:rPr>
+          <w:rFonts w:ascii="Lucida Console" w:hAnsi="Lucida Console"/>
+          <w:sz w:val="24"/>
+          <w:szCs w:val="24"/>
+        </w:rPr>
+      </w:pPr>
+      <w:r>
+        <w:rPr>
+          <w:rFonts w:ascii="Lucida Console" w:hAnsi="Lucida Console"/>
+          <w:sz w:val="24"/>
+          <w:szCs w:val="24"/>
+        </w:rPr>
+        <w:t xml:space="preserve">// </w:t>
+      </w:r>
+      <w:r>
+        <w:rPr>
+          <w:rFonts w:ascii="Lucida Console" w:hAnsi="Lucida Console"/>
+          <w:sz w:val="24"/>
+          <w:szCs w:val="24"/>
+        </w:rPr>
+        <w:t>program: entry point</w:t>
+      </w:r>
+      <w:r>
+        <w:rPr>
+          <w:rFonts w:ascii="Lucida Console" w:hAnsi="Lucida Console"/>
+          <w:sz w:val="24"/>
+          <w:szCs w:val="24"/>
+        </w:rPr>
+        <w:t xml:space="preserve"> </w:t>
+      </w:r>
+      <w:r>
+        <w:rPr>
+          <w:rFonts w:ascii="Lucida Console" w:hAnsi="Lucida Console"/>
+          <w:sz w:val="24"/>
+          <w:szCs w:val="24"/>
+        </w:rPr>
+        <w:t>identifier</w:t>
+      </w:r>
+      <w:r>
+        <w:rPr>
+          <w:rFonts w:ascii="Lucida Console" w:hAnsi="Lucida Console"/>
+          <w:sz w:val="24"/>
+          <w:szCs w:val="24"/>
+        </w:rPr>
+        <w:t xml:space="preserve"> stands for </w:t>
+      </w:r>
+      <w:r>
+        <w:rPr>
+          <w:rFonts w:ascii="Lucida Console" w:hAnsi="Lucida Console"/>
+          <w:sz w:val="24"/>
+          <w:szCs w:val="24"/>
+        </w:rPr>
+        <w:t xml:space="preserve">unit or routine </w:t>
+      </w:r>
+      <w:r>
+        <w:rPr>
+          <w:rFonts w:ascii="Lucida Console" w:hAnsi="Lucida Console"/>
+          <w:sz w:val="24"/>
+          <w:szCs w:val="24"/>
+        </w:rPr>
+        <w:t>name</w:t>
+      </w:r>
+    </w:p>
+    <w:p>
+      <w:pPr>
+        <w:pStyle w:val="a3"/>
+        <w:keepLines/>
+        <w:rPr>
+          <w:rFonts w:ascii="Lucida Console" w:hAnsi="Lucida Console"/>
+          <w:sz w:val="24"/>
+          <w:szCs w:val="24"/>
+        </w:rPr>
+      </w:pPr>
+      <w:r>
+        <w:rPr>
+          <w:rFonts w:ascii="Lucida Console" w:hAnsi="Lucida Console"/>
+          <w:sz w:val="24"/>
+          <w:szCs w:val="24"/>
+        </w:rPr>
         <w:t>[</w:t>
       </w:r>
       <w:r>
@@ -3758,6 +3906,14 @@
           <w:szCs w:val="24"/>
         </w:rPr>
         <w:t>ll]</w:t>
+      </w:r>
+      <w:r>
+        <w:rPr>
+          <w:rFonts w:ascii="Lucida Console" w:hAnsi="Lucida Console"/>
+          <w:sz w:val="24"/>
+          <w:szCs w:val="24"/>
+        </w:rPr>
+        <w:t xml:space="preserve"> // target code form</w:t>
       </w:r>
     </w:p>
     <w:p>
@@ -3959,7 +4115,83 @@
           <w:sz w:val="24"/>
           <w:szCs w:val="24"/>
         </w:rPr>
-        <w:t>] // Exclude clause</w:t>
+        <w:t>]</w:t>
+      </w:r>
+    </w:p>
+    <w:p>
+      <w:pPr>
+        <w:pStyle w:val="a3"/>
+        <w:keepLines/>
+        <w:ind w:left="2160" w:firstLine="720"/>
+        <w:rPr>
+          <w:rFonts w:ascii="Lucida Console" w:hAnsi="Lucida Console"/>
+          <w:sz w:val="24"/>
+          <w:szCs w:val="24"/>
+        </w:rPr>
+      </w:pPr>
+      <w:r>
+        <w:rPr>
+          <w:rFonts w:ascii="Lucida Console" w:hAnsi="Lucida Console"/>
+          <w:sz w:val="24"/>
+          <w:szCs w:val="24"/>
+        </w:rPr>
+        <w:t>/</w:t>
+      </w:r>
+      <w:r>
+        <w:rPr>
+          <w:rFonts w:ascii="Lucida Console" w:hAnsi="Lucida Console"/>
+          <w:sz w:val="24"/>
+          <w:szCs w:val="24"/>
+        </w:rPr>
+        <w:t>*</w:t>
+      </w:r>
+      <w:r>
+        <w:rPr>
+          <w:rFonts w:ascii="Lucida Console" w:hAnsi="Lucida Console"/>
+          <w:sz w:val="24"/>
+          <w:szCs w:val="24"/>
+        </w:rPr>
+        <w:t xml:space="preserve"> Exclude</w:t>
+      </w:r>
+      <w:r>
+        <w:rPr>
+          <w:rFonts w:ascii="Lucida Console" w:hAnsi="Lucida Console"/>
+          <w:sz w:val="24"/>
+          <w:szCs w:val="24"/>
+        </w:rPr>
+        <w:t>/hide</w:t>
+      </w:r>
+      <w:r>
+        <w:rPr>
+          <w:rFonts w:ascii="Lucida Console" w:hAnsi="Lucida Console"/>
+          <w:sz w:val="24"/>
+          <w:szCs w:val="24"/>
+        </w:rPr>
+        <w:t xml:space="preserve"> </w:t>
+      </w:r>
+      <w:r>
+        <w:rPr>
+          <w:rFonts w:ascii="Lucida Console" w:hAnsi="Lucida Console"/>
+          <w:sz w:val="24"/>
+          <w:szCs w:val="24"/>
+        </w:rPr>
+        <w:t xml:space="preserve">unit </w:t>
+      </w:r>
+      <w:r>
+        <w:rPr>
+          <w:rFonts w:ascii="Lucida Console" w:hAnsi="Lucida Console"/>
+          <w:sz w:val="24"/>
+          <w:szCs w:val="24"/>
+        </w:rPr>
+        <w:t>clause</w:t>
+      </w:r>
+      <w:r>
+        <w:rPr>
+          <w:rFonts w:ascii="Lucida Console" w:hAnsi="Lucida Console"/>
+          <w:sz w:val="24"/>
+          <w:szCs w:val="24"/>
+        </w:rPr>
+        <w:t>. Do not consider some units for the current build */</w:t>
       </w:r>
     </w:p>
     <w:p>
@@ -4122,13 +4354,57 @@
         </w:rPr>
         <w:t>}]</w:t>
       </w:r>
-      <w:r>
-        <w:rPr>
-          <w:rFonts w:ascii="Lucida Console" w:hAnsi="Lucida Console"/>
-          <w:sz w:val="24"/>
-          <w:szCs w:val="24"/>
-        </w:rPr>
-        <w:t xml:space="preserve"> // Rename clause</w:t>
+    </w:p>
+    <w:p>
+      <w:pPr>
+        <w:pStyle w:val="a3"/>
+        <w:keepLines/>
+        <w:ind w:left="2160" w:firstLine="720"/>
+        <w:rPr>
+          <w:rFonts w:ascii="Lucida Console" w:hAnsi="Lucida Console"/>
+          <w:sz w:val="24"/>
+          <w:szCs w:val="24"/>
+        </w:rPr>
+      </w:pPr>
+      <w:r>
+        <w:rPr>
+          <w:rFonts w:ascii="Lucida Console" w:hAnsi="Lucida Console"/>
+          <w:sz w:val="24"/>
+          <w:szCs w:val="24"/>
+        </w:rPr>
+        <w:t>/*</w:t>
+      </w:r>
+      <w:r>
+        <w:rPr>
+          <w:rFonts w:ascii="Lucida Console" w:hAnsi="Lucida Console"/>
+          <w:sz w:val="24"/>
+          <w:szCs w:val="24"/>
+        </w:rPr>
+        <w:t xml:space="preserve"> Rename </w:t>
+      </w:r>
+      <w:r>
+        <w:rPr>
+          <w:rFonts w:ascii="Lucida Console" w:hAnsi="Lucida Console"/>
+          <w:sz w:val="24"/>
+          <w:szCs w:val="24"/>
+        </w:rPr>
+        <w:t xml:space="preserve">unit </w:t>
+      </w:r>
+      <w:r>
+        <w:rPr>
+          <w:rFonts w:ascii="Lucida Console" w:hAnsi="Lucida Console"/>
+          <w:sz w:val="24"/>
+          <w:szCs w:val="24"/>
+        </w:rPr>
+        <w:t>clause</w:t>
+      </w:r>
+      <w:r>
+        <w:rPr>
+          <w:rFonts w:ascii="Lucida Console" w:hAnsi="Lucida Console"/>
+          <w:sz w:val="24"/>
+          <w:szCs w:val="24"/>
+        </w:rPr>
+        <w:t xml:space="preserve"> to ensure this unit will be used in the current build */</w:t>
       </w:r>
     </w:p>
     <w:p>
@@ -4205,7 +4481,77 @@
           <w:sz w:val="24"/>
           <w:szCs w:val="24"/>
         </w:rPr>
-        <w:t>}] // Select clause</w:t>
+        <w:t>}]</w:t>
+      </w:r>
+    </w:p>
+    <w:p>
+      <w:pPr>
+        <w:pStyle w:val="a3"/>
+        <w:keepLines/>
+        <w:ind w:left="2160" w:firstLine="720"/>
+        <w:rPr>
+          <w:rFonts w:ascii="Lucida Console" w:hAnsi="Lucida Console"/>
+          <w:sz w:val="24"/>
+          <w:szCs w:val="24"/>
+        </w:rPr>
+      </w:pPr>
+      <w:r>
+        <w:rPr>
+          <w:rFonts w:ascii="Lucida Console" w:hAnsi="Lucida Console"/>
+          <w:sz w:val="24"/>
+          <w:szCs w:val="24"/>
+        </w:rPr>
+        <w:t>/</w:t>
+      </w:r>
+      <w:r>
+        <w:rPr>
+          <w:rFonts w:ascii="Lucida Console" w:hAnsi="Lucida Console"/>
+          <w:sz w:val="24"/>
+          <w:szCs w:val="24"/>
+        </w:rPr>
+        <w:t>*</w:t>
+      </w:r>
+      <w:r>
+        <w:rPr>
+          <w:rFonts w:ascii="Lucida Console" w:hAnsi="Lucida Console"/>
+          <w:sz w:val="24"/>
+          <w:szCs w:val="24"/>
+        </w:rPr>
+        <w:t xml:space="preserve"> Select </w:t>
+      </w:r>
+      <w:r>
+        <w:rPr>
+          <w:rFonts w:ascii="Lucida Console" w:hAnsi="Lucida Console"/>
+          <w:sz w:val="24"/>
+          <w:szCs w:val="24"/>
+        </w:rPr>
+        <w:t xml:space="preserve">unit </w:t>
+      </w:r>
+      <w:r>
+        <w:rPr>
+          <w:rFonts w:ascii="Lucida Console" w:hAnsi="Lucida Console"/>
+          <w:sz w:val="24"/>
+          <w:szCs w:val="24"/>
+        </w:rPr>
+        <w:t>clause</w:t>
+      </w:r>
+      <w:r>
+        <w:rPr>
+          <w:rFonts w:ascii="Lucida Console" w:hAnsi="Lucida Console"/>
+          <w:sz w:val="24"/>
+          <w:szCs w:val="24"/>
+        </w:rPr>
+        <w:t xml:space="preserve"> works to resolve the case when several clusters </w:t>
+      </w:r>
+      <w:bookmarkStart w:id="2" w:name="_GoBack"/>
+      <w:bookmarkEnd w:id="2"/>
+      <w:r>
+        <w:rPr>
+          <w:rFonts w:ascii="Lucida Console" w:hAnsi="Lucida Console"/>
+          <w:sz w:val="24"/>
+          <w:szCs w:val="24"/>
+        </w:rPr>
+        <w:t>have units with the same name. Unit name is strictly attached to particular cluster for the current build*/</w:t>
       </w:r>
     </w:p>
     <w:p>
@@ -4362,8 +4708,8 @@
         </w:rPr>
         <w:t xml:space="preserve"> party modules to be linked in</w:t>
       </w:r>
-      <w:bookmarkStart w:id="2" w:name="ImportDsc"/>
-      <w:bookmarkEnd w:id="2"/>
+      <w:bookmarkStart w:id="3" w:name="ImportDsc"/>
+      <w:bookmarkEnd w:id="3"/>
       <w:r>
         <w:rPr>
           <w:rFonts w:ascii="Lucida Console" w:hAnsi="Lucida Console"/>
@@ -4471,12 +4817,12 @@
         </w:rPr>
         <w:t xml:space="preserve">) </w:t>
       </w:r>
-      <w:bookmarkStart w:id="3" w:name="FileName"/>
-      <w:bookmarkStart w:id="4" w:name="OSname"/>
-      <w:bookmarkStart w:id="5" w:name="FSname"/>
-      <w:bookmarkEnd w:id="3"/>
+      <w:bookmarkStart w:id="4" w:name="FileName"/>
+      <w:bookmarkStart w:id="5" w:name="OSname"/>
+      <w:bookmarkStart w:id="6" w:name="FSname"/>
       <w:bookmarkEnd w:id="4"/>
       <w:bookmarkEnd w:id="5"/>
+      <w:bookmarkEnd w:id="6"/>
       <w:proofErr w:type="spellStart"/>
       <w:r>
         <w:rPr>
@@ -4649,7 +4995,7 @@
         </w:rPr>
         <w:t xml:space="preserve">) </w:t>
       </w:r>
-      <w:bookmarkStart w:id="6" w:name="CompilationUnit"/>
+      <w:bookmarkStart w:id="7" w:name="CompilationUnit"/>
       <w:proofErr w:type="spellStart"/>
       <w:r>
         <w:rPr>
@@ -4659,7 +5005,7 @@
         </w:rPr>
         <w:t>CompilationUnit</w:t>
       </w:r>
-      <w:bookmarkEnd w:id="6"/>
+      <w:bookmarkEnd w:id="7"/>
       <w:proofErr w:type="spellEnd"/>
       <w:r>
         <w:rPr>
@@ -4869,8 +5215,8 @@
         </w:rPr>
         <w:t xml:space="preserve">) </w:t>
       </w:r>
-      <w:bookmarkStart w:id="7" w:name="UseDirective"/>
-      <w:bookmarkEnd w:id="7"/>
+      <w:bookmarkStart w:id="8" w:name="UseDirective"/>
+      <w:bookmarkEnd w:id="8"/>
       <w:proofErr w:type="spellStart"/>
       <w:r>
         <w:rPr>
@@ -5123,6 +5469,7 @@
           <w:sz w:val="24"/>
           <w:szCs w:val="24"/>
         </w:rPr>
+        <w:lastRenderedPageBreak/>
         <w:t>S(</w:t>
       </w:r>
       <w:proofErr w:type="gramEnd"/>
@@ -5175,11 +5522,11 @@
         </w:rPr>
         <w:t xml:space="preserve">) </w:t>
       </w:r>
-      <w:bookmarkStart w:id="8" w:name="UnitUseDirective"/>
-      <w:bookmarkStart w:id="9" w:name="EnclosedUseDirective"/>
-      <w:bookmarkStart w:id="10" w:name="UseClause"/>
-      <w:bookmarkEnd w:id="8"/>
+      <w:bookmarkStart w:id="9" w:name="UnitUseDirective"/>
+      <w:bookmarkStart w:id="10" w:name="EnclosedUseDirective"/>
+      <w:bookmarkStart w:id="11" w:name="UseClause"/>
       <w:bookmarkEnd w:id="9"/>
+      <w:bookmarkEnd w:id="10"/>
       <w:proofErr w:type="spellStart"/>
       <w:r>
         <w:rPr>
@@ -5197,7 +5544,7 @@
         </w:rPr>
         <w:t>Use</w:t>
       </w:r>
-      <w:bookmarkEnd w:id="10"/>
+      <w:bookmarkEnd w:id="11"/>
       <w:r>
         <w:rPr>
           <w:rFonts w:ascii="Times New Roman" w:hAnsi="Times New Roman" w:cs="Times New Roman"/>
@@ -5592,8 +5939,8 @@
         </w:rPr>
         <w:t xml:space="preserve">) </w:t>
       </w:r>
-      <w:bookmarkStart w:id="11" w:name="EnclosedUseEement"/>
-      <w:bookmarkEnd w:id="11"/>
+      <w:bookmarkStart w:id="12" w:name="EnclosedUseEement"/>
+      <w:bookmarkEnd w:id="12"/>
       <w:proofErr w:type="spellStart"/>
       <w:r>
         <w:rPr>
@@ -5788,8 +6135,8 @@
         </w:rPr>
         <w:t xml:space="preserve"> </w:t>
       </w:r>
-      <w:bookmarkStart w:id="12" w:name="AnonymousRoutine"/>
-      <w:bookmarkEnd w:id="12"/>
+      <w:bookmarkStart w:id="13" w:name="AnonymousRoutine"/>
+      <w:bookmarkEnd w:id="13"/>
       <w:proofErr w:type="spellStart"/>
       <w:r>
         <w:rPr>
@@ -5829,7 +6176,7 @@
         </w:r>
         <w:proofErr w:type="spellEnd"/>
       </w:hyperlink>
-      <w:bookmarkStart w:id="13" w:name="StatementsList"/>
+      <w:bookmarkStart w:id="14" w:name="StatementsList"/>
       <w:r>
         <w:rPr>
           <w:rFonts w:ascii="Lucida Console" w:hAnsi="Lucida Console"/>
@@ -5935,7 +6282,7 @@
         </w:rPr>
         <w:t>StatementsList</w:t>
       </w:r>
-      <w:bookmarkEnd w:id="13"/>
+      <w:bookmarkEnd w:id="14"/>
       <w:proofErr w:type="spellEnd"/>
       <w:r>
         <w:rPr>
@@ -5961,25 +6308,7 @@
             <w:sz w:val="24"/>
             <w:szCs w:val="24"/>
           </w:rPr>
-          <w:t>State</w:t>
-        </w:r>
-        <w:r>
-          <w:rPr>
-            <w:rStyle w:val="a6"/>
-            <w:rFonts w:ascii="Lucida Console" w:hAnsi="Lucida Console"/>
-            <w:sz w:val="24"/>
-            <w:szCs w:val="24"/>
-          </w:rPr>
-          <w:t>m</w:t>
-        </w:r>
-        <w:r>
-          <w:rPr>
-            <w:rStyle w:val="a6"/>
-            <w:rFonts w:ascii="Lucida Console" w:hAnsi="Lucida Console"/>
-            <w:sz w:val="24"/>
-            <w:szCs w:val="24"/>
-          </w:rPr>
-          <w:t>ent</w:t>
+          <w:t>Statement</w:t>
         </w:r>
       </w:hyperlink>
       <w:r>
@@ -6037,7 +6366,6 @@
           <w:sz w:val="24"/>
           <w:szCs w:val="24"/>
         </w:rPr>
-        <w:lastRenderedPageBreak/>
         <w:t>(</w:t>
       </w:r>
       <w:proofErr w:type="spellStart"/>
@@ -6058,8 +6386,8 @@
         </w:rPr>
         <w:t xml:space="preserve">) </w:t>
       </w:r>
-      <w:bookmarkStart w:id="14" w:name="StandaloneRoutine"/>
-      <w:bookmarkEnd w:id="14"/>
+      <w:bookmarkStart w:id="15" w:name="StandaloneRoutine"/>
+      <w:bookmarkEnd w:id="15"/>
       <w:proofErr w:type="spellStart"/>
       <w:r>
         <w:rPr>
@@ -6567,7 +6895,7 @@
         </w:rPr>
         <w:t xml:space="preserve">) </w:t>
       </w:r>
-      <w:bookmarkStart w:id="15" w:name="InnerBlock"/>
+      <w:bookmarkStart w:id="16" w:name="InnerBlock"/>
       <w:proofErr w:type="spellStart"/>
       <w:r>
         <w:rPr>
@@ -6577,7 +6905,7 @@
         </w:rPr>
         <w:t>InnerBlock</w:t>
       </w:r>
-      <w:bookmarkEnd w:id="15"/>
+      <w:bookmarkEnd w:id="16"/>
       <w:proofErr w:type="spellEnd"/>
       <w:r>
         <w:rPr>
@@ -6773,25 +7101,7 @@
             <w:sz w:val="24"/>
             <w:szCs w:val="24"/>
           </w:rPr>
-          <w:t>Statemen</w:t>
-        </w:r>
-        <w:r>
-          <w:rPr>
-            <w:rStyle w:val="a6"/>
-            <w:rFonts w:ascii="Lucida Console" w:hAnsi="Lucida Console"/>
-            <w:sz w:val="24"/>
-            <w:szCs w:val="24"/>
-          </w:rPr>
-          <w:t>t</w:t>
-        </w:r>
-        <w:r>
-          <w:rPr>
-            <w:rStyle w:val="a6"/>
-            <w:rFonts w:ascii="Lucida Console" w:hAnsi="Lucida Console"/>
-            <w:sz w:val="24"/>
-            <w:szCs w:val="24"/>
-          </w:rPr>
-          <w:t>sList</w:t>
+          <w:t>StatementsList</w:t>
         </w:r>
         <w:proofErr w:type="spellEnd"/>
       </w:hyperlink>
@@ -7029,8 +7339,8 @@
         </w:rPr>
         <w:t xml:space="preserve">) </w:t>
       </w:r>
-      <w:bookmarkStart w:id="16" w:name="WhenClause"/>
-      <w:bookmarkEnd w:id="16"/>
+      <w:bookmarkStart w:id="17" w:name="WhenClause"/>
+      <w:bookmarkEnd w:id="17"/>
       <w:proofErr w:type="spellStart"/>
       <w:r>
         <w:rPr>
@@ -7212,10 +7522,10 @@
         </w:rPr>
         <w:t xml:space="preserve">) </w:t>
       </w:r>
-      <w:bookmarkStart w:id="17" w:name="Parameters"/>
-      <w:bookmarkStart w:id="18" w:name="UnitRoutineParameters"/>
-      <w:bookmarkEnd w:id="17"/>
+      <w:bookmarkStart w:id="18" w:name="Parameters"/>
+      <w:bookmarkStart w:id="19" w:name="UnitRoutineParameters"/>
       <w:bookmarkEnd w:id="18"/>
+      <w:bookmarkEnd w:id="19"/>
       <w:proofErr w:type="spellStart"/>
       <w:r>
         <w:rPr>
@@ -7392,8 +7702,8 @@
         </w:rPr>
         <w:t xml:space="preserve">) </w:t>
       </w:r>
-      <w:bookmarkStart w:id="19" w:name="StandaloneRoutineParameters"/>
-      <w:bookmarkEnd w:id="19"/>
+      <w:bookmarkStart w:id="20" w:name="StandaloneRoutineParameters"/>
+      <w:bookmarkEnd w:id="20"/>
       <w:proofErr w:type="spellStart"/>
       <w:r>
         <w:rPr>
@@ -7613,7 +7923,7 @@
           <w:szCs w:val="24"/>
         </w:rPr>
       </w:pPr>
-      <w:bookmarkStart w:id="20" w:name="RequireBlock"/>
+      <w:bookmarkStart w:id="21" w:name="RequireBlock"/>
       <w:r>
         <w:rPr>
           <w:rFonts w:ascii="Times New Roman" w:hAnsi="Times New Roman" w:cs="Times New Roman"/>
@@ -7640,9 +7950,9 @@
         </w:rPr>
         <w:t xml:space="preserve">) </w:t>
       </w:r>
-      <w:bookmarkStart w:id="21" w:name="UnitRoutineParameter"/>
-      <w:bookmarkStart w:id="22" w:name="Parameter"/>
-      <w:bookmarkEnd w:id="21"/>
+      <w:bookmarkStart w:id="22" w:name="UnitRoutineParameter"/>
+      <w:bookmarkStart w:id="23" w:name="Parameter"/>
+      <w:bookmarkEnd w:id="22"/>
       <w:proofErr w:type="spellStart"/>
       <w:r>
         <w:rPr>
@@ -7652,7 +7962,7 @@
         </w:rPr>
         <w:t>UnitRoutineParameter</w:t>
       </w:r>
-      <w:bookmarkEnd w:id="22"/>
+      <w:bookmarkEnd w:id="23"/>
       <w:proofErr w:type="spellEnd"/>
       <w:r>
         <w:rPr>
@@ -7760,8 +8070,8 @@
         </w:rPr>
         <w:t xml:space="preserve">) </w:t>
       </w:r>
-      <w:bookmarkStart w:id="23" w:name="StandaloneRoutineParameter"/>
-      <w:bookmarkEnd w:id="23"/>
+      <w:bookmarkStart w:id="24" w:name="StandaloneRoutineParameter"/>
+      <w:bookmarkEnd w:id="24"/>
       <w:proofErr w:type="spellStart"/>
       <w:r>
         <w:rPr>
@@ -8329,8 +8639,8 @@
         </w:rPr>
         <w:t xml:space="preserve">) </w:t>
       </w:r>
-      <w:bookmarkStart w:id="24" w:name="InvariantBlock"/>
-      <w:bookmarkEnd w:id="24"/>
+      <w:bookmarkStart w:id="25" w:name="InvariantBlock"/>
+      <w:bookmarkEnd w:id="25"/>
       <w:proofErr w:type="spellStart"/>
       <w:r>
         <w:rPr>
@@ -8731,6 +9041,7 @@
           <w:sz w:val="24"/>
           <w:szCs w:val="24"/>
         </w:rPr>
+        <w:lastRenderedPageBreak/>
         <w:t>(</w:t>
       </w:r>
       <w:proofErr w:type="spellStart"/>
@@ -8751,8 +9062,8 @@
         </w:rPr>
         <w:t xml:space="preserve">) </w:t>
       </w:r>
-      <w:bookmarkStart w:id="25" w:name="UnitDeclaration"/>
-      <w:bookmarkEnd w:id="25"/>
+      <w:bookmarkStart w:id="26" w:name="UnitDeclaration"/>
+      <w:bookmarkEnd w:id="26"/>
       <w:proofErr w:type="spellStart"/>
       <w:r>
         <w:rPr>
@@ -9568,10 +9879,10 @@
         </w:rPr>
         <w:t xml:space="preserve"> S() F()</w:t>
       </w:r>
-      <w:bookmarkStart w:id="26" w:name="InheritDirective"/>
-      <w:bookmarkEnd w:id="20"/>
+      <w:bookmarkStart w:id="27" w:name="InheritDirective"/>
+      <w:bookmarkEnd w:id="21"/>
     </w:p>
-    <w:bookmarkEnd w:id="26"/>
+    <w:bookmarkEnd w:id="27"/>
     <w:p>
       <w:pPr>
         <w:pStyle w:val="a3"/>
@@ -9916,8 +10227,8 @@
         </w:rPr>
         <w:t xml:space="preserve">) </w:t>
       </w:r>
-      <w:bookmarkStart w:id="27" w:name="MemberName"/>
-      <w:bookmarkEnd w:id="27"/>
+      <w:bookmarkStart w:id="28" w:name="MemberName"/>
+      <w:bookmarkEnd w:id="28"/>
       <w:proofErr w:type="spellStart"/>
       <w:r>
         <w:rPr>
@@ -10204,14 +10515,13 @@
           <w:szCs w:val="24"/>
         </w:rPr>
       </w:pPr>
-      <w:bookmarkStart w:id="28" w:name="FeatureDeclaration"/>
-      <w:r>
-        <w:rPr>
-          <w:rFonts w:ascii="Times New Roman" w:hAnsi="Times New Roman" w:cs="Times New Roman"/>
-          <w:sz w:val="24"/>
-          <w:szCs w:val="24"/>
-        </w:rPr>
-        <w:lastRenderedPageBreak/>
+      <w:bookmarkStart w:id="29" w:name="FeatureDeclaration"/>
+      <w:r>
+        <w:rPr>
+          <w:rFonts w:ascii="Times New Roman" w:hAnsi="Times New Roman" w:cs="Times New Roman"/>
+          <w:sz w:val="24"/>
+          <w:szCs w:val="24"/>
+        </w:rPr>
         <w:t>(</w:t>
       </w:r>
       <w:proofErr w:type="spellStart"/>
@@ -10449,8 +10759,8 @@
         </w:rPr>
         <w:t xml:space="preserve">) </w:t>
       </w:r>
-      <w:bookmarkStart w:id="29" w:name="MemberSelection"/>
-      <w:bookmarkEnd w:id="29"/>
+      <w:bookmarkStart w:id="30" w:name="MemberSelection"/>
+      <w:bookmarkEnd w:id="30"/>
       <w:proofErr w:type="spellStart"/>
       <w:r>
         <w:rPr>
@@ -10602,8 +10912,8 @@
         </w:rPr>
         <w:t xml:space="preserve">) </w:t>
       </w:r>
-      <w:bookmarkStart w:id="30" w:name="InheritedMemberOverriding"/>
-      <w:bookmarkEnd w:id="30"/>
+      <w:bookmarkStart w:id="31" w:name="InheritedMemberOverriding"/>
+      <w:bookmarkEnd w:id="31"/>
       <w:proofErr w:type="spellStart"/>
       <w:r>
         <w:rPr>
@@ -10822,7 +11132,7 @@
         </w:rPr>
         <w:t xml:space="preserve">) </w:t>
       </w:r>
-      <w:bookmarkStart w:id="31" w:name="InitProcedureInheritance"/>
+      <w:bookmarkStart w:id="32" w:name="InitProcedureInheritance"/>
       <w:proofErr w:type="spellStart"/>
       <w:r>
         <w:rPr>
@@ -10832,7 +11142,7 @@
         </w:rPr>
         <w:t>InitProcedureInheritance</w:t>
       </w:r>
-      <w:bookmarkEnd w:id="31"/>
+      <w:bookmarkEnd w:id="32"/>
       <w:proofErr w:type="spellEnd"/>
       <w:r>
         <w:rPr>
@@ -10956,8 +11266,8 @@
         </w:rPr>
         <w:t xml:space="preserve">]} </w:t>
       </w:r>
-      <w:bookmarkStart w:id="32" w:name="InheritedFeatureOverriding"/>
-      <w:bookmarkEnd w:id="32"/>
+      <w:bookmarkStart w:id="33" w:name="InheritedFeatureOverriding"/>
+      <w:bookmarkEnd w:id="33"/>
       <w:r>
         <w:rPr>
           <w:rFonts w:ascii="Lucida Console" w:hAnsi="Lucida Console"/>
@@ -11007,8 +11317,8 @@
         </w:rPr>
         <w:t xml:space="preserve">) </w:t>
       </w:r>
-      <w:bookmarkStart w:id="33" w:name="MemberVisibility"/>
-      <w:bookmarkEnd w:id="33"/>
+      <w:bookmarkStart w:id="34" w:name="MemberVisibility"/>
+      <w:bookmarkEnd w:id="34"/>
       <w:proofErr w:type="spellStart"/>
       <w:r>
         <w:rPr>
@@ -11186,8 +11496,8 @@
         </w:rPr>
         <w:t xml:space="preserve">) </w:t>
       </w:r>
-      <w:bookmarkStart w:id="34" w:name="MemberDeclaration"/>
-      <w:bookmarkEnd w:id="34"/>
+      <w:bookmarkStart w:id="35" w:name="MemberDeclaration"/>
+      <w:bookmarkEnd w:id="35"/>
       <w:proofErr w:type="spellStart"/>
       <w:r>
         <w:rPr>
@@ -11403,8 +11713,8 @@
         </w:rPr>
         <w:t xml:space="preserve">) </w:t>
       </w:r>
-      <w:bookmarkStart w:id="35" w:name="InitDeclaration"/>
-      <w:bookmarkEnd w:id="35"/>
+      <w:bookmarkStart w:id="36" w:name="InitDeclaration"/>
+      <w:bookmarkEnd w:id="36"/>
       <w:proofErr w:type="spellStart"/>
       <w:r>
         <w:rPr>
@@ -11769,7 +12079,7 @@
           <w:szCs w:val="24"/>
         </w:rPr>
       </w:pPr>
-      <w:bookmarkStart w:id="36" w:name="UnitRoutineDeclaration"/>
+      <w:bookmarkStart w:id="37" w:name="UnitRoutineDeclaration"/>
       <w:r>
         <w:rPr>
           <w:rFonts w:ascii="Times New Roman" w:hAnsi="Times New Roman" w:cs="Times New Roman"/>
@@ -11805,7 +12115,7 @@
         </w:rPr>
         <w:t>UnitRoutineDeclaration</w:t>
       </w:r>
-      <w:bookmarkEnd w:id="36"/>
+      <w:bookmarkEnd w:id="37"/>
       <w:proofErr w:type="spellEnd"/>
       <w:r>
         <w:rPr>
@@ -12331,8 +12641,8 @@
           <w:szCs w:val="24"/>
         </w:rPr>
       </w:pPr>
-      <w:bookmarkStart w:id="37" w:name="ConstObject"/>
-      <w:bookmarkEnd w:id="28"/>
+      <w:bookmarkStart w:id="38" w:name="ConstObject"/>
+      <w:bookmarkEnd w:id="29"/>
       <w:r>
         <w:rPr>
           <w:rFonts w:ascii="Times New Roman" w:hAnsi="Times New Roman" w:cs="Times New Roman"/>
@@ -12359,8 +12669,8 @@
         </w:rPr>
         <w:t xml:space="preserve">) </w:t>
       </w:r>
-      <w:bookmarkStart w:id="38" w:name="RoutineName"/>
-      <w:bookmarkEnd w:id="38"/>
+      <w:bookmarkStart w:id="39" w:name="RoutineName"/>
+      <w:bookmarkEnd w:id="39"/>
       <w:proofErr w:type="spellStart"/>
       <w:r>
         <w:rPr>
@@ -12555,8 +12865,8 @@
         </w:rPr>
         <w:t xml:space="preserve">) </w:t>
       </w:r>
-      <w:bookmarkStart w:id="39" w:name="AliasName"/>
-      <w:bookmarkEnd w:id="39"/>
+      <w:bookmarkStart w:id="40" w:name="AliasName"/>
+      <w:bookmarkEnd w:id="40"/>
       <w:proofErr w:type="spellStart"/>
       <w:r>
         <w:rPr>
@@ -12741,8 +13051,8 @@
         </w:rPr>
         <w:t xml:space="preserve">) </w:t>
       </w:r>
-      <w:bookmarkStart w:id="40" w:name="OperatorName"/>
-      <w:bookmarkEnd w:id="40"/>
+      <w:bookmarkStart w:id="41" w:name="OperatorName"/>
+      <w:bookmarkEnd w:id="41"/>
       <w:proofErr w:type="spellStart"/>
       <w:r>
         <w:rPr>
@@ -12868,8 +13178,8 @@
         </w:rPr>
         <w:t xml:space="preserve">) </w:t>
       </w:r>
-      <w:bookmarkStart w:id="41" w:name="OperatorSign"/>
-      <w:bookmarkEnd w:id="41"/>
+      <w:bookmarkStart w:id="42" w:name="OperatorSign"/>
+      <w:bookmarkEnd w:id="42"/>
       <w:proofErr w:type="spellStart"/>
       <w:proofErr w:type="gramStart"/>
       <w:r>
@@ -13152,7 +13462,7 @@
         </w:rPr>
         <w:t xml:space="preserve">) </w:t>
       </w:r>
-      <w:bookmarkStart w:id="42" w:name="ConstObjectsDeclaration"/>
+      <w:bookmarkStart w:id="43" w:name="ConstObjectsDeclaration"/>
       <w:proofErr w:type="spellStart"/>
       <w:r>
         <w:rPr>
@@ -13162,7 +13472,7 @@
         </w:rPr>
         <w:t>ConstObjectsDeclaration</w:t>
       </w:r>
-      <w:bookmarkEnd w:id="42"/>
+      <w:bookmarkEnd w:id="43"/>
       <w:proofErr w:type="spellEnd"/>
       <w:r>
         <w:rPr>
@@ -13362,7 +13672,7 @@
         </w:rPr>
         <w:t>ConstObject</w:t>
       </w:r>
-      <w:bookmarkEnd w:id="37"/>
+      <w:bookmarkEnd w:id="38"/>
       <w:proofErr w:type="spellEnd"/>
       <w:r>
         <w:rPr>
@@ -13409,6 +13719,7 @@
           <w:sz w:val="24"/>
           <w:szCs w:val="24"/>
         </w:rPr>
+        <w:lastRenderedPageBreak/>
         <w:t>(</w:t>
       </w:r>
       <w:r>
@@ -13911,7 +14222,6 @@
           <w:sz w:val="24"/>
           <w:szCs w:val="24"/>
         </w:rPr>
-        <w:lastRenderedPageBreak/>
         <w:tab/>
       </w:r>
       <w:proofErr w:type="gramStart"/>
@@ -13991,7 +14301,7 @@
         </w:rPr>
         <w:t xml:space="preserve">) </w:t>
       </w:r>
-      <w:bookmarkStart w:id="43" w:name="RegularExpression"/>
+      <w:bookmarkStart w:id="44" w:name="RegularExpression"/>
       <w:proofErr w:type="spellStart"/>
       <w:r>
         <w:rPr>
@@ -14001,7 +14311,7 @@
         </w:rPr>
         <w:t>RegularExpression</w:t>
       </w:r>
-      <w:bookmarkEnd w:id="43"/>
+      <w:bookmarkEnd w:id="44"/>
       <w:proofErr w:type="spellEnd"/>
       <w:r>
         <w:rPr>
@@ -14218,26 +14528,24 @@
         </w:rPr>
         <w:t xml:space="preserve">) </w:t>
       </w:r>
-      <w:bookmarkStart w:id="44" w:name="Statement"/>
-      <w:bookmarkStart w:id="45" w:name="_GoBack"/>
+      <w:bookmarkStart w:id="45" w:name="Statement"/>
+      <w:r>
+        <w:rPr>
+          <w:rFonts w:ascii="Times New Roman" w:hAnsi="Times New Roman" w:cs="Times New Roman"/>
+          <w:sz w:val="24"/>
+          <w:szCs w:val="24"/>
+        </w:rPr>
+        <w:t>Statemen</w:t>
+      </w:r>
+      <w:r>
+        <w:rPr>
+          <w:rFonts w:ascii="Times New Roman" w:hAnsi="Times New Roman" w:cs="Times New Roman"/>
+          <w:sz w:val="24"/>
+          <w:szCs w:val="24"/>
+        </w:rPr>
+        <w:t>t</w:t>
+      </w:r>
       <w:bookmarkEnd w:id="45"/>
-      <w:r>
-        <w:rPr>
-          <w:rFonts w:ascii="Times New Roman" w:hAnsi="Times New Roman" w:cs="Times New Roman"/>
-          <w:sz w:val="24"/>
-          <w:szCs w:val="24"/>
-        </w:rPr>
-        <w:t>Statemen</w:t>
-      </w:r>
-      <w:r>
-        <w:rPr>
-          <w:rFonts w:ascii="Times New Roman" w:hAnsi="Times New Roman" w:cs="Times New Roman"/>
-          <w:sz w:val="24"/>
-          <w:szCs w:val="24"/>
-        </w:rPr>
-        <w:t>t</w:t>
-      </w:r>
-      <w:bookmarkEnd w:id="44"/>
       <w:r>
         <w:rPr>
           <w:rFonts w:ascii="Times New Roman" w:hAnsi="Times New Roman" w:cs="Times New Roman"/>
@@ -17116,25 +17424,7 @@
                 <w:sz w:val="24"/>
                 <w:szCs w:val="24"/>
               </w:rPr>
-              <w:t>HyperBlo</w:t>
-            </w:r>
-            <w:r>
-              <w:rPr>
-                <w:rStyle w:val="a6"/>
-                <w:rFonts w:ascii="Lucida Console" w:hAnsi="Lucida Console"/>
-                <w:sz w:val="24"/>
-                <w:szCs w:val="24"/>
-              </w:rPr>
-              <w:t>c</w:t>
-            </w:r>
-            <w:r>
-              <w:rPr>
-                <w:rStyle w:val="a6"/>
-                <w:rFonts w:ascii="Lucida Console" w:hAnsi="Lucida Console"/>
-                <w:sz w:val="24"/>
-                <w:szCs w:val="24"/>
-              </w:rPr>
-              <w:t>k</w:t>
+              <w:t>HyperBlock</w:t>
             </w:r>
           </w:hyperlink>
         </w:hyperlink>
@@ -17579,6 +17869,7 @@
           <w:sz w:val="24"/>
           <w:szCs w:val="24"/>
         </w:rPr>
+        <w:lastRenderedPageBreak/>
         <w:t>(</w:t>
       </w:r>
       <w:proofErr w:type="spellStart"/>
@@ -18696,7 +18987,6 @@
           <w:sz w:val="24"/>
           <w:szCs w:val="24"/>
         </w:rPr>
-        <w:lastRenderedPageBreak/>
         <w:t>(</w:t>
       </w:r>
       <w:proofErr w:type="spellStart"/>
@@ -18927,25 +19217,7 @@
                 <w:sz w:val="24"/>
                 <w:szCs w:val="24"/>
               </w:rPr>
-              <w:t>InnerBl</w:t>
-            </w:r>
-            <w:r>
-              <w:rPr>
-                <w:rStyle w:val="a6"/>
-                <w:rFonts w:ascii="Lucida Console" w:hAnsi="Lucida Console"/>
-                <w:sz w:val="24"/>
-                <w:szCs w:val="24"/>
-              </w:rPr>
-              <w:t>o</w:t>
-            </w:r>
-            <w:r>
-              <w:rPr>
-                <w:rStyle w:val="a6"/>
-                <w:rFonts w:ascii="Lucida Console" w:hAnsi="Lucida Console"/>
-                <w:sz w:val="24"/>
-                <w:szCs w:val="24"/>
-              </w:rPr>
-              <w:t>ck</w:t>
+              <w:t>InnerBlock</w:t>
             </w:r>
           </w:hyperlink>
           <w:r>
@@ -21104,6 +21376,7 @@
           <w:sz w:val="24"/>
           <w:szCs w:val="24"/>
         </w:rPr>
+        <w:lastRenderedPageBreak/>
         <w:t>(</w:t>
       </w:r>
       <w:r>
@@ -21939,7 +22212,6 @@
           <w:sz w:val="24"/>
           <w:szCs w:val="24"/>
         </w:rPr>
-        <w:lastRenderedPageBreak/>
         <w:t>(</w:t>
       </w:r>
       <w:proofErr w:type="spellStart"/>
@@ -24527,6 +24799,7 @@
           <w:sz w:val="24"/>
           <w:szCs w:val="24"/>
         </w:rPr>
+        <w:lastRenderedPageBreak/>
         <w:t>(</w:t>
       </w:r>
       <w:proofErr w:type="spellStart"/>
@@ -26024,7 +26297,6 @@
           <w:sz w:val="24"/>
           <w:szCs w:val="24"/>
         </w:rPr>
-        <w:lastRenderedPageBreak/>
         <w:t>(</w:t>
       </w:r>
       <w:proofErr w:type="spellStart"/>
@@ -28505,6 +28777,7 @@
           <w:sz w:val="24"/>
           <w:szCs w:val="24"/>
         </w:rPr>
+        <w:lastRenderedPageBreak/>
         <w:t>BitConstant</w:t>
       </w:r>
       <w:proofErr w:type="spellEnd"/>
@@ -29911,7 +30184,6 @@
           <w:sz w:val="24"/>
           <w:szCs w:val="24"/>
         </w:rPr>
-        <w:lastRenderedPageBreak/>
         <w:t>ControlCharacter</w:t>
       </w:r>
       <w:proofErr w:type="spellEnd"/>
@@ -49582,7 +49854,7 @@
 </file>
 
 <file path=customXml/itemProps1.xml><?xml version="1.0" encoding="utf-8"?>
-<ds:datastoreItem xmlns:ds="http://schemas.openxmlformats.org/officeDocument/2006/customXml" ds:itemID="{60447F52-D7EB-49A8-93DA-762FD8F0ACDC}">
+<ds:datastoreItem xmlns:ds="http://schemas.openxmlformats.org/officeDocument/2006/customXml" ds:itemID="{AADD90E0-C0A6-4D11-81E5-B3D987CDD3A6}">
   <ds:schemaRefs>
     <ds:schemaRef ds:uri="http://schemas.openxmlformats.org/officeDocument/2006/bibliography"/>
   </ds:schemaRefs>

</xml_diff>

<commit_message>
Change of if syntax, pretty print polishing, wip with if case class hierachy
</commit_message>
<xml_diff>
--- a/Docs/SLang reference.docx
+++ b/Docs/SLang reference.docx
@@ -176,7 +176,7 @@
           <w:sz w:val="24"/>
           <w:szCs w:val="24"/>
         </w:rPr>
-        <w:t>2</w:t>
+        <w:t>11</w:t>
       </w:r>
       <w:r>
         <w:rPr>
@@ -186,7 +186,7 @@
           <w:szCs w:val="24"/>
           <w:vertAlign w:val="superscript"/>
         </w:rPr>
-        <w:t>nd</w:t>
+        <w:t>th</w:t>
       </w:r>
       <w:r>
         <w:rPr>
@@ -544,13 +544,7 @@
               <w:rPr>
                 <w:b/>
               </w:rPr>
-              <w:t>c</w:t>
-            </w:r>
-            <w:r>
-              <w:rPr>
-                <w:b/>
-              </w:rPr>
-              <w:t>oncurrent</w:t>
+              <w:t>case</w:t>
             </w:r>
           </w:p>
         </w:tc>
@@ -565,19 +559,10 @@
               <w:ind w:left="0"/>
             </w:pPr>
             <w:r>
-              <w:t>Type</w:t>
+              <w:t>Statement</w:t>
             </w:r>
             <w:r>
-              <w:t xml:space="preserve"> or entity</w:t>
-            </w:r>
-            <w:r>
-              <w:t>:</w:t>
-            </w:r>
-            <w:r>
-              <w:t xml:space="preserve"> It can be a unit or </w:t>
-            </w:r>
-            <w:r>
-              <w:t>data attribute</w:t>
+              <w:t>: Start of alternative pattern</w:t>
             </w:r>
           </w:p>
         </w:tc>
@@ -614,7 +599,6 @@
                 <w:b/>
               </w:rPr>
             </w:pPr>
-            <w:proofErr w:type="spellStart"/>
             <w:r>
               <w:rPr>
                 <w:b/>
@@ -625,9 +609,8 @@
               <w:rPr>
                 <w:b/>
               </w:rPr>
-              <w:t>onst</w:t>
+              <w:t>oncurrent</w:t>
             </w:r>
-            <w:proofErr w:type="spellEnd"/>
           </w:p>
         </w:tc>
         <w:tc>
@@ -641,35 +624,7 @@
               <w:ind w:left="0"/>
             </w:pPr>
             <w:r>
-              <w:t>Unit level</w:t>
-            </w:r>
-            <w:r>
-              <w:t>:</w:t>
-            </w:r>
-            <w:r>
-              <w:t xml:space="preserve"> Start of constant objects declaration section</w:t>
-            </w:r>
-            <w:r>
-              <w:t xml:space="preserve"> or constant attribute declaration</w:t>
-            </w:r>
-          </w:p>
-          <w:p>
-            <w:pPr>
-              <w:pStyle w:val="a3"/>
-              <w:keepLines/>
-              <w:ind w:left="0"/>
-            </w:pPr>
-            <w:r>
-              <w:t>Unit-routine level</w:t>
-            </w:r>
-            <w:r>
-              <w:t>:</w:t>
-            </w:r>
-            <w:r>
-              <w:t xml:space="preserve"> Import of constant objects</w:t>
-            </w:r>
-            <w:r>
-              <w:t xml:space="preserve"> of some unit</w:t>
+              <w:t>Type or entity: It can be a unit or data attribute</w:t>
             </w:r>
           </w:p>
         </w:tc>
@@ -706,17 +661,79 @@
                 <w:b/>
               </w:rPr>
             </w:pPr>
+            <w:proofErr w:type="spellStart"/>
             <w:r>
               <w:rPr>
                 <w:b/>
               </w:rPr>
-              <w:t>d</w:t>
+              <w:t>const</w:t>
             </w:r>
+            <w:proofErr w:type="spellEnd"/>
+          </w:p>
+        </w:tc>
+        <w:tc>
+          <w:tcPr>
+            <w:tcW w:w="6684" w:type="dxa"/>
+          </w:tcPr>
+          <w:p>
+            <w:pPr>
+              <w:pStyle w:val="a3"/>
+              <w:keepLines/>
+              <w:ind w:left="0"/>
+            </w:pPr>
+            <w:r>
+              <w:t>Unit level: Start of constant objects declaration section or constant attribute declaration</w:t>
+            </w:r>
+          </w:p>
+          <w:p>
+            <w:pPr>
+              <w:pStyle w:val="a3"/>
+              <w:keepLines/>
+              <w:ind w:left="0"/>
+            </w:pPr>
+            <w:r>
+              <w:t>Unit-routine level: Import of constant objects of some unit</w:t>
+            </w:r>
+          </w:p>
+        </w:tc>
+      </w:tr>
+      <w:tr>
+        <w:trPr>
+          <w:jc w:val="center"/>
+        </w:trPr>
+        <w:tc>
+          <w:tcPr>
+            <w:tcW w:w="558" w:type="dxa"/>
+          </w:tcPr>
+          <w:p>
+            <w:pPr>
+              <w:pStyle w:val="a3"/>
+              <w:keepLines/>
+              <w:ind w:left="0"/>
+            </w:pPr>
+            <w:r>
+              <w:t>6</w:t>
+            </w:r>
+          </w:p>
+        </w:tc>
+        <w:tc>
+          <w:tcPr>
+            <w:tcW w:w="1980" w:type="dxa"/>
+          </w:tcPr>
+          <w:p>
+            <w:pPr>
+              <w:pStyle w:val="a3"/>
+              <w:keepLines/>
+              <w:ind w:left="0"/>
+              <w:rPr>
+                <w:b/>
+              </w:rPr>
+            </w:pPr>
             <w:r>
               <w:rPr>
                 <w:b/>
               </w:rPr>
-              <w:t>o</w:t>
+              <w:t>do</w:t>
             </w:r>
           </w:p>
         </w:tc>
@@ -754,7 +771,7 @@
               <w:ind w:left="0"/>
             </w:pPr>
             <w:r>
-              <w:t>6</w:t>
+              <w:t>7</w:t>
             </w:r>
           </w:p>
         </w:tc>
@@ -813,7 +830,7 @@
               <w:ind w:left="0"/>
             </w:pPr>
             <w:r>
-              <w:t>7</w:t>
+              <w:t>8</w:t>
             </w:r>
           </w:p>
         </w:tc>
@@ -886,7 +903,7 @@
               <w:ind w:left="0"/>
             </w:pPr>
             <w:r>
-              <w:t>8</w:t>
+              <w:t>9</w:t>
             </w:r>
           </w:p>
         </w:tc>
@@ -922,78 +939,7 @@
               <w:ind w:left="0"/>
             </w:pPr>
             <w:r>
-              <w:t xml:space="preserve">End of block or </w:t>
-            </w:r>
-            <w:r>
-              <w:t xml:space="preserve">other syntax </w:t>
-            </w:r>
-            <w:r>
-              <w:t>construction</w:t>
-            </w:r>
-          </w:p>
-        </w:tc>
-      </w:tr>
-      <w:tr>
-        <w:trPr>
-          <w:jc w:val="center"/>
-        </w:trPr>
-        <w:tc>
-          <w:tcPr>
-            <w:tcW w:w="558" w:type="dxa"/>
-          </w:tcPr>
-          <w:p>
-            <w:pPr>
-              <w:pStyle w:val="a3"/>
-              <w:keepLines/>
-              <w:ind w:left="0"/>
-            </w:pPr>
-            <w:r>
-              <w:t>9</w:t>
-            </w:r>
-          </w:p>
-        </w:tc>
-        <w:tc>
-          <w:tcPr>
-            <w:tcW w:w="1980" w:type="dxa"/>
-          </w:tcPr>
-          <w:p>
-            <w:pPr>
-              <w:pStyle w:val="a3"/>
-              <w:keepLines/>
-              <w:ind w:left="0"/>
-              <w:rPr>
-                <w:b/>
-              </w:rPr>
-            </w:pPr>
-            <w:r>
-              <w:rPr>
-                <w:b/>
-              </w:rPr>
-              <w:t>ensure</w:t>
-            </w:r>
-          </w:p>
-        </w:tc>
-        <w:tc>
-          <w:tcPr>
-            <w:tcW w:w="6684" w:type="dxa"/>
-          </w:tcPr>
-          <w:p>
-            <w:pPr>
-              <w:pStyle w:val="a3"/>
-              <w:keepLines/>
-              <w:ind w:left="0"/>
-            </w:pPr>
-            <w:r>
-              <w:t>Predicate</w:t>
-            </w:r>
-            <w:r>
-              <w:t>:</w:t>
-            </w:r>
-            <w:r>
-              <w:t xml:space="preserve"> Routi</w:t>
-            </w:r>
-            <w:r>
-              <w:t>ne post-condition clause start</w:t>
+              <w:t>End of block or other syntax construction</w:t>
             </w:r>
           </w:p>
         </w:tc>
@@ -1034,13 +980,7 @@
               <w:rPr>
                 <w:b/>
               </w:rPr>
-              <w:t>e</w:t>
-            </w:r>
-            <w:r>
-              <w:rPr>
-                <w:b/>
-              </w:rPr>
-              <w:t>xtend</w:t>
+              <w:t>ensure</w:t>
             </w:r>
           </w:p>
         </w:tc>
@@ -1055,13 +995,7 @@
               <w:ind w:left="0"/>
             </w:pPr>
             <w:r>
-              <w:t>Unit level</w:t>
-            </w:r>
-            <w:r>
-              <w:t>:</w:t>
-            </w:r>
-            <w:r>
-              <w:t xml:space="preserve"> Used to support inheritance and unit extensions. </w:t>
+              <w:t>Predicate: Routine post-condition clause start</w:t>
             </w:r>
           </w:p>
         </w:tc>
@@ -1102,7 +1036,7 @@
               <w:rPr>
                 <w:b/>
               </w:rPr>
-              <w:t xml:space="preserve">final </w:t>
+              <w:t>extend</w:t>
             </w:r>
           </w:p>
         </w:tc>
@@ -1120,49 +1054,7 @@
               <w:t>Unit level</w:t>
             </w:r>
             <w:r>
-              <w:t>:</w:t>
-            </w:r>
-            <w:r>
-              <w:t xml:space="preserve"> The un</w:t>
-            </w:r>
-            <w:r>
-              <w:t>it</w:t>
-            </w:r>
-            <w:r>
-              <w:t xml:space="preserve"> cannot have descendants</w:t>
-            </w:r>
-          </w:p>
-          <w:p>
-            <w:pPr>
-              <w:pStyle w:val="a3"/>
-              <w:keepLines/>
-              <w:ind w:left="0"/>
-            </w:pPr>
-            <w:r>
-              <w:t>Unit m</w:t>
-            </w:r>
-            <w:r>
-              <w:t xml:space="preserve">ember </w:t>
-            </w:r>
-            <w:r>
-              <w:t>characteristic</w:t>
-            </w:r>
-            <w:r>
-              <w:t>:</w:t>
-            </w:r>
-            <w:r>
-              <w:t xml:space="preserve"> Member </w:t>
-            </w:r>
-            <w:proofErr w:type="spellStart"/>
-            <w:r>
-              <w:t>can not</w:t>
-            </w:r>
-            <w:proofErr w:type="spellEnd"/>
-            <w:r>
-              <w:t xml:space="preserve"> be overridden down in the inheritance hierarchy. Also final can be applied to attribute of the unit to state finalization action</w:t>
-            </w:r>
-            <w:r>
-              <w:t>. And it is possible to give a final name to some routine to use it in descendants</w:t>
+              <w:t xml:space="preserve">: Used to support inheritance and unit extensions. </w:t>
             </w:r>
           </w:p>
         </w:tc>
@@ -1203,13 +1095,87 @@
               <w:rPr>
                 <w:b/>
               </w:rPr>
-              <w:t>f</w:t>
+              <w:t xml:space="preserve">final </w:t>
             </w:r>
+          </w:p>
+        </w:tc>
+        <w:tc>
+          <w:tcPr>
+            <w:tcW w:w="6684" w:type="dxa"/>
+          </w:tcPr>
+          <w:p>
+            <w:pPr>
+              <w:pStyle w:val="a3"/>
+              <w:keepLines/>
+              <w:ind w:left="0"/>
+            </w:pPr>
+            <w:r>
+              <w:t>Unit level: The unit cannot have descendants</w:t>
+            </w:r>
+          </w:p>
+          <w:p>
+            <w:pPr>
+              <w:pStyle w:val="a3"/>
+              <w:keepLines/>
+              <w:ind w:left="0"/>
+            </w:pPr>
+            <w:r>
+              <w:t xml:space="preserve">Unit member </w:t>
+            </w:r>
+            <w:r>
+              <w:t>characteristic</w:t>
+            </w:r>
+            <w:r>
+              <w:t xml:space="preserve">: Member </w:t>
+            </w:r>
+            <w:proofErr w:type="spellStart"/>
+            <w:r>
+              <w:t>can not</w:t>
+            </w:r>
+            <w:proofErr w:type="spellEnd"/>
+            <w:r>
+              <w:t xml:space="preserve"> be overridden down in the inheritance hierarchy. Also final can be applied to attribute of the unit to state finalization action. And it is possible to give a final name to some routine to use it in descendants</w:t>
+            </w:r>
+          </w:p>
+        </w:tc>
+      </w:tr>
+      <w:tr>
+        <w:trPr>
+          <w:jc w:val="center"/>
+        </w:trPr>
+        <w:tc>
+          <w:tcPr>
+            <w:tcW w:w="558" w:type="dxa"/>
+          </w:tcPr>
+          <w:p>
+            <w:pPr>
+              <w:pStyle w:val="a3"/>
+              <w:keepLines/>
+              <w:ind w:left="0"/>
+            </w:pPr>
+            <w:r>
+              <w:t>13</w:t>
+            </w:r>
+          </w:p>
+        </w:tc>
+        <w:tc>
+          <w:tcPr>
+            <w:tcW w:w="1980" w:type="dxa"/>
+          </w:tcPr>
+          <w:p>
+            <w:pPr>
+              <w:pStyle w:val="a3"/>
+              <w:keepLines/>
+              <w:ind w:left="0"/>
+              <w:rPr>
+                <w:b/>
+              </w:rPr>
+            </w:pPr>
             <w:r>
               <w:rPr>
                 <w:b/>
               </w:rPr>
-              <w:t>oreign</w:t>
+              <w:t>foreign</w:t>
             </w:r>
           </w:p>
         </w:tc>
@@ -1227,16 +1193,7 @@
               <w:t>Routine characteristic</w:t>
             </w:r>
             <w:r>
-              <w:t>:</w:t>
-            </w:r>
-            <w:r>
-              <w:t xml:space="preserve"> </w:t>
-            </w:r>
-            <w:r>
-              <w:t>The b</w:t>
-            </w:r>
-            <w:r>
-              <w:t>ody of the routine is coded in 3</w:t>
+              <w:t>: The body of the routine is coded in 3</w:t>
             </w:r>
             <w:r>
               <w:rPr>
@@ -1265,7 +1222,7 @@
               <w:ind w:left="0"/>
             </w:pPr>
             <w:r>
-              <w:t>13</w:t>
+              <w:t>14</w:t>
             </w:r>
           </w:p>
         </w:tc>
@@ -1324,77 +1281,6 @@
               <w:ind w:left="0"/>
             </w:pPr>
             <w:r>
-              <w:t>14</w:t>
-            </w:r>
-          </w:p>
-        </w:tc>
-        <w:tc>
-          <w:tcPr>
-            <w:tcW w:w="1980" w:type="dxa"/>
-          </w:tcPr>
-          <w:p>
-            <w:pPr>
-              <w:pStyle w:val="a3"/>
-              <w:keepLines/>
-              <w:ind w:left="0"/>
-              <w:rPr>
-                <w:b/>
-              </w:rPr>
-            </w:pPr>
-            <w:r>
-              <w:rPr>
-                <w:b/>
-              </w:rPr>
-              <w:t>I</w:t>
-            </w:r>
-            <w:r>
-              <w:rPr>
-                <w:b/>
-              </w:rPr>
-              <w:t>n</w:t>
-            </w:r>
-          </w:p>
-        </w:tc>
-        <w:tc>
-          <w:tcPr>
-            <w:tcW w:w="6684" w:type="dxa"/>
-          </w:tcPr>
-          <w:p>
-            <w:pPr>
-              <w:pStyle w:val="a3"/>
-              <w:keepLines/>
-              <w:ind w:left="0"/>
-            </w:pPr>
-            <w:r>
-              <w:t>Operator</w:t>
-            </w:r>
-            <w:r>
-              <w:t>:</w:t>
-            </w:r>
-            <w:r>
-              <w:t xml:space="preserve"> </w:t>
-            </w:r>
-            <w:r>
-              <w:t>checks if some expression value belongs to the range of values</w:t>
-            </w:r>
-          </w:p>
-        </w:tc>
-      </w:tr>
-      <w:tr>
-        <w:trPr>
-          <w:jc w:val="center"/>
-        </w:trPr>
-        <w:tc>
-          <w:tcPr>
-            <w:tcW w:w="558" w:type="dxa"/>
-          </w:tcPr>
-          <w:p>
-            <w:pPr>
-              <w:pStyle w:val="a3"/>
-              <w:keepLines/>
-              <w:ind w:left="0"/>
-            </w:pPr>
-            <w:r>
               <w:t>16</w:t>
             </w:r>
           </w:p>
@@ -1416,7 +1302,7 @@
               <w:rPr>
                 <w:b/>
               </w:rPr>
-              <w:t xml:space="preserve">is </w:t>
+              <w:t>in</w:t>
             </w:r>
           </w:p>
         </w:tc>
@@ -1431,28 +1317,7 @@
               <w:ind w:left="0"/>
             </w:pPr>
             <w:r>
-              <w:t xml:space="preserve">Statement: </w:t>
-            </w:r>
-            <w:r>
-              <w:t>Definition of the initial value of an attribute. Check</w:t>
-            </w:r>
-            <w:r>
-              <w:t>s</w:t>
-            </w:r>
-            <w:r>
-              <w:t xml:space="preserve"> for </w:t>
-            </w:r>
-            <w:r>
-              <w:t xml:space="preserve">the </w:t>
-            </w:r>
-            <w:r>
-              <w:t xml:space="preserve">value </w:t>
-            </w:r>
-            <w:r>
-              <w:t xml:space="preserve">or type </w:t>
-            </w:r>
-            <w:r>
-              <w:t>of expression</w:t>
+              <w:t>Operator: checks if some expression value belongs to the range of values</w:t>
             </w:r>
           </w:p>
         </w:tc>
@@ -1493,7 +1358,7 @@
               <w:rPr>
                 <w:b/>
               </w:rPr>
-              <w:t xml:space="preserve">new </w:t>
+              <w:t xml:space="preserve">is </w:t>
             </w:r>
           </w:p>
         </w:tc>
@@ -1508,16 +1373,7 @@
               <w:ind w:left="0"/>
             </w:pPr>
             <w:r>
-              <w:t>Statement/Expression</w:t>
-            </w:r>
-            <w:r>
-              <w:t>:</w:t>
-            </w:r>
-            <w:r>
-              <w:t xml:space="preserve"> Creation of an object. </w:t>
-            </w:r>
-            <w:r>
-              <w:t xml:space="preserve"> Maybe skipped</w:t>
+              <w:t>Statement: Definition of the initial value of an attribute. Checks for the value or type of expression</w:t>
             </w:r>
           </w:p>
         </w:tc>
@@ -1558,13 +1414,7 @@
               <w:rPr>
                 <w:b/>
               </w:rPr>
-              <w:t>o</w:t>
-            </w:r>
-            <w:r>
-              <w:rPr>
-                <w:b/>
-              </w:rPr>
-              <w:t>ld</w:t>
+              <w:t xml:space="preserve">new </w:t>
             </w:r>
           </w:p>
         </w:tc>
@@ -1579,13 +1429,10 @@
               <w:ind w:left="0"/>
             </w:pPr>
             <w:r>
-              <w:t>Expression</w:t>
+              <w:t>Statement/Expression</w:t>
             </w:r>
             <w:r>
-              <w:t>/Statement:</w:t>
-            </w:r>
-            <w:r>
-              <w:t xml:space="preserve"> Value of some attribute before the routine started. To be used in post-conditions only. For the routine body, it means a call to the previous version of the overridden routine – precursor call</w:t>
+              <w:t>: Creation of an object.  Maybe skipped</w:t>
             </w:r>
           </w:p>
         </w:tc>
@@ -1606,6 +1453,65 @@
             </w:pPr>
             <w:r>
               <w:t>19</w:t>
+            </w:r>
+          </w:p>
+        </w:tc>
+        <w:tc>
+          <w:tcPr>
+            <w:tcW w:w="1980" w:type="dxa"/>
+          </w:tcPr>
+          <w:p>
+            <w:pPr>
+              <w:pStyle w:val="a3"/>
+              <w:keepLines/>
+              <w:ind w:left="0"/>
+              <w:rPr>
+                <w:b/>
+              </w:rPr>
+            </w:pPr>
+            <w:r>
+              <w:rPr>
+                <w:b/>
+              </w:rPr>
+              <w:t>old</w:t>
+            </w:r>
+          </w:p>
+        </w:tc>
+        <w:tc>
+          <w:tcPr>
+            <w:tcW w:w="6684" w:type="dxa"/>
+          </w:tcPr>
+          <w:p>
+            <w:pPr>
+              <w:pStyle w:val="a3"/>
+              <w:keepLines/>
+              <w:ind w:left="0"/>
+            </w:pPr>
+            <w:r>
+              <w:t>Expression</w:t>
+            </w:r>
+            <w:r>
+              <w:t>/Statement: Value of some attribute before the routine started. To be used in post-conditions only. For the routine body, it means a call to the previous version of the overridden routine – precursor call</w:t>
+            </w:r>
+          </w:p>
+        </w:tc>
+      </w:tr>
+      <w:tr>
+        <w:trPr>
+          <w:jc w:val="center"/>
+        </w:trPr>
+        <w:tc>
+          <w:tcPr>
+            <w:tcW w:w="558" w:type="dxa"/>
+          </w:tcPr>
+          <w:p>
+            <w:pPr>
+              <w:pStyle w:val="a3"/>
+              <w:keepLines/>
+              <w:ind w:left="0"/>
+            </w:pPr>
+            <w:r>
+              <w:t>20</w:t>
             </w:r>
           </w:p>
         </w:tc>
@@ -1647,13 +1553,11 @@
               <w:t xml:space="preserve"> characteristic</w:t>
             </w:r>
             <w:r>
-              <w:t>s</w:t>
+              <w:t xml:space="preserve">s: States that this attribute overrides all </w:t>
             </w:r>
             <w:r>
-              <w:t>:</w:t>
-            </w:r>
-            <w:r>
-              <w:t xml:space="preserve"> States that this attribute overrides all possible inherited versions.</w:t>
+              <w:lastRenderedPageBreak/>
+              <w:t>possible inherited versions.</w:t>
             </w:r>
           </w:p>
         </w:tc>
@@ -1674,7 +1578,7 @@
             </w:pPr>
             <w:r>
               <w:lastRenderedPageBreak/>
-              <w:t>20</w:t>
+              <w:t>21</w:t>
             </w:r>
           </w:p>
         </w:tc>
@@ -1713,117 +1617,7 @@
               <w:t>Routine characteristic</w:t>
             </w:r>
             <w:r>
-              <w:t>:</w:t>
-            </w:r>
-            <w:r>
-              <w:t xml:space="preserve"> Routine is prohibited to write into unit attributes or read them.  Must work only with </w:t>
-            </w:r>
-            <w:r>
-              <w:t>its parameters. No side effects. Can be safely evaluated once. Can be overridden only by pure routines</w:t>
-            </w:r>
-          </w:p>
-        </w:tc>
-      </w:tr>
-      <w:tr>
-        <w:trPr>
-          <w:jc w:val="center"/>
-        </w:trPr>
-        <w:tc>
-          <w:tcPr>
-            <w:tcW w:w="558" w:type="dxa"/>
-          </w:tcPr>
-          <w:p>
-            <w:pPr>
-              <w:pStyle w:val="a3"/>
-              <w:keepLines/>
-              <w:ind w:left="0"/>
-            </w:pPr>
-            <w:r>
-              <w:t>21</w:t>
-            </w:r>
-          </w:p>
-        </w:tc>
-        <w:tc>
-          <w:tcPr>
-            <w:tcW w:w="1980" w:type="dxa"/>
-          </w:tcPr>
-          <w:p>
-            <w:pPr>
-              <w:pStyle w:val="a3"/>
-              <w:keepLines/>
-              <w:ind w:left="0"/>
-              <w:rPr>
-                <w:b/>
-              </w:rPr>
-            </w:pPr>
-            <w:r>
-              <w:rPr>
-                <w:b/>
-              </w:rPr>
-              <w:t>r</w:t>
-            </w:r>
-            <w:r>
-              <w:rPr>
-                <w:b/>
-              </w:rPr>
-              <w:t>aise</w:t>
-            </w:r>
-          </w:p>
-        </w:tc>
-        <w:tc>
-          <w:tcPr>
-            <w:tcW w:w="6684" w:type="dxa"/>
-          </w:tcPr>
-          <w:p>
-            <w:pPr>
-              <w:pStyle w:val="a3"/>
-              <w:keepLines/>
-              <w:ind w:left="0"/>
-            </w:pPr>
-            <w:r>
-              <w:t>Statement</w:t>
-            </w:r>
-            <w:r>
-              <w:t>:</w:t>
-            </w:r>
-            <w:r>
-              <w:t xml:space="preserve"> Raise</w:t>
-            </w:r>
-            <w:r>
-              <w:t>s</w:t>
-            </w:r>
-            <w:r>
-              <w:t xml:space="preserve"> </w:t>
-            </w:r>
-            <w:r>
-              <w:t xml:space="preserve">a new </w:t>
-            </w:r>
-            <w:r>
-              <w:t xml:space="preserve">exception with </w:t>
-            </w:r>
-            <w:r>
-              <w:t xml:space="preserve">some </w:t>
-            </w:r>
-            <w:r>
-              <w:t xml:space="preserve">object as an argument. If no </w:t>
-            </w:r>
-            <w:r>
-              <w:t xml:space="preserve">argument is provided </w:t>
-            </w:r>
-            <w:r>
-              <w:t xml:space="preserve">then </w:t>
-            </w:r>
-            <w:r>
-              <w:t xml:space="preserve">it </w:t>
-            </w:r>
-            <w:r>
-              <w:t>raise</w:t>
-            </w:r>
-            <w:r>
-              <w:t>s</w:t>
-            </w:r>
-            <w:r>
-              <w:t xml:space="preserve"> the last exception occurred</w:t>
+              <w:t>: Routine is prohibited to write into unit attributes or read them.  Must work only with its parameters. No side effects. Can be safely evaluated once. Can be overridden only by pure routines</w:t>
             </w:r>
           </w:p>
         </w:tc>
@@ -1864,7 +1658,7 @@
               <w:rPr>
                 <w:b/>
               </w:rPr>
-              <w:t xml:space="preserve">ref </w:t>
+              <w:t>raise</w:t>
             </w:r>
           </w:p>
         </w:tc>
@@ -1879,13 +1673,7 @@
               <w:ind w:left="0"/>
             </w:pPr>
             <w:r>
-              <w:t>Type</w:t>
-            </w:r>
-            <w:r>
-              <w:t>:</w:t>
-            </w:r>
-            <w:r>
-              <w:t xml:space="preserve"> States that an object will be of the reference nature</w:t>
+              <w:t>Statement: Raises a new exception with some object as an argument. If no argument is provided then it raises the last exception occurred</w:t>
             </w:r>
           </w:p>
         </w:tc>
@@ -1926,13 +1714,7 @@
               <w:rPr>
                 <w:b/>
               </w:rPr>
-              <w:t>r</w:t>
-            </w:r>
-            <w:r>
-              <w:rPr>
-                <w:b/>
-              </w:rPr>
-              <w:t>equire</w:t>
+              <w:t xml:space="preserve">ref </w:t>
             </w:r>
           </w:p>
         </w:tc>
@@ -1947,19 +1729,10 @@
               <w:ind w:left="0"/>
             </w:pPr>
             <w:r>
-              <w:t>Predicate</w:t>
+              <w:t>Type</w:t>
             </w:r>
             <w:r>
-              <w:t>:</w:t>
-            </w:r>
-            <w:r>
-              <w:t xml:space="preserve"> Start of precondition clause of </w:t>
-            </w:r>
-            <w:r>
-              <w:t xml:space="preserve">the </w:t>
-            </w:r>
-            <w:r>
-              <w:t>routine, unit, or loop invariant</w:t>
+              <w:t>: States that an object will be of the reference nature</w:t>
             </w:r>
           </w:p>
         </w:tc>
@@ -2000,13 +1773,63 @@
               <w:rPr>
                 <w:b/>
               </w:rPr>
-              <w:t>r</w:t>
+              <w:t>require</w:t>
             </w:r>
+          </w:p>
+        </w:tc>
+        <w:tc>
+          <w:tcPr>
+            <w:tcW w:w="6684" w:type="dxa"/>
+          </w:tcPr>
+          <w:p>
+            <w:pPr>
+              <w:pStyle w:val="a3"/>
+              <w:keepLines/>
+              <w:ind w:left="0"/>
+            </w:pPr>
+            <w:r>
+              <w:t>Predicate: Start of precondition clause of the routine, unit, or loop invariant</w:t>
+            </w:r>
+          </w:p>
+        </w:tc>
+      </w:tr>
+      <w:tr>
+        <w:trPr>
+          <w:jc w:val="center"/>
+        </w:trPr>
+        <w:tc>
+          <w:tcPr>
+            <w:tcW w:w="558" w:type="dxa"/>
+          </w:tcPr>
+          <w:p>
+            <w:pPr>
+              <w:pStyle w:val="a3"/>
+              <w:keepLines/>
+              <w:ind w:left="0"/>
+            </w:pPr>
+            <w:r>
+              <w:t>25</w:t>
+            </w:r>
+          </w:p>
+        </w:tc>
+        <w:tc>
+          <w:tcPr>
+            <w:tcW w:w="1980" w:type="dxa"/>
+          </w:tcPr>
+          <w:p>
+            <w:pPr>
+              <w:pStyle w:val="a3"/>
+              <w:keepLines/>
+              <w:ind w:left="0"/>
+              <w:rPr>
+                <w:b/>
+              </w:rPr>
+            </w:pPr>
             <w:r>
               <w:rPr>
                 <w:b/>
               </w:rPr>
-              <w:t>eturn</w:t>
+              <w:t>return</w:t>
             </w:r>
           </w:p>
         </w:tc>
@@ -2024,13 +1847,7 @@
               <w:t>Statement</w:t>
             </w:r>
             <w:r>
-              <w:t>:</w:t>
-            </w:r>
-            <w:r>
-              <w:t xml:space="preserve"> Stops execution of the routine and returns result in case of function</w:t>
-            </w:r>
-            <w:r>
-              <w:t>.</w:t>
+              <w:t>: Stops execution of the routine and returns result in case of function.</w:t>
             </w:r>
           </w:p>
           <w:p>
@@ -2071,7 +1888,7 @@
               <w:ind w:left="0"/>
             </w:pPr>
             <w:r>
-              <w:t>25</w:t>
+              <w:t>26</w:t>
             </w:r>
           </w:p>
         </w:tc>
@@ -2092,13 +1909,7 @@
               <w:rPr>
                 <w:b/>
               </w:rPr>
-              <w:t>r</w:t>
-            </w:r>
-            <w:r>
-              <w:rPr>
-                <w:b/>
-              </w:rPr>
-              <w:t>igid</w:t>
+              <w:t>rigid</w:t>
             </w:r>
           </w:p>
         </w:tc>
@@ -2116,79 +1927,7 @@
               <w:t>Attribute prefix</w:t>
             </w:r>
             <w:r>
-              <w:t>:</w:t>
-            </w:r>
-            <w:r>
-              <w:t xml:space="preserve"> A deep version of attribute immutability.</w:t>
-            </w:r>
-            <w:r>
-              <w:t xml:space="preserve"> Deep constant</w:t>
-            </w:r>
-          </w:p>
-        </w:tc>
-      </w:tr>
-      <w:tr>
-        <w:trPr>
-          <w:jc w:val="center"/>
-        </w:trPr>
-        <w:tc>
-          <w:tcPr>
-            <w:tcW w:w="558" w:type="dxa"/>
-          </w:tcPr>
-          <w:p>
-            <w:pPr>
-              <w:pStyle w:val="a3"/>
-              <w:keepLines/>
-              <w:ind w:left="0"/>
-            </w:pPr>
-            <w:r>
-              <w:t>26</w:t>
-            </w:r>
-          </w:p>
-        </w:tc>
-        <w:tc>
-          <w:tcPr>
-            <w:tcW w:w="1980" w:type="dxa"/>
-          </w:tcPr>
-          <w:p>
-            <w:pPr>
-              <w:keepLines/>
-              <w:rPr>
-                <w:b/>
-              </w:rPr>
-            </w:pPr>
-            <w:proofErr w:type="spellStart"/>
-            <w:r>
-              <w:rPr>
-                <w:b/>
-              </w:rPr>
-              <w:t>r</w:t>
-            </w:r>
-            <w:r>
-              <w:rPr>
-                <w:b/>
-              </w:rPr>
-              <w:t>tn</w:t>
-            </w:r>
-            <w:proofErr w:type="spellEnd"/>
-          </w:p>
-        </w:tc>
-        <w:tc>
-          <w:tcPr>
-            <w:tcW w:w="6684" w:type="dxa"/>
-          </w:tcPr>
-          <w:p>
-            <w:pPr>
-              <w:keepLines/>
-            </w:pPr>
-            <w:r>
-              <w:t>Type</w:t>
-            </w:r>
-            <w:r>
-              <w:t>:</w:t>
-            </w:r>
-            <w:r>
-              <w:t xml:space="preserve"> Has 2 meanings – denotes the routine type after a colon (‘:’) or creates a routine object from some routine in expressions</w:t>
+              <w:t>: A deep version of attribute immutability. Deep constant</w:t>
             </w:r>
           </w:p>
         </w:tc>
@@ -2209,6 +1948,61 @@
             </w:pPr>
             <w:r>
               <w:t>27</w:t>
+            </w:r>
+          </w:p>
+        </w:tc>
+        <w:tc>
+          <w:tcPr>
+            <w:tcW w:w="1980" w:type="dxa"/>
+          </w:tcPr>
+          <w:p>
+            <w:pPr>
+              <w:keepLines/>
+              <w:rPr>
+                <w:b/>
+              </w:rPr>
+            </w:pPr>
+            <w:proofErr w:type="spellStart"/>
+            <w:r>
+              <w:rPr>
+                <w:b/>
+              </w:rPr>
+              <w:t>rtn</w:t>
+            </w:r>
+            <w:proofErr w:type="spellEnd"/>
+          </w:p>
+        </w:tc>
+        <w:tc>
+          <w:tcPr>
+            <w:tcW w:w="6684" w:type="dxa"/>
+          </w:tcPr>
+          <w:p>
+            <w:pPr>
+              <w:keepLines/>
+            </w:pPr>
+            <w:r>
+              <w:t>Type</w:t>
+            </w:r>
+            <w:r>
+              <w:t>: Has 2 meanings – denotes the routine type after a colon (‘:’) or creates a routine object from some routine in expressions</w:t>
+            </w:r>
+          </w:p>
+        </w:tc>
+      </w:tr>
+      <w:tr>
+        <w:trPr>
+          <w:jc w:val="center"/>
+        </w:trPr>
+        <w:tc>
+          <w:tcPr>
+            <w:tcW w:w="558" w:type="dxa"/>
+          </w:tcPr>
+          <w:p>
+            <w:pPr>
+              <w:keepLines/>
+            </w:pPr>
+            <w:r>
+              <w:t>28</w:t>
             </w:r>
           </w:p>
         </w:tc>
@@ -2247,82 +2041,7 @@
               <w:t>Routine characteristic</w:t>
             </w:r>
             <w:r>
-              <w:t>:</w:t>
-            </w:r>
-            <w:r>
-              <w:t xml:space="preserve"> Routine is prohibited to write into unit </w:t>
-            </w:r>
-            <w:r>
-              <w:t>attributes but it can read them</w:t>
-            </w:r>
-          </w:p>
-        </w:tc>
-      </w:tr>
-      <w:tr>
-        <w:trPr>
-          <w:jc w:val="center"/>
-        </w:trPr>
-        <w:tc>
-          <w:tcPr>
-            <w:tcW w:w="558" w:type="dxa"/>
-          </w:tcPr>
-          <w:p>
-            <w:pPr>
-              <w:keepLines/>
-            </w:pPr>
-            <w:r>
-              <w:t>28</w:t>
-            </w:r>
-          </w:p>
-        </w:tc>
-        <w:tc>
-          <w:tcPr>
-            <w:tcW w:w="1980" w:type="dxa"/>
-          </w:tcPr>
-          <w:p>
-            <w:pPr>
-              <w:pStyle w:val="a3"/>
-              <w:keepLines/>
-              <w:ind w:left="0"/>
-              <w:rPr>
-                <w:b/>
-              </w:rPr>
-            </w:pPr>
-            <w:r>
-              <w:rPr>
-                <w:b/>
-              </w:rPr>
-              <w:t>s</w:t>
-            </w:r>
-            <w:r>
-              <w:rPr>
-                <w:b/>
-              </w:rPr>
-              <w:t>elect</w:t>
-            </w:r>
-          </w:p>
-        </w:tc>
-        <w:tc>
-          <w:tcPr>
-            <w:tcW w:w="6684" w:type="dxa"/>
-          </w:tcPr>
-          <w:p>
-            <w:pPr>
-              <w:pStyle w:val="a3"/>
-              <w:keepLines/>
-              <w:ind w:left="0"/>
-            </w:pPr>
-            <w:r>
-              <w:t xml:space="preserve">Unit level: select one version among several versions to resolve ambiguity </w:t>
-            </w:r>
-            <w:r>
-              <w:t xml:space="preserve">to support </w:t>
-            </w:r>
-            <w:r>
-              <w:t>polymorphic assignment</w:t>
-            </w:r>
-            <w:r>
-              <w:t>s</w:t>
+              <w:t>: Routine is prohibited to write into unit attributes but it can read them</w:t>
             </w:r>
           </w:p>
         </w:tc>
@@ -2363,7 +2082,7 @@
               <w:rPr>
                 <w:b/>
               </w:rPr>
-              <w:t xml:space="preserve">this </w:t>
+              <w:t>select</w:t>
             </w:r>
           </w:p>
         </w:tc>
@@ -2378,16 +2097,7 @@
               <w:ind w:left="0"/>
             </w:pPr>
             <w:r>
-              <w:t>Expression</w:t>
-            </w:r>
-            <w:r>
-              <w:t>:</w:t>
-            </w:r>
-            <w:r>
-              <w:t xml:space="preserve"> </w:t>
-            </w:r>
-            <w:r>
-              <w:t>Reference to the current object</w:t>
+              <w:t>Unit level: select one version among several versions to resolve ambiguity to support polymorphic assignments</w:t>
             </w:r>
           </w:p>
         </w:tc>
@@ -2408,6 +2118,65 @@
             </w:pPr>
             <w:r>
               <w:t>30</w:t>
+            </w:r>
+          </w:p>
+        </w:tc>
+        <w:tc>
+          <w:tcPr>
+            <w:tcW w:w="1980" w:type="dxa"/>
+          </w:tcPr>
+          <w:p>
+            <w:pPr>
+              <w:pStyle w:val="a3"/>
+              <w:keepLines/>
+              <w:ind w:left="0"/>
+              <w:rPr>
+                <w:b/>
+              </w:rPr>
+            </w:pPr>
+            <w:r>
+              <w:rPr>
+                <w:b/>
+              </w:rPr>
+              <w:t xml:space="preserve">this </w:t>
+            </w:r>
+          </w:p>
+        </w:tc>
+        <w:tc>
+          <w:tcPr>
+            <w:tcW w:w="6684" w:type="dxa"/>
+          </w:tcPr>
+          <w:p>
+            <w:pPr>
+              <w:pStyle w:val="a3"/>
+              <w:keepLines/>
+              <w:ind w:left="0"/>
+            </w:pPr>
+            <w:r>
+              <w:t>Expression</w:t>
+            </w:r>
+            <w:r>
+              <w:t>: Reference to the current object</w:t>
+            </w:r>
+          </w:p>
+        </w:tc>
+      </w:tr>
+      <w:tr>
+        <w:trPr>
+          <w:jc w:val="center"/>
+        </w:trPr>
+        <w:tc>
+          <w:tcPr>
+            <w:tcW w:w="558" w:type="dxa"/>
+          </w:tcPr>
+          <w:p>
+            <w:pPr>
+              <w:pStyle w:val="a3"/>
+              <w:keepLines/>
+              <w:ind w:left="0"/>
+            </w:pPr>
+            <w:r>
+              <w:t>31</w:t>
             </w:r>
           </w:p>
         </w:tc>
@@ -2476,7 +2245,7 @@
               <w:ind w:left="0"/>
             </w:pPr>
             <w:r>
-              <w:t>31</w:t>
+              <w:t>32</w:t>
             </w:r>
           </w:p>
         </w:tc>
@@ -2512,31 +2281,7 @@
               <w:ind w:left="0"/>
             </w:pPr>
             <w:r>
-              <w:t>Unit/Routine level</w:t>
-            </w:r>
-            <w:r>
-              <w:t>:</w:t>
-            </w:r>
-            <w:r>
-              <w:t xml:space="preserve"> It states that </w:t>
-            </w:r>
-            <w:r>
-              <w:t xml:space="preserve">the </w:t>
-            </w:r>
-            <w:r>
-              <w:t xml:space="preserve">unit </w:t>
-            </w:r>
-            <w:r>
-              <w:t xml:space="preserve">mentioned in the use directive </w:t>
-            </w:r>
-            <w:r>
-              <w:t xml:space="preserve">will be used as a module (singleton) at </w:t>
-            </w:r>
-            <w:r>
-              <w:t>the current</w:t>
-            </w:r>
-            <w:r>
-              <w:t xml:space="preserve"> unit or routine level. It allows renaming units as well. Unit level: give a new name to the inherited member</w:t>
+              <w:t>Unit/Routine level: It states that the unit mentioned in the use directive will be used as a module (singleton) at the current unit or routine level. It allows renaming units as well. Unit level: give a new name to the inherited member</w:t>
             </w:r>
           </w:p>
           <w:p>
@@ -2546,31 +2291,7 @@
               <w:ind w:left="0"/>
             </w:pPr>
             <w:r>
-              <w:t>System</w:t>
-            </w:r>
-            <w:r>
-              <w:t>-</w:t>
-            </w:r>
-            <w:r>
-              <w:t>level</w:t>
-            </w:r>
-            <w:r>
-              <w:t>:</w:t>
-            </w:r>
-            <w:r>
-              <w:t xml:space="preserve">  import constants </w:t>
-            </w:r>
-            <w:r>
-              <w:t xml:space="preserve">of some unit </w:t>
-            </w:r>
-            <w:r>
-              <w:t>for th</w:t>
-            </w:r>
-            <w:r>
-              <w:t>e current</w:t>
-            </w:r>
-            <w:r>
-              <w:t xml:space="preserve"> source</w:t>
+              <w:t>System-level:  import constants of some unit for the current source</w:t>
             </w:r>
           </w:p>
         </w:tc>
@@ -2590,7 +2311,7 @@
               <w:ind w:left="0"/>
             </w:pPr>
             <w:r>
-              <w:t>32</w:t>
+              <w:t>33</w:t>
             </w:r>
           </w:p>
         </w:tc>
@@ -2637,101 +2358,7 @@
               <w:t>Type</w:t>
             </w:r>
             <w:r>
-              <w:t>:</w:t>
-            </w:r>
-            <w:r>
-              <w:t xml:space="preserve"> States that an object will be of value nature. </w:t>
-            </w:r>
-            <w:r>
-              <w:t>The o</w:t>
-            </w:r>
-            <w:r>
-              <w:t xml:space="preserve">bject itself </w:t>
-            </w:r>
-            <w:r>
-              <w:t xml:space="preserve">but </w:t>
-            </w:r>
-            <w:r>
-              <w:t>not a reference to it.</w:t>
-            </w:r>
-          </w:p>
-        </w:tc>
-      </w:tr>
-      <w:tr>
-        <w:trPr>
-          <w:jc w:val="center"/>
-        </w:trPr>
-        <w:tc>
-          <w:tcPr>
-            <w:tcW w:w="558" w:type="dxa"/>
-          </w:tcPr>
-          <w:p>
-            <w:pPr>
-              <w:pStyle w:val="a3"/>
-              <w:keepLines/>
-              <w:ind w:left="0"/>
-            </w:pPr>
-            <w:r>
-              <w:t>33</w:t>
-            </w:r>
-          </w:p>
-        </w:tc>
-        <w:tc>
-          <w:tcPr>
-            <w:tcW w:w="1980" w:type="dxa"/>
-          </w:tcPr>
-          <w:p>
-            <w:pPr>
-              <w:pStyle w:val="a3"/>
-              <w:keepLines/>
-              <w:ind w:left="0"/>
-              <w:rPr>
-                <w:b/>
-              </w:rPr>
-            </w:pPr>
-            <w:proofErr w:type="spellStart"/>
-            <w:r>
-              <w:rPr>
-                <w:b/>
-              </w:rPr>
-              <w:t>v</w:t>
-            </w:r>
-            <w:r>
-              <w:rPr>
-                <w:b/>
-              </w:rPr>
-              <w:t>ar</w:t>
-            </w:r>
-            <w:proofErr w:type="spellEnd"/>
-          </w:p>
-        </w:tc>
-        <w:tc>
-          <w:tcPr>
-            <w:tcW w:w="6684" w:type="dxa"/>
-          </w:tcPr>
-          <w:p>
-            <w:pPr>
-              <w:pStyle w:val="a3"/>
-              <w:keepLines/>
-              <w:ind w:left="0"/>
-            </w:pPr>
-            <w:r>
-              <w:t>Attribute</w:t>
-            </w:r>
-            <w:r>
-              <w:t>/parameter</w:t>
-            </w:r>
-            <w:r>
-              <w:t xml:space="preserve"> prefix</w:t>
-            </w:r>
-            <w:r>
-              <w:t>:</w:t>
-            </w:r>
-            <w:r>
-              <w:t xml:space="preserve"> States that attribute can be assigned many times. It is a variable attribute of any type including routine one. If it is routine parameters then routines with side–effects can be called upon this parameter, a</w:t>
-            </w:r>
-            <w:r>
-              <w:t>s well as an assignment into it</w:t>
+              <w:t>: States that an object will be of value nature. The object itself but not a reference to it.</w:t>
             </w:r>
           </w:p>
         </w:tc>
@@ -2768,18 +2395,14 @@
                 <w:b/>
               </w:rPr>
             </w:pPr>
+            <w:proofErr w:type="spellStart"/>
             <w:r>
               <w:rPr>
                 <w:b/>
               </w:rPr>
-              <w:t>v</w:t>
+              <w:t>var</w:t>
             </w:r>
-            <w:r>
-              <w:rPr>
-                <w:b/>
-              </w:rPr>
-              <w:t>irtual</w:t>
-            </w:r>
+            <w:proofErr w:type="spellEnd"/>
           </w:p>
         </w:tc>
         <w:tc>
@@ -2793,33 +2416,16 @@
               <w:ind w:left="0"/>
             </w:pPr>
             <w:r>
-              <w:t>Unit/</w:t>
+              <w:t>Attribute</w:t>
             </w:r>
             <w:r>
-              <w:t>Routine characteristic</w:t>
+              <w:t>/parameter</w:t>
             </w:r>
             <w:r>
-              <w:t>:</w:t>
+              <w:t xml:space="preserve"> prefix</w:t>
             </w:r>
             <w:r>
-              <w:t xml:space="preserve"> </w:t>
-            </w:r>
-            <w:proofErr w:type="spellStart"/>
-            <w:r>
-              <w:t>Bodyless</w:t>
-            </w:r>
-            <w:proofErr w:type="spellEnd"/>
-            <w:r>
-              <w:t xml:space="preserve"> (‘abstract’)</w:t>
-            </w:r>
-            <w:r>
-              <w:t xml:space="preserve"> unit routine or objectless</w:t>
-            </w:r>
-            <w:r>
-              <w:t xml:space="preserve"> (‘abstract’)</w:t>
-            </w:r>
-            <w:r>
-              <w:t xml:space="preserve"> unit</w:t>
+              <w:t>: States that attribute can be assigned many times. It is a variable attribute of any type including routine one. If it is routine parameters then routines with side–effects can be called upon this parameter, as well as an assignment into it</w:t>
             </w:r>
           </w:p>
         </w:tc>
@@ -2839,7 +2445,6 @@
               <w:ind w:left="0"/>
             </w:pPr>
             <w:r>
-              <w:lastRenderedPageBreak/>
               <w:t>35</w:t>
             </w:r>
           </w:p>
@@ -2861,13 +2466,7 @@
               <w:rPr>
                 <w:b/>
               </w:rPr>
-              <w:t>w</w:t>
-            </w:r>
-            <w:r>
-              <w:rPr>
-                <w:b/>
-              </w:rPr>
-              <w:t>hen</w:t>
+              <w:t>virtual</w:t>
             </w:r>
           </w:p>
         </w:tc>
@@ -2882,16 +2481,25 @@
               <w:ind w:left="0"/>
             </w:pPr>
             <w:r>
-              <w:t>Statement</w:t>
+              <w:t>Unit/</w:t>
             </w:r>
             <w:r>
-              <w:t>:</w:t>
+              <w:t>Routine characteristic</w:t>
             </w:r>
             <w:r>
-              <w:t xml:space="preserve"> Exception handling condition clause.</w:t>
+              <w:t xml:space="preserve">: </w:t>
+            </w:r>
+            <w:proofErr w:type="spellStart"/>
+            <w:r>
+              <w:t>Bodyless</w:t>
+            </w:r>
+            <w:proofErr w:type="spellEnd"/>
+            <w:r>
+              <w:t xml:space="preserve"> (‘abstract’) unit routine or </w:t>
             </w:r>
             <w:r>
-              <w:t xml:space="preserve"> Part of the block</w:t>
+              <w:lastRenderedPageBreak/>
+              <w:t>objectless (‘abstract’) unit</w:t>
             </w:r>
           </w:p>
         </w:tc>
@@ -2911,6 +2519,7 @@
               <w:ind w:left="0"/>
             </w:pPr>
             <w:r>
+              <w:lastRenderedPageBreak/>
               <w:t>36</w:t>
             </w:r>
           </w:p>
@@ -2932,13 +2541,7 @@
               <w:rPr>
                 <w:b/>
               </w:rPr>
-              <w:t>w</w:t>
-            </w:r>
-            <w:r>
-              <w:rPr>
-                <w:b/>
-              </w:rPr>
-              <w:t>hile</w:t>
+              <w:t>when</w:t>
             </w:r>
           </w:p>
         </w:tc>
@@ -2953,10 +2556,63 @@
               <w:ind w:left="0"/>
             </w:pPr>
             <w:r>
-              <w:t>Statement</w:t>
+              <w:t>Statement: Exception handling condition clause. Part of the block</w:t>
             </w:r>
+          </w:p>
+        </w:tc>
+      </w:tr>
+      <w:tr>
+        <w:trPr>
+          <w:jc w:val="center"/>
+        </w:trPr>
+        <w:tc>
+          <w:tcPr>
+            <w:tcW w:w="558" w:type="dxa"/>
+          </w:tcPr>
+          <w:p>
+            <w:pPr>
+              <w:pStyle w:val="a3"/>
+              <w:keepLines/>
+              <w:ind w:left="0"/>
+            </w:pPr>
             <w:r>
-              <w:t>: Loop condition clause</w:t>
+              <w:t>37</w:t>
+            </w:r>
+          </w:p>
+        </w:tc>
+        <w:tc>
+          <w:tcPr>
+            <w:tcW w:w="1980" w:type="dxa"/>
+          </w:tcPr>
+          <w:p>
+            <w:pPr>
+              <w:pStyle w:val="a3"/>
+              <w:keepLines/>
+              <w:ind w:left="0"/>
+              <w:rPr>
+                <w:b/>
+              </w:rPr>
+            </w:pPr>
+            <w:r>
+              <w:rPr>
+                <w:b/>
+              </w:rPr>
+              <w:t>while</w:t>
+            </w:r>
+          </w:p>
+        </w:tc>
+        <w:tc>
+          <w:tcPr>
+            <w:tcW w:w="6684" w:type="dxa"/>
+          </w:tcPr>
+          <w:p>
+            <w:pPr>
+              <w:pStyle w:val="a3"/>
+              <w:keepLines/>
+              <w:ind w:left="0"/>
+            </w:pPr>
+            <w:r>
+              <w:t>Statement: Loop condition clause</w:t>
             </w:r>
           </w:p>
         </w:tc>
@@ -4541,17 +4197,7 @@
           <w:sz w:val="24"/>
           <w:szCs w:val="24"/>
         </w:rPr>
-        <w:t xml:space="preserve"> works to resolve the case when several clusters </w:t>
-      </w:r>
-      <w:bookmarkStart w:id="2" w:name="_GoBack"/>
-      <w:bookmarkEnd w:id="2"/>
-      <w:r>
-        <w:rPr>
-          <w:rFonts w:ascii="Lucida Console" w:hAnsi="Lucida Console"/>
-          <w:sz w:val="24"/>
-          <w:szCs w:val="24"/>
-        </w:rPr>
-        <w:t>have units with the same name. Unit name is strictly attached to particular cluster for the current build*/</w:t>
+        <w:t xml:space="preserve"> works to resolve the case when several clusters have units with the same name. Unit name is strictly attached to particular cluster for the current build*/</w:t>
       </w:r>
     </w:p>
     <w:p>
@@ -4708,8 +4354,8 @@
         </w:rPr>
         <w:t xml:space="preserve"> party modules to be linked in</w:t>
       </w:r>
-      <w:bookmarkStart w:id="3" w:name="ImportDsc"/>
-      <w:bookmarkEnd w:id="3"/>
+      <w:bookmarkStart w:id="2" w:name="ImportDsc"/>
+      <w:bookmarkEnd w:id="2"/>
       <w:r>
         <w:rPr>
           <w:rFonts w:ascii="Lucida Console" w:hAnsi="Lucida Console"/>
@@ -4817,12 +4463,12 @@
         </w:rPr>
         <w:t xml:space="preserve">) </w:t>
       </w:r>
-      <w:bookmarkStart w:id="4" w:name="FileName"/>
-      <w:bookmarkStart w:id="5" w:name="OSname"/>
-      <w:bookmarkStart w:id="6" w:name="FSname"/>
+      <w:bookmarkStart w:id="3" w:name="FileName"/>
+      <w:bookmarkStart w:id="4" w:name="OSname"/>
+      <w:bookmarkStart w:id="5" w:name="FSname"/>
+      <w:bookmarkEnd w:id="3"/>
       <w:bookmarkEnd w:id="4"/>
       <w:bookmarkEnd w:id="5"/>
-      <w:bookmarkEnd w:id="6"/>
       <w:proofErr w:type="spellStart"/>
       <w:r>
         <w:rPr>
@@ -4995,7 +4641,7 @@
         </w:rPr>
         <w:t xml:space="preserve">) </w:t>
       </w:r>
-      <w:bookmarkStart w:id="7" w:name="CompilationUnit"/>
+      <w:bookmarkStart w:id="6" w:name="CompilationUnit"/>
       <w:proofErr w:type="spellStart"/>
       <w:r>
         <w:rPr>
@@ -5005,7 +4651,7 @@
         </w:rPr>
         <w:t>CompilationUnit</w:t>
       </w:r>
-      <w:bookmarkEnd w:id="7"/>
+      <w:bookmarkEnd w:id="6"/>
       <w:proofErr w:type="spellEnd"/>
       <w:r>
         <w:rPr>
@@ -5215,8 +4861,8 @@
         </w:rPr>
         <w:t xml:space="preserve">) </w:t>
       </w:r>
-      <w:bookmarkStart w:id="8" w:name="UseDirective"/>
-      <w:bookmarkEnd w:id="8"/>
+      <w:bookmarkStart w:id="7" w:name="UseDirective"/>
+      <w:bookmarkEnd w:id="7"/>
       <w:proofErr w:type="spellStart"/>
       <w:r>
         <w:rPr>
@@ -5522,29 +5168,29 @@
         </w:rPr>
         <w:t xml:space="preserve">) </w:t>
       </w:r>
-      <w:bookmarkStart w:id="9" w:name="UnitUseDirective"/>
-      <w:bookmarkStart w:id="10" w:name="EnclosedUseDirective"/>
-      <w:bookmarkStart w:id="11" w:name="UseClause"/>
+      <w:bookmarkStart w:id="8" w:name="UnitUseDirective"/>
+      <w:bookmarkStart w:id="9" w:name="EnclosedUseDirective"/>
+      <w:bookmarkStart w:id="10" w:name="UseClause"/>
+      <w:bookmarkEnd w:id="8"/>
       <w:bookmarkEnd w:id="9"/>
+      <w:proofErr w:type="spellStart"/>
+      <w:r>
+        <w:rPr>
+          <w:rFonts w:ascii="Times New Roman" w:hAnsi="Times New Roman" w:cs="Times New Roman"/>
+          <w:sz w:val="24"/>
+          <w:szCs w:val="24"/>
+        </w:rPr>
+        <w:t>Enclosed</w:t>
+      </w:r>
+      <w:r>
+        <w:rPr>
+          <w:rFonts w:ascii="Times New Roman" w:hAnsi="Times New Roman" w:cs="Times New Roman"/>
+          <w:sz w:val="24"/>
+          <w:szCs w:val="24"/>
+        </w:rPr>
+        <w:t>Use</w:t>
+      </w:r>
       <w:bookmarkEnd w:id="10"/>
-      <w:proofErr w:type="spellStart"/>
-      <w:r>
-        <w:rPr>
-          <w:rFonts w:ascii="Times New Roman" w:hAnsi="Times New Roman" w:cs="Times New Roman"/>
-          <w:sz w:val="24"/>
-          <w:szCs w:val="24"/>
-        </w:rPr>
-        <w:t>Enclosed</w:t>
-      </w:r>
-      <w:r>
-        <w:rPr>
-          <w:rFonts w:ascii="Times New Roman" w:hAnsi="Times New Roman" w:cs="Times New Roman"/>
-          <w:sz w:val="24"/>
-          <w:szCs w:val="24"/>
-        </w:rPr>
-        <w:t>Use</w:t>
-      </w:r>
-      <w:bookmarkEnd w:id="11"/>
       <w:r>
         <w:rPr>
           <w:rFonts w:ascii="Times New Roman" w:hAnsi="Times New Roman" w:cs="Times New Roman"/>
@@ -5939,8 +5585,8 @@
         </w:rPr>
         <w:t xml:space="preserve">) </w:t>
       </w:r>
-      <w:bookmarkStart w:id="12" w:name="EnclosedUseEement"/>
-      <w:bookmarkEnd w:id="12"/>
+      <w:bookmarkStart w:id="11" w:name="EnclosedUseEement"/>
+      <w:bookmarkEnd w:id="11"/>
       <w:proofErr w:type="spellStart"/>
       <w:r>
         <w:rPr>
@@ -6135,8 +5781,8 @@
         </w:rPr>
         <w:t xml:space="preserve"> </w:t>
       </w:r>
-      <w:bookmarkStart w:id="13" w:name="AnonymousRoutine"/>
-      <w:bookmarkEnd w:id="13"/>
+      <w:bookmarkStart w:id="12" w:name="AnonymousRoutine"/>
+      <w:bookmarkEnd w:id="12"/>
       <w:proofErr w:type="spellStart"/>
       <w:r>
         <w:rPr>
@@ -6176,7 +5822,7 @@
         </w:r>
         <w:proofErr w:type="spellEnd"/>
       </w:hyperlink>
-      <w:bookmarkStart w:id="14" w:name="StatementsList"/>
+      <w:bookmarkStart w:id="13" w:name="StatementsList"/>
       <w:r>
         <w:rPr>
           <w:rFonts w:ascii="Lucida Console" w:hAnsi="Lucida Console"/>
@@ -6282,7 +5928,7 @@
         </w:rPr>
         <w:t>StatementsList</w:t>
       </w:r>
-      <w:bookmarkEnd w:id="14"/>
+      <w:bookmarkEnd w:id="13"/>
       <w:proofErr w:type="spellEnd"/>
       <w:r>
         <w:rPr>
@@ -6386,8 +6032,8 @@
         </w:rPr>
         <w:t xml:space="preserve">) </w:t>
       </w:r>
-      <w:bookmarkStart w:id="15" w:name="StandaloneRoutine"/>
-      <w:bookmarkEnd w:id="15"/>
+      <w:bookmarkStart w:id="14" w:name="StandaloneRoutine"/>
+      <w:bookmarkEnd w:id="14"/>
       <w:proofErr w:type="spellStart"/>
       <w:r>
         <w:rPr>
@@ -6895,7 +6541,7 @@
         </w:rPr>
         <w:t xml:space="preserve">) </w:t>
       </w:r>
-      <w:bookmarkStart w:id="16" w:name="InnerBlock"/>
+      <w:bookmarkStart w:id="15" w:name="InnerBlock"/>
       <w:proofErr w:type="spellStart"/>
       <w:r>
         <w:rPr>
@@ -6905,7 +6551,7 @@
         </w:rPr>
         <w:t>InnerBlock</w:t>
       </w:r>
-      <w:bookmarkEnd w:id="16"/>
+      <w:bookmarkEnd w:id="15"/>
       <w:proofErr w:type="spellEnd"/>
       <w:r>
         <w:rPr>
@@ -7339,8 +6985,8 @@
         </w:rPr>
         <w:t xml:space="preserve">) </w:t>
       </w:r>
-      <w:bookmarkStart w:id="17" w:name="WhenClause"/>
-      <w:bookmarkEnd w:id="17"/>
+      <w:bookmarkStart w:id="16" w:name="WhenClause"/>
+      <w:bookmarkEnd w:id="16"/>
       <w:proofErr w:type="spellStart"/>
       <w:r>
         <w:rPr>
@@ -7522,10 +7168,10 @@
         </w:rPr>
         <w:t xml:space="preserve">) </w:t>
       </w:r>
-      <w:bookmarkStart w:id="18" w:name="Parameters"/>
-      <w:bookmarkStart w:id="19" w:name="UnitRoutineParameters"/>
+      <w:bookmarkStart w:id="17" w:name="Parameters"/>
+      <w:bookmarkStart w:id="18" w:name="UnitRoutineParameters"/>
+      <w:bookmarkEnd w:id="17"/>
       <w:bookmarkEnd w:id="18"/>
-      <w:bookmarkEnd w:id="19"/>
       <w:proofErr w:type="spellStart"/>
       <w:r>
         <w:rPr>
@@ -7702,8 +7348,8 @@
         </w:rPr>
         <w:t xml:space="preserve">) </w:t>
       </w:r>
-      <w:bookmarkStart w:id="20" w:name="StandaloneRoutineParameters"/>
-      <w:bookmarkEnd w:id="20"/>
+      <w:bookmarkStart w:id="19" w:name="StandaloneRoutineParameters"/>
+      <w:bookmarkEnd w:id="19"/>
       <w:proofErr w:type="spellStart"/>
       <w:r>
         <w:rPr>
@@ -7923,7 +7569,7 @@
           <w:szCs w:val="24"/>
         </w:rPr>
       </w:pPr>
-      <w:bookmarkStart w:id="21" w:name="RequireBlock"/>
+      <w:bookmarkStart w:id="20" w:name="RequireBlock"/>
       <w:r>
         <w:rPr>
           <w:rFonts w:ascii="Times New Roman" w:hAnsi="Times New Roman" w:cs="Times New Roman"/>
@@ -7950,19 +7596,19 @@
         </w:rPr>
         <w:t xml:space="preserve">) </w:t>
       </w:r>
-      <w:bookmarkStart w:id="22" w:name="UnitRoutineParameter"/>
-      <w:bookmarkStart w:id="23" w:name="Parameter"/>
+      <w:bookmarkStart w:id="21" w:name="UnitRoutineParameter"/>
+      <w:bookmarkStart w:id="22" w:name="Parameter"/>
+      <w:bookmarkEnd w:id="21"/>
+      <w:proofErr w:type="spellStart"/>
+      <w:r>
+        <w:rPr>
+          <w:rFonts w:ascii="Times New Roman" w:hAnsi="Times New Roman" w:cs="Times New Roman"/>
+          <w:sz w:val="24"/>
+          <w:szCs w:val="24"/>
+        </w:rPr>
+        <w:t>UnitRoutineParameter</w:t>
+      </w:r>
       <w:bookmarkEnd w:id="22"/>
-      <w:proofErr w:type="spellStart"/>
-      <w:r>
-        <w:rPr>
-          <w:rFonts w:ascii="Times New Roman" w:hAnsi="Times New Roman" w:cs="Times New Roman"/>
-          <w:sz w:val="24"/>
-          <w:szCs w:val="24"/>
-        </w:rPr>
-        <w:t>UnitRoutineParameter</w:t>
-      </w:r>
-      <w:bookmarkEnd w:id="23"/>
       <w:proofErr w:type="spellEnd"/>
       <w:r>
         <w:rPr>
@@ -8070,8 +7716,8 @@
         </w:rPr>
         <w:t xml:space="preserve">) </w:t>
       </w:r>
-      <w:bookmarkStart w:id="24" w:name="StandaloneRoutineParameter"/>
-      <w:bookmarkEnd w:id="24"/>
+      <w:bookmarkStart w:id="23" w:name="StandaloneRoutineParameter"/>
+      <w:bookmarkEnd w:id="23"/>
       <w:proofErr w:type="spellStart"/>
       <w:r>
         <w:rPr>
@@ -8639,8 +8285,8 @@
         </w:rPr>
         <w:t xml:space="preserve">) </w:t>
       </w:r>
-      <w:bookmarkStart w:id="25" w:name="InvariantBlock"/>
-      <w:bookmarkEnd w:id="25"/>
+      <w:bookmarkStart w:id="24" w:name="InvariantBlock"/>
+      <w:bookmarkEnd w:id="24"/>
       <w:proofErr w:type="spellStart"/>
       <w:r>
         <w:rPr>
@@ -9062,8 +8708,8 @@
         </w:rPr>
         <w:t xml:space="preserve">) </w:t>
       </w:r>
-      <w:bookmarkStart w:id="26" w:name="UnitDeclaration"/>
-      <w:bookmarkEnd w:id="26"/>
+      <w:bookmarkStart w:id="25" w:name="UnitDeclaration"/>
+      <w:bookmarkEnd w:id="25"/>
       <w:proofErr w:type="spellStart"/>
       <w:r>
         <w:rPr>
@@ -9879,10 +9525,10 @@
         </w:rPr>
         <w:t xml:space="preserve"> S() F()</w:t>
       </w:r>
-      <w:bookmarkStart w:id="27" w:name="InheritDirective"/>
-      <w:bookmarkEnd w:id="21"/>
+      <w:bookmarkStart w:id="26" w:name="InheritDirective"/>
+      <w:bookmarkEnd w:id="20"/>
     </w:p>
-    <w:bookmarkEnd w:id="27"/>
+    <w:bookmarkEnd w:id="26"/>
     <w:p>
       <w:pPr>
         <w:pStyle w:val="a3"/>
@@ -10227,8 +9873,8 @@
         </w:rPr>
         <w:t xml:space="preserve">) </w:t>
       </w:r>
-      <w:bookmarkStart w:id="28" w:name="MemberName"/>
-      <w:bookmarkEnd w:id="28"/>
+      <w:bookmarkStart w:id="27" w:name="MemberName"/>
+      <w:bookmarkEnd w:id="27"/>
       <w:proofErr w:type="spellStart"/>
       <w:r>
         <w:rPr>
@@ -10515,7 +10161,7 @@
           <w:szCs w:val="24"/>
         </w:rPr>
       </w:pPr>
-      <w:bookmarkStart w:id="29" w:name="FeatureDeclaration"/>
+      <w:bookmarkStart w:id="28" w:name="FeatureDeclaration"/>
       <w:r>
         <w:rPr>
           <w:rFonts w:ascii="Times New Roman" w:hAnsi="Times New Roman" w:cs="Times New Roman"/>
@@ -10759,8 +10405,8 @@
         </w:rPr>
         <w:t xml:space="preserve">) </w:t>
       </w:r>
-      <w:bookmarkStart w:id="30" w:name="MemberSelection"/>
-      <w:bookmarkEnd w:id="30"/>
+      <w:bookmarkStart w:id="29" w:name="MemberSelection"/>
+      <w:bookmarkEnd w:id="29"/>
       <w:proofErr w:type="spellStart"/>
       <w:r>
         <w:rPr>
@@ -10912,8 +10558,8 @@
         </w:rPr>
         <w:t xml:space="preserve">) </w:t>
       </w:r>
-      <w:bookmarkStart w:id="31" w:name="InheritedMemberOverriding"/>
-      <w:bookmarkEnd w:id="31"/>
+      <w:bookmarkStart w:id="30" w:name="InheritedMemberOverriding"/>
+      <w:bookmarkEnd w:id="30"/>
       <w:proofErr w:type="spellStart"/>
       <w:r>
         <w:rPr>
@@ -11132,7 +10778,7 @@
         </w:rPr>
         <w:t xml:space="preserve">) </w:t>
       </w:r>
-      <w:bookmarkStart w:id="32" w:name="InitProcedureInheritance"/>
+      <w:bookmarkStart w:id="31" w:name="InitProcedureInheritance"/>
       <w:proofErr w:type="spellStart"/>
       <w:r>
         <w:rPr>
@@ -11142,7 +10788,7 @@
         </w:rPr>
         <w:t>InitProcedureInheritance</w:t>
       </w:r>
-      <w:bookmarkEnd w:id="32"/>
+      <w:bookmarkEnd w:id="31"/>
       <w:proofErr w:type="spellEnd"/>
       <w:r>
         <w:rPr>
@@ -11266,8 +10912,8 @@
         </w:rPr>
         <w:t xml:space="preserve">]} </w:t>
       </w:r>
-      <w:bookmarkStart w:id="33" w:name="InheritedFeatureOverriding"/>
-      <w:bookmarkEnd w:id="33"/>
+      <w:bookmarkStart w:id="32" w:name="InheritedFeatureOverriding"/>
+      <w:bookmarkEnd w:id="32"/>
       <w:r>
         <w:rPr>
           <w:rFonts w:ascii="Lucida Console" w:hAnsi="Lucida Console"/>
@@ -11317,8 +10963,8 @@
         </w:rPr>
         <w:t xml:space="preserve">) </w:t>
       </w:r>
-      <w:bookmarkStart w:id="34" w:name="MemberVisibility"/>
-      <w:bookmarkEnd w:id="34"/>
+      <w:bookmarkStart w:id="33" w:name="MemberVisibility"/>
+      <w:bookmarkEnd w:id="33"/>
       <w:proofErr w:type="spellStart"/>
       <w:r>
         <w:rPr>
@@ -11496,8 +11142,8 @@
         </w:rPr>
         <w:t xml:space="preserve">) </w:t>
       </w:r>
-      <w:bookmarkStart w:id="35" w:name="MemberDeclaration"/>
-      <w:bookmarkEnd w:id="35"/>
+      <w:bookmarkStart w:id="34" w:name="MemberDeclaration"/>
+      <w:bookmarkEnd w:id="34"/>
       <w:proofErr w:type="spellStart"/>
       <w:r>
         <w:rPr>
@@ -11713,8 +11359,8 @@
         </w:rPr>
         <w:t xml:space="preserve">) </w:t>
       </w:r>
-      <w:bookmarkStart w:id="36" w:name="InitDeclaration"/>
-      <w:bookmarkEnd w:id="36"/>
+      <w:bookmarkStart w:id="35" w:name="InitDeclaration"/>
+      <w:bookmarkEnd w:id="35"/>
       <w:proofErr w:type="spellStart"/>
       <w:r>
         <w:rPr>
@@ -12079,7 +11725,7 @@
           <w:szCs w:val="24"/>
         </w:rPr>
       </w:pPr>
-      <w:bookmarkStart w:id="37" w:name="UnitRoutineDeclaration"/>
+      <w:bookmarkStart w:id="36" w:name="UnitRoutineDeclaration"/>
       <w:r>
         <w:rPr>
           <w:rFonts w:ascii="Times New Roman" w:hAnsi="Times New Roman" w:cs="Times New Roman"/>
@@ -12115,7 +11761,7 @@
         </w:rPr>
         <w:t>UnitRoutineDeclaration</w:t>
       </w:r>
-      <w:bookmarkEnd w:id="37"/>
+      <w:bookmarkEnd w:id="36"/>
       <w:proofErr w:type="spellEnd"/>
       <w:r>
         <w:rPr>
@@ -12641,8 +12287,8 @@
           <w:szCs w:val="24"/>
         </w:rPr>
       </w:pPr>
-      <w:bookmarkStart w:id="38" w:name="ConstObject"/>
-      <w:bookmarkEnd w:id="29"/>
+      <w:bookmarkStart w:id="37" w:name="ConstObject"/>
+      <w:bookmarkEnd w:id="28"/>
       <w:r>
         <w:rPr>
           <w:rFonts w:ascii="Times New Roman" w:hAnsi="Times New Roman" w:cs="Times New Roman"/>
@@ -12669,8 +12315,8 @@
         </w:rPr>
         <w:t xml:space="preserve">) </w:t>
       </w:r>
-      <w:bookmarkStart w:id="39" w:name="RoutineName"/>
-      <w:bookmarkEnd w:id="39"/>
+      <w:bookmarkStart w:id="38" w:name="RoutineName"/>
+      <w:bookmarkEnd w:id="38"/>
       <w:proofErr w:type="spellStart"/>
       <w:r>
         <w:rPr>
@@ -12865,8 +12511,8 @@
         </w:rPr>
         <w:t xml:space="preserve">) </w:t>
       </w:r>
-      <w:bookmarkStart w:id="40" w:name="AliasName"/>
-      <w:bookmarkEnd w:id="40"/>
+      <w:bookmarkStart w:id="39" w:name="AliasName"/>
+      <w:bookmarkEnd w:id="39"/>
       <w:proofErr w:type="spellStart"/>
       <w:r>
         <w:rPr>
@@ -13051,8 +12697,8 @@
         </w:rPr>
         <w:t xml:space="preserve">) </w:t>
       </w:r>
-      <w:bookmarkStart w:id="41" w:name="OperatorName"/>
-      <w:bookmarkEnd w:id="41"/>
+      <w:bookmarkStart w:id="40" w:name="OperatorName"/>
+      <w:bookmarkEnd w:id="40"/>
       <w:proofErr w:type="spellStart"/>
       <w:r>
         <w:rPr>
@@ -13178,8 +12824,8 @@
         </w:rPr>
         <w:t xml:space="preserve">) </w:t>
       </w:r>
-      <w:bookmarkStart w:id="42" w:name="OperatorSign"/>
-      <w:bookmarkEnd w:id="42"/>
+      <w:bookmarkStart w:id="41" w:name="OperatorSign"/>
+      <w:bookmarkEnd w:id="41"/>
       <w:proofErr w:type="spellStart"/>
       <w:proofErr w:type="gramStart"/>
       <w:r>
@@ -13462,7 +13108,7 @@
         </w:rPr>
         <w:t xml:space="preserve">) </w:t>
       </w:r>
-      <w:bookmarkStart w:id="43" w:name="ConstObjectsDeclaration"/>
+      <w:bookmarkStart w:id="42" w:name="ConstObjectsDeclaration"/>
       <w:proofErr w:type="spellStart"/>
       <w:r>
         <w:rPr>
@@ -13472,7 +13118,7 @@
         </w:rPr>
         <w:t>ConstObjectsDeclaration</w:t>
       </w:r>
-      <w:bookmarkEnd w:id="43"/>
+      <w:bookmarkEnd w:id="42"/>
       <w:proofErr w:type="spellEnd"/>
       <w:r>
         <w:rPr>
@@ -13672,7 +13318,7 @@
         </w:rPr>
         <w:t>ConstObject</w:t>
       </w:r>
-      <w:bookmarkEnd w:id="38"/>
+      <w:bookmarkEnd w:id="37"/>
       <w:proofErr w:type="spellEnd"/>
       <w:r>
         <w:rPr>
@@ -14301,7 +13947,7 @@
         </w:rPr>
         <w:t xml:space="preserve">) </w:t>
       </w:r>
-      <w:bookmarkStart w:id="44" w:name="RegularExpression"/>
+      <w:bookmarkStart w:id="43" w:name="RegularExpression"/>
       <w:proofErr w:type="spellStart"/>
       <w:r>
         <w:rPr>
@@ -14311,7 +13957,7 @@
         </w:rPr>
         <w:t>RegularExpression</w:t>
       </w:r>
-      <w:bookmarkEnd w:id="44"/>
+      <w:bookmarkEnd w:id="43"/>
       <w:proofErr w:type="spellEnd"/>
       <w:r>
         <w:rPr>
@@ -14528,7 +14174,7 @@
         </w:rPr>
         <w:t xml:space="preserve">) </w:t>
       </w:r>
-      <w:bookmarkStart w:id="45" w:name="Statement"/>
+      <w:bookmarkStart w:id="44" w:name="Statement"/>
       <w:r>
         <w:rPr>
           <w:rFonts w:ascii="Times New Roman" w:hAnsi="Times New Roman" w:cs="Times New Roman"/>
@@ -14545,7 +14191,7 @@
         </w:rPr>
         <w:t>t</w:t>
       </w:r>
-      <w:bookmarkEnd w:id="45"/>
+      <w:bookmarkEnd w:id="44"/>
       <w:r>
         <w:rPr>
           <w:rFonts w:ascii="Times New Roman" w:hAnsi="Times New Roman" w:cs="Times New Roman"/>
@@ -14891,8 +14537,8 @@
         </w:rPr>
         <w:t xml:space="preserve">) </w:t>
       </w:r>
-      <w:bookmarkStart w:id="46" w:name="Detach"/>
-      <w:bookmarkEnd w:id="46"/>
+      <w:bookmarkStart w:id="45" w:name="Detach"/>
+      <w:bookmarkEnd w:id="45"/>
       <w:r>
         <w:rPr>
           <w:rFonts w:ascii="Times New Roman" w:hAnsi="Times New Roman" w:cs="Times New Roman"/>
@@ -15032,8 +14678,8 @@
         </w:rPr>
         <w:t xml:space="preserve">) </w:t>
       </w:r>
-      <w:bookmarkStart w:id="47" w:name="Raise"/>
-      <w:bookmarkEnd w:id="47"/>
+      <w:bookmarkStart w:id="46" w:name="Raise"/>
+      <w:bookmarkEnd w:id="46"/>
       <w:r>
         <w:rPr>
           <w:rFonts w:ascii="Times New Roman" w:hAnsi="Times New Roman" w:cs="Times New Roman"/>
@@ -15202,80 +14848,80 @@
         </w:rPr>
         <w:t xml:space="preserve">) </w:t>
       </w:r>
-      <w:bookmarkStart w:id="48" w:name="Return"/>
+      <w:bookmarkStart w:id="47" w:name="Return"/>
+      <w:bookmarkEnd w:id="47"/>
+      <w:r>
+        <w:rPr>
+          <w:rFonts w:ascii="Times New Roman" w:hAnsi="Times New Roman" w:cs="Times New Roman"/>
+          <w:sz w:val="24"/>
+          <w:szCs w:val="24"/>
+        </w:rPr>
+        <w:t xml:space="preserve"> Return:</w:t>
+      </w:r>
+      <w:r>
+        <w:rPr>
+          <w:rFonts w:ascii="Lucida Console" w:hAnsi="Lucida Console"/>
+          <w:sz w:val="24"/>
+          <w:szCs w:val="24"/>
+        </w:rPr>
+        <w:t xml:space="preserve"> </w:t>
+      </w:r>
+      <w:r>
+        <w:rPr>
+          <w:rFonts w:ascii="Lucida Console" w:hAnsi="Lucida Console"/>
+          <w:b/>
+          <w:sz w:val="24"/>
+          <w:szCs w:val="24"/>
+        </w:rPr>
+        <w:t xml:space="preserve">return </w:t>
+      </w:r>
+      <w:r>
+        <w:rPr>
+          <w:rFonts w:ascii="Lucida Console" w:hAnsi="Lucida Console"/>
+          <w:sz w:val="24"/>
+          <w:szCs w:val="24"/>
+        </w:rPr>
+        <w:t>[</w:t>
+      </w:r>
+      <w:hyperlink w:anchor="Expression" w:history="1">
+        <w:r>
+          <w:rPr>
+            <w:rStyle w:val="a6"/>
+            <w:rFonts w:ascii="Lucida Console" w:hAnsi="Lucida Console"/>
+            <w:sz w:val="24"/>
+            <w:szCs w:val="24"/>
+          </w:rPr>
+          <w:t>Expression</w:t>
+        </w:r>
+      </w:hyperlink>
+      <w:r>
+        <w:rPr>
+          <w:rFonts w:ascii="Lucida Console" w:hAnsi="Lucida Console"/>
+          <w:sz w:val="24"/>
+          <w:szCs w:val="24"/>
+        </w:rPr>
+        <w:t>] [</w:t>
+      </w:r>
+      <w:proofErr w:type="spellStart"/>
+      <w:r>
+        <w:rPr>
+          <w:rFonts w:ascii="Lucida Console" w:hAnsi="Lucida Console"/>
+          <w:sz w:val="24"/>
+          <w:szCs w:val="24"/>
+        </w:rPr>
+        <w:t>NewLine</w:t>
+      </w:r>
+      <w:proofErr w:type="spellEnd"/>
+      <w:r>
+        <w:rPr>
+          <w:rFonts w:ascii="Lucida Console" w:hAnsi="Lucida Console"/>
+          <w:sz w:val="24"/>
+          <w:szCs w:val="24"/>
+        </w:rPr>
+        <w:t xml:space="preserve">] </w:t>
+      </w:r>
+      <w:bookmarkStart w:id="48" w:name="Try"/>
       <w:bookmarkEnd w:id="48"/>
-      <w:r>
-        <w:rPr>
-          <w:rFonts w:ascii="Times New Roman" w:hAnsi="Times New Roman" w:cs="Times New Roman"/>
-          <w:sz w:val="24"/>
-          <w:szCs w:val="24"/>
-        </w:rPr>
-        <w:t xml:space="preserve"> Return:</w:t>
-      </w:r>
-      <w:r>
-        <w:rPr>
-          <w:rFonts w:ascii="Lucida Console" w:hAnsi="Lucida Console"/>
-          <w:sz w:val="24"/>
-          <w:szCs w:val="24"/>
-        </w:rPr>
-        <w:t xml:space="preserve"> </w:t>
-      </w:r>
-      <w:r>
-        <w:rPr>
-          <w:rFonts w:ascii="Lucida Console" w:hAnsi="Lucida Console"/>
-          <w:b/>
-          <w:sz w:val="24"/>
-          <w:szCs w:val="24"/>
-        </w:rPr>
-        <w:t xml:space="preserve">return </w:t>
-      </w:r>
-      <w:r>
-        <w:rPr>
-          <w:rFonts w:ascii="Lucida Console" w:hAnsi="Lucida Console"/>
-          <w:sz w:val="24"/>
-          <w:szCs w:val="24"/>
-        </w:rPr>
-        <w:t>[</w:t>
-      </w:r>
-      <w:hyperlink w:anchor="Expression" w:history="1">
-        <w:r>
-          <w:rPr>
-            <w:rStyle w:val="a6"/>
-            <w:rFonts w:ascii="Lucida Console" w:hAnsi="Lucida Console"/>
-            <w:sz w:val="24"/>
-            <w:szCs w:val="24"/>
-          </w:rPr>
-          <w:t>Expression</w:t>
-        </w:r>
-      </w:hyperlink>
-      <w:r>
-        <w:rPr>
-          <w:rFonts w:ascii="Lucida Console" w:hAnsi="Lucida Console"/>
-          <w:sz w:val="24"/>
-          <w:szCs w:val="24"/>
-        </w:rPr>
-        <w:t>] [</w:t>
-      </w:r>
-      <w:proofErr w:type="spellStart"/>
-      <w:r>
-        <w:rPr>
-          <w:rFonts w:ascii="Lucida Console" w:hAnsi="Lucida Console"/>
-          <w:sz w:val="24"/>
-          <w:szCs w:val="24"/>
-        </w:rPr>
-        <w:t>NewLine</w:t>
-      </w:r>
-      <w:proofErr w:type="spellEnd"/>
-      <w:r>
-        <w:rPr>
-          <w:rFonts w:ascii="Lucida Console" w:hAnsi="Lucida Console"/>
-          <w:sz w:val="24"/>
-          <w:szCs w:val="24"/>
-        </w:rPr>
-        <w:t xml:space="preserve">] </w:t>
-      </w:r>
-      <w:bookmarkStart w:id="49" w:name="Try"/>
-      <w:bookmarkEnd w:id="49"/>
       <w:r>
         <w:rPr>
           <w:rFonts w:ascii="Lucida Console" w:hAnsi="Lucida Console"/>
@@ -15343,8 +14989,8 @@
         </w:rPr>
         <w:t xml:space="preserve">) </w:t>
       </w:r>
-      <w:bookmarkStart w:id="50" w:name="HyperBlock"/>
-      <w:bookmarkEnd w:id="50"/>
+      <w:bookmarkStart w:id="49" w:name="HyperBlock"/>
+      <w:bookmarkEnd w:id="49"/>
       <w:proofErr w:type="spellStart"/>
       <w:r>
         <w:rPr>
@@ -15556,8 +15202,8 @@
         </w:rPr>
         <w:t xml:space="preserve">) </w:t>
       </w:r>
-      <w:bookmarkStart w:id="51" w:name="Assignment"/>
-      <w:bookmarkEnd w:id="51"/>
+      <w:bookmarkStart w:id="50" w:name="Assignment"/>
+      <w:bookmarkEnd w:id="50"/>
       <w:r>
         <w:rPr>
           <w:rFonts w:ascii="Times New Roman" w:hAnsi="Times New Roman" w:cs="Times New Roman"/>
@@ -15706,7 +15352,7 @@
         </w:rPr>
         <w:t xml:space="preserve">) </w:t>
       </w:r>
-      <w:bookmarkStart w:id="52" w:name="Writable"/>
+      <w:bookmarkStart w:id="51" w:name="Writable"/>
       <w:r>
         <w:rPr>
           <w:rFonts w:ascii="Times New Roman" w:hAnsi="Times New Roman" w:cs="Times New Roman"/>
@@ -15715,7 +15361,7 @@
         </w:rPr>
         <w:t>Writable</w:t>
       </w:r>
-      <w:bookmarkEnd w:id="52"/>
+      <w:bookmarkEnd w:id="51"/>
       <w:r>
         <w:rPr>
           <w:rFonts w:ascii="Times New Roman" w:hAnsi="Times New Roman" w:cs="Times New Roman"/>
@@ -15923,7 +15569,7 @@
           <w:szCs w:val="24"/>
         </w:rPr>
       </w:pPr>
-      <w:bookmarkStart w:id="53" w:name="AttributeNamesList"/>
+      <w:bookmarkStart w:id="52" w:name="AttributeNamesList"/>
       <w:r>
         <w:rPr>
           <w:rFonts w:ascii="Times New Roman" w:hAnsi="Times New Roman" w:cs="Times New Roman"/>
@@ -15989,8 +15635,8 @@
         </w:rPr>
         <w:t xml:space="preserve">) </w:t>
       </w:r>
-      <w:bookmarkStart w:id="54" w:name="LocalAttributeCreation"/>
-      <w:bookmarkEnd w:id="54"/>
+      <w:bookmarkStart w:id="53" w:name="LocalAttributeCreation"/>
+      <w:bookmarkEnd w:id="53"/>
       <w:proofErr w:type="spellStart"/>
       <w:r>
         <w:rPr>
@@ -16473,7 +16119,7 @@
         </w:rPr>
         <w:t>) S() F()</w:t>
       </w:r>
-      <w:bookmarkEnd w:id="53"/>
+      <w:bookmarkEnd w:id="52"/>
     </w:p>
     <w:p>
       <w:pPr>
@@ -16533,8 +16179,8 @@
         </w:rPr>
         <w:t xml:space="preserve">) </w:t>
       </w:r>
-      <w:bookmarkStart w:id="55" w:name="LocalAttributeNamesList"/>
-      <w:bookmarkEnd w:id="55"/>
+      <w:bookmarkStart w:id="54" w:name="LocalAttributeNamesList"/>
+      <w:bookmarkEnd w:id="54"/>
       <w:proofErr w:type="spellStart"/>
       <w:r>
         <w:rPr>
@@ -16756,8 +16402,8 @@
         </w:rPr>
         <w:t>UnitA</w:t>
       </w:r>
-      <w:bookmarkStart w:id="56" w:name="UnitAttributeDeclaration"/>
-      <w:bookmarkEnd w:id="56"/>
+      <w:bookmarkStart w:id="55" w:name="UnitAttributeDeclaration"/>
+      <w:bookmarkEnd w:id="55"/>
       <w:r>
         <w:rPr>
           <w:rFonts w:ascii="Times New Roman" w:hAnsi="Times New Roman" w:cs="Times New Roman"/>
@@ -17639,7 +17285,7 @@
           <w:szCs w:val="24"/>
         </w:rPr>
       </w:pPr>
-      <w:bookmarkStart w:id="57" w:name="OldExpression"/>
+      <w:bookmarkStart w:id="56" w:name="OldExpression"/>
       <w:r>
         <w:rPr>
           <w:rFonts w:ascii="Times New Roman" w:hAnsi="Times New Roman" w:cs="Times New Roman"/>
@@ -17666,7 +17312,7 @@
         </w:rPr>
         <w:t xml:space="preserve">) </w:t>
       </w:r>
-      <w:bookmarkStart w:id="58" w:name="UnitAttributeNamesList"/>
+      <w:bookmarkStart w:id="57" w:name="UnitAttributeNamesList"/>
       <w:proofErr w:type="spellStart"/>
       <w:r>
         <w:rPr>
@@ -17676,7 +17322,7 @@
         </w:rPr>
         <w:t>UnitAttributeNamesList</w:t>
       </w:r>
-      <w:bookmarkEnd w:id="58"/>
+      <w:bookmarkEnd w:id="57"/>
       <w:proofErr w:type="spellEnd"/>
       <w:r>
         <w:rPr>
@@ -18012,8 +17658,8 @@
         </w:rPr>
         <w:t xml:space="preserve">) </w:t>
       </w:r>
-      <w:bookmarkStart w:id="59" w:name="ConstantExpression"/>
-      <w:bookmarkEnd w:id="59"/>
+      <w:bookmarkStart w:id="58" w:name="ConstantExpression"/>
+      <w:bookmarkEnd w:id="58"/>
       <w:proofErr w:type="spellStart"/>
       <w:r>
         <w:rPr>
@@ -18213,8 +17859,8 @@
         </w:rPr>
         <w:t xml:space="preserve">) </w:t>
       </w:r>
-      <w:bookmarkStart w:id="60" w:name="Expression"/>
-      <w:bookmarkEnd w:id="60"/>
+      <w:bookmarkStart w:id="59" w:name="Expression"/>
+      <w:bookmarkEnd w:id="59"/>
       <w:r>
         <w:rPr>
           <w:rFonts w:ascii="Times New Roman" w:hAnsi="Times New Roman" w:cs="Times New Roman"/>
@@ -18709,7 +18355,7 @@
         <w:t xml:space="preserve">) </w:t>
       </w:r>
       <w:hyperlink w:anchor="TupleExpression" w:history="1">
-        <w:bookmarkStart w:id="61" w:name="RefExpression"/>
+        <w:bookmarkStart w:id="60" w:name="RefExpression"/>
         <w:proofErr w:type="spellStart"/>
         <w:r>
           <w:rPr>
@@ -18719,7 +18365,7 @@
           </w:rPr>
           <w:t>RefExpression</w:t>
         </w:r>
-        <w:bookmarkEnd w:id="61"/>
+        <w:bookmarkEnd w:id="60"/>
         <w:proofErr w:type="spellEnd"/>
         <w:r>
           <w:rPr>
@@ -18833,131 +18479,131 @@
         </w:rPr>
         <w:t xml:space="preserve">) </w:t>
       </w:r>
-      <w:bookmarkStart w:id="62" w:name="LambdaExpression"/>
+      <w:bookmarkStart w:id="61" w:name="LambdaExpression"/>
+      <w:bookmarkEnd w:id="61"/>
+      <w:proofErr w:type="spellStart"/>
+      <w:r>
+        <w:rPr>
+          <w:rFonts w:ascii="Times New Roman" w:hAnsi="Times New Roman" w:cs="Times New Roman"/>
+          <w:sz w:val="24"/>
+          <w:szCs w:val="24"/>
+        </w:rPr>
+        <w:t>LambdaExpression</w:t>
+      </w:r>
+      <w:proofErr w:type="spellEnd"/>
+      <w:r>
+        <w:rPr>
+          <w:rFonts w:ascii="Times New Roman" w:hAnsi="Times New Roman" w:cs="Times New Roman"/>
+          <w:sz w:val="24"/>
+          <w:szCs w:val="24"/>
+        </w:rPr>
+        <w:t>:</w:t>
+      </w:r>
+      <w:r>
+        <w:rPr>
+          <w:rFonts w:ascii="Lucida Console" w:hAnsi="Lucida Console"/>
+          <w:sz w:val="24"/>
+          <w:szCs w:val="24"/>
+        </w:rPr>
+        <w:t xml:space="preserve"> (</w:t>
+      </w:r>
+      <w:proofErr w:type="spellStart"/>
+      <w:r>
+        <w:rPr>
+          <w:rFonts w:ascii="Lucida Console" w:hAnsi="Lucida Console"/>
+          <w:b/>
+          <w:sz w:val="24"/>
+          <w:szCs w:val="24"/>
+        </w:rPr>
+        <w:t>rtn</w:t>
+      </w:r>
+      <w:proofErr w:type="spellEnd"/>
+      <w:r>
+        <w:rPr>
+          <w:rFonts w:ascii="Lucida Console" w:hAnsi="Lucida Console"/>
+          <w:sz w:val="24"/>
+          <w:szCs w:val="24"/>
+        </w:rPr>
+        <w:t xml:space="preserve"> </w:t>
+      </w:r>
+      <w:hyperlink w:anchor="Identifier" w:history="1">
+        <w:r>
+          <w:rPr>
+            <w:rStyle w:val="a6"/>
+            <w:rFonts w:ascii="Lucida Console" w:hAnsi="Lucida Console"/>
+            <w:sz w:val="24"/>
+            <w:szCs w:val="24"/>
+          </w:rPr>
+          <w:t>Identifier</w:t>
+        </w:r>
+      </w:hyperlink>
+      <w:r>
+        <w:rPr>
+          <w:rFonts w:ascii="Lucida Console" w:hAnsi="Lucida Console"/>
+          <w:sz w:val="24"/>
+          <w:szCs w:val="24"/>
+        </w:rPr>
+        <w:t xml:space="preserve"> [</w:t>
+      </w:r>
+      <w:hyperlink w:anchor="Signature" w:history="1">
+        <w:r>
+          <w:rPr>
+            <w:rStyle w:val="a6"/>
+            <w:rFonts w:ascii="Lucida Console" w:hAnsi="Lucida Console"/>
+            <w:sz w:val="24"/>
+            <w:szCs w:val="24"/>
+          </w:rPr>
+          <w:t>Signature</w:t>
+        </w:r>
+      </w:hyperlink>
+      <w:r>
+        <w:rPr>
+          <w:rFonts w:ascii="Lucida Console" w:hAnsi="Lucida Console"/>
+          <w:sz w:val="24"/>
+          <w:szCs w:val="24"/>
+        </w:rPr>
+        <w:t>])|</w:t>
+      </w:r>
+      <w:proofErr w:type="spellStart"/>
+      <w:r>
+        <w:fldChar w:fldCharType="begin"/>
+      </w:r>
+      <w:r>
+        <w:instrText xml:space="preserve"> HYPERLINK \l "InlineLambdaExpression" </w:instrText>
+      </w:r>
+      <w:r>
+        <w:fldChar w:fldCharType="separate"/>
+      </w:r>
+      <w:r>
+        <w:rPr>
+          <w:rStyle w:val="a6"/>
+          <w:rFonts w:ascii="Lucida Console" w:hAnsi="Lucida Console"/>
+          <w:sz w:val="24"/>
+          <w:szCs w:val="24"/>
+        </w:rPr>
+        <w:t>InlineLambdaExpression</w:t>
+      </w:r>
+      <w:proofErr w:type="spellEnd"/>
+      <w:r>
+        <w:rPr>
+          <w:rStyle w:val="a6"/>
+          <w:rFonts w:ascii="Lucida Console" w:hAnsi="Lucida Console"/>
+          <w:sz w:val="24"/>
+          <w:szCs w:val="24"/>
+        </w:rPr>
+        <w:fldChar w:fldCharType="end"/>
+      </w:r>
+      <w:r>
+        <w:rPr>
+          <w:rStyle w:val="a6"/>
+          <w:rFonts w:ascii="Lucida Console" w:hAnsi="Lucida Console"/>
+          <w:sz w:val="24"/>
+          <w:szCs w:val="24"/>
+        </w:rPr>
+        <w:t xml:space="preserve"> </w:t>
+      </w:r>
+      <w:bookmarkStart w:id="62" w:name="InlineLambdaExpression"/>
       <w:bookmarkEnd w:id="62"/>
-      <w:proofErr w:type="spellStart"/>
-      <w:r>
-        <w:rPr>
-          <w:rFonts w:ascii="Times New Roman" w:hAnsi="Times New Roman" w:cs="Times New Roman"/>
-          <w:sz w:val="24"/>
-          <w:szCs w:val="24"/>
-        </w:rPr>
-        <w:t>LambdaExpression</w:t>
-      </w:r>
-      <w:proofErr w:type="spellEnd"/>
-      <w:r>
-        <w:rPr>
-          <w:rFonts w:ascii="Times New Roman" w:hAnsi="Times New Roman" w:cs="Times New Roman"/>
-          <w:sz w:val="24"/>
-          <w:szCs w:val="24"/>
-        </w:rPr>
-        <w:t>:</w:t>
-      </w:r>
-      <w:r>
-        <w:rPr>
-          <w:rFonts w:ascii="Lucida Console" w:hAnsi="Lucida Console"/>
-          <w:sz w:val="24"/>
-          <w:szCs w:val="24"/>
-        </w:rPr>
-        <w:t xml:space="preserve"> (</w:t>
-      </w:r>
-      <w:proofErr w:type="spellStart"/>
-      <w:r>
-        <w:rPr>
-          <w:rFonts w:ascii="Lucida Console" w:hAnsi="Lucida Console"/>
-          <w:b/>
-          <w:sz w:val="24"/>
-          <w:szCs w:val="24"/>
-        </w:rPr>
-        <w:t>rtn</w:t>
-      </w:r>
-      <w:proofErr w:type="spellEnd"/>
-      <w:r>
-        <w:rPr>
-          <w:rFonts w:ascii="Lucida Console" w:hAnsi="Lucida Console"/>
-          <w:sz w:val="24"/>
-          <w:szCs w:val="24"/>
-        </w:rPr>
-        <w:t xml:space="preserve"> </w:t>
-      </w:r>
-      <w:hyperlink w:anchor="Identifier" w:history="1">
-        <w:r>
-          <w:rPr>
-            <w:rStyle w:val="a6"/>
-            <w:rFonts w:ascii="Lucida Console" w:hAnsi="Lucida Console"/>
-            <w:sz w:val="24"/>
-            <w:szCs w:val="24"/>
-          </w:rPr>
-          <w:t>Identifier</w:t>
-        </w:r>
-      </w:hyperlink>
-      <w:r>
-        <w:rPr>
-          <w:rFonts w:ascii="Lucida Console" w:hAnsi="Lucida Console"/>
-          <w:sz w:val="24"/>
-          <w:szCs w:val="24"/>
-        </w:rPr>
-        <w:t xml:space="preserve"> [</w:t>
-      </w:r>
-      <w:hyperlink w:anchor="Signature" w:history="1">
-        <w:r>
-          <w:rPr>
-            <w:rStyle w:val="a6"/>
-            <w:rFonts w:ascii="Lucida Console" w:hAnsi="Lucida Console"/>
-            <w:sz w:val="24"/>
-            <w:szCs w:val="24"/>
-          </w:rPr>
-          <w:t>Signature</w:t>
-        </w:r>
-      </w:hyperlink>
-      <w:r>
-        <w:rPr>
-          <w:rFonts w:ascii="Lucida Console" w:hAnsi="Lucida Console"/>
-          <w:sz w:val="24"/>
-          <w:szCs w:val="24"/>
-        </w:rPr>
-        <w:t>])|</w:t>
-      </w:r>
-      <w:proofErr w:type="spellStart"/>
-      <w:r>
-        <w:fldChar w:fldCharType="begin"/>
-      </w:r>
-      <w:r>
-        <w:instrText xml:space="preserve"> HYPERLINK \l "InlineLambdaExpression" </w:instrText>
-      </w:r>
-      <w:r>
-        <w:fldChar w:fldCharType="separate"/>
-      </w:r>
-      <w:r>
-        <w:rPr>
-          <w:rStyle w:val="a6"/>
-          <w:rFonts w:ascii="Lucida Console" w:hAnsi="Lucida Console"/>
-          <w:sz w:val="24"/>
-          <w:szCs w:val="24"/>
-        </w:rPr>
-        <w:t>InlineLambdaExpression</w:t>
-      </w:r>
-      <w:proofErr w:type="spellEnd"/>
-      <w:r>
-        <w:rPr>
-          <w:rStyle w:val="a6"/>
-          <w:rFonts w:ascii="Lucida Console" w:hAnsi="Lucida Console"/>
-          <w:sz w:val="24"/>
-          <w:szCs w:val="24"/>
-        </w:rPr>
-        <w:fldChar w:fldCharType="end"/>
-      </w:r>
-      <w:r>
-        <w:rPr>
-          <w:rStyle w:val="a6"/>
-          <w:rFonts w:ascii="Lucida Console" w:hAnsi="Lucida Console"/>
-          <w:sz w:val="24"/>
-          <w:szCs w:val="24"/>
-        </w:rPr>
-        <w:t xml:space="preserve"> </w:t>
-      </w:r>
-      <w:bookmarkStart w:id="63" w:name="InlineLambdaExpression"/>
-      <w:bookmarkEnd w:id="63"/>
       <w:r>
         <w:rPr>
           <w:rFonts w:ascii="Lucida Console" w:hAnsi="Lucida Console"/>
@@ -19441,8 +19087,8 @@
         </w:rPr>
         <w:t xml:space="preserve">) </w:t>
       </w:r>
-      <w:bookmarkStart w:id="64" w:name="RangeExpression"/>
-      <w:bookmarkEnd w:id="64"/>
+      <w:bookmarkStart w:id="63" w:name="RangeExpression"/>
+      <w:bookmarkEnd w:id="63"/>
       <w:proofErr w:type="spellStart"/>
       <w:r>
         <w:rPr>
@@ -19689,8 +19335,8 @@
           <w:t xml:space="preserve">  </w:t>
         </w:r>
       </w:hyperlink>
-      <w:bookmarkStart w:id="65" w:name="TupleExpression"/>
-      <w:bookmarkEnd w:id="65"/>
+      <w:bookmarkStart w:id="64" w:name="TupleExpression"/>
+      <w:bookmarkEnd w:id="64"/>
       <w:r>
         <w:rPr>
           <w:rFonts w:ascii="Lucida Console" w:hAnsi="Lucida Console"/>
@@ -20083,8 +19729,8 @@
         </w:rPr>
         <w:t xml:space="preserve">) </w:t>
       </w:r>
-      <w:bookmarkStart w:id="66" w:name="TypeOfExpression"/>
-      <w:bookmarkEnd w:id="66"/>
+      <w:bookmarkStart w:id="65" w:name="TypeOfExpression"/>
+      <w:bookmarkEnd w:id="65"/>
       <w:proofErr w:type="spellStart"/>
       <w:r>
         <w:rPr>
@@ -20239,8 +19885,8 @@
           <w:szCs w:val="24"/>
         </w:rPr>
       </w:pPr>
-      <w:bookmarkStart w:id="67" w:name="Operator"/>
-      <w:bookmarkEnd w:id="57"/>
+      <w:bookmarkStart w:id="66" w:name="Operator"/>
+      <w:bookmarkEnd w:id="56"/>
       <w:r>
         <w:rPr>
           <w:rFonts w:ascii="Times New Roman" w:hAnsi="Times New Roman" w:cs="Times New Roman"/>
@@ -20293,7 +19939,7 @@
         </w:rPr>
         <w:t>Operator</w:t>
       </w:r>
-      <w:bookmarkEnd w:id="67"/>
+      <w:bookmarkEnd w:id="66"/>
       <w:r>
         <w:rPr>
           <w:rFonts w:ascii="Times New Roman" w:hAnsi="Times New Roman" w:cs="Times New Roman"/>
@@ -20349,7 +19995,7 @@
         </w:rPr>
         <w:t xml:space="preserve"> </w:t>
       </w:r>
-      <w:bookmarkStart w:id="68" w:name="Constant"/>
+      <w:bookmarkStart w:id="67" w:name="Constant"/>
       <w:r>
         <w:rPr>
           <w:rFonts w:ascii="Lucida Console" w:hAnsi="Lucida Console"/>
@@ -20607,8 +20253,8 @@
         </w:rPr>
         <w:t xml:space="preserve"> ) S() F()</w:t>
       </w:r>
-      <w:bookmarkStart w:id="69" w:name="IfExpession"/>
-      <w:bookmarkEnd w:id="68"/>
+      <w:bookmarkStart w:id="68" w:name="IfExpession"/>
+      <w:bookmarkEnd w:id="67"/>
     </w:p>
     <w:p>
       <w:pPr>
@@ -20693,7 +20339,7 @@
         </w:rPr>
         <w:t>ession</w:t>
       </w:r>
-      <w:bookmarkEnd w:id="69"/>
+      <w:bookmarkEnd w:id="68"/>
       <w:proofErr w:type="spellEnd"/>
       <w:r>
         <w:rPr>
@@ -20767,7 +20413,16 @@
           <w:sz w:val="24"/>
           <w:szCs w:val="24"/>
         </w:rPr>
-        <w:t xml:space="preserve">is </w:t>
+        <w:t>case</w:t>
+      </w:r>
+      <w:r>
+        <w:rPr>
+          <w:rFonts w:ascii="Lucida Console" w:hAnsi="Lucida Console"/>
+          <w:b/>
+          <w:sz w:val="24"/>
+          <w:szCs w:val="24"/>
+        </w:rPr>
+        <w:t xml:space="preserve"> </w:t>
       </w:r>
       <w:hyperlink w:anchor="ExpressionAlternatives" w:history="1">
         <w:proofErr w:type="spellStart"/>
@@ -20913,7 +20568,34 @@
           <w:sz w:val="24"/>
           <w:szCs w:val="24"/>
         </w:rPr>
-        <w:t xml:space="preserve">is </w:t>
+        <w:t>ca</w:t>
+      </w:r>
+      <w:r>
+        <w:rPr>
+          <w:rFonts w:ascii="Lucida Console" w:hAnsi="Lucida Console"/>
+          <w:b/>
+          <w:sz w:val="24"/>
+          <w:szCs w:val="24"/>
+        </w:rPr>
+        <w:t>s</w:t>
+      </w:r>
+      <w:r>
+        <w:rPr>
+          <w:rFonts w:ascii="Lucida Console" w:hAnsi="Lucida Console"/>
+          <w:b/>
+          <w:sz w:val="24"/>
+          <w:szCs w:val="24"/>
+        </w:rPr>
+        <w:t>e</w:t>
+      </w:r>
+      <w:r>
+        <w:rPr>
+          <w:rFonts w:ascii="Lucida Console" w:hAnsi="Lucida Console"/>
+          <w:b/>
+          <w:sz w:val="24"/>
+          <w:szCs w:val="24"/>
+        </w:rPr>
+        <w:t xml:space="preserve"> </w:t>
       </w:r>
       <w:hyperlink w:anchor="ExpressionAlternatives" w:history="1">
         <w:proofErr w:type="spellStart"/>
@@ -21062,8 +20744,8 @@
         </w:rPr>
         <w:br/>
       </w:r>
-      <w:bookmarkStart w:id="70" w:name="IfBodyExpression"/>
-      <w:bookmarkEnd w:id="70"/>
+      <w:bookmarkStart w:id="69" w:name="IfBodyExpression"/>
+      <w:bookmarkEnd w:id="69"/>
       <w:r>
         <w:rPr>
           <w:rFonts w:ascii="Lucida Console" w:hAnsi="Lucida Console"/>
@@ -21087,7 +20769,7 @@
           <w:szCs w:val="24"/>
         </w:rPr>
       </w:pPr>
-      <w:bookmarkStart w:id="71" w:name="FeatureCallOrCreation"/>
+      <w:bookmarkStart w:id="70" w:name="FeatureCallOrCreation"/>
       <w:r>
         <w:rPr>
           <w:rFonts w:ascii="Times New Roman" w:hAnsi="Times New Roman" w:cs="Times New Roman"/>
@@ -21132,8 +20814,8 @@
         </w:rPr>
         <w:t xml:space="preserve">) </w:t>
       </w:r>
-      <w:bookmarkStart w:id="72" w:name="ExpressionAlternatives"/>
-      <w:bookmarkEnd w:id="72"/>
+      <w:bookmarkStart w:id="71" w:name="ExpressionAlternatives"/>
+      <w:bookmarkEnd w:id="71"/>
       <w:proofErr w:type="spellStart"/>
       <w:r>
         <w:rPr>
@@ -21152,43 +20834,19 @@
         </w:rPr>
         <w:t xml:space="preserve">: </w:t>
       </w:r>
-      <w:r>
-        <w:rPr>
-          <w:rFonts w:ascii="Lucida Console" w:hAnsi="Lucida Console"/>
-          <w:sz w:val="24"/>
-          <w:szCs w:val="24"/>
-        </w:rPr>
-        <w:t>“:”</w:t>
-      </w:r>
-      <w:proofErr w:type="spellStart"/>
-      <w:r>
-        <w:fldChar w:fldCharType="begin"/>
-      </w:r>
-      <w:r>
-        <w:instrText xml:space="preserve"> HYPERLINK \l "AlternativeTags" </w:instrText>
-      </w:r>
-      <w:r>
-        <w:fldChar w:fldCharType="separate"/>
-      </w:r>
-      <w:r>
-        <w:rPr>
-          <w:rStyle w:val="a6"/>
-          <w:rFonts w:ascii="Lucida Console" w:hAnsi="Lucida Console"/>
-          <w:sz w:val="24"/>
-          <w:szCs w:val="24"/>
-        </w:rPr>
-        <w:t>AlternativeTags</w:t>
-      </w:r>
-      <w:proofErr w:type="spellEnd"/>
-      <w:r>
-        <w:rPr>
-          <w:rStyle w:val="a6"/>
-          <w:rFonts w:ascii="Lucida Console" w:hAnsi="Lucida Console"/>
-          <w:sz w:val="24"/>
-          <w:szCs w:val="24"/>
-        </w:rPr>
-        <w:fldChar w:fldCharType="end"/>
-      </w:r>
+      <w:hyperlink w:anchor="AlternativeTags" w:history="1">
+        <w:proofErr w:type="spellStart"/>
+        <w:r>
+          <w:rPr>
+            <w:rStyle w:val="a6"/>
+            <w:rFonts w:ascii="Lucida Console" w:hAnsi="Lucida Console"/>
+            <w:sz w:val="24"/>
+            <w:szCs w:val="24"/>
+          </w:rPr>
+          <w:t>AlternativeTags</w:t>
+        </w:r>
+        <w:proofErr w:type="spellEnd"/>
+      </w:hyperlink>
       <w:r>
         <w:rPr>
           <w:rFonts w:ascii="Lucida Console" w:hAnsi="Lucida Console"/>
@@ -21197,6 +20855,23 @@
         </w:rPr>
         <w:t xml:space="preserve"> </w:t>
       </w:r>
+      <w:r>
+        <w:rPr>
+          <w:rFonts w:ascii="Lucida Console" w:hAnsi="Lucida Console"/>
+          <w:b/>
+          <w:sz w:val="24"/>
+          <w:szCs w:val="24"/>
+        </w:rPr>
+        <w:t>do</w:t>
+      </w:r>
+      <w:r>
+        <w:rPr>
+          <w:rFonts w:ascii="Lucida Console" w:hAnsi="Lucida Console"/>
+          <w:sz w:val="24"/>
+          <w:szCs w:val="24"/>
+        </w:rPr>
+        <w:t xml:space="preserve"> </w:t>
+      </w:r>
       <w:hyperlink w:anchor="Expression" w:history="1">
         <w:r>
           <w:rPr>
@@ -21214,36 +20889,78 @@
           <w:sz w:val="24"/>
           <w:szCs w:val="24"/>
         </w:rPr>
-        <w:t xml:space="preserve"> {“:”</w:t>
-      </w:r>
-      <w:proofErr w:type="spellStart"/>
-      <w:r>
-        <w:fldChar w:fldCharType="begin"/>
-      </w:r>
-      <w:r>
-        <w:instrText xml:space="preserve"> HYPERLINK \l "AlternativeTags" </w:instrText>
-      </w:r>
-      <w:r>
-        <w:fldChar w:fldCharType="separate"/>
-      </w:r>
-      <w:r>
-        <w:rPr>
-          <w:rStyle w:val="a6"/>
-          <w:rFonts w:ascii="Lucida Console" w:hAnsi="Lucida Console"/>
-          <w:sz w:val="24"/>
-          <w:szCs w:val="24"/>
-        </w:rPr>
-        <w:t>AlternativeTags</w:t>
-      </w:r>
-      <w:proofErr w:type="spellEnd"/>
-      <w:r>
-        <w:rPr>
-          <w:rStyle w:val="a6"/>
-          <w:rFonts w:ascii="Lucida Console" w:hAnsi="Lucida Console"/>
-          <w:sz w:val="24"/>
-          <w:szCs w:val="24"/>
-        </w:rPr>
-        <w:fldChar w:fldCharType="end"/>
+        <w:t xml:space="preserve"> </w:t>
+      </w:r>
+      <w:r>
+        <w:rPr>
+          <w:rFonts w:ascii="Lucida Console" w:hAnsi="Lucida Console"/>
+          <w:sz w:val="24"/>
+          <w:szCs w:val="24"/>
+        </w:rPr>
+        <w:t xml:space="preserve">{ </w:t>
+      </w:r>
+      <w:r>
+        <w:rPr>
+          <w:rFonts w:ascii="Lucida Console" w:hAnsi="Lucida Console"/>
+          <w:b/>
+          <w:sz w:val="24"/>
+          <w:szCs w:val="24"/>
+        </w:rPr>
+        <w:t>case</w:t>
+      </w:r>
+      <w:r>
+        <w:rPr>
+          <w:rFonts w:ascii="Lucida Console" w:hAnsi="Lucida Console"/>
+          <w:sz w:val="24"/>
+          <w:szCs w:val="24"/>
+        </w:rPr>
+        <w:t xml:space="preserve"> </w:t>
+      </w:r>
+      <w:hyperlink w:anchor="AlternativeTags" w:history="1">
+        <w:proofErr w:type="spellStart"/>
+        <w:r>
+          <w:rPr>
+            <w:rStyle w:val="a6"/>
+            <w:rFonts w:ascii="Lucida Console" w:hAnsi="Lucida Console"/>
+            <w:sz w:val="24"/>
+            <w:szCs w:val="24"/>
+          </w:rPr>
+          <w:t>AlternativeTags</w:t>
+        </w:r>
+        <w:proofErr w:type="spellEnd"/>
+      </w:hyperlink>
+      <w:r>
+        <w:rPr>
+          <w:rFonts w:ascii="Lucida Console" w:hAnsi="Lucida Console"/>
+          <w:sz w:val="24"/>
+          <w:szCs w:val="24"/>
+        </w:rPr>
+        <w:t xml:space="preserve"> </w:t>
+      </w:r>
+      <w:r>
+        <w:rPr>
+          <w:rFonts w:ascii="Lucida Console" w:hAnsi="Lucida Console"/>
+          <w:sz w:val="24"/>
+          <w:szCs w:val="24"/>
+        </w:rPr>
+        <w:t>“</w:t>
+      </w:r>
+      <w:r>
+        <w:rPr>
+          <w:rFonts w:ascii="Lucida Console" w:hAnsi="Lucida Console"/>
+          <w:b/>
+          <w:sz w:val="24"/>
+          <w:szCs w:val="24"/>
+        </w:rPr>
+        <w:t>do</w:t>
+      </w:r>
+      <w:r>
+        <w:rPr>
+          <w:rFonts w:ascii="Lucida Console" w:hAnsi="Lucida Console"/>
+          <w:sz w:val="24"/>
+          <w:szCs w:val="24"/>
+        </w:rPr>
+        <w:t>”</w:t>
       </w:r>
       <w:r>
         <w:rPr>
@@ -21331,8 +21048,8 @@
         </w:rPr>
         <w:t xml:space="preserve">) </w:t>
       </w:r>
-      <w:bookmarkStart w:id="73" w:name="WritableCall"/>
-      <w:bookmarkEnd w:id="73"/>
+      <w:bookmarkStart w:id="72" w:name="WritableCall"/>
+      <w:bookmarkEnd w:id="72"/>
       <w:proofErr w:type="spellStart"/>
       <w:r>
         <w:rPr>
@@ -21807,7 +21524,7 @@
         <w:t>}</w:t>
       </w:r>
     </w:p>
-    <w:bookmarkEnd w:id="71"/>
+    <w:bookmarkEnd w:id="70"/>
     <w:p>
       <w:pPr>
         <w:keepLines/>
@@ -21902,8 +21619,8 @@
         </w:rPr>
         <w:t xml:space="preserve">) </w:t>
       </w:r>
-      <w:bookmarkStart w:id="74" w:name="ObjectCreation"/>
-      <w:bookmarkEnd w:id="74"/>
+      <w:bookmarkStart w:id="73" w:name="ObjectCreation"/>
+      <w:bookmarkEnd w:id="73"/>
       <w:proofErr w:type="spellStart"/>
       <w:r>
         <w:rPr>
@@ -22062,6 +21779,8 @@
           <w:szCs w:val="24"/>
         </w:rPr>
       </w:pPr>
+      <w:bookmarkStart w:id="74" w:name="_GoBack"/>
+      <w:bookmarkEnd w:id="74"/>
       <w:r>
         <w:rPr>
           <w:rFonts w:ascii="Times New Roman" w:hAnsi="Times New Roman" w:cs="Times New Roman"/>
@@ -23112,7 +22831,16 @@
           <w:sz w:val="24"/>
           <w:szCs w:val="24"/>
         </w:rPr>
-        <w:t xml:space="preserve">is </w:t>
+        <w:t>case</w:t>
+      </w:r>
+      <w:r>
+        <w:rPr>
+          <w:rFonts w:ascii="Lucida Console" w:hAnsi="Lucida Console"/>
+          <w:b/>
+          <w:sz w:val="24"/>
+          <w:szCs w:val="24"/>
+        </w:rPr>
+        <w:t xml:space="preserve"> </w:t>
       </w:r>
       <w:hyperlink w:anchor="IfBody" w:history="1">
         <w:r>
@@ -23239,7 +22967,34 @@
           <w:sz w:val="24"/>
           <w:szCs w:val="24"/>
         </w:rPr>
-        <w:t xml:space="preserve">is </w:t>
+        <w:t>ca</w:t>
+      </w:r>
+      <w:r>
+        <w:rPr>
+          <w:rFonts w:ascii="Lucida Console" w:hAnsi="Lucida Console"/>
+          <w:b/>
+          <w:sz w:val="24"/>
+          <w:szCs w:val="24"/>
+        </w:rPr>
+        <w:t>s</w:t>
+      </w:r>
+      <w:r>
+        <w:rPr>
+          <w:rFonts w:ascii="Lucida Console" w:hAnsi="Lucida Console"/>
+          <w:b/>
+          <w:sz w:val="24"/>
+          <w:szCs w:val="24"/>
+        </w:rPr>
+        <w:t>e</w:t>
+      </w:r>
+      <w:r>
+        <w:rPr>
+          <w:rFonts w:ascii="Lucida Console" w:hAnsi="Lucida Console"/>
+          <w:b/>
+          <w:sz w:val="24"/>
+          <w:szCs w:val="24"/>
+        </w:rPr>
+        <w:t xml:space="preserve"> </w:t>
       </w:r>
       <w:hyperlink w:anchor="IfBody" w:history="1">
         <w:r>
@@ -23493,39 +23248,6 @@
           <w:szCs w:val="24"/>
         </w:rPr>
       </w:pPr>
-      <w:r>
-        <w:rPr>
-          <w:rFonts w:ascii="Lucida Console" w:hAnsi="Lucida Console"/>
-          <w:sz w:val="24"/>
-          <w:szCs w:val="24"/>
-        </w:rPr>
-        <w:t>“</w:t>
-      </w:r>
-      <w:r>
-        <w:rPr>
-          <w:rFonts w:ascii="Lucida Console" w:hAnsi="Lucida Console"/>
-          <w:b/>
-          <w:sz w:val="24"/>
-          <w:szCs w:val="24"/>
-        </w:rPr>
-        <w:t>:</w:t>
-      </w:r>
-      <w:r>
-        <w:rPr>
-          <w:rFonts w:ascii="Lucida Console" w:hAnsi="Lucida Console"/>
-          <w:sz w:val="24"/>
-          <w:szCs w:val="24"/>
-        </w:rPr>
-        <w:t>”</w:t>
-      </w:r>
-      <w:r>
-        <w:rPr>
-          <w:rFonts w:ascii="Lucida Console" w:hAnsi="Lucida Console"/>
-          <w:sz w:val="24"/>
-          <w:szCs w:val="24"/>
-        </w:rPr>
-        <w:t xml:space="preserve"> </w:t>
-      </w:r>
       <w:hyperlink w:anchor="AlternativeTags" w:history="1">
         <w:proofErr w:type="spellStart"/>
         <w:r>
@@ -23547,6 +23269,39 @@
         </w:rPr>
         <w:t xml:space="preserve"> </w:t>
       </w:r>
+      <w:r>
+        <w:rPr>
+          <w:rFonts w:ascii="Lucida Console" w:hAnsi="Lucida Console"/>
+          <w:sz w:val="24"/>
+          <w:szCs w:val="24"/>
+        </w:rPr>
+        <w:t>“</w:t>
+      </w:r>
+      <w:r>
+        <w:rPr>
+          <w:rFonts w:ascii="Lucida Console" w:hAnsi="Lucida Console"/>
+          <w:b/>
+          <w:sz w:val="24"/>
+          <w:szCs w:val="24"/>
+        </w:rPr>
+        <w:t>do</w:t>
+      </w:r>
+      <w:r>
+        <w:rPr>
+          <w:rFonts w:ascii="Lucida Console" w:hAnsi="Lucida Console"/>
+          <w:sz w:val="24"/>
+          <w:szCs w:val="24"/>
+        </w:rPr>
+        <w:t>”</w:t>
+      </w:r>
+      <w:r>
+        <w:rPr>
+          <w:rFonts w:ascii="Lucida Console" w:hAnsi="Lucida Console"/>
+          <w:sz w:val="24"/>
+          <w:szCs w:val="24"/>
+        </w:rPr>
+        <w:t xml:space="preserve"> </w:t>
+      </w:r>
       <w:hyperlink w:anchor="StatementsList" w:history="1">
         <w:proofErr w:type="spellStart"/>
         <w:r>
@@ -23575,25 +23330,34 @@
           <w:sz w:val="24"/>
           <w:szCs w:val="24"/>
         </w:rPr>
-        <w:t>{ “</w:t>
+        <w:t>{</w:t>
+      </w:r>
+      <w:r>
+        <w:rPr>
+          <w:rFonts w:ascii="Lucida Console" w:hAnsi="Lucida Console"/>
+          <w:b/>
+          <w:sz w:val="24"/>
+          <w:szCs w:val="24"/>
+        </w:rPr>
+        <w:t xml:space="preserve"> </w:t>
+      </w:r>
+      <w:r>
+        <w:rPr>
+          <w:rFonts w:ascii="Lucida Console" w:hAnsi="Lucida Console"/>
+          <w:b/>
+          <w:sz w:val="24"/>
+          <w:szCs w:val="24"/>
+        </w:rPr>
+        <w:t>case</w:t>
       </w:r>
       <w:proofErr w:type="gramEnd"/>
       <w:r>
         <w:rPr>
           <w:rFonts w:ascii="Lucida Console" w:hAnsi="Lucida Console"/>
-          <w:b/>
-          <w:sz w:val="24"/>
-          <w:szCs w:val="24"/>
-        </w:rPr>
-        <w:t>:</w:t>
-      </w:r>
-      <w:r>
-        <w:rPr>
-          <w:rFonts w:ascii="Lucida Console" w:hAnsi="Lucida Console"/>
-          <w:sz w:val="24"/>
-          <w:szCs w:val="24"/>
-        </w:rPr>
-        <w:t xml:space="preserve">” </w:t>
+          <w:sz w:val="24"/>
+          <w:szCs w:val="24"/>
+        </w:rPr>
+        <w:t xml:space="preserve"> </w:t>
       </w:r>
       <w:hyperlink w:anchor="AlternativeTags" w:history="1">
         <w:proofErr w:type="spellStart"/>
@@ -23616,6 +23380,39 @@
         </w:rPr>
         <w:t xml:space="preserve"> </w:t>
       </w:r>
+      <w:r>
+        <w:rPr>
+          <w:rFonts w:ascii="Lucida Console" w:hAnsi="Lucida Console"/>
+          <w:sz w:val="24"/>
+          <w:szCs w:val="24"/>
+        </w:rPr>
+        <w:t>“</w:t>
+      </w:r>
+      <w:r>
+        <w:rPr>
+          <w:rFonts w:ascii="Lucida Console" w:hAnsi="Lucida Console"/>
+          <w:b/>
+          <w:sz w:val="24"/>
+          <w:szCs w:val="24"/>
+        </w:rPr>
+        <w:t>do</w:t>
+      </w:r>
+      <w:r>
+        <w:rPr>
+          <w:rFonts w:ascii="Lucida Console" w:hAnsi="Lucida Console"/>
+          <w:sz w:val="24"/>
+          <w:szCs w:val="24"/>
+        </w:rPr>
+        <w:t>”</w:t>
+      </w:r>
+      <w:r>
+        <w:rPr>
+          <w:rFonts w:ascii="Lucida Console" w:hAnsi="Lucida Console"/>
+          <w:sz w:val="24"/>
+          <w:szCs w:val="24"/>
+        </w:rPr>
+        <w:t xml:space="preserve"> </w:t>
+      </w:r>
       <w:hyperlink w:anchor="StatementsList" w:history="1">
         <w:proofErr w:type="spellStart"/>
         <w:r>
@@ -23636,14 +23433,6 @@
           <w:szCs w:val="24"/>
         </w:rPr>
         <w:t>}</w:t>
-      </w:r>
-      <w:r>
-        <w:rPr>
-          <w:rFonts w:ascii="Lucida Console" w:hAnsi="Lucida Console"/>
-          <w:sz w:val="24"/>
-          <w:szCs w:val="24"/>
-        </w:rPr>
-        <w:t xml:space="preserve"> </w:t>
       </w:r>
     </w:p>
     <w:p>
@@ -49854,7 +49643,7 @@
 </file>
 
 <file path=customXml/itemProps1.xml><?xml version="1.0" encoding="utf-8"?>
-<ds:datastoreItem xmlns:ds="http://schemas.openxmlformats.org/officeDocument/2006/customXml" ds:itemID="{AADD90E0-C0A6-4D11-81E5-B3D987CDD3A6}">
+<ds:datastoreItem xmlns:ds="http://schemas.openxmlformats.org/officeDocument/2006/customXml" ds:itemID="{3FC6343B-BCCB-4438-BAB8-48A404FB7AB3}">
   <ds:schemaRefs>
     <ds:schemaRef ds:uri="http://schemas.openxmlformats.org/officeDocument/2006/bibliography"/>
   </ds:schemaRefs>

</xml_diff>

<commit_message>
if statement and expression moved to : syntax back from case-do scheme but with no 'is'
</commit_message>
<xml_diff>
--- a/Docs/SLang reference.docx
+++ b/Docs/SLang reference.docx
@@ -12,7 +12,6 @@
           <w:szCs w:val="24"/>
         </w:rPr>
       </w:pPr>
-      <w:proofErr w:type="spellStart"/>
       <w:proofErr w:type="gramStart"/>
       <w:r>
         <w:rPr>
@@ -23,7 +22,6 @@
         </w:rPr>
         <w:t>SLang</w:t>
       </w:r>
-      <w:proofErr w:type="spellEnd"/>
       <w:r>
         <w:rPr>
           <w:rFonts w:ascii="Lucida Console" w:hAnsi="Lucida Console"/>
@@ -140,6 +138,15 @@
           <w:sz w:val="24"/>
           <w:szCs w:val="24"/>
         </w:rPr>
+        <w:t>1</w:t>
+      </w:r>
+      <w:r>
+        <w:rPr>
+          <w:rFonts w:ascii="Lucida Console" w:hAnsi="Lucida Console"/>
+          <w:b/>
+          <w:sz w:val="24"/>
+          <w:szCs w:val="24"/>
+        </w:rPr>
         <w:t>0</w:t>
       </w:r>
       <w:r>
@@ -149,15 +156,6 @@
           <w:sz w:val="24"/>
           <w:szCs w:val="24"/>
         </w:rPr>
-        <w:t>9</w:t>
-      </w:r>
-      <w:r>
-        <w:rPr>
-          <w:rFonts w:ascii="Lucida Console" w:hAnsi="Lucida Console"/>
-          <w:b/>
-          <w:sz w:val="24"/>
-          <w:szCs w:val="24"/>
-        </w:rPr>
         <w:t xml:space="preserve">, </w:t>
       </w:r>
       <w:r>
@@ -176,7 +174,7 @@
           <w:sz w:val="24"/>
           <w:szCs w:val="24"/>
         </w:rPr>
-        <w:t>11</w:t>
+        <w:t>28</w:t>
       </w:r>
       <w:r>
         <w:rPr>
@@ -223,25 +221,14 @@
           <w:szCs w:val="24"/>
         </w:rPr>
       </w:pPr>
-      <w:proofErr w:type="spellStart"/>
-      <w:r>
-        <w:rPr>
-          <w:rFonts w:ascii="Lucida Console" w:hAnsi="Lucida Console"/>
-          <w:b/>
-          <w:sz w:val="24"/>
-          <w:szCs w:val="24"/>
-        </w:rPr>
-        <w:t>SLang</w:t>
-      </w:r>
-      <w:proofErr w:type="spellEnd"/>
-      <w:r>
-        <w:rPr>
-          <w:rFonts w:ascii="Lucida Console" w:hAnsi="Lucida Console"/>
-          <w:b/>
-          <w:sz w:val="24"/>
-          <w:szCs w:val="24"/>
-        </w:rPr>
-        <w:t xml:space="preserve"> </w:t>
+      <w:r>
+        <w:rPr>
+          <w:rFonts w:ascii="Lucida Console" w:hAnsi="Lucida Console"/>
+          <w:b/>
+          <w:sz w:val="24"/>
+          <w:szCs w:val="24"/>
+        </w:rPr>
+        <w:t xml:space="preserve">SLang </w:t>
       </w:r>
       <w:r>
         <w:rPr>
@@ -544,65 +531,6 @@
               <w:rPr>
                 <w:b/>
               </w:rPr>
-              <w:t>case</w:t>
-            </w:r>
-          </w:p>
-        </w:tc>
-        <w:tc>
-          <w:tcPr>
-            <w:tcW w:w="6684" w:type="dxa"/>
-          </w:tcPr>
-          <w:p>
-            <w:pPr>
-              <w:pStyle w:val="a3"/>
-              <w:keepLines/>
-              <w:ind w:left="0"/>
-            </w:pPr>
-            <w:r>
-              <w:t>Statement</w:t>
-            </w:r>
-            <w:r>
-              <w:t>: Start of alternative pattern</w:t>
-            </w:r>
-          </w:p>
-        </w:tc>
-      </w:tr>
-      <w:tr>
-        <w:trPr>
-          <w:jc w:val="center"/>
-        </w:trPr>
-        <w:tc>
-          <w:tcPr>
-            <w:tcW w:w="558" w:type="dxa"/>
-          </w:tcPr>
-          <w:p>
-            <w:pPr>
-              <w:pStyle w:val="a3"/>
-              <w:keepLines/>
-              <w:ind w:left="0"/>
-            </w:pPr>
-            <w:r>
-              <w:t>4</w:t>
-            </w:r>
-          </w:p>
-        </w:tc>
-        <w:tc>
-          <w:tcPr>
-            <w:tcW w:w="1980" w:type="dxa"/>
-          </w:tcPr>
-          <w:p>
-            <w:pPr>
-              <w:pStyle w:val="a3"/>
-              <w:keepLines/>
-              <w:ind w:left="0"/>
-              <w:rPr>
-                <w:b/>
-              </w:rPr>
-            </w:pPr>
-            <w:r>
-              <w:rPr>
-                <w:b/>
-              </w:rPr>
               <w:t>c</w:t>
             </w:r>
             <w:r>
@@ -644,7 +572,7 @@
               <w:ind w:left="0"/>
             </w:pPr>
             <w:r>
-              <w:t>5</w:t>
+              <w:t>4</w:t>
             </w:r>
           </w:p>
         </w:tc>
@@ -712,7 +640,7 @@
               <w:ind w:left="0"/>
             </w:pPr>
             <w:r>
-              <w:t>6</w:t>
+              <w:t>5</w:t>
             </w:r>
           </w:p>
         </w:tc>
@@ -771,7 +699,7 @@
               <w:ind w:left="0"/>
             </w:pPr>
             <w:r>
-              <w:t>7</w:t>
+              <w:t>6</w:t>
             </w:r>
           </w:p>
         </w:tc>
@@ -830,7 +758,7 @@
               <w:ind w:left="0"/>
             </w:pPr>
             <w:r>
-              <w:t>8</w:t>
+              <w:t>7</w:t>
             </w:r>
           </w:p>
         </w:tc>
@@ -903,7 +831,7 @@
               <w:ind w:left="0"/>
             </w:pPr>
             <w:r>
-              <w:t>9</w:t>
+              <w:t>8</w:t>
             </w:r>
           </w:p>
         </w:tc>
@@ -959,7 +887,7 @@
               <w:ind w:left="0"/>
             </w:pPr>
             <w:r>
-              <w:t>10</w:t>
+              <w:t>9</w:t>
             </w:r>
           </w:p>
         </w:tc>
@@ -1015,7 +943,7 @@
               <w:ind w:left="0"/>
             </w:pPr>
             <w:r>
-              <w:t>11</w:t>
+              <w:t>10</w:t>
             </w:r>
           </w:p>
         </w:tc>
@@ -1074,7 +1002,7 @@
               <w:ind w:left="0"/>
             </w:pPr>
             <w:r>
-              <w:t>12</w:t>
+              <w:t>11</w:t>
             </w:r>
           </w:p>
         </w:tc>
@@ -1154,7 +1082,7 @@
               <w:ind w:left="0"/>
             </w:pPr>
             <w:r>
-              <w:t>13</w:t>
+              <w:t>12</w:t>
             </w:r>
           </w:p>
         </w:tc>
@@ -1222,7 +1150,7 @@
               <w:ind w:left="0"/>
             </w:pPr>
             <w:r>
-              <w:t>14</w:t>
+              <w:t>13</w:t>
             </w:r>
           </w:p>
         </w:tc>
@@ -1281,7 +1209,7 @@
               <w:ind w:left="0"/>
             </w:pPr>
             <w:r>
-              <w:t>16</w:t>
+              <w:t>14</w:t>
             </w:r>
           </w:p>
         </w:tc>
@@ -1337,7 +1265,7 @@
               <w:ind w:left="0"/>
             </w:pPr>
             <w:r>
-              <w:t>17</w:t>
+              <w:t>16</w:t>
             </w:r>
           </w:p>
         </w:tc>
@@ -1393,7 +1321,7 @@
               <w:ind w:left="0"/>
             </w:pPr>
             <w:r>
-              <w:t>18</w:t>
+              <w:t>17</w:t>
             </w:r>
           </w:p>
         </w:tc>
@@ -1452,7 +1380,7 @@
               <w:ind w:left="0"/>
             </w:pPr>
             <w:r>
-              <w:t>19</w:t>
+              <w:t>18</w:t>
             </w:r>
           </w:p>
         </w:tc>
@@ -1511,7 +1439,7 @@
               <w:ind w:left="0"/>
             </w:pPr>
             <w:r>
-              <w:t>20</w:t>
+              <w:t>19</w:t>
             </w:r>
           </w:p>
         </w:tc>
@@ -1553,11 +1481,7 @@
               <w:t xml:space="preserve"> characteristic</w:t>
             </w:r>
             <w:r>
-              <w:t xml:space="preserve">s: States that this attribute overrides all </w:t>
-            </w:r>
-            <w:r>
-              <w:lastRenderedPageBreak/>
-              <w:t>possible inherited versions.</w:t>
+              <w:t>s: States that this attribute overrides all possible inherited versions.</w:t>
             </w:r>
           </w:p>
         </w:tc>
@@ -1578,7 +1502,7 @@
             </w:pPr>
             <w:r>
               <w:lastRenderedPageBreak/>
-              <w:t>21</w:t>
+              <w:t>20</w:t>
             </w:r>
           </w:p>
         </w:tc>
@@ -1637,7 +1561,7 @@
               <w:ind w:left="0"/>
             </w:pPr>
             <w:r>
-              <w:t>22</w:t>
+              <w:t>21</w:t>
             </w:r>
           </w:p>
         </w:tc>
@@ -1693,7 +1617,7 @@
               <w:ind w:left="0"/>
             </w:pPr>
             <w:r>
-              <w:t>23</w:t>
+              <w:t>22</w:t>
             </w:r>
           </w:p>
         </w:tc>
@@ -1752,7 +1676,7 @@
               <w:ind w:left="0"/>
             </w:pPr>
             <w:r>
-              <w:t>24</w:t>
+              <w:t>23</w:t>
             </w:r>
           </w:p>
         </w:tc>
@@ -1808,7 +1732,7 @@
               <w:ind w:left="0"/>
             </w:pPr>
             <w:r>
-              <w:t>25</w:t>
+              <w:t>24</w:t>
             </w:r>
           </w:p>
         </w:tc>
@@ -1888,7 +1812,7 @@
               <w:ind w:left="0"/>
             </w:pPr>
             <w:r>
-              <w:t>26</w:t>
+              <w:t>25</w:t>
             </w:r>
           </w:p>
         </w:tc>
@@ -1947,7 +1871,7 @@
               <w:ind w:left="0"/>
             </w:pPr>
             <w:r>
-              <w:t>27</w:t>
+              <w:t>26</w:t>
             </w:r>
           </w:p>
         </w:tc>
@@ -1999,10 +1923,12 @@
           </w:tcPr>
           <w:p>
             <w:pPr>
+              <w:pStyle w:val="a3"/>
               <w:keepLines/>
+              <w:ind w:left="0"/>
             </w:pPr>
             <w:r>
-              <w:t>28</w:t>
+              <w:t>27</w:t>
             </w:r>
           </w:p>
         </w:tc>
@@ -2056,12 +1982,10 @@
           </w:tcPr>
           <w:p>
             <w:pPr>
-              <w:pStyle w:val="a3"/>
               <w:keepLines/>
-              <w:ind w:left="0"/>
             </w:pPr>
             <w:r>
-              <w:t>29</w:t>
+              <w:t>28</w:t>
             </w:r>
           </w:p>
         </w:tc>
@@ -2117,7 +2041,7 @@
               <w:ind w:left="0"/>
             </w:pPr>
             <w:r>
-              <w:t>30</w:t>
+              <w:t>29</w:t>
             </w:r>
           </w:p>
         </w:tc>
@@ -2176,7 +2100,7 @@
               <w:ind w:left="0"/>
             </w:pPr>
             <w:r>
-              <w:t>31</w:t>
+              <w:t>30</w:t>
             </w:r>
           </w:p>
         </w:tc>
@@ -2245,7 +2169,7 @@
               <w:ind w:left="0"/>
             </w:pPr>
             <w:r>
-              <w:t>32</w:t>
+              <w:t>31</w:t>
             </w:r>
           </w:p>
         </w:tc>
@@ -2311,7 +2235,7 @@
               <w:ind w:left="0"/>
             </w:pPr>
             <w:r>
-              <w:t>33</w:t>
+              <w:t>32</w:t>
             </w:r>
           </w:p>
         </w:tc>
@@ -2378,7 +2302,7 @@
               <w:ind w:left="0"/>
             </w:pPr>
             <w:r>
-              <w:t>34</w:t>
+              <w:t>33</w:t>
             </w:r>
           </w:p>
         </w:tc>
@@ -2445,7 +2369,7 @@
               <w:ind w:left="0"/>
             </w:pPr>
             <w:r>
-              <w:t>35</w:t>
+              <w:t>34</w:t>
             </w:r>
           </w:p>
         </w:tc>
@@ -2495,11 +2419,7 @@
             </w:r>
             <w:proofErr w:type="spellEnd"/>
             <w:r>
-              <w:t xml:space="preserve"> (‘abstract’) unit routine or </w:t>
-            </w:r>
-            <w:r>
-              <w:lastRenderedPageBreak/>
-              <w:t>objectless (‘abstract’) unit</w:t>
+              <w:t xml:space="preserve"> (‘abstract’) unit routine or objectless (‘abstract’) unit</w:t>
             </w:r>
           </w:p>
         </w:tc>
@@ -2520,7 +2440,7 @@
             </w:pPr>
             <w:r>
               <w:lastRenderedPageBreak/>
-              <w:t>36</w:t>
+              <w:t>35</w:t>
             </w:r>
           </w:p>
         </w:tc>
@@ -2576,7 +2496,7 @@
               <w:ind w:left="0"/>
             </w:pPr>
             <w:r>
-              <w:t>37</w:t>
+              <w:t>36</w:t>
             </w:r>
           </w:p>
         </w:tc>
@@ -2698,23 +2618,13 @@
           <w:szCs w:val="24"/>
         </w:rPr>
       </w:pPr>
-      <w:proofErr w:type="spellStart"/>
-      <w:r>
-        <w:rPr>
-          <w:rFonts w:ascii="Lucida Console" w:hAnsi="Lucida Console"/>
-          <w:sz w:val="24"/>
-          <w:szCs w:val="24"/>
-        </w:rPr>
-        <w:t>SLang</w:t>
-      </w:r>
-      <w:proofErr w:type="spellEnd"/>
-      <w:r>
-        <w:rPr>
-          <w:rFonts w:ascii="Lucida Console" w:hAnsi="Lucida Console"/>
-          <w:sz w:val="24"/>
-          <w:szCs w:val="24"/>
-        </w:rPr>
-        <w:t xml:space="preserve"> supports 2 modes of syntax Pascal-like and C-like depending on the source fi</w:t>
+      <w:r>
+        <w:rPr>
+          <w:rFonts w:ascii="Lucida Console" w:hAnsi="Lucida Console"/>
+          <w:sz w:val="24"/>
+          <w:szCs w:val="24"/>
+        </w:rPr>
+        <w:t>SLang supports 2 modes of syntax Pascal-like and C-like depending on the source fi</w:t>
       </w:r>
       <w:r>
         <w:rPr>
@@ -2866,7 +2776,6 @@
           <w:szCs w:val="24"/>
         </w:rPr>
       </w:pPr>
-      <w:proofErr w:type="spellStart"/>
       <w:r>
         <w:rPr>
           <w:rFonts w:ascii="Lucida Console" w:hAnsi="Lucida Console"/>
@@ -2875,17 +2784,7 @@
           <w:szCs w:val="24"/>
         </w:rPr>
         <w:lastRenderedPageBreak/>
-        <w:t>SLang</w:t>
-      </w:r>
-      <w:proofErr w:type="spellEnd"/>
-      <w:r>
-        <w:rPr>
-          <w:rFonts w:ascii="Lucida Console" w:hAnsi="Lucida Console"/>
-          <w:b/>
-          <w:sz w:val="24"/>
-          <w:szCs w:val="24"/>
-        </w:rPr>
-        <w:t xml:space="preserve"> syntax:</w:t>
+        <w:t>SLang syntax:</w:t>
       </w:r>
       <w:r>
         <w:rPr>
@@ -3435,6 +3334,25 @@
           <w:sz w:val="24"/>
           <w:szCs w:val="24"/>
         </w:rPr>
+        <w:t>//    open topic: recursive paths like “../some path/**” not supported currently</w:t>
+      </w:r>
+    </w:p>
+    <w:p>
+      <w:pPr>
+        <w:pStyle w:val="a3"/>
+        <w:keepLines/>
+        <w:rPr>
+          <w:rFonts w:ascii="Lucida Console" w:hAnsi="Lucida Console"/>
+          <w:sz w:val="24"/>
+          <w:szCs w:val="24"/>
+        </w:rPr>
+      </w:pPr>
+      <w:r>
+        <w:rPr>
+          <w:rFonts w:ascii="Lucida Console" w:hAnsi="Lucida Console"/>
+          <w:sz w:val="24"/>
+          <w:szCs w:val="24"/>
+        </w:rPr>
         <w:t>//</w:t>
       </w:r>
       <w:r>
@@ -4900,6 +4818,7 @@
           <w:sz w:val="24"/>
           <w:szCs w:val="24"/>
         </w:rPr>
+        <w:lastRenderedPageBreak/>
         <w:t>use</w:t>
       </w:r>
       <w:proofErr w:type="gramEnd"/>
@@ -5115,7 +5034,6 @@
           <w:sz w:val="24"/>
           <w:szCs w:val="24"/>
         </w:rPr>
-        <w:lastRenderedPageBreak/>
         <w:t>S(</w:t>
       </w:r>
       <w:proofErr w:type="gramEnd"/>
@@ -20409,11 +20327,10 @@
       <w:r>
         <w:rPr>
           <w:rFonts w:ascii="Lucida Console" w:hAnsi="Lucida Console"/>
-          <w:b/>
-          <w:sz w:val="24"/>
-          <w:szCs w:val="24"/>
-        </w:rPr>
-        <w:t>case</w:t>
+          <w:sz w:val="24"/>
+          <w:szCs w:val="24"/>
+        </w:rPr>
+        <w:t>“:”</w:t>
       </w:r>
       <w:r>
         <w:rPr>
@@ -20564,29 +20481,10 @@
       <w:r>
         <w:rPr>
           <w:rFonts w:ascii="Lucida Console" w:hAnsi="Lucida Console"/>
-          <w:b/>
-          <w:sz w:val="24"/>
-          <w:szCs w:val="24"/>
-        </w:rPr>
-        <w:t>ca</w:t>
-      </w:r>
-      <w:r>
-        <w:rPr>
-          <w:rFonts w:ascii="Lucida Console" w:hAnsi="Lucida Console"/>
-          <w:b/>
-          <w:sz w:val="24"/>
-          <w:szCs w:val="24"/>
-        </w:rPr>
-        <w:t>s</w:t>
-      </w:r>
-      <w:r>
-        <w:rPr>
-          <w:rFonts w:ascii="Lucida Console" w:hAnsi="Lucida Console"/>
-          <w:b/>
-          <w:sz w:val="24"/>
-          <w:szCs w:val="24"/>
-        </w:rPr>
-        <w:t>e</w:t>
+          <w:sz w:val="24"/>
+          <w:szCs w:val="24"/>
+        </w:rPr>
+        <w:t>“:”</w:t>
       </w:r>
       <w:r>
         <w:rPr>
@@ -20855,15 +20753,17 @@
         </w:rPr>
         <w:t xml:space="preserve"> </w:t>
       </w:r>
-      <w:r>
-        <w:rPr>
-          <w:rFonts w:ascii="Lucida Console" w:hAnsi="Lucida Console"/>
-          <w:b/>
-          <w:sz w:val="24"/>
-          <w:szCs w:val="24"/>
-        </w:rPr>
-        <w:t>do</w:t>
-      </w:r>
+      <w:hyperlink w:anchor="Expression" w:history="1">
+        <w:r>
+          <w:rPr>
+            <w:rStyle w:val="a6"/>
+            <w:rFonts w:ascii="Lucida Console" w:hAnsi="Lucida Console"/>
+            <w:sz w:val="24"/>
+            <w:szCs w:val="24"/>
+          </w:rPr>
+          <w:t>Expression</w:t>
+        </w:r>
+      </w:hyperlink>
       <w:r>
         <w:rPr>
           <w:rFonts w:ascii="Lucida Console" w:hAnsi="Lucida Console"/>
@@ -20872,25 +20772,6 @@
         </w:rPr>
         <w:t xml:space="preserve"> </w:t>
       </w:r>
-      <w:hyperlink w:anchor="Expression" w:history="1">
-        <w:r>
-          <w:rPr>
-            <w:rStyle w:val="a6"/>
-            <w:rFonts w:ascii="Lucida Console" w:hAnsi="Lucida Console"/>
-            <w:sz w:val="24"/>
-            <w:szCs w:val="24"/>
-          </w:rPr>
-          <w:t>Expression</w:t>
-        </w:r>
-      </w:hyperlink>
-      <w:r>
-        <w:rPr>
-          <w:rFonts w:ascii="Lucida Console" w:hAnsi="Lucida Console"/>
-          <w:sz w:val="24"/>
-          <w:szCs w:val="24"/>
-        </w:rPr>
-        <w:t xml:space="preserve"> </w:t>
-      </w:r>
       <w:r>
         <w:rPr>
           <w:rFonts w:ascii="Lucida Console" w:hAnsi="Lucida Console"/>
@@ -20902,11 +20783,10 @@
       <w:r>
         <w:rPr>
           <w:rFonts w:ascii="Lucida Console" w:hAnsi="Lucida Console"/>
-          <w:b/>
-          <w:sz w:val="24"/>
-          <w:szCs w:val="24"/>
-        </w:rPr>
-        <w:t>case</w:t>
+          <w:sz w:val="24"/>
+          <w:szCs w:val="24"/>
+        </w:rPr>
+        <w:t>“:”</w:t>
       </w:r>
       <w:r>
         <w:rPr>
@@ -20929,39 +20809,6 @@
         </w:r>
         <w:proofErr w:type="spellEnd"/>
       </w:hyperlink>
-      <w:r>
-        <w:rPr>
-          <w:rFonts w:ascii="Lucida Console" w:hAnsi="Lucida Console"/>
-          <w:sz w:val="24"/>
-          <w:szCs w:val="24"/>
-        </w:rPr>
-        <w:t xml:space="preserve"> </w:t>
-      </w:r>
-      <w:r>
-        <w:rPr>
-          <w:rFonts w:ascii="Lucida Console" w:hAnsi="Lucida Console"/>
-          <w:sz w:val="24"/>
-          <w:szCs w:val="24"/>
-        </w:rPr>
-        <w:t>“</w:t>
-      </w:r>
-      <w:r>
-        <w:rPr>
-          <w:rFonts w:ascii="Lucida Console" w:hAnsi="Lucida Console"/>
-          <w:b/>
-          <w:sz w:val="24"/>
-          <w:szCs w:val="24"/>
-        </w:rPr>
-        <w:t>do</w:t>
-      </w:r>
-      <w:r>
-        <w:rPr>
-          <w:rFonts w:ascii="Lucida Console" w:hAnsi="Lucida Console"/>
-          <w:sz w:val="24"/>
-          <w:szCs w:val="24"/>
-        </w:rPr>
-        <w:t>”</w:t>
-      </w:r>
       <w:r>
         <w:rPr>
           <w:rFonts w:ascii="Lucida Console" w:hAnsi="Lucida Console"/>
@@ -21779,54 +21626,52 @@
           <w:szCs w:val="24"/>
         </w:rPr>
       </w:pPr>
-      <w:bookmarkStart w:id="74" w:name="_GoBack"/>
+      <w:r>
+        <w:rPr>
+          <w:rFonts w:ascii="Times New Roman" w:hAnsi="Times New Roman" w:cs="Times New Roman"/>
+          <w:sz w:val="24"/>
+          <w:szCs w:val="24"/>
+        </w:rPr>
+        <w:t>(</w:t>
+      </w:r>
+      <w:proofErr w:type="spellStart"/>
+      <w:r>
+        <w:rPr>
+          <w:rFonts w:ascii="Times New Roman" w:hAnsi="Times New Roman" w:cs="Times New Roman"/>
+          <w:sz w:val="24"/>
+          <w:szCs w:val="24"/>
+        </w:rPr>
+        <w:t>val</w:t>
+      </w:r>
+      <w:proofErr w:type="spellEnd"/>
+      <w:r>
+        <w:rPr>
+          <w:rFonts w:ascii="Times New Roman" w:hAnsi="Times New Roman" w:cs="Times New Roman"/>
+          <w:sz w:val="24"/>
+          <w:szCs w:val="24"/>
+        </w:rPr>
+        <w:t xml:space="preserve">, </w:t>
+      </w:r>
+      <w:proofErr w:type="spellStart"/>
+      <w:r>
+        <w:rPr>
+          <w:rFonts w:ascii="Times New Roman" w:hAnsi="Times New Roman" w:cs="Times New Roman"/>
+          <w:sz w:val="24"/>
+          <w:szCs w:val="24"/>
+        </w:rPr>
+        <w:t>sem</w:t>
+      </w:r>
+      <w:proofErr w:type="spellEnd"/>
+      <w:r>
+        <w:rPr>
+          <w:rFonts w:ascii="Times New Roman" w:hAnsi="Times New Roman" w:cs="Times New Roman"/>
+          <w:sz w:val="24"/>
+          <w:szCs w:val="24"/>
+        </w:rPr>
+        <w:t xml:space="preserve">) </w:t>
+      </w:r>
+      <w:bookmarkStart w:id="74" w:name="NewExpression"/>
       <w:bookmarkEnd w:id="74"/>
-      <w:r>
-        <w:rPr>
-          <w:rFonts w:ascii="Times New Roman" w:hAnsi="Times New Roman" w:cs="Times New Roman"/>
-          <w:sz w:val="24"/>
-          <w:szCs w:val="24"/>
-        </w:rPr>
-        <w:t>(</w:t>
-      </w:r>
-      <w:proofErr w:type="spellStart"/>
-      <w:r>
-        <w:rPr>
-          <w:rFonts w:ascii="Times New Roman" w:hAnsi="Times New Roman" w:cs="Times New Roman"/>
-          <w:sz w:val="24"/>
-          <w:szCs w:val="24"/>
-        </w:rPr>
-        <w:t>val</w:t>
-      </w:r>
-      <w:proofErr w:type="spellEnd"/>
-      <w:r>
-        <w:rPr>
-          <w:rFonts w:ascii="Times New Roman" w:hAnsi="Times New Roman" w:cs="Times New Roman"/>
-          <w:sz w:val="24"/>
-          <w:szCs w:val="24"/>
-        </w:rPr>
-        <w:t xml:space="preserve">, </w:t>
-      </w:r>
-      <w:proofErr w:type="spellStart"/>
-      <w:r>
-        <w:rPr>
-          <w:rFonts w:ascii="Times New Roman" w:hAnsi="Times New Roman" w:cs="Times New Roman"/>
-          <w:sz w:val="24"/>
-          <w:szCs w:val="24"/>
-        </w:rPr>
-        <w:t>sem</w:t>
-      </w:r>
-      <w:proofErr w:type="spellEnd"/>
-      <w:r>
-        <w:rPr>
-          <w:rFonts w:ascii="Times New Roman" w:hAnsi="Times New Roman" w:cs="Times New Roman"/>
-          <w:sz w:val="24"/>
-          <w:szCs w:val="24"/>
-        </w:rPr>
-        <w:t xml:space="preserve">) </w:t>
-      </w:r>
-      <w:bookmarkStart w:id="75" w:name="NewExpression"/>
-      <w:bookmarkEnd w:id="75"/>
       <w:proofErr w:type="spellStart"/>
       <w:r>
         <w:rPr>
@@ -21969,8 +21814,8 @@
         </w:rPr>
         <w:t xml:space="preserve">) </w:t>
       </w:r>
-      <w:bookmarkStart w:id="76" w:name="CallChain"/>
-      <w:bookmarkEnd w:id="76"/>
+      <w:bookmarkStart w:id="75" w:name="CallChain"/>
+      <w:bookmarkEnd w:id="75"/>
       <w:proofErr w:type="spellStart"/>
       <w:r>
         <w:rPr>
@@ -22180,7 +22025,7 @@
         </w:rPr>
         <w:t xml:space="preserve">) </w:t>
       </w:r>
-      <w:bookmarkStart w:id="77" w:name="Arguments"/>
+      <w:bookmarkStart w:id="76" w:name="Arguments"/>
       <w:r>
         <w:rPr>
           <w:rFonts w:ascii="Times New Roman" w:hAnsi="Times New Roman" w:cs="Times New Roman"/>
@@ -22189,7 +22034,7 @@
         </w:rPr>
         <w:t>Arguments</w:t>
       </w:r>
-      <w:bookmarkEnd w:id="77"/>
+      <w:bookmarkEnd w:id="76"/>
       <w:r>
         <w:rPr>
           <w:rFonts w:ascii="Times New Roman" w:hAnsi="Times New Roman" w:cs="Times New Roman"/>
@@ -22352,8 +22197,8 @@
         </w:rPr>
         <w:t xml:space="preserve">) </w:t>
       </w:r>
-      <w:bookmarkStart w:id="78" w:name="ForcedType"/>
-      <w:bookmarkEnd w:id="78"/>
+      <w:bookmarkStart w:id="77" w:name="ForcedType"/>
+      <w:bookmarkEnd w:id="77"/>
       <w:proofErr w:type="spellStart"/>
       <w:r>
         <w:rPr>
@@ -22475,7 +22320,7 @@
         </w:rPr>
         <w:t xml:space="preserve">) </w:t>
       </w:r>
-      <w:bookmarkStart w:id="79" w:name="ExpressionList"/>
+      <w:bookmarkStart w:id="78" w:name="ExpressionList"/>
       <w:proofErr w:type="spellStart"/>
       <w:r>
         <w:rPr>
@@ -22485,7 +22330,7 @@
         </w:rPr>
         <w:t>ExpressionList</w:t>
       </w:r>
-      <w:bookmarkEnd w:id="79"/>
+      <w:bookmarkEnd w:id="78"/>
       <w:proofErr w:type="spellEnd"/>
       <w:r>
         <w:rPr>
@@ -22756,8 +22601,8 @@
         </w:rPr>
         <w:t xml:space="preserve">) </w:t>
       </w:r>
-      <w:bookmarkStart w:id="80" w:name="Conditional"/>
-      <w:bookmarkEnd w:id="80"/>
+      <w:bookmarkStart w:id="79" w:name="Conditional"/>
+      <w:bookmarkEnd w:id="79"/>
       <w:r>
         <w:rPr>
           <w:rFonts w:ascii="Times New Roman" w:hAnsi="Times New Roman" w:cs="Times New Roman"/>
@@ -22766,7 +22611,7 @@
         </w:rPr>
         <w:t>Conditional:</w:t>
       </w:r>
-      <w:bookmarkStart w:id="81" w:name="If"/>
+      <w:bookmarkStart w:id="80" w:name="If"/>
     </w:p>
     <w:p>
       <w:pPr>
@@ -22827,11 +22672,10 @@
       <w:r>
         <w:rPr>
           <w:rFonts w:ascii="Lucida Console" w:hAnsi="Lucida Console"/>
-          <w:b/>
-          <w:sz w:val="24"/>
-          <w:szCs w:val="24"/>
-        </w:rPr>
-        <w:t>case</w:t>
+          <w:sz w:val="24"/>
+          <w:szCs w:val="24"/>
+        </w:rPr>
+        <w:t>“:”</w:t>
       </w:r>
       <w:r>
         <w:rPr>
@@ -22963,29 +22807,10 @@
       <w:r>
         <w:rPr>
           <w:rFonts w:ascii="Lucida Console" w:hAnsi="Lucida Console"/>
-          <w:b/>
-          <w:sz w:val="24"/>
-          <w:szCs w:val="24"/>
-        </w:rPr>
-        <w:t>ca</w:t>
-      </w:r>
-      <w:r>
-        <w:rPr>
-          <w:rFonts w:ascii="Lucida Console" w:hAnsi="Lucida Console"/>
-          <w:b/>
-          <w:sz w:val="24"/>
-          <w:szCs w:val="24"/>
-        </w:rPr>
-        <w:t>s</w:t>
-      </w:r>
-      <w:r>
-        <w:rPr>
-          <w:rFonts w:ascii="Lucida Console" w:hAnsi="Lucida Console"/>
-          <w:b/>
-          <w:sz w:val="24"/>
-          <w:szCs w:val="24"/>
-        </w:rPr>
-        <w:t>e</w:t>
+          <w:sz w:val="24"/>
+          <w:szCs w:val="24"/>
+        </w:rPr>
+        <w:t>“:”</w:t>
       </w:r>
       <w:r>
         <w:rPr>
@@ -23140,8 +22965,8 @@
         </w:rPr>
         <w:t xml:space="preserve"> </w:t>
       </w:r>
-      <w:bookmarkStart w:id="82" w:name="IfBody"/>
-      <w:bookmarkEnd w:id="82"/>
+      <w:bookmarkStart w:id="81" w:name="IfBody"/>
+      <w:bookmarkEnd w:id="81"/>
       <w:proofErr w:type="gramStart"/>
       <w:r>
         <w:rPr>
@@ -23219,7 +23044,7 @@
         </w:rPr>
         <w:t xml:space="preserve">) </w:t>
       </w:r>
-      <w:bookmarkStart w:id="83" w:name="Alternatives"/>
+      <w:bookmarkStart w:id="82" w:name="Alternatives"/>
       <w:r>
         <w:rPr>
           <w:rFonts w:ascii="Times New Roman" w:hAnsi="Times New Roman" w:cs="Times New Roman"/>
@@ -23228,7 +23053,7 @@
         </w:rPr>
         <w:t>Alternatives</w:t>
       </w:r>
-      <w:bookmarkEnd w:id="83"/>
+      <w:bookmarkEnd w:id="82"/>
       <w:r>
         <w:rPr>
           <w:rFonts w:ascii="Times New Roman" w:hAnsi="Times New Roman" w:cs="Times New Roman"/>
@@ -23269,39 +23094,6 @@
         </w:rPr>
         <w:t xml:space="preserve"> </w:t>
       </w:r>
-      <w:r>
-        <w:rPr>
-          <w:rFonts w:ascii="Lucida Console" w:hAnsi="Lucida Console"/>
-          <w:sz w:val="24"/>
-          <w:szCs w:val="24"/>
-        </w:rPr>
-        <w:t>“</w:t>
-      </w:r>
-      <w:r>
-        <w:rPr>
-          <w:rFonts w:ascii="Lucida Console" w:hAnsi="Lucida Console"/>
-          <w:b/>
-          <w:sz w:val="24"/>
-          <w:szCs w:val="24"/>
-        </w:rPr>
-        <w:t>do</w:t>
-      </w:r>
-      <w:r>
-        <w:rPr>
-          <w:rFonts w:ascii="Lucida Console" w:hAnsi="Lucida Console"/>
-          <w:sz w:val="24"/>
-          <w:szCs w:val="24"/>
-        </w:rPr>
-        <w:t>”</w:t>
-      </w:r>
-      <w:r>
-        <w:rPr>
-          <w:rFonts w:ascii="Lucida Console" w:hAnsi="Lucida Console"/>
-          <w:sz w:val="24"/>
-          <w:szCs w:val="24"/>
-        </w:rPr>
-        <w:t xml:space="preserve"> </w:t>
-      </w:r>
       <w:hyperlink w:anchor="StatementsList" w:history="1">
         <w:proofErr w:type="spellStart"/>
         <w:r>
@@ -23348,9 +23140,18 @@
           <w:sz w:val="24"/>
           <w:szCs w:val="24"/>
         </w:rPr>
-        <w:t>case</w:t>
+        <w:t>“</w:t>
       </w:r>
       <w:proofErr w:type="gramEnd"/>
+      <w:r>
+        <w:rPr>
+          <w:rFonts w:ascii="Lucida Console" w:hAnsi="Lucida Console"/>
+          <w:b/>
+          <w:sz w:val="24"/>
+          <w:szCs w:val="24"/>
+        </w:rPr>
+        <w:t>:”</w:t>
+      </w:r>
       <w:r>
         <w:rPr>
           <w:rFonts w:ascii="Lucida Console" w:hAnsi="Lucida Console"/>
@@ -23372,39 +23173,6 @@
         </w:r>
         <w:proofErr w:type="spellEnd"/>
       </w:hyperlink>
-      <w:r>
-        <w:rPr>
-          <w:rFonts w:ascii="Lucida Console" w:hAnsi="Lucida Console"/>
-          <w:sz w:val="24"/>
-          <w:szCs w:val="24"/>
-        </w:rPr>
-        <w:t xml:space="preserve"> </w:t>
-      </w:r>
-      <w:r>
-        <w:rPr>
-          <w:rFonts w:ascii="Lucida Console" w:hAnsi="Lucida Console"/>
-          <w:sz w:val="24"/>
-          <w:szCs w:val="24"/>
-        </w:rPr>
-        <w:t>“</w:t>
-      </w:r>
-      <w:r>
-        <w:rPr>
-          <w:rFonts w:ascii="Lucida Console" w:hAnsi="Lucida Console"/>
-          <w:b/>
-          <w:sz w:val="24"/>
-          <w:szCs w:val="24"/>
-        </w:rPr>
-        <w:t>do</w:t>
-      </w:r>
-      <w:r>
-        <w:rPr>
-          <w:rFonts w:ascii="Lucida Console" w:hAnsi="Lucida Console"/>
-          <w:sz w:val="24"/>
-          <w:szCs w:val="24"/>
-        </w:rPr>
-        <w:t>”</w:t>
-      </w:r>
       <w:r>
         <w:rPr>
           <w:rFonts w:ascii="Lucida Console" w:hAnsi="Lucida Console"/>
@@ -23444,8 +23212,8 @@
           <w:szCs w:val="24"/>
         </w:rPr>
       </w:pPr>
-      <w:bookmarkStart w:id="84" w:name="Case"/>
-      <w:bookmarkEnd w:id="81"/>
+      <w:bookmarkStart w:id="83" w:name="Case"/>
+      <w:bookmarkEnd w:id="80"/>
       <w:r>
         <w:rPr>
           <w:rFonts w:ascii="Lucida Console" w:hAnsi="Lucida Console"/>
@@ -23531,8 +23299,8 @@
         </w:rPr>
         <w:t xml:space="preserve">) </w:t>
       </w:r>
-      <w:bookmarkStart w:id="85" w:name="AlternativeTags"/>
-      <w:bookmarkEnd w:id="85"/>
+      <w:bookmarkStart w:id="84" w:name="AlternativeTags"/>
+      <w:bookmarkEnd w:id="84"/>
       <w:proofErr w:type="spellStart"/>
       <w:r>
         <w:rPr>
@@ -23709,8 +23477,8 @@
         </w:rPr>
         <w:t xml:space="preserve">) </w:t>
       </w:r>
-      <w:bookmarkStart w:id="86" w:name="AlternativeTag"/>
-      <w:bookmarkEnd w:id="86"/>
+      <w:bookmarkStart w:id="85" w:name="AlternativeTag"/>
+      <w:bookmarkEnd w:id="85"/>
       <w:proofErr w:type="spellStart"/>
       <w:r>
         <w:rPr>
@@ -23921,8 +23689,8 @@
         </w:rPr>
         <w:t xml:space="preserve">) </w:t>
       </w:r>
-      <w:bookmarkStart w:id="87" w:name="memberDescription"/>
-      <w:bookmarkEnd w:id="87"/>
+      <w:bookmarkStart w:id="86" w:name="memberDescription"/>
+      <w:bookmarkEnd w:id="86"/>
       <w:proofErr w:type="spellStart"/>
       <w:r>
         <w:rPr>
@@ -24120,8 +23888,8 @@
         </w:rPr>
         <w:t>) S() F()</w:t>
       </w:r>
-      <w:bookmarkStart w:id="88" w:name="Loop"/>
-      <w:bookmarkEnd w:id="84"/>
+      <w:bookmarkStart w:id="87" w:name="Loop"/>
+      <w:bookmarkEnd w:id="83"/>
     </w:p>
     <w:p>
       <w:pPr>
@@ -24449,7 +24217,7 @@
         </w:rPr>
         <w:t xml:space="preserve"> S() F()</w:t>
       </w:r>
-      <w:bookmarkEnd w:id="88"/>
+      <w:bookmarkEnd w:id="87"/>
     </w:p>
     <w:p>
       <w:pPr>
@@ -24465,7 +24233,7 @@
           <w:szCs w:val="24"/>
         </w:rPr>
       </w:pPr>
-      <w:bookmarkStart w:id="89" w:name="RoutineType"/>
+      <w:bookmarkStart w:id="88" w:name="RoutineType"/>
       <w:r>
         <w:rPr>
           <w:rFonts w:ascii="Times New Roman" w:hAnsi="Times New Roman" w:cs="Times New Roman"/>
@@ -24492,7 +24260,7 @@
         </w:rPr>
         <w:t xml:space="preserve">) </w:t>
       </w:r>
-      <w:bookmarkStart w:id="90" w:name="Type"/>
+      <w:bookmarkStart w:id="89" w:name="Type"/>
       <w:r>
         <w:rPr>
           <w:rFonts w:ascii="Times New Roman" w:hAnsi="Times New Roman" w:cs="Times New Roman"/>
@@ -24501,7 +24269,7 @@
         </w:rPr>
         <w:t>Type</w:t>
       </w:r>
-      <w:bookmarkEnd w:id="90"/>
+      <w:bookmarkEnd w:id="89"/>
       <w:r>
         <w:rPr>
           <w:rFonts w:ascii="Times New Roman" w:hAnsi="Times New Roman" w:cs="Times New Roman"/>
@@ -24609,8 +24377,8 @@
         </w:rPr>
         <w:t xml:space="preserve">) </w:t>
       </w:r>
-      <w:bookmarkStart w:id="91" w:name="AttachedType"/>
-      <w:bookmarkEnd w:id="91"/>
+      <w:bookmarkStart w:id="90" w:name="AttachedType"/>
+      <w:bookmarkEnd w:id="90"/>
       <w:proofErr w:type="spellStart"/>
       <w:r>
         <w:rPr>
@@ -24804,8 +24572,8 @@
         </w:rPr>
         <w:t xml:space="preserve">) </w:t>
       </w:r>
-      <w:bookmarkStart w:id="92" w:name="AnonymousUnitType"/>
-      <w:bookmarkEnd w:id="92"/>
+      <w:bookmarkStart w:id="91" w:name="AnonymousUnitType"/>
+      <w:bookmarkEnd w:id="91"/>
       <w:proofErr w:type="spellStart"/>
       <w:r>
         <w:rPr>
@@ -24975,7 +24743,7 @@
         </w:rPr>
         <w:t>RoutineType</w:t>
       </w:r>
-      <w:bookmarkEnd w:id="89"/>
+      <w:bookmarkEnd w:id="88"/>
       <w:proofErr w:type="spellEnd"/>
       <w:r>
         <w:rPr>
@@ -25047,7 +24815,7 @@
         </w:rPr>
         <w:t xml:space="preserve"> </w:t>
       </w:r>
-      <w:bookmarkStart w:id="93" w:name="Signature"/>
+      <w:bookmarkStart w:id="92" w:name="Signature"/>
       <w:r>
         <w:rPr>
           <w:rFonts w:ascii="Lucida Console" w:hAnsi="Lucida Console"/>
@@ -25319,8 +25087,8 @@
         </w:rPr>
         <w:t xml:space="preserve">) </w:t>
       </w:r>
-      <w:bookmarkStart w:id="94" w:name="RangeType"/>
-      <w:bookmarkEnd w:id="94"/>
+      <w:bookmarkStart w:id="93" w:name="RangeType"/>
+      <w:bookmarkEnd w:id="93"/>
       <w:proofErr w:type="spellStart"/>
       <w:r>
         <w:rPr>
@@ -25586,8 +25354,8 @@
         </w:rPr>
         <w:t>}) S() F()</w:t>
       </w:r>
-      <w:bookmarkStart w:id="95" w:name="UnitTypeName"/>
-      <w:bookmarkEnd w:id="93"/>
+      <w:bookmarkStart w:id="94" w:name="UnitTypeName"/>
+      <w:bookmarkEnd w:id="92"/>
     </w:p>
     <w:p>
       <w:pPr>
@@ -25603,8 +25371,8 @@
           <w:szCs w:val="24"/>
         </w:rPr>
       </w:pPr>
-      <w:bookmarkStart w:id="96" w:name="AnchorType"/>
-      <w:bookmarkStart w:id="97" w:name="TupleField"/>
+      <w:bookmarkStart w:id="95" w:name="AnchorType"/>
+      <w:bookmarkStart w:id="96" w:name="TupleField"/>
       <w:r>
         <w:rPr>
           <w:rFonts w:ascii="Times New Roman" w:hAnsi="Times New Roman" w:cs="Times New Roman"/>
@@ -25640,7 +25408,7 @@
         </w:rPr>
         <w:t>AnchorType</w:t>
       </w:r>
-      <w:bookmarkEnd w:id="96"/>
+      <w:bookmarkEnd w:id="95"/>
       <w:proofErr w:type="spellEnd"/>
       <w:r>
         <w:rPr>
@@ -26115,7 +25883,7 @@
         </w:rPr>
         <w:t>TupleField</w:t>
       </w:r>
-      <w:bookmarkEnd w:id="97"/>
+      <w:bookmarkEnd w:id="96"/>
       <w:proofErr w:type="spellEnd"/>
       <w:r>
         <w:rPr>
@@ -26541,8 +26309,8 @@
         </w:rPr>
         <w:t xml:space="preserve"> ] S() F()</w:t>
       </w:r>
-      <w:bookmarkStart w:id="98" w:name="UnitType"/>
-      <w:bookmarkEnd w:id="95"/>
+      <w:bookmarkStart w:id="97" w:name="UnitType"/>
+      <w:bookmarkEnd w:id="94"/>
     </w:p>
     <w:p>
       <w:pPr>
@@ -26593,7 +26361,7 @@
         </w:rPr>
         <w:t>UnitType</w:t>
       </w:r>
-      <w:bookmarkEnd w:id="98"/>
+      <w:bookmarkEnd w:id="97"/>
       <w:proofErr w:type="spellEnd"/>
       <w:r>
         <w:rPr>
@@ -26817,8 +26585,8 @@
         </w:rPr>
         <w:t xml:space="preserve">) </w:t>
       </w:r>
-      <w:bookmarkStart w:id="99" w:name="UnitName"/>
-      <w:bookmarkEnd w:id="99"/>
+      <w:bookmarkStart w:id="98" w:name="UnitName"/>
+      <w:bookmarkEnd w:id="98"/>
       <w:proofErr w:type="spellStart"/>
       <w:r>
         <w:rPr>
@@ -27428,6 +27196,8 @@
         </w:rPr>
         <w:t>Cmod</w:t>
       </w:r>
+      <w:bookmarkStart w:id="99" w:name="_GoBack"/>
+      <w:bookmarkEnd w:id="99"/>
       <w:proofErr w:type="spellEnd"/>
     </w:p>
     <w:p>
@@ -30026,25 +29796,14 @@
           <w:szCs w:val="24"/>
         </w:rPr>
       </w:pPr>
-      <w:proofErr w:type="spellStart"/>
-      <w:r>
-        <w:rPr>
-          <w:rFonts w:ascii="Lucida Console" w:hAnsi="Lucida Console"/>
-          <w:b/>
-          <w:sz w:val="24"/>
-          <w:szCs w:val="24"/>
-        </w:rPr>
-        <w:t>SLang</w:t>
-      </w:r>
-      <w:proofErr w:type="spellEnd"/>
-      <w:r>
-        <w:rPr>
-          <w:rFonts w:ascii="Lucida Console" w:hAnsi="Lucida Console"/>
-          <w:b/>
-          <w:sz w:val="24"/>
-          <w:szCs w:val="24"/>
-        </w:rPr>
-        <w:t xml:space="preserve"> </w:t>
+      <w:r>
+        <w:rPr>
+          <w:rFonts w:ascii="Lucida Console" w:hAnsi="Lucida Console"/>
+          <w:b/>
+          <w:sz w:val="24"/>
+          <w:szCs w:val="24"/>
+        </w:rPr>
+        <w:t xml:space="preserve">SLang </w:t>
       </w:r>
       <w:r>
         <w:rPr>
@@ -32198,25 +31957,14 @@
           <w:szCs w:val="24"/>
         </w:rPr>
       </w:pPr>
-      <w:proofErr w:type="spellStart"/>
-      <w:r>
-        <w:rPr>
-          <w:rFonts w:ascii="Lucida Console" w:hAnsi="Lucida Console"/>
-          <w:b/>
-          <w:sz w:val="24"/>
-          <w:szCs w:val="24"/>
-        </w:rPr>
-        <w:t>SLang</w:t>
-      </w:r>
-      <w:proofErr w:type="spellEnd"/>
-      <w:r>
-        <w:rPr>
-          <w:rFonts w:ascii="Lucida Console" w:hAnsi="Lucida Console"/>
-          <w:b/>
-          <w:sz w:val="24"/>
-          <w:szCs w:val="24"/>
-        </w:rPr>
-        <w:t xml:space="preserve"> semantics:</w:t>
+      <w:r>
+        <w:rPr>
+          <w:rFonts w:ascii="Lucida Console" w:hAnsi="Lucida Console"/>
+          <w:b/>
+          <w:sz w:val="24"/>
+          <w:szCs w:val="24"/>
+        </w:rPr>
+        <w:t>SLang semantics:</w:t>
       </w:r>
       <w:r>
         <w:rPr>
@@ -49643,7 +49391,7 @@
 </file>
 
 <file path=customXml/itemProps1.xml><?xml version="1.0" encoding="utf-8"?>
-<ds:datastoreItem xmlns:ds="http://schemas.openxmlformats.org/officeDocument/2006/customXml" ds:itemID="{3FC6343B-BCCB-4438-BAB8-48A404FB7AB3}">
+<ds:datastoreItem xmlns:ds="http://schemas.openxmlformats.org/officeDocument/2006/customXml" ds:itemID="{F398DED8-445B-4C55-BA8B-2EEB10827F97}">
   <ds:schemaRefs>
     <ds:schemaRef ds:uri="http://schemas.openxmlformats.org/officeDocument/2006/bibliography"/>
   </ds:schemaRefs>

</xml_diff>

<commit_message>
case restored in if constructions. All exampl;es moved to proper folders
</commit_message>
<xml_diff>
--- a/Docs/SLang reference.docx
+++ b/Docs/SLang reference.docx
@@ -12,6 +12,8 @@
           <w:szCs w:val="24"/>
         </w:rPr>
       </w:pPr>
+      <w:bookmarkStart w:id="0" w:name="_GoBack"/>
+      <w:bookmarkEnd w:id="0"/>
       <w:proofErr w:type="gramStart"/>
       <w:r>
         <w:rPr>
@@ -174,7 +176,7 @@
           <w:sz w:val="24"/>
           <w:szCs w:val="24"/>
         </w:rPr>
-        <w:t>28</w:t>
+        <w:t>30</w:t>
       </w:r>
       <w:r>
         <w:rPr>
@@ -531,6 +533,62 @@
               <w:rPr>
                 <w:b/>
               </w:rPr>
+              <w:t>case</w:t>
+            </w:r>
+          </w:p>
+        </w:tc>
+        <w:tc>
+          <w:tcPr>
+            <w:tcW w:w="6684" w:type="dxa"/>
+          </w:tcPr>
+          <w:p>
+            <w:pPr>
+              <w:pStyle w:val="a3"/>
+              <w:keepLines/>
+              <w:ind w:left="0"/>
+            </w:pPr>
+            <w:r>
+              <w:t>Statement: start of alternative</w:t>
+            </w:r>
+          </w:p>
+        </w:tc>
+      </w:tr>
+      <w:tr>
+        <w:trPr>
+          <w:jc w:val="center"/>
+        </w:trPr>
+        <w:tc>
+          <w:tcPr>
+            <w:tcW w:w="558" w:type="dxa"/>
+          </w:tcPr>
+          <w:p>
+            <w:pPr>
+              <w:pStyle w:val="a3"/>
+              <w:keepLines/>
+              <w:ind w:left="0"/>
+            </w:pPr>
+            <w:r>
+              <w:t>4</w:t>
+            </w:r>
+          </w:p>
+        </w:tc>
+        <w:tc>
+          <w:tcPr>
+            <w:tcW w:w="1980" w:type="dxa"/>
+          </w:tcPr>
+          <w:p>
+            <w:pPr>
+              <w:pStyle w:val="a3"/>
+              <w:keepLines/>
+              <w:ind w:left="0"/>
+              <w:rPr>
+                <w:b/>
+              </w:rPr>
+            </w:pPr>
+            <w:r>
+              <w:rPr>
+                <w:b/>
+              </w:rPr>
               <w:t>c</w:t>
             </w:r>
             <w:r>
@@ -572,7 +630,7 @@
               <w:ind w:left="0"/>
             </w:pPr>
             <w:r>
-              <w:t>4</w:t>
+              <w:t>5</w:t>
             </w:r>
           </w:p>
         </w:tc>
@@ -640,7 +698,7 @@
               <w:ind w:left="0"/>
             </w:pPr>
             <w:r>
-              <w:t>5</w:t>
+              <w:t>6</w:t>
             </w:r>
           </w:p>
         </w:tc>
@@ -699,7 +757,7 @@
               <w:ind w:left="0"/>
             </w:pPr>
             <w:r>
-              <w:t>6</w:t>
+              <w:t>7</w:t>
             </w:r>
           </w:p>
         </w:tc>
@@ -758,7 +816,7 @@
               <w:ind w:left="0"/>
             </w:pPr>
             <w:r>
-              <w:t>7</w:t>
+              <w:t>8</w:t>
             </w:r>
           </w:p>
         </w:tc>
@@ -831,7 +889,7 @@
               <w:ind w:left="0"/>
             </w:pPr>
             <w:r>
-              <w:t>8</w:t>
+              <w:t>9</w:t>
             </w:r>
           </w:p>
         </w:tc>
@@ -887,7 +945,7 @@
               <w:ind w:left="0"/>
             </w:pPr>
             <w:r>
-              <w:t>9</w:t>
+              <w:t>10</w:t>
             </w:r>
           </w:p>
         </w:tc>
@@ -943,7 +1001,7 @@
               <w:ind w:left="0"/>
             </w:pPr>
             <w:r>
-              <w:t>10</w:t>
+              <w:t>11</w:t>
             </w:r>
           </w:p>
         </w:tc>
@@ -1002,7 +1060,7 @@
               <w:ind w:left="0"/>
             </w:pPr>
             <w:r>
-              <w:t>11</w:t>
+              <w:t>12</w:t>
             </w:r>
           </w:p>
         </w:tc>
@@ -1082,7 +1140,7 @@
               <w:ind w:left="0"/>
             </w:pPr>
             <w:r>
-              <w:t>12</w:t>
+              <w:t>13</w:t>
             </w:r>
           </w:p>
         </w:tc>
@@ -1150,7 +1208,7 @@
               <w:ind w:left="0"/>
             </w:pPr>
             <w:r>
-              <w:t>13</w:t>
+              <w:t>14</w:t>
             </w:r>
           </w:p>
         </w:tc>
@@ -1209,7 +1267,7 @@
               <w:ind w:left="0"/>
             </w:pPr>
             <w:r>
-              <w:t>14</w:t>
+              <w:t>16</w:t>
             </w:r>
           </w:p>
         </w:tc>
@@ -1265,7 +1323,7 @@
               <w:ind w:left="0"/>
             </w:pPr>
             <w:r>
-              <w:t>16</w:t>
+              <w:t>17</w:t>
             </w:r>
           </w:p>
         </w:tc>
@@ -1321,7 +1379,7 @@
               <w:ind w:left="0"/>
             </w:pPr>
             <w:r>
-              <w:t>17</w:t>
+              <w:t>18</w:t>
             </w:r>
           </w:p>
         </w:tc>
@@ -1380,7 +1438,7 @@
               <w:ind w:left="0"/>
             </w:pPr>
             <w:r>
-              <w:t>18</w:t>
+              <w:t>19</w:t>
             </w:r>
           </w:p>
         </w:tc>
@@ -1439,7 +1497,7 @@
               <w:ind w:left="0"/>
             </w:pPr>
             <w:r>
-              <w:t>19</w:t>
+              <w:t>20</w:t>
             </w:r>
           </w:p>
         </w:tc>
@@ -1481,7 +1539,11 @@
               <w:t xml:space="preserve"> characteristic</w:t>
             </w:r>
             <w:r>
-              <w:t>s: States that this attribute overrides all possible inherited versions.</w:t>
+              <w:t xml:space="preserve">s: States that this attribute overrides all </w:t>
+            </w:r>
+            <w:r>
+              <w:lastRenderedPageBreak/>
+              <w:t>possible inherited versions.</w:t>
             </w:r>
           </w:p>
         </w:tc>
@@ -1502,7 +1564,7 @@
             </w:pPr>
             <w:r>
               <w:lastRenderedPageBreak/>
-              <w:t>20</w:t>
+              <w:t>21</w:t>
             </w:r>
           </w:p>
         </w:tc>
@@ -1561,7 +1623,7 @@
               <w:ind w:left="0"/>
             </w:pPr>
             <w:r>
-              <w:t>21</w:t>
+              <w:t>22</w:t>
             </w:r>
           </w:p>
         </w:tc>
@@ -1617,7 +1679,7 @@
               <w:ind w:left="0"/>
             </w:pPr>
             <w:r>
-              <w:t>22</w:t>
+              <w:t>23</w:t>
             </w:r>
           </w:p>
         </w:tc>
@@ -1676,7 +1738,7 @@
               <w:ind w:left="0"/>
             </w:pPr>
             <w:r>
-              <w:t>23</w:t>
+              <w:t>24</w:t>
             </w:r>
           </w:p>
         </w:tc>
@@ -1732,7 +1794,7 @@
               <w:ind w:left="0"/>
             </w:pPr>
             <w:r>
-              <w:t>24</w:t>
+              <w:t>25</w:t>
             </w:r>
           </w:p>
         </w:tc>
@@ -1812,7 +1874,7 @@
               <w:ind w:left="0"/>
             </w:pPr>
             <w:r>
-              <w:t>25</w:t>
+              <w:t>26</w:t>
             </w:r>
           </w:p>
         </w:tc>
@@ -1871,7 +1933,7 @@
               <w:ind w:left="0"/>
             </w:pPr>
             <w:r>
-              <w:t>26</w:t>
+              <w:t>27</w:t>
             </w:r>
           </w:p>
         </w:tc>
@@ -1923,12 +1985,10 @@
           </w:tcPr>
           <w:p>
             <w:pPr>
-              <w:pStyle w:val="a3"/>
               <w:keepLines/>
-              <w:ind w:left="0"/>
             </w:pPr>
             <w:r>
-              <w:t>27</w:t>
+              <w:t>28</w:t>
             </w:r>
           </w:p>
         </w:tc>
@@ -1982,10 +2042,12 @@
           </w:tcPr>
           <w:p>
             <w:pPr>
+              <w:pStyle w:val="a3"/>
               <w:keepLines/>
+              <w:ind w:left="0"/>
             </w:pPr>
             <w:r>
-              <w:t>28</w:t>
+              <w:t>29</w:t>
             </w:r>
           </w:p>
         </w:tc>
@@ -2041,7 +2103,7 @@
               <w:ind w:left="0"/>
             </w:pPr>
             <w:r>
-              <w:t>29</w:t>
+              <w:t>30</w:t>
             </w:r>
           </w:p>
         </w:tc>
@@ -2100,7 +2162,7 @@
               <w:ind w:left="0"/>
             </w:pPr>
             <w:r>
-              <w:t>30</w:t>
+              <w:t>31</w:t>
             </w:r>
           </w:p>
         </w:tc>
@@ -2169,7 +2231,7 @@
               <w:ind w:left="0"/>
             </w:pPr>
             <w:r>
-              <w:t>31</w:t>
+              <w:t>32</w:t>
             </w:r>
           </w:p>
         </w:tc>
@@ -2235,7 +2297,7 @@
               <w:ind w:left="0"/>
             </w:pPr>
             <w:r>
-              <w:t>32</w:t>
+              <w:t>33</w:t>
             </w:r>
           </w:p>
         </w:tc>
@@ -2302,7 +2364,7 @@
               <w:ind w:left="0"/>
             </w:pPr>
             <w:r>
-              <w:t>33</w:t>
+              <w:t>34</w:t>
             </w:r>
           </w:p>
         </w:tc>
@@ -2369,7 +2431,7 @@
               <w:ind w:left="0"/>
             </w:pPr>
             <w:r>
-              <w:t>34</w:t>
+              <w:t>35</w:t>
             </w:r>
           </w:p>
         </w:tc>
@@ -2419,7 +2481,11 @@
             </w:r>
             <w:proofErr w:type="spellEnd"/>
             <w:r>
-              <w:t xml:space="preserve"> (‘abstract’) unit routine or objectless (‘abstract’) unit</w:t>
+              <w:t xml:space="preserve"> (‘abstract’) unit routine or </w:t>
+            </w:r>
+            <w:r>
+              <w:lastRenderedPageBreak/>
+              <w:t>objectless (‘abstract’) unit</w:t>
             </w:r>
           </w:p>
         </w:tc>
@@ -2440,7 +2506,7 @@
             </w:pPr>
             <w:r>
               <w:lastRenderedPageBreak/>
-              <w:t>35</w:t>
+              <w:t>36</w:t>
             </w:r>
           </w:p>
         </w:tc>
@@ -2496,7 +2562,7 @@
               <w:ind w:left="0"/>
             </w:pPr>
             <w:r>
-              <w:t>36</w:t>
+              <w:t>37</w:t>
             </w:r>
           </w:p>
         </w:tc>
@@ -2823,7 +2889,7 @@
           <w:szCs w:val="24"/>
         </w:rPr>
       </w:pPr>
-      <w:bookmarkStart w:id="0" w:name="Compilation"/>
+      <w:bookmarkStart w:id="1" w:name="Compilation"/>
       <w:r>
         <w:rPr>
           <w:rFonts w:ascii="Times New Roman" w:hAnsi="Times New Roman" w:cs="Times New Roman"/>
@@ -2895,7 +2961,7 @@
         </w:rPr>
         <w:t>Compilation</w:t>
       </w:r>
-      <w:bookmarkEnd w:id="0"/>
+      <w:bookmarkEnd w:id="1"/>
       <w:r>
         <w:rPr>
           <w:rFonts w:ascii="Times New Roman" w:hAnsi="Times New Roman" w:cs="Times New Roman"/>
@@ -3054,8 +3120,8 @@
         </w:rPr>
         <w:t xml:space="preserve">) </w:t>
       </w:r>
-      <w:bookmarkStart w:id="1" w:name="Assembly"/>
-      <w:bookmarkEnd w:id="1"/>
+      <w:bookmarkStart w:id="2" w:name="Assembly"/>
+      <w:bookmarkEnd w:id="2"/>
       <w:r>
         <w:rPr>
           <w:rFonts w:ascii="Times New Roman" w:hAnsi="Times New Roman" w:cs="Times New Roman"/>
@@ -4272,8 +4338,8 @@
         </w:rPr>
         <w:t xml:space="preserve"> party modules to be linked in</w:t>
       </w:r>
-      <w:bookmarkStart w:id="2" w:name="ImportDsc"/>
-      <w:bookmarkEnd w:id="2"/>
+      <w:bookmarkStart w:id="3" w:name="ImportDsc"/>
+      <w:bookmarkEnd w:id="3"/>
       <w:r>
         <w:rPr>
           <w:rFonts w:ascii="Lucida Console" w:hAnsi="Lucida Console"/>
@@ -4381,12 +4447,12 @@
         </w:rPr>
         <w:t xml:space="preserve">) </w:t>
       </w:r>
-      <w:bookmarkStart w:id="3" w:name="FileName"/>
-      <w:bookmarkStart w:id="4" w:name="OSname"/>
-      <w:bookmarkStart w:id="5" w:name="FSname"/>
-      <w:bookmarkEnd w:id="3"/>
+      <w:bookmarkStart w:id="4" w:name="FileName"/>
+      <w:bookmarkStart w:id="5" w:name="OSname"/>
+      <w:bookmarkStart w:id="6" w:name="FSname"/>
       <w:bookmarkEnd w:id="4"/>
       <w:bookmarkEnd w:id="5"/>
+      <w:bookmarkEnd w:id="6"/>
       <w:proofErr w:type="spellStart"/>
       <w:r>
         <w:rPr>
@@ -4559,7 +4625,7 @@
         </w:rPr>
         <w:t xml:space="preserve">) </w:t>
       </w:r>
-      <w:bookmarkStart w:id="6" w:name="CompilationUnit"/>
+      <w:bookmarkStart w:id="7" w:name="CompilationUnit"/>
       <w:proofErr w:type="spellStart"/>
       <w:r>
         <w:rPr>
@@ -4569,7 +4635,7 @@
         </w:rPr>
         <w:t>CompilationUnit</w:t>
       </w:r>
-      <w:bookmarkEnd w:id="6"/>
+      <w:bookmarkEnd w:id="7"/>
       <w:proofErr w:type="spellEnd"/>
       <w:r>
         <w:rPr>
@@ -4779,8 +4845,8 @@
         </w:rPr>
         <w:t xml:space="preserve">) </w:t>
       </w:r>
-      <w:bookmarkStart w:id="7" w:name="UseDirective"/>
-      <w:bookmarkEnd w:id="7"/>
+      <w:bookmarkStart w:id="8" w:name="UseDirective"/>
+      <w:bookmarkEnd w:id="8"/>
       <w:proofErr w:type="spellStart"/>
       <w:r>
         <w:rPr>
@@ -5086,11 +5152,11 @@
         </w:rPr>
         <w:t xml:space="preserve">) </w:t>
       </w:r>
-      <w:bookmarkStart w:id="8" w:name="UnitUseDirective"/>
-      <w:bookmarkStart w:id="9" w:name="EnclosedUseDirective"/>
-      <w:bookmarkStart w:id="10" w:name="UseClause"/>
-      <w:bookmarkEnd w:id="8"/>
+      <w:bookmarkStart w:id="9" w:name="UnitUseDirective"/>
+      <w:bookmarkStart w:id="10" w:name="EnclosedUseDirective"/>
+      <w:bookmarkStart w:id="11" w:name="UseClause"/>
       <w:bookmarkEnd w:id="9"/>
+      <w:bookmarkEnd w:id="10"/>
       <w:proofErr w:type="spellStart"/>
       <w:r>
         <w:rPr>
@@ -5108,7 +5174,7 @@
         </w:rPr>
         <w:t>Use</w:t>
       </w:r>
-      <w:bookmarkEnd w:id="10"/>
+      <w:bookmarkEnd w:id="11"/>
       <w:r>
         <w:rPr>
           <w:rFonts w:ascii="Times New Roman" w:hAnsi="Times New Roman" w:cs="Times New Roman"/>
@@ -5503,8 +5569,8 @@
         </w:rPr>
         <w:t xml:space="preserve">) </w:t>
       </w:r>
-      <w:bookmarkStart w:id="11" w:name="EnclosedUseEement"/>
-      <w:bookmarkEnd w:id="11"/>
+      <w:bookmarkStart w:id="12" w:name="EnclosedUseEement"/>
+      <w:bookmarkEnd w:id="12"/>
       <w:proofErr w:type="spellStart"/>
       <w:r>
         <w:rPr>
@@ -5699,8 +5765,8 @@
         </w:rPr>
         <w:t xml:space="preserve"> </w:t>
       </w:r>
-      <w:bookmarkStart w:id="12" w:name="AnonymousRoutine"/>
-      <w:bookmarkEnd w:id="12"/>
+      <w:bookmarkStart w:id="13" w:name="AnonymousRoutine"/>
+      <w:bookmarkEnd w:id="13"/>
       <w:proofErr w:type="spellStart"/>
       <w:r>
         <w:rPr>
@@ -5740,7 +5806,7 @@
         </w:r>
         <w:proofErr w:type="spellEnd"/>
       </w:hyperlink>
-      <w:bookmarkStart w:id="13" w:name="StatementsList"/>
+      <w:bookmarkStart w:id="14" w:name="StatementsList"/>
       <w:r>
         <w:rPr>
           <w:rFonts w:ascii="Lucida Console" w:hAnsi="Lucida Console"/>
@@ -5846,7 +5912,7 @@
         </w:rPr>
         <w:t>StatementsList</w:t>
       </w:r>
-      <w:bookmarkEnd w:id="13"/>
+      <w:bookmarkEnd w:id="14"/>
       <w:proofErr w:type="spellEnd"/>
       <w:r>
         <w:rPr>
@@ -5950,8 +6016,8 @@
         </w:rPr>
         <w:t xml:space="preserve">) </w:t>
       </w:r>
-      <w:bookmarkStart w:id="14" w:name="StandaloneRoutine"/>
-      <w:bookmarkEnd w:id="14"/>
+      <w:bookmarkStart w:id="15" w:name="StandaloneRoutine"/>
+      <w:bookmarkEnd w:id="15"/>
       <w:proofErr w:type="spellStart"/>
       <w:r>
         <w:rPr>
@@ -6459,7 +6525,7 @@
         </w:rPr>
         <w:t xml:space="preserve">) </w:t>
       </w:r>
-      <w:bookmarkStart w:id="15" w:name="InnerBlock"/>
+      <w:bookmarkStart w:id="16" w:name="InnerBlock"/>
       <w:proofErr w:type="spellStart"/>
       <w:r>
         <w:rPr>
@@ -6469,7 +6535,7 @@
         </w:rPr>
         <w:t>InnerBlock</w:t>
       </w:r>
-      <w:bookmarkEnd w:id="15"/>
+      <w:bookmarkEnd w:id="16"/>
       <w:proofErr w:type="spellEnd"/>
       <w:r>
         <w:rPr>
@@ -6903,8 +6969,8 @@
         </w:rPr>
         <w:t xml:space="preserve">) </w:t>
       </w:r>
-      <w:bookmarkStart w:id="16" w:name="WhenClause"/>
-      <w:bookmarkEnd w:id="16"/>
+      <w:bookmarkStart w:id="17" w:name="WhenClause"/>
+      <w:bookmarkEnd w:id="17"/>
       <w:proofErr w:type="spellStart"/>
       <w:r>
         <w:rPr>
@@ -7086,10 +7152,10 @@
         </w:rPr>
         <w:t xml:space="preserve">) </w:t>
       </w:r>
-      <w:bookmarkStart w:id="17" w:name="Parameters"/>
-      <w:bookmarkStart w:id="18" w:name="UnitRoutineParameters"/>
-      <w:bookmarkEnd w:id="17"/>
+      <w:bookmarkStart w:id="18" w:name="Parameters"/>
+      <w:bookmarkStart w:id="19" w:name="UnitRoutineParameters"/>
       <w:bookmarkEnd w:id="18"/>
+      <w:bookmarkEnd w:id="19"/>
       <w:proofErr w:type="spellStart"/>
       <w:r>
         <w:rPr>
@@ -7266,8 +7332,8 @@
         </w:rPr>
         <w:t xml:space="preserve">) </w:t>
       </w:r>
-      <w:bookmarkStart w:id="19" w:name="StandaloneRoutineParameters"/>
-      <w:bookmarkEnd w:id="19"/>
+      <w:bookmarkStart w:id="20" w:name="StandaloneRoutineParameters"/>
+      <w:bookmarkEnd w:id="20"/>
       <w:proofErr w:type="spellStart"/>
       <w:r>
         <w:rPr>
@@ -7487,7 +7553,7 @@
           <w:szCs w:val="24"/>
         </w:rPr>
       </w:pPr>
-      <w:bookmarkStart w:id="20" w:name="RequireBlock"/>
+      <w:bookmarkStart w:id="21" w:name="RequireBlock"/>
       <w:r>
         <w:rPr>
           <w:rFonts w:ascii="Times New Roman" w:hAnsi="Times New Roman" w:cs="Times New Roman"/>
@@ -7514,9 +7580,9 @@
         </w:rPr>
         <w:t xml:space="preserve">) </w:t>
       </w:r>
-      <w:bookmarkStart w:id="21" w:name="UnitRoutineParameter"/>
-      <w:bookmarkStart w:id="22" w:name="Parameter"/>
-      <w:bookmarkEnd w:id="21"/>
+      <w:bookmarkStart w:id="22" w:name="UnitRoutineParameter"/>
+      <w:bookmarkStart w:id="23" w:name="Parameter"/>
+      <w:bookmarkEnd w:id="22"/>
       <w:proofErr w:type="spellStart"/>
       <w:r>
         <w:rPr>
@@ -7526,7 +7592,7 @@
         </w:rPr>
         <w:t>UnitRoutineParameter</w:t>
       </w:r>
-      <w:bookmarkEnd w:id="22"/>
+      <w:bookmarkEnd w:id="23"/>
       <w:proofErr w:type="spellEnd"/>
       <w:r>
         <w:rPr>
@@ -7634,8 +7700,8 @@
         </w:rPr>
         <w:t xml:space="preserve">) </w:t>
       </w:r>
-      <w:bookmarkStart w:id="23" w:name="StandaloneRoutineParameter"/>
-      <w:bookmarkEnd w:id="23"/>
+      <w:bookmarkStart w:id="24" w:name="StandaloneRoutineParameter"/>
+      <w:bookmarkEnd w:id="24"/>
       <w:proofErr w:type="spellStart"/>
       <w:r>
         <w:rPr>
@@ -8203,8 +8269,8 @@
         </w:rPr>
         <w:t xml:space="preserve">) </w:t>
       </w:r>
-      <w:bookmarkStart w:id="24" w:name="InvariantBlock"/>
-      <w:bookmarkEnd w:id="24"/>
+      <w:bookmarkStart w:id="25" w:name="InvariantBlock"/>
+      <w:bookmarkEnd w:id="25"/>
       <w:proofErr w:type="spellStart"/>
       <w:r>
         <w:rPr>
@@ -8626,8 +8692,8 @@
         </w:rPr>
         <w:t xml:space="preserve">) </w:t>
       </w:r>
-      <w:bookmarkStart w:id="25" w:name="UnitDeclaration"/>
-      <w:bookmarkEnd w:id="25"/>
+      <w:bookmarkStart w:id="26" w:name="UnitDeclaration"/>
+      <w:bookmarkEnd w:id="26"/>
       <w:proofErr w:type="spellStart"/>
       <w:r>
         <w:rPr>
@@ -9443,10 +9509,10 @@
         </w:rPr>
         <w:t xml:space="preserve"> S() F()</w:t>
       </w:r>
-      <w:bookmarkStart w:id="26" w:name="InheritDirective"/>
-      <w:bookmarkEnd w:id="20"/>
+      <w:bookmarkStart w:id="27" w:name="InheritDirective"/>
+      <w:bookmarkEnd w:id="21"/>
     </w:p>
-    <w:bookmarkEnd w:id="26"/>
+    <w:bookmarkEnd w:id="27"/>
     <w:p>
       <w:pPr>
         <w:pStyle w:val="a3"/>
@@ -9791,8 +9857,8 @@
         </w:rPr>
         <w:t xml:space="preserve">) </w:t>
       </w:r>
-      <w:bookmarkStart w:id="27" w:name="MemberName"/>
-      <w:bookmarkEnd w:id="27"/>
+      <w:bookmarkStart w:id="28" w:name="MemberName"/>
+      <w:bookmarkEnd w:id="28"/>
       <w:proofErr w:type="spellStart"/>
       <w:r>
         <w:rPr>
@@ -10079,7 +10145,7 @@
           <w:szCs w:val="24"/>
         </w:rPr>
       </w:pPr>
-      <w:bookmarkStart w:id="28" w:name="FeatureDeclaration"/>
+      <w:bookmarkStart w:id="29" w:name="FeatureDeclaration"/>
       <w:r>
         <w:rPr>
           <w:rFonts w:ascii="Times New Roman" w:hAnsi="Times New Roman" w:cs="Times New Roman"/>
@@ -10323,8 +10389,8 @@
         </w:rPr>
         <w:t xml:space="preserve">) </w:t>
       </w:r>
-      <w:bookmarkStart w:id="29" w:name="MemberSelection"/>
-      <w:bookmarkEnd w:id="29"/>
+      <w:bookmarkStart w:id="30" w:name="MemberSelection"/>
+      <w:bookmarkEnd w:id="30"/>
       <w:proofErr w:type="spellStart"/>
       <w:r>
         <w:rPr>
@@ -10476,8 +10542,8 @@
         </w:rPr>
         <w:t xml:space="preserve">) </w:t>
       </w:r>
-      <w:bookmarkStart w:id="30" w:name="InheritedMemberOverriding"/>
-      <w:bookmarkEnd w:id="30"/>
+      <w:bookmarkStart w:id="31" w:name="InheritedMemberOverriding"/>
+      <w:bookmarkEnd w:id="31"/>
       <w:proofErr w:type="spellStart"/>
       <w:r>
         <w:rPr>
@@ -10696,7 +10762,7 @@
         </w:rPr>
         <w:t xml:space="preserve">) </w:t>
       </w:r>
-      <w:bookmarkStart w:id="31" w:name="InitProcedureInheritance"/>
+      <w:bookmarkStart w:id="32" w:name="InitProcedureInheritance"/>
       <w:proofErr w:type="spellStart"/>
       <w:r>
         <w:rPr>
@@ -10706,7 +10772,7 @@
         </w:rPr>
         <w:t>InitProcedureInheritance</w:t>
       </w:r>
-      <w:bookmarkEnd w:id="31"/>
+      <w:bookmarkEnd w:id="32"/>
       <w:proofErr w:type="spellEnd"/>
       <w:r>
         <w:rPr>
@@ -10830,8 +10896,8 @@
         </w:rPr>
         <w:t xml:space="preserve">]} </w:t>
       </w:r>
-      <w:bookmarkStart w:id="32" w:name="InheritedFeatureOverriding"/>
-      <w:bookmarkEnd w:id="32"/>
+      <w:bookmarkStart w:id="33" w:name="InheritedFeatureOverriding"/>
+      <w:bookmarkEnd w:id="33"/>
       <w:r>
         <w:rPr>
           <w:rFonts w:ascii="Lucida Console" w:hAnsi="Lucida Console"/>
@@ -10881,8 +10947,8 @@
         </w:rPr>
         <w:t xml:space="preserve">) </w:t>
       </w:r>
-      <w:bookmarkStart w:id="33" w:name="MemberVisibility"/>
-      <w:bookmarkEnd w:id="33"/>
+      <w:bookmarkStart w:id="34" w:name="MemberVisibility"/>
+      <w:bookmarkEnd w:id="34"/>
       <w:proofErr w:type="spellStart"/>
       <w:r>
         <w:rPr>
@@ -11060,8 +11126,8 @@
         </w:rPr>
         <w:t xml:space="preserve">) </w:t>
       </w:r>
-      <w:bookmarkStart w:id="34" w:name="MemberDeclaration"/>
-      <w:bookmarkEnd w:id="34"/>
+      <w:bookmarkStart w:id="35" w:name="MemberDeclaration"/>
+      <w:bookmarkEnd w:id="35"/>
       <w:proofErr w:type="spellStart"/>
       <w:r>
         <w:rPr>
@@ -11277,8 +11343,8 @@
         </w:rPr>
         <w:t xml:space="preserve">) </w:t>
       </w:r>
-      <w:bookmarkStart w:id="35" w:name="InitDeclaration"/>
-      <w:bookmarkEnd w:id="35"/>
+      <w:bookmarkStart w:id="36" w:name="InitDeclaration"/>
+      <w:bookmarkEnd w:id="36"/>
       <w:proofErr w:type="spellStart"/>
       <w:r>
         <w:rPr>
@@ -11643,7 +11709,7 @@
           <w:szCs w:val="24"/>
         </w:rPr>
       </w:pPr>
-      <w:bookmarkStart w:id="36" w:name="UnitRoutineDeclaration"/>
+      <w:bookmarkStart w:id="37" w:name="UnitRoutineDeclaration"/>
       <w:r>
         <w:rPr>
           <w:rFonts w:ascii="Times New Roman" w:hAnsi="Times New Roman" w:cs="Times New Roman"/>
@@ -11679,7 +11745,7 @@
         </w:rPr>
         <w:t>UnitRoutineDeclaration</w:t>
       </w:r>
-      <w:bookmarkEnd w:id="36"/>
+      <w:bookmarkEnd w:id="37"/>
       <w:proofErr w:type="spellEnd"/>
       <w:r>
         <w:rPr>
@@ -12205,8 +12271,8 @@
           <w:szCs w:val="24"/>
         </w:rPr>
       </w:pPr>
-      <w:bookmarkStart w:id="37" w:name="ConstObject"/>
-      <w:bookmarkEnd w:id="28"/>
+      <w:bookmarkStart w:id="38" w:name="ConstObject"/>
+      <w:bookmarkEnd w:id="29"/>
       <w:r>
         <w:rPr>
           <w:rFonts w:ascii="Times New Roman" w:hAnsi="Times New Roman" w:cs="Times New Roman"/>
@@ -12233,8 +12299,8 @@
         </w:rPr>
         <w:t xml:space="preserve">) </w:t>
       </w:r>
-      <w:bookmarkStart w:id="38" w:name="RoutineName"/>
-      <w:bookmarkEnd w:id="38"/>
+      <w:bookmarkStart w:id="39" w:name="RoutineName"/>
+      <w:bookmarkEnd w:id="39"/>
       <w:proofErr w:type="spellStart"/>
       <w:r>
         <w:rPr>
@@ -12429,8 +12495,8 @@
         </w:rPr>
         <w:t xml:space="preserve">) </w:t>
       </w:r>
-      <w:bookmarkStart w:id="39" w:name="AliasName"/>
-      <w:bookmarkEnd w:id="39"/>
+      <w:bookmarkStart w:id="40" w:name="AliasName"/>
+      <w:bookmarkEnd w:id="40"/>
       <w:proofErr w:type="spellStart"/>
       <w:r>
         <w:rPr>
@@ -12615,8 +12681,8 @@
         </w:rPr>
         <w:t xml:space="preserve">) </w:t>
       </w:r>
-      <w:bookmarkStart w:id="40" w:name="OperatorName"/>
-      <w:bookmarkEnd w:id="40"/>
+      <w:bookmarkStart w:id="41" w:name="OperatorName"/>
+      <w:bookmarkEnd w:id="41"/>
       <w:proofErr w:type="spellStart"/>
       <w:r>
         <w:rPr>
@@ -12742,8 +12808,8 @@
         </w:rPr>
         <w:t xml:space="preserve">) </w:t>
       </w:r>
-      <w:bookmarkStart w:id="41" w:name="OperatorSign"/>
-      <w:bookmarkEnd w:id="41"/>
+      <w:bookmarkStart w:id="42" w:name="OperatorSign"/>
+      <w:bookmarkEnd w:id="42"/>
       <w:proofErr w:type="spellStart"/>
       <w:proofErr w:type="gramStart"/>
       <w:r>
@@ -13026,7 +13092,7 @@
         </w:rPr>
         <w:t xml:space="preserve">) </w:t>
       </w:r>
-      <w:bookmarkStart w:id="42" w:name="ConstObjectsDeclaration"/>
+      <w:bookmarkStart w:id="43" w:name="ConstObjectsDeclaration"/>
       <w:proofErr w:type="spellStart"/>
       <w:r>
         <w:rPr>
@@ -13036,7 +13102,7 @@
         </w:rPr>
         <w:t>ConstObjectsDeclaration</w:t>
       </w:r>
-      <w:bookmarkEnd w:id="42"/>
+      <w:bookmarkEnd w:id="43"/>
       <w:proofErr w:type="spellEnd"/>
       <w:r>
         <w:rPr>
@@ -13236,7 +13302,7 @@
         </w:rPr>
         <w:t>ConstObject</w:t>
       </w:r>
-      <w:bookmarkEnd w:id="37"/>
+      <w:bookmarkEnd w:id="38"/>
       <w:proofErr w:type="spellEnd"/>
       <w:r>
         <w:rPr>
@@ -13865,7 +13931,7 @@
         </w:rPr>
         <w:t xml:space="preserve">) </w:t>
       </w:r>
-      <w:bookmarkStart w:id="43" w:name="RegularExpression"/>
+      <w:bookmarkStart w:id="44" w:name="RegularExpression"/>
       <w:proofErr w:type="spellStart"/>
       <w:r>
         <w:rPr>
@@ -13875,7 +13941,7 @@
         </w:rPr>
         <w:t>RegularExpression</w:t>
       </w:r>
-      <w:bookmarkEnd w:id="43"/>
+      <w:bookmarkEnd w:id="44"/>
       <w:proofErr w:type="spellEnd"/>
       <w:r>
         <w:rPr>
@@ -14092,7 +14158,7 @@
         </w:rPr>
         <w:t xml:space="preserve">) </w:t>
       </w:r>
-      <w:bookmarkStart w:id="44" w:name="Statement"/>
+      <w:bookmarkStart w:id="45" w:name="Statement"/>
       <w:r>
         <w:rPr>
           <w:rFonts w:ascii="Times New Roman" w:hAnsi="Times New Roman" w:cs="Times New Roman"/>
@@ -14109,7 +14175,7 @@
         </w:rPr>
         <w:t>t</w:t>
       </w:r>
-      <w:bookmarkEnd w:id="44"/>
+      <w:bookmarkEnd w:id="45"/>
       <w:r>
         <w:rPr>
           <w:rFonts w:ascii="Times New Roman" w:hAnsi="Times New Roman" w:cs="Times New Roman"/>
@@ -14455,8 +14521,8 @@
         </w:rPr>
         <w:t xml:space="preserve">) </w:t>
       </w:r>
-      <w:bookmarkStart w:id="45" w:name="Detach"/>
-      <w:bookmarkEnd w:id="45"/>
+      <w:bookmarkStart w:id="46" w:name="Detach"/>
+      <w:bookmarkEnd w:id="46"/>
       <w:r>
         <w:rPr>
           <w:rFonts w:ascii="Times New Roman" w:hAnsi="Times New Roman" w:cs="Times New Roman"/>
@@ -14596,8 +14662,8 @@
         </w:rPr>
         <w:t xml:space="preserve">) </w:t>
       </w:r>
-      <w:bookmarkStart w:id="46" w:name="Raise"/>
-      <w:bookmarkEnd w:id="46"/>
+      <w:bookmarkStart w:id="47" w:name="Raise"/>
+      <w:bookmarkEnd w:id="47"/>
       <w:r>
         <w:rPr>
           <w:rFonts w:ascii="Times New Roman" w:hAnsi="Times New Roman" w:cs="Times New Roman"/>
@@ -14766,8 +14832,8 @@
         </w:rPr>
         <w:t xml:space="preserve">) </w:t>
       </w:r>
-      <w:bookmarkStart w:id="47" w:name="Return"/>
-      <w:bookmarkEnd w:id="47"/>
+      <w:bookmarkStart w:id="48" w:name="Return"/>
+      <w:bookmarkEnd w:id="48"/>
       <w:r>
         <w:rPr>
           <w:rFonts w:ascii="Times New Roman" w:hAnsi="Times New Roman" w:cs="Times New Roman"/>
@@ -14838,8 +14904,8 @@
         </w:rPr>
         <w:t xml:space="preserve">] </w:t>
       </w:r>
-      <w:bookmarkStart w:id="48" w:name="Try"/>
-      <w:bookmarkEnd w:id="48"/>
+      <w:bookmarkStart w:id="49" w:name="Try"/>
+      <w:bookmarkEnd w:id="49"/>
       <w:r>
         <w:rPr>
           <w:rFonts w:ascii="Lucida Console" w:hAnsi="Lucida Console"/>
@@ -14907,8 +14973,8 @@
         </w:rPr>
         <w:t xml:space="preserve">) </w:t>
       </w:r>
-      <w:bookmarkStart w:id="49" w:name="HyperBlock"/>
-      <w:bookmarkEnd w:id="49"/>
+      <w:bookmarkStart w:id="50" w:name="HyperBlock"/>
+      <w:bookmarkEnd w:id="50"/>
       <w:proofErr w:type="spellStart"/>
       <w:r>
         <w:rPr>
@@ -15120,8 +15186,8 @@
         </w:rPr>
         <w:t xml:space="preserve">) </w:t>
       </w:r>
-      <w:bookmarkStart w:id="50" w:name="Assignment"/>
-      <w:bookmarkEnd w:id="50"/>
+      <w:bookmarkStart w:id="51" w:name="Assignment"/>
+      <w:bookmarkEnd w:id="51"/>
       <w:r>
         <w:rPr>
           <w:rFonts w:ascii="Times New Roman" w:hAnsi="Times New Roman" w:cs="Times New Roman"/>
@@ -15270,7 +15336,7 @@
         </w:rPr>
         <w:t xml:space="preserve">) </w:t>
       </w:r>
-      <w:bookmarkStart w:id="51" w:name="Writable"/>
+      <w:bookmarkStart w:id="52" w:name="Writable"/>
       <w:r>
         <w:rPr>
           <w:rFonts w:ascii="Times New Roman" w:hAnsi="Times New Roman" w:cs="Times New Roman"/>
@@ -15279,7 +15345,7 @@
         </w:rPr>
         <w:t>Writable</w:t>
       </w:r>
-      <w:bookmarkEnd w:id="51"/>
+      <w:bookmarkEnd w:id="52"/>
       <w:r>
         <w:rPr>
           <w:rFonts w:ascii="Times New Roman" w:hAnsi="Times New Roman" w:cs="Times New Roman"/>
@@ -15487,7 +15553,7 @@
           <w:szCs w:val="24"/>
         </w:rPr>
       </w:pPr>
-      <w:bookmarkStart w:id="52" w:name="AttributeNamesList"/>
+      <w:bookmarkStart w:id="53" w:name="AttributeNamesList"/>
       <w:r>
         <w:rPr>
           <w:rFonts w:ascii="Times New Roman" w:hAnsi="Times New Roman" w:cs="Times New Roman"/>
@@ -15553,8 +15619,8 @@
         </w:rPr>
         <w:t xml:space="preserve">) </w:t>
       </w:r>
-      <w:bookmarkStart w:id="53" w:name="LocalAttributeCreation"/>
-      <w:bookmarkEnd w:id="53"/>
+      <w:bookmarkStart w:id="54" w:name="LocalAttributeCreation"/>
+      <w:bookmarkEnd w:id="54"/>
       <w:proofErr w:type="spellStart"/>
       <w:r>
         <w:rPr>
@@ -16037,7 +16103,7 @@
         </w:rPr>
         <w:t>) S() F()</w:t>
       </w:r>
-      <w:bookmarkEnd w:id="52"/>
+      <w:bookmarkEnd w:id="53"/>
     </w:p>
     <w:p>
       <w:pPr>
@@ -16097,8 +16163,8 @@
         </w:rPr>
         <w:t xml:space="preserve">) </w:t>
       </w:r>
-      <w:bookmarkStart w:id="54" w:name="LocalAttributeNamesList"/>
-      <w:bookmarkEnd w:id="54"/>
+      <w:bookmarkStart w:id="55" w:name="LocalAttributeNamesList"/>
+      <w:bookmarkEnd w:id="55"/>
       <w:proofErr w:type="spellStart"/>
       <w:r>
         <w:rPr>
@@ -16320,8 +16386,8 @@
         </w:rPr>
         <w:t>UnitA</w:t>
       </w:r>
-      <w:bookmarkStart w:id="55" w:name="UnitAttributeDeclaration"/>
-      <w:bookmarkEnd w:id="55"/>
+      <w:bookmarkStart w:id="56" w:name="UnitAttributeDeclaration"/>
+      <w:bookmarkEnd w:id="56"/>
       <w:r>
         <w:rPr>
           <w:rFonts w:ascii="Times New Roman" w:hAnsi="Times New Roman" w:cs="Times New Roman"/>
@@ -17203,7 +17269,7 @@
           <w:szCs w:val="24"/>
         </w:rPr>
       </w:pPr>
-      <w:bookmarkStart w:id="56" w:name="OldExpression"/>
+      <w:bookmarkStart w:id="57" w:name="OldExpression"/>
       <w:r>
         <w:rPr>
           <w:rFonts w:ascii="Times New Roman" w:hAnsi="Times New Roman" w:cs="Times New Roman"/>
@@ -17230,7 +17296,7 @@
         </w:rPr>
         <w:t xml:space="preserve">) </w:t>
       </w:r>
-      <w:bookmarkStart w:id="57" w:name="UnitAttributeNamesList"/>
+      <w:bookmarkStart w:id="58" w:name="UnitAttributeNamesList"/>
       <w:proofErr w:type="spellStart"/>
       <w:r>
         <w:rPr>
@@ -17240,7 +17306,7 @@
         </w:rPr>
         <w:t>UnitAttributeNamesList</w:t>
       </w:r>
-      <w:bookmarkEnd w:id="57"/>
+      <w:bookmarkEnd w:id="58"/>
       <w:proofErr w:type="spellEnd"/>
       <w:r>
         <w:rPr>
@@ -17576,8 +17642,8 @@
         </w:rPr>
         <w:t xml:space="preserve">) </w:t>
       </w:r>
-      <w:bookmarkStart w:id="58" w:name="ConstantExpression"/>
-      <w:bookmarkEnd w:id="58"/>
+      <w:bookmarkStart w:id="59" w:name="ConstantExpression"/>
+      <w:bookmarkEnd w:id="59"/>
       <w:proofErr w:type="spellStart"/>
       <w:r>
         <w:rPr>
@@ -17777,8 +17843,8 @@
         </w:rPr>
         <w:t xml:space="preserve">) </w:t>
       </w:r>
-      <w:bookmarkStart w:id="59" w:name="Expression"/>
-      <w:bookmarkEnd w:id="59"/>
+      <w:bookmarkStart w:id="60" w:name="Expression"/>
+      <w:bookmarkEnd w:id="60"/>
       <w:r>
         <w:rPr>
           <w:rFonts w:ascii="Times New Roman" w:hAnsi="Times New Roman" w:cs="Times New Roman"/>
@@ -17796,7 +17862,25 @@
             <w:sz w:val="24"/>
             <w:szCs w:val="24"/>
           </w:rPr>
-          <w:t>IfExpression</w:t>
+          <w:t>IfExp</w:t>
+        </w:r>
+        <w:r>
+          <w:rPr>
+            <w:rStyle w:val="a6"/>
+            <w:rFonts w:ascii="Lucida Console" w:hAnsi="Lucida Console"/>
+            <w:sz w:val="24"/>
+            <w:szCs w:val="24"/>
+          </w:rPr>
+          <w:t>r</w:t>
+        </w:r>
+        <w:r>
+          <w:rPr>
+            <w:rStyle w:val="a6"/>
+            <w:rFonts w:ascii="Lucida Console" w:hAnsi="Lucida Console"/>
+            <w:sz w:val="24"/>
+            <w:szCs w:val="24"/>
+          </w:rPr>
+          <w:t>ession</w:t>
         </w:r>
         <w:proofErr w:type="spellEnd"/>
       </w:hyperlink>
@@ -18273,7 +18357,7 @@
         <w:t xml:space="preserve">) </w:t>
       </w:r>
       <w:hyperlink w:anchor="TupleExpression" w:history="1">
-        <w:bookmarkStart w:id="60" w:name="RefExpression"/>
+        <w:bookmarkStart w:id="61" w:name="RefExpression"/>
         <w:proofErr w:type="spellStart"/>
         <w:r>
           <w:rPr>
@@ -18283,7 +18367,7 @@
           </w:rPr>
           <w:t>RefExpression</w:t>
         </w:r>
-        <w:bookmarkEnd w:id="60"/>
+        <w:bookmarkEnd w:id="61"/>
         <w:proofErr w:type="spellEnd"/>
         <w:r>
           <w:rPr>
@@ -18397,8 +18481,8 @@
         </w:rPr>
         <w:t xml:space="preserve">) </w:t>
       </w:r>
-      <w:bookmarkStart w:id="61" w:name="LambdaExpression"/>
-      <w:bookmarkEnd w:id="61"/>
+      <w:bookmarkStart w:id="62" w:name="LambdaExpression"/>
+      <w:bookmarkEnd w:id="62"/>
       <w:proofErr w:type="spellStart"/>
       <w:r>
         <w:rPr>
@@ -18520,8 +18604,8 @@
         </w:rPr>
         <w:t xml:space="preserve"> </w:t>
       </w:r>
-      <w:bookmarkStart w:id="62" w:name="InlineLambdaExpression"/>
-      <w:bookmarkEnd w:id="62"/>
+      <w:bookmarkStart w:id="63" w:name="InlineLambdaExpression"/>
+      <w:bookmarkEnd w:id="63"/>
       <w:r>
         <w:rPr>
           <w:rFonts w:ascii="Lucida Console" w:hAnsi="Lucida Console"/>
@@ -19005,8 +19089,8 @@
         </w:rPr>
         <w:t xml:space="preserve">) </w:t>
       </w:r>
-      <w:bookmarkStart w:id="63" w:name="RangeExpression"/>
-      <w:bookmarkEnd w:id="63"/>
+      <w:bookmarkStart w:id="64" w:name="RangeExpression"/>
+      <w:bookmarkEnd w:id="64"/>
       <w:proofErr w:type="spellStart"/>
       <w:r>
         <w:rPr>
@@ -19253,8 +19337,8 @@
           <w:t xml:space="preserve">  </w:t>
         </w:r>
       </w:hyperlink>
-      <w:bookmarkStart w:id="64" w:name="TupleExpression"/>
-      <w:bookmarkEnd w:id="64"/>
+      <w:bookmarkStart w:id="65" w:name="TupleExpression"/>
+      <w:bookmarkEnd w:id="65"/>
       <w:r>
         <w:rPr>
           <w:rFonts w:ascii="Lucida Console" w:hAnsi="Lucida Console"/>
@@ -19647,8 +19731,8 @@
         </w:rPr>
         <w:t xml:space="preserve">) </w:t>
       </w:r>
-      <w:bookmarkStart w:id="65" w:name="TypeOfExpression"/>
-      <w:bookmarkEnd w:id="65"/>
+      <w:bookmarkStart w:id="66" w:name="TypeOfExpression"/>
+      <w:bookmarkEnd w:id="66"/>
       <w:proofErr w:type="spellStart"/>
       <w:r>
         <w:rPr>
@@ -19803,8 +19887,8 @@
           <w:szCs w:val="24"/>
         </w:rPr>
       </w:pPr>
-      <w:bookmarkStart w:id="66" w:name="Operator"/>
-      <w:bookmarkEnd w:id="56"/>
+      <w:bookmarkStart w:id="67" w:name="Operator"/>
+      <w:bookmarkEnd w:id="57"/>
       <w:r>
         <w:rPr>
           <w:rFonts w:ascii="Times New Roman" w:hAnsi="Times New Roman" w:cs="Times New Roman"/>
@@ -19857,7 +19941,7 @@
         </w:rPr>
         <w:t>Operator</w:t>
       </w:r>
-      <w:bookmarkEnd w:id="66"/>
+      <w:bookmarkEnd w:id="67"/>
       <w:r>
         <w:rPr>
           <w:rFonts w:ascii="Times New Roman" w:hAnsi="Times New Roman" w:cs="Times New Roman"/>
@@ -19913,7 +19997,7 @@
         </w:rPr>
         <w:t xml:space="preserve"> </w:t>
       </w:r>
-      <w:bookmarkStart w:id="67" w:name="Constant"/>
+      <w:bookmarkStart w:id="68" w:name="Constant"/>
       <w:r>
         <w:rPr>
           <w:rFonts w:ascii="Lucida Console" w:hAnsi="Lucida Console"/>
@@ -20171,8 +20255,8 @@
         </w:rPr>
         <w:t xml:space="preserve"> ) S() F()</w:t>
       </w:r>
-      <w:bookmarkStart w:id="68" w:name="IfExpession"/>
-      <w:bookmarkEnd w:id="67"/>
+      <w:bookmarkStart w:id="69" w:name="IfExpession"/>
+      <w:bookmarkEnd w:id="68"/>
     </w:p>
     <w:p>
       <w:pPr>
@@ -20257,7 +20341,7 @@
         </w:rPr>
         <w:t>ession</w:t>
       </w:r>
-      <w:bookmarkEnd w:id="68"/>
+      <w:bookmarkEnd w:id="69"/>
       <w:proofErr w:type="spellEnd"/>
       <w:r>
         <w:rPr>
@@ -20327,10 +20411,11 @@
       <w:r>
         <w:rPr>
           <w:rFonts w:ascii="Lucida Console" w:hAnsi="Lucida Console"/>
-          <w:sz w:val="24"/>
-          <w:szCs w:val="24"/>
-        </w:rPr>
-        <w:t>“:”</w:t>
+          <w:b/>
+          <w:sz w:val="24"/>
+          <w:szCs w:val="24"/>
+        </w:rPr>
+        <w:t>case</w:t>
       </w:r>
       <w:r>
         <w:rPr>
@@ -20481,10 +20566,11 @@
       <w:r>
         <w:rPr>
           <w:rFonts w:ascii="Lucida Console" w:hAnsi="Lucida Console"/>
-          <w:sz w:val="24"/>
-          <w:szCs w:val="24"/>
-        </w:rPr>
-        <w:t>“:”</w:t>
+          <w:b/>
+          <w:sz w:val="24"/>
+          <w:szCs w:val="24"/>
+        </w:rPr>
+        <w:t>case</w:t>
       </w:r>
       <w:r>
         <w:rPr>
@@ -20642,8 +20728,8 @@
         </w:rPr>
         <w:br/>
       </w:r>
-      <w:bookmarkStart w:id="69" w:name="IfBodyExpression"/>
-      <w:bookmarkEnd w:id="69"/>
+      <w:bookmarkStart w:id="70" w:name="IfBodyExpression"/>
+      <w:bookmarkEnd w:id="70"/>
       <w:r>
         <w:rPr>
           <w:rFonts w:ascii="Lucida Console" w:hAnsi="Lucida Console"/>
@@ -20667,7 +20753,7 @@
           <w:szCs w:val="24"/>
         </w:rPr>
       </w:pPr>
-      <w:bookmarkStart w:id="70" w:name="FeatureCallOrCreation"/>
+      <w:bookmarkStart w:id="71" w:name="FeatureCallOrCreation"/>
       <w:r>
         <w:rPr>
           <w:rFonts w:ascii="Times New Roman" w:hAnsi="Times New Roman" w:cs="Times New Roman"/>
@@ -20712,8 +20798,8 @@
         </w:rPr>
         <w:t xml:space="preserve">) </w:t>
       </w:r>
-      <w:bookmarkStart w:id="71" w:name="ExpressionAlternatives"/>
-      <w:bookmarkEnd w:id="71"/>
+      <w:bookmarkStart w:id="72" w:name="ExpressionAlternatives"/>
+      <w:bookmarkEnd w:id="72"/>
       <w:proofErr w:type="spellStart"/>
       <w:r>
         <w:rPr>
@@ -20783,10 +20869,11 @@
       <w:r>
         <w:rPr>
           <w:rFonts w:ascii="Lucida Console" w:hAnsi="Lucida Console"/>
-          <w:sz w:val="24"/>
-          <w:szCs w:val="24"/>
-        </w:rPr>
-        <w:t>“:”</w:t>
+          <w:b/>
+          <w:sz w:val="24"/>
+          <w:szCs w:val="24"/>
+        </w:rPr>
+        <w:t>case</w:t>
       </w:r>
       <w:r>
         <w:rPr>
@@ -20895,8 +20982,8 @@
         </w:rPr>
         <w:t xml:space="preserve">) </w:t>
       </w:r>
-      <w:bookmarkStart w:id="72" w:name="WritableCall"/>
-      <w:bookmarkEnd w:id="72"/>
+      <w:bookmarkStart w:id="73" w:name="WritableCall"/>
+      <w:bookmarkEnd w:id="73"/>
       <w:proofErr w:type="spellStart"/>
       <w:r>
         <w:rPr>
@@ -21371,7 +21458,7 @@
         <w:t>}</w:t>
       </w:r>
     </w:p>
-    <w:bookmarkEnd w:id="70"/>
+    <w:bookmarkEnd w:id="71"/>
     <w:p>
       <w:pPr>
         <w:keepLines/>
@@ -21466,8 +21553,8 @@
         </w:rPr>
         <w:t xml:space="preserve">) </w:t>
       </w:r>
-      <w:bookmarkStart w:id="73" w:name="ObjectCreation"/>
-      <w:bookmarkEnd w:id="73"/>
+      <w:bookmarkStart w:id="74" w:name="ObjectCreation"/>
+      <w:bookmarkEnd w:id="74"/>
       <w:proofErr w:type="spellStart"/>
       <w:r>
         <w:rPr>
@@ -21670,8 +21757,8 @@
         </w:rPr>
         <w:t xml:space="preserve">) </w:t>
       </w:r>
-      <w:bookmarkStart w:id="74" w:name="NewExpression"/>
-      <w:bookmarkEnd w:id="74"/>
+      <w:bookmarkStart w:id="75" w:name="NewExpression"/>
+      <w:bookmarkEnd w:id="75"/>
       <w:proofErr w:type="spellStart"/>
       <w:r>
         <w:rPr>
@@ -21814,8 +21901,8 @@
         </w:rPr>
         <w:t xml:space="preserve">) </w:t>
       </w:r>
-      <w:bookmarkStart w:id="75" w:name="CallChain"/>
-      <w:bookmarkEnd w:id="75"/>
+      <w:bookmarkStart w:id="76" w:name="CallChain"/>
+      <w:bookmarkEnd w:id="76"/>
       <w:proofErr w:type="spellStart"/>
       <w:r>
         <w:rPr>
@@ -22025,7 +22112,7 @@
         </w:rPr>
         <w:t xml:space="preserve">) </w:t>
       </w:r>
-      <w:bookmarkStart w:id="76" w:name="Arguments"/>
+      <w:bookmarkStart w:id="77" w:name="Arguments"/>
       <w:r>
         <w:rPr>
           <w:rFonts w:ascii="Times New Roman" w:hAnsi="Times New Roman" w:cs="Times New Roman"/>
@@ -22034,7 +22121,7 @@
         </w:rPr>
         <w:t>Arguments</w:t>
       </w:r>
-      <w:bookmarkEnd w:id="76"/>
+      <w:bookmarkEnd w:id="77"/>
       <w:r>
         <w:rPr>
           <w:rFonts w:ascii="Times New Roman" w:hAnsi="Times New Roman" w:cs="Times New Roman"/>
@@ -22197,8 +22284,8 @@
         </w:rPr>
         <w:t xml:space="preserve">) </w:t>
       </w:r>
-      <w:bookmarkStart w:id="77" w:name="ForcedType"/>
-      <w:bookmarkEnd w:id="77"/>
+      <w:bookmarkStart w:id="78" w:name="ForcedType"/>
+      <w:bookmarkEnd w:id="78"/>
       <w:proofErr w:type="spellStart"/>
       <w:r>
         <w:rPr>
@@ -22320,7 +22407,7 @@
         </w:rPr>
         <w:t xml:space="preserve">) </w:t>
       </w:r>
-      <w:bookmarkStart w:id="78" w:name="ExpressionList"/>
+      <w:bookmarkStart w:id="79" w:name="ExpressionList"/>
       <w:proofErr w:type="spellStart"/>
       <w:r>
         <w:rPr>
@@ -22330,7 +22417,7 @@
         </w:rPr>
         <w:t>ExpressionList</w:t>
       </w:r>
-      <w:bookmarkEnd w:id="78"/>
+      <w:bookmarkEnd w:id="79"/>
       <w:proofErr w:type="spellEnd"/>
       <w:r>
         <w:rPr>
@@ -22601,8 +22688,8 @@
         </w:rPr>
         <w:t xml:space="preserve">) </w:t>
       </w:r>
-      <w:bookmarkStart w:id="79" w:name="Conditional"/>
-      <w:bookmarkEnd w:id="79"/>
+      <w:bookmarkStart w:id="80" w:name="Conditional"/>
+      <w:bookmarkEnd w:id="80"/>
       <w:r>
         <w:rPr>
           <w:rFonts w:ascii="Times New Roman" w:hAnsi="Times New Roman" w:cs="Times New Roman"/>
@@ -22611,7 +22698,7 @@
         </w:rPr>
         <w:t>Conditional:</w:t>
       </w:r>
-      <w:bookmarkStart w:id="80" w:name="If"/>
+      <w:bookmarkStart w:id="81" w:name="If"/>
     </w:p>
     <w:p>
       <w:pPr>
@@ -22672,10 +22759,11 @@
       <w:r>
         <w:rPr>
           <w:rFonts w:ascii="Lucida Console" w:hAnsi="Lucida Console"/>
-          <w:sz w:val="24"/>
-          <w:szCs w:val="24"/>
-        </w:rPr>
-        <w:t>“:”</w:t>
+          <w:b/>
+          <w:sz w:val="24"/>
+          <w:szCs w:val="24"/>
+        </w:rPr>
+        <w:t>case</w:t>
       </w:r>
       <w:r>
         <w:rPr>
@@ -22807,10 +22895,11 @@
       <w:r>
         <w:rPr>
           <w:rFonts w:ascii="Lucida Console" w:hAnsi="Lucida Console"/>
-          <w:sz w:val="24"/>
-          <w:szCs w:val="24"/>
-        </w:rPr>
-        <w:t>“:”</w:t>
+          <w:b/>
+          <w:sz w:val="24"/>
+          <w:szCs w:val="24"/>
+        </w:rPr>
+        <w:t>case</w:t>
       </w:r>
       <w:r>
         <w:rPr>
@@ -22965,8 +23054,8 @@
         </w:rPr>
         <w:t xml:space="preserve"> </w:t>
       </w:r>
-      <w:bookmarkStart w:id="81" w:name="IfBody"/>
-      <w:bookmarkEnd w:id="81"/>
+      <w:bookmarkStart w:id="82" w:name="IfBody"/>
+      <w:bookmarkEnd w:id="82"/>
       <w:proofErr w:type="gramStart"/>
       <w:r>
         <w:rPr>
@@ -23044,7 +23133,7 @@
         </w:rPr>
         <w:t xml:space="preserve">) </w:t>
       </w:r>
-      <w:bookmarkStart w:id="82" w:name="Alternatives"/>
+      <w:bookmarkStart w:id="83" w:name="Alternatives"/>
       <w:r>
         <w:rPr>
           <w:rFonts w:ascii="Times New Roman" w:hAnsi="Times New Roman" w:cs="Times New Roman"/>
@@ -23053,7 +23142,7 @@
         </w:rPr>
         <w:t>Alternatives</w:t>
       </w:r>
-      <w:bookmarkEnd w:id="82"/>
+      <w:bookmarkEnd w:id="83"/>
       <w:r>
         <w:rPr>
           <w:rFonts w:ascii="Times New Roman" w:hAnsi="Times New Roman" w:cs="Times New Roman"/>
@@ -23140,18 +23229,9 @@
           <w:sz w:val="24"/>
           <w:szCs w:val="24"/>
         </w:rPr>
-        <w:t>“</w:t>
+        <w:t>case</w:t>
       </w:r>
       <w:proofErr w:type="gramEnd"/>
-      <w:r>
-        <w:rPr>
-          <w:rFonts w:ascii="Lucida Console" w:hAnsi="Lucida Console"/>
-          <w:b/>
-          <w:sz w:val="24"/>
-          <w:szCs w:val="24"/>
-        </w:rPr>
-        <w:t>:”</w:t>
-      </w:r>
       <w:r>
         <w:rPr>
           <w:rFonts w:ascii="Lucida Console" w:hAnsi="Lucida Console"/>
@@ -23212,8 +23292,8 @@
           <w:szCs w:val="24"/>
         </w:rPr>
       </w:pPr>
-      <w:bookmarkStart w:id="83" w:name="Case"/>
-      <w:bookmarkEnd w:id="80"/>
+      <w:bookmarkStart w:id="84" w:name="Case"/>
+      <w:bookmarkEnd w:id="81"/>
       <w:r>
         <w:rPr>
           <w:rFonts w:ascii="Lucida Console" w:hAnsi="Lucida Console"/>
@@ -23299,8 +23379,8 @@
         </w:rPr>
         <w:t xml:space="preserve">) </w:t>
       </w:r>
-      <w:bookmarkStart w:id="84" w:name="AlternativeTags"/>
-      <w:bookmarkEnd w:id="84"/>
+      <w:bookmarkStart w:id="85" w:name="AlternativeTags"/>
+      <w:bookmarkEnd w:id="85"/>
       <w:proofErr w:type="spellStart"/>
       <w:r>
         <w:rPr>
@@ -23477,8 +23557,8 @@
         </w:rPr>
         <w:t xml:space="preserve">) </w:t>
       </w:r>
-      <w:bookmarkStart w:id="85" w:name="AlternativeTag"/>
-      <w:bookmarkEnd w:id="85"/>
+      <w:bookmarkStart w:id="86" w:name="AlternativeTag"/>
+      <w:bookmarkEnd w:id="86"/>
       <w:proofErr w:type="spellStart"/>
       <w:r>
         <w:rPr>
@@ -23689,8 +23769,8 @@
         </w:rPr>
         <w:t xml:space="preserve">) </w:t>
       </w:r>
-      <w:bookmarkStart w:id="86" w:name="memberDescription"/>
-      <w:bookmarkEnd w:id="86"/>
+      <w:bookmarkStart w:id="87" w:name="memberDescription"/>
+      <w:bookmarkEnd w:id="87"/>
       <w:proofErr w:type="spellStart"/>
       <w:r>
         <w:rPr>
@@ -23888,8 +23968,8 @@
         </w:rPr>
         <w:t>) S() F()</w:t>
       </w:r>
-      <w:bookmarkStart w:id="87" w:name="Loop"/>
-      <w:bookmarkEnd w:id="83"/>
+      <w:bookmarkStart w:id="88" w:name="Loop"/>
+      <w:bookmarkEnd w:id="84"/>
     </w:p>
     <w:p>
       <w:pPr>
@@ -24217,7 +24297,7 @@
         </w:rPr>
         <w:t xml:space="preserve"> S() F()</w:t>
       </w:r>
-      <w:bookmarkEnd w:id="87"/>
+      <w:bookmarkEnd w:id="88"/>
     </w:p>
     <w:p>
       <w:pPr>
@@ -24233,7 +24313,7 @@
           <w:szCs w:val="24"/>
         </w:rPr>
       </w:pPr>
-      <w:bookmarkStart w:id="88" w:name="RoutineType"/>
+      <w:bookmarkStart w:id="89" w:name="RoutineType"/>
       <w:r>
         <w:rPr>
           <w:rFonts w:ascii="Times New Roman" w:hAnsi="Times New Roman" w:cs="Times New Roman"/>
@@ -24260,7 +24340,7 @@
         </w:rPr>
         <w:t xml:space="preserve">) </w:t>
       </w:r>
-      <w:bookmarkStart w:id="89" w:name="Type"/>
+      <w:bookmarkStart w:id="90" w:name="Type"/>
       <w:r>
         <w:rPr>
           <w:rFonts w:ascii="Times New Roman" w:hAnsi="Times New Roman" w:cs="Times New Roman"/>
@@ -24269,7 +24349,7 @@
         </w:rPr>
         <w:t>Type</w:t>
       </w:r>
-      <w:bookmarkEnd w:id="89"/>
+      <w:bookmarkEnd w:id="90"/>
       <w:r>
         <w:rPr>
           <w:rFonts w:ascii="Times New Roman" w:hAnsi="Times New Roman" w:cs="Times New Roman"/>
@@ -24377,8 +24457,8 @@
         </w:rPr>
         <w:t xml:space="preserve">) </w:t>
       </w:r>
-      <w:bookmarkStart w:id="90" w:name="AttachedType"/>
-      <w:bookmarkEnd w:id="90"/>
+      <w:bookmarkStart w:id="91" w:name="AttachedType"/>
+      <w:bookmarkEnd w:id="91"/>
       <w:proofErr w:type="spellStart"/>
       <w:r>
         <w:rPr>
@@ -24572,8 +24652,8 @@
         </w:rPr>
         <w:t xml:space="preserve">) </w:t>
       </w:r>
-      <w:bookmarkStart w:id="91" w:name="AnonymousUnitType"/>
-      <w:bookmarkEnd w:id="91"/>
+      <w:bookmarkStart w:id="92" w:name="AnonymousUnitType"/>
+      <w:bookmarkEnd w:id="92"/>
       <w:proofErr w:type="spellStart"/>
       <w:r>
         <w:rPr>
@@ -24743,7 +24823,7 @@
         </w:rPr>
         <w:t>RoutineType</w:t>
       </w:r>
-      <w:bookmarkEnd w:id="88"/>
+      <w:bookmarkEnd w:id="89"/>
       <w:proofErr w:type="spellEnd"/>
       <w:r>
         <w:rPr>
@@ -24815,7 +24895,7 @@
         </w:rPr>
         <w:t xml:space="preserve"> </w:t>
       </w:r>
-      <w:bookmarkStart w:id="92" w:name="Signature"/>
+      <w:bookmarkStart w:id="93" w:name="Signature"/>
       <w:r>
         <w:rPr>
           <w:rFonts w:ascii="Lucida Console" w:hAnsi="Lucida Console"/>
@@ -25087,8 +25167,8 @@
         </w:rPr>
         <w:t xml:space="preserve">) </w:t>
       </w:r>
-      <w:bookmarkStart w:id="93" w:name="RangeType"/>
-      <w:bookmarkEnd w:id="93"/>
+      <w:bookmarkStart w:id="94" w:name="RangeType"/>
+      <w:bookmarkEnd w:id="94"/>
       <w:proofErr w:type="spellStart"/>
       <w:r>
         <w:rPr>
@@ -25354,8 +25434,8 @@
         </w:rPr>
         <w:t>}) S() F()</w:t>
       </w:r>
-      <w:bookmarkStart w:id="94" w:name="UnitTypeName"/>
-      <w:bookmarkEnd w:id="92"/>
+      <w:bookmarkStart w:id="95" w:name="UnitTypeName"/>
+      <w:bookmarkEnd w:id="93"/>
     </w:p>
     <w:p>
       <w:pPr>
@@ -25371,8 +25451,8 @@
           <w:szCs w:val="24"/>
         </w:rPr>
       </w:pPr>
-      <w:bookmarkStart w:id="95" w:name="AnchorType"/>
-      <w:bookmarkStart w:id="96" w:name="TupleField"/>
+      <w:bookmarkStart w:id="96" w:name="AnchorType"/>
+      <w:bookmarkStart w:id="97" w:name="TupleField"/>
       <w:r>
         <w:rPr>
           <w:rFonts w:ascii="Times New Roman" w:hAnsi="Times New Roman" w:cs="Times New Roman"/>
@@ -25408,7 +25488,7 @@
         </w:rPr>
         <w:t>AnchorType</w:t>
       </w:r>
-      <w:bookmarkEnd w:id="95"/>
+      <w:bookmarkEnd w:id="96"/>
       <w:proofErr w:type="spellEnd"/>
       <w:r>
         <w:rPr>
@@ -25883,7 +25963,7 @@
         </w:rPr>
         <w:t>TupleField</w:t>
       </w:r>
-      <w:bookmarkEnd w:id="96"/>
+      <w:bookmarkEnd w:id="97"/>
       <w:proofErr w:type="spellEnd"/>
       <w:r>
         <w:rPr>
@@ -26309,8 +26389,8 @@
         </w:rPr>
         <w:t xml:space="preserve"> ] S() F()</w:t>
       </w:r>
-      <w:bookmarkStart w:id="97" w:name="UnitType"/>
-      <w:bookmarkEnd w:id="94"/>
+      <w:bookmarkStart w:id="98" w:name="UnitType"/>
+      <w:bookmarkEnd w:id="95"/>
     </w:p>
     <w:p>
       <w:pPr>
@@ -26361,7 +26441,7 @@
         </w:rPr>
         <w:t>UnitType</w:t>
       </w:r>
-      <w:bookmarkEnd w:id="97"/>
+      <w:bookmarkEnd w:id="98"/>
       <w:proofErr w:type="spellEnd"/>
       <w:r>
         <w:rPr>
@@ -26585,8 +26665,8 @@
         </w:rPr>
         <w:t xml:space="preserve">) </w:t>
       </w:r>
-      <w:bookmarkStart w:id="98" w:name="UnitName"/>
-      <w:bookmarkEnd w:id="98"/>
+      <w:bookmarkStart w:id="99" w:name="UnitName"/>
+      <w:bookmarkEnd w:id="99"/>
       <w:proofErr w:type="spellStart"/>
       <w:r>
         <w:rPr>
@@ -27196,8 +27276,6 @@
         </w:rPr>
         <w:t>Cmod</w:t>
       </w:r>
-      <w:bookmarkStart w:id="99" w:name="_GoBack"/>
-      <w:bookmarkEnd w:id="99"/>
       <w:proofErr w:type="spellEnd"/>
     </w:p>
     <w:p>
@@ -49391,7 +49469,7 @@
 </file>
 
 <file path=customXml/itemProps1.xml><?xml version="1.0" encoding="utf-8"?>
-<ds:datastoreItem xmlns:ds="http://schemas.openxmlformats.org/officeDocument/2006/customXml" ds:itemID="{F398DED8-445B-4C55-BA8B-2EEB10827F97}">
+<ds:datastoreItem xmlns:ds="http://schemas.openxmlformats.org/officeDocument/2006/customXml" ds:itemID="{9E9DB49A-6D54-483F-AC0E-D9D880B206BE}">
   <ds:schemaRefs>
     <ds:schemaRef ds:uri="http://schemas.openxmlformats.org/officeDocument/2006/bibliography"/>
   </ds:schemaRefs>

</xml_diff>

<commit_message>
IR ckasses changed. abstract restored. New keywords for the build part
</commit_message>
<xml_diff>
--- a/Docs/SLang reference.docx
+++ b/Docs/SLang reference.docx
@@ -12,8 +12,6 @@
           <w:szCs w:val="24"/>
         </w:rPr>
       </w:pPr>
-      <w:bookmarkStart w:id="0" w:name="_GoBack"/>
-      <w:bookmarkEnd w:id="0"/>
       <w:proofErr w:type="gramStart"/>
       <w:r>
         <w:rPr>
@@ -149,7 +147,7 @@
           <w:sz w:val="24"/>
           <w:szCs w:val="24"/>
         </w:rPr>
-        <w:t>0</w:t>
+        <w:t>2</w:t>
       </w:r>
       <w:r>
         <w:rPr>
@@ -167,16 +165,34 @@
           <w:sz w:val="24"/>
           <w:szCs w:val="24"/>
         </w:rPr>
-        <w:t xml:space="preserve">June </w:t>
-      </w:r>
-      <w:r>
-        <w:rPr>
-          <w:rFonts w:ascii="Lucida Console" w:hAnsi="Lucida Console"/>
-          <w:b/>
-          <w:sz w:val="24"/>
-          <w:szCs w:val="24"/>
-        </w:rPr>
-        <w:t>30</w:t>
+        <w:t>Ju</w:t>
+      </w:r>
+      <w:r>
+        <w:rPr>
+          <w:rFonts w:ascii="Lucida Console" w:hAnsi="Lucida Console"/>
+          <w:b/>
+          <w:sz w:val="24"/>
+          <w:szCs w:val="24"/>
+        </w:rPr>
+        <w:t>ly</w:t>
+      </w:r>
+      <w:r>
+        <w:rPr>
+          <w:rFonts w:ascii="Lucida Console" w:hAnsi="Lucida Console"/>
+          <w:b/>
+          <w:sz w:val="24"/>
+          <w:szCs w:val="24"/>
+        </w:rPr>
+        <w:t xml:space="preserve"> </w:t>
+      </w:r>
+      <w:r>
+        <w:rPr>
+          <w:rFonts w:ascii="Lucida Console" w:hAnsi="Lucida Console"/>
+          <w:b/>
+          <w:sz w:val="24"/>
+          <w:szCs w:val="24"/>
+        </w:rPr>
+        <w:t>2</w:t>
       </w:r>
       <w:r>
         <w:rPr>
@@ -186,7 +202,7 @@
           <w:szCs w:val="24"/>
           <w:vertAlign w:val="superscript"/>
         </w:rPr>
-        <w:t>th</w:t>
+        <w:t>nd</w:t>
       </w:r>
       <w:r>
         <w:rPr>
@@ -382,13 +398,7 @@
               <w:rPr>
                 <w:b/>
               </w:rPr>
-              <w:t>a</w:t>
-            </w:r>
-            <w:r>
-              <w:rPr>
-                <w:b/>
-              </w:rPr>
-              <w:t>lias</w:t>
+              <w:t>abstract</w:t>
             </w:r>
           </w:p>
         </w:tc>
@@ -409,13 +419,15 @@
               <w:t>Routine characteristic</w:t>
             </w:r>
             <w:r>
-              <w:t>:</w:t>
+              <w:t xml:space="preserve">: </w:t>
             </w:r>
+            <w:proofErr w:type="spellStart"/>
             <w:r>
-              <w:t xml:space="preserve"> The alternat</w:t>
+              <w:t>Bodyless</w:t>
             </w:r>
+            <w:proofErr w:type="spellEnd"/>
             <w:r>
-              <w:t>ive name of the unit or routine</w:t>
+              <w:t xml:space="preserve"> (‘abstract’) unit routine or objectless (‘abstract’) unit</w:t>
             </w:r>
           </w:p>
         </w:tc>
@@ -456,13 +468,7 @@
               <w:rPr>
                 <w:b/>
               </w:rPr>
-              <w:t>a</w:t>
-            </w:r>
-            <w:r>
-              <w:rPr>
-                <w:b/>
-              </w:rPr>
-              <w:t>s</w:t>
+              <w:t>alias</w:t>
             </w:r>
           </w:p>
         </w:tc>
@@ -477,22 +483,13 @@
               <w:ind w:left="0"/>
             </w:pPr>
             <w:r>
-              <w:t>Unit level/Type</w:t>
+              <w:t>Unit/</w:t>
             </w:r>
             <w:r>
-              <w:t>:</w:t>
+              <w:t>Routine characteristic</w:t>
             </w:r>
             <w:r>
-              <w:t xml:space="preserve"> Another name </w:t>
-            </w:r>
-            <w:r>
-              <w:t xml:space="preserve">in use-as directive </w:t>
-            </w:r>
-            <w:r>
-              <w:t>or anchor</w:t>
-            </w:r>
-            <w:r>
-              <w:t xml:space="preserve"> reference</w:t>
+              <w:t>: The alternative name of the unit or routine</w:t>
             </w:r>
           </w:p>
         </w:tc>
@@ -513,6 +510,62 @@
             </w:pPr>
             <w:r>
               <w:t>3</w:t>
+            </w:r>
+          </w:p>
+        </w:tc>
+        <w:tc>
+          <w:tcPr>
+            <w:tcW w:w="1980" w:type="dxa"/>
+          </w:tcPr>
+          <w:p>
+            <w:pPr>
+              <w:pStyle w:val="a3"/>
+              <w:keepLines/>
+              <w:ind w:left="0"/>
+              <w:rPr>
+                <w:b/>
+              </w:rPr>
+            </w:pPr>
+            <w:r>
+              <w:rPr>
+                <w:b/>
+              </w:rPr>
+              <w:t>as</w:t>
+            </w:r>
+          </w:p>
+        </w:tc>
+        <w:tc>
+          <w:tcPr>
+            <w:tcW w:w="6684" w:type="dxa"/>
+          </w:tcPr>
+          <w:p>
+            <w:pPr>
+              <w:pStyle w:val="a3"/>
+              <w:keepLines/>
+              <w:ind w:left="0"/>
+            </w:pPr>
+            <w:r>
+              <w:t>Unit level/Type: Another name in use-as directive or anchor reference</w:t>
+            </w:r>
+          </w:p>
+        </w:tc>
+      </w:tr>
+      <w:tr>
+        <w:trPr>
+          <w:jc w:val="center"/>
+        </w:trPr>
+        <w:tc>
+          <w:tcPr>
+            <w:tcW w:w="558" w:type="dxa"/>
+          </w:tcPr>
+          <w:p>
+            <w:pPr>
+              <w:pStyle w:val="a3"/>
+              <w:keepLines/>
+              <w:ind w:left="0"/>
+            </w:pPr>
+            <w:r>
+              <w:t>4</w:t>
             </w:r>
           </w:p>
         </w:tc>
@@ -568,7 +621,7 @@
               <w:ind w:left="0"/>
             </w:pPr>
             <w:r>
-              <w:t>4</w:t>
+              <w:t>5</w:t>
             </w:r>
           </w:p>
         </w:tc>
@@ -630,7 +683,7 @@
               <w:ind w:left="0"/>
             </w:pPr>
             <w:r>
-              <w:t>5</w:t>
+              <w:t>6</w:t>
             </w:r>
           </w:p>
         </w:tc>
@@ -698,7 +751,7 @@
               <w:ind w:left="0"/>
             </w:pPr>
             <w:r>
-              <w:t>6</w:t>
+              <w:t>7</w:t>
             </w:r>
           </w:p>
         </w:tc>
@@ -757,7 +810,7 @@
               <w:ind w:left="0"/>
             </w:pPr>
             <w:r>
-              <w:t>7</w:t>
+              <w:t>8</w:t>
             </w:r>
           </w:p>
         </w:tc>
@@ -816,7 +869,7 @@
               <w:ind w:left="0"/>
             </w:pPr>
             <w:r>
-              <w:t>8</w:t>
+              <w:t>9</w:t>
             </w:r>
           </w:p>
         </w:tc>
@@ -889,7 +942,7 @@
               <w:ind w:left="0"/>
             </w:pPr>
             <w:r>
-              <w:t>9</w:t>
+              <w:t>10</w:t>
             </w:r>
           </w:p>
         </w:tc>
@@ -945,7 +998,7 @@
               <w:ind w:left="0"/>
             </w:pPr>
             <w:r>
-              <w:t>10</w:t>
+              <w:t>11</w:t>
             </w:r>
           </w:p>
         </w:tc>
@@ -1001,7 +1054,7 @@
               <w:ind w:left="0"/>
             </w:pPr>
             <w:r>
-              <w:t>11</w:t>
+              <w:t>12</w:t>
             </w:r>
           </w:p>
         </w:tc>
@@ -1060,7 +1113,7 @@
               <w:ind w:left="0"/>
             </w:pPr>
             <w:r>
-              <w:t>12</w:t>
+              <w:t>13</w:t>
             </w:r>
           </w:p>
         </w:tc>
@@ -1140,7 +1193,7 @@
               <w:ind w:left="0"/>
             </w:pPr>
             <w:r>
-              <w:t>13</w:t>
+              <w:t>14</w:t>
             </w:r>
           </w:p>
         </w:tc>
@@ -1208,7 +1261,7 @@
               <w:ind w:left="0"/>
             </w:pPr>
             <w:r>
-              <w:t>14</w:t>
+              <w:t>16</w:t>
             </w:r>
           </w:p>
         </w:tc>
@@ -1267,7 +1320,7 @@
               <w:ind w:left="0"/>
             </w:pPr>
             <w:r>
-              <w:t>16</w:t>
+              <w:t>17</w:t>
             </w:r>
           </w:p>
         </w:tc>
@@ -1323,7 +1376,7 @@
               <w:ind w:left="0"/>
             </w:pPr>
             <w:r>
-              <w:t>17</w:t>
+              <w:t>18</w:t>
             </w:r>
           </w:p>
         </w:tc>
@@ -1379,7 +1432,7 @@
               <w:ind w:left="0"/>
             </w:pPr>
             <w:r>
-              <w:t>18</w:t>
+              <w:t>19</w:t>
             </w:r>
           </w:p>
         </w:tc>
@@ -1438,7 +1491,7 @@
               <w:ind w:left="0"/>
             </w:pPr>
             <w:r>
-              <w:t>19</w:t>
+              <w:t>20</w:t>
             </w:r>
           </w:p>
         </w:tc>
@@ -1477,7 +1530,11 @@
               <w:t>Expression</w:t>
             </w:r>
             <w:r>
-              <w:t>/Statement: Value of some attribute before the routine started. To be used in post-conditions only. For the routine body, it means a call to the previous version of the overridden routine – precursor call</w:t>
+              <w:t xml:space="preserve">/Statement: Value of some attribute before the routine started. To be used in post-conditions only. For the routine body, it means a call to the previous version of the overridden routine – </w:t>
+            </w:r>
+            <w:r>
+              <w:lastRenderedPageBreak/>
+              <w:t>precursor call</w:t>
             </w:r>
           </w:p>
         </w:tc>
@@ -1497,7 +1554,8 @@
               <w:ind w:left="0"/>
             </w:pPr>
             <w:r>
-              <w:t>20</w:t>
+              <w:lastRenderedPageBreak/>
+              <w:t>21</w:t>
             </w:r>
           </w:p>
         </w:tc>
@@ -1539,11 +1597,7 @@
               <w:t xml:space="preserve"> characteristic</w:t>
             </w:r>
             <w:r>
-              <w:t xml:space="preserve">s: States that this attribute overrides all </w:t>
-            </w:r>
-            <w:r>
-              <w:lastRenderedPageBreak/>
-              <w:t>possible inherited versions.</w:t>
+              <w:t>s: States that this attribute overrides all possible inherited versions.</w:t>
             </w:r>
           </w:p>
         </w:tc>
@@ -1563,8 +1617,7 @@
               <w:ind w:left="0"/>
             </w:pPr>
             <w:r>
-              <w:lastRenderedPageBreak/>
-              <w:t>21</w:t>
+              <w:t>22</w:t>
             </w:r>
           </w:p>
         </w:tc>
@@ -1623,7 +1676,7 @@
               <w:ind w:left="0"/>
             </w:pPr>
             <w:r>
-              <w:t>22</w:t>
+              <w:t>23</w:t>
             </w:r>
           </w:p>
         </w:tc>
@@ -1679,7 +1732,7 @@
               <w:ind w:left="0"/>
             </w:pPr>
             <w:r>
-              <w:t>23</w:t>
+              <w:t>24</w:t>
             </w:r>
           </w:p>
         </w:tc>
@@ -1738,7 +1791,7 @@
               <w:ind w:left="0"/>
             </w:pPr>
             <w:r>
-              <w:t>24</w:t>
+              <w:t>25</w:t>
             </w:r>
           </w:p>
         </w:tc>
@@ -1794,7 +1847,7 @@
               <w:ind w:left="0"/>
             </w:pPr>
             <w:r>
-              <w:t>25</w:t>
+              <w:t>26</w:t>
             </w:r>
           </w:p>
         </w:tc>
@@ -1874,7 +1927,7 @@
               <w:ind w:left="0"/>
             </w:pPr>
             <w:r>
-              <w:t>26</w:t>
+              <w:t>27</w:t>
             </w:r>
           </w:p>
         </w:tc>
@@ -1928,12 +1981,10 @@
           </w:tcPr>
           <w:p>
             <w:pPr>
-              <w:pStyle w:val="a3"/>
               <w:keepLines/>
-              <w:ind w:left="0"/>
             </w:pPr>
             <w:r>
-              <w:t>27</w:t>
+              <w:t>28</w:t>
             </w:r>
           </w:p>
         </w:tc>
@@ -1985,10 +2036,12 @@
           </w:tcPr>
           <w:p>
             <w:pPr>
+              <w:pStyle w:val="a3"/>
               <w:keepLines/>
+              <w:ind w:left="0"/>
             </w:pPr>
             <w:r>
-              <w:t>28</w:t>
+              <w:t>29</w:t>
             </w:r>
           </w:p>
         </w:tc>
@@ -2047,7 +2100,7 @@
               <w:ind w:left="0"/>
             </w:pPr>
             <w:r>
-              <w:t>29</w:t>
+              <w:t>30</w:t>
             </w:r>
           </w:p>
         </w:tc>
@@ -2103,7 +2156,7 @@
               <w:ind w:left="0"/>
             </w:pPr>
             <w:r>
-              <w:t>30</w:t>
+              <w:t>31</w:t>
             </w:r>
           </w:p>
         </w:tc>
@@ -2162,7 +2215,7 @@
               <w:ind w:left="0"/>
             </w:pPr>
             <w:r>
-              <w:t>31</w:t>
+              <w:t>32</w:t>
             </w:r>
           </w:p>
         </w:tc>
@@ -2231,7 +2284,7 @@
               <w:ind w:left="0"/>
             </w:pPr>
             <w:r>
-              <w:t>32</w:t>
+              <w:t>33</w:t>
             </w:r>
           </w:p>
         </w:tc>
@@ -2297,7 +2350,7 @@
               <w:ind w:left="0"/>
             </w:pPr>
             <w:r>
-              <w:t>33</w:t>
+              <w:t>34</w:t>
             </w:r>
           </w:p>
         </w:tc>
@@ -2364,7 +2417,7 @@
               <w:ind w:left="0"/>
             </w:pPr>
             <w:r>
-              <w:t>34</w:t>
+              <w:t>35</w:t>
             </w:r>
           </w:p>
         </w:tc>
@@ -2411,81 +2464,11 @@
               <w:t xml:space="preserve"> prefix</w:t>
             </w:r>
             <w:r>
-              <w:t>: States that attribute can be assigned many times. It is a variable attribute of any type including routine one. If it is routine parameters then routines with side–effects can be called upon this parameter, as well as an assignment into it</w:t>
-            </w:r>
-          </w:p>
-        </w:tc>
-      </w:tr>
-      <w:tr>
-        <w:trPr>
-          <w:jc w:val="center"/>
-        </w:trPr>
-        <w:tc>
-          <w:tcPr>
-            <w:tcW w:w="558" w:type="dxa"/>
-          </w:tcPr>
-          <w:p>
-            <w:pPr>
-              <w:pStyle w:val="a3"/>
-              <w:keepLines/>
-              <w:ind w:left="0"/>
-            </w:pPr>
-            <w:r>
-              <w:t>35</w:t>
-            </w:r>
-          </w:p>
-        </w:tc>
-        <w:tc>
-          <w:tcPr>
-            <w:tcW w:w="1980" w:type="dxa"/>
-          </w:tcPr>
-          <w:p>
-            <w:pPr>
-              <w:pStyle w:val="a3"/>
-              <w:keepLines/>
-              <w:ind w:left="0"/>
-              <w:rPr>
-                <w:b/>
-              </w:rPr>
-            </w:pPr>
-            <w:r>
-              <w:rPr>
-                <w:b/>
-              </w:rPr>
-              <w:t>virtual</w:t>
-            </w:r>
-          </w:p>
-        </w:tc>
-        <w:tc>
-          <w:tcPr>
-            <w:tcW w:w="6684" w:type="dxa"/>
-          </w:tcPr>
-          <w:p>
-            <w:pPr>
-              <w:pStyle w:val="a3"/>
-              <w:keepLines/>
-              <w:ind w:left="0"/>
-            </w:pPr>
-            <w:r>
-              <w:t>Unit/</w:t>
-            </w:r>
-            <w:r>
-              <w:t>Routine characteristic</w:t>
-            </w:r>
-            <w:r>
-              <w:t xml:space="preserve">: </w:t>
-            </w:r>
-            <w:proofErr w:type="spellStart"/>
-            <w:r>
-              <w:t>Bodyless</w:t>
-            </w:r>
-            <w:proofErr w:type="spellEnd"/>
-            <w:r>
-              <w:t xml:space="preserve"> (‘abstract’) unit routine or </w:t>
+              <w:t xml:space="preserve">: States that attribute can be assigned many times. It is a variable attribute of any type including routine one. If it is routine parameters then routines with side–effects can be called upon </w:t>
             </w:r>
             <w:r>
               <w:lastRenderedPageBreak/>
-              <w:t>objectless (‘abstract’) unit</w:t>
+              <w:t>this parameter, as well as an assignment into it</w:t>
             </w:r>
           </w:p>
         </w:tc>
@@ -2614,6 +2597,8 @@
           <w:szCs w:val="24"/>
         </w:rPr>
       </w:pPr>
+      <w:bookmarkStart w:id="0" w:name="_GoBack"/>
+      <w:bookmarkEnd w:id="0"/>
     </w:p>
     <w:p>
       <w:pPr>
@@ -2986,15 +2971,23 @@
         </w:rPr>
         <w:t>[</w:t>
       </w:r>
-      <w:hyperlink w:anchor="Assembly" w:history="1">
-        <w:r>
-          <w:rPr>
-            <w:rStyle w:val="a6"/>
-            <w:rFonts w:ascii="Lucida Console" w:hAnsi="Lucida Console"/>
-            <w:sz w:val="24"/>
-            <w:szCs w:val="24"/>
-          </w:rPr>
-          <w:t>Assembly</w:t>
+      <w:r>
+        <w:rPr>
+          <w:rFonts w:ascii="Times New Roman" w:hAnsi="Times New Roman" w:cs="Times New Roman"/>
+          <w:sz w:val="24"/>
+          <w:szCs w:val="24"/>
+        </w:rPr>
+        <w:t xml:space="preserve"> </w:t>
+      </w:r>
+      <w:hyperlink w:anchor="Build" w:history="1">
+        <w:r>
+          <w:rPr>
+            <w:rStyle w:val="a6"/>
+            <w:rFonts w:ascii="Times New Roman" w:hAnsi="Times New Roman" w:cs="Times New Roman"/>
+            <w:sz w:val="24"/>
+            <w:szCs w:val="24"/>
+          </w:rPr>
+          <w:t>Build</w:t>
         </w:r>
       </w:hyperlink>
       <w:r>
@@ -3120,7 +3113,7 @@
         </w:rPr>
         <w:t xml:space="preserve">) </w:t>
       </w:r>
-      <w:bookmarkStart w:id="2" w:name="Assembly"/>
+      <w:bookmarkStart w:id="2" w:name="Build"/>
       <w:bookmarkEnd w:id="2"/>
       <w:r>
         <w:rPr>
@@ -3128,7 +3121,7 @@
           <w:sz w:val="24"/>
           <w:szCs w:val="24"/>
         </w:rPr>
-        <w:t>Assembly</w:t>
+        <w:t>Build</w:t>
       </w:r>
       <w:r>
         <w:rPr>
@@ -3193,40 +3186,34 @@
       <w:r>
         <w:rPr>
           <w:rFonts w:ascii="Lucida Console" w:hAnsi="Lucida Console"/>
-          <w:sz w:val="24"/>
-          <w:szCs w:val="24"/>
-        </w:rPr>
-        <w:t>“:”</w:t>
-      </w:r>
-      <w:proofErr w:type="spellStart"/>
-      <w:r>
-        <w:fldChar w:fldCharType="begin"/>
-      </w:r>
-      <w:r>
-        <w:instrText xml:space="preserve"> HYPERLINK \l "FileName" </w:instrText>
-      </w:r>
-      <w:r>
-        <w:fldChar w:fldCharType="separate"/>
-      </w:r>
-      <w:r>
-        <w:rPr>
-          <w:rStyle w:val="a6"/>
-          <w:rFonts w:ascii="Times New Roman" w:hAnsi="Times New Roman" w:cs="Times New Roman"/>
-          <w:sz w:val="24"/>
-          <w:szCs w:val="24"/>
-        </w:rPr>
-        <w:t>FSname</w:t>
-      </w:r>
-      <w:proofErr w:type="spellEnd"/>
-      <w:r>
-        <w:rPr>
-          <w:rStyle w:val="a6"/>
-          <w:rFonts w:ascii="Times New Roman" w:hAnsi="Times New Roman" w:cs="Times New Roman"/>
-          <w:sz w:val="24"/>
-          <w:szCs w:val="24"/>
-        </w:rPr>
-        <w:fldChar w:fldCharType="end"/>
-      </w:r>
+          <w:b/>
+          <w:sz w:val="24"/>
+          <w:szCs w:val="24"/>
+        </w:rPr>
+        <w:t>from</w:t>
+      </w:r>
+      <w:r>
+        <w:rPr>
+          <w:rFonts w:ascii="Lucida Console" w:hAnsi="Lucida Console"/>
+          <w:b/>
+          <w:sz w:val="24"/>
+          <w:szCs w:val="24"/>
+        </w:rPr>
+        <w:t xml:space="preserve"> </w:t>
+      </w:r>
+      <w:hyperlink w:anchor="FileName" w:history="1">
+        <w:proofErr w:type="spellStart"/>
+        <w:r>
+          <w:rPr>
+            <w:rStyle w:val="a6"/>
+            <w:rFonts w:ascii="Times New Roman" w:hAnsi="Times New Roman" w:cs="Times New Roman"/>
+            <w:sz w:val="24"/>
+            <w:szCs w:val="24"/>
+          </w:rPr>
+          <w:t>FSname</w:t>
+        </w:r>
+        <w:proofErr w:type="spellEnd"/>
+      </w:hyperlink>
       <w:r>
         <w:rPr>
           <w:rFonts w:ascii="Lucida Console" w:hAnsi="Lucida Console"/>
@@ -3235,35 +3222,27 @@
         </w:rPr>
         <w:t>{</w:t>
       </w:r>
-      <w:proofErr w:type="spellStart"/>
-      <w:r>
-        <w:fldChar w:fldCharType="begin"/>
-      </w:r>
-      <w:r>
-        <w:instrText xml:space="preserve"> HYPERLINK \l "FileName" </w:instrText>
-      </w:r>
-      <w:r>
-        <w:fldChar w:fldCharType="separate"/>
-      </w:r>
-      <w:r>
-        <w:rPr>
-          <w:rStyle w:val="a6"/>
-          <w:rFonts w:ascii="Times New Roman" w:hAnsi="Times New Roman" w:cs="Times New Roman"/>
-          <w:sz w:val="24"/>
-          <w:szCs w:val="24"/>
-        </w:rPr>
-        <w:t>FSname</w:t>
-      </w:r>
-      <w:proofErr w:type="spellEnd"/>
-      <w:r>
-        <w:rPr>
-          <w:rStyle w:val="a6"/>
-          <w:rFonts w:ascii="Times New Roman" w:hAnsi="Times New Roman" w:cs="Times New Roman"/>
-          <w:sz w:val="24"/>
-          <w:szCs w:val="24"/>
-        </w:rPr>
-        <w:fldChar w:fldCharType="end"/>
-      </w:r>
+      <w:r>
+        <w:rPr>
+          <w:rFonts w:ascii="Lucida Console" w:hAnsi="Lucida Console"/>
+          <w:sz w:val="24"/>
+          <w:szCs w:val="24"/>
+        </w:rPr>
+        <w:t xml:space="preserve">[“,”] </w:t>
+      </w:r>
+      <w:hyperlink w:anchor="FileName" w:history="1">
+        <w:proofErr w:type="spellStart"/>
+        <w:r>
+          <w:rPr>
+            <w:rStyle w:val="a6"/>
+            <w:rFonts w:ascii="Times New Roman" w:hAnsi="Times New Roman" w:cs="Times New Roman"/>
+            <w:sz w:val="24"/>
+            <w:szCs w:val="24"/>
+          </w:rPr>
+          <w:t>FSname</w:t>
+        </w:r>
+        <w:proofErr w:type="spellEnd"/>
+      </w:hyperlink>
       <w:r>
         <w:rPr>
           <w:rFonts w:ascii="Lucida Console" w:hAnsi="Lucida Console"/>
@@ -3279,7 +3258,7 @@
           <w:sz w:val="24"/>
           <w:szCs w:val="24"/>
         </w:rPr>
-        <w:t>‘=&gt;’</w:t>
+        <w:t>entry</w:t>
       </w:r>
       <w:r>
         <w:rPr>
@@ -3515,14 +3494,17 @@
         </w:rPr>
         <w:t>[</w:t>
       </w:r>
-      <w:r>
-        <w:rPr>
-          <w:rFonts w:ascii="Lucida Console" w:hAnsi="Lucida Console"/>
-          <w:sz w:val="24"/>
-          <w:szCs w:val="24"/>
-        </w:rPr>
-        <w:t>“~”</w:t>
-      </w:r>
+      <w:proofErr w:type="gramStart"/>
+      <w:r>
+        <w:rPr>
+          <w:rFonts w:ascii="Lucida Console" w:hAnsi="Lucida Console"/>
+          <w:b/>
+          <w:sz w:val="24"/>
+          <w:szCs w:val="24"/>
+        </w:rPr>
+        <w:t>target</w:t>
+      </w:r>
+      <w:proofErr w:type="gramEnd"/>
       <w:r>
         <w:rPr>
           <w:rFonts w:ascii="Lucida Console" w:hAnsi="Lucida Console"/>
@@ -3537,6 +3519,14 @@
           <w:sz w:val="24"/>
           <w:szCs w:val="24"/>
         </w:rPr>
+        <w:t>C|ARK|</w:t>
+      </w:r>
+      <w:r>
+        <w:rPr>
+          <w:rFonts w:ascii="Lucida Console" w:hAnsi="Lucida Console"/>
+          <w:sz w:val="24"/>
+          <w:szCs w:val="24"/>
+        </w:rPr>
         <w:t>A</w:t>
       </w:r>
       <w:r>
@@ -3553,7 +3543,7 @@
           <w:sz w:val="24"/>
           <w:szCs w:val="24"/>
         </w:rPr>
-        <w:t xml:space="preserve"> // target code form</w:t>
+        <w:t xml:space="preserve"> // target code kind</w:t>
       </w:r>
     </w:p>
     <w:p>
@@ -3582,7 +3572,7 @@
           <w:sz w:val="24"/>
           <w:szCs w:val="24"/>
         </w:rPr>
-        <w:t>use</w:t>
+        <w:t>cluster</w:t>
       </w:r>
       <w:proofErr w:type="gramEnd"/>
       <w:r>
@@ -3665,7 +3655,7 @@
           <w:sz w:val="24"/>
           <w:szCs w:val="24"/>
         </w:rPr>
-        <w:t>[“:”</w:t>
+        <w:t>[</w:t>
       </w:r>
     </w:p>
     <w:p>
@@ -3685,24 +3675,19 @@
           <w:sz w:val="24"/>
           <w:szCs w:val="24"/>
         </w:rPr>
-        <w:t>[“</w:t>
-      </w:r>
-      <w:r>
-        <w:rPr>
-          <w:rFonts w:ascii="Lucida Console" w:hAnsi="Lucida Console"/>
-          <w:sz w:val="24"/>
-          <w:szCs w:val="24"/>
-        </w:rPr>
-        <w:t>~</w:t>
-      </w:r>
-      <w:r>
-        <w:rPr>
-          <w:rFonts w:ascii="Lucida Console" w:hAnsi="Lucida Console"/>
-          <w:sz w:val="24"/>
-          <w:szCs w:val="24"/>
-        </w:rPr>
-        <w:t>”</w:t>
-      </w:r>
+        <w:t>[</w:t>
+      </w:r>
+      <w:proofErr w:type="gramStart"/>
+      <w:r>
+        <w:rPr>
+          <w:rFonts w:ascii="Lucida Console" w:hAnsi="Lucida Console"/>
+          <w:b/>
+          <w:sz w:val="24"/>
+          <w:szCs w:val="24"/>
+        </w:rPr>
+        <w:t>hide</w:t>
+      </w:r>
+      <w:proofErr w:type="gramEnd"/>
       <w:r>
         <w:rPr>
           <w:rFonts w:ascii="Lucida Console" w:hAnsi="Lucida Console"/>
@@ -3729,6 +3714,14 @@
           <w:szCs w:val="24"/>
         </w:rPr>
         <w:t xml:space="preserve"> {</w:t>
+      </w:r>
+      <w:r>
+        <w:rPr>
+          <w:rFonts w:ascii="Lucida Console" w:hAnsi="Lucida Console"/>
+          <w:sz w:val="24"/>
+          <w:szCs w:val="24"/>
+        </w:rPr>
+        <w:t>[“,”]</w:t>
       </w:r>
       <w:hyperlink w:anchor="Identifier" w:history="1">
         <w:r>
@@ -3851,16 +3844,54 @@
           <w:sz w:val="24"/>
           <w:szCs w:val="24"/>
         </w:rPr>
-        <w:t>[“</w:t>
-      </w:r>
-      <w:r>
-        <w:rPr>
-          <w:rFonts w:ascii="Lucida Console" w:hAnsi="Lucida Console"/>
-          <w:b/>
-          <w:sz w:val="24"/>
-          <w:szCs w:val="24"/>
-        </w:rPr>
-        <w:t>-&gt;</w:t>
+        <w:t>[</w:t>
+      </w:r>
+      <w:proofErr w:type="gramStart"/>
+      <w:r>
+        <w:rPr>
+          <w:rFonts w:ascii="Lucida Console" w:hAnsi="Lucida Console"/>
+          <w:b/>
+          <w:sz w:val="24"/>
+          <w:szCs w:val="24"/>
+        </w:rPr>
+        <w:t>use</w:t>
+      </w:r>
+      <w:proofErr w:type="gramEnd"/>
+      <w:r>
+        <w:rPr>
+          <w:rFonts w:ascii="Lucida Console" w:hAnsi="Lucida Console"/>
+          <w:sz w:val="24"/>
+          <w:szCs w:val="24"/>
+        </w:rPr>
+        <w:t xml:space="preserve"> </w:t>
+      </w:r>
+      <w:hyperlink w:anchor="Identifier" w:history="1">
+        <w:r>
+          <w:rPr>
+            <w:rStyle w:val="a6"/>
+            <w:rFonts w:ascii="Lucida Console" w:hAnsi="Lucida Console"/>
+            <w:sz w:val="24"/>
+            <w:szCs w:val="24"/>
+          </w:rPr>
+          <w:t>Identifier</w:t>
+        </w:r>
+      </w:hyperlink>
+      <w:r>
+        <w:rPr>
+          <w:rFonts w:ascii="Lucida Console" w:hAnsi="Lucida Console"/>
+          <w:sz w:val="24"/>
+          <w:szCs w:val="24"/>
+        </w:rPr>
+        <w:t xml:space="preserve"> “</w:t>
+      </w:r>
+      <w:r>
+        <w:rPr>
+          <w:rFonts w:ascii="Lucida Console" w:hAnsi="Lucida Console"/>
+          <w:b/>
+          <w:sz w:val="24"/>
+          <w:szCs w:val="24"/>
+        </w:rPr>
+        <w:t>as</w:t>
       </w:r>
       <w:r>
         <w:rPr>
@@ -3871,11 +3902,6 @@
         <w:t>”</w:t>
       </w:r>
       <w:r>
-        <w:rPr>
-          <w:rFonts w:ascii="Lucida Console" w:hAnsi="Lucida Console"/>
-          <w:sz w:val="24"/>
-          <w:szCs w:val="24"/>
-        </w:rPr>
         <w:t xml:space="preserve"> </w:t>
       </w:r>
       <w:hyperlink w:anchor="Identifier" w:history="1">
@@ -3895,46 +3921,15 @@
           <w:sz w:val="24"/>
           <w:szCs w:val="24"/>
         </w:rPr>
-        <w:t xml:space="preserve"> “</w:t>
-      </w:r>
-      <w:r>
-        <w:rPr>
-          <w:rFonts w:ascii="Lucida Console" w:hAnsi="Lucida Console"/>
-          <w:b/>
-          <w:sz w:val="24"/>
-          <w:szCs w:val="24"/>
-        </w:rPr>
-        <w:t>as</w:t>
-      </w:r>
-      <w:r>
-        <w:rPr>
-          <w:rFonts w:ascii="Lucida Console" w:hAnsi="Lucida Console"/>
-          <w:sz w:val="24"/>
-          <w:szCs w:val="24"/>
-        </w:rPr>
-        <w:t>”</w:t>
-      </w:r>
-      <w:r>
-        <w:t xml:space="preserve"> </w:t>
-      </w:r>
-      <w:hyperlink w:anchor="Identifier" w:history="1">
-        <w:r>
-          <w:rPr>
-            <w:rStyle w:val="a6"/>
-            <w:rFonts w:ascii="Lucida Console" w:hAnsi="Lucida Console"/>
-            <w:sz w:val="24"/>
-            <w:szCs w:val="24"/>
-          </w:rPr>
-          <w:t>Identifier</w:t>
-        </w:r>
-      </w:hyperlink>
-      <w:r>
-        <w:rPr>
-          <w:rFonts w:ascii="Lucida Console" w:hAnsi="Lucida Console"/>
-          <w:sz w:val="24"/>
-          <w:szCs w:val="24"/>
-        </w:rPr>
         <w:t xml:space="preserve"> {</w:t>
+      </w:r>
+      <w:r>
+        <w:rPr>
+          <w:rFonts w:ascii="Lucida Console" w:hAnsi="Lucida Console"/>
+          <w:sz w:val="24"/>
+          <w:szCs w:val="24"/>
+        </w:rPr>
+        <w:t>[“,”]</w:t>
       </w:r>
       <w:hyperlink w:anchor="Identifier" w:history="1">
         <w:r>
@@ -4044,7 +4039,23 @@
           <w:sz w:val="24"/>
           <w:szCs w:val="24"/>
         </w:rPr>
-        <w:t xml:space="preserve"> to ensure this unit will be used in the current build */</w:t>
+        <w:t xml:space="preserve"> to ensure this unit will be used in the current build </w:t>
+      </w:r>
+      <w:r>
+        <w:rPr>
+          <w:rFonts w:ascii="Lucida Console" w:hAnsi="Lucida Console"/>
+          <w:sz w:val="24"/>
+          <w:szCs w:val="24"/>
+        </w:rPr>
+        <w:t>under the new name</w:t>
+      </w:r>
+      <w:r>
+        <w:rPr>
+          <w:rFonts w:ascii="Lucida Console" w:hAnsi="Lucida Console"/>
+          <w:sz w:val="24"/>
+          <w:szCs w:val="24"/>
+        </w:rPr>
+        <w:t>*/</w:t>
       </w:r>
     </w:p>
     <w:p>
@@ -4104,6 +4115,14 @@
         </w:rPr>
         <w:t xml:space="preserve"> {</w:t>
       </w:r>
+      <w:r>
+        <w:rPr>
+          <w:rFonts w:ascii="Lucida Console" w:hAnsi="Lucida Console"/>
+          <w:sz w:val="24"/>
+          <w:szCs w:val="24"/>
+        </w:rPr>
+        <w:t>[“,”]</w:t>
+      </w:r>
       <w:hyperlink w:anchor="Identifier" w:history="1">
         <w:r>
           <w:rPr>
@@ -4182,6 +4201,60 @@
           <w:szCs w:val="24"/>
         </w:rPr>
         <w:t xml:space="preserve"> works to resolve the case when several clusters have units with the same name. Unit name is strictly attached to particular cluster for the current build*/</w:t>
+      </w:r>
+    </w:p>
+    <w:p>
+      <w:pPr>
+        <w:keepLines/>
+        <w:rPr>
+          <w:rFonts w:ascii="Lucida Console" w:hAnsi="Lucida Console"/>
+          <w:sz w:val="24"/>
+          <w:szCs w:val="24"/>
+        </w:rPr>
+      </w:pPr>
+      <w:r>
+        <w:rPr>
+          <w:rFonts w:ascii="Lucida Console" w:hAnsi="Lucida Console"/>
+          <w:sz w:val="24"/>
+          <w:szCs w:val="24"/>
+        </w:rPr>
+        <w:tab/>
+      </w:r>
+      <w:r>
+        <w:rPr>
+          <w:rFonts w:ascii="Lucida Console" w:hAnsi="Lucida Console"/>
+          <w:sz w:val="24"/>
+          <w:szCs w:val="24"/>
+        </w:rPr>
+        <w:tab/>
+      </w:r>
+      <w:r>
+        <w:rPr>
+          <w:rFonts w:ascii="Lucida Console" w:hAnsi="Lucida Console"/>
+          <w:sz w:val="24"/>
+          <w:szCs w:val="24"/>
+        </w:rPr>
+        <w:tab/>
+        <w:t>[</w:t>
+      </w:r>
+      <w:proofErr w:type="gramStart"/>
+      <w:r>
+        <w:rPr>
+          <w:rFonts w:ascii="Lucida Console" w:hAnsi="Lucida Console"/>
+          <w:b/>
+          <w:sz w:val="24"/>
+          <w:szCs w:val="24"/>
+        </w:rPr>
+        <w:t>end</w:t>
+      </w:r>
+      <w:proofErr w:type="gramEnd"/>
+      <w:r>
+        <w:rPr>
+          <w:rFonts w:ascii="Lucida Console" w:hAnsi="Lucida Console"/>
+          <w:sz w:val="24"/>
+          <w:szCs w:val="24"/>
+        </w:rPr>
+        <w:t>] // if hide or use or select specified then we need end</w:t>
       </w:r>
     </w:p>
     <w:p>
@@ -4663,6 +4736,7 @@
           <w:sz w:val="24"/>
           <w:szCs w:val="24"/>
         </w:rPr>
+        <w:lastRenderedPageBreak/>
         <w:t>{</w:t>
       </w:r>
       <w:proofErr w:type="spellStart"/>
@@ -4884,7 +4958,6 @@
           <w:sz w:val="24"/>
           <w:szCs w:val="24"/>
         </w:rPr>
-        <w:lastRenderedPageBreak/>
         <w:t>use</w:t>
       </w:r>
       <w:proofErr w:type="gramEnd"/>
@@ -5806,7 +5879,6 @@
         </w:r>
         <w:proofErr w:type="spellEnd"/>
       </w:hyperlink>
-      <w:bookmarkStart w:id="14" w:name="StatementsList"/>
       <w:r>
         <w:rPr>
           <w:rFonts w:ascii="Lucida Console" w:hAnsi="Lucida Console"/>
@@ -5903,6 +5975,8 @@
         </w:rPr>
         <w:t xml:space="preserve"> </w:t>
       </w:r>
+      <w:bookmarkStart w:id="14" w:name="StatementsList"/>
+      <w:bookmarkEnd w:id="14"/>
       <w:proofErr w:type="spellStart"/>
       <w:r>
         <w:rPr>
@@ -5912,7 +5986,6 @@
         </w:rPr>
         <w:t>StatementsList</w:t>
       </w:r>
-      <w:bookmarkEnd w:id="14"/>
       <w:proofErr w:type="spellEnd"/>
       <w:r>
         <w:rPr>
@@ -5938,7 +6011,25 @@
             <w:sz w:val="24"/>
             <w:szCs w:val="24"/>
           </w:rPr>
-          <w:t>Statement</w:t>
+          <w:t>Stat</w:t>
+        </w:r>
+        <w:r>
+          <w:rPr>
+            <w:rStyle w:val="a6"/>
+            <w:rFonts w:ascii="Lucida Console" w:hAnsi="Lucida Console"/>
+            <w:sz w:val="24"/>
+            <w:szCs w:val="24"/>
+          </w:rPr>
+          <w:t>e</w:t>
+        </w:r>
+        <w:r>
+          <w:rPr>
+            <w:rStyle w:val="a6"/>
+            <w:rFonts w:ascii="Lucida Console" w:hAnsi="Lucida Console"/>
+            <w:sz w:val="24"/>
+            <w:szCs w:val="24"/>
+          </w:rPr>
+          <w:t>ment</w:t>
         </w:r>
       </w:hyperlink>
       <w:r>
@@ -8521,6 +8612,7 @@
           <w:sz w:val="24"/>
           <w:szCs w:val="24"/>
         </w:rPr>
+        <w:lastRenderedPageBreak/>
         <w:t>(</w:t>
       </w:r>
       <w:proofErr w:type="spellStart"/>
@@ -8671,7 +8763,6 @@
           <w:sz w:val="24"/>
           <w:szCs w:val="24"/>
         </w:rPr>
-        <w:lastRenderedPageBreak/>
         <w:t>(</w:t>
       </w:r>
       <w:proofErr w:type="spellStart"/>
@@ -13329,6 +13420,7 @@
           <w:sz w:val="24"/>
           <w:szCs w:val="24"/>
         </w:rPr>
+        <w:lastRenderedPageBreak/>
         <w:t xml:space="preserve">( </w:t>
       </w:r>
     </w:p>
@@ -13349,7 +13441,6 @@
           <w:sz w:val="24"/>
           <w:szCs w:val="24"/>
         </w:rPr>
-        <w:lastRenderedPageBreak/>
         <w:t>(</w:t>
       </w:r>
       <w:r>
@@ -14205,20 +14296,19 @@
       </w:hyperlink>
       <w:r>
         <w:rPr>
-          <w:rStyle w:val="a6"/>
+          <w:rFonts w:ascii="Lucida Console" w:hAnsi="Lucida Console"/>
+          <w:sz w:val="24"/>
+          <w:szCs w:val="24"/>
+        </w:rPr>
+        <w:t xml:space="preserve"> |</w:t>
+      </w:r>
+      <w:r>
+        <w:rPr>
           <w:rFonts w:ascii="Lucida Console" w:hAnsi="Lucida Console"/>
           <w:sz w:val="24"/>
           <w:szCs w:val="24"/>
         </w:rPr>
         <w:t xml:space="preserve"> </w:t>
-      </w:r>
-      <w:r>
-        <w:rPr>
-          <w:rFonts w:ascii="Lucida Console" w:hAnsi="Lucida Console"/>
-          <w:sz w:val="24"/>
-          <w:szCs w:val="24"/>
-        </w:rPr>
-        <w:t xml:space="preserve">| </w:t>
       </w:r>
       <w:hyperlink w:anchor="LocalAttributeCreation" w:history="1">
         <w:proofErr w:type="spellStart"/>
@@ -14229,19 +14319,37 @@
             <w:sz w:val="24"/>
             <w:szCs w:val="24"/>
           </w:rPr>
-          <w:t>LocalAttributeCreation</w:t>
+          <w:t>LocalAttrib</w:t>
+        </w:r>
+        <w:r>
+          <w:rPr>
+            <w:rStyle w:val="a6"/>
+            <w:rFonts w:ascii="Lucida Console" w:hAnsi="Lucida Console"/>
+            <w:sz w:val="24"/>
+            <w:szCs w:val="24"/>
+          </w:rPr>
+          <w:t>u</w:t>
+        </w:r>
+        <w:r>
+          <w:rPr>
+            <w:rStyle w:val="a6"/>
+            <w:rFonts w:ascii="Lucida Console" w:hAnsi="Lucida Console"/>
+            <w:sz w:val="24"/>
+            <w:szCs w:val="24"/>
+          </w:rPr>
+          <w:t>te</w:t>
+        </w:r>
+        <w:r>
+          <w:rPr>
+            <w:rStyle w:val="a6"/>
+            <w:rFonts w:ascii="Lucida Console" w:hAnsi="Lucida Console"/>
+            <w:sz w:val="24"/>
+            <w:szCs w:val="24"/>
+          </w:rPr>
+          <w:t>Declaration</w:t>
         </w:r>
         <w:proofErr w:type="spellEnd"/>
       </w:hyperlink>
-      <w:r>
-        <w:rPr>
-          <w:rStyle w:val="a6"/>
-          <w:rFonts w:ascii="Lucida Console" w:hAnsi="Lucida Console"/>
-          <w:sz w:val="24"/>
-          <w:szCs w:val="24"/>
-        </w:rPr>
-        <w:t xml:space="preserve"> </w:t>
-      </w:r>
       <w:r>
         <w:rPr>
           <w:rFonts w:ascii="Lucida Console" w:hAnsi="Lucida Console"/>
@@ -14265,20 +14373,19 @@
       </w:hyperlink>
       <w:r>
         <w:rPr>
-          <w:rStyle w:val="a6"/>
+          <w:rFonts w:ascii="Lucida Console" w:hAnsi="Lucida Console"/>
+          <w:sz w:val="24"/>
+          <w:szCs w:val="24"/>
+        </w:rPr>
+        <w:t xml:space="preserve"> |</w:t>
+      </w:r>
+      <w:r>
+        <w:rPr>
           <w:rFonts w:ascii="Lucida Console" w:hAnsi="Lucida Console"/>
           <w:sz w:val="24"/>
           <w:szCs w:val="24"/>
         </w:rPr>
         <w:t xml:space="preserve"> </w:t>
-      </w:r>
-      <w:r>
-        <w:rPr>
-          <w:rFonts w:ascii="Lucida Console" w:hAnsi="Lucida Console"/>
-          <w:sz w:val="24"/>
-          <w:szCs w:val="24"/>
-        </w:rPr>
-        <w:t xml:space="preserve">| </w:t>
       </w:r>
       <w:hyperlink w:anchor="ObjectCreation" w:history="1">
         <w:proofErr w:type="spellStart"/>
@@ -14295,20 +14402,19 @@
       </w:hyperlink>
       <w:r>
         <w:rPr>
-          <w:rStyle w:val="a6"/>
+          <w:rFonts w:ascii="Lucida Console" w:hAnsi="Lucida Console"/>
+          <w:sz w:val="24"/>
+          <w:szCs w:val="24"/>
+        </w:rPr>
+        <w:t xml:space="preserve"> |</w:t>
+      </w:r>
+      <w:r>
+        <w:rPr>
           <w:rFonts w:ascii="Lucida Console" w:hAnsi="Lucida Console"/>
           <w:sz w:val="24"/>
           <w:szCs w:val="24"/>
         </w:rPr>
         <w:t xml:space="preserve"> </w:t>
-      </w:r>
-      <w:r>
-        <w:rPr>
-          <w:rFonts w:ascii="Lucida Console" w:hAnsi="Lucida Console"/>
-          <w:sz w:val="24"/>
-          <w:szCs w:val="24"/>
-        </w:rPr>
-        <w:t xml:space="preserve">| </w:t>
       </w:r>
       <w:hyperlink w:anchor="Conditional" w:history="1">
         <w:r>
@@ -14454,6 +14560,32 @@
           <w:t>Raise</w:t>
         </w:r>
       </w:hyperlink>
+      <w:r>
+        <w:rPr>
+          <w:rFonts w:ascii="Lucida Console" w:hAnsi="Lucida Console"/>
+          <w:sz w:val="24"/>
+          <w:szCs w:val="24"/>
+        </w:rPr>
+        <w:t xml:space="preserve"> | </w:t>
+      </w:r>
+      <w:proofErr w:type="spellStart"/>
+      <w:r>
+        <w:rPr>
+          <w:rFonts w:ascii="Lucida Console" w:hAnsi="Lucida Console"/>
+          <w:sz w:val="24"/>
+          <w:szCs w:val="24"/>
+        </w:rPr>
+        <w:t>UnpackTuple</w:t>
+      </w:r>
+      <w:proofErr w:type="spellEnd"/>
+      <w:r>
+        <w:rPr>
+          <w:rFonts w:ascii="Lucida Console" w:hAnsi="Lucida Console"/>
+          <w:sz w:val="24"/>
+          <w:szCs w:val="24"/>
+        </w:rPr>
+        <w:t xml:space="preserve"> </w:t>
+      </w:r>
       <w:r>
         <w:rPr>
           <w:rFonts w:ascii="Lucida Console" w:hAnsi="Lucida Console"/>
@@ -15482,7 +15614,26 @@
           <w:sz w:val="24"/>
           <w:szCs w:val="24"/>
         </w:rPr>
-        <w:t>”) S() F() Examples: (</w:t>
+        <w:t xml:space="preserve">”) S() F() </w:t>
+      </w:r>
+    </w:p>
+    <w:p>
+      <w:pPr>
+        <w:pStyle w:val="a3"/>
+        <w:keepLines/>
+        <w:rPr>
+          <w:rFonts w:ascii="Times New Roman" w:hAnsi="Times New Roman" w:cs="Times New Roman"/>
+          <w:sz w:val="24"/>
+          <w:szCs w:val="24"/>
+        </w:rPr>
+      </w:pPr>
+      <w:r>
+        <w:rPr>
+          <w:rFonts w:ascii="Lucida Console" w:hAnsi="Lucida Console"/>
+          <w:sz w:val="24"/>
+          <w:szCs w:val="24"/>
+        </w:rPr>
+        <w:t>Examples: (</w:t>
       </w:r>
       <w:proofErr w:type="spellStart"/>
       <w:r>
@@ -15518,7 +15669,25 @@
           <w:sz w:val="24"/>
           <w:szCs w:val="24"/>
         </w:rPr>
-        <w:t xml:space="preserve">, c) := (E1, E2, E3) a := expr </w:t>
+        <w:t>, c</w:t>
+      </w:r>
+      <w:proofErr w:type="gramStart"/>
+      <w:r>
+        <w:rPr>
+          <w:rFonts w:ascii="Lucida Console" w:hAnsi="Lucida Console"/>
+          <w:sz w:val="24"/>
+          <w:szCs w:val="24"/>
+        </w:rPr>
+        <w:t>) :</w:t>
+      </w:r>
+      <w:proofErr w:type="gramEnd"/>
+      <w:r>
+        <w:rPr>
+          <w:rFonts w:ascii="Lucida Console" w:hAnsi="Lucida Console"/>
+          <w:sz w:val="24"/>
+          <w:szCs w:val="24"/>
+        </w:rPr>
+        <w:t xml:space="preserve">= (E1, E2, E3) a := expr </w:t>
       </w:r>
       <w:proofErr w:type="spellStart"/>
       <w:r>
@@ -15560,246 +15729,85 @@
           <w:sz w:val="24"/>
           <w:szCs w:val="24"/>
         </w:rPr>
+        <w:t>(</w:t>
+      </w:r>
+      <w:proofErr w:type="spellStart"/>
+      <w:r>
+        <w:fldChar w:fldCharType="begin"/>
+      </w:r>
+      <w:r>
+        <w:instrText xml:space="preserve"> HYPERLINK \l "VAL008_LocalAttribute" </w:instrText>
+      </w:r>
+      <w:r>
+        <w:fldChar w:fldCharType="separate"/>
+      </w:r>
+      <w:r>
+        <w:rPr>
+          <w:rFonts w:ascii="Times New Roman" w:hAnsi="Times New Roman" w:cs="Times New Roman"/>
+        </w:rPr>
+        <w:t>val</w:t>
+      </w:r>
+      <w:proofErr w:type="spellEnd"/>
+      <w:r>
+        <w:rPr>
+          <w:rFonts w:ascii="Times New Roman" w:hAnsi="Times New Roman" w:cs="Times New Roman"/>
+        </w:rPr>
+        <w:fldChar w:fldCharType="end"/>
+      </w:r>
+      <w:r>
+        <w:rPr>
+          <w:rFonts w:ascii="Times New Roman" w:hAnsi="Times New Roman" w:cs="Times New Roman"/>
+          <w:sz w:val="24"/>
+          <w:szCs w:val="24"/>
+        </w:rPr>
+        <w:t xml:space="preserve">, </w:t>
+      </w:r>
+      <w:proofErr w:type="spellStart"/>
+      <w:r>
+        <w:rPr>
+          <w:rFonts w:ascii="Times New Roman" w:hAnsi="Times New Roman" w:cs="Times New Roman"/>
+          <w:sz w:val="24"/>
+          <w:szCs w:val="24"/>
+        </w:rPr>
+        <w:t>sem</w:t>
+      </w:r>
+      <w:proofErr w:type="spellEnd"/>
+      <w:r>
+        <w:rPr>
+          <w:rFonts w:ascii="Times New Roman" w:hAnsi="Times New Roman" w:cs="Times New Roman"/>
+          <w:sz w:val="24"/>
+          <w:szCs w:val="24"/>
+        </w:rPr>
+        <w:t>)</w:t>
+      </w:r>
+      <w:r>
+        <w:rPr>
+          <w:rFonts w:ascii="Times New Roman" w:hAnsi="Times New Roman" w:cs="Times New Roman"/>
+          <w:sz w:val="24"/>
+          <w:szCs w:val="24"/>
+        </w:rPr>
         <w:t xml:space="preserve"> </w:t>
       </w:r>
-      <w:r>
-        <w:rPr>
-          <w:rFonts w:ascii="Times New Roman" w:hAnsi="Times New Roman" w:cs="Times New Roman"/>
-          <w:sz w:val="24"/>
-          <w:szCs w:val="24"/>
-        </w:rPr>
-        <w:t>(</w:t>
-      </w:r>
-      <w:proofErr w:type="spellStart"/>
-      <w:r>
-        <w:fldChar w:fldCharType="begin"/>
-      </w:r>
-      <w:r>
-        <w:instrText xml:space="preserve"> HYPERLINK \l "VAL008_LocalAttribute" </w:instrText>
-      </w:r>
-      <w:r>
-        <w:fldChar w:fldCharType="separate"/>
-      </w:r>
-      <w:r>
-        <w:rPr>
-          <w:rFonts w:ascii="Times New Roman" w:hAnsi="Times New Roman" w:cs="Times New Roman"/>
-        </w:rPr>
-        <w:t>val</w:t>
-      </w:r>
-      <w:proofErr w:type="spellEnd"/>
-      <w:r>
-        <w:rPr>
-          <w:rFonts w:ascii="Times New Roman" w:hAnsi="Times New Roman" w:cs="Times New Roman"/>
-        </w:rPr>
-        <w:fldChar w:fldCharType="end"/>
-      </w:r>
-      <w:r>
-        <w:rPr>
-          <w:rFonts w:ascii="Times New Roman" w:hAnsi="Times New Roman" w:cs="Times New Roman"/>
-          <w:sz w:val="24"/>
-          <w:szCs w:val="24"/>
-        </w:rPr>
-        <w:t xml:space="preserve">, </w:t>
-      </w:r>
-      <w:proofErr w:type="spellStart"/>
-      <w:r>
-        <w:rPr>
-          <w:rFonts w:ascii="Times New Roman" w:hAnsi="Times New Roman" w:cs="Times New Roman"/>
-          <w:sz w:val="24"/>
-          <w:szCs w:val="24"/>
-        </w:rPr>
-        <w:t>sem</w:t>
-      </w:r>
-      <w:proofErr w:type="spellEnd"/>
-      <w:r>
-        <w:rPr>
-          <w:rFonts w:ascii="Times New Roman" w:hAnsi="Times New Roman" w:cs="Times New Roman"/>
-          <w:sz w:val="24"/>
-          <w:szCs w:val="24"/>
-        </w:rPr>
-        <w:t xml:space="preserve">) </w:t>
-      </w:r>
-      <w:bookmarkStart w:id="54" w:name="LocalAttributeCreation"/>
+      <w:bookmarkStart w:id="54" w:name="UnpackTuple"/>
+      <w:proofErr w:type="spellStart"/>
+      <w:r>
+        <w:rPr>
+          <w:rFonts w:ascii="Times New Roman" w:hAnsi="Times New Roman" w:cs="Times New Roman"/>
+          <w:sz w:val="24"/>
+          <w:szCs w:val="24"/>
+        </w:rPr>
+        <w:t>UnpackTuple</w:t>
+      </w:r>
       <w:bookmarkEnd w:id="54"/>
-      <w:proofErr w:type="spellStart"/>
-      <w:r>
-        <w:rPr>
-          <w:rFonts w:ascii="Times New Roman" w:hAnsi="Times New Roman" w:cs="Times New Roman"/>
-          <w:sz w:val="24"/>
-          <w:szCs w:val="24"/>
-        </w:rPr>
-        <w:t>LocalAttributeCreation</w:t>
-      </w:r>
-      <w:proofErr w:type="spellEnd"/>
-      <w:r>
-        <w:rPr>
-          <w:rFonts w:ascii="Times New Roman" w:hAnsi="Times New Roman" w:cs="Times New Roman"/>
-          <w:sz w:val="24"/>
-          <w:szCs w:val="24"/>
-        </w:rPr>
-        <w:t>:</w:t>
-      </w:r>
-      <w:r>
-        <w:rPr>
-          <w:rFonts w:ascii="Times New Roman" w:hAnsi="Times New Roman" w:cs="Times New Roman"/>
-          <w:sz w:val="24"/>
-          <w:szCs w:val="24"/>
-        </w:rPr>
-        <w:t xml:space="preserve"> </w:t>
-      </w:r>
-      <w:r>
-        <w:rPr>
-          <w:rFonts w:ascii="Lucida Console" w:hAnsi="Lucida Console"/>
-          <w:sz w:val="24"/>
-          <w:szCs w:val="24"/>
-        </w:rPr>
-        <w:t>(</w:t>
-      </w:r>
-      <w:proofErr w:type="spellStart"/>
-      <w:r>
-        <w:fldChar w:fldCharType="begin"/>
-      </w:r>
-      <w:r>
-        <w:instrText xml:space="preserve"> HYPERLINK \l "LocalAttributeNamesList" </w:instrText>
-      </w:r>
-      <w:r>
-        <w:fldChar w:fldCharType="separate"/>
-      </w:r>
-      <w:r>
-        <w:rPr>
-          <w:rStyle w:val="a6"/>
-          <w:rFonts w:ascii="Lucida Console" w:hAnsi="Lucida Console"/>
-          <w:sz w:val="24"/>
-          <w:szCs w:val="24"/>
-        </w:rPr>
-        <w:t>LocalAttributeNamesList</w:t>
-      </w:r>
-      <w:proofErr w:type="spellEnd"/>
-      <w:r>
-        <w:rPr>
-          <w:rStyle w:val="a6"/>
-          <w:rFonts w:ascii="Lucida Console" w:hAnsi="Lucida Console"/>
-          <w:sz w:val="24"/>
-          <w:szCs w:val="24"/>
-        </w:rPr>
-        <w:fldChar w:fldCharType="end"/>
-      </w:r>
-      <w:r>
-        <w:rPr>
-          <w:rFonts w:ascii="Lucida Console" w:hAnsi="Lucida Console"/>
-          <w:sz w:val="24"/>
-          <w:szCs w:val="24"/>
-        </w:rPr>
-        <w:t xml:space="preserve"> ([“</w:t>
-      </w:r>
-      <w:r>
-        <w:rPr>
-          <w:rFonts w:ascii="Lucida Console" w:hAnsi="Lucida Console"/>
-          <w:b/>
-          <w:sz w:val="24"/>
-          <w:szCs w:val="24"/>
-        </w:rPr>
-        <w:t>:</w:t>
-      </w:r>
-      <w:r>
-        <w:rPr>
-          <w:rFonts w:ascii="Lucida Console" w:hAnsi="Lucida Console"/>
-          <w:sz w:val="24"/>
-          <w:szCs w:val="24"/>
-        </w:rPr>
-        <w:t>”</w:t>
-      </w:r>
-      <w:hyperlink w:anchor="Type" w:history="1">
-        <w:r>
-          <w:rPr>
-            <w:rFonts w:ascii="Lucida Console" w:hAnsi="Lucida Console"/>
-            <w:sz w:val="24"/>
-            <w:szCs w:val="24"/>
-          </w:rPr>
-          <w:t xml:space="preserve"> </w:t>
-        </w:r>
-        <w:r>
-          <w:rPr>
-            <w:rStyle w:val="a6"/>
-            <w:rFonts w:ascii="Lucida Console" w:hAnsi="Lucida Console"/>
-            <w:sz w:val="24"/>
-            <w:szCs w:val="24"/>
-          </w:rPr>
-          <w:t>Type</w:t>
-        </w:r>
-      </w:hyperlink>
-      <w:r>
-        <w:rPr>
-          <w:rFonts w:ascii="Lucida Console" w:hAnsi="Lucida Console"/>
-          <w:sz w:val="24"/>
-          <w:szCs w:val="24"/>
-        </w:rPr>
-        <w:t xml:space="preserve">] </w:t>
-      </w:r>
-      <w:r>
-        <w:rPr>
-          <w:rFonts w:ascii="Lucida Console" w:hAnsi="Lucida Console"/>
-          <w:b/>
-          <w:sz w:val="24"/>
-          <w:szCs w:val="24"/>
-        </w:rPr>
-        <w:t>is</w:t>
-      </w:r>
-      <w:r>
-        <w:rPr>
-          <w:rFonts w:ascii="Lucida Console" w:hAnsi="Lucida Console"/>
-          <w:sz w:val="24"/>
-          <w:szCs w:val="24"/>
-        </w:rPr>
-        <w:t xml:space="preserve"> </w:t>
-      </w:r>
-      <w:hyperlink w:anchor="Expression" w:history="1">
-        <w:r>
-          <w:rPr>
-            <w:rStyle w:val="a6"/>
-            <w:rFonts w:ascii="Lucida Console" w:hAnsi="Lucida Console"/>
-            <w:sz w:val="24"/>
-            <w:szCs w:val="24"/>
-          </w:rPr>
-          <w:t>Expression</w:t>
-        </w:r>
-      </w:hyperlink>
-      <w:r>
-        <w:rPr>
-          <w:rFonts w:ascii="Lucida Console" w:hAnsi="Lucida Console"/>
-          <w:sz w:val="24"/>
-          <w:szCs w:val="24"/>
-        </w:rPr>
-        <w:t xml:space="preserve"> [</w:t>
-      </w:r>
-      <w:proofErr w:type="spellStart"/>
-      <w:r>
-        <w:rPr>
-          <w:rFonts w:ascii="Lucida Console" w:hAnsi="Lucida Console"/>
-          <w:sz w:val="24"/>
-          <w:szCs w:val="24"/>
-        </w:rPr>
-        <w:t>NewLine</w:t>
-      </w:r>
-      <w:proofErr w:type="spellEnd"/>
-      <w:r>
-        <w:rPr>
-          <w:rFonts w:ascii="Lucida Console" w:hAnsi="Lucida Console"/>
-          <w:sz w:val="24"/>
-          <w:szCs w:val="24"/>
-        </w:rPr>
-        <w:t>])</w:t>
-      </w:r>
-      <w:proofErr w:type="gramStart"/>
-      <w:r>
-        <w:rPr>
-          <w:rFonts w:ascii="Lucida Console" w:hAnsi="Lucida Console"/>
-          <w:sz w:val="24"/>
-          <w:szCs w:val="24"/>
-        </w:rPr>
-        <w:t>|(</w:t>
-      </w:r>
-      <w:proofErr w:type="gramEnd"/>
+      <w:proofErr w:type="spellEnd"/>
+      <w:r>
+        <w:rPr>
+          <w:rFonts w:ascii="Times New Roman" w:hAnsi="Times New Roman" w:cs="Times New Roman"/>
+          <w:sz w:val="24"/>
+          <w:szCs w:val="24"/>
+        </w:rPr>
+        <w:t xml:space="preserve">: </w:t>
+      </w:r>
       <w:r>
         <w:rPr>
           <w:rFonts w:ascii="Lucida Console" w:hAnsi="Lucida Console"/>
@@ -15807,77 +15815,6 @@
           <w:szCs w:val="24"/>
         </w:rPr>
         <w:t>“</w:t>
-      </w:r>
-      <w:r>
-        <w:rPr>
-          <w:rFonts w:ascii="Lucida Console" w:hAnsi="Lucida Console"/>
-          <w:b/>
-          <w:sz w:val="24"/>
-          <w:szCs w:val="24"/>
-        </w:rPr>
-        <w:t>:</w:t>
-      </w:r>
-      <w:r>
-        <w:rPr>
-          <w:rFonts w:ascii="Lucida Console" w:hAnsi="Lucida Console"/>
-          <w:sz w:val="24"/>
-          <w:szCs w:val="24"/>
-        </w:rPr>
-        <w:t>”</w:t>
-      </w:r>
-      <w:r>
-        <w:rPr>
-          <w:rFonts w:ascii="Lucida Console" w:hAnsi="Lucida Console"/>
-          <w:sz w:val="24"/>
-          <w:szCs w:val="24"/>
-        </w:rPr>
-        <w:t xml:space="preserve"> </w:t>
-      </w:r>
-      <w:r>
-        <w:rPr>
-          <w:rFonts w:ascii="Lucida Console" w:hAnsi="Lucida Console"/>
-          <w:sz w:val="24"/>
-          <w:szCs w:val="24"/>
-        </w:rPr>
-        <w:t>“</w:t>
-      </w:r>
-      <w:r>
-        <w:rPr>
-          <w:rFonts w:ascii="Lucida Console" w:hAnsi="Lucida Console"/>
-          <w:b/>
-          <w:sz w:val="24"/>
-          <w:szCs w:val="24"/>
-        </w:rPr>
-        <w:t>?</w:t>
-      </w:r>
-      <w:r>
-        <w:rPr>
-          <w:rFonts w:ascii="Lucida Console" w:hAnsi="Lucida Console"/>
-          <w:sz w:val="24"/>
-          <w:szCs w:val="24"/>
-        </w:rPr>
-        <w:t xml:space="preserve">” </w:t>
-      </w:r>
-      <w:hyperlink w:anchor="AttachedType" w:history="1">
-        <w:proofErr w:type="spellStart"/>
-        <w:r>
-          <w:rPr>
-            <w:rStyle w:val="a6"/>
-            <w:rFonts w:ascii="Lucida Console" w:hAnsi="Lucida Console"/>
-            <w:sz w:val="24"/>
-            <w:szCs w:val="24"/>
-          </w:rPr>
-          <w:t>AttachedType</w:t>
-        </w:r>
-        <w:proofErr w:type="spellEnd"/>
-      </w:hyperlink>
-      <w:r>
-        <w:rPr>
-          <w:rFonts w:ascii="Lucida Console" w:hAnsi="Lucida Console"/>
-          <w:sz w:val="24"/>
-          <w:szCs w:val="24"/>
-        </w:rPr>
-        <w:t>)) | (“</w:t>
       </w:r>
       <w:r>
         <w:rPr>
@@ -15980,12 +15917,294 @@
       </w:hyperlink>
       <w:r>
         <w:rPr>
-          <w:rFonts w:ascii="Lucida Console" w:hAnsi="Lucida Console"/>
+          <w:rFonts w:ascii="Times New Roman" w:hAnsi="Times New Roman" w:cs="Times New Roman"/>
           <w:sz w:val="24"/>
           <w:szCs w:val="24"/>
         </w:rPr>
         <w:t xml:space="preserve"> </w:t>
       </w:r>
+    </w:p>
+    <w:p>
+      <w:pPr>
+        <w:pStyle w:val="a3"/>
+        <w:keepLines/>
+        <w:numPr>
+          <w:ilvl w:val="0"/>
+          <w:numId w:val="9"/>
+        </w:numPr>
+        <w:rPr>
+          <w:rFonts w:ascii="Times New Roman" w:hAnsi="Times New Roman" w:cs="Times New Roman"/>
+          <w:sz w:val="24"/>
+          <w:szCs w:val="24"/>
+        </w:rPr>
+      </w:pPr>
+      <w:r>
+        <w:rPr>
+          <w:rFonts w:ascii="Times New Roman" w:hAnsi="Times New Roman" w:cs="Times New Roman"/>
+          <w:sz w:val="24"/>
+          <w:szCs w:val="24"/>
+        </w:rPr>
+        <w:t xml:space="preserve"> </w:t>
+      </w:r>
+      <w:r>
+        <w:rPr>
+          <w:rFonts w:ascii="Times New Roman" w:hAnsi="Times New Roman" w:cs="Times New Roman"/>
+          <w:sz w:val="24"/>
+          <w:szCs w:val="24"/>
+        </w:rPr>
+        <w:t>(</w:t>
+      </w:r>
+      <w:proofErr w:type="spellStart"/>
+      <w:r>
+        <w:fldChar w:fldCharType="begin"/>
+      </w:r>
+      <w:r>
+        <w:instrText xml:space="preserve"> HYPERLINK \l "VAL008_LocalAttribute" </w:instrText>
+      </w:r>
+      <w:r>
+        <w:fldChar w:fldCharType="separate"/>
+      </w:r>
+      <w:r>
+        <w:rPr>
+          <w:rFonts w:ascii="Times New Roman" w:hAnsi="Times New Roman" w:cs="Times New Roman"/>
+        </w:rPr>
+        <w:t>val</w:t>
+      </w:r>
+      <w:proofErr w:type="spellEnd"/>
+      <w:r>
+        <w:rPr>
+          <w:rFonts w:ascii="Times New Roman" w:hAnsi="Times New Roman" w:cs="Times New Roman"/>
+        </w:rPr>
+        <w:fldChar w:fldCharType="end"/>
+      </w:r>
+      <w:r>
+        <w:rPr>
+          <w:rFonts w:ascii="Times New Roman" w:hAnsi="Times New Roman" w:cs="Times New Roman"/>
+          <w:sz w:val="24"/>
+          <w:szCs w:val="24"/>
+        </w:rPr>
+        <w:t xml:space="preserve">, </w:t>
+      </w:r>
+      <w:proofErr w:type="spellStart"/>
+      <w:r>
+        <w:rPr>
+          <w:rFonts w:ascii="Times New Roman" w:hAnsi="Times New Roman" w:cs="Times New Roman"/>
+          <w:sz w:val="24"/>
+          <w:szCs w:val="24"/>
+        </w:rPr>
+        <w:t>sem</w:t>
+      </w:r>
+      <w:proofErr w:type="spellEnd"/>
+      <w:r>
+        <w:rPr>
+          <w:rFonts w:ascii="Times New Roman" w:hAnsi="Times New Roman" w:cs="Times New Roman"/>
+          <w:sz w:val="24"/>
+          <w:szCs w:val="24"/>
+        </w:rPr>
+        <w:t xml:space="preserve">) </w:t>
+      </w:r>
+      <w:bookmarkStart w:id="55" w:name="LocalAttributeDeclaration"/>
+      <w:bookmarkEnd w:id="55"/>
+      <w:proofErr w:type="spellStart"/>
+      <w:r>
+        <w:rPr>
+          <w:rFonts w:ascii="Times New Roman" w:hAnsi="Times New Roman" w:cs="Times New Roman"/>
+          <w:sz w:val="24"/>
+          <w:szCs w:val="24"/>
+        </w:rPr>
+        <w:t>LocalA</w:t>
+      </w:r>
+      <w:r>
+        <w:rPr>
+          <w:rFonts w:ascii="Times New Roman" w:hAnsi="Times New Roman" w:cs="Times New Roman"/>
+          <w:sz w:val="24"/>
+          <w:szCs w:val="24"/>
+        </w:rPr>
+        <w:t>ttributeDeclaration</w:t>
+      </w:r>
+      <w:proofErr w:type="spellEnd"/>
+      <w:r>
+        <w:rPr>
+          <w:rFonts w:ascii="Times New Roman" w:hAnsi="Times New Roman" w:cs="Times New Roman"/>
+          <w:sz w:val="24"/>
+          <w:szCs w:val="24"/>
+        </w:rPr>
+        <w:t>:</w:t>
+      </w:r>
+    </w:p>
+    <w:p>
+      <w:pPr>
+        <w:pStyle w:val="a3"/>
+        <w:keepLines/>
+        <w:rPr>
+          <w:rFonts w:ascii="Lucida Console" w:hAnsi="Lucida Console"/>
+          <w:sz w:val="24"/>
+          <w:szCs w:val="24"/>
+        </w:rPr>
+      </w:pPr>
+      <w:hyperlink w:anchor="LocalAttributeNamesList" w:history="1">
+        <w:proofErr w:type="spellStart"/>
+        <w:r>
+          <w:rPr>
+            <w:rStyle w:val="a6"/>
+            <w:rFonts w:ascii="Lucida Console" w:hAnsi="Lucida Console"/>
+            <w:sz w:val="24"/>
+            <w:szCs w:val="24"/>
+          </w:rPr>
+          <w:t>LocalAttributeNamesList</w:t>
+        </w:r>
+        <w:proofErr w:type="spellEnd"/>
+      </w:hyperlink>
+      <w:r>
+        <w:rPr>
+          <w:rFonts w:ascii="Lucida Console" w:hAnsi="Lucida Console"/>
+          <w:sz w:val="24"/>
+          <w:szCs w:val="24"/>
+        </w:rPr>
+        <w:t xml:space="preserve"> ([“</w:t>
+      </w:r>
+      <w:r>
+        <w:rPr>
+          <w:rFonts w:ascii="Lucida Console" w:hAnsi="Lucida Console"/>
+          <w:b/>
+          <w:sz w:val="24"/>
+          <w:szCs w:val="24"/>
+        </w:rPr>
+        <w:t>:</w:t>
+      </w:r>
+      <w:r>
+        <w:rPr>
+          <w:rFonts w:ascii="Lucida Console" w:hAnsi="Lucida Console"/>
+          <w:sz w:val="24"/>
+          <w:szCs w:val="24"/>
+        </w:rPr>
+        <w:t>”</w:t>
+      </w:r>
+      <w:hyperlink w:anchor="Type" w:history="1">
+        <w:r>
+          <w:rPr>
+            <w:rFonts w:ascii="Lucida Console" w:hAnsi="Lucida Console"/>
+            <w:sz w:val="24"/>
+            <w:szCs w:val="24"/>
+          </w:rPr>
+          <w:t xml:space="preserve"> </w:t>
+        </w:r>
+        <w:r>
+          <w:rPr>
+            <w:rStyle w:val="a6"/>
+            <w:rFonts w:ascii="Lucida Console" w:hAnsi="Lucida Console"/>
+            <w:sz w:val="24"/>
+            <w:szCs w:val="24"/>
+          </w:rPr>
+          <w:t>Type</w:t>
+        </w:r>
+      </w:hyperlink>
+      <w:r>
+        <w:rPr>
+          <w:rFonts w:ascii="Lucida Console" w:hAnsi="Lucida Console"/>
+          <w:sz w:val="24"/>
+          <w:szCs w:val="24"/>
+        </w:rPr>
+        <w:t xml:space="preserve">] </w:t>
+      </w:r>
+      <w:r>
+        <w:rPr>
+          <w:rFonts w:ascii="Lucida Console" w:hAnsi="Lucida Console"/>
+          <w:b/>
+          <w:sz w:val="24"/>
+          <w:szCs w:val="24"/>
+        </w:rPr>
+        <w:t>is</w:t>
+      </w:r>
+      <w:r>
+        <w:rPr>
+          <w:rFonts w:ascii="Lucida Console" w:hAnsi="Lucida Console"/>
+          <w:sz w:val="24"/>
+          <w:szCs w:val="24"/>
+        </w:rPr>
+        <w:t xml:space="preserve"> </w:t>
+      </w:r>
+      <w:hyperlink w:anchor="Expression" w:history="1">
+        <w:r>
+          <w:rPr>
+            <w:rStyle w:val="a6"/>
+            <w:rFonts w:ascii="Lucida Console" w:hAnsi="Lucida Console"/>
+            <w:sz w:val="24"/>
+            <w:szCs w:val="24"/>
+          </w:rPr>
+          <w:t>Expression</w:t>
+        </w:r>
+      </w:hyperlink>
+      <w:r>
+        <w:rPr>
+          <w:rFonts w:ascii="Lucida Console" w:hAnsi="Lucida Console"/>
+          <w:sz w:val="24"/>
+          <w:szCs w:val="24"/>
+        </w:rPr>
+        <w:t>)</w:t>
+      </w:r>
+      <w:proofErr w:type="gramStart"/>
+      <w:r>
+        <w:rPr>
+          <w:rFonts w:ascii="Lucida Console" w:hAnsi="Lucida Console"/>
+          <w:sz w:val="24"/>
+          <w:szCs w:val="24"/>
+        </w:rPr>
+        <w:t>|(</w:t>
+      </w:r>
+      <w:proofErr w:type="gramEnd"/>
+      <w:r>
+        <w:rPr>
+          <w:rFonts w:ascii="Lucida Console" w:hAnsi="Lucida Console"/>
+          <w:sz w:val="24"/>
+          <w:szCs w:val="24"/>
+        </w:rPr>
+        <w:t>“</w:t>
+      </w:r>
+      <w:r>
+        <w:rPr>
+          <w:rFonts w:ascii="Lucida Console" w:hAnsi="Lucida Console"/>
+          <w:b/>
+          <w:sz w:val="24"/>
+          <w:szCs w:val="24"/>
+        </w:rPr>
+        <w:t>:</w:t>
+      </w:r>
+      <w:r>
+        <w:rPr>
+          <w:rFonts w:ascii="Lucida Console" w:hAnsi="Lucida Console"/>
+          <w:sz w:val="24"/>
+          <w:szCs w:val="24"/>
+        </w:rPr>
+        <w:t>”</w:t>
+      </w:r>
+      <w:hyperlink w:anchor="Type" w:history="1">
+        <w:r>
+          <w:rPr>
+            <w:rFonts w:ascii="Lucida Console" w:hAnsi="Lucida Console"/>
+            <w:sz w:val="24"/>
+            <w:szCs w:val="24"/>
+          </w:rPr>
+          <w:t xml:space="preserve"> </w:t>
+        </w:r>
+        <w:r>
+          <w:rPr>
+            <w:rStyle w:val="a6"/>
+            <w:rFonts w:ascii="Lucida Console" w:hAnsi="Lucida Console"/>
+            <w:sz w:val="24"/>
+            <w:szCs w:val="24"/>
+          </w:rPr>
+          <w:t>Type</w:t>
+        </w:r>
+      </w:hyperlink>
+      <w:r>
+        <w:rPr>
+          <w:rFonts w:ascii="Lucida Console" w:hAnsi="Lucida Console"/>
+          <w:sz w:val="24"/>
+          <w:szCs w:val="24"/>
+        </w:rPr>
+        <w:t>)</w:t>
+      </w:r>
       <w:r>
         <w:rPr>
           <w:rFonts w:ascii="Lucida Console" w:hAnsi="Lucida Console"/>
@@ -15994,6 +16213,94 @@
         </w:rPr>
         <w:t xml:space="preserve"> [</w:t>
       </w:r>
+      <w:r>
+        <w:rPr>
+          <w:rFonts w:ascii="Lucida Console" w:hAnsi="Lucida Console"/>
+          <w:b/>
+          <w:sz w:val="24"/>
+          <w:szCs w:val="24"/>
+        </w:rPr>
+        <w:t>final</w:t>
+      </w:r>
+      <w:r>
+        <w:rPr>
+          <w:rFonts w:ascii="Lucida Console" w:hAnsi="Lucida Console"/>
+          <w:sz w:val="24"/>
+          <w:szCs w:val="24"/>
+        </w:rPr>
+        <w:t xml:space="preserve"> </w:t>
+      </w:r>
+      <w:r>
+        <w:rPr>
+          <w:rFonts w:ascii="Lucida Console" w:hAnsi="Lucida Console"/>
+          <w:sz w:val="24"/>
+          <w:szCs w:val="24"/>
+        </w:rPr>
+        <w:t>“</w:t>
+      </w:r>
+      <w:r>
+        <w:rPr>
+          <w:rFonts w:ascii="Lucida Console" w:hAnsi="Lucida Console"/>
+          <w:b/>
+          <w:sz w:val="24"/>
+          <w:szCs w:val="24"/>
+        </w:rPr>
+        <w:t>=&gt;</w:t>
+      </w:r>
+      <w:r>
+        <w:rPr>
+          <w:rFonts w:ascii="Lucida Console" w:hAnsi="Lucida Console"/>
+          <w:sz w:val="24"/>
+          <w:szCs w:val="24"/>
+        </w:rPr>
+        <w:t>”</w:t>
+      </w:r>
+      <w:r>
+        <w:rPr>
+          <w:rFonts w:ascii="Lucida Console" w:hAnsi="Lucida Console"/>
+          <w:sz w:val="24"/>
+          <w:szCs w:val="24"/>
+        </w:rPr>
+        <w:t xml:space="preserve"> </w:t>
+      </w:r>
+      <w:hyperlink w:anchor="Statement" w:history="1">
+        <w:r>
+          <w:rPr>
+            <w:rStyle w:val="a6"/>
+            <w:rFonts w:ascii="Lucida Console" w:hAnsi="Lucida Console"/>
+            <w:sz w:val="24"/>
+            <w:szCs w:val="24"/>
+          </w:rPr>
+          <w:t>Statement</w:t>
+        </w:r>
+      </w:hyperlink>
+      <w:r>
+        <w:rPr>
+          <w:rFonts w:ascii="Lucida Console" w:hAnsi="Lucida Console"/>
+          <w:sz w:val="24"/>
+          <w:szCs w:val="24"/>
+        </w:rPr>
+        <w:t>]</w:t>
+      </w:r>
+    </w:p>
+    <w:p>
+      <w:pPr>
+        <w:pStyle w:val="a3"/>
+        <w:keepLines/>
+        <w:rPr>
+          <w:rFonts w:ascii="Lucida Console" w:hAnsi="Lucida Console"/>
+          <w:sz w:val="24"/>
+          <w:szCs w:val="24"/>
+        </w:rPr>
+      </w:pPr>
+      <w:r>
+        <w:rPr>
+          <w:rFonts w:ascii="Lucida Console" w:hAnsi="Lucida Console"/>
+          <w:sz w:val="24"/>
+          <w:szCs w:val="24"/>
+        </w:rPr>
+        <w:t>[</w:t>
+      </w:r>
       <w:proofErr w:type="spellStart"/>
       <w:r>
         <w:rPr>
@@ -16010,98 +16317,36 @@
           <w:sz w:val="24"/>
           <w:szCs w:val="24"/>
         </w:rPr>
-        <w:t>]) | (</w:t>
-      </w:r>
-      <w:proofErr w:type="spellStart"/>
-      <w:r>
-        <w:fldChar w:fldCharType="begin"/>
-      </w:r>
-      <w:r>
-        <w:instrText xml:space="preserve"> HYPERLINK \l "LocalAttributeNamesList" </w:instrText>
-      </w:r>
-      <w:r>
-        <w:fldChar w:fldCharType="separate"/>
-      </w:r>
-      <w:r>
-        <w:rPr>
-          <w:rStyle w:val="a6"/>
-          <w:rFonts w:ascii="Lucida Console" w:hAnsi="Lucida Console"/>
-          <w:sz w:val="24"/>
-          <w:szCs w:val="24"/>
-        </w:rPr>
-        <w:t>LocalAttributeNamesList</w:t>
-      </w:r>
-      <w:proofErr w:type="spellEnd"/>
-      <w:r>
-        <w:rPr>
-          <w:rStyle w:val="a6"/>
-          <w:rFonts w:ascii="Lucida Console" w:hAnsi="Lucida Console"/>
-          <w:sz w:val="24"/>
-          <w:szCs w:val="24"/>
-        </w:rPr>
-        <w:fldChar w:fldCharType="end"/>
-      </w:r>
-      <w:r>
-        <w:rPr>
-          <w:rFonts w:ascii="Lucida Console" w:hAnsi="Lucida Console"/>
-          <w:sz w:val="24"/>
-          <w:szCs w:val="24"/>
-        </w:rPr>
-        <w:t>“</w:t>
-      </w:r>
-      <w:r>
-        <w:rPr>
-          <w:rFonts w:ascii="Lucida Console" w:hAnsi="Lucida Console"/>
-          <w:b/>
-          <w:sz w:val="24"/>
-          <w:szCs w:val="24"/>
-        </w:rPr>
-        <w:t>:</w:t>
-      </w:r>
-      <w:r>
-        <w:rPr>
-          <w:rFonts w:ascii="Lucida Console" w:hAnsi="Lucida Console"/>
-          <w:sz w:val="24"/>
-          <w:szCs w:val="24"/>
-        </w:rPr>
-        <w:t>”</w:t>
-      </w:r>
-      <w:proofErr w:type="spellStart"/>
-      <w:r>
-        <w:fldChar w:fldCharType="begin"/>
-      </w:r>
-      <w:r>
-        <w:instrText xml:space="preserve"> HYPERLINK \l "AttachedType" </w:instrText>
-      </w:r>
-      <w:r>
-        <w:fldChar w:fldCharType="separate"/>
-      </w:r>
-      <w:r>
-        <w:rPr>
-          <w:rStyle w:val="a6"/>
-          <w:rFonts w:ascii="Lucida Console" w:hAnsi="Lucida Console"/>
-          <w:sz w:val="24"/>
-          <w:szCs w:val="24"/>
-        </w:rPr>
-        <w:t>AttachedType</w:t>
-      </w:r>
-      <w:proofErr w:type="spellEnd"/>
-      <w:r>
-        <w:rPr>
-          <w:rStyle w:val="a6"/>
-          <w:rFonts w:ascii="Lucida Console" w:hAnsi="Lucida Console"/>
-          <w:sz w:val="24"/>
-          <w:szCs w:val="24"/>
-        </w:rPr>
-        <w:fldChar w:fldCharType="end"/>
-      </w:r>
-      <w:r>
-        <w:rPr>
-          <w:rFonts w:ascii="Lucida Console" w:hAnsi="Lucida Console"/>
-          <w:sz w:val="24"/>
-          <w:szCs w:val="24"/>
-        </w:rPr>
-        <w:t>) S() F()</w:t>
+        <w:t>]</w:t>
+      </w:r>
+    </w:p>
+    <w:p>
+      <w:pPr>
+        <w:pStyle w:val="a3"/>
+        <w:keepLines/>
+        <w:rPr>
+          <w:rFonts w:ascii="Times New Roman" w:hAnsi="Times New Roman" w:cs="Times New Roman"/>
+          <w:sz w:val="24"/>
+          <w:szCs w:val="24"/>
+        </w:rPr>
+      </w:pPr>
+      <w:proofErr w:type="gramStart"/>
+      <w:r>
+        <w:rPr>
+          <w:rFonts w:ascii="Lucida Console" w:hAnsi="Lucida Console"/>
+          <w:sz w:val="24"/>
+          <w:szCs w:val="24"/>
+        </w:rPr>
+        <w:t>S(</w:t>
+      </w:r>
+      <w:proofErr w:type="gramEnd"/>
+      <w:r>
+        <w:rPr>
+          <w:rFonts w:ascii="Lucida Console" w:hAnsi="Lucida Console"/>
+          <w:sz w:val="24"/>
+          <w:szCs w:val="24"/>
+        </w:rPr>
+        <w:t>) F()</w:t>
       </w:r>
       <w:bookmarkEnd w:id="53"/>
     </w:p>
@@ -16163,8 +16408,8 @@
         </w:rPr>
         <w:t xml:space="preserve">) </w:t>
       </w:r>
-      <w:bookmarkStart w:id="55" w:name="LocalAttributeNamesList"/>
-      <w:bookmarkEnd w:id="55"/>
+      <w:bookmarkStart w:id="56" w:name="LocalAttributeNamesList"/>
+      <w:bookmarkEnd w:id="56"/>
       <w:proofErr w:type="spellStart"/>
       <w:r>
         <w:rPr>
@@ -16386,8 +16631,8 @@
         </w:rPr>
         <w:t>UnitA</w:t>
       </w:r>
-      <w:bookmarkStart w:id="56" w:name="UnitAttributeDeclaration"/>
-      <w:bookmarkEnd w:id="56"/>
+      <w:bookmarkStart w:id="57" w:name="UnitAttributeDeclaration"/>
+      <w:bookmarkEnd w:id="57"/>
       <w:r>
         <w:rPr>
           <w:rFonts w:ascii="Times New Roman" w:hAnsi="Times New Roman" w:cs="Times New Roman"/>
@@ -16411,15 +16656,40 @@
           <w:sz w:val="24"/>
           <w:szCs w:val="24"/>
         </w:rPr>
-        <w:t xml:space="preserve"> </w:t>
-      </w:r>
-      <w:r>
-        <w:rPr>
-          <w:rFonts w:ascii="Lucida Console" w:hAnsi="Lucida Console"/>
-          <w:sz w:val="24"/>
-          <w:szCs w:val="24"/>
-        </w:rPr>
-        <w:t xml:space="preserve">( ( </w:t>
+        <w:t xml:space="preserve">  </w:t>
+      </w:r>
+      <w:proofErr w:type="gramStart"/>
+      <w:r>
+        <w:rPr>
+          <w:rFonts w:ascii="Times New Roman" w:hAnsi="Times New Roman" w:cs="Times New Roman"/>
+          <w:b/>
+          <w:color w:val="FF0000"/>
+          <w:sz w:val="32"/>
+          <w:szCs w:val="24"/>
+          <w:lang w:val="ru-RU"/>
+        </w:rPr>
+        <w:t>ПЕРЕДЕЛЫВАТЬ !!!!</w:t>
+      </w:r>
+      <w:proofErr w:type="gramEnd"/>
+    </w:p>
+    <w:p>
+      <w:pPr>
+        <w:pStyle w:val="a3"/>
+        <w:keepLines/>
+        <w:rPr>
+          <w:rFonts w:ascii="Times New Roman" w:hAnsi="Times New Roman" w:cs="Times New Roman"/>
+          <w:sz w:val="24"/>
+          <w:szCs w:val="24"/>
+        </w:rPr>
+      </w:pPr>
+      <w:r>
+        <w:rPr>
+          <w:rFonts w:ascii="Lucida Console" w:hAnsi="Lucida Console"/>
+          <w:sz w:val="24"/>
+          <w:szCs w:val="24"/>
+        </w:rPr>
+        <w:lastRenderedPageBreak/>
+        <w:t xml:space="preserve">(( </w:t>
       </w:r>
       <w:hyperlink w:anchor="UnitAttributeNamesList" w:history="1">
         <w:proofErr w:type="spellStart"/>
@@ -17075,39 +17345,42 @@
         </w:rPr>
         <w:t>) ) [</w:t>
       </w:r>
-      <w:r>
-        <w:rPr>
-          <w:rFonts w:ascii="Lucida Console" w:hAnsi="Lucida Console"/>
-          <w:b/>
-          <w:sz w:val="24"/>
-          <w:szCs w:val="24"/>
-        </w:rPr>
-        <w:t>final</w:t>
-      </w:r>
-      <w:r>
-        <w:rPr>
-          <w:rFonts w:ascii="Lucida Console" w:hAnsi="Lucida Console"/>
-          <w:sz w:val="24"/>
-          <w:szCs w:val="24"/>
-        </w:rPr>
-        <w:t xml:space="preserve"> (“</w:t>
-      </w:r>
-      <w:r>
-        <w:rPr>
-          <w:rFonts w:ascii="Lucida Console" w:hAnsi="Lucida Console"/>
-          <w:b/>
-          <w:sz w:val="24"/>
-          <w:szCs w:val="24"/>
-        </w:rPr>
-        <w:t>=&gt;</w:t>
-      </w:r>
-      <w:r>
-        <w:rPr>
-          <w:rFonts w:ascii="Lucida Console" w:hAnsi="Lucida Console"/>
-          <w:sz w:val="24"/>
-          <w:szCs w:val="24"/>
-        </w:rPr>
-        <w:t>”</w:t>
+      <w:proofErr w:type="gramStart"/>
+      <w:r>
+        <w:rPr>
+          <w:rFonts w:ascii="Lucida Console" w:hAnsi="Lucida Console"/>
+          <w:b/>
+          <w:sz w:val="24"/>
+          <w:szCs w:val="24"/>
+        </w:rPr>
+        <w:t>f</w:t>
+      </w:r>
+      <w:r>
+        <w:rPr>
+          <w:rFonts w:ascii="Lucida Console" w:hAnsi="Lucida Console"/>
+          <w:b/>
+          <w:sz w:val="24"/>
+          <w:szCs w:val="24"/>
+        </w:rPr>
+        <w:t>inal</w:t>
+      </w:r>
+      <w:proofErr w:type="gramEnd"/>
+      <w:r>
+        <w:rPr>
+          <w:rFonts w:ascii="Lucida Console" w:hAnsi="Lucida Console"/>
+          <w:b/>
+          <w:sz w:val="24"/>
+          <w:szCs w:val="24"/>
+        </w:rPr>
+        <w:t xml:space="preserve"> =&gt;</w:t>
+      </w:r>
+      <w:r>
+        <w:rPr>
+          <w:rFonts w:ascii="Lucida Console" w:hAnsi="Lucida Console"/>
+          <w:sz w:val="24"/>
+          <w:szCs w:val="24"/>
+        </w:rPr>
+        <w:t xml:space="preserve"> </w:t>
       </w:r>
       <w:hyperlink w:anchor="Statement" w:history="1">
         <w:r>
@@ -17144,115 +17417,25 @@
           <w:sz w:val="24"/>
           <w:szCs w:val="24"/>
         </w:rPr>
-        <w:t>] ) | (</w:t>
-      </w:r>
-      <w:proofErr w:type="spellStart"/>
-      <w:r>
-        <w:fldChar w:fldCharType="begin"/>
-      </w:r>
-      <w:r>
-        <w:instrText xml:space="preserve"> HYPERLINK \l "InnerBlock" </w:instrText>
-      </w:r>
-      <w:r>
-        <w:fldChar w:fldCharType="separate"/>
-      </w:r>
-      <w:r>
-        <w:rPr>
-          <w:rStyle w:val="a6"/>
-          <w:rFonts w:ascii="Lucida Console" w:hAnsi="Lucida Console"/>
-          <w:sz w:val="24"/>
-          <w:szCs w:val="24"/>
-        </w:rPr>
-        <w:t>InnerBlock</w:t>
-      </w:r>
-      <w:proofErr w:type="spellEnd"/>
-      <w:r>
-        <w:rPr>
-          <w:rStyle w:val="a6"/>
-          <w:rFonts w:ascii="Lucida Console" w:hAnsi="Lucida Console"/>
-          <w:sz w:val="24"/>
-          <w:szCs w:val="24"/>
-        </w:rPr>
-        <w:fldChar w:fldCharType="end"/>
-      </w:r>
-      <w:r>
-        <w:rPr>
-          <w:rFonts w:ascii="Lucida Console" w:hAnsi="Lucida Console"/>
-          <w:sz w:val="24"/>
-          <w:szCs w:val="24"/>
-        </w:rPr>
-        <w:t xml:space="preserve"> </w:t>
-      </w:r>
-      <w:r>
-        <w:rPr>
-          <w:rFonts w:ascii="Lucida Console" w:hAnsi="Lucida Console"/>
-          <w:sz w:val="24"/>
-          <w:szCs w:val="24"/>
-        </w:rPr>
-        <w:t>[</w:t>
-      </w:r>
-      <w:proofErr w:type="spellStart"/>
-      <w:r>
-        <w:fldChar w:fldCharType="begin"/>
-      </w:r>
-      <w:r>
-        <w:instrText xml:space="preserve"> HYPERLINK \l "EnsureBlock" </w:instrText>
-      </w:r>
-      <w:r>
-        <w:fldChar w:fldCharType="separate"/>
-      </w:r>
-      <w:r>
-        <w:rPr>
-          <w:rStyle w:val="a6"/>
-          <w:rFonts w:ascii="Lucida Console" w:hAnsi="Lucida Console"/>
-          <w:sz w:val="24"/>
-          <w:szCs w:val="24"/>
-        </w:rPr>
-        <w:t>EnsureBlock</w:t>
-      </w:r>
-      <w:proofErr w:type="spellEnd"/>
-      <w:r>
-        <w:rPr>
-          <w:rStyle w:val="a6"/>
-          <w:rFonts w:ascii="Lucida Console" w:hAnsi="Lucida Console"/>
-          <w:sz w:val="24"/>
-          <w:szCs w:val="24"/>
-        </w:rPr>
-        <w:fldChar w:fldCharType="end"/>
-      </w:r>
-      <w:r>
-        <w:rPr>
-          <w:rFonts w:ascii="Lucida Console" w:hAnsi="Lucida Console"/>
-          <w:sz w:val="24"/>
-          <w:szCs w:val="24"/>
-        </w:rPr>
-        <w:t>]</w:t>
-      </w:r>
-      <w:r>
-        <w:rPr>
-          <w:rFonts w:ascii="Lucida Console" w:hAnsi="Lucida Console"/>
-          <w:sz w:val="24"/>
-          <w:szCs w:val="24"/>
-        </w:rPr>
-        <w:t xml:space="preserve"> </w:t>
-      </w:r>
-      <w:proofErr w:type="spellStart"/>
-      <w:r>
-        <w:rPr>
-          <w:rFonts w:ascii="Lucida Console" w:hAnsi="Lucida Console"/>
-          <w:sz w:val="24"/>
-          <w:szCs w:val="24"/>
-        </w:rPr>
-        <w:t>BlockEnd</w:t>
-      </w:r>
-      <w:proofErr w:type="spellEnd"/>
-      <w:r>
-        <w:rPr>
-          <w:rFonts w:ascii="Lucida Console" w:hAnsi="Lucida Console"/>
-          <w:sz w:val="24"/>
-          <w:szCs w:val="24"/>
-        </w:rPr>
-        <w:t>)] S() F()</w:t>
+        <w:t xml:space="preserve">]] </w:t>
+      </w:r>
+      <w:proofErr w:type="gramStart"/>
+      <w:r>
+        <w:rPr>
+          <w:rFonts w:ascii="Lucida Console" w:hAnsi="Lucida Console"/>
+          <w:sz w:val="24"/>
+          <w:szCs w:val="24"/>
+        </w:rPr>
+        <w:t>S(</w:t>
+      </w:r>
+      <w:proofErr w:type="gramEnd"/>
+      <w:r>
+        <w:rPr>
+          <w:rFonts w:ascii="Lucida Console" w:hAnsi="Lucida Console"/>
+          <w:sz w:val="24"/>
+          <w:szCs w:val="24"/>
+        </w:rPr>
+        <w:t>) F()</w:t>
       </w:r>
     </w:p>
     <w:p>
@@ -17269,7 +17452,7 @@
           <w:szCs w:val="24"/>
         </w:rPr>
       </w:pPr>
-      <w:bookmarkStart w:id="57" w:name="OldExpression"/>
+      <w:bookmarkStart w:id="58" w:name="OldExpression"/>
       <w:r>
         <w:rPr>
           <w:rFonts w:ascii="Times New Roman" w:hAnsi="Times New Roman" w:cs="Times New Roman"/>
@@ -17296,7 +17479,7 @@
         </w:rPr>
         <w:t xml:space="preserve">) </w:t>
       </w:r>
-      <w:bookmarkStart w:id="58" w:name="UnitAttributeNamesList"/>
+      <w:bookmarkStart w:id="59" w:name="UnitAttributeNamesList"/>
       <w:proofErr w:type="spellStart"/>
       <w:r>
         <w:rPr>
@@ -17306,7 +17489,7 @@
         </w:rPr>
         <w:t>UnitAttributeNamesList</w:t>
       </w:r>
-      <w:bookmarkEnd w:id="58"/>
+      <w:bookmarkEnd w:id="59"/>
       <w:proofErr w:type="spellEnd"/>
       <w:r>
         <w:rPr>
@@ -17499,7 +17682,6 @@
           <w:sz w:val="24"/>
           <w:szCs w:val="24"/>
         </w:rPr>
-        <w:lastRenderedPageBreak/>
         <w:t>(</w:t>
       </w:r>
       <w:proofErr w:type="spellStart"/>
@@ -17642,8 +17824,8 @@
         </w:rPr>
         <w:t xml:space="preserve">) </w:t>
       </w:r>
-      <w:bookmarkStart w:id="59" w:name="ConstantExpression"/>
-      <w:bookmarkEnd w:id="59"/>
+      <w:bookmarkStart w:id="60" w:name="ConstantExpression"/>
+      <w:bookmarkEnd w:id="60"/>
       <w:proofErr w:type="spellStart"/>
       <w:r>
         <w:rPr>
@@ -17843,8 +18025,8 @@
         </w:rPr>
         <w:t xml:space="preserve">) </w:t>
       </w:r>
-      <w:bookmarkStart w:id="60" w:name="Expression"/>
-      <w:bookmarkEnd w:id="60"/>
+      <w:bookmarkStart w:id="61" w:name="Expression"/>
+      <w:bookmarkEnd w:id="61"/>
       <w:r>
         <w:rPr>
           <w:rFonts w:ascii="Times New Roman" w:hAnsi="Times New Roman" w:cs="Times New Roman"/>
@@ -18357,7 +18539,7 @@
         <w:t xml:space="preserve">) </w:t>
       </w:r>
       <w:hyperlink w:anchor="TupleExpression" w:history="1">
-        <w:bookmarkStart w:id="61" w:name="RefExpression"/>
+        <w:bookmarkStart w:id="62" w:name="RefExpression"/>
         <w:proofErr w:type="spellStart"/>
         <w:r>
           <w:rPr>
@@ -18367,7 +18549,7 @@
           </w:rPr>
           <w:t>RefExpression</w:t>
         </w:r>
-        <w:bookmarkEnd w:id="61"/>
+        <w:bookmarkEnd w:id="62"/>
         <w:proofErr w:type="spellEnd"/>
         <w:r>
           <w:rPr>
@@ -18481,8 +18663,8 @@
         </w:rPr>
         <w:t xml:space="preserve">) </w:t>
       </w:r>
-      <w:bookmarkStart w:id="62" w:name="LambdaExpression"/>
-      <w:bookmarkEnd w:id="62"/>
+      <w:bookmarkStart w:id="63" w:name="LambdaExpression"/>
+      <w:bookmarkEnd w:id="63"/>
       <w:proofErr w:type="spellStart"/>
       <w:r>
         <w:rPr>
@@ -18604,8 +18786,8 @@
         </w:rPr>
         <w:t xml:space="preserve"> </w:t>
       </w:r>
-      <w:bookmarkStart w:id="63" w:name="InlineLambdaExpression"/>
-      <w:bookmarkEnd w:id="63"/>
+      <w:bookmarkStart w:id="64" w:name="InlineLambdaExpression"/>
+      <w:bookmarkEnd w:id="64"/>
       <w:r>
         <w:rPr>
           <w:rFonts w:ascii="Lucida Console" w:hAnsi="Lucida Console"/>
@@ -19089,8 +19271,8 @@
         </w:rPr>
         <w:t xml:space="preserve">) </w:t>
       </w:r>
-      <w:bookmarkStart w:id="64" w:name="RangeExpression"/>
-      <w:bookmarkEnd w:id="64"/>
+      <w:bookmarkStart w:id="65" w:name="RangeExpression"/>
+      <w:bookmarkEnd w:id="65"/>
       <w:proofErr w:type="spellStart"/>
       <w:r>
         <w:rPr>
@@ -19337,8 +19519,8 @@
           <w:t xml:space="preserve">  </w:t>
         </w:r>
       </w:hyperlink>
-      <w:bookmarkStart w:id="65" w:name="TupleExpression"/>
-      <w:bookmarkEnd w:id="65"/>
+      <w:bookmarkStart w:id="66" w:name="TupleExpression"/>
+      <w:bookmarkEnd w:id="66"/>
       <w:r>
         <w:rPr>
           <w:rFonts w:ascii="Lucida Console" w:hAnsi="Lucida Console"/>
@@ -19731,8 +19913,8 @@
         </w:rPr>
         <w:t xml:space="preserve">) </w:t>
       </w:r>
-      <w:bookmarkStart w:id="66" w:name="TypeOfExpression"/>
-      <w:bookmarkEnd w:id="66"/>
+      <w:bookmarkStart w:id="67" w:name="TypeOfExpression"/>
+      <w:bookmarkEnd w:id="67"/>
       <w:proofErr w:type="spellStart"/>
       <w:r>
         <w:rPr>
@@ -19887,8 +20069,8 @@
           <w:szCs w:val="24"/>
         </w:rPr>
       </w:pPr>
-      <w:bookmarkStart w:id="67" w:name="Operator"/>
-      <w:bookmarkEnd w:id="57"/>
+      <w:bookmarkStart w:id="68" w:name="Operator"/>
+      <w:bookmarkEnd w:id="58"/>
       <w:r>
         <w:rPr>
           <w:rFonts w:ascii="Times New Roman" w:hAnsi="Times New Roman" w:cs="Times New Roman"/>
@@ -19941,7 +20123,7 @@
         </w:rPr>
         <w:t>Operator</w:t>
       </w:r>
-      <w:bookmarkEnd w:id="67"/>
+      <w:bookmarkEnd w:id="68"/>
       <w:r>
         <w:rPr>
           <w:rFonts w:ascii="Times New Roman" w:hAnsi="Times New Roman" w:cs="Times New Roman"/>
@@ -19997,7 +20179,7 @@
         </w:rPr>
         <w:t xml:space="preserve"> </w:t>
       </w:r>
-      <w:bookmarkStart w:id="68" w:name="Constant"/>
+      <w:bookmarkStart w:id="69" w:name="Constant"/>
       <w:r>
         <w:rPr>
           <w:rFonts w:ascii="Lucida Console" w:hAnsi="Lucida Console"/>
@@ -20255,8 +20437,8 @@
         </w:rPr>
         <w:t xml:space="preserve"> ) S() F()</w:t>
       </w:r>
-      <w:bookmarkStart w:id="69" w:name="IfExpession"/>
-      <w:bookmarkEnd w:id="68"/>
+      <w:bookmarkStart w:id="70" w:name="IfExpession"/>
+      <w:bookmarkEnd w:id="69"/>
     </w:p>
     <w:p>
       <w:pPr>
@@ -20341,7 +20523,7 @@
         </w:rPr>
         <w:t>ession</w:t>
       </w:r>
-      <w:bookmarkEnd w:id="69"/>
+      <w:bookmarkEnd w:id="70"/>
       <w:proofErr w:type="spellEnd"/>
       <w:r>
         <w:rPr>
@@ -20370,6 +20552,7 @@
           <w:sz w:val="24"/>
           <w:szCs w:val="24"/>
         </w:rPr>
+        <w:lastRenderedPageBreak/>
         <w:t>if</w:t>
       </w:r>
       <w:proofErr w:type="gramEnd"/>
@@ -20728,8 +20911,8 @@
         </w:rPr>
         <w:br/>
       </w:r>
-      <w:bookmarkStart w:id="70" w:name="IfBodyExpression"/>
-      <w:bookmarkEnd w:id="70"/>
+      <w:bookmarkStart w:id="71" w:name="IfBodyExpression"/>
+      <w:bookmarkEnd w:id="71"/>
       <w:r>
         <w:rPr>
           <w:rFonts w:ascii="Lucida Console" w:hAnsi="Lucida Console"/>
@@ -20753,7 +20936,7 @@
           <w:szCs w:val="24"/>
         </w:rPr>
       </w:pPr>
-      <w:bookmarkStart w:id="71" w:name="FeatureCallOrCreation"/>
+      <w:bookmarkStart w:id="72" w:name="FeatureCallOrCreation"/>
       <w:r>
         <w:rPr>
           <w:rFonts w:ascii="Times New Roman" w:hAnsi="Times New Roman" w:cs="Times New Roman"/>
@@ -20798,8 +20981,8 @@
         </w:rPr>
         <w:t xml:space="preserve">) </w:t>
       </w:r>
-      <w:bookmarkStart w:id="72" w:name="ExpressionAlternatives"/>
-      <w:bookmarkEnd w:id="72"/>
+      <w:bookmarkStart w:id="73" w:name="ExpressionAlternatives"/>
+      <w:bookmarkEnd w:id="73"/>
       <w:proofErr w:type="spellStart"/>
       <w:r>
         <w:rPr>
@@ -20982,8 +21165,8 @@
         </w:rPr>
         <w:t xml:space="preserve">) </w:t>
       </w:r>
-      <w:bookmarkStart w:id="73" w:name="WritableCall"/>
-      <w:bookmarkEnd w:id="73"/>
+      <w:bookmarkStart w:id="74" w:name="WritableCall"/>
+      <w:bookmarkEnd w:id="74"/>
       <w:proofErr w:type="spellStart"/>
       <w:r>
         <w:rPr>
@@ -21027,7 +21210,6 @@
           <w:sz w:val="24"/>
           <w:szCs w:val="24"/>
         </w:rPr>
-        <w:lastRenderedPageBreak/>
         <w:t>(</w:t>
       </w:r>
       <w:r>
@@ -21458,7 +21640,7 @@
         <w:t>}</w:t>
       </w:r>
     </w:p>
-    <w:bookmarkEnd w:id="71"/>
+    <w:bookmarkEnd w:id="72"/>
     <w:p>
       <w:pPr>
         <w:keepLines/>
@@ -21553,8 +21735,8 @@
         </w:rPr>
         <w:t xml:space="preserve">) </w:t>
       </w:r>
-      <w:bookmarkStart w:id="74" w:name="ObjectCreation"/>
-      <w:bookmarkEnd w:id="74"/>
+      <w:bookmarkStart w:id="75" w:name="ObjectCreation"/>
+      <w:bookmarkEnd w:id="75"/>
       <w:proofErr w:type="spellStart"/>
       <w:r>
         <w:rPr>
@@ -21757,8 +21939,8 @@
         </w:rPr>
         <w:t xml:space="preserve">) </w:t>
       </w:r>
-      <w:bookmarkStart w:id="75" w:name="NewExpression"/>
-      <w:bookmarkEnd w:id="75"/>
+      <w:bookmarkStart w:id="76" w:name="NewExpression"/>
+      <w:bookmarkEnd w:id="76"/>
       <w:proofErr w:type="spellStart"/>
       <w:r>
         <w:rPr>
@@ -21901,8 +22083,8 @@
         </w:rPr>
         <w:t xml:space="preserve">) </w:t>
       </w:r>
-      <w:bookmarkStart w:id="76" w:name="CallChain"/>
-      <w:bookmarkEnd w:id="76"/>
+      <w:bookmarkStart w:id="77" w:name="CallChain"/>
+      <w:bookmarkEnd w:id="77"/>
       <w:proofErr w:type="spellStart"/>
       <w:r>
         <w:rPr>
@@ -22112,7 +22294,7 @@
         </w:rPr>
         <w:t xml:space="preserve">) </w:t>
       </w:r>
-      <w:bookmarkStart w:id="77" w:name="Arguments"/>
+      <w:bookmarkStart w:id="78" w:name="Arguments"/>
       <w:r>
         <w:rPr>
           <w:rFonts w:ascii="Times New Roman" w:hAnsi="Times New Roman" w:cs="Times New Roman"/>
@@ -22121,7 +22303,7 @@
         </w:rPr>
         <w:t>Arguments</w:t>
       </w:r>
-      <w:bookmarkEnd w:id="77"/>
+      <w:bookmarkEnd w:id="78"/>
       <w:r>
         <w:rPr>
           <w:rFonts w:ascii="Times New Roman" w:hAnsi="Times New Roman" w:cs="Times New Roman"/>
@@ -22284,8 +22466,8 @@
         </w:rPr>
         <w:t xml:space="preserve">) </w:t>
       </w:r>
-      <w:bookmarkStart w:id="78" w:name="ForcedType"/>
-      <w:bookmarkEnd w:id="78"/>
+      <w:bookmarkStart w:id="79" w:name="ForcedType"/>
+      <w:bookmarkEnd w:id="79"/>
       <w:proofErr w:type="spellStart"/>
       <w:r>
         <w:rPr>
@@ -22407,7 +22589,7 @@
         </w:rPr>
         <w:t xml:space="preserve">) </w:t>
       </w:r>
-      <w:bookmarkStart w:id="79" w:name="ExpressionList"/>
+      <w:bookmarkStart w:id="80" w:name="ExpressionList"/>
       <w:proofErr w:type="spellStart"/>
       <w:r>
         <w:rPr>
@@ -22417,7 +22599,7 @@
         </w:rPr>
         <w:t>ExpressionList</w:t>
       </w:r>
-      <w:bookmarkEnd w:id="79"/>
+      <w:bookmarkEnd w:id="80"/>
       <w:proofErr w:type="spellEnd"/>
       <w:r>
         <w:rPr>
@@ -22688,8 +22870,8 @@
         </w:rPr>
         <w:t xml:space="preserve">) </w:t>
       </w:r>
-      <w:bookmarkStart w:id="80" w:name="Conditional"/>
-      <w:bookmarkEnd w:id="80"/>
+      <w:bookmarkStart w:id="81" w:name="Conditional"/>
+      <w:bookmarkEnd w:id="81"/>
       <w:r>
         <w:rPr>
           <w:rFonts w:ascii="Times New Roman" w:hAnsi="Times New Roman" w:cs="Times New Roman"/>
@@ -22698,7 +22880,7 @@
         </w:rPr>
         <w:t>Conditional:</w:t>
       </w:r>
-      <w:bookmarkStart w:id="81" w:name="If"/>
+      <w:bookmarkStart w:id="82" w:name="If"/>
     </w:p>
     <w:p>
       <w:pPr>
@@ -23054,8 +23236,8 @@
         </w:rPr>
         <w:t xml:space="preserve"> </w:t>
       </w:r>
-      <w:bookmarkStart w:id="82" w:name="IfBody"/>
-      <w:bookmarkEnd w:id="82"/>
+      <w:bookmarkStart w:id="83" w:name="IfBody"/>
+      <w:bookmarkEnd w:id="83"/>
       <w:proofErr w:type="gramStart"/>
       <w:r>
         <w:rPr>
@@ -23133,7 +23315,7 @@
         </w:rPr>
         <w:t xml:space="preserve">) </w:t>
       </w:r>
-      <w:bookmarkStart w:id="83" w:name="Alternatives"/>
+      <w:bookmarkStart w:id="84" w:name="Alternatives"/>
       <w:r>
         <w:rPr>
           <w:rFonts w:ascii="Times New Roman" w:hAnsi="Times New Roman" w:cs="Times New Roman"/>
@@ -23142,7 +23324,7 @@
         </w:rPr>
         <w:t>Alternatives</w:t>
       </w:r>
-      <w:bookmarkEnd w:id="83"/>
+      <w:bookmarkEnd w:id="84"/>
       <w:r>
         <w:rPr>
           <w:rFonts w:ascii="Times New Roman" w:hAnsi="Times New Roman" w:cs="Times New Roman"/>
@@ -23292,8 +23474,8 @@
           <w:szCs w:val="24"/>
         </w:rPr>
       </w:pPr>
-      <w:bookmarkStart w:id="84" w:name="Case"/>
-      <w:bookmarkEnd w:id="81"/>
+      <w:bookmarkStart w:id="85" w:name="Case"/>
+      <w:bookmarkEnd w:id="82"/>
       <w:r>
         <w:rPr>
           <w:rFonts w:ascii="Lucida Console" w:hAnsi="Lucida Console"/>
@@ -23379,8 +23561,8 @@
         </w:rPr>
         <w:t xml:space="preserve">) </w:t>
       </w:r>
-      <w:bookmarkStart w:id="85" w:name="AlternativeTags"/>
-      <w:bookmarkEnd w:id="85"/>
+      <w:bookmarkStart w:id="86" w:name="AlternativeTags"/>
+      <w:bookmarkEnd w:id="86"/>
       <w:proofErr w:type="spellStart"/>
       <w:r>
         <w:rPr>
@@ -23519,6 +23701,7 @@
           <w:sz w:val="24"/>
           <w:szCs w:val="24"/>
         </w:rPr>
+        <w:lastRenderedPageBreak/>
         <w:t>(</w:t>
       </w:r>
       <w:proofErr w:type="spellStart"/>
@@ -23557,8 +23740,8 @@
         </w:rPr>
         <w:t xml:space="preserve">) </w:t>
       </w:r>
-      <w:bookmarkStart w:id="86" w:name="AlternativeTag"/>
-      <w:bookmarkEnd w:id="86"/>
+      <w:bookmarkStart w:id="87" w:name="AlternativeTag"/>
+      <w:bookmarkEnd w:id="87"/>
       <w:proofErr w:type="spellStart"/>
       <w:r>
         <w:rPr>
@@ -23769,8 +23952,8 @@
         </w:rPr>
         <w:t xml:space="preserve">) </w:t>
       </w:r>
-      <w:bookmarkStart w:id="87" w:name="memberDescription"/>
-      <w:bookmarkEnd w:id="87"/>
+      <w:bookmarkStart w:id="88" w:name="memberDescription"/>
+      <w:bookmarkEnd w:id="88"/>
       <w:proofErr w:type="spellStart"/>
       <w:r>
         <w:rPr>
@@ -23968,8 +24151,8 @@
         </w:rPr>
         <w:t>) S() F()</w:t>
       </w:r>
-      <w:bookmarkStart w:id="88" w:name="Loop"/>
-      <w:bookmarkEnd w:id="84"/>
+      <w:bookmarkStart w:id="89" w:name="Loop"/>
+      <w:bookmarkEnd w:id="85"/>
     </w:p>
     <w:p>
       <w:pPr>
@@ -24297,7 +24480,7 @@
         </w:rPr>
         <w:t xml:space="preserve"> S() F()</w:t>
       </w:r>
-      <w:bookmarkEnd w:id="88"/>
+      <w:bookmarkEnd w:id="89"/>
     </w:p>
     <w:p>
       <w:pPr>
@@ -24313,7 +24496,7 @@
           <w:szCs w:val="24"/>
         </w:rPr>
       </w:pPr>
-      <w:bookmarkStart w:id="89" w:name="RoutineType"/>
+      <w:bookmarkStart w:id="90" w:name="RoutineType"/>
       <w:r>
         <w:rPr>
           <w:rFonts w:ascii="Times New Roman" w:hAnsi="Times New Roman" w:cs="Times New Roman"/>
@@ -24340,7 +24523,7 @@
         </w:rPr>
         <w:t xml:space="preserve">) </w:t>
       </w:r>
-      <w:bookmarkStart w:id="90" w:name="Type"/>
+      <w:bookmarkStart w:id="91" w:name="Type"/>
       <w:r>
         <w:rPr>
           <w:rFonts w:ascii="Times New Roman" w:hAnsi="Times New Roman" w:cs="Times New Roman"/>
@@ -24349,7 +24532,7 @@
         </w:rPr>
         <w:t>Type</w:t>
       </w:r>
-      <w:bookmarkEnd w:id="90"/>
+      <w:bookmarkEnd w:id="91"/>
       <w:r>
         <w:rPr>
           <w:rFonts w:ascii="Times New Roman" w:hAnsi="Times New Roman" w:cs="Times New Roman"/>
@@ -24436,7 +24619,6 @@
           <w:sz w:val="24"/>
           <w:szCs w:val="24"/>
         </w:rPr>
-        <w:lastRenderedPageBreak/>
         <w:t>(</w:t>
       </w:r>
       <w:proofErr w:type="spellStart"/>
@@ -24457,8 +24639,8 @@
         </w:rPr>
         <w:t xml:space="preserve">) </w:t>
       </w:r>
-      <w:bookmarkStart w:id="91" w:name="AttachedType"/>
-      <w:bookmarkEnd w:id="91"/>
+      <w:bookmarkStart w:id="92" w:name="AttachedType"/>
+      <w:bookmarkEnd w:id="92"/>
       <w:proofErr w:type="spellStart"/>
       <w:r>
         <w:rPr>
@@ -24652,8 +24834,8 @@
         </w:rPr>
         <w:t xml:space="preserve">) </w:t>
       </w:r>
-      <w:bookmarkStart w:id="92" w:name="AnonymousUnitType"/>
-      <w:bookmarkEnd w:id="92"/>
+      <w:bookmarkStart w:id="93" w:name="AnonymousUnitType"/>
+      <w:bookmarkEnd w:id="93"/>
       <w:proofErr w:type="spellStart"/>
       <w:r>
         <w:rPr>
@@ -24823,7 +25005,7 @@
         </w:rPr>
         <w:t>RoutineType</w:t>
       </w:r>
-      <w:bookmarkEnd w:id="89"/>
+      <w:bookmarkEnd w:id="90"/>
       <w:proofErr w:type="spellEnd"/>
       <w:r>
         <w:rPr>
@@ -24895,7 +25077,7 @@
         </w:rPr>
         <w:t xml:space="preserve"> </w:t>
       </w:r>
-      <w:bookmarkStart w:id="93" w:name="Signature"/>
+      <w:bookmarkStart w:id="94" w:name="Signature"/>
       <w:r>
         <w:rPr>
           <w:rFonts w:ascii="Lucida Console" w:hAnsi="Lucida Console"/>
@@ -25167,8 +25349,8 @@
         </w:rPr>
         <w:t xml:space="preserve">) </w:t>
       </w:r>
-      <w:bookmarkStart w:id="94" w:name="RangeType"/>
-      <w:bookmarkEnd w:id="94"/>
+      <w:bookmarkStart w:id="95" w:name="RangeType"/>
+      <w:bookmarkEnd w:id="95"/>
       <w:proofErr w:type="spellStart"/>
       <w:r>
         <w:rPr>
@@ -25434,8 +25616,8 @@
         </w:rPr>
         <w:t>}) S() F()</w:t>
       </w:r>
-      <w:bookmarkStart w:id="95" w:name="UnitTypeName"/>
-      <w:bookmarkEnd w:id="93"/>
+      <w:bookmarkStart w:id="96" w:name="UnitTypeName"/>
+      <w:bookmarkEnd w:id="94"/>
     </w:p>
     <w:p>
       <w:pPr>
@@ -25451,8 +25633,8 @@
           <w:szCs w:val="24"/>
         </w:rPr>
       </w:pPr>
-      <w:bookmarkStart w:id="96" w:name="AnchorType"/>
-      <w:bookmarkStart w:id="97" w:name="TupleField"/>
+      <w:bookmarkStart w:id="97" w:name="AnchorType"/>
+      <w:bookmarkStart w:id="98" w:name="TupleField"/>
       <w:r>
         <w:rPr>
           <w:rFonts w:ascii="Times New Roman" w:hAnsi="Times New Roman" w:cs="Times New Roman"/>
@@ -25488,7 +25670,7 @@
         </w:rPr>
         <w:t>AnchorType</w:t>
       </w:r>
-      <w:bookmarkEnd w:id="96"/>
+      <w:bookmarkEnd w:id="97"/>
       <w:proofErr w:type="spellEnd"/>
       <w:r>
         <w:rPr>
@@ -25963,7 +26145,7 @@
         </w:rPr>
         <w:t>TupleField</w:t>
       </w:r>
-      <w:bookmarkEnd w:id="97"/>
+      <w:bookmarkEnd w:id="98"/>
       <w:proofErr w:type="spellEnd"/>
       <w:r>
         <w:rPr>
@@ -26389,8 +26571,8 @@
         </w:rPr>
         <w:t xml:space="preserve"> ] S() F()</w:t>
       </w:r>
-      <w:bookmarkStart w:id="98" w:name="UnitType"/>
-      <w:bookmarkEnd w:id="95"/>
+      <w:bookmarkStart w:id="99" w:name="UnitType"/>
+      <w:bookmarkEnd w:id="96"/>
     </w:p>
     <w:p>
       <w:pPr>
@@ -26441,7 +26623,7 @@
         </w:rPr>
         <w:t>UnitType</w:t>
       </w:r>
-      <w:bookmarkEnd w:id="98"/>
+      <w:bookmarkEnd w:id="99"/>
       <w:proofErr w:type="spellEnd"/>
       <w:r>
         <w:rPr>
@@ -26665,8 +26847,8 @@
         </w:rPr>
         <w:t xml:space="preserve">) </w:t>
       </w:r>
-      <w:bookmarkStart w:id="99" w:name="UnitName"/>
-      <w:bookmarkEnd w:id="99"/>
+      <w:bookmarkStart w:id="100" w:name="UnitName"/>
+      <w:bookmarkEnd w:id="100"/>
       <w:proofErr w:type="spellStart"/>
       <w:r>
         <w:rPr>
@@ -27379,11 +27561,11 @@
           <w:szCs w:val="24"/>
         </w:rPr>
       </w:pPr>
-      <w:bookmarkStart w:id="100" w:name="BlockEnd"/>
-      <w:bookmarkStart w:id="101" w:name="GroupStart"/>
-      <w:bookmarkStart w:id="102" w:name="Identifier"/>
-      <w:bookmarkEnd w:id="100"/>
+      <w:bookmarkStart w:id="101" w:name="BlockEnd"/>
+      <w:bookmarkStart w:id="102" w:name="GroupStart"/>
+      <w:bookmarkStart w:id="103" w:name="Identifier"/>
       <w:bookmarkEnd w:id="101"/>
+      <w:bookmarkEnd w:id="102"/>
       <w:proofErr w:type="spellStart"/>
       <w:r>
         <w:rPr>
@@ -27471,8 +27653,8 @@
           <w:szCs w:val="24"/>
         </w:rPr>
       </w:pPr>
-      <w:bookmarkStart w:id="103" w:name="GroupEnd"/>
-      <w:bookmarkEnd w:id="103"/>
+      <w:bookmarkStart w:id="104" w:name="GroupEnd"/>
+      <w:bookmarkEnd w:id="104"/>
       <w:proofErr w:type="spellStart"/>
       <w:r>
         <w:rPr>
@@ -27560,15 +27742,16 @@
           <w:szCs w:val="24"/>
         </w:rPr>
       </w:pPr>
-      <w:bookmarkStart w:id="104" w:name="NewLine"/>
-      <w:bookmarkEnd w:id="104"/>
-      <w:proofErr w:type="spellStart"/>
-      <w:r>
-        <w:rPr>
-          <w:rFonts w:ascii="Times New Roman" w:hAnsi="Times New Roman" w:cs="Times New Roman"/>
-          <w:sz w:val="24"/>
-          <w:szCs w:val="24"/>
-        </w:rPr>
+      <w:bookmarkStart w:id="105" w:name="NewLine"/>
+      <w:bookmarkEnd w:id="105"/>
+      <w:proofErr w:type="spellStart"/>
+      <w:r>
+        <w:rPr>
+          <w:rFonts w:ascii="Times New Roman" w:hAnsi="Times New Roman" w:cs="Times New Roman"/>
+          <w:sz w:val="24"/>
+          <w:szCs w:val="24"/>
+        </w:rPr>
+        <w:lastRenderedPageBreak/>
         <w:t>NewLine</w:t>
       </w:r>
       <w:proofErr w:type="spellEnd"/>
@@ -27636,7 +27819,7 @@
         </w:rPr>
         <w:t>Identifier</w:t>
       </w:r>
-      <w:bookmarkEnd w:id="102"/>
+      <w:bookmarkEnd w:id="103"/>
       <w:r>
         <w:rPr>
           <w:rFonts w:ascii="Times New Roman" w:hAnsi="Times New Roman" w:cs="Times New Roman"/>
@@ -27799,7 +27982,7 @@
           <w:szCs w:val="24"/>
         </w:rPr>
       </w:pPr>
-      <w:bookmarkStart w:id="105" w:name="StringConstant"/>
+      <w:bookmarkStart w:id="106" w:name="StringConstant"/>
       <w:proofErr w:type="spellStart"/>
       <w:r>
         <w:rPr>
@@ -27809,7 +27992,7 @@
         </w:rPr>
         <w:t>StringConstant</w:t>
       </w:r>
-      <w:bookmarkEnd w:id="105"/>
+      <w:bookmarkEnd w:id="106"/>
       <w:proofErr w:type="spellEnd"/>
       <w:r>
         <w:rPr>
@@ -27911,7 +28094,7 @@
           <w:szCs w:val="24"/>
         </w:rPr>
       </w:pPr>
-      <w:bookmarkStart w:id="106" w:name="CharacterConstant"/>
+      <w:bookmarkStart w:id="107" w:name="CharacterConstant"/>
       <w:proofErr w:type="spellStart"/>
       <w:r>
         <w:rPr>
@@ -27929,7 +28112,7 @@
         </w:rPr>
         <w:t>terConstant</w:t>
       </w:r>
-      <w:bookmarkEnd w:id="106"/>
+      <w:bookmarkEnd w:id="107"/>
       <w:proofErr w:type="spellEnd"/>
       <w:r>
         <w:rPr>
@@ -28015,7 +28198,7 @@
           <w:szCs w:val="24"/>
         </w:rPr>
       </w:pPr>
-      <w:bookmarkStart w:id="107" w:name="IntegerConstant"/>
+      <w:bookmarkStart w:id="108" w:name="IntegerConstant"/>
       <w:proofErr w:type="spellStart"/>
       <w:r>
         <w:rPr>
@@ -28025,7 +28208,7 @@
         </w:rPr>
         <w:t>IntegerConstant</w:t>
       </w:r>
-      <w:bookmarkEnd w:id="107"/>
+      <w:bookmarkEnd w:id="108"/>
       <w:proofErr w:type="spellEnd"/>
       <w:r>
         <w:rPr>
@@ -28404,17 +28587,16 @@
           <w:szCs w:val="24"/>
         </w:rPr>
       </w:pPr>
-      <w:bookmarkStart w:id="108" w:name="BitConstant"/>
-      <w:bookmarkStart w:id="109" w:name="RealConstant"/>
-      <w:bookmarkEnd w:id="108"/>
-      <w:proofErr w:type="spellStart"/>
-      <w:r>
-        <w:rPr>
-          <w:rFonts w:ascii="Times New Roman" w:hAnsi="Times New Roman" w:cs="Times New Roman"/>
-          <w:sz w:val="24"/>
-          <w:szCs w:val="24"/>
-        </w:rPr>
-        <w:lastRenderedPageBreak/>
+      <w:bookmarkStart w:id="109" w:name="BitConstant"/>
+      <w:bookmarkStart w:id="110" w:name="RealConstant"/>
+      <w:bookmarkEnd w:id="109"/>
+      <w:proofErr w:type="spellStart"/>
+      <w:r>
+        <w:rPr>
+          <w:rFonts w:ascii="Times New Roman" w:hAnsi="Times New Roman" w:cs="Times New Roman"/>
+          <w:sz w:val="24"/>
+          <w:szCs w:val="24"/>
+        </w:rPr>
         <w:t>BitConstant</w:t>
       </w:r>
       <w:proofErr w:type="spellEnd"/>
@@ -28572,7 +28754,7 @@
         </w:rPr>
         <w:t>RealConstant</w:t>
       </w:r>
-      <w:bookmarkEnd w:id="109"/>
+      <w:bookmarkEnd w:id="110"/>
       <w:proofErr w:type="spellEnd"/>
       <w:r>
         <w:rPr>
@@ -28895,7 +29077,7 @@
         </w:rPr>
         <w:t>}</w:t>
       </w:r>
-      <w:bookmarkStart w:id="110" w:name="Character"/>
+      <w:bookmarkStart w:id="111" w:name="Character"/>
     </w:p>
     <w:p>
       <w:pPr>
@@ -28919,7 +29101,7 @@
         </w:rPr>
         <w:t>Character</w:t>
       </w:r>
-      <w:bookmarkEnd w:id="110"/>
+      <w:bookmarkEnd w:id="111"/>
       <w:r>
         <w:rPr>
           <w:rFonts w:ascii="Times New Roman" w:hAnsi="Times New Roman" w:cs="Times New Roman"/>
@@ -29025,7 +29207,7 @@
         </w:rPr>
         <w:t xml:space="preserve"> </w:t>
       </w:r>
-      <w:bookmarkStart w:id="111" w:name="Letter"/>
+      <w:bookmarkStart w:id="112" w:name="Letter"/>
       <w:r>
         <w:rPr>
           <w:rFonts w:ascii="Lucida Console" w:hAnsi="Lucida Console"/>
@@ -29086,7 +29268,7 @@
         </w:rPr>
         <w:t>Letter</w:t>
       </w:r>
-      <w:bookmarkEnd w:id="111"/>
+      <w:bookmarkEnd w:id="112"/>
       <w:r>
         <w:rPr>
           <w:rFonts w:ascii="Times New Roman" w:hAnsi="Times New Roman" w:cs="Times New Roman"/>
@@ -29302,102 +29484,7 @@
         </w:rPr>
         <w:t>’</w:t>
       </w:r>
-      <w:bookmarkStart w:id="112" w:name="UpperCaseLetter"/>
-      <w:bookmarkEnd w:id="112"/>
-    </w:p>
-    <w:p>
-      <w:pPr>
-        <w:pStyle w:val="a3"/>
-        <w:keepLines/>
-        <w:numPr>
-          <w:ilvl w:val="0"/>
-          <w:numId w:val="9"/>
-        </w:numPr>
-        <w:rPr>
-          <w:rFonts w:ascii="Lucida Console" w:hAnsi="Lucida Console"/>
-          <w:sz w:val="24"/>
-          <w:szCs w:val="24"/>
-        </w:rPr>
-      </w:pPr>
-      <w:proofErr w:type="spellStart"/>
-      <w:r>
-        <w:rPr>
-          <w:rFonts w:ascii="Times New Roman" w:hAnsi="Times New Roman" w:cs="Times New Roman"/>
-          <w:sz w:val="24"/>
-          <w:szCs w:val="24"/>
-        </w:rPr>
-        <w:t>UpperCaseLetter</w:t>
-      </w:r>
-      <w:proofErr w:type="spellEnd"/>
-      <w:r>
-        <w:rPr>
-          <w:rFonts w:ascii="Times New Roman" w:hAnsi="Times New Roman" w:cs="Times New Roman"/>
-          <w:sz w:val="24"/>
-          <w:szCs w:val="24"/>
-        </w:rPr>
-        <w:t>:</w:t>
-      </w:r>
-      <w:r>
-        <w:rPr>
-          <w:rFonts w:ascii="Lucida Console" w:hAnsi="Lucida Console"/>
-          <w:sz w:val="24"/>
-          <w:szCs w:val="24"/>
-        </w:rPr>
-        <w:t xml:space="preserve"> ‘</w:t>
-      </w:r>
-      <w:r>
-        <w:rPr>
-          <w:rFonts w:ascii="Lucida Console" w:hAnsi="Lucida Console"/>
-          <w:b/>
-          <w:sz w:val="24"/>
-          <w:szCs w:val="24"/>
-        </w:rPr>
-        <w:t>A</w:t>
-      </w:r>
-      <w:r>
-        <w:rPr>
-          <w:rFonts w:ascii="Lucida Console" w:hAnsi="Lucida Console"/>
-          <w:sz w:val="24"/>
-          <w:szCs w:val="24"/>
-        </w:rPr>
-        <w:t xml:space="preserve">’ </w:t>
-      </w:r>
-      <w:proofErr w:type="gramStart"/>
-      <w:r>
-        <w:rPr>
-          <w:rFonts w:ascii="Lucida Console" w:hAnsi="Lucida Console"/>
-          <w:sz w:val="24"/>
-          <w:szCs w:val="24"/>
-        </w:rPr>
-        <w:t>| ..</w:t>
-      </w:r>
-      <w:proofErr w:type="gramEnd"/>
-      <w:r>
-        <w:rPr>
-          <w:rFonts w:ascii="Lucida Console" w:hAnsi="Lucida Console"/>
-          <w:sz w:val="24"/>
-          <w:szCs w:val="24"/>
-        </w:rPr>
-        <w:t xml:space="preserve"> ’</w:t>
-      </w:r>
-      <w:r>
-        <w:rPr>
-          <w:rFonts w:ascii="Lucida Console" w:hAnsi="Lucida Console"/>
-          <w:b/>
-          <w:sz w:val="24"/>
-          <w:szCs w:val="24"/>
-        </w:rPr>
-        <w:t>Z</w:t>
-      </w:r>
-      <w:r>
-        <w:rPr>
-          <w:rFonts w:ascii="Lucida Console" w:hAnsi="Lucida Console"/>
-          <w:sz w:val="24"/>
-          <w:szCs w:val="24"/>
-        </w:rPr>
-        <w:t>’</w:t>
-      </w:r>
-      <w:bookmarkStart w:id="113" w:name="LowerCaseLetter"/>
+      <w:bookmarkStart w:id="113" w:name="UpperCaseLetter"/>
       <w:bookmarkEnd w:id="113"/>
     </w:p>
     <w:p>
@@ -29421,7 +29508,7 @@
           <w:sz w:val="24"/>
           <w:szCs w:val="24"/>
         </w:rPr>
-        <w:t>LowerCaseLetter</w:t>
+        <w:t>UpperCaseLetter</w:t>
       </w:r>
       <w:proofErr w:type="spellEnd"/>
       <w:r>
@@ -29438,6 +29525,41 @@
           <w:sz w:val="24"/>
           <w:szCs w:val="24"/>
         </w:rPr>
+        <w:t xml:space="preserve"> ‘</w:t>
+      </w:r>
+      <w:r>
+        <w:rPr>
+          <w:rFonts w:ascii="Lucida Console" w:hAnsi="Lucida Console"/>
+          <w:b/>
+          <w:sz w:val="24"/>
+          <w:szCs w:val="24"/>
+        </w:rPr>
+        <w:t>A</w:t>
+      </w:r>
+      <w:r>
+        <w:rPr>
+          <w:rFonts w:ascii="Lucida Console" w:hAnsi="Lucida Console"/>
+          <w:sz w:val="24"/>
+          <w:szCs w:val="24"/>
+        </w:rPr>
+        <w:t xml:space="preserve">’ </w:t>
+      </w:r>
+      <w:proofErr w:type="gramStart"/>
+      <w:r>
+        <w:rPr>
+          <w:rFonts w:ascii="Lucida Console" w:hAnsi="Lucida Console"/>
+          <w:sz w:val="24"/>
+          <w:szCs w:val="24"/>
+        </w:rPr>
+        <w:t>| ..</w:t>
+      </w:r>
+      <w:proofErr w:type="gramEnd"/>
+      <w:r>
+        <w:rPr>
+          <w:rFonts w:ascii="Lucida Console" w:hAnsi="Lucida Console"/>
+          <w:sz w:val="24"/>
+          <w:szCs w:val="24"/>
+        </w:rPr>
         <w:t xml:space="preserve"> ’</w:t>
       </w:r>
       <w:r>
@@ -29447,26 +29569,8 @@
           <w:sz w:val="24"/>
           <w:szCs w:val="24"/>
         </w:rPr>
-        <w:t>a</w:t>
-      </w:r>
-      <w:r>
-        <w:rPr>
-          <w:rFonts w:ascii="Lucida Console" w:hAnsi="Lucida Console"/>
-          <w:sz w:val="24"/>
-          <w:szCs w:val="24"/>
-        </w:rPr>
-        <w:t xml:space="preserve">’ </w:t>
-      </w:r>
-      <w:proofErr w:type="gramStart"/>
-      <w:r>
-        <w:rPr>
-          <w:rFonts w:ascii="Lucida Console" w:hAnsi="Lucida Console"/>
-          <w:sz w:val="24"/>
-          <w:szCs w:val="24"/>
-        </w:rPr>
-        <w:t>| ..</w:t>
-      </w:r>
-      <w:proofErr w:type="gramEnd"/>
+        <w:t>Z</w:t>
+      </w:r>
       <w:r>
         <w:rPr>
           <w:rFonts w:ascii="Lucida Console" w:hAnsi="Lucida Console"/>
@@ -29475,24 +29579,8 @@
         </w:rPr>
         <w:t>’</w:t>
       </w:r>
-      <w:r>
-        <w:rPr>
-          <w:rFonts w:ascii="Lucida Console" w:hAnsi="Lucida Console"/>
-          <w:b/>
-          <w:sz w:val="24"/>
-          <w:szCs w:val="24"/>
-        </w:rPr>
-        <w:t>z</w:t>
-      </w:r>
-      <w:r>
-        <w:rPr>
-          <w:rFonts w:ascii="Lucida Console" w:hAnsi="Lucida Console"/>
-          <w:sz w:val="24"/>
-          <w:szCs w:val="24"/>
-        </w:rPr>
-        <w:t>’</w:t>
-      </w:r>
-      <w:bookmarkStart w:id="114" w:name="Digit"/>
+      <w:bookmarkStart w:id="114" w:name="LowerCaseLetter"/>
+      <w:bookmarkEnd w:id="114"/>
     </w:p>
     <w:p>
       <w:pPr>
@@ -29508,15 +29596,16 @@
           <w:szCs w:val="24"/>
         </w:rPr>
       </w:pPr>
-      <w:r>
-        <w:rPr>
-          <w:rFonts w:ascii="Times New Roman" w:hAnsi="Times New Roman" w:cs="Times New Roman"/>
-          <w:sz w:val="24"/>
-          <w:szCs w:val="24"/>
-        </w:rPr>
-        <w:t>Digit</w:t>
-      </w:r>
-      <w:bookmarkEnd w:id="114"/>
+      <w:proofErr w:type="spellStart"/>
+      <w:r>
+        <w:rPr>
+          <w:rFonts w:ascii="Times New Roman" w:hAnsi="Times New Roman" w:cs="Times New Roman"/>
+          <w:sz w:val="24"/>
+          <w:szCs w:val="24"/>
+        </w:rPr>
+        <w:t>LowerCaseLetter</w:t>
+      </w:r>
+      <w:proofErr w:type="spellEnd"/>
       <w:r>
         <w:rPr>
           <w:rFonts w:ascii="Times New Roman" w:hAnsi="Times New Roman" w:cs="Times New Roman"/>
@@ -29540,8 +29629,26 @@
           <w:sz w:val="24"/>
           <w:szCs w:val="24"/>
         </w:rPr>
-        <w:t>0</w:t>
-      </w:r>
+        <w:t>a</w:t>
+      </w:r>
+      <w:r>
+        <w:rPr>
+          <w:rFonts w:ascii="Lucida Console" w:hAnsi="Lucida Console"/>
+          <w:sz w:val="24"/>
+          <w:szCs w:val="24"/>
+        </w:rPr>
+        <w:t xml:space="preserve">’ </w:t>
+      </w:r>
+      <w:proofErr w:type="gramStart"/>
+      <w:r>
+        <w:rPr>
+          <w:rFonts w:ascii="Lucida Console" w:hAnsi="Lucida Console"/>
+          <w:sz w:val="24"/>
+          <w:szCs w:val="24"/>
+        </w:rPr>
+        <w:t>| ..</w:t>
+      </w:r>
+      <w:proofErr w:type="gramEnd"/>
       <w:r>
         <w:rPr>
           <w:rFonts w:ascii="Lucida Console" w:hAnsi="Lucida Console"/>
@@ -29553,37 +29660,12 @@
       <w:r>
         <w:rPr>
           <w:rFonts w:ascii="Lucida Console" w:hAnsi="Lucida Console"/>
-          <w:sz w:val="24"/>
-          <w:szCs w:val="24"/>
-        </w:rPr>
-        <w:t xml:space="preserve"> </w:t>
-      </w:r>
-      <w:proofErr w:type="gramStart"/>
-      <w:r>
-        <w:rPr>
-          <w:rFonts w:ascii="Lucida Console" w:hAnsi="Lucida Console"/>
-          <w:sz w:val="24"/>
-          <w:szCs w:val="24"/>
-        </w:rPr>
-        <w:t>|</w:t>
-      </w:r>
-      <w:r>
-        <w:rPr>
-          <w:rFonts w:ascii="Lucida Console" w:hAnsi="Lucida Console"/>
-          <w:sz w:val="24"/>
-          <w:szCs w:val="24"/>
-        </w:rPr>
-        <w:t xml:space="preserve"> </w:t>
-      </w:r>
-      <w:r>
-        <w:rPr>
-          <w:rFonts w:ascii="Lucida Console" w:hAnsi="Lucida Console"/>
-          <w:sz w:val="24"/>
-          <w:szCs w:val="24"/>
-        </w:rPr>
-        <w:t>..</w:t>
-      </w:r>
-      <w:proofErr w:type="gramEnd"/>
+          <w:b/>
+          <w:sz w:val="24"/>
+          <w:szCs w:val="24"/>
+        </w:rPr>
+        <w:t>z</w:t>
+      </w:r>
       <w:r>
         <w:rPr>
           <w:rFonts w:ascii="Lucida Console" w:hAnsi="Lucida Console"/>
@@ -29592,100 +29674,7 @@
         </w:rPr>
         <w:t>’</w:t>
       </w:r>
-      <w:r>
-        <w:rPr>
-          <w:rFonts w:ascii="Lucida Console" w:hAnsi="Lucida Console"/>
-          <w:b/>
-          <w:sz w:val="24"/>
-          <w:szCs w:val="24"/>
-        </w:rPr>
-        <w:t>9</w:t>
-      </w:r>
-      <w:r>
-        <w:rPr>
-          <w:rFonts w:ascii="Lucida Console" w:hAnsi="Lucida Console"/>
-          <w:sz w:val="24"/>
-          <w:szCs w:val="24"/>
-        </w:rPr>
-        <w:t>’</w:t>
-      </w:r>
-      <w:r>
-        <w:rPr>
-          <w:rFonts w:ascii="Lucida Console" w:hAnsi="Lucida Console"/>
-          <w:sz w:val="24"/>
-          <w:szCs w:val="24"/>
-        </w:rPr>
-        <w:t xml:space="preserve"> </w:t>
-      </w:r>
-      <w:r>
-        <w:rPr>
-          <w:rFonts w:ascii="Lucida Console" w:hAnsi="Lucida Console"/>
-          <w:sz w:val="24"/>
-          <w:szCs w:val="24"/>
-        </w:rPr>
-        <w:t>|</w:t>
-      </w:r>
-      <w:r>
-        <w:rPr>
-          <w:rFonts w:ascii="Lucida Console" w:hAnsi="Lucida Console"/>
-          <w:sz w:val="24"/>
-          <w:szCs w:val="24"/>
-        </w:rPr>
-        <w:t xml:space="preserve"> </w:t>
-      </w:r>
-      <w:r>
-        <w:rPr>
-          <w:rFonts w:ascii="Lucida Console" w:hAnsi="Lucida Console"/>
-          <w:sz w:val="24"/>
-          <w:szCs w:val="24"/>
-        </w:rPr>
-        <w:t>’</w:t>
-      </w:r>
-      <w:r>
-        <w:rPr>
-          <w:rFonts w:ascii="Lucida Console" w:hAnsi="Lucida Console"/>
-          <w:b/>
-          <w:sz w:val="24"/>
-          <w:szCs w:val="24"/>
-        </w:rPr>
-        <w:t>A</w:t>
-      </w:r>
-      <w:r>
-        <w:rPr>
-          <w:rFonts w:ascii="Lucida Console" w:hAnsi="Lucida Console"/>
-          <w:sz w:val="24"/>
-          <w:szCs w:val="24"/>
-        </w:rPr>
-        <w:t>’</w:t>
-      </w:r>
-      <w:proofErr w:type="gramStart"/>
-      <w:r>
-        <w:rPr>
-          <w:rFonts w:ascii="Lucida Console" w:hAnsi="Lucida Console"/>
-          <w:sz w:val="24"/>
-          <w:szCs w:val="24"/>
-        </w:rPr>
-        <w:t>..’</w:t>
-      </w:r>
-      <w:proofErr w:type="gramEnd"/>
-      <w:r>
-        <w:rPr>
-          <w:rFonts w:ascii="Lucida Console" w:hAnsi="Lucida Console"/>
-          <w:b/>
-          <w:sz w:val="24"/>
-          <w:szCs w:val="24"/>
-        </w:rPr>
-        <w:t>F</w:t>
-      </w:r>
-      <w:r>
-        <w:rPr>
-          <w:rFonts w:ascii="Lucida Console" w:hAnsi="Lucida Console"/>
-          <w:sz w:val="24"/>
-          <w:szCs w:val="24"/>
-        </w:rPr>
-        <w:t>’</w:t>
-      </w:r>
-      <w:bookmarkStart w:id="115" w:name="Symbol"/>
+      <w:bookmarkStart w:id="115" w:name="Digit"/>
     </w:p>
     <w:p>
       <w:pPr>
@@ -29707,9 +29696,202 @@
           <w:sz w:val="24"/>
           <w:szCs w:val="24"/>
         </w:rPr>
+        <w:t>Digit</w:t>
+      </w:r>
+      <w:bookmarkEnd w:id="115"/>
+      <w:r>
+        <w:rPr>
+          <w:rFonts w:ascii="Times New Roman" w:hAnsi="Times New Roman" w:cs="Times New Roman"/>
+          <w:sz w:val="24"/>
+          <w:szCs w:val="24"/>
+        </w:rPr>
+        <w:t>:</w:t>
+      </w:r>
+      <w:r>
+        <w:rPr>
+          <w:rFonts w:ascii="Lucida Console" w:hAnsi="Lucida Console"/>
+          <w:sz w:val="24"/>
+          <w:szCs w:val="24"/>
+        </w:rPr>
+        <w:t xml:space="preserve"> ’</w:t>
+      </w:r>
+      <w:r>
+        <w:rPr>
+          <w:rFonts w:ascii="Lucida Console" w:hAnsi="Lucida Console"/>
+          <w:b/>
+          <w:sz w:val="24"/>
+          <w:szCs w:val="24"/>
+        </w:rPr>
+        <w:t>0</w:t>
+      </w:r>
+      <w:r>
+        <w:rPr>
+          <w:rFonts w:ascii="Lucida Console" w:hAnsi="Lucida Console"/>
+          <w:sz w:val="24"/>
+          <w:szCs w:val="24"/>
+        </w:rPr>
+        <w:t>’</w:t>
+      </w:r>
+      <w:r>
+        <w:rPr>
+          <w:rFonts w:ascii="Lucida Console" w:hAnsi="Lucida Console"/>
+          <w:sz w:val="24"/>
+          <w:szCs w:val="24"/>
+        </w:rPr>
+        <w:t xml:space="preserve"> </w:t>
+      </w:r>
+      <w:proofErr w:type="gramStart"/>
+      <w:r>
+        <w:rPr>
+          <w:rFonts w:ascii="Lucida Console" w:hAnsi="Lucida Console"/>
+          <w:sz w:val="24"/>
+          <w:szCs w:val="24"/>
+        </w:rPr>
+        <w:t>|</w:t>
+      </w:r>
+      <w:r>
+        <w:rPr>
+          <w:rFonts w:ascii="Lucida Console" w:hAnsi="Lucida Console"/>
+          <w:sz w:val="24"/>
+          <w:szCs w:val="24"/>
+        </w:rPr>
+        <w:t xml:space="preserve"> </w:t>
+      </w:r>
+      <w:r>
+        <w:rPr>
+          <w:rFonts w:ascii="Lucida Console" w:hAnsi="Lucida Console"/>
+          <w:sz w:val="24"/>
+          <w:szCs w:val="24"/>
+        </w:rPr>
+        <w:t>..</w:t>
+      </w:r>
+      <w:proofErr w:type="gramEnd"/>
+      <w:r>
+        <w:rPr>
+          <w:rFonts w:ascii="Lucida Console" w:hAnsi="Lucida Console"/>
+          <w:sz w:val="24"/>
+          <w:szCs w:val="24"/>
+        </w:rPr>
+        <w:t>’</w:t>
+      </w:r>
+      <w:r>
+        <w:rPr>
+          <w:rFonts w:ascii="Lucida Console" w:hAnsi="Lucida Console"/>
+          <w:b/>
+          <w:sz w:val="24"/>
+          <w:szCs w:val="24"/>
+        </w:rPr>
+        <w:t>9</w:t>
+      </w:r>
+      <w:r>
+        <w:rPr>
+          <w:rFonts w:ascii="Lucida Console" w:hAnsi="Lucida Console"/>
+          <w:sz w:val="24"/>
+          <w:szCs w:val="24"/>
+        </w:rPr>
+        <w:t>’</w:t>
+      </w:r>
+      <w:r>
+        <w:rPr>
+          <w:rFonts w:ascii="Lucida Console" w:hAnsi="Lucida Console"/>
+          <w:sz w:val="24"/>
+          <w:szCs w:val="24"/>
+        </w:rPr>
+        <w:t xml:space="preserve"> </w:t>
+      </w:r>
+      <w:r>
+        <w:rPr>
+          <w:rFonts w:ascii="Lucida Console" w:hAnsi="Lucida Console"/>
+          <w:sz w:val="24"/>
+          <w:szCs w:val="24"/>
+        </w:rPr>
+        <w:t>|</w:t>
+      </w:r>
+      <w:r>
+        <w:rPr>
+          <w:rFonts w:ascii="Lucida Console" w:hAnsi="Lucida Console"/>
+          <w:sz w:val="24"/>
+          <w:szCs w:val="24"/>
+        </w:rPr>
+        <w:t xml:space="preserve"> </w:t>
+      </w:r>
+      <w:r>
+        <w:rPr>
+          <w:rFonts w:ascii="Lucida Console" w:hAnsi="Lucida Console"/>
+          <w:sz w:val="24"/>
+          <w:szCs w:val="24"/>
+        </w:rPr>
+        <w:t>’</w:t>
+      </w:r>
+      <w:r>
+        <w:rPr>
+          <w:rFonts w:ascii="Lucida Console" w:hAnsi="Lucida Console"/>
+          <w:b/>
+          <w:sz w:val="24"/>
+          <w:szCs w:val="24"/>
+        </w:rPr>
+        <w:t>A</w:t>
+      </w:r>
+      <w:r>
+        <w:rPr>
+          <w:rFonts w:ascii="Lucida Console" w:hAnsi="Lucida Console"/>
+          <w:sz w:val="24"/>
+          <w:szCs w:val="24"/>
+        </w:rPr>
+        <w:t>’</w:t>
+      </w:r>
+      <w:proofErr w:type="gramStart"/>
+      <w:r>
+        <w:rPr>
+          <w:rFonts w:ascii="Lucida Console" w:hAnsi="Lucida Console"/>
+          <w:sz w:val="24"/>
+          <w:szCs w:val="24"/>
+        </w:rPr>
+        <w:t>..’</w:t>
+      </w:r>
+      <w:proofErr w:type="gramEnd"/>
+      <w:r>
+        <w:rPr>
+          <w:rFonts w:ascii="Lucida Console" w:hAnsi="Lucida Console"/>
+          <w:b/>
+          <w:sz w:val="24"/>
+          <w:szCs w:val="24"/>
+        </w:rPr>
+        <w:t>F</w:t>
+      </w:r>
+      <w:r>
+        <w:rPr>
+          <w:rFonts w:ascii="Lucida Console" w:hAnsi="Lucida Console"/>
+          <w:sz w:val="24"/>
+          <w:szCs w:val="24"/>
+        </w:rPr>
+        <w:t>’</w:t>
+      </w:r>
+      <w:bookmarkStart w:id="116" w:name="Symbol"/>
+    </w:p>
+    <w:p>
+      <w:pPr>
+        <w:pStyle w:val="a3"/>
+        <w:keepLines/>
+        <w:numPr>
+          <w:ilvl w:val="0"/>
+          <w:numId w:val="9"/>
+        </w:numPr>
+        <w:rPr>
+          <w:rFonts w:ascii="Lucida Console" w:hAnsi="Lucida Console"/>
+          <w:sz w:val="24"/>
+          <w:szCs w:val="24"/>
+        </w:rPr>
+      </w:pPr>
+      <w:r>
+        <w:rPr>
+          <w:rFonts w:ascii="Times New Roman" w:hAnsi="Times New Roman" w:cs="Times New Roman"/>
+          <w:sz w:val="24"/>
+          <w:szCs w:val="24"/>
+        </w:rPr>
         <w:t>Symbol</w:t>
       </w:r>
-      <w:bookmarkEnd w:id="115"/>
+      <w:bookmarkEnd w:id="116"/>
       <w:r>
         <w:rPr>
           <w:rFonts w:ascii="Times New Roman" w:hAnsi="Times New Roman" w:cs="Times New Roman"/>
@@ -30014,8 +30196,8 @@
           <w:szCs w:val="24"/>
         </w:rPr>
       </w:pPr>
-      <w:bookmarkStart w:id="116" w:name="VAL002_Compilation_Partial_Validity"/>
-      <w:bookmarkEnd w:id="116"/>
+      <w:bookmarkStart w:id="117" w:name="VAL002_Compilation_Partial_Validity"/>
+      <w:bookmarkEnd w:id="117"/>
       <w:r>
         <w:rPr>
           <w:rFonts w:ascii="Lucida Console" w:hAnsi="Lucida Console"/>
@@ -30093,7 +30275,7 @@
           <w:szCs w:val="24"/>
         </w:rPr>
       </w:pPr>
-      <w:bookmarkStart w:id="117" w:name="VAL003_Unit_Validity"/>
+      <w:bookmarkStart w:id="118" w:name="VAL003_Unit_Validity"/>
       <w:r>
         <w:rPr>
           <w:rFonts w:ascii="Lucida Console" w:hAnsi="Lucida Console"/>
@@ -30102,7 +30284,7 @@
         </w:rPr>
         <w:t>VAL003_Unit_Validity</w:t>
       </w:r>
-      <w:bookmarkEnd w:id="117"/>
+      <w:bookmarkEnd w:id="118"/>
       <w:r>
         <w:rPr>
           <w:rFonts w:ascii="Lucida Console" w:hAnsi="Lucida Console"/>
@@ -30344,8 +30526,8 @@
           <w:szCs w:val="24"/>
         </w:rPr>
       </w:pPr>
-      <w:bookmarkStart w:id="118" w:name="VAL004_Statement_List"/>
-      <w:bookmarkEnd w:id="118"/>
+      <w:bookmarkStart w:id="119" w:name="VAL004_Statement_List"/>
+      <w:bookmarkEnd w:id="119"/>
       <w:r>
         <w:rPr>
           <w:rFonts w:ascii="Lucida Console" w:hAnsi="Lucida Console"/>
@@ -30439,8 +30621,8 @@
           <w:szCs w:val="24"/>
         </w:rPr>
       </w:pPr>
-      <w:bookmarkStart w:id="119" w:name="VAL005_AnonymousRoutine"/>
-      <w:bookmarkEnd w:id="119"/>
+      <w:bookmarkStart w:id="120" w:name="VAL005_AnonymousRoutine"/>
+      <w:bookmarkEnd w:id="120"/>
       <w:r>
         <w:rPr>
           <w:rFonts w:ascii="Lucida Console" w:hAnsi="Lucida Console"/>
@@ -30537,8 +30719,8 @@
           <w:szCs w:val="24"/>
         </w:rPr>
       </w:pPr>
-      <w:bookmarkStart w:id="120" w:name="VAL006_Statement"/>
-      <w:bookmarkEnd w:id="120"/>
+      <w:bookmarkStart w:id="121" w:name="VAL006_Statement"/>
+      <w:bookmarkEnd w:id="121"/>
       <w:r>
         <w:rPr>
           <w:rFonts w:ascii="Lucida Console" w:hAnsi="Lucida Console"/>
@@ -30596,7 +30778,7 @@
         <w:fldChar w:fldCharType="begin"/>
       </w:r>
       <w:r>
-        <w:instrText xml:space="preserve"> HYPERLINK \l "LocalAttributeCreation" </w:instrText>
+        <w:instrText>HYPERLINK  \l "LocalAttributeDeclaration"</w:instrText>
       </w:r>
       <w:r>
         <w:fldChar w:fldCharType="separate"/>
@@ -30608,7 +30790,25 @@
           <w:sz w:val="24"/>
           <w:szCs w:val="24"/>
         </w:rPr>
-        <w:t>LocalAttributeCreation</w:t>
+        <w:t>LocalAttribute</w:t>
+      </w:r>
+      <w:r>
+        <w:rPr>
+          <w:rStyle w:val="a6"/>
+          <w:rFonts w:ascii="Lucida Console" w:hAnsi="Lucida Console"/>
+          <w:sz w:val="24"/>
+          <w:szCs w:val="24"/>
+        </w:rPr>
+        <w:t>Declar</w:t>
+      </w:r>
+      <w:r>
+        <w:rPr>
+          <w:rStyle w:val="a6"/>
+          <w:rFonts w:ascii="Lucida Console" w:hAnsi="Lucida Console"/>
+          <w:sz w:val="24"/>
+          <w:szCs w:val="24"/>
+        </w:rPr>
+        <w:t>ation</w:t>
       </w:r>
       <w:proofErr w:type="spellEnd"/>
       <w:r>
@@ -30892,8 +31092,8 @@
           <w:szCs w:val="24"/>
         </w:rPr>
       </w:pPr>
-      <w:bookmarkStart w:id="121" w:name="VAL007_Assignment"/>
-      <w:bookmarkEnd w:id="121"/>
+      <w:bookmarkStart w:id="122" w:name="VAL007_Assignment"/>
+      <w:bookmarkEnd w:id="122"/>
       <w:r>
         <w:rPr>
           <w:rFonts w:ascii="Lucida Console" w:hAnsi="Lucida Console"/>
@@ -31093,7 +31293,7 @@
           <w:szCs w:val="24"/>
         </w:rPr>
       </w:pPr>
-      <w:bookmarkStart w:id="122" w:name="VAL008_LocalAttribute"/>
+      <w:bookmarkStart w:id="123" w:name="VAL008_LocalAttribute"/>
       <w:r>
         <w:rPr>
           <w:rFonts w:ascii="Lucida Console" w:hAnsi="Lucida Console"/>
@@ -31102,7 +31302,7 @@
         </w:rPr>
         <w:t>VAL008_LocalAttribute</w:t>
       </w:r>
-      <w:bookmarkEnd w:id="122"/>
+      <w:bookmarkEnd w:id="123"/>
       <w:r>
         <w:rPr>
           <w:rFonts w:ascii="Lucida Console" w:hAnsi="Lucida Console"/>
@@ -31137,7 +31337,7 @@
         <w:fldChar w:fldCharType="begin"/>
       </w:r>
       <w:r>
-        <w:instrText xml:space="preserve"> HYPERLINK \l "LocalAttributeCreation" </w:instrText>
+        <w:instrText>HYPERLINK  \l "LocalAttributeDeclaration"</w:instrText>
       </w:r>
       <w:r>
         <w:fldChar w:fldCharType="separate"/>
@@ -31149,7 +31349,25 @@
           <w:sz w:val="24"/>
           <w:szCs w:val="24"/>
         </w:rPr>
-        <w:t>LocalAttributeCreation</w:t>
+        <w:t>LocalAttribute</w:t>
+      </w:r>
+      <w:r>
+        <w:rPr>
+          <w:rStyle w:val="a6"/>
+          <w:rFonts w:ascii="Lucida Console" w:hAnsi="Lucida Console"/>
+          <w:sz w:val="24"/>
+          <w:szCs w:val="24"/>
+        </w:rPr>
+        <w:t>Declar</w:t>
+      </w:r>
+      <w:r>
+        <w:rPr>
+          <w:rStyle w:val="a6"/>
+          <w:rFonts w:ascii="Lucida Console" w:hAnsi="Lucida Console"/>
+          <w:sz w:val="24"/>
+          <w:szCs w:val="24"/>
+        </w:rPr>
+        <w:t>ation</w:t>
       </w:r>
       <w:proofErr w:type="spellEnd"/>
       <w:r>
@@ -31188,7 +31406,7 @@
           <w:szCs w:val="24"/>
         </w:rPr>
       </w:pPr>
-      <w:bookmarkStart w:id="123" w:name="VAL009_If"/>
+      <w:bookmarkStart w:id="124" w:name="VAL009_If"/>
       <w:r>
         <w:rPr>
           <w:rFonts w:ascii="Lucida Console" w:hAnsi="Lucida Console"/>
@@ -31197,7 +31415,7 @@
         </w:rPr>
         <w:t>VAL009_If</w:t>
       </w:r>
-      <w:bookmarkEnd w:id="123"/>
+      <w:bookmarkEnd w:id="124"/>
       <w:r>
         <w:rPr>
           <w:rFonts w:ascii="Lucida Console" w:hAnsi="Lucida Console"/>
@@ -31265,7 +31483,7 @@
           <w:szCs w:val="24"/>
         </w:rPr>
       </w:pPr>
-      <w:bookmarkStart w:id="124" w:name="VAL010_Loop"/>
+      <w:bookmarkStart w:id="125" w:name="VAL010_Loop"/>
       <w:r>
         <w:rPr>
           <w:rFonts w:ascii="Lucida Console" w:hAnsi="Lucida Console"/>
@@ -31274,7 +31492,7 @@
         </w:rPr>
         <w:t>VAL010_Loop</w:t>
       </w:r>
-      <w:bookmarkEnd w:id="124"/>
+      <w:bookmarkEnd w:id="125"/>
       <w:r>
         <w:rPr>
           <w:rFonts w:ascii="Lucida Console" w:hAnsi="Lucida Console"/>
@@ -31342,7 +31560,7 @@
           <w:szCs w:val="24"/>
         </w:rPr>
       </w:pPr>
-      <w:bookmarkStart w:id="125" w:name="VAL011_Break"/>
+      <w:bookmarkStart w:id="126" w:name="VAL011_Break"/>
       <w:r>
         <w:rPr>
           <w:rFonts w:ascii="Lucida Console" w:hAnsi="Lucida Console"/>
@@ -31351,7 +31569,7 @@
         </w:rPr>
         <w:t>VAL011_Break</w:t>
       </w:r>
-      <w:bookmarkEnd w:id="125"/>
+      <w:bookmarkEnd w:id="126"/>
       <w:r>
         <w:rPr>
           <w:rFonts w:ascii="Lucida Console" w:hAnsi="Lucida Console"/>
@@ -31425,7 +31643,7 @@
           <w:szCs w:val="24"/>
         </w:rPr>
       </w:pPr>
-      <w:bookmarkStart w:id="126" w:name="VAL012_FeatureCallOrCreation"/>
+      <w:bookmarkStart w:id="127" w:name="VAL012_FeatureCallOrCreation"/>
       <w:r>
         <w:rPr>
           <w:rFonts w:ascii="Lucida Console" w:hAnsi="Lucida Console"/>
@@ -31451,7 +31669,7 @@
         </w:rPr>
         <w:t>CallOrCreation</w:t>
       </w:r>
-      <w:bookmarkEnd w:id="126"/>
+      <w:bookmarkEnd w:id="127"/>
       <w:r>
         <w:rPr>
           <w:rFonts w:ascii="Lucida Console" w:hAnsi="Lucida Console"/>
@@ -31546,7 +31764,7 @@
           <w:szCs w:val="24"/>
         </w:rPr>
       </w:pPr>
-      <w:bookmarkStart w:id="127" w:name="VAL013_Detach"/>
+      <w:bookmarkStart w:id="128" w:name="VAL013_Detach"/>
       <w:r>
         <w:rPr>
           <w:rFonts w:ascii="Lucida Console" w:hAnsi="Lucida Console"/>
@@ -31555,7 +31773,7 @@
         </w:rPr>
         <w:t>VAL013_Detach</w:t>
       </w:r>
-      <w:bookmarkEnd w:id="127"/>
+      <w:bookmarkEnd w:id="128"/>
       <w:r>
         <w:rPr>
           <w:rFonts w:ascii="Lucida Console" w:hAnsi="Lucida Console"/>
@@ -31622,8 +31840,8 @@
         <w:t xml:space="preserve"> …</w:t>
       </w:r>
     </w:p>
-    <w:bookmarkStart w:id="128" w:name="VAL014_Check"/>
-    <w:bookmarkEnd w:id="128"/>
+    <w:bookmarkStart w:id="129" w:name="VAL014_Check"/>
+    <w:bookmarkEnd w:id="129"/>
     <w:p>
       <w:pPr>
         <w:keepLines/>
@@ -31728,8 +31946,8 @@
           <w:szCs w:val="24"/>
         </w:rPr>
       </w:pPr>
-      <w:bookmarkStart w:id="129" w:name="VAL015_Return"/>
-      <w:bookmarkEnd w:id="129"/>
+      <w:bookmarkStart w:id="130" w:name="VAL015_Return"/>
+      <w:bookmarkEnd w:id="130"/>
       <w:r>
         <w:rPr>
           <w:rFonts w:ascii="Lucida Console" w:hAnsi="Lucida Console"/>
@@ -31863,10 +32081,10 @@
           <w:szCs w:val="24"/>
         </w:rPr>
       </w:pPr>
-      <w:bookmarkStart w:id="130" w:name="VAL016_Try"/>
-      <w:bookmarkStart w:id="131" w:name="VAL017_Raise"/>
-      <w:bookmarkEnd w:id="130"/>
+      <w:bookmarkStart w:id="131" w:name="VAL016_Try"/>
+      <w:bookmarkStart w:id="132" w:name="VAL017_Raise"/>
       <w:bookmarkEnd w:id="131"/>
+      <w:bookmarkEnd w:id="132"/>
       <w:r>
         <w:rPr>
           <w:rFonts w:ascii="Lucida Console" w:hAnsi="Lucida Console"/>
@@ -32063,8 +32281,8 @@
           <w:szCs w:val="24"/>
         </w:rPr>
       </w:pPr>
-      <w:bookmarkStart w:id="132" w:name="SEM001_InnerBlock"/>
-      <w:bookmarkEnd w:id="132"/>
+      <w:bookmarkStart w:id="133" w:name="SEM001_InnerBlock"/>
+      <w:bookmarkEnd w:id="133"/>
       <w:r>
         <w:rPr>
           <w:rFonts w:ascii="Lucida Console" w:hAnsi="Lucida Console"/>
@@ -32191,7 +32409,7 @@
           <w:szCs w:val="24"/>
         </w:rPr>
       </w:pPr>
-      <w:bookmarkStart w:id="133" w:name="SEM002_UnitRoutineDeclaration"/>
+      <w:bookmarkStart w:id="134" w:name="SEM002_UnitRoutineDeclaration"/>
       <w:r>
         <w:rPr>
           <w:rFonts w:ascii="Lucida Console" w:hAnsi="Lucida Console"/>
@@ -32208,7 +32426,7 @@
         </w:rPr>
         <w:t>UnitRoutineDeclaration</w:t>
       </w:r>
-      <w:bookmarkEnd w:id="133"/>
+      <w:bookmarkEnd w:id="134"/>
       <w:r>
         <w:rPr>
           <w:rFonts w:ascii="Lucida Console" w:hAnsi="Lucida Console"/>
@@ -32305,8 +32523,8 @@
           <w:szCs w:val="24"/>
         </w:rPr>
       </w:pPr>
-      <w:bookmarkStart w:id="134" w:name="SEM003_AnonymousRoutine"/>
-      <w:bookmarkEnd w:id="134"/>
+      <w:bookmarkStart w:id="135" w:name="SEM003_AnonymousRoutine"/>
+      <w:bookmarkEnd w:id="135"/>
       <w:r>
         <w:rPr>
           <w:rFonts w:ascii="Lucida Console" w:hAnsi="Lucida Console"/>
@@ -32352,8 +32570,8 @@
           <w:szCs w:val="24"/>
         </w:rPr>
       </w:pPr>
-      <w:bookmarkStart w:id="135" w:name="SEM004_StatementsList"/>
-      <w:bookmarkEnd w:id="135"/>
+      <w:bookmarkStart w:id="136" w:name="SEM004_StatementsList"/>
+      <w:bookmarkEnd w:id="136"/>
       <w:r>
         <w:rPr>
           <w:rFonts w:ascii="Lucida Console" w:hAnsi="Lucida Console"/>
@@ -33154,8 +33372,8 @@
           <w:szCs w:val="24"/>
         </w:rPr>
       </w:pPr>
-      <w:bookmarkStart w:id="136" w:name="SEM005_WhenClause"/>
-      <w:bookmarkEnd w:id="136"/>
+      <w:bookmarkStart w:id="137" w:name="SEM005_WhenClause"/>
+      <w:bookmarkEnd w:id="137"/>
       <w:r>
         <w:rPr>
           <w:rFonts w:ascii="Lucida Console" w:hAnsi="Lucida Console"/>
@@ -34065,8 +34283,8 @@
           <w:szCs w:val="24"/>
         </w:rPr>
       </w:pPr>
-      <w:bookmarkStart w:id="137" w:name="SEM031_RequireBlock"/>
-      <w:bookmarkEnd w:id="137"/>
+      <w:bookmarkStart w:id="138" w:name="SEM031_RequireBlock"/>
+      <w:bookmarkEnd w:id="138"/>
       <w:r>
         <w:rPr>
           <w:rFonts w:ascii="Lucida Console" w:hAnsi="Lucida Console"/>
@@ -34174,8 +34392,8 @@
           <w:szCs w:val="24"/>
         </w:rPr>
       </w:pPr>
-      <w:bookmarkStart w:id="138" w:name="SEM032_EnsureBlock"/>
-      <w:bookmarkEnd w:id="138"/>
+      <w:bookmarkStart w:id="139" w:name="SEM032_EnsureBlock"/>
+      <w:bookmarkEnd w:id="139"/>
       <w:r>
         <w:rPr>
           <w:rFonts w:ascii="Lucida Console" w:hAnsi="Lucida Console"/>
@@ -34311,8 +34529,8 @@
           <w:szCs w:val="24"/>
         </w:rPr>
       </w:pPr>
-      <w:bookmarkStart w:id="139" w:name="SEM033_InvariantBlock"/>
-      <w:bookmarkEnd w:id="139"/>
+      <w:bookmarkStart w:id="140" w:name="SEM033_InvariantBlock"/>
+      <w:bookmarkEnd w:id="140"/>
       <w:r>
         <w:rPr>
           <w:rFonts w:ascii="Lucida Console" w:hAnsi="Lucida Console"/>
@@ -34432,8 +34650,8 @@
           <w:szCs w:val="24"/>
         </w:rPr>
       </w:pPr>
-      <w:bookmarkStart w:id="140" w:name="SEM034_PredicatesList"/>
-      <w:bookmarkEnd w:id="140"/>
+      <w:bookmarkStart w:id="141" w:name="SEM034_PredicatesList"/>
+      <w:bookmarkEnd w:id="141"/>
       <w:r>
         <w:rPr>
           <w:rFonts w:ascii="Lucida Console" w:hAnsi="Lucida Console"/>
@@ -34567,8 +34785,8 @@
           <w:szCs w:val="24"/>
         </w:rPr>
       </w:pPr>
-      <w:bookmarkStart w:id="141" w:name="SEM035_Predicate"/>
-      <w:bookmarkEnd w:id="141"/>
+      <w:bookmarkStart w:id="142" w:name="SEM035_Predicate"/>
+      <w:bookmarkEnd w:id="142"/>
       <w:r>
         <w:rPr>
           <w:rFonts w:ascii="Lucida Console" w:hAnsi="Lucida Console"/>
@@ -34815,8 +35033,8 @@
           <w:szCs w:val="24"/>
         </w:rPr>
       </w:pPr>
-      <w:bookmarkStart w:id="142" w:name="SEM006_Statement"/>
-      <w:bookmarkEnd w:id="142"/>
+      <w:bookmarkStart w:id="143" w:name="SEM006_Statement"/>
+      <w:bookmarkEnd w:id="143"/>
       <w:r>
         <w:rPr>
           <w:rFonts w:ascii="Lucida Console" w:hAnsi="Lucida Console"/>
@@ -34887,7 +35105,7 @@
         </w:rPr>
         <w:t xml:space="preserve">| </w:t>
       </w:r>
-      <w:hyperlink w:anchor="LocalAttributeCreation" w:history="1">
+      <w:hyperlink w:anchor="LocalAttributeDeclaration" w:history="1">
         <w:proofErr w:type="spellStart"/>
         <w:r>
           <w:rPr>
@@ -34896,7 +35114,25 @@
             <w:sz w:val="24"/>
             <w:szCs w:val="24"/>
           </w:rPr>
-          <w:t>LocalAttributeCreation</w:t>
+          <w:t>LocalAttribute</w:t>
+        </w:r>
+        <w:r>
+          <w:rPr>
+            <w:rStyle w:val="a6"/>
+            <w:rFonts w:ascii="Lucida Console" w:hAnsi="Lucida Console"/>
+            <w:sz w:val="24"/>
+            <w:szCs w:val="24"/>
+          </w:rPr>
+          <w:t>Declar</w:t>
+        </w:r>
+        <w:r>
+          <w:rPr>
+            <w:rStyle w:val="a6"/>
+            <w:rFonts w:ascii="Lucida Console" w:hAnsi="Lucida Console"/>
+            <w:sz w:val="24"/>
+            <w:szCs w:val="24"/>
+          </w:rPr>
+          <w:t>ation</w:t>
         </w:r>
         <w:proofErr w:type="spellEnd"/>
       </w:hyperlink>
@@ -36206,7 +36442,23 @@
           <w:sz w:val="24"/>
           <w:szCs w:val="24"/>
         </w:rPr>
-        <w:t>LocalAttributeCreation:</w:t>
+        <w:t>LocalAttribute</w:t>
+      </w:r>
+      <w:r>
+        <w:rPr>
+          <w:rFonts w:ascii="Lucida Console" w:hAnsi="Lucida Console"/>
+          <w:sz w:val="24"/>
+          <w:szCs w:val="24"/>
+        </w:rPr>
+        <w:t>Declaration</w:t>
+      </w:r>
+      <w:r>
+        <w:rPr>
+          <w:rFonts w:ascii="Lucida Console" w:hAnsi="Lucida Console"/>
+          <w:sz w:val="24"/>
+          <w:szCs w:val="24"/>
+        </w:rPr>
+        <w:t>:</w:t>
       </w:r>
     </w:p>
     <w:p>
@@ -49469,7 +49721,7 @@
 </file>
 
 <file path=customXml/itemProps1.xml><?xml version="1.0" encoding="utf-8"?>
-<ds:datastoreItem xmlns:ds="http://schemas.openxmlformats.org/officeDocument/2006/customXml" ds:itemID="{9E9DB49A-6D54-483F-AC0E-D9D880B206BE}">
+<ds:datastoreItem xmlns:ds="http://schemas.openxmlformats.org/officeDocument/2006/customXml" ds:itemID="{2330902E-67B6-45F1-B0CF-5408F0324665}">
   <ds:schemaRefs>
     <ds:schemaRef ds:uri="http://schemas.openxmlformats.org/officeDocument/2006/bibliography"/>
   </ds:schemaRefs>

</xml_diff>

<commit_message>
Exception handling for  expression in raise suppoprted
</commit_message>
<xml_diff>
--- a/Docs/SLang reference.docx
+++ b/Docs/SLang reference.docx
@@ -2595,10 +2595,9 @@
           <w:b/>
           <w:sz w:val="24"/>
           <w:szCs w:val="24"/>
+          <w:lang w:val="ru-RU"/>
         </w:rPr>
       </w:pPr>
-      <w:bookmarkStart w:id="0" w:name="_GoBack"/>
-      <w:bookmarkEnd w:id="0"/>
     </w:p>
     <w:p>
       <w:pPr>
@@ -2874,7 +2873,7 @@
           <w:szCs w:val="24"/>
         </w:rPr>
       </w:pPr>
-      <w:bookmarkStart w:id="1" w:name="Compilation"/>
+      <w:bookmarkStart w:id="0" w:name="Compilation"/>
       <w:r>
         <w:rPr>
           <w:rFonts w:ascii="Times New Roman" w:hAnsi="Times New Roman" w:cs="Times New Roman"/>
@@ -2946,7 +2945,7 @@
         </w:rPr>
         <w:t>Compilation</w:t>
       </w:r>
-      <w:bookmarkEnd w:id="1"/>
+      <w:bookmarkEnd w:id="0"/>
       <w:r>
         <w:rPr>
           <w:rFonts w:ascii="Times New Roman" w:hAnsi="Times New Roman" w:cs="Times New Roman"/>
@@ -3113,8 +3112,8 @@
         </w:rPr>
         <w:t xml:space="preserve">) </w:t>
       </w:r>
-      <w:bookmarkStart w:id="2" w:name="Build"/>
-      <w:bookmarkEnd w:id="2"/>
+      <w:bookmarkStart w:id="1" w:name="Build"/>
+      <w:bookmarkEnd w:id="1"/>
       <w:r>
         <w:rPr>
           <w:rFonts w:ascii="Times New Roman" w:hAnsi="Times New Roman" w:cs="Times New Roman"/>
@@ -4411,8 +4410,8 @@
         </w:rPr>
         <w:t xml:space="preserve"> party modules to be linked in</w:t>
       </w:r>
-      <w:bookmarkStart w:id="3" w:name="ImportDsc"/>
-      <w:bookmarkEnd w:id="3"/>
+      <w:bookmarkStart w:id="2" w:name="ImportDsc"/>
+      <w:bookmarkEnd w:id="2"/>
       <w:r>
         <w:rPr>
           <w:rFonts w:ascii="Lucida Console" w:hAnsi="Lucida Console"/>
@@ -4520,12 +4519,12 @@
         </w:rPr>
         <w:t xml:space="preserve">) </w:t>
       </w:r>
-      <w:bookmarkStart w:id="4" w:name="FileName"/>
-      <w:bookmarkStart w:id="5" w:name="OSname"/>
-      <w:bookmarkStart w:id="6" w:name="FSname"/>
+      <w:bookmarkStart w:id="3" w:name="FileName"/>
+      <w:bookmarkStart w:id="4" w:name="OSname"/>
+      <w:bookmarkStart w:id="5" w:name="FSname"/>
+      <w:bookmarkEnd w:id="3"/>
       <w:bookmarkEnd w:id="4"/>
       <w:bookmarkEnd w:id="5"/>
-      <w:bookmarkEnd w:id="6"/>
       <w:proofErr w:type="spellStart"/>
       <w:r>
         <w:rPr>
@@ -4698,7 +4697,7 @@
         </w:rPr>
         <w:t xml:space="preserve">) </w:t>
       </w:r>
-      <w:bookmarkStart w:id="7" w:name="CompilationUnit"/>
+      <w:bookmarkStart w:id="6" w:name="CompilationUnit"/>
       <w:proofErr w:type="spellStart"/>
       <w:r>
         <w:rPr>
@@ -4708,7 +4707,7 @@
         </w:rPr>
         <w:t>CompilationUnit</w:t>
       </w:r>
-      <w:bookmarkEnd w:id="7"/>
+      <w:bookmarkEnd w:id="6"/>
       <w:proofErr w:type="spellEnd"/>
       <w:r>
         <w:rPr>
@@ -4919,8 +4918,8 @@
         </w:rPr>
         <w:t xml:space="preserve">) </w:t>
       </w:r>
-      <w:bookmarkStart w:id="8" w:name="UseDirective"/>
-      <w:bookmarkEnd w:id="8"/>
+      <w:bookmarkStart w:id="7" w:name="UseDirective"/>
+      <w:bookmarkEnd w:id="7"/>
       <w:proofErr w:type="spellStart"/>
       <w:r>
         <w:rPr>
@@ -5225,29 +5224,29 @@
         </w:rPr>
         <w:t xml:space="preserve">) </w:t>
       </w:r>
-      <w:bookmarkStart w:id="9" w:name="UnitUseDirective"/>
-      <w:bookmarkStart w:id="10" w:name="EnclosedUseDirective"/>
-      <w:bookmarkStart w:id="11" w:name="UseClause"/>
+      <w:bookmarkStart w:id="8" w:name="UnitUseDirective"/>
+      <w:bookmarkStart w:id="9" w:name="EnclosedUseDirective"/>
+      <w:bookmarkStart w:id="10" w:name="UseClause"/>
+      <w:bookmarkEnd w:id="8"/>
       <w:bookmarkEnd w:id="9"/>
+      <w:proofErr w:type="spellStart"/>
+      <w:r>
+        <w:rPr>
+          <w:rFonts w:ascii="Times New Roman" w:hAnsi="Times New Roman" w:cs="Times New Roman"/>
+          <w:sz w:val="24"/>
+          <w:szCs w:val="24"/>
+        </w:rPr>
+        <w:t>Enclosed</w:t>
+      </w:r>
+      <w:r>
+        <w:rPr>
+          <w:rFonts w:ascii="Times New Roman" w:hAnsi="Times New Roman" w:cs="Times New Roman"/>
+          <w:sz w:val="24"/>
+          <w:szCs w:val="24"/>
+        </w:rPr>
+        <w:t>Use</w:t>
+      </w:r>
       <w:bookmarkEnd w:id="10"/>
-      <w:proofErr w:type="spellStart"/>
-      <w:r>
-        <w:rPr>
-          <w:rFonts w:ascii="Times New Roman" w:hAnsi="Times New Roman" w:cs="Times New Roman"/>
-          <w:sz w:val="24"/>
-          <w:szCs w:val="24"/>
-        </w:rPr>
-        <w:t>Enclosed</w:t>
-      </w:r>
-      <w:r>
-        <w:rPr>
-          <w:rFonts w:ascii="Times New Roman" w:hAnsi="Times New Roman" w:cs="Times New Roman"/>
-          <w:sz w:val="24"/>
-          <w:szCs w:val="24"/>
-        </w:rPr>
-        <w:t>Use</w:t>
-      </w:r>
-      <w:bookmarkEnd w:id="11"/>
       <w:r>
         <w:rPr>
           <w:rFonts w:ascii="Times New Roman" w:hAnsi="Times New Roman" w:cs="Times New Roman"/>
@@ -5642,8 +5641,8 @@
         </w:rPr>
         <w:t xml:space="preserve">) </w:t>
       </w:r>
-      <w:bookmarkStart w:id="12" w:name="EnclosedUseEement"/>
-      <w:bookmarkEnd w:id="12"/>
+      <w:bookmarkStart w:id="11" w:name="EnclosedUseEement"/>
+      <w:bookmarkEnd w:id="11"/>
       <w:proofErr w:type="spellStart"/>
       <w:r>
         <w:rPr>
@@ -5838,8 +5837,8 @@
         </w:rPr>
         <w:t xml:space="preserve"> </w:t>
       </w:r>
-      <w:bookmarkStart w:id="13" w:name="AnonymousRoutine"/>
-      <w:bookmarkEnd w:id="13"/>
+      <w:bookmarkStart w:id="12" w:name="AnonymousRoutine"/>
+      <w:bookmarkEnd w:id="12"/>
       <w:proofErr w:type="spellStart"/>
       <w:r>
         <w:rPr>
@@ -5975,8 +5974,8 @@
         </w:rPr>
         <w:t xml:space="preserve"> </w:t>
       </w:r>
-      <w:bookmarkStart w:id="14" w:name="StatementsList"/>
-      <w:bookmarkEnd w:id="14"/>
+      <w:bookmarkStart w:id="13" w:name="StatementsList"/>
+      <w:bookmarkEnd w:id="13"/>
       <w:proofErr w:type="spellStart"/>
       <w:r>
         <w:rPr>
@@ -6107,8 +6106,8 @@
         </w:rPr>
         <w:t xml:space="preserve">) </w:t>
       </w:r>
-      <w:bookmarkStart w:id="15" w:name="StandaloneRoutine"/>
-      <w:bookmarkEnd w:id="15"/>
+      <w:bookmarkStart w:id="14" w:name="StandaloneRoutine"/>
+      <w:bookmarkEnd w:id="14"/>
       <w:proofErr w:type="spellStart"/>
       <w:r>
         <w:rPr>
@@ -6616,7 +6615,7 @@
         </w:rPr>
         <w:t xml:space="preserve">) </w:t>
       </w:r>
-      <w:bookmarkStart w:id="16" w:name="InnerBlock"/>
+      <w:bookmarkStart w:id="15" w:name="InnerBlock"/>
       <w:proofErr w:type="spellStart"/>
       <w:r>
         <w:rPr>
@@ -6626,7 +6625,7 @@
         </w:rPr>
         <w:t>InnerBlock</w:t>
       </w:r>
-      <w:bookmarkEnd w:id="16"/>
+      <w:bookmarkEnd w:id="15"/>
       <w:proofErr w:type="spellEnd"/>
       <w:r>
         <w:rPr>
@@ -7060,8 +7059,9 @@
         </w:rPr>
         <w:t xml:space="preserve">) </w:t>
       </w:r>
-      <w:bookmarkStart w:id="17" w:name="WhenClause"/>
-      <w:bookmarkEnd w:id="17"/>
+      <w:bookmarkStart w:id="16" w:name="WhenClause"/>
+      <w:bookmarkStart w:id="17" w:name="_GoBack"/>
+      <w:bookmarkEnd w:id="16"/>
       <w:proofErr w:type="spellStart"/>
       <w:r>
         <w:rPr>
@@ -7103,7 +7103,23 @@
           <w:sz w:val="24"/>
           <w:szCs w:val="24"/>
         </w:rPr>
-        <w:t xml:space="preserve"> [</w:t>
+        <w:t xml:space="preserve"> </w:t>
+      </w:r>
+      <w:r>
+        <w:rPr>
+          <w:rFonts w:ascii="Lucida Console" w:hAnsi="Lucida Console"/>
+          <w:sz w:val="24"/>
+          <w:szCs w:val="24"/>
+        </w:rPr>
+        <w:t>(</w:t>
+      </w:r>
+      <w:r>
+        <w:rPr>
+          <w:rFonts w:ascii="Lucida Console" w:hAnsi="Lucida Console"/>
+          <w:sz w:val="24"/>
+          <w:szCs w:val="24"/>
+        </w:rPr>
+        <w:t>[</w:t>
       </w:r>
       <w:hyperlink w:anchor="Identifier" w:history="1">
         <w:r>
@@ -7161,6 +7177,28 @@
           <w:sz w:val="24"/>
           <w:szCs w:val="24"/>
         </w:rPr>
+        <w:t>)|</w:t>
+      </w:r>
+      <w:r>
+        <w:t xml:space="preserve"> </w:t>
+      </w:r>
+      <w:hyperlink w:anchor="Expression" w:history="1">
+        <w:r>
+          <w:rPr>
+            <w:rStyle w:val="a6"/>
+            <w:rFonts w:ascii="Lucida Console" w:hAnsi="Lucida Console"/>
+            <w:sz w:val="24"/>
+            <w:szCs w:val="24"/>
+          </w:rPr>
+          <w:t>Expression</w:t>
+        </w:r>
+      </w:hyperlink>
+      <w:r>
+        <w:rPr>
+          <w:rFonts w:ascii="Lucida Console" w:hAnsi="Lucida Console"/>
+          <w:sz w:val="24"/>
+          <w:szCs w:val="24"/>
+        </w:rPr>
         <w:t xml:space="preserve"> </w:t>
       </w:r>
       <w:proofErr w:type="spellStart"/>
@@ -7194,6 +7232,7 @@
         </w:r>
         <w:proofErr w:type="spellEnd"/>
       </w:hyperlink>
+      <w:bookmarkEnd w:id="17"/>
       <w:r>
         <w:rPr>
           <w:rFonts w:ascii="Lucida Console" w:hAnsi="Lucida Console"/>
@@ -8463,6 +8502,7 @@
           <w:sz w:val="24"/>
           <w:szCs w:val="24"/>
         </w:rPr>
+        <w:lastRenderedPageBreak/>
         <w:t>(</w:t>
       </w:r>
       <w:proofErr w:type="spellStart"/>
@@ -8612,7 +8652,6 @@
           <w:sz w:val="24"/>
           <w:szCs w:val="24"/>
         </w:rPr>
-        <w:lastRenderedPageBreak/>
         <w:t>(</w:t>
       </w:r>
       <w:proofErr w:type="spellStart"/>
@@ -49721,7 +49760,7 @@
 </file>
 
 <file path=customXml/itemProps1.xml><?xml version="1.0" encoding="utf-8"?>
-<ds:datastoreItem xmlns:ds="http://schemas.openxmlformats.org/officeDocument/2006/customXml" ds:itemID="{2330902E-67B6-45F1-B0CF-5408F0324665}">
+<ds:datastoreItem xmlns:ds="http://schemas.openxmlformats.org/officeDocument/2006/customXml" ds:itemID="{79364BFD-A96E-4831-AC66-276F6A11337E}">
   <ds:schemaRefs>
     <ds:schemaRef ds:uri="http://schemas.openxmlformats.org/officeDocument/2006/bibliography"/>
   </ds:schemaRefs>

</xml_diff>

<commit_message>
Huge change - bye unit hi type. Range types are changed too. Is check is now type check
</commit_message>
<xml_diff>
--- a/Docs/SLang reference.docx
+++ b/Docs/SLang reference.docx
@@ -147,7 +147,7 @@
           <w:sz w:val="24"/>
           <w:szCs w:val="24"/>
         </w:rPr>
-        <w:t>2</w:t>
+        <w:t>3</w:t>
       </w:r>
       <w:r>
         <w:rPr>
@@ -192,7 +192,7 @@
           <w:sz w:val="24"/>
           <w:szCs w:val="24"/>
         </w:rPr>
-        <w:t>2</w:t>
+        <w:t>4</w:t>
       </w:r>
       <w:r>
         <w:rPr>
@@ -202,7 +202,7 @@
           <w:szCs w:val="24"/>
           <w:vertAlign w:val="superscript"/>
         </w:rPr>
-        <w:t>nd</w:t>
+        <w:t>th</w:t>
       </w:r>
       <w:r>
         <w:rPr>
@@ -2236,7 +2236,19 @@
               <w:rPr>
                 <w:b/>
               </w:rPr>
-              <w:t xml:space="preserve">unit </w:t>
+              <w:t>t</w:t>
+            </w:r>
+            <w:r>
+              <w:rPr>
+                <w:b/>
+              </w:rPr>
+              <w:t>ype</w:t>
+            </w:r>
+            <w:r>
+              <w:rPr>
+                <w:b/>
+              </w:rPr>
+              <w:t xml:space="preserve"> </w:t>
             </w:r>
           </w:p>
         </w:tc>
@@ -7060,7 +7072,6 @@
         <w:t xml:space="preserve">) </w:t>
       </w:r>
       <w:bookmarkStart w:id="16" w:name="WhenClause"/>
-      <w:bookmarkStart w:id="17" w:name="_GoBack"/>
       <w:bookmarkEnd w:id="16"/>
       <w:proofErr w:type="spellStart"/>
       <w:r>
@@ -7232,7 +7243,6 @@
         </w:r>
         <w:proofErr w:type="spellEnd"/>
       </w:hyperlink>
-      <w:bookmarkEnd w:id="17"/>
       <w:r>
         <w:rPr>
           <w:rFonts w:ascii="Lucida Console" w:hAnsi="Lucida Console"/>
@@ -7282,10 +7292,10 @@
         </w:rPr>
         <w:t xml:space="preserve">) </w:t>
       </w:r>
-      <w:bookmarkStart w:id="18" w:name="Parameters"/>
-      <w:bookmarkStart w:id="19" w:name="UnitRoutineParameters"/>
+      <w:bookmarkStart w:id="17" w:name="Parameters"/>
+      <w:bookmarkStart w:id="18" w:name="UnitRoutineParameters"/>
+      <w:bookmarkEnd w:id="17"/>
       <w:bookmarkEnd w:id="18"/>
-      <w:bookmarkEnd w:id="19"/>
       <w:proofErr w:type="spellStart"/>
       <w:r>
         <w:rPr>
@@ -7462,8 +7472,8 @@
         </w:rPr>
         <w:t xml:space="preserve">) </w:t>
       </w:r>
-      <w:bookmarkStart w:id="20" w:name="StandaloneRoutineParameters"/>
-      <w:bookmarkEnd w:id="20"/>
+      <w:bookmarkStart w:id="19" w:name="StandaloneRoutineParameters"/>
+      <w:bookmarkEnd w:id="19"/>
       <w:proofErr w:type="spellStart"/>
       <w:r>
         <w:rPr>
@@ -7683,7 +7693,7 @@
           <w:szCs w:val="24"/>
         </w:rPr>
       </w:pPr>
-      <w:bookmarkStart w:id="21" w:name="RequireBlock"/>
+      <w:bookmarkStart w:id="20" w:name="RequireBlock"/>
       <w:r>
         <w:rPr>
           <w:rFonts w:ascii="Times New Roman" w:hAnsi="Times New Roman" w:cs="Times New Roman"/>
@@ -7710,19 +7720,19 @@
         </w:rPr>
         <w:t xml:space="preserve">) </w:t>
       </w:r>
-      <w:bookmarkStart w:id="22" w:name="UnitRoutineParameter"/>
-      <w:bookmarkStart w:id="23" w:name="Parameter"/>
+      <w:bookmarkStart w:id="21" w:name="UnitRoutineParameter"/>
+      <w:bookmarkStart w:id="22" w:name="Parameter"/>
+      <w:bookmarkEnd w:id="21"/>
+      <w:proofErr w:type="spellStart"/>
+      <w:r>
+        <w:rPr>
+          <w:rFonts w:ascii="Times New Roman" w:hAnsi="Times New Roman" w:cs="Times New Roman"/>
+          <w:sz w:val="24"/>
+          <w:szCs w:val="24"/>
+        </w:rPr>
+        <w:t>UnitRoutineParameter</w:t>
+      </w:r>
       <w:bookmarkEnd w:id="22"/>
-      <w:proofErr w:type="spellStart"/>
-      <w:r>
-        <w:rPr>
-          <w:rFonts w:ascii="Times New Roman" w:hAnsi="Times New Roman" w:cs="Times New Roman"/>
-          <w:sz w:val="24"/>
-          <w:szCs w:val="24"/>
-        </w:rPr>
-        <w:t>UnitRoutineParameter</w:t>
-      </w:r>
-      <w:bookmarkEnd w:id="23"/>
       <w:proofErr w:type="spellEnd"/>
       <w:r>
         <w:rPr>
@@ -7830,8 +7840,8 @@
         </w:rPr>
         <w:t xml:space="preserve">) </w:t>
       </w:r>
-      <w:bookmarkStart w:id="24" w:name="StandaloneRoutineParameter"/>
-      <w:bookmarkEnd w:id="24"/>
+      <w:bookmarkStart w:id="23" w:name="StandaloneRoutineParameter"/>
+      <w:bookmarkEnd w:id="23"/>
       <w:proofErr w:type="spellStart"/>
       <w:r>
         <w:rPr>
@@ -8399,8 +8409,8 @@
         </w:rPr>
         <w:t xml:space="preserve">) </w:t>
       </w:r>
-      <w:bookmarkStart w:id="25" w:name="InvariantBlock"/>
-      <w:bookmarkEnd w:id="25"/>
+      <w:bookmarkStart w:id="24" w:name="InvariantBlock"/>
+      <w:bookmarkEnd w:id="24"/>
       <w:proofErr w:type="spellStart"/>
       <w:r>
         <w:rPr>
@@ -8822,8 +8832,8 @@
         </w:rPr>
         <w:t xml:space="preserve">) </w:t>
       </w:r>
-      <w:bookmarkStart w:id="26" w:name="UnitDeclaration"/>
-      <w:bookmarkEnd w:id="26"/>
+      <w:bookmarkStart w:id="25" w:name="UnitDeclaration"/>
+      <w:bookmarkEnd w:id="25"/>
       <w:proofErr w:type="spellStart"/>
       <w:r>
         <w:rPr>
@@ -9639,10 +9649,10 @@
         </w:rPr>
         <w:t xml:space="preserve"> S() F()</w:t>
       </w:r>
-      <w:bookmarkStart w:id="27" w:name="InheritDirective"/>
-      <w:bookmarkEnd w:id="21"/>
+      <w:bookmarkStart w:id="26" w:name="InheritDirective"/>
+      <w:bookmarkEnd w:id="20"/>
     </w:p>
-    <w:bookmarkEnd w:id="27"/>
+    <w:bookmarkEnd w:id="26"/>
     <w:p>
       <w:pPr>
         <w:pStyle w:val="a3"/>
@@ -9987,8 +9997,8 @@
         </w:rPr>
         <w:t xml:space="preserve">) </w:t>
       </w:r>
-      <w:bookmarkStart w:id="28" w:name="MemberName"/>
-      <w:bookmarkEnd w:id="28"/>
+      <w:bookmarkStart w:id="27" w:name="MemberName"/>
+      <w:bookmarkEnd w:id="27"/>
       <w:proofErr w:type="spellStart"/>
       <w:r>
         <w:rPr>
@@ -10275,7 +10285,7 @@
           <w:szCs w:val="24"/>
         </w:rPr>
       </w:pPr>
-      <w:bookmarkStart w:id="29" w:name="FeatureDeclaration"/>
+      <w:bookmarkStart w:id="28" w:name="FeatureDeclaration"/>
       <w:r>
         <w:rPr>
           <w:rFonts w:ascii="Times New Roman" w:hAnsi="Times New Roman" w:cs="Times New Roman"/>
@@ -10519,8 +10529,8 @@
         </w:rPr>
         <w:t xml:space="preserve">) </w:t>
       </w:r>
-      <w:bookmarkStart w:id="30" w:name="MemberSelection"/>
-      <w:bookmarkEnd w:id="30"/>
+      <w:bookmarkStart w:id="29" w:name="MemberSelection"/>
+      <w:bookmarkEnd w:id="29"/>
       <w:proofErr w:type="spellStart"/>
       <w:r>
         <w:rPr>
@@ -10672,8 +10682,8 @@
         </w:rPr>
         <w:t xml:space="preserve">) </w:t>
       </w:r>
-      <w:bookmarkStart w:id="31" w:name="InheritedMemberOverriding"/>
-      <w:bookmarkEnd w:id="31"/>
+      <w:bookmarkStart w:id="30" w:name="InheritedMemberOverriding"/>
+      <w:bookmarkEnd w:id="30"/>
       <w:proofErr w:type="spellStart"/>
       <w:r>
         <w:rPr>
@@ -10892,7 +10902,7 @@
         </w:rPr>
         <w:t xml:space="preserve">) </w:t>
       </w:r>
-      <w:bookmarkStart w:id="32" w:name="InitProcedureInheritance"/>
+      <w:bookmarkStart w:id="31" w:name="InitProcedureInheritance"/>
       <w:proofErr w:type="spellStart"/>
       <w:r>
         <w:rPr>
@@ -10902,7 +10912,7 @@
         </w:rPr>
         <w:t>InitProcedureInheritance</w:t>
       </w:r>
-      <w:bookmarkEnd w:id="32"/>
+      <w:bookmarkEnd w:id="31"/>
       <w:proofErr w:type="spellEnd"/>
       <w:r>
         <w:rPr>
@@ -11026,8 +11036,8 @@
         </w:rPr>
         <w:t xml:space="preserve">]} </w:t>
       </w:r>
-      <w:bookmarkStart w:id="33" w:name="InheritedFeatureOverriding"/>
-      <w:bookmarkEnd w:id="33"/>
+      <w:bookmarkStart w:id="32" w:name="InheritedFeatureOverriding"/>
+      <w:bookmarkEnd w:id="32"/>
       <w:r>
         <w:rPr>
           <w:rFonts w:ascii="Lucida Console" w:hAnsi="Lucida Console"/>
@@ -11077,8 +11087,8 @@
         </w:rPr>
         <w:t xml:space="preserve">) </w:t>
       </w:r>
-      <w:bookmarkStart w:id="34" w:name="MemberVisibility"/>
-      <w:bookmarkEnd w:id="34"/>
+      <w:bookmarkStart w:id="33" w:name="MemberVisibility"/>
+      <w:bookmarkEnd w:id="33"/>
       <w:proofErr w:type="spellStart"/>
       <w:r>
         <w:rPr>
@@ -11256,8 +11266,8 @@
         </w:rPr>
         <w:t xml:space="preserve">) </w:t>
       </w:r>
-      <w:bookmarkStart w:id="35" w:name="MemberDeclaration"/>
-      <w:bookmarkEnd w:id="35"/>
+      <w:bookmarkStart w:id="34" w:name="MemberDeclaration"/>
+      <w:bookmarkEnd w:id="34"/>
       <w:proofErr w:type="spellStart"/>
       <w:r>
         <w:rPr>
@@ -11473,8 +11483,8 @@
         </w:rPr>
         <w:t xml:space="preserve">) </w:t>
       </w:r>
-      <w:bookmarkStart w:id="36" w:name="InitDeclaration"/>
-      <w:bookmarkEnd w:id="36"/>
+      <w:bookmarkStart w:id="35" w:name="InitDeclaration"/>
+      <w:bookmarkEnd w:id="35"/>
       <w:proofErr w:type="spellStart"/>
       <w:r>
         <w:rPr>
@@ -11839,7 +11849,7 @@
           <w:szCs w:val="24"/>
         </w:rPr>
       </w:pPr>
-      <w:bookmarkStart w:id="37" w:name="UnitRoutineDeclaration"/>
+      <w:bookmarkStart w:id="36" w:name="UnitRoutineDeclaration"/>
       <w:r>
         <w:rPr>
           <w:rFonts w:ascii="Times New Roman" w:hAnsi="Times New Roman" w:cs="Times New Roman"/>
@@ -11875,7 +11885,7 @@
         </w:rPr>
         <w:t>UnitRoutineDeclaration</w:t>
       </w:r>
-      <w:bookmarkEnd w:id="37"/>
+      <w:bookmarkEnd w:id="36"/>
       <w:proofErr w:type="spellEnd"/>
       <w:r>
         <w:rPr>
@@ -12401,8 +12411,8 @@
           <w:szCs w:val="24"/>
         </w:rPr>
       </w:pPr>
-      <w:bookmarkStart w:id="38" w:name="ConstObject"/>
-      <w:bookmarkEnd w:id="29"/>
+      <w:bookmarkStart w:id="37" w:name="ConstObject"/>
+      <w:bookmarkEnd w:id="28"/>
       <w:r>
         <w:rPr>
           <w:rFonts w:ascii="Times New Roman" w:hAnsi="Times New Roman" w:cs="Times New Roman"/>
@@ -12429,8 +12439,8 @@
         </w:rPr>
         <w:t xml:space="preserve">) </w:t>
       </w:r>
-      <w:bookmarkStart w:id="39" w:name="RoutineName"/>
-      <w:bookmarkEnd w:id="39"/>
+      <w:bookmarkStart w:id="38" w:name="RoutineName"/>
+      <w:bookmarkEnd w:id="38"/>
       <w:proofErr w:type="spellStart"/>
       <w:r>
         <w:rPr>
@@ -12625,8 +12635,8 @@
         </w:rPr>
         <w:t xml:space="preserve">) </w:t>
       </w:r>
-      <w:bookmarkStart w:id="40" w:name="AliasName"/>
-      <w:bookmarkEnd w:id="40"/>
+      <w:bookmarkStart w:id="39" w:name="AliasName"/>
+      <w:bookmarkEnd w:id="39"/>
       <w:proofErr w:type="spellStart"/>
       <w:r>
         <w:rPr>
@@ -12811,8 +12821,8 @@
         </w:rPr>
         <w:t xml:space="preserve">) </w:t>
       </w:r>
-      <w:bookmarkStart w:id="41" w:name="OperatorName"/>
-      <w:bookmarkEnd w:id="41"/>
+      <w:bookmarkStart w:id="40" w:name="OperatorName"/>
+      <w:bookmarkEnd w:id="40"/>
       <w:proofErr w:type="spellStart"/>
       <w:r>
         <w:rPr>
@@ -12938,8 +12948,8 @@
         </w:rPr>
         <w:t xml:space="preserve">) </w:t>
       </w:r>
-      <w:bookmarkStart w:id="42" w:name="OperatorSign"/>
-      <w:bookmarkEnd w:id="42"/>
+      <w:bookmarkStart w:id="41" w:name="OperatorSign"/>
+      <w:bookmarkEnd w:id="41"/>
       <w:proofErr w:type="spellStart"/>
       <w:proofErr w:type="gramStart"/>
       <w:r>
@@ -13222,7 +13232,7 @@
         </w:rPr>
         <w:t xml:space="preserve">) </w:t>
       </w:r>
-      <w:bookmarkStart w:id="43" w:name="ConstObjectsDeclaration"/>
+      <w:bookmarkStart w:id="42" w:name="ConstObjectsDeclaration"/>
       <w:proofErr w:type="spellStart"/>
       <w:r>
         <w:rPr>
@@ -13232,7 +13242,7 @@
         </w:rPr>
         <w:t>ConstObjectsDeclaration</w:t>
       </w:r>
-      <w:bookmarkEnd w:id="43"/>
+      <w:bookmarkEnd w:id="42"/>
       <w:proofErr w:type="spellEnd"/>
       <w:r>
         <w:rPr>
@@ -13432,7 +13442,7 @@
         </w:rPr>
         <w:t>ConstObject</w:t>
       </w:r>
-      <w:bookmarkEnd w:id="38"/>
+      <w:bookmarkEnd w:id="37"/>
       <w:proofErr w:type="spellEnd"/>
       <w:r>
         <w:rPr>
@@ -14061,7 +14071,7 @@
         </w:rPr>
         <w:t xml:space="preserve">) </w:t>
       </w:r>
-      <w:bookmarkStart w:id="44" w:name="RegularExpression"/>
+      <w:bookmarkStart w:id="43" w:name="RegularExpression"/>
       <w:proofErr w:type="spellStart"/>
       <w:r>
         <w:rPr>
@@ -14071,7 +14081,7 @@
         </w:rPr>
         <w:t>RegularExpression</w:t>
       </w:r>
-      <w:bookmarkEnd w:id="44"/>
+      <w:bookmarkEnd w:id="43"/>
       <w:proofErr w:type="spellEnd"/>
       <w:r>
         <w:rPr>
@@ -14288,7 +14298,7 @@
         </w:rPr>
         <w:t xml:space="preserve">) </w:t>
       </w:r>
-      <w:bookmarkStart w:id="45" w:name="Statement"/>
+      <w:bookmarkStart w:id="44" w:name="Statement"/>
       <w:r>
         <w:rPr>
           <w:rFonts w:ascii="Times New Roman" w:hAnsi="Times New Roman" w:cs="Times New Roman"/>
@@ -14305,7 +14315,7 @@
         </w:rPr>
         <w:t>t</w:t>
       </w:r>
-      <w:bookmarkEnd w:id="45"/>
+      <w:bookmarkEnd w:id="44"/>
       <w:r>
         <w:rPr>
           <w:rFonts w:ascii="Times New Roman" w:hAnsi="Times New Roman" w:cs="Times New Roman"/>
@@ -14692,8 +14702,8 @@
         </w:rPr>
         <w:t xml:space="preserve">) </w:t>
       </w:r>
-      <w:bookmarkStart w:id="46" w:name="Detach"/>
-      <w:bookmarkEnd w:id="46"/>
+      <w:bookmarkStart w:id="45" w:name="Detach"/>
+      <w:bookmarkEnd w:id="45"/>
       <w:r>
         <w:rPr>
           <w:rFonts w:ascii="Times New Roman" w:hAnsi="Times New Roman" w:cs="Times New Roman"/>
@@ -14833,8 +14843,8 @@
         </w:rPr>
         <w:t xml:space="preserve">) </w:t>
       </w:r>
-      <w:bookmarkStart w:id="47" w:name="Raise"/>
-      <w:bookmarkEnd w:id="47"/>
+      <w:bookmarkStart w:id="46" w:name="Raise"/>
+      <w:bookmarkEnd w:id="46"/>
       <w:r>
         <w:rPr>
           <w:rFonts w:ascii="Times New Roman" w:hAnsi="Times New Roman" w:cs="Times New Roman"/>
@@ -15003,80 +15013,80 @@
         </w:rPr>
         <w:t xml:space="preserve">) </w:t>
       </w:r>
-      <w:bookmarkStart w:id="48" w:name="Return"/>
+      <w:bookmarkStart w:id="47" w:name="Return"/>
+      <w:bookmarkEnd w:id="47"/>
+      <w:r>
+        <w:rPr>
+          <w:rFonts w:ascii="Times New Roman" w:hAnsi="Times New Roman" w:cs="Times New Roman"/>
+          <w:sz w:val="24"/>
+          <w:szCs w:val="24"/>
+        </w:rPr>
+        <w:t xml:space="preserve"> Return:</w:t>
+      </w:r>
+      <w:r>
+        <w:rPr>
+          <w:rFonts w:ascii="Lucida Console" w:hAnsi="Lucida Console"/>
+          <w:sz w:val="24"/>
+          <w:szCs w:val="24"/>
+        </w:rPr>
+        <w:t xml:space="preserve"> </w:t>
+      </w:r>
+      <w:r>
+        <w:rPr>
+          <w:rFonts w:ascii="Lucida Console" w:hAnsi="Lucida Console"/>
+          <w:b/>
+          <w:sz w:val="24"/>
+          <w:szCs w:val="24"/>
+        </w:rPr>
+        <w:t xml:space="preserve">return </w:t>
+      </w:r>
+      <w:r>
+        <w:rPr>
+          <w:rFonts w:ascii="Lucida Console" w:hAnsi="Lucida Console"/>
+          <w:sz w:val="24"/>
+          <w:szCs w:val="24"/>
+        </w:rPr>
+        <w:t>[</w:t>
+      </w:r>
+      <w:hyperlink w:anchor="Expression" w:history="1">
+        <w:r>
+          <w:rPr>
+            <w:rStyle w:val="a6"/>
+            <w:rFonts w:ascii="Lucida Console" w:hAnsi="Lucida Console"/>
+            <w:sz w:val="24"/>
+            <w:szCs w:val="24"/>
+          </w:rPr>
+          <w:t>Expression</w:t>
+        </w:r>
+      </w:hyperlink>
+      <w:r>
+        <w:rPr>
+          <w:rFonts w:ascii="Lucida Console" w:hAnsi="Lucida Console"/>
+          <w:sz w:val="24"/>
+          <w:szCs w:val="24"/>
+        </w:rPr>
+        <w:t>] [</w:t>
+      </w:r>
+      <w:proofErr w:type="spellStart"/>
+      <w:r>
+        <w:rPr>
+          <w:rFonts w:ascii="Lucida Console" w:hAnsi="Lucida Console"/>
+          <w:sz w:val="24"/>
+          <w:szCs w:val="24"/>
+        </w:rPr>
+        <w:t>NewLine</w:t>
+      </w:r>
+      <w:proofErr w:type="spellEnd"/>
+      <w:r>
+        <w:rPr>
+          <w:rFonts w:ascii="Lucida Console" w:hAnsi="Lucida Console"/>
+          <w:sz w:val="24"/>
+          <w:szCs w:val="24"/>
+        </w:rPr>
+        <w:t xml:space="preserve">] </w:t>
+      </w:r>
+      <w:bookmarkStart w:id="48" w:name="Try"/>
       <w:bookmarkEnd w:id="48"/>
-      <w:r>
-        <w:rPr>
-          <w:rFonts w:ascii="Times New Roman" w:hAnsi="Times New Roman" w:cs="Times New Roman"/>
-          <w:sz w:val="24"/>
-          <w:szCs w:val="24"/>
-        </w:rPr>
-        <w:t xml:space="preserve"> Return:</w:t>
-      </w:r>
-      <w:r>
-        <w:rPr>
-          <w:rFonts w:ascii="Lucida Console" w:hAnsi="Lucida Console"/>
-          <w:sz w:val="24"/>
-          <w:szCs w:val="24"/>
-        </w:rPr>
-        <w:t xml:space="preserve"> </w:t>
-      </w:r>
-      <w:r>
-        <w:rPr>
-          <w:rFonts w:ascii="Lucida Console" w:hAnsi="Lucida Console"/>
-          <w:b/>
-          <w:sz w:val="24"/>
-          <w:szCs w:val="24"/>
-        </w:rPr>
-        <w:t xml:space="preserve">return </w:t>
-      </w:r>
-      <w:r>
-        <w:rPr>
-          <w:rFonts w:ascii="Lucida Console" w:hAnsi="Lucida Console"/>
-          <w:sz w:val="24"/>
-          <w:szCs w:val="24"/>
-        </w:rPr>
-        <w:t>[</w:t>
-      </w:r>
-      <w:hyperlink w:anchor="Expression" w:history="1">
-        <w:r>
-          <w:rPr>
-            <w:rStyle w:val="a6"/>
-            <w:rFonts w:ascii="Lucida Console" w:hAnsi="Lucida Console"/>
-            <w:sz w:val="24"/>
-            <w:szCs w:val="24"/>
-          </w:rPr>
-          <w:t>Expression</w:t>
-        </w:r>
-      </w:hyperlink>
-      <w:r>
-        <w:rPr>
-          <w:rFonts w:ascii="Lucida Console" w:hAnsi="Lucida Console"/>
-          <w:sz w:val="24"/>
-          <w:szCs w:val="24"/>
-        </w:rPr>
-        <w:t>] [</w:t>
-      </w:r>
-      <w:proofErr w:type="spellStart"/>
-      <w:r>
-        <w:rPr>
-          <w:rFonts w:ascii="Lucida Console" w:hAnsi="Lucida Console"/>
-          <w:sz w:val="24"/>
-          <w:szCs w:val="24"/>
-        </w:rPr>
-        <w:t>NewLine</w:t>
-      </w:r>
-      <w:proofErr w:type="spellEnd"/>
-      <w:r>
-        <w:rPr>
-          <w:rFonts w:ascii="Lucida Console" w:hAnsi="Lucida Console"/>
-          <w:sz w:val="24"/>
-          <w:szCs w:val="24"/>
-        </w:rPr>
-        <w:t xml:space="preserve">] </w:t>
-      </w:r>
-      <w:bookmarkStart w:id="49" w:name="Try"/>
-      <w:bookmarkEnd w:id="49"/>
       <w:r>
         <w:rPr>
           <w:rFonts w:ascii="Lucida Console" w:hAnsi="Lucida Console"/>
@@ -15144,8 +15154,8 @@
         </w:rPr>
         <w:t xml:space="preserve">) </w:t>
       </w:r>
-      <w:bookmarkStart w:id="50" w:name="HyperBlock"/>
-      <w:bookmarkEnd w:id="50"/>
+      <w:bookmarkStart w:id="49" w:name="HyperBlock"/>
+      <w:bookmarkEnd w:id="49"/>
       <w:proofErr w:type="spellStart"/>
       <w:r>
         <w:rPr>
@@ -15357,8 +15367,8 @@
         </w:rPr>
         <w:t xml:space="preserve">) </w:t>
       </w:r>
-      <w:bookmarkStart w:id="51" w:name="Assignment"/>
-      <w:bookmarkEnd w:id="51"/>
+      <w:bookmarkStart w:id="50" w:name="Assignment"/>
+      <w:bookmarkEnd w:id="50"/>
       <w:r>
         <w:rPr>
           <w:rFonts w:ascii="Times New Roman" w:hAnsi="Times New Roman" w:cs="Times New Roman"/>
@@ -15507,7 +15517,7 @@
         </w:rPr>
         <w:t xml:space="preserve">) </w:t>
       </w:r>
-      <w:bookmarkStart w:id="52" w:name="Writable"/>
+      <w:bookmarkStart w:id="51" w:name="Writable"/>
       <w:r>
         <w:rPr>
           <w:rFonts w:ascii="Times New Roman" w:hAnsi="Times New Roman" w:cs="Times New Roman"/>
@@ -15516,7 +15526,7 @@
         </w:rPr>
         <w:t>Writable</w:t>
       </w:r>
-      <w:bookmarkEnd w:id="52"/>
+      <w:bookmarkEnd w:id="51"/>
       <w:r>
         <w:rPr>
           <w:rFonts w:ascii="Times New Roman" w:hAnsi="Times New Roman" w:cs="Times New Roman"/>
@@ -15761,7 +15771,7 @@
           <w:szCs w:val="24"/>
         </w:rPr>
       </w:pPr>
-      <w:bookmarkStart w:id="53" w:name="AttributeNamesList"/>
+      <w:bookmarkStart w:id="52" w:name="AttributeNamesList"/>
       <w:r>
         <w:rPr>
           <w:rFonts w:ascii="Times New Roman" w:hAnsi="Times New Roman" w:cs="Times New Roman"/>
@@ -15827,7 +15837,7 @@
         </w:rPr>
         <w:t xml:space="preserve"> </w:t>
       </w:r>
-      <w:bookmarkStart w:id="54" w:name="UnpackTuple"/>
+      <w:bookmarkStart w:id="53" w:name="UnpackTuple"/>
       <w:proofErr w:type="spellStart"/>
       <w:r>
         <w:rPr>
@@ -15837,7 +15847,7 @@
         </w:rPr>
         <w:t>UnpackTuple</w:t>
       </w:r>
-      <w:bookmarkEnd w:id="54"/>
+      <w:bookmarkEnd w:id="53"/>
       <w:proofErr w:type="spellEnd"/>
       <w:r>
         <w:rPr>
@@ -16042,8 +16052,8 @@
         </w:rPr>
         <w:t xml:space="preserve">) </w:t>
       </w:r>
-      <w:bookmarkStart w:id="55" w:name="LocalAttributeDeclaration"/>
-      <w:bookmarkEnd w:id="55"/>
+      <w:bookmarkStart w:id="54" w:name="LocalAttributeDeclaration"/>
+      <w:bookmarkEnd w:id="54"/>
       <w:proofErr w:type="spellStart"/>
       <w:r>
         <w:rPr>
@@ -16387,7 +16397,7 @@
         </w:rPr>
         <w:t>) F()</w:t>
       </w:r>
-      <w:bookmarkEnd w:id="53"/>
+      <w:bookmarkEnd w:id="52"/>
     </w:p>
     <w:p>
       <w:pPr>
@@ -16447,8 +16457,8 @@
         </w:rPr>
         <w:t xml:space="preserve">) </w:t>
       </w:r>
-      <w:bookmarkStart w:id="56" w:name="LocalAttributeNamesList"/>
-      <w:bookmarkEnd w:id="56"/>
+      <w:bookmarkStart w:id="55" w:name="LocalAttributeNamesList"/>
+      <w:bookmarkEnd w:id="55"/>
       <w:proofErr w:type="spellStart"/>
       <w:r>
         <w:rPr>
@@ -16670,8 +16680,8 @@
         </w:rPr>
         <w:t>UnitA</w:t>
       </w:r>
-      <w:bookmarkStart w:id="57" w:name="UnitAttributeDeclaration"/>
-      <w:bookmarkEnd w:id="57"/>
+      <w:bookmarkStart w:id="56" w:name="UnitAttributeDeclaration"/>
+      <w:bookmarkEnd w:id="56"/>
       <w:r>
         <w:rPr>
           <w:rFonts w:ascii="Times New Roman" w:hAnsi="Times New Roman" w:cs="Times New Roman"/>
@@ -17491,7 +17501,7 @@
           <w:szCs w:val="24"/>
         </w:rPr>
       </w:pPr>
-      <w:bookmarkStart w:id="58" w:name="OldExpression"/>
+      <w:bookmarkStart w:id="57" w:name="OldExpression"/>
       <w:r>
         <w:rPr>
           <w:rFonts w:ascii="Times New Roman" w:hAnsi="Times New Roman" w:cs="Times New Roman"/>
@@ -17518,7 +17528,7 @@
         </w:rPr>
         <w:t xml:space="preserve">) </w:t>
       </w:r>
-      <w:bookmarkStart w:id="59" w:name="UnitAttributeNamesList"/>
+      <w:bookmarkStart w:id="58" w:name="UnitAttributeNamesList"/>
       <w:proofErr w:type="spellStart"/>
       <w:r>
         <w:rPr>
@@ -17528,7 +17538,7 @@
         </w:rPr>
         <w:t>UnitAttributeNamesList</w:t>
       </w:r>
-      <w:bookmarkEnd w:id="59"/>
+      <w:bookmarkEnd w:id="58"/>
       <w:proofErr w:type="spellEnd"/>
       <w:r>
         <w:rPr>
@@ -17863,8 +17873,8 @@
         </w:rPr>
         <w:t xml:space="preserve">) </w:t>
       </w:r>
-      <w:bookmarkStart w:id="60" w:name="ConstantExpression"/>
-      <w:bookmarkEnd w:id="60"/>
+      <w:bookmarkStart w:id="59" w:name="ConstantExpression"/>
+      <w:bookmarkEnd w:id="59"/>
       <w:proofErr w:type="spellStart"/>
       <w:r>
         <w:rPr>
@@ -18064,8 +18074,8 @@
         </w:rPr>
         <w:t xml:space="preserve">) </w:t>
       </w:r>
-      <w:bookmarkStart w:id="61" w:name="Expression"/>
-      <w:bookmarkEnd w:id="61"/>
+      <w:bookmarkStart w:id="60" w:name="Expression"/>
+      <w:bookmarkEnd w:id="60"/>
       <w:r>
         <w:rPr>
           <w:rFonts w:ascii="Times New Roman" w:hAnsi="Times New Roman" w:cs="Times New Roman"/>
@@ -18295,7 +18305,25 @@
               <w:sz w:val="24"/>
               <w:szCs w:val="24"/>
             </w:rPr>
-            <w:t>TypeOfExpression</w:t>
+            <w:t>Type</w:t>
+          </w:r>
+          <w:r>
+            <w:rPr>
+              <w:rStyle w:val="a6"/>
+              <w:rFonts w:ascii="Lucida Console" w:hAnsi="Lucida Console"/>
+              <w:sz w:val="24"/>
+              <w:szCs w:val="24"/>
+            </w:rPr>
+            <w:t>O</w:t>
+          </w:r>
+          <w:r>
+            <w:rPr>
+              <w:rStyle w:val="a6"/>
+              <w:rFonts w:ascii="Lucida Console" w:hAnsi="Lucida Console"/>
+              <w:sz w:val="24"/>
+              <w:szCs w:val="24"/>
+            </w:rPr>
+            <w:t>fExpression</w:t>
           </w:r>
         </w:hyperlink>
         <w:r>
@@ -18578,7 +18606,7 @@
         <w:t xml:space="preserve">) </w:t>
       </w:r>
       <w:hyperlink w:anchor="TupleExpression" w:history="1">
-        <w:bookmarkStart w:id="62" w:name="RefExpression"/>
+        <w:bookmarkStart w:id="61" w:name="RefExpression"/>
         <w:proofErr w:type="spellStart"/>
         <w:r>
           <w:rPr>
@@ -18588,7 +18616,7 @@
           </w:rPr>
           <w:t>RefExpression</w:t>
         </w:r>
-        <w:bookmarkEnd w:id="62"/>
+        <w:bookmarkEnd w:id="61"/>
         <w:proofErr w:type="spellEnd"/>
         <w:r>
           <w:rPr>
@@ -18702,131 +18730,131 @@
         </w:rPr>
         <w:t xml:space="preserve">) </w:t>
       </w:r>
-      <w:bookmarkStart w:id="63" w:name="LambdaExpression"/>
+      <w:bookmarkStart w:id="62" w:name="LambdaExpression"/>
+      <w:bookmarkEnd w:id="62"/>
+      <w:proofErr w:type="spellStart"/>
+      <w:r>
+        <w:rPr>
+          <w:rFonts w:ascii="Times New Roman" w:hAnsi="Times New Roman" w:cs="Times New Roman"/>
+          <w:sz w:val="24"/>
+          <w:szCs w:val="24"/>
+        </w:rPr>
+        <w:t>LambdaExpression</w:t>
+      </w:r>
+      <w:proofErr w:type="spellEnd"/>
+      <w:r>
+        <w:rPr>
+          <w:rFonts w:ascii="Times New Roman" w:hAnsi="Times New Roman" w:cs="Times New Roman"/>
+          <w:sz w:val="24"/>
+          <w:szCs w:val="24"/>
+        </w:rPr>
+        <w:t>:</w:t>
+      </w:r>
+      <w:r>
+        <w:rPr>
+          <w:rFonts w:ascii="Lucida Console" w:hAnsi="Lucida Console"/>
+          <w:sz w:val="24"/>
+          <w:szCs w:val="24"/>
+        </w:rPr>
+        <w:t xml:space="preserve"> (</w:t>
+      </w:r>
+      <w:proofErr w:type="spellStart"/>
+      <w:r>
+        <w:rPr>
+          <w:rFonts w:ascii="Lucida Console" w:hAnsi="Lucida Console"/>
+          <w:b/>
+          <w:sz w:val="24"/>
+          <w:szCs w:val="24"/>
+        </w:rPr>
+        <w:t>rtn</w:t>
+      </w:r>
+      <w:proofErr w:type="spellEnd"/>
+      <w:r>
+        <w:rPr>
+          <w:rFonts w:ascii="Lucida Console" w:hAnsi="Lucida Console"/>
+          <w:sz w:val="24"/>
+          <w:szCs w:val="24"/>
+        </w:rPr>
+        <w:t xml:space="preserve"> </w:t>
+      </w:r>
+      <w:hyperlink w:anchor="Identifier" w:history="1">
+        <w:r>
+          <w:rPr>
+            <w:rStyle w:val="a6"/>
+            <w:rFonts w:ascii="Lucida Console" w:hAnsi="Lucida Console"/>
+            <w:sz w:val="24"/>
+            <w:szCs w:val="24"/>
+          </w:rPr>
+          <w:t>Identifier</w:t>
+        </w:r>
+      </w:hyperlink>
+      <w:r>
+        <w:rPr>
+          <w:rFonts w:ascii="Lucida Console" w:hAnsi="Lucida Console"/>
+          <w:sz w:val="24"/>
+          <w:szCs w:val="24"/>
+        </w:rPr>
+        <w:t xml:space="preserve"> [</w:t>
+      </w:r>
+      <w:hyperlink w:anchor="Signature" w:history="1">
+        <w:r>
+          <w:rPr>
+            <w:rStyle w:val="a6"/>
+            <w:rFonts w:ascii="Lucida Console" w:hAnsi="Lucida Console"/>
+            <w:sz w:val="24"/>
+            <w:szCs w:val="24"/>
+          </w:rPr>
+          <w:t>Signature</w:t>
+        </w:r>
+      </w:hyperlink>
+      <w:r>
+        <w:rPr>
+          <w:rFonts w:ascii="Lucida Console" w:hAnsi="Lucida Console"/>
+          <w:sz w:val="24"/>
+          <w:szCs w:val="24"/>
+        </w:rPr>
+        <w:t>])|</w:t>
+      </w:r>
+      <w:proofErr w:type="spellStart"/>
+      <w:r>
+        <w:fldChar w:fldCharType="begin"/>
+      </w:r>
+      <w:r>
+        <w:instrText xml:space="preserve"> HYPERLINK \l "InlineLambdaExpression" </w:instrText>
+      </w:r>
+      <w:r>
+        <w:fldChar w:fldCharType="separate"/>
+      </w:r>
+      <w:r>
+        <w:rPr>
+          <w:rStyle w:val="a6"/>
+          <w:rFonts w:ascii="Lucida Console" w:hAnsi="Lucida Console"/>
+          <w:sz w:val="24"/>
+          <w:szCs w:val="24"/>
+        </w:rPr>
+        <w:t>InlineLambdaExpression</w:t>
+      </w:r>
+      <w:proofErr w:type="spellEnd"/>
+      <w:r>
+        <w:rPr>
+          <w:rStyle w:val="a6"/>
+          <w:rFonts w:ascii="Lucida Console" w:hAnsi="Lucida Console"/>
+          <w:sz w:val="24"/>
+          <w:szCs w:val="24"/>
+        </w:rPr>
+        <w:fldChar w:fldCharType="end"/>
+      </w:r>
+      <w:r>
+        <w:rPr>
+          <w:rStyle w:val="a6"/>
+          <w:rFonts w:ascii="Lucida Console" w:hAnsi="Lucida Console"/>
+          <w:sz w:val="24"/>
+          <w:szCs w:val="24"/>
+        </w:rPr>
+        <w:t xml:space="preserve"> </w:t>
+      </w:r>
+      <w:bookmarkStart w:id="63" w:name="InlineLambdaExpression"/>
       <w:bookmarkEnd w:id="63"/>
-      <w:proofErr w:type="spellStart"/>
-      <w:r>
-        <w:rPr>
-          <w:rFonts w:ascii="Times New Roman" w:hAnsi="Times New Roman" w:cs="Times New Roman"/>
-          <w:sz w:val="24"/>
-          <w:szCs w:val="24"/>
-        </w:rPr>
-        <w:t>LambdaExpression</w:t>
-      </w:r>
-      <w:proofErr w:type="spellEnd"/>
-      <w:r>
-        <w:rPr>
-          <w:rFonts w:ascii="Times New Roman" w:hAnsi="Times New Roman" w:cs="Times New Roman"/>
-          <w:sz w:val="24"/>
-          <w:szCs w:val="24"/>
-        </w:rPr>
-        <w:t>:</w:t>
-      </w:r>
-      <w:r>
-        <w:rPr>
-          <w:rFonts w:ascii="Lucida Console" w:hAnsi="Lucida Console"/>
-          <w:sz w:val="24"/>
-          <w:szCs w:val="24"/>
-        </w:rPr>
-        <w:t xml:space="preserve"> (</w:t>
-      </w:r>
-      <w:proofErr w:type="spellStart"/>
-      <w:r>
-        <w:rPr>
-          <w:rFonts w:ascii="Lucida Console" w:hAnsi="Lucida Console"/>
-          <w:b/>
-          <w:sz w:val="24"/>
-          <w:szCs w:val="24"/>
-        </w:rPr>
-        <w:t>rtn</w:t>
-      </w:r>
-      <w:proofErr w:type="spellEnd"/>
-      <w:r>
-        <w:rPr>
-          <w:rFonts w:ascii="Lucida Console" w:hAnsi="Lucida Console"/>
-          <w:sz w:val="24"/>
-          <w:szCs w:val="24"/>
-        </w:rPr>
-        <w:t xml:space="preserve"> </w:t>
-      </w:r>
-      <w:hyperlink w:anchor="Identifier" w:history="1">
-        <w:r>
-          <w:rPr>
-            <w:rStyle w:val="a6"/>
-            <w:rFonts w:ascii="Lucida Console" w:hAnsi="Lucida Console"/>
-            <w:sz w:val="24"/>
-            <w:szCs w:val="24"/>
-          </w:rPr>
-          <w:t>Identifier</w:t>
-        </w:r>
-      </w:hyperlink>
-      <w:r>
-        <w:rPr>
-          <w:rFonts w:ascii="Lucida Console" w:hAnsi="Lucida Console"/>
-          <w:sz w:val="24"/>
-          <w:szCs w:val="24"/>
-        </w:rPr>
-        <w:t xml:space="preserve"> [</w:t>
-      </w:r>
-      <w:hyperlink w:anchor="Signature" w:history="1">
-        <w:r>
-          <w:rPr>
-            <w:rStyle w:val="a6"/>
-            <w:rFonts w:ascii="Lucida Console" w:hAnsi="Lucida Console"/>
-            <w:sz w:val="24"/>
-            <w:szCs w:val="24"/>
-          </w:rPr>
-          <w:t>Signature</w:t>
-        </w:r>
-      </w:hyperlink>
-      <w:r>
-        <w:rPr>
-          <w:rFonts w:ascii="Lucida Console" w:hAnsi="Lucida Console"/>
-          <w:sz w:val="24"/>
-          <w:szCs w:val="24"/>
-        </w:rPr>
-        <w:t>])|</w:t>
-      </w:r>
-      <w:proofErr w:type="spellStart"/>
-      <w:r>
-        <w:fldChar w:fldCharType="begin"/>
-      </w:r>
-      <w:r>
-        <w:instrText xml:space="preserve"> HYPERLINK \l "InlineLambdaExpression" </w:instrText>
-      </w:r>
-      <w:r>
-        <w:fldChar w:fldCharType="separate"/>
-      </w:r>
-      <w:r>
-        <w:rPr>
-          <w:rStyle w:val="a6"/>
-          <w:rFonts w:ascii="Lucida Console" w:hAnsi="Lucida Console"/>
-          <w:sz w:val="24"/>
-          <w:szCs w:val="24"/>
-        </w:rPr>
-        <w:t>InlineLambdaExpression</w:t>
-      </w:r>
-      <w:proofErr w:type="spellEnd"/>
-      <w:r>
-        <w:rPr>
-          <w:rStyle w:val="a6"/>
-          <w:rFonts w:ascii="Lucida Console" w:hAnsi="Lucida Console"/>
-          <w:sz w:val="24"/>
-          <w:szCs w:val="24"/>
-        </w:rPr>
-        <w:fldChar w:fldCharType="end"/>
-      </w:r>
-      <w:r>
-        <w:rPr>
-          <w:rStyle w:val="a6"/>
-          <w:rFonts w:ascii="Lucida Console" w:hAnsi="Lucida Console"/>
-          <w:sz w:val="24"/>
-          <w:szCs w:val="24"/>
-        </w:rPr>
-        <w:t xml:space="preserve"> </w:t>
-      </w:r>
-      <w:bookmarkStart w:id="64" w:name="InlineLambdaExpression"/>
-      <w:bookmarkEnd w:id="64"/>
       <w:r>
         <w:rPr>
           <w:rFonts w:ascii="Lucida Console" w:hAnsi="Lucida Console"/>
@@ -19310,8 +19338,8 @@
         </w:rPr>
         <w:t xml:space="preserve">) </w:t>
       </w:r>
-      <w:bookmarkStart w:id="65" w:name="RangeExpression"/>
-      <w:bookmarkEnd w:id="65"/>
+      <w:bookmarkStart w:id="64" w:name="RangeExpression"/>
+      <w:bookmarkEnd w:id="64"/>
       <w:proofErr w:type="spellStart"/>
       <w:r>
         <w:rPr>
@@ -19558,8 +19586,8 @@
           <w:t xml:space="preserve">  </w:t>
         </w:r>
       </w:hyperlink>
-      <w:bookmarkStart w:id="66" w:name="TupleExpression"/>
-      <w:bookmarkEnd w:id="66"/>
+      <w:bookmarkStart w:id="65" w:name="TupleExpression"/>
+      <w:bookmarkEnd w:id="65"/>
       <w:r>
         <w:rPr>
           <w:rFonts w:ascii="Lucida Console" w:hAnsi="Lucida Console"/>
@@ -19952,7 +19980,9 @@
         </w:rPr>
         <w:t xml:space="preserve">) </w:t>
       </w:r>
-      <w:bookmarkStart w:id="67" w:name="TypeOfExpression"/>
+      <w:bookmarkStart w:id="66" w:name="TypeOfExpression"/>
+      <w:bookmarkStart w:id="67" w:name="_GoBack"/>
+      <w:bookmarkEnd w:id="66"/>
       <w:bookmarkEnd w:id="67"/>
       <w:proofErr w:type="spellStart"/>
       <w:r>
@@ -20006,7 +20036,16 @@
           <w:sz w:val="24"/>
           <w:szCs w:val="24"/>
         </w:rPr>
-        <w:t xml:space="preserve">is </w:t>
+        <w:t>type</w:t>
+      </w:r>
+      <w:r>
+        <w:rPr>
+          <w:rFonts w:ascii="Lucida Console" w:hAnsi="Lucida Console"/>
+          <w:b/>
+          <w:sz w:val="24"/>
+          <w:szCs w:val="24"/>
+        </w:rPr>
+        <w:t xml:space="preserve"> </w:t>
       </w:r>
       <w:r>
         <w:rPr>
@@ -20109,7 +20148,7 @@
         </w:rPr>
       </w:pPr>
       <w:bookmarkStart w:id="68" w:name="Operator"/>
-      <w:bookmarkEnd w:id="58"/>
+      <w:bookmarkEnd w:id="57"/>
       <w:r>
         <w:rPr>
           <w:rFonts w:ascii="Times New Roman" w:hAnsi="Times New Roman" w:cs="Times New Roman"/>
@@ -22958,7 +22997,25 @@
             <w:sz w:val="24"/>
             <w:szCs w:val="24"/>
           </w:rPr>
-          <w:t>Expression</w:t>
+          <w:t>Express</w:t>
+        </w:r>
+        <w:r>
+          <w:rPr>
+            <w:rStyle w:val="a6"/>
+            <w:rFonts w:ascii="Lucida Console" w:hAnsi="Lucida Console"/>
+            <w:sz w:val="24"/>
+            <w:szCs w:val="24"/>
+          </w:rPr>
+          <w:t>i</w:t>
+        </w:r>
+        <w:r>
+          <w:rPr>
+            <w:rStyle w:val="a6"/>
+            <w:rFonts w:ascii="Lucida Console" w:hAnsi="Lucida Console"/>
+            <w:sz w:val="24"/>
+            <w:szCs w:val="24"/>
+          </w:rPr>
+          <w:t>on</w:t>
         </w:r>
       </w:hyperlink>
       <w:r>
@@ -25408,9 +25465,93 @@
         </w:rPr>
         <w:t xml:space="preserve">: </w:t>
       </w:r>
-      <w:r>
-        <w:rPr>
-          <w:rFonts w:ascii="Lucida Console" w:hAnsi="Lucida Console"/>
+      <w:proofErr w:type="spellStart"/>
+      <w:r>
+        <w:rPr>
+          <w:rFonts w:ascii="Lucida Console" w:hAnsi="Lucida Console"/>
+          <w:sz w:val="24"/>
+          <w:szCs w:val="24"/>
+        </w:rPr>
+        <w:t>RangeTypeItem</w:t>
+      </w:r>
+      <w:proofErr w:type="spellEnd"/>
+      <w:r>
+        <w:rPr>
+          <w:rFonts w:ascii="Lucida Console" w:hAnsi="Lucida Console"/>
+          <w:sz w:val="24"/>
+          <w:szCs w:val="24"/>
+        </w:rPr>
+        <w:t xml:space="preserve"> {</w:t>
+      </w:r>
+      <w:r>
+        <w:rPr>
+          <w:rFonts w:ascii="Lucida Console" w:hAnsi="Lucida Console"/>
+          <w:sz w:val="24"/>
+          <w:szCs w:val="24"/>
+        </w:rPr>
+        <w:t>“</w:t>
+      </w:r>
+      <w:r>
+        <w:rPr>
+          <w:rFonts w:ascii="Lucida Console" w:hAnsi="Lucida Console"/>
+          <w:b/>
+          <w:sz w:val="24"/>
+          <w:szCs w:val="24"/>
+        </w:rPr>
+        <w:t>,</w:t>
+      </w:r>
+      <w:r>
+        <w:rPr>
+          <w:rFonts w:ascii="Lucida Console" w:hAnsi="Lucida Console"/>
+          <w:sz w:val="24"/>
+          <w:szCs w:val="24"/>
+        </w:rPr>
+        <w:t>”</w:t>
+      </w:r>
+      <w:r>
+        <w:rPr>
+          <w:rFonts w:ascii="Lucida Console" w:hAnsi="Lucida Console"/>
+          <w:sz w:val="24"/>
+          <w:szCs w:val="24"/>
+        </w:rPr>
+        <w:t xml:space="preserve"> </w:t>
+      </w:r>
+      <w:proofErr w:type="spellStart"/>
+      <w:r>
+        <w:rPr>
+          <w:rFonts w:ascii="Lucida Console" w:hAnsi="Lucida Console"/>
+          <w:sz w:val="24"/>
+          <w:szCs w:val="24"/>
+        </w:rPr>
+        <w:t>RangeTypeItem</w:t>
+      </w:r>
+      <w:proofErr w:type="spellEnd"/>
+      <w:r>
+        <w:rPr>
+          <w:rFonts w:ascii="Lucida Console" w:hAnsi="Lucida Console"/>
+          <w:sz w:val="24"/>
+          <w:szCs w:val="24"/>
+        </w:rPr>
+        <w:t>}</w:t>
+      </w:r>
+    </w:p>
+    <w:p>
+      <w:pPr>
+        <w:pStyle w:val="a3"/>
+        <w:keepLines/>
+        <w:numPr>
+          <w:ilvl w:val="0"/>
+          <w:numId w:val="9"/>
+        </w:numPr>
+        <w:rPr>
+          <w:rFonts w:ascii="Times New Roman" w:hAnsi="Times New Roman" w:cs="Times New Roman"/>
+          <w:sz w:val="24"/>
+          <w:szCs w:val="24"/>
+        </w:rPr>
+      </w:pPr>
+      <w:r>
+        <w:rPr>
+          <w:rFonts w:ascii="Times New Roman" w:hAnsi="Times New Roman" w:cs="Times New Roman"/>
           <w:sz w:val="24"/>
           <w:szCs w:val="24"/>
         </w:rPr>
@@ -25418,40 +25559,92 @@
       </w:r>
       <w:proofErr w:type="spellStart"/>
       <w:r>
-        <w:fldChar w:fldCharType="begin"/>
-      </w:r>
-      <w:r>
-        <w:instrText xml:space="preserve"> HYPERLINK \l "ConstantExpression" </w:instrText>
-      </w:r>
-      <w:r>
-        <w:fldChar w:fldCharType="separate"/>
-      </w:r>
-      <w:r>
-        <w:rPr>
-          <w:rStyle w:val="a6"/>
-          <w:rFonts w:ascii="Lucida Console" w:hAnsi="Lucida Console"/>
-          <w:sz w:val="24"/>
-          <w:szCs w:val="24"/>
-        </w:rPr>
-        <w:t>ConstantExpression</w:t>
-      </w:r>
-      <w:proofErr w:type="spellEnd"/>
-      <w:r>
-        <w:rPr>
-          <w:rStyle w:val="a6"/>
-          <w:rFonts w:ascii="Lucida Console" w:hAnsi="Lucida Console"/>
-          <w:sz w:val="24"/>
-          <w:szCs w:val="24"/>
-        </w:rPr>
-        <w:fldChar w:fldCharType="end"/>
-      </w:r>
-      <w:r>
-        <w:rPr>
-          <w:rFonts w:ascii="Lucida Console" w:hAnsi="Lucida Console"/>
-          <w:sz w:val="24"/>
-          <w:szCs w:val="24"/>
-        </w:rPr>
-        <w:t xml:space="preserve"> [</w:t>
+        <w:rPr>
+          <w:rFonts w:ascii="Times New Roman" w:hAnsi="Times New Roman" w:cs="Times New Roman"/>
+          <w:sz w:val="24"/>
+          <w:szCs w:val="24"/>
+        </w:rPr>
+        <w:t>val</w:t>
+      </w:r>
+      <w:proofErr w:type="spellEnd"/>
+      <w:r>
+        <w:rPr>
+          <w:rFonts w:ascii="Times New Roman" w:hAnsi="Times New Roman" w:cs="Times New Roman"/>
+          <w:sz w:val="24"/>
+          <w:szCs w:val="24"/>
+        </w:rPr>
+        <w:t xml:space="preserve">) </w:t>
+      </w:r>
+      <w:proofErr w:type="spellStart"/>
+      <w:r>
+        <w:rPr>
+          <w:rFonts w:ascii="Times New Roman" w:hAnsi="Times New Roman" w:cs="Times New Roman"/>
+          <w:sz w:val="24"/>
+          <w:szCs w:val="24"/>
+        </w:rPr>
+        <w:t>RangeType</w:t>
+      </w:r>
+      <w:r>
+        <w:rPr>
+          <w:rFonts w:ascii="Times New Roman" w:hAnsi="Times New Roman" w:cs="Times New Roman"/>
+          <w:sz w:val="24"/>
+          <w:szCs w:val="24"/>
+        </w:rPr>
+        <w:t>Item</w:t>
+      </w:r>
+      <w:proofErr w:type="spellEnd"/>
+      <w:r>
+        <w:rPr>
+          <w:rFonts w:ascii="Times New Roman" w:hAnsi="Times New Roman" w:cs="Times New Roman"/>
+          <w:sz w:val="24"/>
+          <w:szCs w:val="24"/>
+        </w:rPr>
+        <w:t>:</w:t>
+      </w:r>
+      <w:r>
+        <w:rPr>
+          <w:rFonts w:ascii="Lucida Console" w:hAnsi="Lucida Console"/>
+          <w:sz w:val="24"/>
+          <w:szCs w:val="24"/>
+        </w:rPr>
+        <w:t xml:space="preserve"> </w:t>
+      </w:r>
+      <w:hyperlink w:anchor="ConstantExpression" w:history="1">
+        <w:proofErr w:type="spellStart"/>
+        <w:r>
+          <w:rPr>
+            <w:rStyle w:val="a6"/>
+            <w:rFonts w:ascii="Lucida Console" w:hAnsi="Lucida Console"/>
+            <w:sz w:val="24"/>
+            <w:szCs w:val="24"/>
+          </w:rPr>
+          <w:t>ConstantExpression</w:t>
+        </w:r>
+        <w:proofErr w:type="spellEnd"/>
+      </w:hyperlink>
+      <w:r>
+        <w:rPr>
+          <w:rFonts w:ascii="Lucida Console" w:hAnsi="Lucida Console"/>
+          <w:sz w:val="24"/>
+          <w:szCs w:val="24"/>
+        </w:rPr>
+        <w:t xml:space="preserve"> </w:t>
+      </w:r>
+      <w:r>
+        <w:rPr>
+          <w:rFonts w:ascii="Lucida Console" w:hAnsi="Lucida Console"/>
+          <w:sz w:val="24"/>
+          <w:szCs w:val="24"/>
+        </w:rPr>
+        <w:t>[</w:t>
+      </w:r>
+      <w:r>
+        <w:rPr>
+          <w:rFonts w:ascii="Lucida Console" w:hAnsi="Lucida Console"/>
+          <w:sz w:val="24"/>
+          <w:szCs w:val="24"/>
+        </w:rPr>
+        <w:t>[</w:t>
       </w:r>
       <w:proofErr w:type="spellStart"/>
       <w:r>
@@ -25578,82 +25771,23 @@
           <w:sz w:val="24"/>
           <w:szCs w:val="24"/>
         </w:rPr>
-        <w:t>) | (</w:t>
-      </w:r>
-      <w:proofErr w:type="spellStart"/>
-      <w:r>
-        <w:fldChar w:fldCharType="begin"/>
-      </w:r>
-      <w:r>
-        <w:instrText xml:space="preserve"> HYPERLINK \l "ConstantExpression" </w:instrText>
-      </w:r>
-      <w:r>
-        <w:fldChar w:fldCharType="separate"/>
-      </w:r>
-      <w:r>
-        <w:rPr>
-          <w:rStyle w:val="a6"/>
-          <w:rFonts w:ascii="Lucida Console" w:hAnsi="Lucida Console"/>
-          <w:sz w:val="24"/>
-          <w:szCs w:val="24"/>
-        </w:rPr>
-        <w:t>ConstantExpression</w:t>
-      </w:r>
-      <w:proofErr w:type="spellEnd"/>
-      <w:r>
-        <w:rPr>
-          <w:rStyle w:val="a6"/>
-          <w:rFonts w:ascii="Lucida Console" w:hAnsi="Lucida Console"/>
-          <w:sz w:val="24"/>
-          <w:szCs w:val="24"/>
-        </w:rPr>
-        <w:fldChar w:fldCharType="end"/>
-      </w:r>
-      <w:r>
-        <w:rPr>
-          <w:rFonts w:ascii="Lucida Console" w:hAnsi="Lucida Console"/>
-          <w:sz w:val="24"/>
-          <w:szCs w:val="24"/>
-        </w:rPr>
-        <w:t xml:space="preserve"> {“</w:t>
-      </w:r>
-      <w:r>
-        <w:rPr>
-          <w:rFonts w:ascii="Lucida Console" w:hAnsi="Lucida Console"/>
-          <w:b/>
-          <w:sz w:val="24"/>
-          <w:szCs w:val="24"/>
-        </w:rPr>
-        <w:t>|</w:t>
-      </w:r>
-      <w:r>
-        <w:rPr>
-          <w:rFonts w:ascii="Lucida Console" w:hAnsi="Lucida Console"/>
-          <w:sz w:val="24"/>
-          <w:szCs w:val="24"/>
-        </w:rPr>
-        <w:t xml:space="preserve">” </w:t>
-      </w:r>
-      <w:hyperlink w:anchor="ConstantExpression" w:history="1">
-        <w:proofErr w:type="spellStart"/>
-        <w:r>
-          <w:rPr>
-            <w:rStyle w:val="a6"/>
-            <w:rFonts w:ascii="Lucida Console" w:hAnsi="Lucida Console"/>
-            <w:sz w:val="24"/>
-            <w:szCs w:val="24"/>
-          </w:rPr>
-          <w:t>ConstantExpression</w:t>
-        </w:r>
-        <w:proofErr w:type="spellEnd"/>
-      </w:hyperlink>
-      <w:r>
-        <w:rPr>
-          <w:rFonts w:ascii="Lucida Console" w:hAnsi="Lucida Console"/>
-          <w:sz w:val="24"/>
-          <w:szCs w:val="24"/>
-        </w:rPr>
-        <w:t>}) S() F()</w:t>
+        <w:t xml:space="preserve"> </w:t>
+      </w:r>
+      <w:r>
+        <w:rPr>
+          <w:rFonts w:ascii="Lucida Console" w:hAnsi="Lucida Console"/>
+          <w:sz w:val="24"/>
+          <w:szCs w:val="24"/>
+        </w:rPr>
+        <w:t>]</w:t>
+      </w:r>
+      <w:r>
+        <w:rPr>
+          <w:rFonts w:ascii="Lucida Console" w:hAnsi="Lucida Console"/>
+          <w:sz w:val="24"/>
+          <w:szCs w:val="24"/>
+        </w:rPr>
+        <w:t xml:space="preserve"> S() F()</w:t>
       </w:r>
       <w:bookmarkStart w:id="96" w:name="UnitTypeName"/>
       <w:bookmarkEnd w:id="94"/>
@@ -27701,6 +27835,7 @@
           <w:sz w:val="24"/>
           <w:szCs w:val="24"/>
         </w:rPr>
+        <w:lastRenderedPageBreak/>
         <w:t>GroupEnd</w:t>
       </w:r>
       <w:proofErr w:type="spellEnd"/>
@@ -27790,7 +27925,6 @@
           <w:sz w:val="24"/>
           <w:szCs w:val="24"/>
         </w:rPr>
-        <w:lastRenderedPageBreak/>
         <w:t>NewLine</w:t>
       </w:r>
       <w:proofErr w:type="spellEnd"/>
@@ -49760,7 +49894,7 @@
 </file>
 
 <file path=customXml/itemProps1.xml><?xml version="1.0" encoding="utf-8"?>
-<ds:datastoreItem xmlns:ds="http://schemas.openxmlformats.org/officeDocument/2006/customXml" ds:itemID="{79364BFD-A96E-4831-AC66-276F6A11337E}">
+<ds:datastoreItem xmlns:ds="http://schemas.openxmlformats.org/officeDocument/2006/customXml" ds:itemID="{A1899A98-4844-4929-BFE8-10DFF7A4C285}">
   <ds:schemaRefs>
     <ds:schemaRef ds:uri="http://schemas.openxmlformats.org/officeDocument/2006/bibliography"/>
   </ds:schemaRefs>

</xml_diff>

<commit_message>
Spec updated as well
</commit_message>
<xml_diff>
--- a/Docs/SLang reference.docx
+++ b/Docs/SLang reference.docx
@@ -192,7 +192,7 @@
           <w:sz w:val="24"/>
           <w:szCs w:val="24"/>
         </w:rPr>
-        <w:t>4</w:t>
+        <w:t>5</w:t>
       </w:r>
       <w:r>
         <w:rPr>
@@ -2236,13 +2236,7 @@
               <w:rPr>
                 <w:b/>
               </w:rPr>
-              <w:t>t</w:t>
-            </w:r>
-            <w:r>
-              <w:rPr>
-                <w:b/>
-              </w:rPr>
-              <w:t>ype</w:t>
+              <w:t>unit</w:t>
             </w:r>
             <w:r>
               <w:rPr>
@@ -6022,25 +6016,7 @@
             <w:sz w:val="24"/>
             <w:szCs w:val="24"/>
           </w:rPr>
-          <w:t>Stat</w:t>
-        </w:r>
-        <w:r>
-          <w:rPr>
-            <w:rStyle w:val="a6"/>
-            <w:rFonts w:ascii="Lucida Console" w:hAnsi="Lucida Console"/>
-            <w:sz w:val="24"/>
-            <w:szCs w:val="24"/>
-          </w:rPr>
-          <w:t>e</w:t>
-        </w:r>
-        <w:r>
-          <w:rPr>
-            <w:rStyle w:val="a6"/>
-            <w:rFonts w:ascii="Lucida Console" w:hAnsi="Lucida Console"/>
-            <w:sz w:val="24"/>
-            <w:szCs w:val="24"/>
-          </w:rPr>
-          <w:t>ment</w:t>
+          <w:t>Statement</w:t>
         </w:r>
       </w:hyperlink>
       <w:r>
@@ -14368,25 +14344,7 @@
             <w:sz w:val="24"/>
             <w:szCs w:val="24"/>
           </w:rPr>
-          <w:t>LocalAttrib</w:t>
-        </w:r>
-        <w:r>
-          <w:rPr>
-            <w:rStyle w:val="a6"/>
-            <w:rFonts w:ascii="Lucida Console" w:hAnsi="Lucida Console"/>
-            <w:sz w:val="24"/>
-            <w:szCs w:val="24"/>
-          </w:rPr>
-          <w:t>u</w:t>
-        </w:r>
-        <w:r>
-          <w:rPr>
-            <w:rStyle w:val="a6"/>
-            <w:rFonts w:ascii="Lucida Console" w:hAnsi="Lucida Console"/>
-            <w:sz w:val="24"/>
-            <w:szCs w:val="24"/>
-          </w:rPr>
-          <w:t>te</w:t>
+          <w:t>LocalAttribute</w:t>
         </w:r>
         <w:r>
           <w:rPr>
@@ -18093,25 +18051,7 @@
             <w:sz w:val="24"/>
             <w:szCs w:val="24"/>
           </w:rPr>
-          <w:t>IfExp</w:t>
-        </w:r>
-        <w:r>
-          <w:rPr>
-            <w:rStyle w:val="a6"/>
-            <w:rFonts w:ascii="Lucida Console" w:hAnsi="Lucida Console"/>
-            <w:sz w:val="24"/>
-            <w:szCs w:val="24"/>
-          </w:rPr>
-          <w:t>r</w:t>
-        </w:r>
-        <w:r>
-          <w:rPr>
-            <w:rStyle w:val="a6"/>
-            <w:rFonts w:ascii="Lucida Console" w:hAnsi="Lucida Console"/>
-            <w:sz w:val="24"/>
-            <w:szCs w:val="24"/>
-          </w:rPr>
-          <w:t>ession</w:t>
+          <w:t>IfExpression</w:t>
         </w:r>
         <w:proofErr w:type="spellEnd"/>
       </w:hyperlink>
@@ -18305,25 +18245,7 @@
               <w:sz w:val="24"/>
               <w:szCs w:val="24"/>
             </w:rPr>
-            <w:t>Type</w:t>
-          </w:r>
-          <w:r>
-            <w:rPr>
-              <w:rStyle w:val="a6"/>
-              <w:rFonts w:ascii="Lucida Console" w:hAnsi="Lucida Console"/>
-              <w:sz w:val="24"/>
-              <w:szCs w:val="24"/>
-            </w:rPr>
-            <w:t>O</w:t>
-          </w:r>
-          <w:r>
-            <w:rPr>
-              <w:rStyle w:val="a6"/>
-              <w:rFonts w:ascii="Lucida Console" w:hAnsi="Lucida Console"/>
-              <w:sz w:val="24"/>
-              <w:szCs w:val="24"/>
-            </w:rPr>
-            <w:t>fExpression</w:t>
+            <w:t>TypeOfExpression</w:t>
           </w:r>
         </w:hyperlink>
         <w:r>
@@ -19981,9 +19903,7 @@
         <w:t xml:space="preserve">) </w:t>
       </w:r>
       <w:bookmarkStart w:id="66" w:name="TypeOfExpression"/>
-      <w:bookmarkStart w:id="67" w:name="_GoBack"/>
       <w:bookmarkEnd w:id="66"/>
-      <w:bookmarkEnd w:id="67"/>
       <w:proofErr w:type="spellStart"/>
       <w:r>
         <w:rPr>
@@ -20036,7 +19956,7 @@
           <w:sz w:val="24"/>
           <w:szCs w:val="24"/>
         </w:rPr>
-        <w:t>type</w:t>
+        <w:t>is</w:t>
       </w:r>
       <w:r>
         <w:rPr>
@@ -20147,7 +20067,7 @@
           <w:szCs w:val="24"/>
         </w:rPr>
       </w:pPr>
-      <w:bookmarkStart w:id="68" w:name="Operator"/>
+      <w:bookmarkStart w:id="67" w:name="Operator"/>
       <w:bookmarkEnd w:id="57"/>
       <w:r>
         <w:rPr>
@@ -20201,7 +20121,7 @@
         </w:rPr>
         <w:t>Operator</w:t>
       </w:r>
-      <w:bookmarkEnd w:id="68"/>
+      <w:bookmarkEnd w:id="67"/>
       <w:r>
         <w:rPr>
           <w:rFonts w:ascii="Times New Roman" w:hAnsi="Times New Roman" w:cs="Times New Roman"/>
@@ -20257,7 +20177,7 @@
         </w:rPr>
         <w:t xml:space="preserve"> </w:t>
       </w:r>
-      <w:bookmarkStart w:id="69" w:name="Constant"/>
+      <w:bookmarkStart w:id="68" w:name="Constant"/>
       <w:r>
         <w:rPr>
           <w:rFonts w:ascii="Lucida Console" w:hAnsi="Lucida Console"/>
@@ -20515,8 +20435,8 @@
         </w:rPr>
         <w:t xml:space="preserve"> ) S() F()</w:t>
       </w:r>
-      <w:bookmarkStart w:id="70" w:name="IfExpession"/>
-      <w:bookmarkEnd w:id="69"/>
+      <w:bookmarkStart w:id="69" w:name="IfExpession"/>
+      <w:bookmarkEnd w:id="68"/>
     </w:p>
     <w:p>
       <w:pPr>
@@ -20601,16 +20521,18 @@
         </w:rPr>
         <w:t>ession</w:t>
       </w:r>
+      <w:bookmarkEnd w:id="69"/>
+      <w:proofErr w:type="spellEnd"/>
+      <w:r>
+        <w:rPr>
+          <w:rFonts w:ascii="Times New Roman" w:hAnsi="Times New Roman" w:cs="Times New Roman"/>
+          <w:sz w:val="24"/>
+          <w:szCs w:val="24"/>
+        </w:rPr>
+        <w:t>:</w:t>
+      </w:r>
+      <w:bookmarkStart w:id="70" w:name="_GoBack"/>
       <w:bookmarkEnd w:id="70"/>
-      <w:proofErr w:type="spellEnd"/>
-      <w:r>
-        <w:rPr>
-          <w:rFonts w:ascii="Times New Roman" w:hAnsi="Times New Roman" w:cs="Times New Roman"/>
-          <w:sz w:val="24"/>
-          <w:szCs w:val="24"/>
-        </w:rPr>
-        <w:t>:</w:t>
-      </w:r>
     </w:p>
     <w:p>
       <w:pPr>
@@ -22997,25 +22919,7 @@
             <w:sz w:val="24"/>
             <w:szCs w:val="24"/>
           </w:rPr>
-          <w:t>Express</w:t>
-        </w:r>
-        <w:r>
-          <w:rPr>
-            <w:rStyle w:val="a6"/>
-            <w:rFonts w:ascii="Lucida Console" w:hAnsi="Lucida Console"/>
-            <w:sz w:val="24"/>
-            <w:szCs w:val="24"/>
-          </w:rPr>
-          <w:t>i</w:t>
-        </w:r>
-        <w:r>
-          <w:rPr>
-            <w:rStyle w:val="a6"/>
-            <w:rFonts w:ascii="Lucida Console" w:hAnsi="Lucida Console"/>
-            <w:sz w:val="24"/>
-            <w:szCs w:val="24"/>
-          </w:rPr>
-          <w:t>on</w:t>
+          <w:t>Expression</w:t>
         </w:r>
       </w:hyperlink>
       <w:r>
@@ -49894,7 +49798,7 @@
 </file>
 
 <file path=customXml/itemProps1.xml><?xml version="1.0" encoding="utf-8"?>
-<ds:datastoreItem xmlns:ds="http://schemas.openxmlformats.org/officeDocument/2006/customXml" ds:itemID="{A1899A98-4844-4929-BFE8-10DFF7A4C285}">
+<ds:datastoreItem xmlns:ds="http://schemas.openxmlformats.org/officeDocument/2006/customXml" ds:itemID="{D5BD7E02-BA83-4685-A475-018AA9C4DA2B}">
   <ds:schemaRefs>
     <ds:schemaRef ds:uri="http://schemas.openxmlformats.org/officeDocument/2006/bibliography"/>
   </ds:schemaRefs>

</xml_diff>

<commit_message>
MInor fixes in the dump routine and pretyy printing
</commit_message>
<xml_diff>
--- a/Docs/SLang reference.docx
+++ b/Docs/SLang reference.docx
@@ -12,6 +12,15 @@
           <w:szCs w:val="24"/>
         </w:rPr>
       </w:pPr>
+      <w:r>
+        <w:rPr>
+          <w:rFonts w:ascii="Lucida Console" w:hAnsi="Lucida Console"/>
+          <w:b/>
+          <w:sz w:val="24"/>
+          <w:szCs w:val="24"/>
+        </w:rPr>
+        <w:t xml:space="preserve">  </w:t>
+      </w:r>
       <w:proofErr w:type="gramStart"/>
       <w:r>
         <w:rPr>
@@ -602,6 +611,14 @@
             </w:pPr>
             <w:r>
               <w:t>Statement: start of alternative</w:t>
+            </w:r>
+            <w:r>
+              <w:t xml:space="preserve"> (may be removed if proper parsing done </w:t>
+            </w:r>
+            <w:bookmarkStart w:id="0" w:name="_GoBack"/>
+            <w:bookmarkEnd w:id="0"/>
+            <w:r>
+              <w:t>for ‘:’ after alternative tag )</w:t>
             </w:r>
           </w:p>
         </w:tc>
@@ -1530,11 +1547,11 @@
               <w:t>Expression</w:t>
             </w:r>
             <w:r>
-              <w:t xml:space="preserve">/Statement: Value of some attribute before the routine started. To be used in post-conditions only. For the routine body, it means a call to the previous version of the overridden routine – </w:t>
+              <w:t xml:space="preserve">/Statement: Value of some attribute before the routine started. To be used in post-conditions only. For the routine body, it </w:t>
             </w:r>
             <w:r>
               <w:lastRenderedPageBreak/>
-              <w:t>precursor call</w:t>
+              <w:t>means a call to the previous version of the overridden routine – precursor call</w:t>
             </w:r>
           </w:p>
         </w:tc>
@@ -2470,11 +2487,11 @@
               <w:t xml:space="preserve"> prefix</w:t>
             </w:r>
             <w:r>
-              <w:t xml:space="preserve">: States that attribute can be assigned many times. It is a variable attribute of any type including routine one. If it is routine parameters then routines with side–effects can be called upon </w:t>
+              <w:t xml:space="preserve">: States that attribute can be assigned many times. It is a variable attribute of any type including routine one. If it is </w:t>
             </w:r>
             <w:r>
               <w:lastRenderedPageBreak/>
-              <w:t>this parameter, as well as an assignment into it</w:t>
+              <w:t>routine parameters then routines with side–effects can be called upon this parameter, as well as an assignment into it</w:t>
             </w:r>
           </w:p>
         </w:tc>
@@ -2879,7 +2896,7 @@
           <w:szCs w:val="24"/>
         </w:rPr>
       </w:pPr>
-      <w:bookmarkStart w:id="0" w:name="Compilation"/>
+      <w:bookmarkStart w:id="1" w:name="Compilation"/>
       <w:r>
         <w:rPr>
           <w:rFonts w:ascii="Times New Roman" w:hAnsi="Times New Roman" w:cs="Times New Roman"/>
@@ -2951,7 +2968,7 @@
         </w:rPr>
         <w:t>Compilation</w:t>
       </w:r>
-      <w:bookmarkEnd w:id="0"/>
+      <w:bookmarkEnd w:id="1"/>
       <w:r>
         <w:rPr>
           <w:rFonts w:ascii="Times New Roman" w:hAnsi="Times New Roman" w:cs="Times New Roman"/>
@@ -3118,8 +3135,8 @@
         </w:rPr>
         <w:t xml:space="preserve">) </w:t>
       </w:r>
-      <w:bookmarkStart w:id="1" w:name="Build"/>
-      <w:bookmarkEnd w:id="1"/>
+      <w:bookmarkStart w:id="2" w:name="Build"/>
+      <w:bookmarkEnd w:id="2"/>
       <w:r>
         <w:rPr>
           <w:rFonts w:ascii="Times New Roman" w:hAnsi="Times New Roman" w:cs="Times New Roman"/>
@@ -4416,8 +4433,8 @@
         </w:rPr>
         <w:t xml:space="preserve"> party modules to be linked in</w:t>
       </w:r>
-      <w:bookmarkStart w:id="2" w:name="ImportDsc"/>
-      <w:bookmarkEnd w:id="2"/>
+      <w:bookmarkStart w:id="3" w:name="ImportDsc"/>
+      <w:bookmarkEnd w:id="3"/>
       <w:r>
         <w:rPr>
           <w:rFonts w:ascii="Lucida Console" w:hAnsi="Lucida Console"/>
@@ -4525,12 +4542,12 @@
         </w:rPr>
         <w:t xml:space="preserve">) </w:t>
       </w:r>
-      <w:bookmarkStart w:id="3" w:name="FileName"/>
-      <w:bookmarkStart w:id="4" w:name="OSname"/>
-      <w:bookmarkStart w:id="5" w:name="FSname"/>
-      <w:bookmarkEnd w:id="3"/>
+      <w:bookmarkStart w:id="4" w:name="FileName"/>
+      <w:bookmarkStart w:id="5" w:name="OSname"/>
+      <w:bookmarkStart w:id="6" w:name="FSname"/>
       <w:bookmarkEnd w:id="4"/>
       <w:bookmarkEnd w:id="5"/>
+      <w:bookmarkEnd w:id="6"/>
       <w:proofErr w:type="spellStart"/>
       <w:r>
         <w:rPr>
@@ -4703,7 +4720,7 @@
         </w:rPr>
         <w:t xml:space="preserve">) </w:t>
       </w:r>
-      <w:bookmarkStart w:id="6" w:name="CompilationUnit"/>
+      <w:bookmarkStart w:id="7" w:name="CompilationUnit"/>
       <w:proofErr w:type="spellStart"/>
       <w:r>
         <w:rPr>
@@ -4713,7 +4730,7 @@
         </w:rPr>
         <w:t>CompilationUnit</w:t>
       </w:r>
-      <w:bookmarkEnd w:id="6"/>
+      <w:bookmarkEnd w:id="7"/>
       <w:proofErr w:type="spellEnd"/>
       <w:r>
         <w:rPr>
@@ -4924,8 +4941,8 @@
         </w:rPr>
         <w:t xml:space="preserve">) </w:t>
       </w:r>
-      <w:bookmarkStart w:id="7" w:name="UseDirective"/>
-      <w:bookmarkEnd w:id="7"/>
+      <w:bookmarkStart w:id="8" w:name="UseDirective"/>
+      <w:bookmarkEnd w:id="8"/>
       <w:proofErr w:type="spellStart"/>
       <w:r>
         <w:rPr>
@@ -5230,11 +5247,11 @@
         </w:rPr>
         <w:t xml:space="preserve">) </w:t>
       </w:r>
-      <w:bookmarkStart w:id="8" w:name="UnitUseDirective"/>
-      <w:bookmarkStart w:id="9" w:name="EnclosedUseDirective"/>
-      <w:bookmarkStart w:id="10" w:name="UseClause"/>
-      <w:bookmarkEnd w:id="8"/>
+      <w:bookmarkStart w:id="9" w:name="UnitUseDirective"/>
+      <w:bookmarkStart w:id="10" w:name="EnclosedUseDirective"/>
+      <w:bookmarkStart w:id="11" w:name="UseClause"/>
       <w:bookmarkEnd w:id="9"/>
+      <w:bookmarkEnd w:id="10"/>
       <w:proofErr w:type="spellStart"/>
       <w:r>
         <w:rPr>
@@ -5252,7 +5269,7 @@
         </w:rPr>
         <w:t>Use</w:t>
       </w:r>
-      <w:bookmarkEnd w:id="10"/>
+      <w:bookmarkEnd w:id="11"/>
       <w:r>
         <w:rPr>
           <w:rFonts w:ascii="Times New Roman" w:hAnsi="Times New Roman" w:cs="Times New Roman"/>
@@ -5647,8 +5664,8 @@
         </w:rPr>
         <w:t xml:space="preserve">) </w:t>
       </w:r>
-      <w:bookmarkStart w:id="11" w:name="EnclosedUseEement"/>
-      <w:bookmarkEnd w:id="11"/>
+      <w:bookmarkStart w:id="12" w:name="EnclosedUseEement"/>
+      <w:bookmarkEnd w:id="12"/>
       <w:proofErr w:type="spellStart"/>
       <w:r>
         <w:rPr>
@@ -5843,8 +5860,8 @@
         </w:rPr>
         <w:t xml:space="preserve"> </w:t>
       </w:r>
-      <w:bookmarkStart w:id="12" w:name="AnonymousRoutine"/>
-      <w:bookmarkEnd w:id="12"/>
+      <w:bookmarkStart w:id="13" w:name="AnonymousRoutine"/>
+      <w:bookmarkEnd w:id="13"/>
       <w:proofErr w:type="spellStart"/>
       <w:r>
         <w:rPr>
@@ -5980,8 +5997,8 @@
         </w:rPr>
         <w:t xml:space="preserve"> </w:t>
       </w:r>
-      <w:bookmarkStart w:id="13" w:name="StatementsList"/>
-      <w:bookmarkEnd w:id="13"/>
+      <w:bookmarkStart w:id="14" w:name="StatementsList"/>
+      <w:bookmarkEnd w:id="14"/>
       <w:proofErr w:type="spellStart"/>
       <w:r>
         <w:rPr>
@@ -6094,8 +6111,8 @@
         </w:rPr>
         <w:t xml:space="preserve">) </w:t>
       </w:r>
-      <w:bookmarkStart w:id="14" w:name="StandaloneRoutine"/>
-      <w:bookmarkEnd w:id="14"/>
+      <w:bookmarkStart w:id="15" w:name="StandaloneRoutine"/>
+      <w:bookmarkEnd w:id="15"/>
       <w:proofErr w:type="spellStart"/>
       <w:r>
         <w:rPr>
@@ -6603,7 +6620,7 @@
         </w:rPr>
         <w:t xml:space="preserve">) </w:t>
       </w:r>
-      <w:bookmarkStart w:id="15" w:name="InnerBlock"/>
+      <w:bookmarkStart w:id="16" w:name="InnerBlock"/>
       <w:proofErr w:type="spellStart"/>
       <w:r>
         <w:rPr>
@@ -6613,7 +6630,7 @@
         </w:rPr>
         <w:t>InnerBlock</w:t>
       </w:r>
-      <w:bookmarkEnd w:id="15"/>
+      <w:bookmarkEnd w:id="16"/>
       <w:proofErr w:type="spellEnd"/>
       <w:r>
         <w:rPr>
@@ -7047,8 +7064,8 @@
         </w:rPr>
         <w:t xml:space="preserve">) </w:t>
       </w:r>
-      <w:bookmarkStart w:id="16" w:name="WhenClause"/>
-      <w:bookmarkEnd w:id="16"/>
+      <w:bookmarkStart w:id="17" w:name="WhenClause"/>
+      <w:bookmarkEnd w:id="17"/>
       <w:proofErr w:type="spellStart"/>
       <w:r>
         <w:rPr>
@@ -7268,10 +7285,10 @@
         </w:rPr>
         <w:t xml:space="preserve">) </w:t>
       </w:r>
-      <w:bookmarkStart w:id="17" w:name="Parameters"/>
-      <w:bookmarkStart w:id="18" w:name="UnitRoutineParameters"/>
-      <w:bookmarkEnd w:id="17"/>
+      <w:bookmarkStart w:id="18" w:name="Parameters"/>
+      <w:bookmarkStart w:id="19" w:name="UnitRoutineParameters"/>
       <w:bookmarkEnd w:id="18"/>
+      <w:bookmarkEnd w:id="19"/>
       <w:proofErr w:type="spellStart"/>
       <w:r>
         <w:rPr>
@@ -7448,8 +7465,8 @@
         </w:rPr>
         <w:t xml:space="preserve">) </w:t>
       </w:r>
-      <w:bookmarkStart w:id="19" w:name="StandaloneRoutineParameters"/>
-      <w:bookmarkEnd w:id="19"/>
+      <w:bookmarkStart w:id="20" w:name="StandaloneRoutineParameters"/>
+      <w:bookmarkEnd w:id="20"/>
       <w:proofErr w:type="spellStart"/>
       <w:r>
         <w:rPr>
@@ -7669,7 +7686,7 @@
           <w:szCs w:val="24"/>
         </w:rPr>
       </w:pPr>
-      <w:bookmarkStart w:id="20" w:name="RequireBlock"/>
+      <w:bookmarkStart w:id="21" w:name="RequireBlock"/>
       <w:r>
         <w:rPr>
           <w:rFonts w:ascii="Times New Roman" w:hAnsi="Times New Roman" w:cs="Times New Roman"/>
@@ -7696,9 +7713,9 @@
         </w:rPr>
         <w:t xml:space="preserve">) </w:t>
       </w:r>
-      <w:bookmarkStart w:id="21" w:name="UnitRoutineParameter"/>
-      <w:bookmarkStart w:id="22" w:name="Parameter"/>
-      <w:bookmarkEnd w:id="21"/>
+      <w:bookmarkStart w:id="22" w:name="UnitRoutineParameter"/>
+      <w:bookmarkStart w:id="23" w:name="Parameter"/>
+      <w:bookmarkEnd w:id="22"/>
       <w:proofErr w:type="spellStart"/>
       <w:r>
         <w:rPr>
@@ -7708,7 +7725,7 @@
         </w:rPr>
         <w:t>UnitRoutineParameter</w:t>
       </w:r>
-      <w:bookmarkEnd w:id="22"/>
+      <w:bookmarkEnd w:id="23"/>
       <w:proofErr w:type="spellEnd"/>
       <w:r>
         <w:rPr>
@@ -7816,8 +7833,8 @@
         </w:rPr>
         <w:t xml:space="preserve">) </w:t>
       </w:r>
-      <w:bookmarkStart w:id="23" w:name="StandaloneRoutineParameter"/>
-      <w:bookmarkEnd w:id="23"/>
+      <w:bookmarkStart w:id="24" w:name="StandaloneRoutineParameter"/>
+      <w:bookmarkEnd w:id="24"/>
       <w:proofErr w:type="spellStart"/>
       <w:r>
         <w:rPr>
@@ -8385,8 +8402,8 @@
         </w:rPr>
         <w:t xml:space="preserve">) </w:t>
       </w:r>
-      <w:bookmarkStart w:id="24" w:name="InvariantBlock"/>
-      <w:bookmarkEnd w:id="24"/>
+      <w:bookmarkStart w:id="25" w:name="InvariantBlock"/>
+      <w:bookmarkEnd w:id="25"/>
       <w:proofErr w:type="spellStart"/>
       <w:r>
         <w:rPr>
@@ -8808,8 +8825,8 @@
         </w:rPr>
         <w:t xml:space="preserve">) </w:t>
       </w:r>
-      <w:bookmarkStart w:id="25" w:name="UnitDeclaration"/>
-      <w:bookmarkEnd w:id="25"/>
+      <w:bookmarkStart w:id="26" w:name="UnitDeclaration"/>
+      <w:bookmarkEnd w:id="26"/>
       <w:proofErr w:type="spellStart"/>
       <w:r>
         <w:rPr>
@@ -9625,10 +9642,10 @@
         </w:rPr>
         <w:t xml:space="preserve"> S() F()</w:t>
       </w:r>
-      <w:bookmarkStart w:id="26" w:name="InheritDirective"/>
-      <w:bookmarkEnd w:id="20"/>
+      <w:bookmarkStart w:id="27" w:name="InheritDirective"/>
+      <w:bookmarkEnd w:id="21"/>
     </w:p>
-    <w:bookmarkEnd w:id="26"/>
+    <w:bookmarkEnd w:id="27"/>
     <w:p>
       <w:pPr>
         <w:pStyle w:val="a3"/>
@@ -9973,8 +9990,8 @@
         </w:rPr>
         <w:t xml:space="preserve">) </w:t>
       </w:r>
-      <w:bookmarkStart w:id="27" w:name="MemberName"/>
-      <w:bookmarkEnd w:id="27"/>
+      <w:bookmarkStart w:id="28" w:name="MemberName"/>
+      <w:bookmarkEnd w:id="28"/>
       <w:proofErr w:type="spellStart"/>
       <w:r>
         <w:rPr>
@@ -10261,7 +10278,7 @@
           <w:szCs w:val="24"/>
         </w:rPr>
       </w:pPr>
-      <w:bookmarkStart w:id="28" w:name="FeatureDeclaration"/>
+      <w:bookmarkStart w:id="29" w:name="FeatureDeclaration"/>
       <w:r>
         <w:rPr>
           <w:rFonts w:ascii="Times New Roman" w:hAnsi="Times New Roman" w:cs="Times New Roman"/>
@@ -10505,8 +10522,8 @@
         </w:rPr>
         <w:t xml:space="preserve">) </w:t>
       </w:r>
-      <w:bookmarkStart w:id="29" w:name="MemberSelection"/>
-      <w:bookmarkEnd w:id="29"/>
+      <w:bookmarkStart w:id="30" w:name="MemberSelection"/>
+      <w:bookmarkEnd w:id="30"/>
       <w:proofErr w:type="spellStart"/>
       <w:r>
         <w:rPr>
@@ -10658,8 +10675,8 @@
         </w:rPr>
         <w:t xml:space="preserve">) </w:t>
       </w:r>
-      <w:bookmarkStart w:id="30" w:name="InheritedMemberOverriding"/>
-      <w:bookmarkEnd w:id="30"/>
+      <w:bookmarkStart w:id="31" w:name="InheritedMemberOverriding"/>
+      <w:bookmarkEnd w:id="31"/>
       <w:proofErr w:type="spellStart"/>
       <w:r>
         <w:rPr>
@@ -10878,7 +10895,7 @@
         </w:rPr>
         <w:t xml:space="preserve">) </w:t>
       </w:r>
-      <w:bookmarkStart w:id="31" w:name="InitProcedureInheritance"/>
+      <w:bookmarkStart w:id="32" w:name="InitProcedureInheritance"/>
       <w:proofErr w:type="spellStart"/>
       <w:r>
         <w:rPr>
@@ -10888,7 +10905,7 @@
         </w:rPr>
         <w:t>InitProcedureInheritance</w:t>
       </w:r>
-      <w:bookmarkEnd w:id="31"/>
+      <w:bookmarkEnd w:id="32"/>
       <w:proofErr w:type="spellEnd"/>
       <w:r>
         <w:rPr>
@@ -11012,8 +11029,8 @@
         </w:rPr>
         <w:t xml:space="preserve">]} </w:t>
       </w:r>
-      <w:bookmarkStart w:id="32" w:name="InheritedFeatureOverriding"/>
-      <w:bookmarkEnd w:id="32"/>
+      <w:bookmarkStart w:id="33" w:name="InheritedFeatureOverriding"/>
+      <w:bookmarkEnd w:id="33"/>
       <w:r>
         <w:rPr>
           <w:rFonts w:ascii="Lucida Console" w:hAnsi="Lucida Console"/>
@@ -11063,8 +11080,8 @@
         </w:rPr>
         <w:t xml:space="preserve">) </w:t>
       </w:r>
-      <w:bookmarkStart w:id="33" w:name="MemberVisibility"/>
-      <w:bookmarkEnd w:id="33"/>
+      <w:bookmarkStart w:id="34" w:name="MemberVisibility"/>
+      <w:bookmarkEnd w:id="34"/>
       <w:proofErr w:type="spellStart"/>
       <w:r>
         <w:rPr>
@@ -11242,8 +11259,8 @@
         </w:rPr>
         <w:t xml:space="preserve">) </w:t>
       </w:r>
-      <w:bookmarkStart w:id="34" w:name="MemberDeclaration"/>
-      <w:bookmarkEnd w:id="34"/>
+      <w:bookmarkStart w:id="35" w:name="MemberDeclaration"/>
+      <w:bookmarkEnd w:id="35"/>
       <w:proofErr w:type="spellStart"/>
       <w:r>
         <w:rPr>
@@ -11459,8 +11476,8 @@
         </w:rPr>
         <w:t xml:space="preserve">) </w:t>
       </w:r>
-      <w:bookmarkStart w:id="35" w:name="InitDeclaration"/>
-      <w:bookmarkEnd w:id="35"/>
+      <w:bookmarkStart w:id="36" w:name="InitDeclaration"/>
+      <w:bookmarkEnd w:id="36"/>
       <w:proofErr w:type="spellStart"/>
       <w:r>
         <w:rPr>
@@ -11825,7 +11842,7 @@
           <w:szCs w:val="24"/>
         </w:rPr>
       </w:pPr>
-      <w:bookmarkStart w:id="36" w:name="UnitRoutineDeclaration"/>
+      <w:bookmarkStart w:id="37" w:name="UnitRoutineDeclaration"/>
       <w:r>
         <w:rPr>
           <w:rFonts w:ascii="Times New Roman" w:hAnsi="Times New Roman" w:cs="Times New Roman"/>
@@ -11861,7 +11878,7 @@
         </w:rPr>
         <w:t>UnitRoutineDeclaration</w:t>
       </w:r>
-      <w:bookmarkEnd w:id="36"/>
+      <w:bookmarkEnd w:id="37"/>
       <w:proofErr w:type="spellEnd"/>
       <w:r>
         <w:rPr>
@@ -12387,8 +12404,8 @@
           <w:szCs w:val="24"/>
         </w:rPr>
       </w:pPr>
-      <w:bookmarkStart w:id="37" w:name="ConstObject"/>
-      <w:bookmarkEnd w:id="28"/>
+      <w:bookmarkStart w:id="38" w:name="ConstObject"/>
+      <w:bookmarkEnd w:id="29"/>
       <w:r>
         <w:rPr>
           <w:rFonts w:ascii="Times New Roman" w:hAnsi="Times New Roman" w:cs="Times New Roman"/>
@@ -12415,8 +12432,8 @@
         </w:rPr>
         <w:t xml:space="preserve">) </w:t>
       </w:r>
-      <w:bookmarkStart w:id="38" w:name="RoutineName"/>
-      <w:bookmarkEnd w:id="38"/>
+      <w:bookmarkStart w:id="39" w:name="RoutineName"/>
+      <w:bookmarkEnd w:id="39"/>
       <w:proofErr w:type="spellStart"/>
       <w:r>
         <w:rPr>
@@ -12611,8 +12628,8 @@
         </w:rPr>
         <w:t xml:space="preserve">) </w:t>
       </w:r>
-      <w:bookmarkStart w:id="39" w:name="AliasName"/>
-      <w:bookmarkEnd w:id="39"/>
+      <w:bookmarkStart w:id="40" w:name="AliasName"/>
+      <w:bookmarkEnd w:id="40"/>
       <w:proofErr w:type="spellStart"/>
       <w:r>
         <w:rPr>
@@ -12797,8 +12814,8 @@
         </w:rPr>
         <w:t xml:space="preserve">) </w:t>
       </w:r>
-      <w:bookmarkStart w:id="40" w:name="OperatorName"/>
-      <w:bookmarkEnd w:id="40"/>
+      <w:bookmarkStart w:id="41" w:name="OperatorName"/>
+      <w:bookmarkEnd w:id="41"/>
       <w:proofErr w:type="spellStart"/>
       <w:r>
         <w:rPr>
@@ -12924,8 +12941,8 @@
         </w:rPr>
         <w:t xml:space="preserve">) </w:t>
       </w:r>
-      <w:bookmarkStart w:id="41" w:name="OperatorSign"/>
-      <w:bookmarkEnd w:id="41"/>
+      <w:bookmarkStart w:id="42" w:name="OperatorSign"/>
+      <w:bookmarkEnd w:id="42"/>
       <w:proofErr w:type="spellStart"/>
       <w:proofErr w:type="gramStart"/>
       <w:r>
@@ -13208,7 +13225,7 @@
         </w:rPr>
         <w:t xml:space="preserve">) </w:t>
       </w:r>
-      <w:bookmarkStart w:id="42" w:name="ConstObjectsDeclaration"/>
+      <w:bookmarkStart w:id="43" w:name="ConstObjectsDeclaration"/>
       <w:proofErr w:type="spellStart"/>
       <w:r>
         <w:rPr>
@@ -13218,7 +13235,7 @@
         </w:rPr>
         <w:t>ConstObjectsDeclaration</w:t>
       </w:r>
-      <w:bookmarkEnd w:id="42"/>
+      <w:bookmarkEnd w:id="43"/>
       <w:proofErr w:type="spellEnd"/>
       <w:r>
         <w:rPr>
@@ -13418,7 +13435,7 @@
         </w:rPr>
         <w:t>ConstObject</w:t>
       </w:r>
-      <w:bookmarkEnd w:id="37"/>
+      <w:bookmarkEnd w:id="38"/>
       <w:proofErr w:type="spellEnd"/>
       <w:r>
         <w:rPr>
@@ -14047,7 +14064,7 @@
         </w:rPr>
         <w:t xml:space="preserve">) </w:t>
       </w:r>
-      <w:bookmarkStart w:id="43" w:name="RegularExpression"/>
+      <w:bookmarkStart w:id="44" w:name="RegularExpression"/>
       <w:proofErr w:type="spellStart"/>
       <w:r>
         <w:rPr>
@@ -14057,7 +14074,7 @@
         </w:rPr>
         <w:t>RegularExpression</w:t>
       </w:r>
-      <w:bookmarkEnd w:id="43"/>
+      <w:bookmarkEnd w:id="44"/>
       <w:proofErr w:type="spellEnd"/>
       <w:r>
         <w:rPr>
@@ -14274,7 +14291,7 @@
         </w:rPr>
         <w:t xml:space="preserve">) </w:t>
       </w:r>
-      <w:bookmarkStart w:id="44" w:name="Statement"/>
+      <w:bookmarkStart w:id="45" w:name="Statement"/>
       <w:r>
         <w:rPr>
           <w:rFonts w:ascii="Times New Roman" w:hAnsi="Times New Roman" w:cs="Times New Roman"/>
@@ -14291,7 +14308,7 @@
         </w:rPr>
         <w:t>t</w:t>
       </w:r>
-      <w:bookmarkEnd w:id="44"/>
+      <w:bookmarkEnd w:id="45"/>
       <w:r>
         <w:rPr>
           <w:rFonts w:ascii="Times New Roman" w:hAnsi="Times New Roman" w:cs="Times New Roman"/>
@@ -14660,8 +14677,8 @@
         </w:rPr>
         <w:t xml:space="preserve">) </w:t>
       </w:r>
-      <w:bookmarkStart w:id="45" w:name="Detach"/>
-      <w:bookmarkEnd w:id="45"/>
+      <w:bookmarkStart w:id="46" w:name="Detach"/>
+      <w:bookmarkEnd w:id="46"/>
       <w:r>
         <w:rPr>
           <w:rFonts w:ascii="Times New Roman" w:hAnsi="Times New Roman" w:cs="Times New Roman"/>
@@ -14801,8 +14818,8 @@
         </w:rPr>
         <w:t xml:space="preserve">) </w:t>
       </w:r>
-      <w:bookmarkStart w:id="46" w:name="Raise"/>
-      <w:bookmarkEnd w:id="46"/>
+      <w:bookmarkStart w:id="47" w:name="Raise"/>
+      <w:bookmarkEnd w:id="47"/>
       <w:r>
         <w:rPr>
           <w:rFonts w:ascii="Times New Roman" w:hAnsi="Times New Roman" w:cs="Times New Roman"/>
@@ -14971,8 +14988,8 @@
         </w:rPr>
         <w:t xml:space="preserve">) </w:t>
       </w:r>
-      <w:bookmarkStart w:id="47" w:name="Return"/>
-      <w:bookmarkEnd w:id="47"/>
+      <w:bookmarkStart w:id="48" w:name="Return"/>
+      <w:bookmarkEnd w:id="48"/>
       <w:r>
         <w:rPr>
           <w:rFonts w:ascii="Times New Roman" w:hAnsi="Times New Roman" w:cs="Times New Roman"/>
@@ -15043,8 +15060,8 @@
         </w:rPr>
         <w:t xml:space="preserve">] </w:t>
       </w:r>
-      <w:bookmarkStart w:id="48" w:name="Try"/>
-      <w:bookmarkEnd w:id="48"/>
+      <w:bookmarkStart w:id="49" w:name="Try"/>
+      <w:bookmarkEnd w:id="49"/>
       <w:r>
         <w:rPr>
           <w:rFonts w:ascii="Lucida Console" w:hAnsi="Lucida Console"/>
@@ -15112,8 +15129,8 @@
         </w:rPr>
         <w:t xml:space="preserve">) </w:t>
       </w:r>
-      <w:bookmarkStart w:id="49" w:name="HyperBlock"/>
-      <w:bookmarkEnd w:id="49"/>
+      <w:bookmarkStart w:id="50" w:name="HyperBlock"/>
+      <w:bookmarkEnd w:id="50"/>
       <w:proofErr w:type="spellStart"/>
       <w:r>
         <w:rPr>
@@ -15325,8 +15342,8 @@
         </w:rPr>
         <w:t xml:space="preserve">) </w:t>
       </w:r>
-      <w:bookmarkStart w:id="50" w:name="Assignment"/>
-      <w:bookmarkEnd w:id="50"/>
+      <w:bookmarkStart w:id="51" w:name="Assignment"/>
+      <w:bookmarkEnd w:id="51"/>
       <w:r>
         <w:rPr>
           <w:rFonts w:ascii="Times New Roman" w:hAnsi="Times New Roman" w:cs="Times New Roman"/>
@@ -15475,7 +15492,7 @@
         </w:rPr>
         <w:t xml:space="preserve">) </w:t>
       </w:r>
-      <w:bookmarkStart w:id="51" w:name="Writable"/>
+      <w:bookmarkStart w:id="52" w:name="Writable"/>
       <w:r>
         <w:rPr>
           <w:rFonts w:ascii="Times New Roman" w:hAnsi="Times New Roman" w:cs="Times New Roman"/>
@@ -15484,7 +15501,7 @@
         </w:rPr>
         <w:t>Writable</w:t>
       </w:r>
-      <w:bookmarkEnd w:id="51"/>
+      <w:bookmarkEnd w:id="52"/>
       <w:r>
         <w:rPr>
           <w:rFonts w:ascii="Times New Roman" w:hAnsi="Times New Roman" w:cs="Times New Roman"/>
@@ -15729,7 +15746,7 @@
           <w:szCs w:val="24"/>
         </w:rPr>
       </w:pPr>
-      <w:bookmarkStart w:id="52" w:name="AttributeNamesList"/>
+      <w:bookmarkStart w:id="53" w:name="AttributeNamesList"/>
       <w:r>
         <w:rPr>
           <w:rFonts w:ascii="Times New Roman" w:hAnsi="Times New Roman" w:cs="Times New Roman"/>
@@ -15795,7 +15812,7 @@
         </w:rPr>
         <w:t xml:space="preserve"> </w:t>
       </w:r>
-      <w:bookmarkStart w:id="53" w:name="UnpackTuple"/>
+      <w:bookmarkStart w:id="54" w:name="UnpackTuple"/>
       <w:proofErr w:type="spellStart"/>
       <w:r>
         <w:rPr>
@@ -15805,7 +15822,7 @@
         </w:rPr>
         <w:t>UnpackTuple</w:t>
       </w:r>
-      <w:bookmarkEnd w:id="53"/>
+      <w:bookmarkEnd w:id="54"/>
       <w:proofErr w:type="spellEnd"/>
       <w:r>
         <w:rPr>
@@ -16010,8 +16027,8 @@
         </w:rPr>
         <w:t xml:space="preserve">) </w:t>
       </w:r>
-      <w:bookmarkStart w:id="54" w:name="LocalAttributeDeclaration"/>
-      <w:bookmarkEnd w:id="54"/>
+      <w:bookmarkStart w:id="55" w:name="LocalAttributeDeclaration"/>
+      <w:bookmarkEnd w:id="55"/>
       <w:proofErr w:type="spellStart"/>
       <w:r>
         <w:rPr>
@@ -16355,7 +16372,7 @@
         </w:rPr>
         <w:t>) F()</w:t>
       </w:r>
-      <w:bookmarkEnd w:id="52"/>
+      <w:bookmarkEnd w:id="53"/>
     </w:p>
     <w:p>
       <w:pPr>
@@ -16415,8 +16432,8 @@
         </w:rPr>
         <w:t xml:space="preserve">) </w:t>
       </w:r>
-      <w:bookmarkStart w:id="55" w:name="LocalAttributeNamesList"/>
-      <w:bookmarkEnd w:id="55"/>
+      <w:bookmarkStart w:id="56" w:name="LocalAttributeNamesList"/>
+      <w:bookmarkEnd w:id="56"/>
       <w:proofErr w:type="spellStart"/>
       <w:r>
         <w:rPr>
@@ -16638,8 +16655,8 @@
         </w:rPr>
         <w:t>UnitA</w:t>
       </w:r>
-      <w:bookmarkStart w:id="56" w:name="UnitAttributeDeclaration"/>
-      <w:bookmarkEnd w:id="56"/>
+      <w:bookmarkStart w:id="57" w:name="UnitAttributeDeclaration"/>
+      <w:bookmarkEnd w:id="57"/>
       <w:r>
         <w:rPr>
           <w:rFonts w:ascii="Times New Roman" w:hAnsi="Times New Roman" w:cs="Times New Roman"/>
@@ -17459,7 +17476,7 @@
           <w:szCs w:val="24"/>
         </w:rPr>
       </w:pPr>
-      <w:bookmarkStart w:id="57" w:name="OldExpression"/>
+      <w:bookmarkStart w:id="58" w:name="OldExpression"/>
       <w:r>
         <w:rPr>
           <w:rFonts w:ascii="Times New Roman" w:hAnsi="Times New Roman" w:cs="Times New Roman"/>
@@ -17486,7 +17503,7 @@
         </w:rPr>
         <w:t xml:space="preserve">) </w:t>
       </w:r>
-      <w:bookmarkStart w:id="58" w:name="UnitAttributeNamesList"/>
+      <w:bookmarkStart w:id="59" w:name="UnitAttributeNamesList"/>
       <w:proofErr w:type="spellStart"/>
       <w:r>
         <w:rPr>
@@ -17496,7 +17513,7 @@
         </w:rPr>
         <w:t>UnitAttributeNamesList</w:t>
       </w:r>
-      <w:bookmarkEnd w:id="58"/>
+      <w:bookmarkEnd w:id="59"/>
       <w:proofErr w:type="spellEnd"/>
       <w:r>
         <w:rPr>
@@ -17831,8 +17848,8 @@
         </w:rPr>
         <w:t xml:space="preserve">) </w:t>
       </w:r>
-      <w:bookmarkStart w:id="59" w:name="ConstantExpression"/>
-      <w:bookmarkEnd w:id="59"/>
+      <w:bookmarkStart w:id="60" w:name="ConstantExpression"/>
+      <w:bookmarkEnd w:id="60"/>
       <w:proofErr w:type="spellStart"/>
       <w:r>
         <w:rPr>
@@ -18032,8 +18049,8 @@
         </w:rPr>
         <w:t xml:space="preserve">) </w:t>
       </w:r>
-      <w:bookmarkStart w:id="60" w:name="Expression"/>
-      <w:bookmarkEnd w:id="60"/>
+      <w:bookmarkStart w:id="61" w:name="Expression"/>
+      <w:bookmarkEnd w:id="61"/>
       <w:r>
         <w:rPr>
           <w:rFonts w:ascii="Times New Roman" w:hAnsi="Times New Roman" w:cs="Times New Roman"/>
@@ -18528,7 +18545,7 @@
         <w:t xml:space="preserve">) </w:t>
       </w:r>
       <w:hyperlink w:anchor="TupleExpression" w:history="1">
-        <w:bookmarkStart w:id="61" w:name="RefExpression"/>
+        <w:bookmarkStart w:id="62" w:name="RefExpression"/>
         <w:proofErr w:type="spellStart"/>
         <w:r>
           <w:rPr>
@@ -18538,7 +18555,7 @@
           </w:rPr>
           <w:t>RefExpression</w:t>
         </w:r>
-        <w:bookmarkEnd w:id="61"/>
+        <w:bookmarkEnd w:id="62"/>
         <w:proofErr w:type="spellEnd"/>
         <w:r>
           <w:rPr>
@@ -18652,8 +18669,8 @@
         </w:rPr>
         <w:t xml:space="preserve">) </w:t>
       </w:r>
-      <w:bookmarkStart w:id="62" w:name="LambdaExpression"/>
-      <w:bookmarkEnd w:id="62"/>
+      <w:bookmarkStart w:id="63" w:name="LambdaExpression"/>
+      <w:bookmarkEnd w:id="63"/>
       <w:proofErr w:type="spellStart"/>
       <w:r>
         <w:rPr>
@@ -18775,8 +18792,8 @@
         </w:rPr>
         <w:t xml:space="preserve"> </w:t>
       </w:r>
-      <w:bookmarkStart w:id="63" w:name="InlineLambdaExpression"/>
-      <w:bookmarkEnd w:id="63"/>
+      <w:bookmarkStart w:id="64" w:name="InlineLambdaExpression"/>
+      <w:bookmarkEnd w:id="64"/>
       <w:r>
         <w:rPr>
           <w:rFonts w:ascii="Lucida Console" w:hAnsi="Lucida Console"/>
@@ -19260,8 +19277,8 @@
         </w:rPr>
         <w:t xml:space="preserve">) </w:t>
       </w:r>
-      <w:bookmarkStart w:id="64" w:name="RangeExpression"/>
-      <w:bookmarkEnd w:id="64"/>
+      <w:bookmarkStart w:id="65" w:name="RangeExpression"/>
+      <w:bookmarkEnd w:id="65"/>
       <w:proofErr w:type="spellStart"/>
       <w:r>
         <w:rPr>
@@ -19508,8 +19525,8 @@
           <w:t xml:space="preserve">  </w:t>
         </w:r>
       </w:hyperlink>
-      <w:bookmarkStart w:id="65" w:name="TupleExpression"/>
-      <w:bookmarkEnd w:id="65"/>
+      <w:bookmarkStart w:id="66" w:name="TupleExpression"/>
+      <w:bookmarkEnd w:id="66"/>
       <w:r>
         <w:rPr>
           <w:rFonts w:ascii="Lucida Console" w:hAnsi="Lucida Console"/>
@@ -19902,8 +19919,8 @@
         </w:rPr>
         <w:t xml:space="preserve">) </w:t>
       </w:r>
-      <w:bookmarkStart w:id="66" w:name="TypeOfExpression"/>
-      <w:bookmarkEnd w:id="66"/>
+      <w:bookmarkStart w:id="67" w:name="TypeOfExpression"/>
+      <w:bookmarkEnd w:id="67"/>
       <w:proofErr w:type="spellStart"/>
       <w:r>
         <w:rPr>
@@ -20067,8 +20084,8 @@
           <w:szCs w:val="24"/>
         </w:rPr>
       </w:pPr>
-      <w:bookmarkStart w:id="67" w:name="Operator"/>
-      <w:bookmarkEnd w:id="57"/>
+      <w:bookmarkStart w:id="68" w:name="Operator"/>
+      <w:bookmarkEnd w:id="58"/>
       <w:r>
         <w:rPr>
           <w:rFonts w:ascii="Times New Roman" w:hAnsi="Times New Roman" w:cs="Times New Roman"/>
@@ -20121,7 +20138,7 @@
         </w:rPr>
         <w:t>Operator</w:t>
       </w:r>
-      <w:bookmarkEnd w:id="67"/>
+      <w:bookmarkEnd w:id="68"/>
       <w:r>
         <w:rPr>
           <w:rFonts w:ascii="Times New Roman" w:hAnsi="Times New Roman" w:cs="Times New Roman"/>
@@ -20177,7 +20194,7 @@
         </w:rPr>
         <w:t xml:space="preserve"> </w:t>
       </w:r>
-      <w:bookmarkStart w:id="68" w:name="Constant"/>
+      <w:bookmarkStart w:id="69" w:name="Constant"/>
       <w:r>
         <w:rPr>
           <w:rFonts w:ascii="Lucida Console" w:hAnsi="Lucida Console"/>
@@ -20435,8 +20452,8 @@
         </w:rPr>
         <w:t xml:space="preserve"> ) S() F()</w:t>
       </w:r>
-      <w:bookmarkStart w:id="69" w:name="IfExpession"/>
-      <w:bookmarkEnd w:id="68"/>
+      <w:bookmarkStart w:id="70" w:name="IfExpession"/>
+      <w:bookmarkEnd w:id="69"/>
     </w:p>
     <w:p>
       <w:pPr>
@@ -20521,7 +20538,7 @@
         </w:rPr>
         <w:t>ession</w:t>
       </w:r>
-      <w:bookmarkEnd w:id="69"/>
+      <w:bookmarkEnd w:id="70"/>
       <w:proofErr w:type="spellEnd"/>
       <w:r>
         <w:rPr>
@@ -20531,8 +20548,6 @@
         </w:rPr>
         <w:t>:</w:t>
       </w:r>
-      <w:bookmarkStart w:id="70" w:name="_GoBack"/>
-      <w:bookmarkEnd w:id="70"/>
     </w:p>
     <w:p>
       <w:pPr>
@@ -49798,7 +49813,7 @@
 </file>
 
 <file path=customXml/itemProps1.xml><?xml version="1.0" encoding="utf-8"?>
-<ds:datastoreItem xmlns:ds="http://schemas.openxmlformats.org/officeDocument/2006/customXml" ds:itemID="{D5BD7E02-BA83-4685-A475-018AA9C4DA2B}">
+<ds:datastoreItem xmlns:ds="http://schemas.openxmlformats.org/officeDocument/2006/customXml" ds:itemID="{A9835735-B46E-407A-8438-3335DA4D59EB}">
   <ds:schemaRefs>
     <ds:schemaRef ds:uri="http://schemas.openxmlformats.org/officeDocument/2006/bibliography"/>
   </ds:schemaRefs>

</xml_diff>

<commit_message>
Expression sequence in loop condition suppported
</commit_message>
<xml_diff>
--- a/Docs/SLang reference.docx
+++ b/Docs/SLang reference.docx
@@ -201,8 +201,10 @@
           <w:sz w:val="24"/>
           <w:szCs w:val="24"/>
         </w:rPr>
-        <w:t>5</w:t>
-      </w:r>
+        <w:t>6</w:t>
+      </w:r>
+      <w:bookmarkStart w:id="0" w:name="_GoBack"/>
+      <w:bookmarkEnd w:id="0"/>
       <w:r>
         <w:rPr>
           <w:rFonts w:ascii="Lucida Console" w:hAnsi="Lucida Console"/>
@@ -613,12 +615,7 @@
               <w:t>Statement: start of alternative</w:t>
             </w:r>
             <w:r>
-              <w:t xml:space="preserve"> (may be removed if proper parsing done </w:t>
-            </w:r>
-            <w:bookmarkStart w:id="0" w:name="_GoBack"/>
-            <w:bookmarkEnd w:id="0"/>
-            <w:r>
-              <w:t>for ‘:’ after alternative tag )</w:t>
+              <w:t xml:space="preserve"> (may be removed if proper parsing done for ‘:’ after alternative tag )</w:t>
             </w:r>
           </w:p>
         </w:tc>
@@ -8726,7 +8723,25 @@
             <w:sz w:val="24"/>
             <w:szCs w:val="24"/>
           </w:rPr>
-          <w:t>BooleanExpression</w:t>
+          <w:t>BooleanE</w:t>
+        </w:r>
+        <w:r>
+          <w:rPr>
+            <w:rStyle w:val="a6"/>
+            <w:rFonts w:ascii="Lucida Console" w:hAnsi="Lucida Console"/>
+            <w:sz w:val="24"/>
+            <w:szCs w:val="24"/>
+          </w:rPr>
+          <w:t>x</w:t>
+        </w:r>
+        <w:r>
+          <w:rPr>
+            <w:rStyle w:val="a6"/>
+            <w:rFonts w:ascii="Lucida Console" w:hAnsi="Lucida Console"/>
+            <w:sz w:val="24"/>
+            <w:szCs w:val="24"/>
+          </w:rPr>
+          <w:t>pression</w:t>
         </w:r>
         <w:proofErr w:type="spellEnd"/>
       </w:hyperlink>
@@ -14592,16 +14607,19 @@
         </w:rPr>
         <w:t xml:space="preserve"> | </w:t>
       </w:r>
-      <w:proofErr w:type="spellStart"/>
-      <w:r>
-        <w:rPr>
-          <w:rFonts w:ascii="Lucida Console" w:hAnsi="Lucida Console"/>
-          <w:sz w:val="24"/>
-          <w:szCs w:val="24"/>
-        </w:rPr>
-        <w:t>UnpackTuple</w:t>
-      </w:r>
-      <w:proofErr w:type="spellEnd"/>
+      <w:hyperlink w:anchor="UnpackTuple" w:history="1">
+        <w:proofErr w:type="spellStart"/>
+        <w:r>
+          <w:rPr>
+            <w:rStyle w:val="a6"/>
+            <w:rFonts w:ascii="Lucida Console" w:hAnsi="Lucida Console"/>
+            <w:sz w:val="24"/>
+            <w:szCs w:val="24"/>
+          </w:rPr>
+          <w:t>UnpackTuple</w:t>
+        </w:r>
+        <w:proofErr w:type="spellEnd"/>
+      </w:hyperlink>
       <w:r>
         <w:rPr>
           <w:rFonts w:ascii="Lucida Console" w:hAnsi="Lucida Console"/>
@@ -16692,9 +16710,73 @@
           <w:szCs w:val="24"/>
           <w:lang w:val="ru-RU"/>
         </w:rPr>
-        <w:t>ПЕРЕДЕЛЫВАТЬ !!!!</w:t>
+        <w:t>ПЕРЕДЕЛЫВАТЬ</w:t>
+      </w:r>
+      <w:r>
+        <w:rPr>
+          <w:rFonts w:ascii="Times New Roman" w:hAnsi="Times New Roman" w:cs="Times New Roman"/>
+          <w:b/>
+          <w:color w:val="FF0000"/>
+          <w:sz w:val="32"/>
+          <w:szCs w:val="24"/>
+        </w:rPr>
+        <w:t xml:space="preserve"> !!!!</w:t>
       </w:r>
       <w:proofErr w:type="gramEnd"/>
+      <w:r>
+        <w:rPr>
+          <w:rFonts w:ascii="Times New Roman" w:hAnsi="Times New Roman" w:cs="Times New Roman"/>
+          <w:b/>
+          <w:color w:val="FF0000"/>
+          <w:sz w:val="32"/>
+          <w:szCs w:val="24"/>
+        </w:rPr>
+        <w:t xml:space="preserve"> </w:t>
+      </w:r>
+      <w:r>
+        <w:rPr>
+          <w:rFonts w:ascii="Times New Roman" w:hAnsi="Times New Roman" w:cs="Times New Roman"/>
+          <w:b/>
+          <w:color w:val="FF0000"/>
+          <w:sz w:val="32"/>
+          <w:szCs w:val="24"/>
+          <w:lang w:val="ru-RU"/>
+        </w:rPr>
+        <w:t>ЗАЧЕМ</w:t>
+      </w:r>
+      <w:proofErr w:type="gramStart"/>
+      <w:r>
+        <w:rPr>
+          <w:rFonts w:ascii="Times New Roman" w:hAnsi="Times New Roman" w:cs="Times New Roman"/>
+          <w:b/>
+          <w:color w:val="FF0000"/>
+          <w:sz w:val="32"/>
+          <w:szCs w:val="24"/>
+          <w:lang w:val="ru-RU"/>
+        </w:rPr>
+        <w:t xml:space="preserve"> </w:t>
+      </w:r>
+      <w:r>
+        <w:rPr>
+          <w:rFonts w:ascii="Times New Roman" w:hAnsi="Times New Roman" w:cs="Times New Roman"/>
+          <w:b/>
+          <w:color w:val="FF0000"/>
+          <w:sz w:val="32"/>
+          <w:szCs w:val="24"/>
+        </w:rPr>
+        <w:t>?</w:t>
+      </w:r>
+      <w:proofErr w:type="gramEnd"/>
+      <w:r>
+        <w:rPr>
+          <w:rFonts w:ascii="Times New Roman" w:hAnsi="Times New Roman" w:cs="Times New Roman"/>
+          <w:b/>
+          <w:color w:val="FF0000"/>
+          <w:sz w:val="32"/>
+          <w:szCs w:val="24"/>
+        </w:rPr>
+        <w:t>???</w:t>
+      </w:r>
     </w:p>
     <w:p>
       <w:pPr>
@@ -17011,7 +17093,25 @@
             <w:sz w:val="24"/>
             <w:szCs w:val="24"/>
           </w:rPr>
-          <w:t>ConstantExpression</w:t>
+          <w:t>ConstantExpres</w:t>
+        </w:r>
+        <w:r>
+          <w:rPr>
+            <w:rStyle w:val="a6"/>
+            <w:rFonts w:ascii="Lucida Console" w:hAnsi="Lucida Console"/>
+            <w:sz w:val="24"/>
+            <w:szCs w:val="24"/>
+          </w:rPr>
+          <w:t>s</w:t>
+        </w:r>
+        <w:r>
+          <w:rPr>
+            <w:rStyle w:val="a6"/>
+            <w:rFonts w:ascii="Lucida Console" w:hAnsi="Lucida Console"/>
+            <w:sz w:val="24"/>
+            <w:szCs w:val="24"/>
+          </w:rPr>
+          <w:t>ion</w:t>
         </w:r>
         <w:proofErr w:type="spellEnd"/>
       </w:hyperlink>
@@ -17744,6 +17844,8 @@
         </w:rPr>
         <w:t xml:space="preserve">) </w:t>
       </w:r>
+      <w:bookmarkStart w:id="60" w:name="BooleanExpression"/>
+      <w:bookmarkEnd w:id="60"/>
       <w:proofErr w:type="spellStart"/>
       <w:r>
         <w:rPr>
@@ -17848,8 +17950,8 @@
         </w:rPr>
         <w:t xml:space="preserve">) </w:t>
       </w:r>
-      <w:bookmarkStart w:id="60" w:name="ConstantExpression"/>
-      <w:bookmarkEnd w:id="60"/>
+      <w:bookmarkStart w:id="61" w:name="ConstantExpression"/>
+      <w:bookmarkEnd w:id="61"/>
       <w:proofErr w:type="spellStart"/>
       <w:r>
         <w:rPr>
@@ -18049,8 +18151,8 @@
         </w:rPr>
         <w:t xml:space="preserve">) </w:t>
       </w:r>
-      <w:bookmarkStart w:id="61" w:name="Expression"/>
-      <w:bookmarkEnd w:id="61"/>
+      <w:bookmarkStart w:id="62" w:name="Expression"/>
+      <w:bookmarkEnd w:id="62"/>
       <w:r>
         <w:rPr>
           <w:rFonts w:ascii="Times New Roman" w:hAnsi="Times New Roman" w:cs="Times New Roman"/>
@@ -18545,7 +18647,7 @@
         <w:t xml:space="preserve">) </w:t>
       </w:r>
       <w:hyperlink w:anchor="TupleExpression" w:history="1">
-        <w:bookmarkStart w:id="62" w:name="RefExpression"/>
+        <w:bookmarkStart w:id="63" w:name="RefExpression"/>
         <w:proofErr w:type="spellStart"/>
         <w:r>
           <w:rPr>
@@ -18555,7 +18657,7 @@
           </w:rPr>
           <w:t>RefExpression</w:t>
         </w:r>
-        <w:bookmarkEnd w:id="62"/>
+        <w:bookmarkEnd w:id="63"/>
         <w:proofErr w:type="spellEnd"/>
         <w:r>
           <w:rPr>
@@ -18669,8 +18771,8 @@
         </w:rPr>
         <w:t xml:space="preserve">) </w:t>
       </w:r>
-      <w:bookmarkStart w:id="63" w:name="LambdaExpression"/>
-      <w:bookmarkEnd w:id="63"/>
+      <w:bookmarkStart w:id="64" w:name="LambdaExpression"/>
+      <w:bookmarkEnd w:id="64"/>
       <w:proofErr w:type="spellStart"/>
       <w:r>
         <w:rPr>
@@ -18792,8 +18894,8 @@
         </w:rPr>
         <w:t xml:space="preserve"> </w:t>
       </w:r>
-      <w:bookmarkStart w:id="64" w:name="InlineLambdaExpression"/>
-      <w:bookmarkEnd w:id="64"/>
+      <w:bookmarkStart w:id="65" w:name="InlineLambdaExpression"/>
+      <w:bookmarkEnd w:id="65"/>
       <w:r>
         <w:rPr>
           <w:rFonts w:ascii="Lucida Console" w:hAnsi="Lucida Console"/>
@@ -19277,8 +19379,8 @@
         </w:rPr>
         <w:t xml:space="preserve">) </w:t>
       </w:r>
-      <w:bookmarkStart w:id="65" w:name="RangeExpression"/>
-      <w:bookmarkEnd w:id="65"/>
+      <w:bookmarkStart w:id="66" w:name="RangeExpression"/>
+      <w:bookmarkEnd w:id="66"/>
       <w:proofErr w:type="spellStart"/>
       <w:r>
         <w:rPr>
@@ -19525,8 +19627,8 @@
           <w:t xml:space="preserve">  </w:t>
         </w:r>
       </w:hyperlink>
-      <w:bookmarkStart w:id="66" w:name="TupleExpression"/>
-      <w:bookmarkEnd w:id="66"/>
+      <w:bookmarkStart w:id="67" w:name="TupleExpression"/>
+      <w:bookmarkEnd w:id="67"/>
       <w:r>
         <w:rPr>
           <w:rFonts w:ascii="Lucida Console" w:hAnsi="Lucida Console"/>
@@ -19919,8 +20021,8 @@
         </w:rPr>
         <w:t xml:space="preserve">) </w:t>
       </w:r>
-      <w:bookmarkStart w:id="67" w:name="TypeOfExpression"/>
-      <w:bookmarkEnd w:id="67"/>
+      <w:bookmarkStart w:id="68" w:name="TypeOfExpression"/>
+      <w:bookmarkEnd w:id="68"/>
       <w:proofErr w:type="spellStart"/>
       <w:r>
         <w:rPr>
@@ -20028,25 +20130,70 @@
           <w:sz w:val="24"/>
           <w:szCs w:val="24"/>
         </w:rPr>
-        <w:t xml:space="preserve">) </w:t>
-      </w:r>
-      <w:proofErr w:type="gramStart"/>
-      <w:r>
-        <w:rPr>
-          <w:rFonts w:ascii="Lucida Console" w:hAnsi="Lucida Console"/>
-          <w:sz w:val="24"/>
-          <w:szCs w:val="24"/>
-        </w:rPr>
-        <w:t>S(</w:t>
-      </w:r>
-      <w:proofErr w:type="gramEnd"/>
-      <w:r>
-        <w:rPr>
-          <w:rFonts w:ascii="Lucida Console" w:hAnsi="Lucida Console"/>
-          <w:sz w:val="24"/>
-          <w:szCs w:val="24"/>
-        </w:rPr>
-        <w:t xml:space="preserve">) F() /* No to duck typing as it does not fit assertions well !!! | </w:t>
+        <w:t xml:space="preserve"> | </w:t>
+      </w:r>
+      <w:hyperlink w:anchor="AnonymousUnitType" w:history="1">
+        <w:proofErr w:type="spellStart"/>
+        <w:r>
+          <w:rPr>
+            <w:rStyle w:val="a6"/>
+            <w:rFonts w:ascii="Lucida Console" w:hAnsi="Lucida Console"/>
+            <w:sz w:val="24"/>
+            <w:szCs w:val="24"/>
+          </w:rPr>
+          <w:t>AnonymousUnitType</w:t>
+        </w:r>
+        <w:proofErr w:type="spellEnd"/>
+      </w:hyperlink>
+      <w:r>
+        <w:rPr>
+          <w:rFonts w:ascii="Lucida Console" w:hAnsi="Lucida Console"/>
+          <w:sz w:val="24"/>
+          <w:szCs w:val="24"/>
+        </w:rPr>
+        <w:t xml:space="preserve">) S() F() /* </w:t>
+      </w:r>
+      <w:r>
+        <w:rPr>
+          <w:rFonts w:ascii="Lucida Console" w:hAnsi="Lucida Console"/>
+          <w:sz w:val="24"/>
+          <w:szCs w:val="24"/>
+        </w:rPr>
+        <w:t>D</w:t>
+      </w:r>
+      <w:r>
+        <w:rPr>
+          <w:rFonts w:ascii="Lucida Console" w:hAnsi="Lucida Console"/>
+          <w:sz w:val="24"/>
+          <w:szCs w:val="24"/>
+        </w:rPr>
+        <w:t xml:space="preserve">uck typing </w:t>
+      </w:r>
+      <w:r>
+        <w:rPr>
+          <w:rFonts w:ascii="Lucida Console" w:hAnsi="Lucida Console"/>
+          <w:sz w:val="24"/>
+          <w:szCs w:val="24"/>
+        </w:rPr>
+        <w:t xml:space="preserve">may work only when no preconditions and </w:t>
+      </w:r>
+      <w:proofErr w:type="spellStart"/>
+      <w:r>
+        <w:rPr>
+          <w:rFonts w:ascii="Lucida Console" w:hAnsi="Lucida Console"/>
+          <w:sz w:val="24"/>
+          <w:szCs w:val="24"/>
+        </w:rPr>
+        <w:t>postconditions</w:t>
+      </w:r>
+      <w:proofErr w:type="spellEnd"/>
+      <w:r>
+        <w:rPr>
+          <w:rFonts w:ascii="Lucida Console" w:hAnsi="Lucida Console"/>
+          <w:sz w:val="24"/>
+          <w:szCs w:val="24"/>
+        </w:rPr>
+        <w:t xml:space="preserve"> are for all routines of the </w:t>
       </w:r>
       <w:hyperlink w:anchor="AnonymousUnitType" w:history="1">
         <w:proofErr w:type="spellStart"/>
@@ -20084,7 +20231,7 @@
           <w:szCs w:val="24"/>
         </w:rPr>
       </w:pPr>
-      <w:bookmarkStart w:id="68" w:name="Operator"/>
+      <w:bookmarkStart w:id="69" w:name="Operator"/>
       <w:bookmarkEnd w:id="58"/>
       <w:r>
         <w:rPr>
@@ -20138,7 +20285,7 @@
         </w:rPr>
         <w:t>Operator</w:t>
       </w:r>
-      <w:bookmarkEnd w:id="68"/>
+      <w:bookmarkEnd w:id="69"/>
       <w:r>
         <w:rPr>
           <w:rFonts w:ascii="Times New Roman" w:hAnsi="Times New Roman" w:cs="Times New Roman"/>
@@ -20194,7 +20341,7 @@
         </w:rPr>
         <w:t xml:space="preserve"> </w:t>
       </w:r>
-      <w:bookmarkStart w:id="69" w:name="Constant"/>
+      <w:bookmarkStart w:id="70" w:name="Constant"/>
       <w:r>
         <w:rPr>
           <w:rFonts w:ascii="Lucida Console" w:hAnsi="Lucida Console"/>
@@ -20452,8 +20599,8 @@
         </w:rPr>
         <w:t xml:space="preserve"> ) S() F()</w:t>
       </w:r>
-      <w:bookmarkStart w:id="70" w:name="IfExpession"/>
-      <w:bookmarkEnd w:id="69"/>
+      <w:bookmarkStart w:id="71" w:name="IfExpession"/>
+      <w:bookmarkEnd w:id="70"/>
     </w:p>
     <w:p>
       <w:pPr>
@@ -20538,7 +20685,7 @@
         </w:rPr>
         <w:t>ession</w:t>
       </w:r>
-      <w:bookmarkEnd w:id="70"/>
+      <w:bookmarkEnd w:id="71"/>
       <w:proofErr w:type="spellEnd"/>
       <w:r>
         <w:rPr>
@@ -20926,8 +21073,8 @@
         </w:rPr>
         <w:br/>
       </w:r>
-      <w:bookmarkStart w:id="71" w:name="IfBodyExpression"/>
-      <w:bookmarkEnd w:id="71"/>
+      <w:bookmarkStart w:id="72" w:name="IfBodyExpression"/>
+      <w:bookmarkEnd w:id="72"/>
       <w:r>
         <w:rPr>
           <w:rFonts w:ascii="Lucida Console" w:hAnsi="Lucida Console"/>
@@ -20951,7 +21098,7 @@
           <w:szCs w:val="24"/>
         </w:rPr>
       </w:pPr>
-      <w:bookmarkStart w:id="72" w:name="FeatureCallOrCreation"/>
+      <w:bookmarkStart w:id="73" w:name="FeatureCallOrCreation"/>
       <w:r>
         <w:rPr>
           <w:rFonts w:ascii="Times New Roman" w:hAnsi="Times New Roman" w:cs="Times New Roman"/>
@@ -20996,8 +21143,8 @@
         </w:rPr>
         <w:t xml:space="preserve">) </w:t>
       </w:r>
-      <w:bookmarkStart w:id="73" w:name="ExpressionAlternatives"/>
-      <w:bookmarkEnd w:id="73"/>
+      <w:bookmarkStart w:id="74" w:name="ExpressionAlternatives"/>
+      <w:bookmarkEnd w:id="74"/>
       <w:proofErr w:type="spellStart"/>
       <w:r>
         <w:rPr>
@@ -21180,8 +21327,8 @@
         </w:rPr>
         <w:t xml:space="preserve">) </w:t>
       </w:r>
-      <w:bookmarkStart w:id="74" w:name="WritableCall"/>
-      <w:bookmarkEnd w:id="74"/>
+      <w:bookmarkStart w:id="75" w:name="WritableCall"/>
+      <w:bookmarkEnd w:id="75"/>
       <w:proofErr w:type="spellStart"/>
       <w:r>
         <w:rPr>
@@ -21655,7 +21802,7 @@
         <w:t>}</w:t>
       </w:r>
     </w:p>
-    <w:bookmarkEnd w:id="72"/>
+    <w:bookmarkEnd w:id="73"/>
     <w:p>
       <w:pPr>
         <w:keepLines/>
@@ -21750,8 +21897,8 @@
         </w:rPr>
         <w:t xml:space="preserve">) </w:t>
       </w:r>
-      <w:bookmarkStart w:id="75" w:name="ObjectCreation"/>
-      <w:bookmarkEnd w:id="75"/>
+      <w:bookmarkStart w:id="76" w:name="ObjectCreation"/>
+      <w:bookmarkEnd w:id="76"/>
       <w:proofErr w:type="spellStart"/>
       <w:r>
         <w:rPr>
@@ -21954,8 +22101,8 @@
         </w:rPr>
         <w:t xml:space="preserve">) </w:t>
       </w:r>
-      <w:bookmarkStart w:id="76" w:name="NewExpression"/>
-      <w:bookmarkEnd w:id="76"/>
+      <w:bookmarkStart w:id="77" w:name="NewExpression"/>
+      <w:bookmarkEnd w:id="77"/>
       <w:proofErr w:type="spellStart"/>
       <w:r>
         <w:rPr>
@@ -22098,8 +22245,8 @@
         </w:rPr>
         <w:t xml:space="preserve">) </w:t>
       </w:r>
-      <w:bookmarkStart w:id="77" w:name="CallChain"/>
-      <w:bookmarkEnd w:id="77"/>
+      <w:bookmarkStart w:id="78" w:name="CallChain"/>
+      <w:bookmarkEnd w:id="78"/>
       <w:proofErr w:type="spellStart"/>
       <w:r>
         <w:rPr>
@@ -22309,7 +22456,7 @@
         </w:rPr>
         <w:t xml:space="preserve">) </w:t>
       </w:r>
-      <w:bookmarkStart w:id="78" w:name="Arguments"/>
+      <w:bookmarkStart w:id="79" w:name="Arguments"/>
       <w:r>
         <w:rPr>
           <w:rFonts w:ascii="Times New Roman" w:hAnsi="Times New Roman" w:cs="Times New Roman"/>
@@ -22318,7 +22465,7 @@
         </w:rPr>
         <w:t>Arguments</w:t>
       </w:r>
-      <w:bookmarkEnd w:id="78"/>
+      <w:bookmarkEnd w:id="79"/>
       <w:r>
         <w:rPr>
           <w:rFonts w:ascii="Times New Roman" w:hAnsi="Times New Roman" w:cs="Times New Roman"/>
@@ -22481,8 +22628,8 @@
         </w:rPr>
         <w:t xml:space="preserve">) </w:t>
       </w:r>
-      <w:bookmarkStart w:id="79" w:name="ForcedType"/>
-      <w:bookmarkEnd w:id="79"/>
+      <w:bookmarkStart w:id="80" w:name="ForcedType"/>
+      <w:bookmarkEnd w:id="80"/>
       <w:proofErr w:type="spellStart"/>
       <w:r>
         <w:rPr>
@@ -22604,7 +22751,7 @@
         </w:rPr>
         <w:t xml:space="preserve">) </w:t>
       </w:r>
-      <w:bookmarkStart w:id="80" w:name="ExpressionList"/>
+      <w:bookmarkStart w:id="81" w:name="ExpressionList"/>
       <w:proofErr w:type="spellStart"/>
       <w:r>
         <w:rPr>
@@ -22614,7 +22761,7 @@
         </w:rPr>
         <w:t>ExpressionList</w:t>
       </w:r>
-      <w:bookmarkEnd w:id="80"/>
+      <w:bookmarkEnd w:id="81"/>
       <w:proofErr w:type="spellEnd"/>
       <w:r>
         <w:rPr>
@@ -22885,8 +23032,8 @@
         </w:rPr>
         <w:t xml:space="preserve">) </w:t>
       </w:r>
-      <w:bookmarkStart w:id="81" w:name="Conditional"/>
-      <w:bookmarkEnd w:id="81"/>
+      <w:bookmarkStart w:id="82" w:name="Conditional"/>
+      <w:bookmarkEnd w:id="82"/>
       <w:r>
         <w:rPr>
           <w:rFonts w:ascii="Times New Roman" w:hAnsi="Times New Roman" w:cs="Times New Roman"/>
@@ -22895,7 +23042,7 @@
         </w:rPr>
         <w:t>Conditional:</w:t>
       </w:r>
-      <w:bookmarkStart w:id="82" w:name="If"/>
+      <w:bookmarkStart w:id="83" w:name="If"/>
     </w:p>
     <w:p>
       <w:pPr>
@@ -23251,8 +23398,8 @@
         </w:rPr>
         <w:t xml:space="preserve"> </w:t>
       </w:r>
-      <w:bookmarkStart w:id="83" w:name="IfBody"/>
-      <w:bookmarkEnd w:id="83"/>
+      <w:bookmarkStart w:id="84" w:name="IfBody"/>
+      <w:bookmarkEnd w:id="84"/>
       <w:proofErr w:type="gramStart"/>
       <w:r>
         <w:rPr>
@@ -23330,7 +23477,7 @@
         </w:rPr>
         <w:t xml:space="preserve">) </w:t>
       </w:r>
-      <w:bookmarkStart w:id="84" w:name="Alternatives"/>
+      <w:bookmarkStart w:id="85" w:name="Alternatives"/>
       <w:r>
         <w:rPr>
           <w:rFonts w:ascii="Times New Roman" w:hAnsi="Times New Roman" w:cs="Times New Roman"/>
@@ -23339,7 +23486,7 @@
         </w:rPr>
         <w:t>Alternatives</w:t>
       </w:r>
-      <w:bookmarkEnd w:id="84"/>
+      <w:bookmarkEnd w:id="85"/>
       <w:r>
         <w:rPr>
           <w:rFonts w:ascii="Times New Roman" w:hAnsi="Times New Roman" w:cs="Times New Roman"/>
@@ -23489,8 +23636,8 @@
           <w:szCs w:val="24"/>
         </w:rPr>
       </w:pPr>
-      <w:bookmarkStart w:id="85" w:name="Case"/>
-      <w:bookmarkEnd w:id="82"/>
+      <w:bookmarkStart w:id="86" w:name="Case"/>
+      <w:bookmarkEnd w:id="83"/>
       <w:r>
         <w:rPr>
           <w:rFonts w:ascii="Lucida Console" w:hAnsi="Lucida Console"/>
@@ -23576,8 +23723,8 @@
         </w:rPr>
         <w:t xml:space="preserve">) </w:t>
       </w:r>
-      <w:bookmarkStart w:id="86" w:name="AlternativeTags"/>
-      <w:bookmarkEnd w:id="86"/>
+      <w:bookmarkStart w:id="87" w:name="AlternativeTags"/>
+      <w:bookmarkEnd w:id="87"/>
       <w:proofErr w:type="spellStart"/>
       <w:r>
         <w:rPr>
@@ -23755,8 +23902,8 @@
         </w:rPr>
         <w:t xml:space="preserve">) </w:t>
       </w:r>
-      <w:bookmarkStart w:id="87" w:name="AlternativeTag"/>
-      <w:bookmarkEnd w:id="87"/>
+      <w:bookmarkStart w:id="88" w:name="AlternativeTag"/>
+      <w:bookmarkEnd w:id="88"/>
       <w:proofErr w:type="spellStart"/>
       <w:r>
         <w:rPr>
@@ -23967,8 +24114,8 @@
         </w:rPr>
         <w:t xml:space="preserve">) </w:t>
       </w:r>
-      <w:bookmarkStart w:id="88" w:name="memberDescription"/>
-      <w:bookmarkEnd w:id="88"/>
+      <w:bookmarkStart w:id="89" w:name="memberDescription"/>
+      <w:bookmarkEnd w:id="89"/>
       <w:proofErr w:type="spellStart"/>
       <w:r>
         <w:rPr>
@@ -24166,8 +24313,8 @@
         </w:rPr>
         <w:t>) S() F()</w:t>
       </w:r>
-      <w:bookmarkStart w:id="89" w:name="Loop"/>
-      <w:bookmarkEnd w:id="85"/>
+      <w:bookmarkStart w:id="90" w:name="Loop"/>
+      <w:bookmarkEnd w:id="86"/>
     </w:p>
     <w:p>
       <w:pPr>
@@ -24274,10 +24421,73 @@
             <w:sz w:val="24"/>
             <w:szCs w:val="24"/>
           </w:rPr>
-          <w:t>BooleanExpression</w:t>
+          <w:t>BooleanE</w:t>
+        </w:r>
+        <w:r>
+          <w:rPr>
+            <w:rStyle w:val="a6"/>
+            <w:rFonts w:ascii="Lucida Console" w:hAnsi="Lucida Console"/>
+            <w:sz w:val="24"/>
+            <w:szCs w:val="24"/>
+          </w:rPr>
+          <w:t>x</w:t>
+        </w:r>
+        <w:r>
+          <w:rPr>
+            <w:rStyle w:val="a6"/>
+            <w:rFonts w:ascii="Lucida Console" w:hAnsi="Lucida Console"/>
+            <w:sz w:val="24"/>
+            <w:szCs w:val="24"/>
+          </w:rPr>
+          <w:t>pression</w:t>
         </w:r>
         <w:proofErr w:type="spellEnd"/>
       </w:hyperlink>
+      <w:r>
+        <w:rPr>
+          <w:rFonts w:ascii="Lucida Console" w:hAnsi="Lucida Console"/>
+          <w:sz w:val="24"/>
+          <w:szCs w:val="24"/>
+        </w:rPr>
+        <w:t>{“,”</w:t>
+      </w:r>
+      <w:proofErr w:type="spellStart"/>
+      <w:r>
+        <w:fldChar w:fldCharType="begin"/>
+      </w:r>
+      <w:r>
+        <w:instrText xml:space="preserve"> HYPERLINK \l "BooleanExpression" </w:instrText>
+      </w:r>
+      <w:r>
+        <w:fldChar w:fldCharType="separate"/>
+      </w:r>
+      <w:r>
+        <w:rPr>
+          <w:rStyle w:val="a6"/>
+          <w:rFonts w:ascii="Lucida Console" w:hAnsi="Lucida Console"/>
+          <w:sz w:val="24"/>
+          <w:szCs w:val="24"/>
+        </w:rPr>
+        <w:t>BooleanExpression</w:t>
+      </w:r>
+      <w:proofErr w:type="spellEnd"/>
+      <w:r>
+        <w:rPr>
+          <w:rStyle w:val="a6"/>
+          <w:rFonts w:ascii="Lucida Console" w:hAnsi="Lucida Console"/>
+          <w:sz w:val="24"/>
+          <w:szCs w:val="24"/>
+        </w:rPr>
+        <w:fldChar w:fldCharType="end"/>
+      </w:r>
+      <w:r>
+        <w:rPr>
+          <w:rFonts w:ascii="Lucida Console" w:hAnsi="Lucida Console"/>
+          <w:sz w:val="24"/>
+          <w:szCs w:val="24"/>
+        </w:rPr>
+        <w:t>}</w:t>
+      </w:r>
       <w:r>
         <w:rPr>
           <w:rFonts w:ascii="Lucida Console" w:hAnsi="Lucida Console"/>
@@ -24438,6 +24648,51 @@
           <w:sz w:val="24"/>
           <w:szCs w:val="24"/>
         </w:rPr>
+        <w:t>{“,”</w:t>
+      </w:r>
+      <w:proofErr w:type="spellStart"/>
+      <w:r>
+        <w:fldChar w:fldCharType="begin"/>
+      </w:r>
+      <w:r>
+        <w:instrText xml:space="preserve"> HYPERLINK \l "BooleanExpression" </w:instrText>
+      </w:r>
+      <w:r>
+        <w:fldChar w:fldCharType="separate"/>
+      </w:r>
+      <w:r>
+        <w:rPr>
+          <w:rStyle w:val="a6"/>
+          <w:rFonts w:ascii="Lucida Console" w:hAnsi="Lucida Console"/>
+          <w:sz w:val="24"/>
+          <w:szCs w:val="24"/>
+        </w:rPr>
+        <w:t>BooleanExpression</w:t>
+      </w:r>
+      <w:proofErr w:type="spellEnd"/>
+      <w:r>
+        <w:rPr>
+          <w:rStyle w:val="a6"/>
+          <w:rFonts w:ascii="Lucida Console" w:hAnsi="Lucida Console"/>
+          <w:sz w:val="24"/>
+          <w:szCs w:val="24"/>
+        </w:rPr>
+        <w:fldChar w:fldCharType="end"/>
+      </w:r>
+      <w:r>
+        <w:rPr>
+          <w:rFonts w:ascii="Lucida Console" w:hAnsi="Lucida Console"/>
+          <w:sz w:val="24"/>
+          <w:szCs w:val="24"/>
+        </w:rPr>
+        <w:t>}</w:t>
+      </w:r>
+      <w:r>
+        <w:rPr>
+          <w:rFonts w:ascii="Lucida Console" w:hAnsi="Lucida Console"/>
+          <w:sz w:val="24"/>
+          <w:szCs w:val="24"/>
+        </w:rPr>
         <w:t>) [</w:t>
       </w:r>
       <w:proofErr w:type="spellStart"/>
@@ -24495,7 +24750,7 @@
         </w:rPr>
         <w:t xml:space="preserve"> S() F()</w:t>
       </w:r>
-      <w:bookmarkEnd w:id="89"/>
+      <w:bookmarkEnd w:id="90"/>
     </w:p>
     <w:p>
       <w:pPr>
@@ -24511,7 +24766,7 @@
           <w:szCs w:val="24"/>
         </w:rPr>
       </w:pPr>
-      <w:bookmarkStart w:id="90" w:name="RoutineType"/>
+      <w:bookmarkStart w:id="91" w:name="RoutineType"/>
       <w:r>
         <w:rPr>
           <w:rFonts w:ascii="Times New Roman" w:hAnsi="Times New Roman" w:cs="Times New Roman"/>
@@ -24538,7 +24793,7 @@
         </w:rPr>
         <w:t xml:space="preserve">) </w:t>
       </w:r>
-      <w:bookmarkStart w:id="91" w:name="Type"/>
+      <w:bookmarkStart w:id="92" w:name="Type"/>
       <w:r>
         <w:rPr>
           <w:rFonts w:ascii="Times New Roman" w:hAnsi="Times New Roman" w:cs="Times New Roman"/>
@@ -24547,7 +24802,7 @@
         </w:rPr>
         <w:t>Type</w:t>
       </w:r>
-      <w:bookmarkEnd w:id="91"/>
+      <w:bookmarkEnd w:id="92"/>
       <w:r>
         <w:rPr>
           <w:rFonts w:ascii="Times New Roman" w:hAnsi="Times New Roman" w:cs="Times New Roman"/>
@@ -24654,8 +24909,8 @@
         </w:rPr>
         <w:t xml:space="preserve">) </w:t>
       </w:r>
-      <w:bookmarkStart w:id="92" w:name="AttachedType"/>
-      <w:bookmarkEnd w:id="92"/>
+      <w:bookmarkStart w:id="93" w:name="AttachedType"/>
+      <w:bookmarkEnd w:id="93"/>
       <w:proofErr w:type="spellStart"/>
       <w:r>
         <w:rPr>
@@ -24849,8 +25104,8 @@
         </w:rPr>
         <w:t xml:space="preserve">) </w:t>
       </w:r>
-      <w:bookmarkStart w:id="93" w:name="AnonymousUnitType"/>
-      <w:bookmarkEnd w:id="93"/>
+      <w:bookmarkStart w:id="94" w:name="AnonymousUnitType"/>
+      <w:bookmarkEnd w:id="94"/>
       <w:proofErr w:type="spellStart"/>
       <w:r>
         <w:rPr>
@@ -25020,7 +25275,7 @@
         </w:rPr>
         <w:t>RoutineType</w:t>
       </w:r>
-      <w:bookmarkEnd w:id="90"/>
+      <w:bookmarkEnd w:id="91"/>
       <w:proofErr w:type="spellEnd"/>
       <w:r>
         <w:rPr>
@@ -25092,7 +25347,7 @@
         </w:rPr>
         <w:t xml:space="preserve"> </w:t>
       </w:r>
-      <w:bookmarkStart w:id="94" w:name="Signature"/>
+      <w:bookmarkStart w:id="95" w:name="Signature"/>
       <w:r>
         <w:rPr>
           <w:rFonts w:ascii="Lucida Console" w:hAnsi="Lucida Console"/>
@@ -25364,8 +25619,8 @@
         </w:rPr>
         <w:t xml:space="preserve">) </w:t>
       </w:r>
-      <w:bookmarkStart w:id="95" w:name="RangeType"/>
-      <w:bookmarkEnd w:id="95"/>
+      <w:bookmarkStart w:id="96" w:name="RangeType"/>
+      <w:bookmarkEnd w:id="96"/>
       <w:proofErr w:type="spellStart"/>
       <w:r>
         <w:rPr>
@@ -25708,8 +25963,8 @@
         </w:rPr>
         <w:t xml:space="preserve"> S() F()</w:t>
       </w:r>
-      <w:bookmarkStart w:id="96" w:name="UnitTypeName"/>
-      <w:bookmarkEnd w:id="94"/>
+      <w:bookmarkStart w:id="97" w:name="UnitTypeName"/>
+      <w:bookmarkEnd w:id="95"/>
     </w:p>
     <w:p>
       <w:pPr>
@@ -25725,8 +25980,8 @@
           <w:szCs w:val="24"/>
         </w:rPr>
       </w:pPr>
-      <w:bookmarkStart w:id="97" w:name="AnchorType"/>
-      <w:bookmarkStart w:id="98" w:name="TupleField"/>
+      <w:bookmarkStart w:id="98" w:name="AnchorType"/>
+      <w:bookmarkStart w:id="99" w:name="TupleField"/>
       <w:r>
         <w:rPr>
           <w:rFonts w:ascii="Times New Roman" w:hAnsi="Times New Roman" w:cs="Times New Roman"/>
@@ -25762,7 +26017,7 @@
         </w:rPr>
         <w:t>AnchorType</w:t>
       </w:r>
-      <w:bookmarkEnd w:id="97"/>
+      <w:bookmarkEnd w:id="98"/>
       <w:proofErr w:type="spellEnd"/>
       <w:r>
         <w:rPr>
@@ -26237,7 +26492,7 @@
         </w:rPr>
         <w:t>TupleField</w:t>
       </w:r>
-      <w:bookmarkEnd w:id="98"/>
+      <w:bookmarkEnd w:id="99"/>
       <w:proofErr w:type="spellEnd"/>
       <w:r>
         <w:rPr>
@@ -26663,8 +26918,8 @@
         </w:rPr>
         <w:t xml:space="preserve"> ] S() F()</w:t>
       </w:r>
-      <w:bookmarkStart w:id="99" w:name="UnitType"/>
-      <w:bookmarkEnd w:id="96"/>
+      <w:bookmarkStart w:id="100" w:name="UnitType"/>
+      <w:bookmarkEnd w:id="97"/>
     </w:p>
     <w:p>
       <w:pPr>
@@ -26715,7 +26970,7 @@
         </w:rPr>
         <w:t>UnitType</w:t>
       </w:r>
-      <w:bookmarkEnd w:id="99"/>
+      <w:bookmarkEnd w:id="100"/>
       <w:proofErr w:type="spellEnd"/>
       <w:r>
         <w:rPr>
@@ -26939,8 +27194,8 @@
         </w:rPr>
         <w:t xml:space="preserve">) </w:t>
       </w:r>
-      <w:bookmarkStart w:id="100" w:name="UnitName"/>
-      <w:bookmarkEnd w:id="100"/>
+      <w:bookmarkStart w:id="101" w:name="UnitName"/>
+      <w:bookmarkEnd w:id="101"/>
       <w:proofErr w:type="spellStart"/>
       <w:r>
         <w:rPr>
@@ -27653,18 +27908,19 @@
           <w:szCs w:val="24"/>
         </w:rPr>
       </w:pPr>
-      <w:bookmarkStart w:id="101" w:name="BlockEnd"/>
-      <w:bookmarkStart w:id="102" w:name="GroupStart"/>
-      <w:bookmarkStart w:id="103" w:name="Identifier"/>
-      <w:bookmarkEnd w:id="101"/>
+      <w:bookmarkStart w:id="102" w:name="BlockEnd"/>
+      <w:bookmarkStart w:id="103" w:name="GroupStart"/>
+      <w:bookmarkStart w:id="104" w:name="Identifier"/>
       <w:bookmarkEnd w:id="102"/>
-      <w:proofErr w:type="spellStart"/>
-      <w:r>
-        <w:rPr>
-          <w:rFonts w:ascii="Times New Roman" w:hAnsi="Times New Roman" w:cs="Times New Roman"/>
-          <w:sz w:val="24"/>
-          <w:szCs w:val="24"/>
-        </w:rPr>
+      <w:bookmarkEnd w:id="103"/>
+      <w:proofErr w:type="spellStart"/>
+      <w:r>
+        <w:rPr>
+          <w:rFonts w:ascii="Times New Roman" w:hAnsi="Times New Roman" w:cs="Times New Roman"/>
+          <w:sz w:val="24"/>
+          <w:szCs w:val="24"/>
+        </w:rPr>
+        <w:lastRenderedPageBreak/>
         <w:t>GroupStart</w:t>
       </w:r>
       <w:proofErr w:type="spellEnd"/>
@@ -27745,16 +28001,15 @@
           <w:szCs w:val="24"/>
         </w:rPr>
       </w:pPr>
-      <w:bookmarkStart w:id="104" w:name="GroupEnd"/>
-      <w:bookmarkEnd w:id="104"/>
-      <w:proofErr w:type="spellStart"/>
-      <w:r>
-        <w:rPr>
-          <w:rFonts w:ascii="Times New Roman" w:hAnsi="Times New Roman" w:cs="Times New Roman"/>
-          <w:sz w:val="24"/>
-          <w:szCs w:val="24"/>
-        </w:rPr>
-        <w:lastRenderedPageBreak/>
+      <w:bookmarkStart w:id="105" w:name="GroupEnd"/>
+      <w:bookmarkEnd w:id="105"/>
+      <w:proofErr w:type="spellStart"/>
+      <w:r>
+        <w:rPr>
+          <w:rFonts w:ascii="Times New Roman" w:hAnsi="Times New Roman" w:cs="Times New Roman"/>
+          <w:sz w:val="24"/>
+          <w:szCs w:val="24"/>
+        </w:rPr>
         <w:t>GroupEnd</w:t>
       </w:r>
       <w:proofErr w:type="spellEnd"/>
@@ -27835,8 +28090,8 @@
           <w:szCs w:val="24"/>
         </w:rPr>
       </w:pPr>
-      <w:bookmarkStart w:id="105" w:name="NewLine"/>
-      <w:bookmarkEnd w:id="105"/>
+      <w:bookmarkStart w:id="106" w:name="NewLine"/>
+      <w:bookmarkEnd w:id="106"/>
       <w:proofErr w:type="spellStart"/>
       <w:r>
         <w:rPr>
@@ -27911,7 +28166,7 @@
         </w:rPr>
         <w:t>Identifier</w:t>
       </w:r>
-      <w:bookmarkEnd w:id="103"/>
+      <w:bookmarkEnd w:id="104"/>
       <w:r>
         <w:rPr>
           <w:rFonts w:ascii="Times New Roman" w:hAnsi="Times New Roman" w:cs="Times New Roman"/>
@@ -28074,7 +28329,7 @@
           <w:szCs w:val="24"/>
         </w:rPr>
       </w:pPr>
-      <w:bookmarkStart w:id="106" w:name="StringConstant"/>
+      <w:bookmarkStart w:id="107" w:name="StringConstant"/>
       <w:proofErr w:type="spellStart"/>
       <w:r>
         <w:rPr>
@@ -28084,7 +28339,7 @@
         </w:rPr>
         <w:t>StringConstant</w:t>
       </w:r>
-      <w:bookmarkEnd w:id="106"/>
+      <w:bookmarkEnd w:id="107"/>
       <w:proofErr w:type="spellEnd"/>
       <w:r>
         <w:rPr>
@@ -28186,7 +28441,7 @@
           <w:szCs w:val="24"/>
         </w:rPr>
       </w:pPr>
-      <w:bookmarkStart w:id="107" w:name="CharacterConstant"/>
+      <w:bookmarkStart w:id="108" w:name="CharacterConstant"/>
       <w:proofErr w:type="spellStart"/>
       <w:r>
         <w:rPr>
@@ -28204,7 +28459,7 @@
         </w:rPr>
         <w:t>terConstant</w:t>
       </w:r>
-      <w:bookmarkEnd w:id="107"/>
+      <w:bookmarkEnd w:id="108"/>
       <w:proofErr w:type="spellEnd"/>
       <w:r>
         <w:rPr>
@@ -28290,7 +28545,7 @@
           <w:szCs w:val="24"/>
         </w:rPr>
       </w:pPr>
-      <w:bookmarkStart w:id="108" w:name="IntegerConstant"/>
+      <w:bookmarkStart w:id="109" w:name="IntegerConstant"/>
       <w:proofErr w:type="spellStart"/>
       <w:r>
         <w:rPr>
@@ -28300,7 +28555,7 @@
         </w:rPr>
         <w:t>IntegerConstant</w:t>
       </w:r>
-      <w:bookmarkEnd w:id="108"/>
+      <w:bookmarkEnd w:id="109"/>
       <w:proofErr w:type="spellEnd"/>
       <w:r>
         <w:rPr>
@@ -28679,9 +28934,9 @@
           <w:szCs w:val="24"/>
         </w:rPr>
       </w:pPr>
-      <w:bookmarkStart w:id="109" w:name="BitConstant"/>
-      <w:bookmarkStart w:id="110" w:name="RealConstant"/>
-      <w:bookmarkEnd w:id="109"/>
+      <w:bookmarkStart w:id="110" w:name="BitConstant"/>
+      <w:bookmarkStart w:id="111" w:name="RealConstant"/>
+      <w:bookmarkEnd w:id="110"/>
       <w:proofErr w:type="spellStart"/>
       <w:r>
         <w:rPr>
@@ -28846,7 +29101,7 @@
         </w:rPr>
         <w:t>RealConstant</w:t>
       </w:r>
-      <w:bookmarkEnd w:id="110"/>
+      <w:bookmarkEnd w:id="111"/>
       <w:proofErr w:type="spellEnd"/>
       <w:r>
         <w:rPr>
@@ -29169,7 +29424,7 @@
         </w:rPr>
         <w:t>}</w:t>
       </w:r>
-      <w:bookmarkStart w:id="111" w:name="Character"/>
+      <w:bookmarkStart w:id="112" w:name="Character"/>
     </w:p>
     <w:p>
       <w:pPr>
@@ -29193,7 +29448,7 @@
         </w:rPr>
         <w:t>Character</w:t>
       </w:r>
-      <w:bookmarkEnd w:id="111"/>
+      <w:bookmarkEnd w:id="112"/>
       <w:r>
         <w:rPr>
           <w:rFonts w:ascii="Times New Roman" w:hAnsi="Times New Roman" w:cs="Times New Roman"/>
@@ -29299,7 +29554,7 @@
         </w:rPr>
         <w:t xml:space="preserve"> </w:t>
       </w:r>
-      <w:bookmarkStart w:id="112" w:name="Letter"/>
+      <w:bookmarkStart w:id="113" w:name="Letter"/>
       <w:r>
         <w:rPr>
           <w:rFonts w:ascii="Lucida Console" w:hAnsi="Lucida Console"/>
@@ -29360,7 +29615,7 @@
         </w:rPr>
         <w:t>Letter</w:t>
       </w:r>
-      <w:bookmarkEnd w:id="112"/>
+      <w:bookmarkEnd w:id="113"/>
       <w:r>
         <w:rPr>
           <w:rFonts w:ascii="Times New Roman" w:hAnsi="Times New Roman" w:cs="Times New Roman"/>
@@ -29576,102 +29831,7 @@
         </w:rPr>
         <w:t>’</w:t>
       </w:r>
-      <w:bookmarkStart w:id="113" w:name="UpperCaseLetter"/>
-      <w:bookmarkEnd w:id="113"/>
-    </w:p>
-    <w:p>
-      <w:pPr>
-        <w:pStyle w:val="a3"/>
-        <w:keepLines/>
-        <w:numPr>
-          <w:ilvl w:val="0"/>
-          <w:numId w:val="9"/>
-        </w:numPr>
-        <w:rPr>
-          <w:rFonts w:ascii="Lucida Console" w:hAnsi="Lucida Console"/>
-          <w:sz w:val="24"/>
-          <w:szCs w:val="24"/>
-        </w:rPr>
-      </w:pPr>
-      <w:proofErr w:type="spellStart"/>
-      <w:r>
-        <w:rPr>
-          <w:rFonts w:ascii="Times New Roman" w:hAnsi="Times New Roman" w:cs="Times New Roman"/>
-          <w:sz w:val="24"/>
-          <w:szCs w:val="24"/>
-        </w:rPr>
-        <w:t>UpperCaseLetter</w:t>
-      </w:r>
-      <w:proofErr w:type="spellEnd"/>
-      <w:r>
-        <w:rPr>
-          <w:rFonts w:ascii="Times New Roman" w:hAnsi="Times New Roman" w:cs="Times New Roman"/>
-          <w:sz w:val="24"/>
-          <w:szCs w:val="24"/>
-        </w:rPr>
-        <w:t>:</w:t>
-      </w:r>
-      <w:r>
-        <w:rPr>
-          <w:rFonts w:ascii="Lucida Console" w:hAnsi="Lucida Console"/>
-          <w:sz w:val="24"/>
-          <w:szCs w:val="24"/>
-        </w:rPr>
-        <w:t xml:space="preserve"> ‘</w:t>
-      </w:r>
-      <w:r>
-        <w:rPr>
-          <w:rFonts w:ascii="Lucida Console" w:hAnsi="Lucida Console"/>
-          <w:b/>
-          <w:sz w:val="24"/>
-          <w:szCs w:val="24"/>
-        </w:rPr>
-        <w:t>A</w:t>
-      </w:r>
-      <w:r>
-        <w:rPr>
-          <w:rFonts w:ascii="Lucida Console" w:hAnsi="Lucida Console"/>
-          <w:sz w:val="24"/>
-          <w:szCs w:val="24"/>
-        </w:rPr>
-        <w:t xml:space="preserve">’ </w:t>
-      </w:r>
-      <w:proofErr w:type="gramStart"/>
-      <w:r>
-        <w:rPr>
-          <w:rFonts w:ascii="Lucida Console" w:hAnsi="Lucida Console"/>
-          <w:sz w:val="24"/>
-          <w:szCs w:val="24"/>
-        </w:rPr>
-        <w:t>| ..</w:t>
-      </w:r>
-      <w:proofErr w:type="gramEnd"/>
-      <w:r>
-        <w:rPr>
-          <w:rFonts w:ascii="Lucida Console" w:hAnsi="Lucida Console"/>
-          <w:sz w:val="24"/>
-          <w:szCs w:val="24"/>
-        </w:rPr>
-        <w:t xml:space="preserve"> ’</w:t>
-      </w:r>
-      <w:r>
-        <w:rPr>
-          <w:rFonts w:ascii="Lucida Console" w:hAnsi="Lucida Console"/>
-          <w:b/>
-          <w:sz w:val="24"/>
-          <w:szCs w:val="24"/>
-        </w:rPr>
-        <w:t>Z</w:t>
-      </w:r>
-      <w:r>
-        <w:rPr>
-          <w:rFonts w:ascii="Lucida Console" w:hAnsi="Lucida Console"/>
-          <w:sz w:val="24"/>
-          <w:szCs w:val="24"/>
-        </w:rPr>
-        <w:t>’</w:t>
-      </w:r>
-      <w:bookmarkStart w:id="114" w:name="LowerCaseLetter"/>
+      <w:bookmarkStart w:id="114" w:name="UpperCaseLetter"/>
       <w:bookmarkEnd w:id="114"/>
     </w:p>
     <w:p>
@@ -29695,7 +29855,7 @@
           <w:sz w:val="24"/>
           <w:szCs w:val="24"/>
         </w:rPr>
-        <w:t>LowerCaseLetter</w:t>
+        <w:t>UpperCaseLetter</w:t>
       </w:r>
       <w:proofErr w:type="spellEnd"/>
       <w:r>
@@ -29712,6 +29872,41 @@
           <w:sz w:val="24"/>
           <w:szCs w:val="24"/>
         </w:rPr>
+        <w:t xml:space="preserve"> ‘</w:t>
+      </w:r>
+      <w:r>
+        <w:rPr>
+          <w:rFonts w:ascii="Lucida Console" w:hAnsi="Lucida Console"/>
+          <w:b/>
+          <w:sz w:val="24"/>
+          <w:szCs w:val="24"/>
+        </w:rPr>
+        <w:t>A</w:t>
+      </w:r>
+      <w:r>
+        <w:rPr>
+          <w:rFonts w:ascii="Lucida Console" w:hAnsi="Lucida Console"/>
+          <w:sz w:val="24"/>
+          <w:szCs w:val="24"/>
+        </w:rPr>
+        <w:t xml:space="preserve">’ </w:t>
+      </w:r>
+      <w:proofErr w:type="gramStart"/>
+      <w:r>
+        <w:rPr>
+          <w:rFonts w:ascii="Lucida Console" w:hAnsi="Lucida Console"/>
+          <w:sz w:val="24"/>
+          <w:szCs w:val="24"/>
+        </w:rPr>
+        <w:t>| ..</w:t>
+      </w:r>
+      <w:proofErr w:type="gramEnd"/>
+      <w:r>
+        <w:rPr>
+          <w:rFonts w:ascii="Lucida Console" w:hAnsi="Lucida Console"/>
+          <w:sz w:val="24"/>
+          <w:szCs w:val="24"/>
+        </w:rPr>
         <w:t xml:space="preserve"> ’</w:t>
       </w:r>
       <w:r>
@@ -29721,26 +29916,8 @@
           <w:sz w:val="24"/>
           <w:szCs w:val="24"/>
         </w:rPr>
-        <w:t>a</w:t>
-      </w:r>
-      <w:r>
-        <w:rPr>
-          <w:rFonts w:ascii="Lucida Console" w:hAnsi="Lucida Console"/>
-          <w:sz w:val="24"/>
-          <w:szCs w:val="24"/>
-        </w:rPr>
-        <w:t xml:space="preserve">’ </w:t>
-      </w:r>
-      <w:proofErr w:type="gramStart"/>
-      <w:r>
-        <w:rPr>
-          <w:rFonts w:ascii="Lucida Console" w:hAnsi="Lucida Console"/>
-          <w:sz w:val="24"/>
-          <w:szCs w:val="24"/>
-        </w:rPr>
-        <w:t>| ..</w:t>
-      </w:r>
-      <w:proofErr w:type="gramEnd"/>
+        <w:t>Z</w:t>
+      </w:r>
       <w:r>
         <w:rPr>
           <w:rFonts w:ascii="Lucida Console" w:hAnsi="Lucida Console"/>
@@ -29749,24 +29926,8 @@
         </w:rPr>
         <w:t>’</w:t>
       </w:r>
-      <w:r>
-        <w:rPr>
-          <w:rFonts w:ascii="Lucida Console" w:hAnsi="Lucida Console"/>
-          <w:b/>
-          <w:sz w:val="24"/>
-          <w:szCs w:val="24"/>
-        </w:rPr>
-        <w:t>z</w:t>
-      </w:r>
-      <w:r>
-        <w:rPr>
-          <w:rFonts w:ascii="Lucida Console" w:hAnsi="Lucida Console"/>
-          <w:sz w:val="24"/>
-          <w:szCs w:val="24"/>
-        </w:rPr>
-        <w:t>’</w:t>
-      </w:r>
-      <w:bookmarkStart w:id="115" w:name="Digit"/>
+      <w:bookmarkStart w:id="115" w:name="LowerCaseLetter"/>
+      <w:bookmarkEnd w:id="115"/>
     </w:p>
     <w:p>
       <w:pPr>
@@ -29782,15 +29943,16 @@
           <w:szCs w:val="24"/>
         </w:rPr>
       </w:pPr>
-      <w:r>
-        <w:rPr>
-          <w:rFonts w:ascii="Times New Roman" w:hAnsi="Times New Roman" w:cs="Times New Roman"/>
-          <w:sz w:val="24"/>
-          <w:szCs w:val="24"/>
-        </w:rPr>
-        <w:t>Digit</w:t>
-      </w:r>
-      <w:bookmarkEnd w:id="115"/>
+      <w:proofErr w:type="spellStart"/>
+      <w:r>
+        <w:rPr>
+          <w:rFonts w:ascii="Times New Roman" w:hAnsi="Times New Roman" w:cs="Times New Roman"/>
+          <w:sz w:val="24"/>
+          <w:szCs w:val="24"/>
+        </w:rPr>
+        <w:t>LowerCaseLetter</w:t>
+      </w:r>
+      <w:proofErr w:type="spellEnd"/>
       <w:r>
         <w:rPr>
           <w:rFonts w:ascii="Times New Roman" w:hAnsi="Times New Roman" w:cs="Times New Roman"/>
@@ -29814,8 +29976,26 @@
           <w:sz w:val="24"/>
           <w:szCs w:val="24"/>
         </w:rPr>
-        <w:t>0</w:t>
-      </w:r>
+        <w:t>a</w:t>
+      </w:r>
+      <w:r>
+        <w:rPr>
+          <w:rFonts w:ascii="Lucida Console" w:hAnsi="Lucida Console"/>
+          <w:sz w:val="24"/>
+          <w:szCs w:val="24"/>
+        </w:rPr>
+        <w:t xml:space="preserve">’ </w:t>
+      </w:r>
+      <w:proofErr w:type="gramStart"/>
+      <w:r>
+        <w:rPr>
+          <w:rFonts w:ascii="Lucida Console" w:hAnsi="Lucida Console"/>
+          <w:sz w:val="24"/>
+          <w:szCs w:val="24"/>
+        </w:rPr>
+        <w:t>| ..</w:t>
+      </w:r>
+      <w:proofErr w:type="gramEnd"/>
       <w:r>
         <w:rPr>
           <w:rFonts w:ascii="Lucida Console" w:hAnsi="Lucida Console"/>
@@ -29827,37 +30007,12 @@
       <w:r>
         <w:rPr>
           <w:rFonts w:ascii="Lucida Console" w:hAnsi="Lucida Console"/>
-          <w:sz w:val="24"/>
-          <w:szCs w:val="24"/>
-        </w:rPr>
-        <w:t xml:space="preserve"> </w:t>
-      </w:r>
-      <w:proofErr w:type="gramStart"/>
-      <w:r>
-        <w:rPr>
-          <w:rFonts w:ascii="Lucida Console" w:hAnsi="Lucida Console"/>
-          <w:sz w:val="24"/>
-          <w:szCs w:val="24"/>
-        </w:rPr>
-        <w:t>|</w:t>
-      </w:r>
-      <w:r>
-        <w:rPr>
-          <w:rFonts w:ascii="Lucida Console" w:hAnsi="Lucida Console"/>
-          <w:sz w:val="24"/>
-          <w:szCs w:val="24"/>
-        </w:rPr>
-        <w:t xml:space="preserve"> </w:t>
-      </w:r>
-      <w:r>
-        <w:rPr>
-          <w:rFonts w:ascii="Lucida Console" w:hAnsi="Lucida Console"/>
-          <w:sz w:val="24"/>
-          <w:szCs w:val="24"/>
-        </w:rPr>
-        <w:t>..</w:t>
-      </w:r>
-      <w:proofErr w:type="gramEnd"/>
+          <w:b/>
+          <w:sz w:val="24"/>
+          <w:szCs w:val="24"/>
+        </w:rPr>
+        <w:t>z</w:t>
+      </w:r>
       <w:r>
         <w:rPr>
           <w:rFonts w:ascii="Lucida Console" w:hAnsi="Lucida Console"/>
@@ -29866,100 +30021,7 @@
         </w:rPr>
         <w:t>’</w:t>
       </w:r>
-      <w:r>
-        <w:rPr>
-          <w:rFonts w:ascii="Lucida Console" w:hAnsi="Lucida Console"/>
-          <w:b/>
-          <w:sz w:val="24"/>
-          <w:szCs w:val="24"/>
-        </w:rPr>
-        <w:t>9</w:t>
-      </w:r>
-      <w:r>
-        <w:rPr>
-          <w:rFonts w:ascii="Lucida Console" w:hAnsi="Lucida Console"/>
-          <w:sz w:val="24"/>
-          <w:szCs w:val="24"/>
-        </w:rPr>
-        <w:t>’</w:t>
-      </w:r>
-      <w:r>
-        <w:rPr>
-          <w:rFonts w:ascii="Lucida Console" w:hAnsi="Lucida Console"/>
-          <w:sz w:val="24"/>
-          <w:szCs w:val="24"/>
-        </w:rPr>
-        <w:t xml:space="preserve"> </w:t>
-      </w:r>
-      <w:r>
-        <w:rPr>
-          <w:rFonts w:ascii="Lucida Console" w:hAnsi="Lucida Console"/>
-          <w:sz w:val="24"/>
-          <w:szCs w:val="24"/>
-        </w:rPr>
-        <w:t>|</w:t>
-      </w:r>
-      <w:r>
-        <w:rPr>
-          <w:rFonts w:ascii="Lucida Console" w:hAnsi="Lucida Console"/>
-          <w:sz w:val="24"/>
-          <w:szCs w:val="24"/>
-        </w:rPr>
-        <w:t xml:space="preserve"> </w:t>
-      </w:r>
-      <w:r>
-        <w:rPr>
-          <w:rFonts w:ascii="Lucida Console" w:hAnsi="Lucida Console"/>
-          <w:sz w:val="24"/>
-          <w:szCs w:val="24"/>
-        </w:rPr>
-        <w:t>’</w:t>
-      </w:r>
-      <w:r>
-        <w:rPr>
-          <w:rFonts w:ascii="Lucida Console" w:hAnsi="Lucida Console"/>
-          <w:b/>
-          <w:sz w:val="24"/>
-          <w:szCs w:val="24"/>
-        </w:rPr>
-        <w:t>A</w:t>
-      </w:r>
-      <w:r>
-        <w:rPr>
-          <w:rFonts w:ascii="Lucida Console" w:hAnsi="Lucida Console"/>
-          <w:sz w:val="24"/>
-          <w:szCs w:val="24"/>
-        </w:rPr>
-        <w:t>’</w:t>
-      </w:r>
-      <w:proofErr w:type="gramStart"/>
-      <w:r>
-        <w:rPr>
-          <w:rFonts w:ascii="Lucida Console" w:hAnsi="Lucida Console"/>
-          <w:sz w:val="24"/>
-          <w:szCs w:val="24"/>
-        </w:rPr>
-        <w:t>..’</w:t>
-      </w:r>
-      <w:proofErr w:type="gramEnd"/>
-      <w:r>
-        <w:rPr>
-          <w:rFonts w:ascii="Lucida Console" w:hAnsi="Lucida Console"/>
-          <w:b/>
-          <w:sz w:val="24"/>
-          <w:szCs w:val="24"/>
-        </w:rPr>
-        <w:t>F</w:t>
-      </w:r>
-      <w:r>
-        <w:rPr>
-          <w:rFonts w:ascii="Lucida Console" w:hAnsi="Lucida Console"/>
-          <w:sz w:val="24"/>
-          <w:szCs w:val="24"/>
-        </w:rPr>
-        <w:t>’</w:t>
-      </w:r>
-      <w:bookmarkStart w:id="116" w:name="Symbol"/>
+      <w:bookmarkStart w:id="116" w:name="Digit"/>
     </w:p>
     <w:p>
       <w:pPr>
@@ -29981,9 +30043,202 @@
           <w:sz w:val="24"/>
           <w:szCs w:val="24"/>
         </w:rPr>
+        <w:t>Digit</w:t>
+      </w:r>
+      <w:bookmarkEnd w:id="116"/>
+      <w:r>
+        <w:rPr>
+          <w:rFonts w:ascii="Times New Roman" w:hAnsi="Times New Roman" w:cs="Times New Roman"/>
+          <w:sz w:val="24"/>
+          <w:szCs w:val="24"/>
+        </w:rPr>
+        <w:t>:</w:t>
+      </w:r>
+      <w:r>
+        <w:rPr>
+          <w:rFonts w:ascii="Lucida Console" w:hAnsi="Lucida Console"/>
+          <w:sz w:val="24"/>
+          <w:szCs w:val="24"/>
+        </w:rPr>
+        <w:t xml:space="preserve"> ’</w:t>
+      </w:r>
+      <w:r>
+        <w:rPr>
+          <w:rFonts w:ascii="Lucida Console" w:hAnsi="Lucida Console"/>
+          <w:b/>
+          <w:sz w:val="24"/>
+          <w:szCs w:val="24"/>
+        </w:rPr>
+        <w:t>0</w:t>
+      </w:r>
+      <w:r>
+        <w:rPr>
+          <w:rFonts w:ascii="Lucida Console" w:hAnsi="Lucida Console"/>
+          <w:sz w:val="24"/>
+          <w:szCs w:val="24"/>
+        </w:rPr>
+        <w:t>’</w:t>
+      </w:r>
+      <w:r>
+        <w:rPr>
+          <w:rFonts w:ascii="Lucida Console" w:hAnsi="Lucida Console"/>
+          <w:sz w:val="24"/>
+          <w:szCs w:val="24"/>
+        </w:rPr>
+        <w:t xml:space="preserve"> </w:t>
+      </w:r>
+      <w:proofErr w:type="gramStart"/>
+      <w:r>
+        <w:rPr>
+          <w:rFonts w:ascii="Lucida Console" w:hAnsi="Lucida Console"/>
+          <w:sz w:val="24"/>
+          <w:szCs w:val="24"/>
+        </w:rPr>
+        <w:t>|</w:t>
+      </w:r>
+      <w:r>
+        <w:rPr>
+          <w:rFonts w:ascii="Lucida Console" w:hAnsi="Lucida Console"/>
+          <w:sz w:val="24"/>
+          <w:szCs w:val="24"/>
+        </w:rPr>
+        <w:t xml:space="preserve"> </w:t>
+      </w:r>
+      <w:r>
+        <w:rPr>
+          <w:rFonts w:ascii="Lucida Console" w:hAnsi="Lucida Console"/>
+          <w:sz w:val="24"/>
+          <w:szCs w:val="24"/>
+        </w:rPr>
+        <w:t>..</w:t>
+      </w:r>
+      <w:proofErr w:type="gramEnd"/>
+      <w:r>
+        <w:rPr>
+          <w:rFonts w:ascii="Lucida Console" w:hAnsi="Lucida Console"/>
+          <w:sz w:val="24"/>
+          <w:szCs w:val="24"/>
+        </w:rPr>
+        <w:t>’</w:t>
+      </w:r>
+      <w:r>
+        <w:rPr>
+          <w:rFonts w:ascii="Lucida Console" w:hAnsi="Lucida Console"/>
+          <w:b/>
+          <w:sz w:val="24"/>
+          <w:szCs w:val="24"/>
+        </w:rPr>
+        <w:t>9</w:t>
+      </w:r>
+      <w:r>
+        <w:rPr>
+          <w:rFonts w:ascii="Lucida Console" w:hAnsi="Lucida Console"/>
+          <w:sz w:val="24"/>
+          <w:szCs w:val="24"/>
+        </w:rPr>
+        <w:t>’</w:t>
+      </w:r>
+      <w:r>
+        <w:rPr>
+          <w:rFonts w:ascii="Lucida Console" w:hAnsi="Lucida Console"/>
+          <w:sz w:val="24"/>
+          <w:szCs w:val="24"/>
+        </w:rPr>
+        <w:t xml:space="preserve"> </w:t>
+      </w:r>
+      <w:r>
+        <w:rPr>
+          <w:rFonts w:ascii="Lucida Console" w:hAnsi="Lucida Console"/>
+          <w:sz w:val="24"/>
+          <w:szCs w:val="24"/>
+        </w:rPr>
+        <w:t>|</w:t>
+      </w:r>
+      <w:r>
+        <w:rPr>
+          <w:rFonts w:ascii="Lucida Console" w:hAnsi="Lucida Console"/>
+          <w:sz w:val="24"/>
+          <w:szCs w:val="24"/>
+        </w:rPr>
+        <w:t xml:space="preserve"> </w:t>
+      </w:r>
+      <w:r>
+        <w:rPr>
+          <w:rFonts w:ascii="Lucida Console" w:hAnsi="Lucida Console"/>
+          <w:sz w:val="24"/>
+          <w:szCs w:val="24"/>
+        </w:rPr>
+        <w:t>’</w:t>
+      </w:r>
+      <w:r>
+        <w:rPr>
+          <w:rFonts w:ascii="Lucida Console" w:hAnsi="Lucida Console"/>
+          <w:b/>
+          <w:sz w:val="24"/>
+          <w:szCs w:val="24"/>
+        </w:rPr>
+        <w:t>A</w:t>
+      </w:r>
+      <w:r>
+        <w:rPr>
+          <w:rFonts w:ascii="Lucida Console" w:hAnsi="Lucida Console"/>
+          <w:sz w:val="24"/>
+          <w:szCs w:val="24"/>
+        </w:rPr>
+        <w:t>’</w:t>
+      </w:r>
+      <w:proofErr w:type="gramStart"/>
+      <w:r>
+        <w:rPr>
+          <w:rFonts w:ascii="Lucida Console" w:hAnsi="Lucida Console"/>
+          <w:sz w:val="24"/>
+          <w:szCs w:val="24"/>
+        </w:rPr>
+        <w:t>..’</w:t>
+      </w:r>
+      <w:proofErr w:type="gramEnd"/>
+      <w:r>
+        <w:rPr>
+          <w:rFonts w:ascii="Lucida Console" w:hAnsi="Lucida Console"/>
+          <w:b/>
+          <w:sz w:val="24"/>
+          <w:szCs w:val="24"/>
+        </w:rPr>
+        <w:t>F</w:t>
+      </w:r>
+      <w:r>
+        <w:rPr>
+          <w:rFonts w:ascii="Lucida Console" w:hAnsi="Lucida Console"/>
+          <w:sz w:val="24"/>
+          <w:szCs w:val="24"/>
+        </w:rPr>
+        <w:t>’</w:t>
+      </w:r>
+      <w:bookmarkStart w:id="117" w:name="Symbol"/>
+    </w:p>
+    <w:p>
+      <w:pPr>
+        <w:pStyle w:val="a3"/>
+        <w:keepLines/>
+        <w:numPr>
+          <w:ilvl w:val="0"/>
+          <w:numId w:val="9"/>
+        </w:numPr>
+        <w:rPr>
+          <w:rFonts w:ascii="Lucida Console" w:hAnsi="Lucida Console"/>
+          <w:sz w:val="24"/>
+          <w:szCs w:val="24"/>
+        </w:rPr>
+      </w:pPr>
+      <w:r>
+        <w:rPr>
+          <w:rFonts w:ascii="Times New Roman" w:hAnsi="Times New Roman" w:cs="Times New Roman"/>
+          <w:sz w:val="24"/>
+          <w:szCs w:val="24"/>
+        </w:rPr>
         <w:t>Symbol</w:t>
       </w:r>
-      <w:bookmarkEnd w:id="116"/>
+      <w:bookmarkEnd w:id="117"/>
       <w:r>
         <w:rPr>
           <w:rFonts w:ascii="Times New Roman" w:hAnsi="Times New Roman" w:cs="Times New Roman"/>
@@ -30288,8 +30543,8 @@
           <w:szCs w:val="24"/>
         </w:rPr>
       </w:pPr>
-      <w:bookmarkStart w:id="117" w:name="VAL002_Compilation_Partial_Validity"/>
-      <w:bookmarkEnd w:id="117"/>
+      <w:bookmarkStart w:id="118" w:name="VAL002_Compilation_Partial_Validity"/>
+      <w:bookmarkEnd w:id="118"/>
       <w:r>
         <w:rPr>
           <w:rFonts w:ascii="Lucida Console" w:hAnsi="Lucida Console"/>
@@ -30367,7 +30622,7 @@
           <w:szCs w:val="24"/>
         </w:rPr>
       </w:pPr>
-      <w:bookmarkStart w:id="118" w:name="VAL003_Unit_Validity"/>
+      <w:bookmarkStart w:id="119" w:name="VAL003_Unit_Validity"/>
       <w:r>
         <w:rPr>
           <w:rFonts w:ascii="Lucida Console" w:hAnsi="Lucida Console"/>
@@ -30376,7 +30631,7 @@
         </w:rPr>
         <w:t>VAL003_Unit_Validity</w:t>
       </w:r>
-      <w:bookmarkEnd w:id="118"/>
+      <w:bookmarkEnd w:id="119"/>
       <w:r>
         <w:rPr>
           <w:rFonts w:ascii="Lucida Console" w:hAnsi="Lucida Console"/>
@@ -30618,8 +30873,8 @@
           <w:szCs w:val="24"/>
         </w:rPr>
       </w:pPr>
-      <w:bookmarkStart w:id="119" w:name="VAL004_Statement_List"/>
-      <w:bookmarkEnd w:id="119"/>
+      <w:bookmarkStart w:id="120" w:name="VAL004_Statement_List"/>
+      <w:bookmarkEnd w:id="120"/>
       <w:r>
         <w:rPr>
           <w:rFonts w:ascii="Lucida Console" w:hAnsi="Lucida Console"/>
@@ -30713,8 +30968,8 @@
           <w:szCs w:val="24"/>
         </w:rPr>
       </w:pPr>
-      <w:bookmarkStart w:id="120" w:name="VAL005_AnonymousRoutine"/>
-      <w:bookmarkEnd w:id="120"/>
+      <w:bookmarkStart w:id="121" w:name="VAL005_AnonymousRoutine"/>
+      <w:bookmarkEnd w:id="121"/>
       <w:r>
         <w:rPr>
           <w:rFonts w:ascii="Lucida Console" w:hAnsi="Lucida Console"/>
@@ -30811,8 +31066,8 @@
           <w:szCs w:val="24"/>
         </w:rPr>
       </w:pPr>
-      <w:bookmarkStart w:id="121" w:name="VAL006_Statement"/>
-      <w:bookmarkEnd w:id="121"/>
+      <w:bookmarkStart w:id="122" w:name="VAL006_Statement"/>
+      <w:bookmarkEnd w:id="122"/>
       <w:r>
         <w:rPr>
           <w:rFonts w:ascii="Lucida Console" w:hAnsi="Lucida Console"/>
@@ -31184,8 +31439,8 @@
           <w:szCs w:val="24"/>
         </w:rPr>
       </w:pPr>
-      <w:bookmarkStart w:id="122" w:name="VAL007_Assignment"/>
-      <w:bookmarkEnd w:id="122"/>
+      <w:bookmarkStart w:id="123" w:name="VAL007_Assignment"/>
+      <w:bookmarkEnd w:id="123"/>
       <w:r>
         <w:rPr>
           <w:rFonts w:ascii="Lucida Console" w:hAnsi="Lucida Console"/>
@@ -31385,7 +31640,7 @@
           <w:szCs w:val="24"/>
         </w:rPr>
       </w:pPr>
-      <w:bookmarkStart w:id="123" w:name="VAL008_LocalAttribute"/>
+      <w:bookmarkStart w:id="124" w:name="VAL008_LocalAttribute"/>
       <w:r>
         <w:rPr>
           <w:rFonts w:ascii="Lucida Console" w:hAnsi="Lucida Console"/>
@@ -31394,7 +31649,7 @@
         </w:rPr>
         <w:t>VAL008_LocalAttribute</w:t>
       </w:r>
-      <w:bookmarkEnd w:id="123"/>
+      <w:bookmarkEnd w:id="124"/>
       <w:r>
         <w:rPr>
           <w:rFonts w:ascii="Lucida Console" w:hAnsi="Lucida Console"/>
@@ -31498,7 +31753,7 @@
           <w:szCs w:val="24"/>
         </w:rPr>
       </w:pPr>
-      <w:bookmarkStart w:id="124" w:name="VAL009_If"/>
+      <w:bookmarkStart w:id="125" w:name="VAL009_If"/>
       <w:r>
         <w:rPr>
           <w:rFonts w:ascii="Lucida Console" w:hAnsi="Lucida Console"/>
@@ -31507,7 +31762,7 @@
         </w:rPr>
         <w:t>VAL009_If</w:t>
       </w:r>
-      <w:bookmarkEnd w:id="124"/>
+      <w:bookmarkEnd w:id="125"/>
       <w:r>
         <w:rPr>
           <w:rFonts w:ascii="Lucida Console" w:hAnsi="Lucida Console"/>
@@ -31575,7 +31830,7 @@
           <w:szCs w:val="24"/>
         </w:rPr>
       </w:pPr>
-      <w:bookmarkStart w:id="125" w:name="VAL010_Loop"/>
+      <w:bookmarkStart w:id="126" w:name="VAL010_Loop"/>
       <w:r>
         <w:rPr>
           <w:rFonts w:ascii="Lucida Console" w:hAnsi="Lucida Console"/>
@@ -31584,7 +31839,7 @@
         </w:rPr>
         <w:t>VAL010_Loop</w:t>
       </w:r>
-      <w:bookmarkEnd w:id="125"/>
+      <w:bookmarkEnd w:id="126"/>
       <w:r>
         <w:rPr>
           <w:rFonts w:ascii="Lucida Console" w:hAnsi="Lucida Console"/>
@@ -31652,7 +31907,7 @@
           <w:szCs w:val="24"/>
         </w:rPr>
       </w:pPr>
-      <w:bookmarkStart w:id="126" w:name="VAL011_Break"/>
+      <w:bookmarkStart w:id="127" w:name="VAL011_Break"/>
       <w:r>
         <w:rPr>
           <w:rFonts w:ascii="Lucida Console" w:hAnsi="Lucida Console"/>
@@ -31661,7 +31916,7 @@
         </w:rPr>
         <w:t>VAL011_Break</w:t>
       </w:r>
-      <w:bookmarkEnd w:id="126"/>
+      <w:bookmarkEnd w:id="127"/>
       <w:r>
         <w:rPr>
           <w:rFonts w:ascii="Lucida Console" w:hAnsi="Lucida Console"/>
@@ -31735,7 +31990,7 @@
           <w:szCs w:val="24"/>
         </w:rPr>
       </w:pPr>
-      <w:bookmarkStart w:id="127" w:name="VAL012_FeatureCallOrCreation"/>
+      <w:bookmarkStart w:id="128" w:name="VAL012_FeatureCallOrCreation"/>
       <w:r>
         <w:rPr>
           <w:rFonts w:ascii="Lucida Console" w:hAnsi="Lucida Console"/>
@@ -31761,7 +32016,7 @@
         </w:rPr>
         <w:t>CallOrCreation</w:t>
       </w:r>
-      <w:bookmarkEnd w:id="127"/>
+      <w:bookmarkEnd w:id="128"/>
       <w:r>
         <w:rPr>
           <w:rFonts w:ascii="Lucida Console" w:hAnsi="Lucida Console"/>
@@ -31856,7 +32111,7 @@
           <w:szCs w:val="24"/>
         </w:rPr>
       </w:pPr>
-      <w:bookmarkStart w:id="128" w:name="VAL013_Detach"/>
+      <w:bookmarkStart w:id="129" w:name="VAL013_Detach"/>
       <w:r>
         <w:rPr>
           <w:rFonts w:ascii="Lucida Console" w:hAnsi="Lucida Console"/>
@@ -31865,7 +32120,7 @@
         </w:rPr>
         <w:t>VAL013_Detach</w:t>
       </w:r>
-      <w:bookmarkEnd w:id="128"/>
+      <w:bookmarkEnd w:id="129"/>
       <w:r>
         <w:rPr>
           <w:rFonts w:ascii="Lucida Console" w:hAnsi="Lucida Console"/>
@@ -31932,8 +32187,8 @@
         <w:t xml:space="preserve"> …</w:t>
       </w:r>
     </w:p>
-    <w:bookmarkStart w:id="129" w:name="VAL014_Check"/>
-    <w:bookmarkEnd w:id="129"/>
+    <w:bookmarkStart w:id="130" w:name="VAL014_Check"/>
+    <w:bookmarkEnd w:id="130"/>
     <w:p>
       <w:pPr>
         <w:keepLines/>
@@ -32038,8 +32293,8 @@
           <w:szCs w:val="24"/>
         </w:rPr>
       </w:pPr>
-      <w:bookmarkStart w:id="130" w:name="VAL015_Return"/>
-      <w:bookmarkEnd w:id="130"/>
+      <w:bookmarkStart w:id="131" w:name="VAL015_Return"/>
+      <w:bookmarkEnd w:id="131"/>
       <w:r>
         <w:rPr>
           <w:rFonts w:ascii="Lucida Console" w:hAnsi="Lucida Console"/>
@@ -32173,10 +32428,10 @@
           <w:szCs w:val="24"/>
         </w:rPr>
       </w:pPr>
-      <w:bookmarkStart w:id="131" w:name="VAL016_Try"/>
-      <w:bookmarkStart w:id="132" w:name="VAL017_Raise"/>
-      <w:bookmarkEnd w:id="131"/>
+      <w:bookmarkStart w:id="132" w:name="VAL016_Try"/>
+      <w:bookmarkStart w:id="133" w:name="VAL017_Raise"/>
       <w:bookmarkEnd w:id="132"/>
+      <w:bookmarkEnd w:id="133"/>
       <w:r>
         <w:rPr>
           <w:rFonts w:ascii="Lucida Console" w:hAnsi="Lucida Console"/>
@@ -32373,8 +32628,8 @@
           <w:szCs w:val="24"/>
         </w:rPr>
       </w:pPr>
-      <w:bookmarkStart w:id="133" w:name="SEM001_InnerBlock"/>
-      <w:bookmarkEnd w:id="133"/>
+      <w:bookmarkStart w:id="134" w:name="SEM001_InnerBlock"/>
+      <w:bookmarkEnd w:id="134"/>
       <w:r>
         <w:rPr>
           <w:rFonts w:ascii="Lucida Console" w:hAnsi="Lucida Console"/>
@@ -32501,7 +32756,7 @@
           <w:szCs w:val="24"/>
         </w:rPr>
       </w:pPr>
-      <w:bookmarkStart w:id="134" w:name="SEM002_UnitRoutineDeclaration"/>
+      <w:bookmarkStart w:id="135" w:name="SEM002_UnitRoutineDeclaration"/>
       <w:r>
         <w:rPr>
           <w:rFonts w:ascii="Lucida Console" w:hAnsi="Lucida Console"/>
@@ -32518,7 +32773,7 @@
         </w:rPr>
         <w:t>UnitRoutineDeclaration</w:t>
       </w:r>
-      <w:bookmarkEnd w:id="134"/>
+      <w:bookmarkEnd w:id="135"/>
       <w:r>
         <w:rPr>
           <w:rFonts w:ascii="Lucida Console" w:hAnsi="Lucida Console"/>
@@ -32615,8 +32870,8 @@
           <w:szCs w:val="24"/>
         </w:rPr>
       </w:pPr>
-      <w:bookmarkStart w:id="135" w:name="SEM003_AnonymousRoutine"/>
-      <w:bookmarkEnd w:id="135"/>
+      <w:bookmarkStart w:id="136" w:name="SEM003_AnonymousRoutine"/>
+      <w:bookmarkEnd w:id="136"/>
       <w:r>
         <w:rPr>
           <w:rFonts w:ascii="Lucida Console" w:hAnsi="Lucida Console"/>
@@ -32662,8 +32917,8 @@
           <w:szCs w:val="24"/>
         </w:rPr>
       </w:pPr>
-      <w:bookmarkStart w:id="136" w:name="SEM004_StatementsList"/>
-      <w:bookmarkEnd w:id="136"/>
+      <w:bookmarkStart w:id="137" w:name="SEM004_StatementsList"/>
+      <w:bookmarkEnd w:id="137"/>
       <w:r>
         <w:rPr>
           <w:rFonts w:ascii="Lucida Console" w:hAnsi="Lucida Console"/>
@@ -33464,8 +33719,8 @@
           <w:szCs w:val="24"/>
         </w:rPr>
       </w:pPr>
-      <w:bookmarkStart w:id="137" w:name="SEM005_WhenClause"/>
-      <w:bookmarkEnd w:id="137"/>
+      <w:bookmarkStart w:id="138" w:name="SEM005_WhenClause"/>
+      <w:bookmarkEnd w:id="138"/>
       <w:r>
         <w:rPr>
           <w:rFonts w:ascii="Lucida Console" w:hAnsi="Lucida Console"/>
@@ -34375,8 +34630,8 @@
           <w:szCs w:val="24"/>
         </w:rPr>
       </w:pPr>
-      <w:bookmarkStart w:id="138" w:name="SEM031_RequireBlock"/>
-      <w:bookmarkEnd w:id="138"/>
+      <w:bookmarkStart w:id="139" w:name="SEM031_RequireBlock"/>
+      <w:bookmarkEnd w:id="139"/>
       <w:r>
         <w:rPr>
           <w:rFonts w:ascii="Lucida Console" w:hAnsi="Lucida Console"/>
@@ -34484,8 +34739,8 @@
           <w:szCs w:val="24"/>
         </w:rPr>
       </w:pPr>
-      <w:bookmarkStart w:id="139" w:name="SEM032_EnsureBlock"/>
-      <w:bookmarkEnd w:id="139"/>
+      <w:bookmarkStart w:id="140" w:name="SEM032_EnsureBlock"/>
+      <w:bookmarkEnd w:id="140"/>
       <w:r>
         <w:rPr>
           <w:rFonts w:ascii="Lucida Console" w:hAnsi="Lucida Console"/>
@@ -34621,8 +34876,8 @@
           <w:szCs w:val="24"/>
         </w:rPr>
       </w:pPr>
-      <w:bookmarkStart w:id="140" w:name="SEM033_InvariantBlock"/>
-      <w:bookmarkEnd w:id="140"/>
+      <w:bookmarkStart w:id="141" w:name="SEM033_InvariantBlock"/>
+      <w:bookmarkEnd w:id="141"/>
       <w:r>
         <w:rPr>
           <w:rFonts w:ascii="Lucida Console" w:hAnsi="Lucida Console"/>
@@ -34742,8 +34997,8 @@
           <w:szCs w:val="24"/>
         </w:rPr>
       </w:pPr>
-      <w:bookmarkStart w:id="141" w:name="SEM034_PredicatesList"/>
-      <w:bookmarkEnd w:id="141"/>
+      <w:bookmarkStart w:id="142" w:name="SEM034_PredicatesList"/>
+      <w:bookmarkEnd w:id="142"/>
       <w:r>
         <w:rPr>
           <w:rFonts w:ascii="Lucida Console" w:hAnsi="Lucida Console"/>
@@ -34877,8 +35132,8 @@
           <w:szCs w:val="24"/>
         </w:rPr>
       </w:pPr>
-      <w:bookmarkStart w:id="142" w:name="SEM035_Predicate"/>
-      <w:bookmarkEnd w:id="142"/>
+      <w:bookmarkStart w:id="143" w:name="SEM035_Predicate"/>
+      <w:bookmarkEnd w:id="143"/>
       <w:r>
         <w:rPr>
           <w:rFonts w:ascii="Lucida Console" w:hAnsi="Lucida Console"/>
@@ -35125,8 +35380,8 @@
           <w:szCs w:val="24"/>
         </w:rPr>
       </w:pPr>
-      <w:bookmarkStart w:id="143" w:name="SEM006_Statement"/>
-      <w:bookmarkEnd w:id="143"/>
+      <w:bookmarkStart w:id="144" w:name="SEM006_Statement"/>
+      <w:bookmarkEnd w:id="144"/>
       <w:r>
         <w:rPr>
           <w:rFonts w:ascii="Lucida Console" w:hAnsi="Lucida Console"/>
@@ -49813,7 +50068,7 @@
 </file>
 
 <file path=customXml/itemProps1.xml><?xml version="1.0" encoding="utf-8"?>
-<ds:datastoreItem xmlns:ds="http://schemas.openxmlformats.org/officeDocument/2006/customXml" ds:itemID="{A9835735-B46E-407A-8438-3335DA4D59EB}">
+<ds:datastoreItem xmlns:ds="http://schemas.openxmlformats.org/officeDocument/2006/customXml" ds:itemID="{BD0756A0-E1B3-4A16-9C2D-FDCC7F25D6D0}">
   <ds:schemaRefs>
     <ds:schemaRef ds:uri="http://schemas.openxmlformats.org/officeDocument/2006/bibliography"/>
   </ds:schemaRefs>

</xml_diff>

<commit_message>
Fixed operator precedence bug
</commit_message>
<xml_diff>
--- a/Docs/SLang reference.docx
+++ b/Docs/SLang reference.docx
@@ -203,8 +203,6 @@
         </w:rPr>
         <w:t>6</w:t>
       </w:r>
-      <w:bookmarkStart w:id="0" w:name="_GoBack"/>
-      <w:bookmarkEnd w:id="0"/>
       <w:r>
         <w:rPr>
           <w:rFonts w:ascii="Lucida Console" w:hAnsi="Lucida Console"/>
@@ -2893,7 +2891,7 @@
           <w:szCs w:val="24"/>
         </w:rPr>
       </w:pPr>
-      <w:bookmarkStart w:id="1" w:name="Compilation"/>
+      <w:bookmarkStart w:id="0" w:name="Compilation"/>
       <w:r>
         <w:rPr>
           <w:rFonts w:ascii="Times New Roman" w:hAnsi="Times New Roman" w:cs="Times New Roman"/>
@@ -2965,7 +2963,7 @@
         </w:rPr>
         <w:t>Compilation</w:t>
       </w:r>
-      <w:bookmarkEnd w:id="1"/>
+      <w:bookmarkEnd w:id="0"/>
       <w:r>
         <w:rPr>
           <w:rFonts w:ascii="Times New Roman" w:hAnsi="Times New Roman" w:cs="Times New Roman"/>
@@ -3132,8 +3130,8 @@
         </w:rPr>
         <w:t xml:space="preserve">) </w:t>
       </w:r>
-      <w:bookmarkStart w:id="2" w:name="Build"/>
-      <w:bookmarkEnd w:id="2"/>
+      <w:bookmarkStart w:id="1" w:name="Build"/>
+      <w:bookmarkEnd w:id="1"/>
       <w:r>
         <w:rPr>
           <w:rFonts w:ascii="Times New Roman" w:hAnsi="Times New Roman" w:cs="Times New Roman"/>
@@ -4430,8 +4428,8 @@
         </w:rPr>
         <w:t xml:space="preserve"> party modules to be linked in</w:t>
       </w:r>
-      <w:bookmarkStart w:id="3" w:name="ImportDsc"/>
-      <w:bookmarkEnd w:id="3"/>
+      <w:bookmarkStart w:id="2" w:name="ImportDsc"/>
+      <w:bookmarkEnd w:id="2"/>
       <w:r>
         <w:rPr>
           <w:rFonts w:ascii="Lucida Console" w:hAnsi="Lucida Console"/>
@@ -4539,12 +4537,12 @@
         </w:rPr>
         <w:t xml:space="preserve">) </w:t>
       </w:r>
-      <w:bookmarkStart w:id="4" w:name="FileName"/>
-      <w:bookmarkStart w:id="5" w:name="OSname"/>
-      <w:bookmarkStart w:id="6" w:name="FSname"/>
+      <w:bookmarkStart w:id="3" w:name="FileName"/>
+      <w:bookmarkStart w:id="4" w:name="OSname"/>
+      <w:bookmarkStart w:id="5" w:name="FSname"/>
+      <w:bookmarkEnd w:id="3"/>
       <w:bookmarkEnd w:id="4"/>
       <w:bookmarkEnd w:id="5"/>
-      <w:bookmarkEnd w:id="6"/>
       <w:proofErr w:type="spellStart"/>
       <w:r>
         <w:rPr>
@@ -4717,7 +4715,7 @@
         </w:rPr>
         <w:t xml:space="preserve">) </w:t>
       </w:r>
-      <w:bookmarkStart w:id="7" w:name="CompilationUnit"/>
+      <w:bookmarkStart w:id="6" w:name="CompilationUnit"/>
       <w:proofErr w:type="spellStart"/>
       <w:r>
         <w:rPr>
@@ -4727,7 +4725,7 @@
         </w:rPr>
         <w:t>CompilationUnit</w:t>
       </w:r>
-      <w:bookmarkEnd w:id="7"/>
+      <w:bookmarkEnd w:id="6"/>
       <w:proofErr w:type="spellEnd"/>
       <w:r>
         <w:rPr>
@@ -4938,8 +4936,8 @@
         </w:rPr>
         <w:t xml:space="preserve">) </w:t>
       </w:r>
-      <w:bookmarkStart w:id="8" w:name="UseDirective"/>
-      <w:bookmarkEnd w:id="8"/>
+      <w:bookmarkStart w:id="7" w:name="UseDirective"/>
+      <w:bookmarkEnd w:id="7"/>
       <w:proofErr w:type="spellStart"/>
       <w:r>
         <w:rPr>
@@ -5244,29 +5242,29 @@
         </w:rPr>
         <w:t xml:space="preserve">) </w:t>
       </w:r>
-      <w:bookmarkStart w:id="9" w:name="UnitUseDirective"/>
-      <w:bookmarkStart w:id="10" w:name="EnclosedUseDirective"/>
-      <w:bookmarkStart w:id="11" w:name="UseClause"/>
+      <w:bookmarkStart w:id="8" w:name="UnitUseDirective"/>
+      <w:bookmarkStart w:id="9" w:name="EnclosedUseDirective"/>
+      <w:bookmarkStart w:id="10" w:name="UseClause"/>
+      <w:bookmarkEnd w:id="8"/>
       <w:bookmarkEnd w:id="9"/>
+      <w:proofErr w:type="spellStart"/>
+      <w:r>
+        <w:rPr>
+          <w:rFonts w:ascii="Times New Roman" w:hAnsi="Times New Roman" w:cs="Times New Roman"/>
+          <w:sz w:val="24"/>
+          <w:szCs w:val="24"/>
+        </w:rPr>
+        <w:t>Enclosed</w:t>
+      </w:r>
+      <w:r>
+        <w:rPr>
+          <w:rFonts w:ascii="Times New Roman" w:hAnsi="Times New Roman" w:cs="Times New Roman"/>
+          <w:sz w:val="24"/>
+          <w:szCs w:val="24"/>
+        </w:rPr>
+        <w:t>Use</w:t>
+      </w:r>
       <w:bookmarkEnd w:id="10"/>
-      <w:proofErr w:type="spellStart"/>
-      <w:r>
-        <w:rPr>
-          <w:rFonts w:ascii="Times New Roman" w:hAnsi="Times New Roman" w:cs="Times New Roman"/>
-          <w:sz w:val="24"/>
-          <w:szCs w:val="24"/>
-        </w:rPr>
-        <w:t>Enclosed</w:t>
-      </w:r>
-      <w:r>
-        <w:rPr>
-          <w:rFonts w:ascii="Times New Roman" w:hAnsi="Times New Roman" w:cs="Times New Roman"/>
-          <w:sz w:val="24"/>
-          <w:szCs w:val="24"/>
-        </w:rPr>
-        <w:t>Use</w:t>
-      </w:r>
-      <w:bookmarkEnd w:id="11"/>
       <w:r>
         <w:rPr>
           <w:rFonts w:ascii="Times New Roman" w:hAnsi="Times New Roman" w:cs="Times New Roman"/>
@@ -5661,8 +5659,8 @@
         </w:rPr>
         <w:t xml:space="preserve">) </w:t>
       </w:r>
-      <w:bookmarkStart w:id="12" w:name="EnclosedUseEement"/>
-      <w:bookmarkEnd w:id="12"/>
+      <w:bookmarkStart w:id="11" w:name="EnclosedUseEement"/>
+      <w:bookmarkEnd w:id="11"/>
       <w:proofErr w:type="spellStart"/>
       <w:r>
         <w:rPr>
@@ -5857,8 +5855,8 @@
         </w:rPr>
         <w:t xml:space="preserve"> </w:t>
       </w:r>
-      <w:bookmarkStart w:id="13" w:name="AnonymousRoutine"/>
-      <w:bookmarkEnd w:id="13"/>
+      <w:bookmarkStart w:id="12" w:name="AnonymousRoutine"/>
+      <w:bookmarkEnd w:id="12"/>
       <w:proofErr w:type="spellStart"/>
       <w:r>
         <w:rPr>
@@ -5994,8 +5992,8 @@
         </w:rPr>
         <w:t xml:space="preserve"> </w:t>
       </w:r>
-      <w:bookmarkStart w:id="14" w:name="StatementsList"/>
-      <w:bookmarkEnd w:id="14"/>
+      <w:bookmarkStart w:id="13" w:name="StatementsList"/>
+      <w:bookmarkEnd w:id="13"/>
       <w:proofErr w:type="spellStart"/>
       <w:r>
         <w:rPr>
@@ -6108,8 +6106,8 @@
         </w:rPr>
         <w:t xml:space="preserve">) </w:t>
       </w:r>
-      <w:bookmarkStart w:id="15" w:name="StandaloneRoutine"/>
-      <w:bookmarkEnd w:id="15"/>
+      <w:bookmarkStart w:id="14" w:name="StandaloneRoutine"/>
+      <w:bookmarkEnd w:id="14"/>
       <w:proofErr w:type="spellStart"/>
       <w:r>
         <w:rPr>
@@ -6617,7 +6615,7 @@
         </w:rPr>
         <w:t xml:space="preserve">) </w:t>
       </w:r>
-      <w:bookmarkStart w:id="16" w:name="InnerBlock"/>
+      <w:bookmarkStart w:id="15" w:name="InnerBlock"/>
       <w:proofErr w:type="spellStart"/>
       <w:r>
         <w:rPr>
@@ -6627,7 +6625,7 @@
         </w:rPr>
         <w:t>InnerBlock</w:t>
       </w:r>
-      <w:bookmarkEnd w:id="16"/>
+      <w:bookmarkEnd w:id="15"/>
       <w:proofErr w:type="spellEnd"/>
       <w:r>
         <w:rPr>
@@ -7061,8 +7059,8 @@
         </w:rPr>
         <w:t xml:space="preserve">) </w:t>
       </w:r>
-      <w:bookmarkStart w:id="17" w:name="WhenClause"/>
-      <w:bookmarkEnd w:id="17"/>
+      <w:bookmarkStart w:id="16" w:name="WhenClause"/>
+      <w:bookmarkEnd w:id="16"/>
       <w:proofErr w:type="spellStart"/>
       <w:r>
         <w:rPr>
@@ -7282,10 +7280,10 @@
         </w:rPr>
         <w:t xml:space="preserve">) </w:t>
       </w:r>
-      <w:bookmarkStart w:id="18" w:name="Parameters"/>
-      <w:bookmarkStart w:id="19" w:name="UnitRoutineParameters"/>
+      <w:bookmarkStart w:id="17" w:name="Parameters"/>
+      <w:bookmarkStart w:id="18" w:name="UnitRoutineParameters"/>
+      <w:bookmarkEnd w:id="17"/>
       <w:bookmarkEnd w:id="18"/>
-      <w:bookmarkEnd w:id="19"/>
       <w:proofErr w:type="spellStart"/>
       <w:r>
         <w:rPr>
@@ -7462,8 +7460,8 @@
         </w:rPr>
         <w:t xml:space="preserve">) </w:t>
       </w:r>
-      <w:bookmarkStart w:id="20" w:name="StandaloneRoutineParameters"/>
-      <w:bookmarkEnd w:id="20"/>
+      <w:bookmarkStart w:id="19" w:name="StandaloneRoutineParameters"/>
+      <w:bookmarkEnd w:id="19"/>
       <w:proofErr w:type="spellStart"/>
       <w:r>
         <w:rPr>
@@ -7683,7 +7681,7 @@
           <w:szCs w:val="24"/>
         </w:rPr>
       </w:pPr>
-      <w:bookmarkStart w:id="21" w:name="RequireBlock"/>
+      <w:bookmarkStart w:id="20" w:name="RequireBlock"/>
       <w:r>
         <w:rPr>
           <w:rFonts w:ascii="Times New Roman" w:hAnsi="Times New Roman" w:cs="Times New Roman"/>
@@ -7710,19 +7708,19 @@
         </w:rPr>
         <w:t xml:space="preserve">) </w:t>
       </w:r>
-      <w:bookmarkStart w:id="22" w:name="UnitRoutineParameter"/>
-      <w:bookmarkStart w:id="23" w:name="Parameter"/>
+      <w:bookmarkStart w:id="21" w:name="UnitRoutineParameter"/>
+      <w:bookmarkStart w:id="22" w:name="Parameter"/>
+      <w:bookmarkEnd w:id="21"/>
+      <w:proofErr w:type="spellStart"/>
+      <w:r>
+        <w:rPr>
+          <w:rFonts w:ascii="Times New Roman" w:hAnsi="Times New Roman" w:cs="Times New Roman"/>
+          <w:sz w:val="24"/>
+          <w:szCs w:val="24"/>
+        </w:rPr>
+        <w:t>UnitRoutineParameter</w:t>
+      </w:r>
       <w:bookmarkEnd w:id="22"/>
-      <w:proofErr w:type="spellStart"/>
-      <w:r>
-        <w:rPr>
-          <w:rFonts w:ascii="Times New Roman" w:hAnsi="Times New Roman" w:cs="Times New Roman"/>
-          <w:sz w:val="24"/>
-          <w:szCs w:val="24"/>
-        </w:rPr>
-        <w:t>UnitRoutineParameter</w:t>
-      </w:r>
-      <w:bookmarkEnd w:id="23"/>
       <w:proofErr w:type="spellEnd"/>
       <w:r>
         <w:rPr>
@@ -7830,8 +7828,8 @@
         </w:rPr>
         <w:t xml:space="preserve">) </w:t>
       </w:r>
-      <w:bookmarkStart w:id="24" w:name="StandaloneRoutineParameter"/>
-      <w:bookmarkEnd w:id="24"/>
+      <w:bookmarkStart w:id="23" w:name="StandaloneRoutineParameter"/>
+      <w:bookmarkEnd w:id="23"/>
       <w:proofErr w:type="spellStart"/>
       <w:r>
         <w:rPr>
@@ -8399,8 +8397,8 @@
         </w:rPr>
         <w:t xml:space="preserve">) </w:t>
       </w:r>
-      <w:bookmarkStart w:id="25" w:name="InvariantBlock"/>
-      <w:bookmarkEnd w:id="25"/>
+      <w:bookmarkStart w:id="24" w:name="InvariantBlock"/>
+      <w:bookmarkEnd w:id="24"/>
       <w:proofErr w:type="spellStart"/>
       <w:r>
         <w:rPr>
@@ -8840,8 +8838,8 @@
         </w:rPr>
         <w:t xml:space="preserve">) </w:t>
       </w:r>
-      <w:bookmarkStart w:id="26" w:name="UnitDeclaration"/>
-      <w:bookmarkEnd w:id="26"/>
+      <w:bookmarkStart w:id="25" w:name="UnitDeclaration"/>
+      <w:bookmarkEnd w:id="25"/>
       <w:proofErr w:type="spellStart"/>
       <w:r>
         <w:rPr>
@@ -9657,10 +9655,10 @@
         </w:rPr>
         <w:t xml:space="preserve"> S() F()</w:t>
       </w:r>
-      <w:bookmarkStart w:id="27" w:name="InheritDirective"/>
-      <w:bookmarkEnd w:id="21"/>
+      <w:bookmarkStart w:id="26" w:name="InheritDirective"/>
+      <w:bookmarkEnd w:id="20"/>
     </w:p>
-    <w:bookmarkEnd w:id="27"/>
+    <w:bookmarkEnd w:id="26"/>
     <w:p>
       <w:pPr>
         <w:pStyle w:val="a3"/>
@@ -10005,8 +10003,8 @@
         </w:rPr>
         <w:t xml:space="preserve">) </w:t>
       </w:r>
-      <w:bookmarkStart w:id="28" w:name="MemberName"/>
-      <w:bookmarkEnd w:id="28"/>
+      <w:bookmarkStart w:id="27" w:name="MemberName"/>
+      <w:bookmarkEnd w:id="27"/>
       <w:proofErr w:type="spellStart"/>
       <w:r>
         <w:rPr>
@@ -10293,7 +10291,7 @@
           <w:szCs w:val="24"/>
         </w:rPr>
       </w:pPr>
-      <w:bookmarkStart w:id="29" w:name="FeatureDeclaration"/>
+      <w:bookmarkStart w:id="28" w:name="FeatureDeclaration"/>
       <w:r>
         <w:rPr>
           <w:rFonts w:ascii="Times New Roman" w:hAnsi="Times New Roman" w:cs="Times New Roman"/>
@@ -10537,8 +10535,8 @@
         </w:rPr>
         <w:t xml:space="preserve">) </w:t>
       </w:r>
-      <w:bookmarkStart w:id="30" w:name="MemberSelection"/>
-      <w:bookmarkEnd w:id="30"/>
+      <w:bookmarkStart w:id="29" w:name="MemberSelection"/>
+      <w:bookmarkEnd w:id="29"/>
       <w:proofErr w:type="spellStart"/>
       <w:r>
         <w:rPr>
@@ -10690,8 +10688,8 @@
         </w:rPr>
         <w:t xml:space="preserve">) </w:t>
       </w:r>
-      <w:bookmarkStart w:id="31" w:name="InheritedMemberOverriding"/>
-      <w:bookmarkEnd w:id="31"/>
+      <w:bookmarkStart w:id="30" w:name="InheritedMemberOverriding"/>
+      <w:bookmarkEnd w:id="30"/>
       <w:proofErr w:type="spellStart"/>
       <w:r>
         <w:rPr>
@@ -10910,7 +10908,7 @@
         </w:rPr>
         <w:t xml:space="preserve">) </w:t>
       </w:r>
-      <w:bookmarkStart w:id="32" w:name="InitProcedureInheritance"/>
+      <w:bookmarkStart w:id="31" w:name="InitProcedureInheritance"/>
       <w:proofErr w:type="spellStart"/>
       <w:r>
         <w:rPr>
@@ -10920,7 +10918,7 @@
         </w:rPr>
         <w:t>InitProcedureInheritance</w:t>
       </w:r>
-      <w:bookmarkEnd w:id="32"/>
+      <w:bookmarkEnd w:id="31"/>
       <w:proofErr w:type="spellEnd"/>
       <w:r>
         <w:rPr>
@@ -11044,8 +11042,8 @@
         </w:rPr>
         <w:t xml:space="preserve">]} </w:t>
       </w:r>
-      <w:bookmarkStart w:id="33" w:name="InheritedFeatureOverriding"/>
-      <w:bookmarkEnd w:id="33"/>
+      <w:bookmarkStart w:id="32" w:name="InheritedFeatureOverriding"/>
+      <w:bookmarkEnd w:id="32"/>
       <w:r>
         <w:rPr>
           <w:rFonts w:ascii="Lucida Console" w:hAnsi="Lucida Console"/>
@@ -11095,8 +11093,8 @@
         </w:rPr>
         <w:t xml:space="preserve">) </w:t>
       </w:r>
-      <w:bookmarkStart w:id="34" w:name="MemberVisibility"/>
-      <w:bookmarkEnd w:id="34"/>
+      <w:bookmarkStart w:id="33" w:name="MemberVisibility"/>
+      <w:bookmarkEnd w:id="33"/>
       <w:proofErr w:type="spellStart"/>
       <w:r>
         <w:rPr>
@@ -11274,8 +11272,8 @@
         </w:rPr>
         <w:t xml:space="preserve">) </w:t>
       </w:r>
-      <w:bookmarkStart w:id="35" w:name="MemberDeclaration"/>
-      <w:bookmarkEnd w:id="35"/>
+      <w:bookmarkStart w:id="34" w:name="MemberDeclaration"/>
+      <w:bookmarkEnd w:id="34"/>
       <w:proofErr w:type="spellStart"/>
       <w:r>
         <w:rPr>
@@ -11491,8 +11489,8 @@
         </w:rPr>
         <w:t xml:space="preserve">) </w:t>
       </w:r>
-      <w:bookmarkStart w:id="36" w:name="InitDeclaration"/>
-      <w:bookmarkEnd w:id="36"/>
+      <w:bookmarkStart w:id="35" w:name="InitDeclaration"/>
+      <w:bookmarkEnd w:id="35"/>
       <w:proofErr w:type="spellStart"/>
       <w:r>
         <w:rPr>
@@ -11857,7 +11855,7 @@
           <w:szCs w:val="24"/>
         </w:rPr>
       </w:pPr>
-      <w:bookmarkStart w:id="37" w:name="UnitRoutineDeclaration"/>
+      <w:bookmarkStart w:id="36" w:name="UnitRoutineDeclaration"/>
       <w:r>
         <w:rPr>
           <w:rFonts w:ascii="Times New Roman" w:hAnsi="Times New Roman" w:cs="Times New Roman"/>
@@ -11893,7 +11891,7 @@
         </w:rPr>
         <w:t>UnitRoutineDeclaration</w:t>
       </w:r>
-      <w:bookmarkEnd w:id="37"/>
+      <w:bookmarkEnd w:id="36"/>
       <w:proofErr w:type="spellEnd"/>
       <w:r>
         <w:rPr>
@@ -12419,8 +12417,8 @@
           <w:szCs w:val="24"/>
         </w:rPr>
       </w:pPr>
-      <w:bookmarkStart w:id="38" w:name="ConstObject"/>
-      <w:bookmarkEnd w:id="29"/>
+      <w:bookmarkStart w:id="37" w:name="ConstObject"/>
+      <w:bookmarkEnd w:id="28"/>
       <w:r>
         <w:rPr>
           <w:rFonts w:ascii="Times New Roman" w:hAnsi="Times New Roman" w:cs="Times New Roman"/>
@@ -12447,8 +12445,8 @@
         </w:rPr>
         <w:t xml:space="preserve">) </w:t>
       </w:r>
-      <w:bookmarkStart w:id="39" w:name="RoutineName"/>
-      <w:bookmarkEnd w:id="39"/>
+      <w:bookmarkStart w:id="38" w:name="RoutineName"/>
+      <w:bookmarkEnd w:id="38"/>
       <w:proofErr w:type="spellStart"/>
       <w:r>
         <w:rPr>
@@ -12643,150 +12641,168 @@
         </w:rPr>
         <w:t xml:space="preserve">) </w:t>
       </w:r>
-      <w:bookmarkStart w:id="40" w:name="AliasName"/>
+      <w:bookmarkStart w:id="39" w:name="AliasName"/>
+      <w:bookmarkEnd w:id="39"/>
+      <w:proofErr w:type="spellStart"/>
+      <w:r>
+        <w:rPr>
+          <w:rFonts w:ascii="Times New Roman" w:hAnsi="Times New Roman" w:cs="Times New Roman"/>
+          <w:sz w:val="24"/>
+          <w:szCs w:val="24"/>
+        </w:rPr>
+        <w:t>AliasName</w:t>
+      </w:r>
+      <w:proofErr w:type="spellEnd"/>
+      <w:r>
+        <w:rPr>
+          <w:rFonts w:ascii="Times New Roman" w:hAnsi="Times New Roman" w:cs="Times New Roman"/>
+          <w:sz w:val="24"/>
+          <w:szCs w:val="24"/>
+        </w:rPr>
+        <w:t>:</w:t>
+      </w:r>
+      <w:r>
+        <w:rPr>
+          <w:rFonts w:ascii="Lucida Console" w:hAnsi="Lucida Console"/>
+          <w:sz w:val="24"/>
+          <w:szCs w:val="24"/>
+        </w:rPr>
+        <w:t xml:space="preserve"> </w:t>
+      </w:r>
+      <w:r>
+        <w:rPr>
+          <w:rFonts w:ascii="Lucida Console" w:hAnsi="Lucida Console"/>
+          <w:b/>
+          <w:sz w:val="24"/>
+          <w:szCs w:val="24"/>
+        </w:rPr>
+        <w:t xml:space="preserve">alias </w:t>
+      </w:r>
+      <w:r>
+        <w:rPr>
+          <w:rFonts w:ascii="Lucida Console" w:hAnsi="Lucida Console"/>
+          <w:sz w:val="24"/>
+          <w:szCs w:val="24"/>
+        </w:rPr>
+        <w:t>(</w:t>
+      </w:r>
+      <w:proofErr w:type="spellStart"/>
+      <w:r>
+        <w:fldChar w:fldCharType="begin"/>
+      </w:r>
+      <w:r>
+        <w:instrText xml:space="preserve"> HYPERLINK \l "Identifier" </w:instrText>
+      </w:r>
+      <w:r>
+        <w:fldChar w:fldCharType="separate"/>
+      </w:r>
+      <w:r>
+        <w:rPr>
+          <w:rStyle w:val="a6"/>
+          <w:rFonts w:ascii="Lucida Console" w:hAnsi="Lucida Console"/>
+          <w:sz w:val="24"/>
+          <w:szCs w:val="24"/>
+        </w:rPr>
+        <w:t>Identifier</w:t>
+      </w:r>
+      <w:r>
+        <w:rPr>
+          <w:rStyle w:val="a6"/>
+          <w:rFonts w:ascii="Lucida Console" w:hAnsi="Lucida Console"/>
+          <w:sz w:val="24"/>
+          <w:szCs w:val="24"/>
+        </w:rPr>
+        <w:fldChar w:fldCharType="end"/>
+      </w:r>
+      <w:r>
+        <w:rPr>
+          <w:rFonts w:ascii="Lucida Console" w:hAnsi="Lucida Console"/>
+          <w:sz w:val="24"/>
+          <w:szCs w:val="24"/>
+        </w:rPr>
+        <w:t>|“</w:t>
+      </w:r>
+      <w:r>
+        <w:rPr>
+          <w:rFonts w:ascii="Lucida Console" w:hAnsi="Lucida Console"/>
+          <w:i/>
+          <w:sz w:val="24"/>
+          <w:szCs w:val="24"/>
+        </w:rPr>
+        <w:t>and</w:t>
+      </w:r>
+      <w:proofErr w:type="spellEnd"/>
+      <w:r>
+        <w:rPr>
+          <w:rFonts w:ascii="Lucida Console" w:hAnsi="Lucida Console"/>
+          <w:i/>
+          <w:sz w:val="24"/>
+          <w:szCs w:val="24"/>
+        </w:rPr>
+        <w:t xml:space="preserve"> </w:t>
+      </w:r>
+      <w:proofErr w:type="spellStart"/>
+      <w:r>
+        <w:rPr>
+          <w:rFonts w:ascii="Lucida Console" w:hAnsi="Lucida Console"/>
+          <w:i/>
+          <w:sz w:val="24"/>
+          <w:szCs w:val="24"/>
+        </w:rPr>
+        <w:t>then</w:t>
+      </w:r>
+      <w:r>
+        <w:rPr>
+          <w:rFonts w:ascii="Lucida Console" w:hAnsi="Lucida Console"/>
+          <w:sz w:val="24"/>
+          <w:szCs w:val="24"/>
+        </w:rPr>
+        <w:t>”|“</w:t>
+      </w:r>
+      <w:r>
+        <w:rPr>
+          <w:rFonts w:ascii="Lucida Console" w:hAnsi="Lucida Console"/>
+          <w:i/>
+          <w:sz w:val="24"/>
+          <w:szCs w:val="24"/>
+        </w:rPr>
+        <w:t>or</w:t>
+      </w:r>
+      <w:proofErr w:type="spellEnd"/>
+      <w:r>
+        <w:rPr>
+          <w:rFonts w:ascii="Lucida Console" w:hAnsi="Lucida Console"/>
+          <w:i/>
+          <w:sz w:val="24"/>
+          <w:szCs w:val="24"/>
+        </w:rPr>
+        <w:t xml:space="preserve"> else</w:t>
+      </w:r>
+      <w:r>
+        <w:rPr>
+          <w:rFonts w:ascii="Lucida Console" w:hAnsi="Lucida Console"/>
+          <w:sz w:val="24"/>
+          <w:szCs w:val="24"/>
+        </w:rPr>
+        <w:t>”</w:t>
+      </w:r>
+      <w:r>
+        <w:rPr>
+          <w:rFonts w:ascii="Lucida Console" w:hAnsi="Lucida Console"/>
+          <w:sz w:val="24"/>
+          <w:szCs w:val="24"/>
+        </w:rPr>
+        <w:t xml:space="preserve"> </w:t>
+      </w:r>
+      <w:bookmarkStart w:id="40" w:name="_GoBack"/>
       <w:bookmarkEnd w:id="40"/>
-      <w:proofErr w:type="spellStart"/>
-      <w:r>
-        <w:rPr>
-          <w:rFonts w:ascii="Times New Roman" w:hAnsi="Times New Roman" w:cs="Times New Roman"/>
-          <w:sz w:val="24"/>
-          <w:szCs w:val="24"/>
-        </w:rPr>
-        <w:t>AliasName</w:t>
-      </w:r>
-      <w:proofErr w:type="spellEnd"/>
-      <w:r>
-        <w:rPr>
-          <w:rFonts w:ascii="Times New Roman" w:hAnsi="Times New Roman" w:cs="Times New Roman"/>
-          <w:sz w:val="24"/>
-          <w:szCs w:val="24"/>
-        </w:rPr>
-        <w:t>:</w:t>
-      </w:r>
-      <w:r>
-        <w:rPr>
-          <w:rFonts w:ascii="Lucida Console" w:hAnsi="Lucida Console"/>
-          <w:sz w:val="24"/>
-          <w:szCs w:val="24"/>
-        </w:rPr>
-        <w:t xml:space="preserve"> </w:t>
-      </w:r>
-      <w:r>
-        <w:rPr>
-          <w:rFonts w:ascii="Lucida Console" w:hAnsi="Lucida Console"/>
-          <w:b/>
-          <w:sz w:val="24"/>
-          <w:szCs w:val="24"/>
-        </w:rPr>
-        <w:t xml:space="preserve">alias </w:t>
-      </w:r>
-      <w:r>
-        <w:rPr>
-          <w:rFonts w:ascii="Lucida Console" w:hAnsi="Lucida Console"/>
-          <w:sz w:val="24"/>
-          <w:szCs w:val="24"/>
-        </w:rPr>
-        <w:t>(</w:t>
-      </w:r>
-      <w:proofErr w:type="spellStart"/>
-      <w:r>
-        <w:fldChar w:fldCharType="begin"/>
-      </w:r>
-      <w:r>
-        <w:instrText xml:space="preserve"> HYPERLINK \l "Identifier" </w:instrText>
-      </w:r>
-      <w:r>
-        <w:fldChar w:fldCharType="separate"/>
-      </w:r>
-      <w:r>
-        <w:rPr>
-          <w:rStyle w:val="a6"/>
-          <w:rFonts w:ascii="Lucida Console" w:hAnsi="Lucida Console"/>
-          <w:sz w:val="24"/>
-          <w:szCs w:val="24"/>
-        </w:rPr>
-        <w:t>Identifier</w:t>
-      </w:r>
-      <w:r>
-        <w:rPr>
-          <w:rStyle w:val="a6"/>
-          <w:rFonts w:ascii="Lucida Console" w:hAnsi="Lucida Console"/>
-          <w:sz w:val="24"/>
-          <w:szCs w:val="24"/>
-        </w:rPr>
-        <w:fldChar w:fldCharType="end"/>
-      </w:r>
-      <w:r>
-        <w:rPr>
-          <w:rFonts w:ascii="Lucida Console" w:hAnsi="Lucida Console"/>
-          <w:sz w:val="24"/>
-          <w:szCs w:val="24"/>
-        </w:rPr>
-        <w:t>|“</w:t>
-      </w:r>
-      <w:r>
-        <w:rPr>
-          <w:rFonts w:ascii="Lucida Console" w:hAnsi="Lucida Console"/>
-          <w:i/>
-          <w:sz w:val="24"/>
-          <w:szCs w:val="24"/>
-        </w:rPr>
-        <w:t>and</w:t>
-      </w:r>
-      <w:proofErr w:type="spellEnd"/>
-      <w:r>
-        <w:rPr>
-          <w:rFonts w:ascii="Lucida Console" w:hAnsi="Lucida Console"/>
-          <w:i/>
-          <w:sz w:val="24"/>
-          <w:szCs w:val="24"/>
-        </w:rPr>
-        <w:t xml:space="preserve"> </w:t>
-      </w:r>
-      <w:proofErr w:type="spellStart"/>
-      <w:r>
-        <w:rPr>
-          <w:rFonts w:ascii="Lucida Console" w:hAnsi="Lucida Console"/>
-          <w:i/>
-          <w:sz w:val="24"/>
-          <w:szCs w:val="24"/>
-        </w:rPr>
-        <w:t>then</w:t>
-      </w:r>
-      <w:r>
-        <w:rPr>
-          <w:rFonts w:ascii="Lucida Console" w:hAnsi="Lucida Console"/>
-          <w:sz w:val="24"/>
-          <w:szCs w:val="24"/>
-        </w:rPr>
-        <w:t>”|“</w:t>
-      </w:r>
-      <w:r>
-        <w:rPr>
-          <w:rFonts w:ascii="Lucida Console" w:hAnsi="Lucida Console"/>
-          <w:i/>
-          <w:sz w:val="24"/>
-          <w:szCs w:val="24"/>
-        </w:rPr>
-        <w:t>or</w:t>
-      </w:r>
-      <w:proofErr w:type="spellEnd"/>
-      <w:r>
-        <w:rPr>
-          <w:rFonts w:ascii="Lucida Console" w:hAnsi="Lucida Console"/>
-          <w:i/>
-          <w:sz w:val="24"/>
-          <w:szCs w:val="24"/>
-        </w:rPr>
-        <w:t xml:space="preserve"> else</w:t>
-      </w:r>
-      <w:r>
-        <w:rPr>
-          <w:rFonts w:ascii="Lucida Console" w:hAnsi="Lucida Console"/>
-          <w:sz w:val="24"/>
-          <w:szCs w:val="24"/>
-        </w:rPr>
-        <w:t>”) S() F()</w:t>
+      <w:r>
+        <w:rPr>
+          <w:rFonts w:ascii="Lucida Console" w:hAnsi="Lucida Console"/>
+          <w:sz w:val="24"/>
+          <w:szCs w:val="24"/>
+        </w:rPr>
+        <w:t>) S() F()</w:t>
       </w:r>
     </w:p>
     <w:p>
@@ -13450,7 +13466,7 @@
         </w:rPr>
         <w:t>ConstObject</w:t>
       </w:r>
-      <w:bookmarkEnd w:id="38"/>
+      <w:bookmarkEnd w:id="37"/>
       <w:proofErr w:type="spellEnd"/>
       <w:r>
         <w:rPr>
@@ -50068,7 +50084,7 @@
 </file>
 
 <file path=customXml/itemProps1.xml><?xml version="1.0" encoding="utf-8"?>
-<ds:datastoreItem xmlns:ds="http://schemas.openxmlformats.org/officeDocument/2006/customXml" ds:itemID="{BD0756A0-E1B3-4A16-9C2D-FDCC7F25D6D0}">
+<ds:datastoreItem xmlns:ds="http://schemas.openxmlformats.org/officeDocument/2006/customXml" ds:itemID="{B7D5F708-65A2-4898-AC61-FA7CAB83A0A9}">
   <ds:schemaRefs>
     <ds:schemaRef ds:uri="http://schemas.openxmlformats.org/officeDocument/2006/bibliography"/>
   </ds:schemaRefs>

</xml_diff>

<commit_message>
Syntax diagrams updated, formal generic IR classes optimized, loading units for generics has got more functionality. But generic units name overloadign does not work yet
</commit_message>
<xml_diff>
--- a/Docs/SLang reference.docx
+++ b/Docs/SLang reference.docx
@@ -155,8 +155,9 @@
           <w:b/>
           <w:sz w:val="24"/>
           <w:szCs w:val="24"/>
-        </w:rPr>
-        <w:t>5</w:t>
+          <w:lang w:val="ru-RU"/>
+        </w:rPr>
+        <w:t>6</w:t>
       </w:r>
       <w:r>
         <w:rPr>
@@ -174,7 +175,17 @@
           <w:sz w:val="24"/>
           <w:szCs w:val="24"/>
         </w:rPr>
-        <w:t>December</w:t>
+        <w:t>January 6</w:t>
+      </w:r>
+      <w:r>
+        <w:rPr>
+          <w:rFonts w:ascii="Lucida Console" w:hAnsi="Lucida Console"/>
+          <w:b/>
+          <w:sz w:val="24"/>
+          <w:szCs w:val="24"/>
+          <w:vertAlign w:val="superscript"/>
+        </w:rPr>
+        <w:t>th</w:t>
       </w:r>
       <w:r>
         <w:rPr>
@@ -192,44 +203,16 @@
           <w:sz w:val="24"/>
           <w:szCs w:val="24"/>
         </w:rPr>
-        <w:t>2</w:t>
-      </w:r>
-      <w:r>
-        <w:rPr>
-          <w:rFonts w:ascii="Lucida Console" w:hAnsi="Lucida Console"/>
-          <w:b/>
-          <w:sz w:val="24"/>
-          <w:szCs w:val="24"/>
-        </w:rPr>
-        <w:t>5</w:t>
-      </w:r>
-      <w:r>
-        <w:rPr>
-          <w:rFonts w:ascii="Lucida Console" w:hAnsi="Lucida Console"/>
-          <w:b/>
-          <w:sz w:val="24"/>
-          <w:szCs w:val="24"/>
-          <w:vertAlign w:val="superscript"/>
-        </w:rPr>
-        <w:t>th</w:t>
-      </w:r>
-      <w:r>
-        <w:rPr>
-          <w:rFonts w:ascii="Lucida Console" w:hAnsi="Lucida Console"/>
-          <w:b/>
-          <w:sz w:val="24"/>
-          <w:szCs w:val="24"/>
-        </w:rPr>
-        <w:t xml:space="preserve"> </w:t>
-      </w:r>
-      <w:r>
-        <w:rPr>
-          <w:rFonts w:ascii="Lucida Console" w:hAnsi="Lucida Console"/>
-          <w:b/>
-          <w:sz w:val="24"/>
-          <w:szCs w:val="24"/>
-        </w:rPr>
-        <w:t>2022</w:t>
+        <w:t>202</w:t>
+      </w:r>
+      <w:r>
+        <w:rPr>
+          <w:rFonts w:ascii="Lucida Console" w:hAnsi="Lucida Console"/>
+          <w:b/>
+          <w:sz w:val="24"/>
+          <w:szCs w:val="24"/>
+        </w:rPr>
+        <w:t>3</w:t>
       </w:r>
     </w:p>
     <w:p>
@@ -9346,18 +9329,7 @@
           <w:sz w:val="24"/>
           <w:szCs w:val="24"/>
         </w:rPr>
-        <w:t>VA</w:t>
-      </w:r>
-      <w:bookmarkStart w:id="24" w:name="_GoBack"/>
-      <w:bookmarkEnd w:id="24"/>
-      <w:r>
-        <w:rPr>
-          <w:rFonts w:ascii="Lucida Console" w:hAnsi="Lucida Console"/>
-          <w:b/>
-          <w:sz w:val="24"/>
-          <w:szCs w:val="24"/>
-        </w:rPr>
-        <w:t>L-</w:t>
+        <w:t>VAL-</w:t>
       </w:r>
       <w:r>
         <w:rPr>
@@ -9464,8 +9436,8 @@
         </w:rPr>
         <w:t xml:space="preserve">) </w:t>
       </w:r>
-      <w:bookmarkStart w:id="25" w:name="InvariantBlock"/>
-      <w:bookmarkEnd w:id="25"/>
+      <w:bookmarkStart w:id="24" w:name="InvariantBlock"/>
+      <w:bookmarkEnd w:id="24"/>
       <w:proofErr w:type="spellStart"/>
       <w:r>
         <w:rPr>
@@ -10102,8 +10074,8 @@
         </w:rPr>
         <w:t xml:space="preserve">) </w:t>
       </w:r>
-      <w:bookmarkStart w:id="26" w:name="UnitDeclaration"/>
-      <w:bookmarkEnd w:id="26"/>
+      <w:bookmarkStart w:id="25" w:name="UnitDeclaration"/>
+      <w:bookmarkEnd w:id="25"/>
       <w:proofErr w:type="spellStart"/>
       <w:r>
         <w:rPr>
@@ -10928,7 +10900,7 @@
         </w:rPr>
         <w:t xml:space="preserve"> S() F()</w:t>
       </w:r>
-      <w:bookmarkStart w:id="27" w:name="InheritDirective"/>
+      <w:bookmarkStart w:id="26" w:name="InheritDirective"/>
       <w:bookmarkEnd w:id="20"/>
     </w:p>
     <w:p>
@@ -10976,7 +10948,7 @@
         <w:t xml:space="preserve"> TBD</w:t>
       </w:r>
     </w:p>
-    <w:bookmarkEnd w:id="27"/>
+    <w:bookmarkEnd w:id="26"/>
     <w:p>
       <w:pPr>
         <w:pStyle w:val="a3"/>
@@ -11503,8 +11475,8 @@
         </w:rPr>
         <w:t xml:space="preserve">) </w:t>
       </w:r>
-      <w:bookmarkStart w:id="28" w:name="MemberName"/>
-      <w:bookmarkEnd w:id="28"/>
+      <w:bookmarkStart w:id="27" w:name="MemberName"/>
+      <w:bookmarkEnd w:id="27"/>
       <w:proofErr w:type="spellStart"/>
       <w:r>
         <w:rPr>
@@ -11692,8 +11664,8 @@
         </w:rPr>
         <w:t xml:space="preserve">) </w:t>
       </w:r>
-      <w:bookmarkStart w:id="29" w:name="FormalGenerics"/>
-      <w:bookmarkEnd w:id="29"/>
+      <w:bookmarkStart w:id="28" w:name="FormalGenerics"/>
+      <w:bookmarkEnd w:id="28"/>
       <w:proofErr w:type="spellStart"/>
       <w:r>
         <w:rPr>
@@ -11979,7 +11951,7 @@
           <w:szCs w:val="24"/>
         </w:rPr>
       </w:pPr>
-      <w:bookmarkStart w:id="30" w:name="FeatureDeclaration"/>
+      <w:bookmarkStart w:id="29" w:name="FeatureDeclaration"/>
       <w:r>
         <w:rPr>
           <w:rFonts w:ascii="Times New Roman" w:hAnsi="Times New Roman" w:cs="Times New Roman"/>
@@ -12013,27 +11985,69 @@
           <w:sz w:val="24"/>
           <w:szCs w:val="24"/>
         </w:rPr>
-        <w:t>FormalGeneric:</w:t>
-      </w:r>
-      <w:hyperlink w:anchor="UnitName" w:history="1">
-        <w:r>
-          <w:rPr>
-            <w:rStyle w:val="a6"/>
-            <w:rFonts w:ascii="Lucida Console" w:hAnsi="Lucida Console"/>
-            <w:sz w:val="24"/>
-            <w:szCs w:val="24"/>
-          </w:rPr>
-          <w:t>UnitName</w:t>
-        </w:r>
-        <w:proofErr w:type="spellEnd"/>
-      </w:hyperlink>
-      <w:r>
-        <w:rPr>
-          <w:rFonts w:ascii="Lucida Console" w:hAnsi="Lucida Console"/>
-          <w:sz w:val="24"/>
-          <w:szCs w:val="24"/>
-        </w:rPr>
-        <w:t xml:space="preserve"> ([“</w:t>
+        <w:t>FormalGeneric</w:t>
+      </w:r>
+      <w:proofErr w:type="spellEnd"/>
+      <w:r>
+        <w:rPr>
+          <w:rFonts w:ascii="Times New Roman" w:hAnsi="Times New Roman" w:cs="Times New Roman"/>
+          <w:sz w:val="24"/>
+          <w:szCs w:val="24"/>
+        </w:rPr>
+        <w:t>:</w:t>
+      </w:r>
+      <w:r>
+        <w:rPr>
+          <w:rFonts w:ascii="Lucida Console" w:hAnsi="Lucida Console"/>
+          <w:sz w:val="24"/>
+          <w:szCs w:val="24"/>
+        </w:rPr>
+        <w:t xml:space="preserve"> </w:t>
+      </w:r>
+      <w:r>
+        <w:rPr>
+          <w:rFonts w:ascii="Lucida Console" w:hAnsi="Lucida Console"/>
+          <w:sz w:val="24"/>
+          <w:szCs w:val="24"/>
+        </w:rPr>
+        <w:t>(</w:t>
+      </w:r>
+      <w:proofErr w:type="spellStart"/>
+      <w:r>
+        <w:fldChar w:fldCharType="begin"/>
+      </w:r>
+      <w:r>
+        <w:instrText xml:space="preserve"> HYPERLINK \l "UnitName" </w:instrText>
+      </w:r>
+      <w:r>
+        <w:fldChar w:fldCharType="separate"/>
+      </w:r>
+      <w:r>
+        <w:rPr>
+          <w:rStyle w:val="a6"/>
+          <w:rFonts w:ascii="Lucida Console" w:hAnsi="Lucida Console"/>
+          <w:sz w:val="24"/>
+          <w:szCs w:val="24"/>
+        </w:rPr>
+        <w:t>UnitName</w:t>
+      </w:r>
+      <w:proofErr w:type="spellEnd"/>
+      <w:r>
+        <w:rPr>
+          <w:rStyle w:val="a6"/>
+          <w:rFonts w:ascii="Lucida Console" w:hAnsi="Lucida Console"/>
+          <w:sz w:val="24"/>
+          <w:szCs w:val="24"/>
+        </w:rPr>
+        <w:fldChar w:fldCharType="end"/>
+      </w:r>
+      <w:r>
+        <w:rPr>
+          <w:rFonts w:ascii="Lucida Console" w:hAnsi="Lucida Console"/>
+          <w:sz w:val="24"/>
+          <w:szCs w:val="24"/>
+        </w:rPr>
+        <w:t xml:space="preserve"> [“</w:t>
       </w:r>
       <w:r>
         <w:rPr>
@@ -12107,7 +12121,42 @@
           <w:sz w:val="24"/>
           <w:szCs w:val="24"/>
         </w:rPr>
-        <w:t>]])| [“</w:t>
+        <w:t xml:space="preserve">]])| </w:t>
+      </w:r>
+      <w:r>
+        <w:rPr>
+          <w:rFonts w:ascii="Lucida Console" w:hAnsi="Lucida Console"/>
+          <w:sz w:val="24"/>
+          <w:szCs w:val="24"/>
+        </w:rPr>
+        <w:t>(</w:t>
+      </w:r>
+      <w:hyperlink w:anchor="Identifier" w:history="1">
+        <w:r>
+          <w:rPr>
+            <w:rStyle w:val="a6"/>
+            <w:rFonts w:ascii="Lucida Console" w:hAnsi="Lucida Console"/>
+            <w:sz w:val="24"/>
+            <w:szCs w:val="24"/>
+          </w:rPr>
+          <w:t>Identifier</w:t>
+        </w:r>
+      </w:hyperlink>
+      <w:r>
+        <w:rPr>
+          <w:rFonts w:ascii="Lucida Console" w:hAnsi="Lucida Console"/>
+          <w:sz w:val="24"/>
+          <w:szCs w:val="24"/>
+        </w:rPr>
+        <w:t xml:space="preserve"> </w:t>
+      </w:r>
+      <w:r>
+        <w:rPr>
+          <w:rFonts w:ascii="Lucida Console" w:hAnsi="Lucida Console"/>
+          <w:sz w:val="24"/>
+          <w:szCs w:val="24"/>
+        </w:rPr>
+        <w:t>“</w:t>
       </w:r>
       <w:r>
         <w:rPr>
@@ -12124,36 +12173,20 @@
           <w:sz w:val="24"/>
           <w:szCs w:val="24"/>
         </w:rPr>
-        <w:t>” (</w:t>
-      </w:r>
-      <w:proofErr w:type="spellStart"/>
-      <w:r>
-        <w:fldChar w:fldCharType="begin"/>
-      </w:r>
-      <w:r>
-        <w:instrText xml:space="preserve"> HYPERLINK \l "UnitType" </w:instrText>
-      </w:r>
-      <w:r>
-        <w:fldChar w:fldCharType="separate"/>
-      </w:r>
-      <w:r>
-        <w:rPr>
-          <w:rStyle w:val="a6"/>
-          <w:rFonts w:ascii="Lucida Console" w:hAnsi="Lucida Console"/>
-          <w:sz w:val="24"/>
-          <w:szCs w:val="24"/>
-        </w:rPr>
-        <w:t>UnitType</w:t>
-      </w:r>
-      <w:r>
-        <w:rPr>
-          <w:rStyle w:val="a6"/>
-          <w:rFonts w:ascii="Lucida Console" w:hAnsi="Lucida Console"/>
-          <w:sz w:val="24"/>
-          <w:szCs w:val="24"/>
-        </w:rPr>
-        <w:fldChar w:fldCharType="end"/>
-      </w:r>
+        <w:t xml:space="preserve">” </w:t>
+      </w:r>
+      <w:hyperlink w:anchor="UnitType" w:history="1">
+        <w:proofErr w:type="spellStart"/>
+        <w:r>
+          <w:rPr>
+            <w:rStyle w:val="a6"/>
+            <w:rFonts w:ascii="Lucida Console" w:hAnsi="Lucida Console"/>
+            <w:sz w:val="24"/>
+            <w:szCs w:val="24"/>
+          </w:rPr>
+          <w:t>UnitType</w:t>
+        </w:r>
+      </w:hyperlink>
       <w:r>
         <w:rPr>
           <w:rFonts w:ascii="Lucida Console" w:hAnsi="Lucida Console"/>
@@ -12180,7 +12213,15 @@
           <w:sz w:val="24"/>
           <w:szCs w:val="24"/>
         </w:rPr>
-        <w:t>] S() F()</w:t>
+        <w:t>)</w:t>
+      </w:r>
+      <w:r>
+        <w:rPr>
+          <w:rFonts w:ascii="Lucida Console" w:hAnsi="Lucida Console"/>
+          <w:sz w:val="24"/>
+          <w:szCs w:val="24"/>
+        </w:rPr>
+        <w:t xml:space="preserve"> S() F()</w:t>
       </w:r>
     </w:p>
     <w:p>
@@ -12240,15 +12281,7 @@
           <w:sz w:val="24"/>
           <w:szCs w:val="24"/>
         </w:rPr>
-        <w:t xml:space="preserve">TBD </w:t>
-      </w:r>
-      <w:r>
-        <w:rPr>
-          <w:rFonts w:ascii="Lucida Console" w:hAnsi="Lucida Console"/>
-          <w:sz w:val="24"/>
-          <w:szCs w:val="24"/>
-        </w:rPr>
-        <w:t xml:space="preserve">every  is valid </w:t>
+        <w:t xml:space="preserve">TBD every  is valid </w:t>
       </w:r>
     </w:p>
     <w:p>
@@ -12291,8 +12324,8 @@
         </w:rPr>
         <w:t xml:space="preserve">) </w:t>
       </w:r>
-      <w:bookmarkStart w:id="31" w:name="MemberSelection"/>
-      <w:bookmarkEnd w:id="31"/>
+      <w:bookmarkStart w:id="30" w:name="MemberSelection"/>
+      <w:bookmarkEnd w:id="30"/>
       <w:proofErr w:type="spellStart"/>
       <w:r>
         <w:rPr>
@@ -12525,8 +12558,8 @@
         </w:rPr>
         <w:t xml:space="preserve">) </w:t>
       </w:r>
-      <w:bookmarkStart w:id="32" w:name="InheritedMemberOverriding"/>
-      <w:bookmarkEnd w:id="32"/>
+      <w:bookmarkStart w:id="31" w:name="InheritedMemberOverriding"/>
+      <w:bookmarkEnd w:id="31"/>
       <w:proofErr w:type="spellStart"/>
       <w:r>
         <w:rPr>
@@ -12805,7 +12838,7 @@
         </w:rPr>
         <w:t xml:space="preserve">) </w:t>
       </w:r>
-      <w:bookmarkStart w:id="33" w:name="InitProcedureInheritance"/>
+      <w:bookmarkStart w:id="32" w:name="InitProcedureInheritance"/>
       <w:proofErr w:type="spellStart"/>
       <w:r>
         <w:rPr>
@@ -12815,7 +12848,7 @@
         </w:rPr>
         <w:t>InitProcedureInheritance</w:t>
       </w:r>
-      <w:bookmarkEnd w:id="33"/>
+      <w:bookmarkEnd w:id="32"/>
       <w:proofErr w:type="spellEnd"/>
       <w:r>
         <w:rPr>
@@ -12939,8 +12972,8 @@
         </w:rPr>
         <w:t xml:space="preserve">]} </w:t>
       </w:r>
-      <w:bookmarkStart w:id="34" w:name="InheritedFeatureOverriding"/>
-      <w:bookmarkEnd w:id="34"/>
+      <w:bookmarkStart w:id="33" w:name="InheritedFeatureOverriding"/>
+      <w:bookmarkEnd w:id="33"/>
       <w:r>
         <w:rPr>
           <w:rFonts w:ascii="Lucida Console" w:hAnsi="Lucida Console"/>
@@ -12976,52 +13009,7 @@
           <w:sz w:val="24"/>
           <w:szCs w:val="24"/>
         </w:rPr>
-        <w:t>IN</w:t>
-      </w:r>
-      <w:r>
-        <w:rPr>
-          <w:rFonts w:ascii="Lucida Console" w:hAnsi="Lucida Console"/>
-          <w:b/>
-          <w:sz w:val="24"/>
-          <w:szCs w:val="24"/>
-        </w:rPr>
-        <w:t>T</w:t>
-      </w:r>
-      <w:r>
-        <w:rPr>
-          <w:rFonts w:ascii="Lucida Console" w:hAnsi="Lucida Console"/>
-          <w:b/>
-          <w:sz w:val="24"/>
-          <w:szCs w:val="24"/>
-        </w:rPr>
-        <w:t>-</w:t>
-      </w:r>
-      <w:r>
-        <w:rPr>
-          <w:rFonts w:ascii="Lucida Console" w:hAnsi="Lucida Console"/>
-          <w:b/>
-          <w:sz w:val="24"/>
-          <w:szCs w:val="24"/>
-        </w:rPr>
-        <w:t>PROC</w:t>
-      </w:r>
-      <w:r>
-        <w:rPr>
-          <w:rFonts w:ascii="Lucida Console" w:hAnsi="Lucida Console"/>
-          <w:b/>
-          <w:sz w:val="24"/>
-          <w:szCs w:val="24"/>
-        </w:rPr>
-        <w:t>-</w:t>
-      </w:r>
-      <w:r>
-        <w:rPr>
-          <w:rFonts w:ascii="Lucida Console" w:hAnsi="Lucida Console"/>
-          <w:b/>
-          <w:sz w:val="24"/>
-          <w:szCs w:val="24"/>
-        </w:rPr>
-        <w:t>INH</w:t>
+        <w:t>INT-PROC-INH</w:t>
       </w:r>
       <w:r>
         <w:rPr>
@@ -13096,8 +13084,8 @@
         </w:rPr>
         <w:t xml:space="preserve">) </w:t>
       </w:r>
-      <w:bookmarkStart w:id="35" w:name="MemberVisibility"/>
-      <w:bookmarkEnd w:id="35"/>
+      <w:bookmarkStart w:id="34" w:name="MemberVisibility"/>
+      <w:bookmarkEnd w:id="34"/>
       <w:proofErr w:type="spellStart"/>
       <w:r>
         <w:rPr>
@@ -13261,25 +13249,7 @@
           <w:sz w:val="24"/>
           <w:szCs w:val="24"/>
         </w:rPr>
-        <w:t>MBR</w:t>
-      </w:r>
-      <w:r>
-        <w:rPr>
-          <w:rFonts w:ascii="Lucida Console" w:hAnsi="Lucida Console"/>
-          <w:b/>
-          <w:sz w:val="24"/>
-          <w:szCs w:val="24"/>
-        </w:rPr>
-        <w:t>-</w:t>
-      </w:r>
-      <w:r>
-        <w:rPr>
-          <w:rFonts w:ascii="Lucida Console" w:hAnsi="Lucida Console"/>
-          <w:b/>
-          <w:sz w:val="24"/>
-          <w:szCs w:val="24"/>
-        </w:rPr>
-        <w:t>VSBL</w:t>
+        <w:t>MBR-VSBL</w:t>
       </w:r>
       <w:r>
         <w:rPr>
@@ -13353,8 +13323,8 @@
         </w:rPr>
         <w:t xml:space="preserve">) </w:t>
       </w:r>
-      <w:bookmarkStart w:id="36" w:name="MemberDeclaration"/>
-      <w:bookmarkEnd w:id="36"/>
+      <w:bookmarkStart w:id="35" w:name="MemberDeclaration"/>
+      <w:bookmarkEnd w:id="35"/>
       <w:proofErr w:type="spellStart"/>
       <w:r>
         <w:rPr>
@@ -13556,25 +13526,7 @@
           <w:sz w:val="24"/>
           <w:szCs w:val="24"/>
         </w:rPr>
-        <w:t>MBR-</w:t>
-      </w:r>
-      <w:r>
-        <w:rPr>
-          <w:rFonts w:ascii="Lucida Console" w:hAnsi="Lucida Console"/>
-          <w:b/>
-          <w:sz w:val="24"/>
-          <w:szCs w:val="24"/>
-        </w:rPr>
-        <w:t>DC</w:t>
-      </w:r>
-      <w:r>
-        <w:rPr>
-          <w:rFonts w:ascii="Lucida Console" w:hAnsi="Lucida Console"/>
-          <w:b/>
-          <w:sz w:val="24"/>
-          <w:szCs w:val="24"/>
-        </w:rPr>
-        <w:t>L</w:t>
+        <w:t>MBR-DCL</w:t>
       </w:r>
       <w:r>
         <w:rPr>
@@ -13648,8 +13600,8 @@
         </w:rPr>
         <w:t xml:space="preserve">) </w:t>
       </w:r>
-      <w:bookmarkStart w:id="37" w:name="InitDeclaration"/>
-      <w:bookmarkEnd w:id="37"/>
+      <w:bookmarkStart w:id="36" w:name="InitDeclaration"/>
+      <w:bookmarkEnd w:id="36"/>
       <w:proofErr w:type="spellStart"/>
       <w:r>
         <w:rPr>
@@ -14026,16 +13978,7 @@
           <w:sz w:val="24"/>
           <w:szCs w:val="24"/>
         </w:rPr>
-        <w:t>INIT</w:t>
-      </w:r>
-      <w:r>
-        <w:rPr>
-          <w:rFonts w:ascii="Lucida Console" w:hAnsi="Lucida Console"/>
-          <w:b/>
-          <w:sz w:val="24"/>
-          <w:szCs w:val="24"/>
-        </w:rPr>
-        <w:t>-DCL</w:t>
+        <w:t>INIT-DCL</w:t>
       </w:r>
       <w:r>
         <w:rPr>
@@ -14083,7 +14026,7 @@
           <w:szCs w:val="24"/>
         </w:rPr>
       </w:pPr>
-      <w:bookmarkStart w:id="38" w:name="UnitRoutineDeclaration"/>
+      <w:bookmarkStart w:id="37" w:name="UnitRoutineDeclaration"/>
       <w:r>
         <w:rPr>
           <w:rFonts w:ascii="Times New Roman" w:hAnsi="Times New Roman" w:cs="Times New Roman"/>
@@ -14119,7 +14062,7 @@
         </w:rPr>
         <w:t>UnitRoutineDeclaration</w:t>
       </w:r>
-      <w:bookmarkEnd w:id="38"/>
+      <w:bookmarkEnd w:id="37"/>
       <w:proofErr w:type="spellEnd"/>
       <w:r>
         <w:rPr>
@@ -14666,16 +14609,7 @@
           <w:sz w:val="24"/>
           <w:szCs w:val="24"/>
         </w:rPr>
-        <w:t>UNT-RTN</w:t>
-      </w:r>
-      <w:r>
-        <w:rPr>
-          <w:rFonts w:ascii="Lucida Console" w:hAnsi="Lucida Console"/>
-          <w:b/>
-          <w:sz w:val="24"/>
-          <w:szCs w:val="24"/>
-        </w:rPr>
-        <w:t>-DCL</w:t>
+        <w:t>UNT-RTN-DCL</w:t>
       </w:r>
       <w:r>
         <w:rPr>
@@ -14723,8 +14657,8 @@
           <w:szCs w:val="24"/>
         </w:rPr>
       </w:pPr>
-      <w:bookmarkStart w:id="39" w:name="ConstObject"/>
-      <w:bookmarkEnd w:id="30"/>
+      <w:bookmarkStart w:id="38" w:name="ConstObject"/>
+      <w:bookmarkEnd w:id="29"/>
       <w:r>
         <w:rPr>
           <w:rFonts w:ascii="Times New Roman" w:hAnsi="Times New Roman" w:cs="Times New Roman"/>
@@ -14751,8 +14685,8 @@
         </w:rPr>
         <w:t xml:space="preserve">) </w:t>
       </w:r>
-      <w:bookmarkStart w:id="40" w:name="RoutineName"/>
-      <w:bookmarkEnd w:id="40"/>
+      <w:bookmarkStart w:id="39" w:name="RoutineName"/>
+      <w:bookmarkEnd w:id="39"/>
       <w:proofErr w:type="spellStart"/>
       <w:r>
         <w:rPr>
@@ -14933,16 +14867,7 @@
           <w:sz w:val="24"/>
           <w:szCs w:val="24"/>
         </w:rPr>
-        <w:t>RTN-</w:t>
-      </w:r>
-      <w:r>
-        <w:rPr>
-          <w:rFonts w:ascii="Lucida Console" w:hAnsi="Lucida Console"/>
-          <w:b/>
-          <w:sz w:val="24"/>
-          <w:szCs w:val="24"/>
-        </w:rPr>
-        <w:t>NM</w:t>
+        <w:t>RTN-NM</w:t>
       </w:r>
       <w:r>
         <w:rPr>
@@ -15016,8 +14941,8 @@
         </w:rPr>
         <w:t xml:space="preserve">) </w:t>
       </w:r>
-      <w:bookmarkStart w:id="41" w:name="AliasName"/>
-      <w:bookmarkEnd w:id="41"/>
+      <w:bookmarkStart w:id="40" w:name="AliasName"/>
+      <w:bookmarkEnd w:id="40"/>
       <w:proofErr w:type="spellStart"/>
       <w:r>
         <w:rPr>
@@ -15204,16 +15129,7 @@
           <w:sz w:val="24"/>
           <w:szCs w:val="24"/>
         </w:rPr>
-        <w:t>ALS</w:t>
-      </w:r>
-      <w:r>
-        <w:rPr>
-          <w:rFonts w:ascii="Lucida Console" w:hAnsi="Lucida Console"/>
-          <w:b/>
-          <w:sz w:val="24"/>
-          <w:szCs w:val="24"/>
-        </w:rPr>
-        <w:t>-NM</w:t>
+        <w:t>ALS-NM</w:t>
       </w:r>
       <w:r>
         <w:rPr>
@@ -15287,8 +15203,8 @@
         </w:rPr>
         <w:t xml:space="preserve">) </w:t>
       </w:r>
-      <w:bookmarkStart w:id="42" w:name="OperatorName"/>
-      <w:bookmarkEnd w:id="42"/>
+      <w:bookmarkStart w:id="41" w:name="OperatorName"/>
+      <w:bookmarkEnd w:id="41"/>
       <w:proofErr w:type="spellStart"/>
       <w:r>
         <w:rPr>
@@ -15400,16 +15316,7 @@
           <w:sz w:val="24"/>
           <w:szCs w:val="24"/>
         </w:rPr>
-        <w:t>OPR</w:t>
-      </w:r>
-      <w:r>
-        <w:rPr>
-          <w:rFonts w:ascii="Lucida Console" w:hAnsi="Lucida Console"/>
-          <w:b/>
-          <w:sz w:val="24"/>
-          <w:szCs w:val="24"/>
-        </w:rPr>
-        <w:t>-NM</w:t>
+        <w:t>OPR-NM</w:t>
       </w:r>
       <w:r>
         <w:rPr>
@@ -15483,8 +15390,8 @@
         </w:rPr>
         <w:t xml:space="preserve">) </w:t>
       </w:r>
-      <w:bookmarkStart w:id="43" w:name="OperatorSign"/>
-      <w:bookmarkEnd w:id="43"/>
+      <w:bookmarkStart w:id="42" w:name="OperatorSign"/>
+      <w:bookmarkEnd w:id="42"/>
       <w:proofErr w:type="spellStart"/>
       <w:proofErr w:type="gramStart"/>
       <w:r>
@@ -15735,16 +15642,7 @@
           <w:sz w:val="24"/>
           <w:szCs w:val="24"/>
         </w:rPr>
-        <w:t>OPR-</w:t>
-      </w:r>
-      <w:r>
-        <w:rPr>
-          <w:rFonts w:ascii="Lucida Console" w:hAnsi="Lucida Console"/>
-          <w:b/>
-          <w:sz w:val="24"/>
-          <w:szCs w:val="24"/>
-        </w:rPr>
-        <w:t>SGN</w:t>
+        <w:t>OPR-SGN</w:t>
       </w:r>
       <w:r>
         <w:rPr>
@@ -15836,7 +15734,7 @@
         </w:rPr>
         <w:t xml:space="preserve">) </w:t>
       </w:r>
-      <w:bookmarkStart w:id="44" w:name="ConstObjectsDeclaration"/>
+      <w:bookmarkStart w:id="43" w:name="ConstObjectsDeclaration"/>
       <w:proofErr w:type="spellStart"/>
       <w:r>
         <w:rPr>
@@ -15846,7 +15744,7 @@
         </w:rPr>
         <w:t>ConstObjectsDeclaration</w:t>
       </w:r>
-      <w:bookmarkEnd w:id="44"/>
+      <w:bookmarkEnd w:id="43"/>
       <w:proofErr w:type="spellEnd"/>
       <w:r>
         <w:rPr>
@@ -16005,25 +15903,7 @@
           <w:sz w:val="24"/>
           <w:szCs w:val="24"/>
         </w:rPr>
-        <w:t>CNST-OBJS</w:t>
-      </w:r>
-      <w:r>
-        <w:rPr>
-          <w:rFonts w:ascii="Lucida Console" w:hAnsi="Lucida Console"/>
-          <w:b/>
-          <w:sz w:val="24"/>
-          <w:szCs w:val="24"/>
-        </w:rPr>
-        <w:t>-</w:t>
-      </w:r>
-      <w:r>
-        <w:rPr>
-          <w:rFonts w:ascii="Lucida Console" w:hAnsi="Lucida Console"/>
-          <w:b/>
-          <w:sz w:val="24"/>
-          <w:szCs w:val="24"/>
-        </w:rPr>
-        <w:t>DCL</w:t>
+        <w:t>CNST-OBJS-DCL</w:t>
       </w:r>
       <w:r>
         <w:rPr>
@@ -16125,7 +16005,7 @@
         </w:rPr>
         <w:t>ConstObject</w:t>
       </w:r>
-      <w:bookmarkEnd w:id="39"/>
+      <w:bookmarkEnd w:id="38"/>
       <w:proofErr w:type="spellEnd"/>
       <w:r>
         <w:rPr>
@@ -16813,7 +16693,7 @@
         </w:rPr>
         <w:t xml:space="preserve">) </w:t>
       </w:r>
-      <w:bookmarkStart w:id="45" w:name="RegularExpression"/>
+      <w:bookmarkStart w:id="44" w:name="RegularExpression"/>
       <w:proofErr w:type="spellStart"/>
       <w:r>
         <w:rPr>
@@ -16823,7 +16703,7 @@
         </w:rPr>
         <w:t>RegularExpression</w:t>
       </w:r>
-      <w:bookmarkEnd w:id="45"/>
+      <w:bookmarkEnd w:id="44"/>
       <w:proofErr w:type="spellEnd"/>
       <w:r>
         <w:rPr>
@@ -16995,25 +16875,7 @@
           <w:sz w:val="24"/>
           <w:szCs w:val="24"/>
         </w:rPr>
-        <w:t>RGL</w:t>
-      </w:r>
-      <w:r>
-        <w:rPr>
-          <w:rFonts w:ascii="Lucida Console" w:hAnsi="Lucida Console"/>
-          <w:b/>
-          <w:sz w:val="24"/>
-          <w:szCs w:val="24"/>
-        </w:rPr>
-        <w:t>-</w:t>
-      </w:r>
-      <w:r>
-        <w:rPr>
-          <w:rFonts w:ascii="Lucida Console" w:hAnsi="Lucida Console"/>
-          <w:b/>
-          <w:sz w:val="24"/>
-          <w:szCs w:val="24"/>
-        </w:rPr>
-        <w:t>EXPR</w:t>
+        <w:t>RGL-EXPR</w:t>
       </w:r>
       <w:r>
         <w:rPr>
@@ -17118,7 +16980,7 @@
         </w:rPr>
         <w:t xml:space="preserve">) </w:t>
       </w:r>
-      <w:bookmarkStart w:id="46" w:name="Statement"/>
+      <w:bookmarkStart w:id="45" w:name="Statement"/>
       <w:r>
         <w:rPr>
           <w:rFonts w:ascii="Times New Roman" w:hAnsi="Times New Roman" w:cs="Times New Roman"/>
@@ -17135,7 +16997,7 @@
         </w:rPr>
         <w:t>t</w:t>
       </w:r>
-      <w:bookmarkEnd w:id="46"/>
+      <w:bookmarkEnd w:id="45"/>
       <w:r>
         <w:rPr>
           <w:rFonts w:ascii="Times New Roman" w:hAnsi="Times New Roman" w:cs="Times New Roman"/>
@@ -17567,8 +17429,8 @@
         </w:rPr>
         <w:t xml:space="preserve">) </w:t>
       </w:r>
-      <w:bookmarkStart w:id="47" w:name="Detach"/>
-      <w:bookmarkEnd w:id="47"/>
+      <w:bookmarkStart w:id="46" w:name="Detach"/>
+      <w:bookmarkEnd w:id="46"/>
       <w:r>
         <w:rPr>
           <w:rFonts w:ascii="Times New Roman" w:hAnsi="Times New Roman" w:cs="Times New Roman"/>
@@ -17768,8 +17630,8 @@
         </w:rPr>
         <w:t xml:space="preserve">) </w:t>
       </w:r>
-      <w:bookmarkStart w:id="48" w:name="Raise"/>
-      <w:bookmarkEnd w:id="48"/>
+      <w:bookmarkStart w:id="47" w:name="Raise"/>
+      <w:bookmarkEnd w:id="47"/>
       <w:r>
         <w:rPr>
           <w:rFonts w:ascii="Times New Roman" w:hAnsi="Times New Roman" w:cs="Times New Roman"/>
@@ -17998,8 +17860,8 @@
         </w:rPr>
         <w:t xml:space="preserve">) </w:t>
       </w:r>
-      <w:bookmarkStart w:id="49" w:name="Return"/>
-      <w:bookmarkEnd w:id="49"/>
+      <w:bookmarkStart w:id="48" w:name="Return"/>
+      <w:bookmarkEnd w:id="48"/>
       <w:r>
         <w:rPr>
           <w:rFonts w:ascii="Times New Roman" w:hAnsi="Times New Roman" w:cs="Times New Roman"/>
@@ -18070,8 +17932,8 @@
         </w:rPr>
         <w:t xml:space="preserve">] </w:t>
       </w:r>
-      <w:bookmarkStart w:id="50" w:name="Try"/>
-      <w:bookmarkEnd w:id="50"/>
+      <w:bookmarkStart w:id="49" w:name="Try"/>
+      <w:bookmarkEnd w:id="49"/>
       <w:r>
         <w:rPr>
           <w:rFonts w:ascii="Lucida Console" w:hAnsi="Lucida Console"/>
@@ -18107,16 +17969,7 @@
           <w:sz w:val="24"/>
           <w:szCs w:val="24"/>
         </w:rPr>
-        <w:t>R</w:t>
-      </w:r>
-      <w:r>
-        <w:rPr>
-          <w:rFonts w:ascii="Lucida Console" w:hAnsi="Lucida Console"/>
-          <w:b/>
-          <w:sz w:val="24"/>
-          <w:szCs w:val="24"/>
-        </w:rPr>
-        <w:t>TRN</w:t>
+        <w:t>RTRN</w:t>
       </w:r>
       <w:r>
         <w:rPr>
@@ -18209,8 +18062,8 @@
         </w:rPr>
         <w:t xml:space="preserve">) </w:t>
       </w:r>
-      <w:bookmarkStart w:id="51" w:name="HyperBlock"/>
-      <w:bookmarkEnd w:id="51"/>
+      <w:bookmarkStart w:id="50" w:name="HyperBlock"/>
+      <w:bookmarkEnd w:id="50"/>
       <w:proofErr w:type="spellStart"/>
       <w:r>
         <w:rPr>
@@ -18482,8 +18335,8 @@
         </w:rPr>
         <w:t xml:space="preserve">) </w:t>
       </w:r>
-      <w:bookmarkStart w:id="52" w:name="Assignment"/>
-      <w:bookmarkEnd w:id="52"/>
+      <w:bookmarkStart w:id="51" w:name="Assignment"/>
+      <w:bookmarkEnd w:id="51"/>
       <w:r>
         <w:rPr>
           <w:rFonts w:ascii="Times New Roman" w:hAnsi="Times New Roman" w:cs="Times New Roman"/>
@@ -18692,7 +18545,7 @@
         </w:rPr>
         <w:t xml:space="preserve">) </w:t>
       </w:r>
-      <w:bookmarkStart w:id="53" w:name="Writable"/>
+      <w:bookmarkStart w:id="52" w:name="Writable"/>
       <w:r>
         <w:rPr>
           <w:rFonts w:ascii="Times New Roman" w:hAnsi="Times New Roman" w:cs="Times New Roman"/>
@@ -18701,7 +18554,7 @@
         </w:rPr>
         <w:t>Writable</w:t>
       </w:r>
-      <w:bookmarkEnd w:id="53"/>
+      <w:bookmarkEnd w:id="52"/>
       <w:r>
         <w:rPr>
           <w:rFonts w:ascii="Times New Roman" w:hAnsi="Times New Roman" w:cs="Times New Roman"/>
@@ -19006,7 +18859,7 @@
           <w:szCs w:val="24"/>
         </w:rPr>
       </w:pPr>
-      <w:bookmarkStart w:id="54" w:name="AttributeNamesList"/>
+      <w:bookmarkStart w:id="53" w:name="AttributeNamesList"/>
       <w:r>
         <w:rPr>
           <w:rFonts w:ascii="Times New Roman" w:hAnsi="Times New Roman" w:cs="Times New Roman"/>
@@ -19072,7 +18925,7 @@
         </w:rPr>
         <w:t xml:space="preserve"> </w:t>
       </w:r>
-      <w:bookmarkStart w:id="55" w:name="UnpackTuple"/>
+      <w:bookmarkStart w:id="54" w:name="UnpackTuple"/>
       <w:proofErr w:type="spellStart"/>
       <w:r>
         <w:rPr>
@@ -19082,7 +18935,7 @@
         </w:rPr>
         <w:t>UnpackTuple</w:t>
       </w:r>
-      <w:bookmarkEnd w:id="55"/>
+      <w:bookmarkEnd w:id="54"/>
       <w:proofErr w:type="spellEnd"/>
       <w:r>
         <w:rPr>
@@ -19347,8 +19200,8 @@
         </w:rPr>
         <w:t xml:space="preserve">) </w:t>
       </w:r>
-      <w:bookmarkStart w:id="56" w:name="LocalAttributeDeclaration"/>
-      <w:bookmarkEnd w:id="56"/>
+      <w:bookmarkStart w:id="55" w:name="LocalAttributeDeclaration"/>
+      <w:bookmarkEnd w:id="55"/>
       <w:proofErr w:type="spellStart"/>
       <w:r>
         <w:rPr>
@@ -19692,7 +19545,7 @@
         </w:rPr>
         <w:t>) F()</w:t>
       </w:r>
-      <w:bookmarkEnd w:id="54"/>
+      <w:bookmarkEnd w:id="53"/>
     </w:p>
     <w:p>
       <w:pPr>
@@ -19812,8 +19665,8 @@
         </w:rPr>
         <w:t xml:space="preserve">) </w:t>
       </w:r>
-      <w:bookmarkStart w:id="57" w:name="LocalAttributeNamesList"/>
-      <w:bookmarkEnd w:id="57"/>
+      <w:bookmarkStart w:id="56" w:name="LocalAttributeNamesList"/>
+      <w:bookmarkEnd w:id="56"/>
       <w:proofErr w:type="spellStart"/>
       <w:r>
         <w:rPr>
@@ -19994,34 +19847,7 @@
           <w:sz w:val="24"/>
           <w:szCs w:val="24"/>
         </w:rPr>
-        <w:t>LCL-ATTR</w:t>
-      </w:r>
-      <w:r>
-        <w:rPr>
-          <w:rFonts w:ascii="Lucida Console" w:hAnsi="Lucida Console"/>
-          <w:b/>
-          <w:sz w:val="24"/>
-          <w:szCs w:val="24"/>
-        </w:rPr>
-        <w:t>S</w:t>
-      </w:r>
-      <w:r>
-        <w:rPr>
-          <w:rFonts w:ascii="Lucida Console" w:hAnsi="Lucida Console"/>
-          <w:b/>
-          <w:sz w:val="24"/>
-          <w:szCs w:val="24"/>
-        </w:rPr>
-        <w:t>-</w:t>
-      </w:r>
-      <w:r>
-        <w:rPr>
-          <w:rFonts w:ascii="Lucida Console" w:hAnsi="Lucida Console"/>
-          <w:b/>
-          <w:sz w:val="24"/>
-          <w:szCs w:val="24"/>
-        </w:rPr>
-        <w:t>LST</w:t>
+        <w:t>LCL-ATTRS-LST</w:t>
       </w:r>
       <w:r>
         <w:rPr>
@@ -20122,8 +19948,8 @@
         </w:rPr>
         <w:t>UnitA</w:t>
       </w:r>
-      <w:bookmarkStart w:id="58" w:name="UnitAttributeDeclaration"/>
-      <w:bookmarkEnd w:id="58"/>
+      <w:bookmarkStart w:id="57" w:name="UnitAttributeDeclaration"/>
+      <w:bookmarkEnd w:id="57"/>
       <w:r>
         <w:rPr>
           <w:rFonts w:ascii="Times New Roman" w:hAnsi="Times New Roman" w:cs="Times New Roman"/>
@@ -21017,25 +20843,7 @@
           <w:sz w:val="24"/>
           <w:szCs w:val="24"/>
         </w:rPr>
-        <w:t>UNT</w:t>
-      </w:r>
-      <w:r>
-        <w:rPr>
-          <w:rFonts w:ascii="Lucida Console" w:hAnsi="Lucida Console"/>
-          <w:b/>
-          <w:sz w:val="24"/>
-          <w:szCs w:val="24"/>
-        </w:rPr>
-        <w:t>-ATTR-</w:t>
-      </w:r>
-      <w:r>
-        <w:rPr>
-          <w:rFonts w:ascii="Lucida Console" w:hAnsi="Lucida Console"/>
-          <w:b/>
-          <w:sz w:val="24"/>
-          <w:szCs w:val="24"/>
-        </w:rPr>
-        <w:t>DCL</w:t>
+        <w:t>UNT-ATTR-DCL</w:t>
       </w:r>
       <w:r>
         <w:rPr>
@@ -21083,7 +20891,7 @@
           <w:szCs w:val="24"/>
         </w:rPr>
       </w:pPr>
-      <w:bookmarkStart w:id="59" w:name="OldExpression"/>
+      <w:bookmarkStart w:id="58" w:name="OldExpression"/>
       <w:r>
         <w:rPr>
           <w:rFonts w:ascii="Times New Roman" w:hAnsi="Times New Roman" w:cs="Times New Roman"/>
@@ -21110,7 +20918,7 @@
         </w:rPr>
         <w:t xml:space="preserve">) </w:t>
       </w:r>
-      <w:bookmarkStart w:id="60" w:name="UnitAttributeNamesList"/>
+      <w:bookmarkStart w:id="59" w:name="UnitAttributeNamesList"/>
       <w:proofErr w:type="spellStart"/>
       <w:r>
         <w:rPr>
@@ -21120,7 +20928,7 @@
         </w:rPr>
         <w:t>UnitAttributeNamesList</w:t>
       </w:r>
-      <w:bookmarkEnd w:id="60"/>
+      <w:bookmarkEnd w:id="59"/>
       <w:proofErr w:type="spellEnd"/>
       <w:r>
         <w:rPr>
@@ -21319,34 +21127,7 @@
           <w:sz w:val="24"/>
           <w:szCs w:val="24"/>
         </w:rPr>
-        <w:t>UNT-ATTR</w:t>
-      </w:r>
-      <w:r>
-        <w:rPr>
-          <w:rFonts w:ascii="Lucida Console" w:hAnsi="Lucida Console"/>
-          <w:b/>
-          <w:sz w:val="24"/>
-          <w:szCs w:val="24"/>
-        </w:rPr>
-        <w:t>S</w:t>
-      </w:r>
-      <w:r>
-        <w:rPr>
-          <w:rFonts w:ascii="Lucida Console" w:hAnsi="Lucida Console"/>
-          <w:b/>
-          <w:sz w:val="24"/>
-          <w:szCs w:val="24"/>
-        </w:rPr>
-        <w:t>-L</w:t>
-      </w:r>
-      <w:r>
-        <w:rPr>
-          <w:rFonts w:ascii="Lucida Console" w:hAnsi="Lucida Console"/>
-          <w:b/>
-          <w:sz w:val="24"/>
-          <w:szCs w:val="24"/>
-        </w:rPr>
-        <w:t>ST</w:t>
+        <w:t>UNT-ATTRS-LST</w:t>
       </w:r>
       <w:r>
         <w:rPr>
@@ -21439,8 +21220,8 @@
         </w:rPr>
         <w:t xml:space="preserve">) </w:t>
       </w:r>
-      <w:bookmarkStart w:id="61" w:name="BooleanExpression"/>
-      <w:bookmarkEnd w:id="61"/>
+      <w:bookmarkStart w:id="60" w:name="BooleanExpression"/>
+      <w:bookmarkEnd w:id="60"/>
       <w:proofErr w:type="spellStart"/>
       <w:r>
         <w:rPr>
@@ -21513,25 +21294,7 @@
           <w:sz w:val="24"/>
           <w:szCs w:val="24"/>
         </w:rPr>
-        <w:t>BOOL</w:t>
-      </w:r>
-      <w:r>
-        <w:rPr>
-          <w:rFonts w:ascii="Lucida Console" w:hAnsi="Lucida Console"/>
-          <w:b/>
-          <w:sz w:val="24"/>
-          <w:szCs w:val="24"/>
-        </w:rPr>
-        <w:t>-</w:t>
-      </w:r>
-      <w:r>
-        <w:rPr>
-          <w:rFonts w:ascii="Lucida Console" w:hAnsi="Lucida Console"/>
-          <w:b/>
-          <w:sz w:val="24"/>
-          <w:szCs w:val="24"/>
-        </w:rPr>
-        <w:t>EXPR</w:t>
+        <w:t>BOOL-EXPR</w:t>
       </w:r>
       <w:r>
         <w:rPr>
@@ -21607,15 +21370,7 @@
           <w:sz w:val="24"/>
           <w:szCs w:val="24"/>
         </w:rPr>
-        <w:t xml:space="preserve"> </w:t>
-      </w:r>
-      <w:r>
-        <w:rPr>
-          <w:rFonts w:ascii="Lucida Console" w:hAnsi="Lucida Console"/>
-          <w:sz w:val="24"/>
-          <w:szCs w:val="24"/>
-        </w:rPr>
-        <w:t xml:space="preserve"> has type Boolean</w:t>
+        <w:t xml:space="preserve">  has type Boolean</w:t>
       </w:r>
     </w:p>
     <w:p>
@@ -21676,8 +21431,8 @@
         </w:rPr>
         <w:t xml:space="preserve">) </w:t>
       </w:r>
-      <w:bookmarkStart w:id="62" w:name="ConstantExpression"/>
-      <w:bookmarkEnd w:id="62"/>
+      <w:bookmarkStart w:id="61" w:name="ConstantExpression"/>
+      <w:bookmarkEnd w:id="61"/>
       <w:proofErr w:type="spellStart"/>
       <w:r>
         <w:rPr>
@@ -21845,25 +21600,7 @@
           <w:sz w:val="24"/>
           <w:szCs w:val="24"/>
         </w:rPr>
-        <w:t>CNST</w:t>
-      </w:r>
-      <w:r>
-        <w:rPr>
-          <w:rFonts w:ascii="Lucida Console" w:hAnsi="Lucida Console"/>
-          <w:b/>
-          <w:sz w:val="24"/>
-          <w:szCs w:val="24"/>
-        </w:rPr>
-        <w:t>-</w:t>
-      </w:r>
-      <w:r>
-        <w:rPr>
-          <w:rFonts w:ascii="Lucida Console" w:hAnsi="Lucida Console"/>
-          <w:b/>
-          <w:sz w:val="24"/>
-          <w:szCs w:val="24"/>
-        </w:rPr>
-        <w:t>EXPR</w:t>
+        <w:t>CNST-EXPR</w:t>
       </w:r>
       <w:r>
         <w:rPr>
@@ -21955,7 +21692,17 @@
         </w:rPr>
         <w:t xml:space="preserve">) </w:t>
       </w:r>
-      <w:bookmarkStart w:id="63" w:name="Expression"/>
+      <w:bookmarkStart w:id="62" w:name="Expression"/>
+      <w:bookmarkEnd w:id="62"/>
+      <w:r>
+        <w:rPr>
+          <w:rFonts w:ascii="Times New Roman" w:hAnsi="Times New Roman" w:cs="Times New Roman"/>
+          <w:sz w:val="24"/>
+          <w:szCs w:val="24"/>
+        </w:rPr>
+        <w:t>Expr</w:t>
+      </w:r>
+      <w:bookmarkStart w:id="63" w:name="_GoBack"/>
       <w:bookmarkEnd w:id="63"/>
       <w:r>
         <w:rPr>
@@ -21963,7 +21710,7 @@
           <w:sz w:val="24"/>
           <w:szCs w:val="24"/>
         </w:rPr>
-        <w:t>Expression:</w:t>
+        <w:t>ession:</w:t>
       </w:r>
       <w:r>
         <w:rPr>
@@ -22678,16 +22425,7 @@
           <w:sz w:val="24"/>
           <w:szCs w:val="24"/>
         </w:rPr>
-        <w:t>REF-</w:t>
-      </w:r>
-      <w:r>
-        <w:rPr>
-          <w:rFonts w:ascii="Lucida Console" w:hAnsi="Lucida Console"/>
-          <w:b/>
-          <w:sz w:val="24"/>
-          <w:szCs w:val="24"/>
-        </w:rPr>
-        <w:t>EXPR</w:t>
+        <w:t>REF-EXPR</w:t>
       </w:r>
       <w:r>
         <w:rPr>
@@ -22939,16 +22677,7 @@
           <w:sz w:val="24"/>
           <w:szCs w:val="24"/>
         </w:rPr>
-        <w:t>RTN</w:t>
-      </w:r>
-      <w:r>
-        <w:rPr>
-          <w:rFonts w:ascii="Lucida Console" w:hAnsi="Lucida Console"/>
-          <w:b/>
-          <w:sz w:val="24"/>
-          <w:szCs w:val="24"/>
-        </w:rPr>
-        <w:t>-EXPR</w:t>
+        <w:t>RTN-EXPR</w:t>
       </w:r>
       <w:r>
         <w:rPr>
@@ -23424,16 +23153,7 @@
           <w:sz w:val="24"/>
           <w:szCs w:val="24"/>
         </w:rPr>
-        <w:t>LMBD</w:t>
-      </w:r>
-      <w:r>
-        <w:rPr>
-          <w:rFonts w:ascii="Lucida Console" w:hAnsi="Lucida Console"/>
-          <w:b/>
-          <w:sz w:val="24"/>
-          <w:szCs w:val="24"/>
-        </w:rPr>
-        <w:t>-EXPR</w:t>
+        <w:t>LMBD-EXPR</w:t>
       </w:r>
       <w:r>
         <w:rPr>
@@ -23687,16 +23407,7 @@
           <w:sz w:val="24"/>
           <w:szCs w:val="24"/>
         </w:rPr>
-        <w:t>RNG</w:t>
-      </w:r>
-      <w:r>
-        <w:rPr>
-          <w:rFonts w:ascii="Lucida Console" w:hAnsi="Lucida Console"/>
-          <w:b/>
-          <w:sz w:val="24"/>
-          <w:szCs w:val="24"/>
-        </w:rPr>
-        <w:t>-EXPR</w:t>
+        <w:t>RNG-EXPR</w:t>
       </w:r>
       <w:r>
         <w:rPr>
@@ -23879,16 +23590,7 @@
           <w:sz w:val="24"/>
           <w:szCs w:val="24"/>
         </w:rPr>
-        <w:t>OLD</w:t>
-      </w:r>
-      <w:r>
-        <w:rPr>
-          <w:rFonts w:ascii="Lucida Console" w:hAnsi="Lucida Console"/>
-          <w:b/>
-          <w:sz w:val="24"/>
-          <w:szCs w:val="24"/>
-        </w:rPr>
-        <w:t>-EXPR</w:t>
+        <w:t>OLD-EXPR</w:t>
       </w:r>
       <w:r>
         <w:rPr>
@@ -24143,16 +23845,7 @@
           <w:sz w:val="24"/>
           <w:szCs w:val="24"/>
         </w:rPr>
-        <w:t>TPL</w:t>
-      </w:r>
-      <w:r>
-        <w:rPr>
-          <w:rFonts w:ascii="Lucida Console" w:hAnsi="Lucida Console"/>
-          <w:b/>
-          <w:sz w:val="24"/>
-          <w:szCs w:val="24"/>
-        </w:rPr>
-        <w:t>-EXPR</w:t>
+        <w:t>TPL-EXPR</w:t>
       </w:r>
       <w:r>
         <w:rPr>
@@ -24343,16 +24036,7 @@
           <w:sz w:val="24"/>
           <w:szCs w:val="24"/>
         </w:rPr>
-        <w:t>TPL-E</w:t>
-      </w:r>
-      <w:r>
-        <w:rPr>
-          <w:rFonts w:ascii="Lucida Console" w:hAnsi="Lucida Console"/>
-          <w:b/>
-          <w:sz w:val="24"/>
-          <w:szCs w:val="24"/>
-        </w:rPr>
-        <w:t>LMNT</w:t>
+        <w:t>TPL-ELMNT</w:t>
       </w:r>
       <w:r>
         <w:rPr>
@@ -24666,25 +24350,7 @@
           <w:sz w:val="24"/>
           <w:szCs w:val="24"/>
         </w:rPr>
-        <w:t>IS</w:t>
-      </w:r>
-      <w:r>
-        <w:rPr>
-          <w:rFonts w:ascii="Lucida Console" w:hAnsi="Lucida Console"/>
-          <w:b/>
-          <w:sz w:val="24"/>
-          <w:szCs w:val="24"/>
-        </w:rPr>
-        <w:t>-</w:t>
-      </w:r>
-      <w:r>
-        <w:rPr>
-          <w:rFonts w:ascii="Lucida Console" w:hAnsi="Lucida Console"/>
-          <w:b/>
-          <w:sz w:val="24"/>
-          <w:szCs w:val="24"/>
-        </w:rPr>
-        <w:t>EXPR</w:t>
+        <w:t>IS-EXPR</w:t>
       </w:r>
       <w:r>
         <w:rPr>
@@ -24733,7 +24399,7 @@
         </w:rPr>
       </w:pPr>
       <w:bookmarkStart w:id="70" w:name="Operator"/>
-      <w:bookmarkEnd w:id="59"/>
+      <w:bookmarkEnd w:id="58"/>
       <w:r>
         <w:rPr>
           <w:rFonts w:ascii="Times New Roman" w:hAnsi="Times New Roman" w:cs="Times New Roman"/>
@@ -25975,16 +25641,7 @@
           <w:sz w:val="24"/>
           <w:szCs w:val="24"/>
         </w:rPr>
-        <w:t>IF-</w:t>
-      </w:r>
-      <w:r>
-        <w:rPr>
-          <w:rFonts w:ascii="Lucida Console" w:hAnsi="Lucida Console"/>
-          <w:b/>
-          <w:sz w:val="24"/>
-          <w:szCs w:val="24"/>
-        </w:rPr>
-        <w:t>ALTS</w:t>
+        <w:t>IF-ALTS</w:t>
       </w:r>
       <w:r>
         <w:rPr>
@@ -26905,25 +26562,7 @@
           <w:sz w:val="24"/>
           <w:szCs w:val="24"/>
         </w:rPr>
-        <w:t>OBJ</w:t>
-      </w:r>
-      <w:r>
-        <w:rPr>
-          <w:rFonts w:ascii="Lucida Console" w:hAnsi="Lucida Console"/>
-          <w:b/>
-          <w:sz w:val="24"/>
-          <w:szCs w:val="24"/>
-        </w:rPr>
-        <w:t>-</w:t>
-      </w:r>
-      <w:r>
-        <w:rPr>
-          <w:rFonts w:ascii="Lucida Console" w:hAnsi="Lucida Console"/>
-          <w:b/>
-          <w:sz w:val="24"/>
-          <w:szCs w:val="24"/>
-        </w:rPr>
-        <w:t>CRTN</w:t>
+        <w:t>OBJ-CRTN</w:t>
       </w:r>
       <w:r>
         <w:rPr>
@@ -27127,25 +26766,7 @@
           <w:sz w:val="24"/>
           <w:szCs w:val="24"/>
         </w:rPr>
-        <w:t>NEW</w:t>
-      </w:r>
-      <w:r>
-        <w:rPr>
-          <w:rFonts w:ascii="Lucida Console" w:hAnsi="Lucida Console"/>
-          <w:b/>
-          <w:sz w:val="24"/>
-          <w:szCs w:val="24"/>
-        </w:rPr>
-        <w:t>-</w:t>
-      </w:r>
-      <w:r>
-        <w:rPr>
-          <w:rFonts w:ascii="Lucida Console" w:hAnsi="Lucida Console"/>
-          <w:b/>
-          <w:sz w:val="24"/>
-          <w:szCs w:val="24"/>
-        </w:rPr>
-        <w:t>EXPR</w:t>
+        <w:t>NEW-EXPR</w:t>
       </w:r>
       <w:r>
         <w:rPr>
@@ -27416,25 +27037,7 @@
           <w:sz w:val="24"/>
           <w:szCs w:val="24"/>
         </w:rPr>
-        <w:t>CALL</w:t>
-      </w:r>
-      <w:r>
-        <w:rPr>
-          <w:rFonts w:ascii="Lucida Console" w:hAnsi="Lucida Console"/>
-          <w:b/>
-          <w:sz w:val="24"/>
-          <w:szCs w:val="24"/>
-        </w:rPr>
-        <w:t>-</w:t>
-      </w:r>
-      <w:r>
-        <w:rPr>
-          <w:rFonts w:ascii="Lucida Console" w:hAnsi="Lucida Console"/>
-          <w:b/>
-          <w:sz w:val="24"/>
-          <w:szCs w:val="24"/>
-        </w:rPr>
-        <w:t>CHN</w:t>
+        <w:t>CALL-CHN</w:t>
       </w:r>
       <w:r>
         <w:rPr>
@@ -29121,16 +28724,7 @@
           <w:sz w:val="24"/>
           <w:szCs w:val="24"/>
         </w:rPr>
-        <w:t>IF</w:t>
-      </w:r>
-      <w:r>
-        <w:rPr>
-          <w:rFonts w:ascii="Lucida Console" w:hAnsi="Lucida Console"/>
-          <w:b/>
-          <w:sz w:val="24"/>
-          <w:szCs w:val="24"/>
-        </w:rPr>
-        <w:t>-ALTS</w:t>
+        <w:t>IF-ALTS</w:t>
       </w:r>
       <w:r>
         <w:rPr>
@@ -29960,25 +29554,7 @@
           <w:sz w:val="24"/>
           <w:szCs w:val="24"/>
         </w:rPr>
-        <w:t>MBR</w:t>
-      </w:r>
-      <w:r>
-        <w:rPr>
-          <w:rFonts w:ascii="Lucida Console" w:hAnsi="Lucida Console"/>
-          <w:b/>
-          <w:sz w:val="24"/>
-          <w:szCs w:val="24"/>
-        </w:rPr>
-        <w:t>-</w:t>
-      </w:r>
-      <w:r>
-        <w:rPr>
-          <w:rFonts w:ascii="Lucida Console" w:hAnsi="Lucida Console"/>
-          <w:b/>
-          <w:sz w:val="24"/>
-          <w:szCs w:val="24"/>
-        </w:rPr>
-        <w:t>DSC</w:t>
+        <w:t>MBR-DSC</w:t>
       </w:r>
       <w:r>
         <w:rPr>
@@ -30888,34 +30464,7 @@
           <w:sz w:val="24"/>
           <w:szCs w:val="24"/>
         </w:rPr>
-        <w:t>A</w:t>
-      </w:r>
-      <w:r>
-        <w:rPr>
-          <w:rFonts w:ascii="Lucida Console" w:hAnsi="Lucida Console"/>
-          <w:b/>
-          <w:sz w:val="24"/>
-          <w:szCs w:val="24"/>
-        </w:rPr>
-        <w:t>TCH</w:t>
-      </w:r>
-      <w:r>
-        <w:rPr>
-          <w:rFonts w:ascii="Lucida Console" w:hAnsi="Lucida Console"/>
-          <w:b/>
-          <w:sz w:val="24"/>
-          <w:szCs w:val="24"/>
-        </w:rPr>
-        <w:t>-T</w:t>
-      </w:r>
-      <w:r>
-        <w:rPr>
-          <w:rFonts w:ascii="Lucida Console" w:hAnsi="Lucida Console"/>
-          <w:b/>
-          <w:sz w:val="24"/>
-          <w:szCs w:val="24"/>
-        </w:rPr>
-        <w:t>YP</w:t>
+        <w:t>ATCH-TYP</w:t>
       </w:r>
       <w:r>
         <w:rPr>
@@ -31138,34 +30687,7 @@
           <w:sz w:val="24"/>
           <w:szCs w:val="24"/>
         </w:rPr>
-        <w:t>A</w:t>
-      </w:r>
-      <w:r>
-        <w:rPr>
-          <w:rFonts w:ascii="Lucida Console" w:hAnsi="Lucida Console"/>
-          <w:b/>
-          <w:sz w:val="24"/>
-          <w:szCs w:val="24"/>
-        </w:rPr>
-        <w:t>NM</w:t>
-      </w:r>
-      <w:r>
-        <w:rPr>
-          <w:rFonts w:ascii="Lucida Console" w:hAnsi="Lucida Console"/>
-          <w:b/>
-          <w:sz w:val="24"/>
-          <w:szCs w:val="24"/>
-        </w:rPr>
-        <w:t>-T</w:t>
-      </w:r>
-      <w:r>
-        <w:rPr>
-          <w:rFonts w:ascii="Lucida Console" w:hAnsi="Lucida Console"/>
-          <w:b/>
-          <w:sz w:val="24"/>
-          <w:szCs w:val="24"/>
-        </w:rPr>
-        <w:t>YP</w:t>
+        <w:t>ANM-TYP</w:t>
       </w:r>
       <w:r>
         <w:rPr>
@@ -31357,25 +30879,7 @@
           <w:sz w:val="24"/>
           <w:szCs w:val="24"/>
         </w:rPr>
-        <w:t>RTN</w:t>
-      </w:r>
-      <w:r>
-        <w:rPr>
-          <w:rFonts w:ascii="Lucida Console" w:hAnsi="Lucida Console"/>
-          <w:b/>
-          <w:sz w:val="24"/>
-          <w:szCs w:val="24"/>
-        </w:rPr>
-        <w:t>-T</w:t>
-      </w:r>
-      <w:r>
-        <w:rPr>
-          <w:rFonts w:ascii="Lucida Console" w:hAnsi="Lucida Console"/>
-          <w:b/>
-          <w:sz w:val="24"/>
-          <w:szCs w:val="24"/>
-        </w:rPr>
-        <w:t>YP</w:t>
+        <w:t>RTN-TYP</w:t>
       </w:r>
       <w:r>
         <w:rPr>
@@ -32365,34 +31869,7 @@
           <w:sz w:val="24"/>
           <w:szCs w:val="24"/>
         </w:rPr>
-        <w:t>A</w:t>
-      </w:r>
-      <w:r>
-        <w:rPr>
-          <w:rFonts w:ascii="Lucida Console" w:hAnsi="Lucida Console"/>
-          <w:b/>
-          <w:sz w:val="24"/>
-          <w:szCs w:val="24"/>
-        </w:rPr>
-        <w:t>NCHR</w:t>
-      </w:r>
-      <w:r>
-        <w:rPr>
-          <w:rFonts w:ascii="Lucida Console" w:hAnsi="Lucida Console"/>
-          <w:b/>
-          <w:sz w:val="24"/>
-          <w:szCs w:val="24"/>
-        </w:rPr>
-        <w:t>-T</w:t>
-      </w:r>
-      <w:r>
-        <w:rPr>
-          <w:rFonts w:ascii="Lucida Console" w:hAnsi="Lucida Console"/>
-          <w:b/>
-          <w:sz w:val="24"/>
-          <w:szCs w:val="24"/>
-        </w:rPr>
-        <w:t>YP</w:t>
+        <w:t>ANCHR-TYP</w:t>
       </w:r>
       <w:r>
         <w:rPr>
@@ -32594,25 +32071,7 @@
           <w:sz w:val="24"/>
           <w:szCs w:val="24"/>
         </w:rPr>
-        <w:t>MLT</w:t>
-      </w:r>
-      <w:r>
-        <w:rPr>
-          <w:rFonts w:ascii="Lucida Console" w:hAnsi="Lucida Console"/>
-          <w:b/>
-          <w:sz w:val="24"/>
-          <w:szCs w:val="24"/>
-        </w:rPr>
-        <w:t>-T</w:t>
-      </w:r>
-      <w:r>
-        <w:rPr>
-          <w:rFonts w:ascii="Lucida Console" w:hAnsi="Lucida Console"/>
-          <w:b/>
-          <w:sz w:val="24"/>
-          <w:szCs w:val="24"/>
-        </w:rPr>
-        <w:t>YP</w:t>
+        <w:t>MLT-TYP</w:t>
       </w:r>
       <w:r>
         <w:rPr>
@@ -32865,34 +32324,7 @@
           <w:sz w:val="24"/>
           <w:szCs w:val="24"/>
         </w:rPr>
-        <w:t>T</w:t>
-      </w:r>
-      <w:r>
-        <w:rPr>
-          <w:rFonts w:ascii="Lucida Console" w:hAnsi="Lucida Console"/>
-          <w:b/>
-          <w:sz w:val="24"/>
-          <w:szCs w:val="24"/>
-        </w:rPr>
-        <w:t>PL</w:t>
-      </w:r>
-      <w:r>
-        <w:rPr>
-          <w:rFonts w:ascii="Lucida Console" w:hAnsi="Lucida Console"/>
-          <w:b/>
-          <w:sz w:val="24"/>
-          <w:szCs w:val="24"/>
-        </w:rPr>
-        <w:t>-T</w:t>
-      </w:r>
-      <w:r>
-        <w:rPr>
-          <w:rFonts w:ascii="Lucida Console" w:hAnsi="Lucida Console"/>
-          <w:b/>
-          <w:sz w:val="24"/>
-          <w:szCs w:val="24"/>
-        </w:rPr>
-        <w:t>YP</w:t>
+        <w:t>TPL-TYP</w:t>
       </w:r>
       <w:r>
         <w:rPr>
@@ -33121,34 +32553,7 @@
           <w:sz w:val="24"/>
           <w:szCs w:val="24"/>
         </w:rPr>
-        <w:t>T</w:t>
-      </w:r>
-      <w:r>
-        <w:rPr>
-          <w:rFonts w:ascii="Lucida Console" w:hAnsi="Lucida Console"/>
-          <w:b/>
-          <w:sz w:val="24"/>
-          <w:szCs w:val="24"/>
-        </w:rPr>
-        <w:t>PL</w:t>
-      </w:r>
-      <w:r>
-        <w:rPr>
-          <w:rFonts w:ascii="Lucida Console" w:hAnsi="Lucida Console"/>
-          <w:b/>
-          <w:sz w:val="24"/>
-          <w:szCs w:val="24"/>
-        </w:rPr>
-        <w:t>-</w:t>
-      </w:r>
-      <w:r>
-        <w:rPr>
-          <w:rFonts w:ascii="Lucida Console" w:hAnsi="Lucida Console"/>
-          <w:b/>
-          <w:sz w:val="24"/>
-          <w:szCs w:val="24"/>
-        </w:rPr>
-        <w:t>FLD</w:t>
+        <w:t>TPL-FLD</w:t>
       </w:r>
       <w:r>
         <w:rPr>
@@ -33811,25 +33216,7 @@
           <w:sz w:val="24"/>
           <w:szCs w:val="24"/>
         </w:rPr>
-        <w:t>UNT</w:t>
-      </w:r>
-      <w:r>
-        <w:rPr>
-          <w:rFonts w:ascii="Lucida Console" w:hAnsi="Lucida Console"/>
-          <w:b/>
-          <w:sz w:val="24"/>
-          <w:szCs w:val="24"/>
-        </w:rPr>
-        <w:t>-T</w:t>
-      </w:r>
-      <w:r>
-        <w:rPr>
-          <w:rFonts w:ascii="Lucida Console" w:hAnsi="Lucida Console"/>
-          <w:b/>
-          <w:sz w:val="24"/>
-          <w:szCs w:val="24"/>
-        </w:rPr>
-        <w:t>YP</w:t>
+        <w:t>UNT-TYP</w:t>
       </w:r>
       <w:r>
         <w:rPr>
@@ -34009,25 +33396,7 @@
           <w:sz w:val="24"/>
           <w:szCs w:val="24"/>
         </w:rPr>
-        <w:t>UNT</w:t>
-      </w:r>
-      <w:r>
-        <w:rPr>
-          <w:rFonts w:ascii="Lucida Console" w:hAnsi="Lucida Console"/>
-          <w:b/>
-          <w:sz w:val="24"/>
-          <w:szCs w:val="24"/>
-        </w:rPr>
-        <w:t>-</w:t>
-      </w:r>
-      <w:r>
-        <w:rPr>
-          <w:rFonts w:ascii="Lucida Console" w:hAnsi="Lucida Console"/>
-          <w:b/>
-          <w:sz w:val="24"/>
-          <w:szCs w:val="24"/>
-        </w:rPr>
-        <w:t>NM</w:t>
+        <w:t>UNT-NM</w:t>
       </w:r>
       <w:r>
         <w:rPr>
@@ -34164,25 +33533,7 @@
           <w:sz w:val="24"/>
           <w:szCs w:val="24"/>
         </w:rPr>
-        <w:t>DOC</w:t>
-      </w:r>
-      <w:r>
-        <w:rPr>
-          <w:rFonts w:ascii="Lucida Console" w:hAnsi="Lucida Console"/>
-          <w:b/>
-          <w:sz w:val="24"/>
-          <w:szCs w:val="24"/>
-        </w:rPr>
-        <w:t>-</w:t>
-      </w:r>
-      <w:r>
-        <w:rPr>
-          <w:rFonts w:ascii="Lucida Console" w:hAnsi="Lucida Console"/>
-          <w:b/>
-          <w:sz w:val="24"/>
-          <w:szCs w:val="24"/>
-        </w:rPr>
-        <w:t>CMNT</w:t>
+        <w:t>DOC-CMNT</w:t>
       </w:r>
       <w:r>
         <w:rPr>
@@ -62611,7 +61962,7 @@
 </file>
 
 <file path=customXml/itemProps1.xml><?xml version="1.0" encoding="utf-8"?>
-<ds:datastoreItem xmlns:ds="http://schemas.openxmlformats.org/officeDocument/2006/customXml" ds:itemID="{C784F8A7-506F-4F73-B4E7-7BB19EC15825}">
+<ds:datastoreItem xmlns:ds="http://schemas.openxmlformats.org/officeDocument/2006/customXml" ds:itemID="{13DBDEC6-9E45-44E2-B06B-8A7AEAF8A14F}">
   <ds:schemaRefs>
     <ds:schemaRef ds:uri="http://schemas.openxmlformats.org/officeDocument/2006/bibliography"/>
   </ds:schemaRefs>

</xml_diff>

<commit_message>
Aliases introdcuction separated from usage
1. Spec document updated accordingly - alias X as Y separated from use const at file level
2. Subsequent checks while loading units added
</commit_message>
<xml_diff>
--- a/Docs/SLang reference.docx
+++ b/Docs/SLang reference.docx
@@ -12,15 +12,6 @@
           <w:szCs w:val="24"/>
         </w:rPr>
       </w:pPr>
-      <w:r>
-        <w:rPr>
-          <w:rFonts w:ascii="Lucida Console" w:hAnsi="Lucida Console"/>
-          <w:b/>
-          <w:sz w:val="24"/>
-          <w:szCs w:val="24"/>
-        </w:rPr>
-        <w:t xml:space="preserve">  </w:t>
-      </w:r>
       <w:proofErr w:type="gramStart"/>
       <w:r>
         <w:rPr>
@@ -156,7 +147,7 @@
           <w:sz w:val="24"/>
           <w:szCs w:val="24"/>
         </w:rPr>
-        <w:t>7</w:t>
+        <w:t>8</w:t>
       </w:r>
       <w:r>
         <w:rPr>
@@ -192,7 +183,7 @@
           <w:sz w:val="24"/>
           <w:szCs w:val="24"/>
         </w:rPr>
-        <w:t>4</w:t>
+        <w:t>5</w:t>
       </w:r>
       <w:r>
         <w:rPr>
@@ -495,12 +486,7 @@
               <w:ind w:left="0"/>
             </w:pPr>
             <w:r>
-              <w:t xml:space="preserve">Type/entity/statement: It can be a unit or data attribute or raise </w:t>
-            </w:r>
-            <w:bookmarkStart w:id="0" w:name="_GoBack"/>
-            <w:bookmarkEnd w:id="0"/>
-            <w:r>
-              <w:t>statement</w:t>
+              <w:t>Type/entity/statement: It can be a unit or data attribute or raise statement</w:t>
             </w:r>
           </w:p>
         </w:tc>
@@ -2992,7 +2978,7 @@
           <w:szCs w:val="24"/>
         </w:rPr>
       </w:pPr>
-      <w:bookmarkStart w:id="1" w:name="Compilation"/>
+      <w:bookmarkStart w:id="0" w:name="Compilation"/>
       <w:r>
         <w:rPr>
           <w:rFonts w:ascii="Times New Roman" w:hAnsi="Times New Roman" w:cs="Times New Roman"/>
@@ -3001,7 +2987,7 @@
         </w:rPr>
         <w:t>Compilation</w:t>
       </w:r>
-      <w:bookmarkEnd w:id="1"/>
+      <w:bookmarkEnd w:id="0"/>
       <w:r>
         <w:rPr>
           <w:rFonts w:ascii="Times New Roman" w:hAnsi="Times New Roman" w:cs="Times New Roman"/>
@@ -3246,8 +3232,8 @@
           <w:szCs w:val="24"/>
         </w:rPr>
       </w:pPr>
-      <w:bookmarkStart w:id="2" w:name="Build"/>
-      <w:bookmarkEnd w:id="2"/>
+      <w:bookmarkStart w:id="1" w:name="Build"/>
+      <w:bookmarkEnd w:id="1"/>
       <w:r>
         <w:rPr>
           <w:rFonts w:ascii="Times New Roman" w:hAnsi="Times New Roman" w:cs="Times New Roman"/>
@@ -4024,25 +4010,7 @@
           <w:sz w:val="24"/>
           <w:szCs w:val="24"/>
         </w:rPr>
-        <w:t>a</w:t>
-      </w:r>
-      <w:r>
-        <w:rPr>
-          <w:rFonts w:ascii="Lucida Console" w:hAnsi="Lucida Console"/>
-          <w:b/>
-          <w:sz w:val="24"/>
-          <w:szCs w:val="24"/>
-        </w:rPr>
-        <w:t xml:space="preserve">      </w:t>
-      </w:r>
-      <w:r>
-        <w:rPr>
-          <w:rFonts w:ascii="Lucida Console" w:hAnsi="Lucida Console"/>
-          <w:b/>
-          <w:sz w:val="24"/>
-          <w:szCs w:val="24"/>
-        </w:rPr>
-        <w:t>s</w:t>
+        <w:t>as</w:t>
       </w:r>
       <w:r>
         <w:rPr>
@@ -4562,8 +4530,8 @@
         </w:rPr>
         <w:t xml:space="preserve"> party modules to be linked in</w:t>
       </w:r>
-      <w:bookmarkStart w:id="3" w:name="ImportDsc"/>
-      <w:bookmarkEnd w:id="3"/>
+      <w:bookmarkStart w:id="2" w:name="ImportDsc"/>
+      <w:bookmarkEnd w:id="2"/>
       <w:r>
         <w:rPr>
           <w:rFonts w:ascii="Lucida Console" w:hAnsi="Lucida Console"/>
@@ -4717,12 +4685,12 @@
         </w:rPr>
         <w:t xml:space="preserve">) </w:t>
       </w:r>
-      <w:bookmarkStart w:id="4" w:name="FileName"/>
-      <w:bookmarkStart w:id="5" w:name="OSname"/>
-      <w:bookmarkStart w:id="6" w:name="FSname"/>
+      <w:bookmarkStart w:id="3" w:name="FileName"/>
+      <w:bookmarkStart w:id="4" w:name="OSname"/>
+      <w:bookmarkStart w:id="5" w:name="FSname"/>
+      <w:bookmarkEnd w:id="3"/>
       <w:bookmarkEnd w:id="4"/>
       <w:bookmarkEnd w:id="5"/>
-      <w:bookmarkEnd w:id="6"/>
       <w:proofErr w:type="spellStart"/>
       <w:r>
         <w:rPr>
@@ -4932,7 +4900,7 @@
         </w:rPr>
         <w:t xml:space="preserve">) </w:t>
       </w:r>
-      <w:bookmarkStart w:id="7" w:name="CompilationUnit"/>
+      <w:bookmarkStart w:id="6" w:name="CompilationUnit"/>
       <w:proofErr w:type="spellStart"/>
       <w:r>
         <w:rPr>
@@ -4942,7 +4910,7 @@
         </w:rPr>
         <w:t>CompilationUnit</w:t>
       </w:r>
-      <w:bookmarkEnd w:id="7"/>
+      <w:bookmarkEnd w:id="6"/>
       <w:proofErr w:type="spellEnd"/>
       <w:r>
         <w:rPr>
@@ -4964,6 +4932,7 @@
           <w:szCs w:val="24"/>
         </w:rPr>
       </w:pPr>
+      <w:proofErr w:type="gramStart"/>
       <w:r>
         <w:rPr>
           <w:rFonts w:ascii="Lucida Console" w:hAnsi="Lucida Console"/>
@@ -4972,32 +4941,49 @@
         </w:rPr>
         <w:t>{</w:t>
       </w:r>
+      <w:r>
+        <w:rPr>
+          <w:rFonts w:ascii="Times New Roman" w:hAnsi="Times New Roman" w:cs="Times New Roman"/>
+          <w:sz w:val="24"/>
+          <w:szCs w:val="24"/>
+        </w:rPr>
+        <w:t xml:space="preserve"> </w:t>
+      </w:r>
+      <w:proofErr w:type="gramEnd"/>
+      <w:r>
+        <w:rPr>
+          <w:rStyle w:val="a6"/>
+          <w:rFonts w:ascii="Lucida Console" w:hAnsi="Lucida Console"/>
+        </w:rPr>
+        <w:fldChar w:fldCharType="begin"/>
+      </w:r>
+      <w:r>
+        <w:rPr>
+          <w:rStyle w:val="a6"/>
+          <w:rFonts w:ascii="Lucida Console" w:hAnsi="Lucida Console"/>
+        </w:rPr>
+        <w:instrText xml:space="preserve"> HYPERLINK  \l "GlobalAlias" </w:instrText>
+      </w:r>
+      <w:r>
+        <w:rPr>
+          <w:rStyle w:val="a6"/>
+          <w:rFonts w:ascii="Lucida Console" w:hAnsi="Lucida Console"/>
+        </w:rPr>
+        <w:fldChar w:fldCharType="separate"/>
+      </w:r>
       <w:proofErr w:type="spellStart"/>
       <w:r>
-        <w:fldChar w:fldCharType="begin"/>
-      </w:r>
-      <w:r>
-        <w:instrText xml:space="preserve"> HYPERLINK \l "UseDirective" </w:instrText>
-      </w:r>
-      <w:r>
-        <w:fldChar w:fldCharType="separate"/>
-      </w:r>
-      <w:r>
         <w:rPr>
           <w:rStyle w:val="a6"/>
           <w:rFonts w:ascii="Lucida Console" w:hAnsi="Lucida Console"/>
-          <w:sz w:val="24"/>
-          <w:szCs w:val="24"/>
-        </w:rPr>
-        <w:t>UseDirective</w:t>
+        </w:rPr>
+        <w:t>GlobalAlias</w:t>
       </w:r>
       <w:proofErr w:type="spellEnd"/>
       <w:r>
         <w:rPr>
           <w:rStyle w:val="a6"/>
           <w:rFonts w:ascii="Lucida Console" w:hAnsi="Lucida Console"/>
-          <w:sz w:val="24"/>
-          <w:szCs w:val="24"/>
         </w:rPr>
         <w:fldChar w:fldCharType="end"/>
       </w:r>
@@ -5189,8 +5175,8 @@
         </w:rPr>
         <w:t xml:space="preserve">) </w:t>
       </w:r>
-      <w:bookmarkStart w:id="8" w:name="UseDirective"/>
-      <w:bookmarkEnd w:id="8"/>
+      <w:bookmarkStart w:id="7" w:name="UseDirective"/>
+      <w:bookmarkEnd w:id="7"/>
       <w:proofErr w:type="spellStart"/>
       <w:r>
         <w:rPr>
@@ -5239,14 +5225,6 @@
           <w:szCs w:val="24"/>
         </w:rPr>
         <w:t xml:space="preserve"> </w:t>
-      </w:r>
-      <w:r>
-        <w:rPr>
-          <w:rFonts w:ascii="Lucida Console" w:hAnsi="Lucida Console"/>
-          <w:sz w:val="24"/>
-          <w:szCs w:val="24"/>
-        </w:rPr>
-        <w:t>(</w:t>
       </w:r>
       <w:proofErr w:type="spellStart"/>
       <w:r>
@@ -5325,36 +5303,25 @@
           <w:sz w:val="24"/>
           <w:szCs w:val="24"/>
         </w:rPr>
-        <w:t>}) | (</w:t>
+        <w:t>} [</w:t>
       </w:r>
       <w:proofErr w:type="spellStart"/>
       <w:r>
-        <w:fldChar w:fldCharType="begin"/>
-      </w:r>
-      <w:r>
-        <w:instrText xml:space="preserve"> HYPERLINK \l "AttachedType" </w:instrText>
-      </w:r>
-      <w:r>
-        <w:fldChar w:fldCharType="separate"/>
-      </w:r>
-      <w:r>
-        <w:rPr>
-          <w:rStyle w:val="a6"/>
-          <w:rFonts w:ascii="Lucida Console" w:hAnsi="Lucida Console"/>
-          <w:sz w:val="24"/>
-          <w:szCs w:val="24"/>
-        </w:rPr>
-        <w:t>AttachedType</w:t>
+        <w:rPr>
+          <w:rFonts w:ascii="Lucida Console" w:hAnsi="Lucida Console"/>
+          <w:sz w:val="24"/>
+          <w:szCs w:val="24"/>
+        </w:rPr>
+        <w:t>NewLine</w:t>
       </w:r>
       <w:proofErr w:type="spellEnd"/>
       <w:r>
         <w:rPr>
-          <w:rStyle w:val="a6"/>
-          <w:rFonts w:ascii="Lucida Console" w:hAnsi="Lucida Console"/>
-          <w:sz w:val="24"/>
-          <w:szCs w:val="24"/>
-        </w:rPr>
-        <w:fldChar w:fldCharType="end"/>
+          <w:rFonts w:ascii="Lucida Console" w:hAnsi="Lucida Console"/>
+          <w:sz w:val="24"/>
+          <w:szCs w:val="24"/>
+        </w:rPr>
+        <w:t>]</w:t>
       </w:r>
       <w:r>
         <w:rPr>
@@ -5367,92 +5334,10 @@
       <w:r>
         <w:rPr>
           <w:rFonts w:ascii="Lucida Console" w:hAnsi="Lucida Console"/>
-          <w:b/>
-          <w:sz w:val="24"/>
-          <w:szCs w:val="24"/>
-        </w:rPr>
-        <w:t>as</w:t>
-      </w:r>
-      <w:r>
-        <w:rPr>
-          <w:rFonts w:ascii="Lucida Console" w:hAnsi="Lucida Console"/>
-          <w:sz w:val="24"/>
-          <w:szCs w:val="24"/>
-        </w:rPr>
-        <w:t xml:space="preserve"> </w:t>
-      </w:r>
-      <w:proofErr w:type="spellStart"/>
-      <w:r>
-        <w:rPr>
-          <w:rFonts w:ascii="Lucida Console" w:hAnsi="Lucida Console"/>
-          <w:sz w:val="24"/>
-          <w:szCs w:val="24"/>
-        </w:rPr>
-        <w:t>UnitName</w:t>
-      </w:r>
-      <w:proofErr w:type="spellEnd"/>
-      <w:r>
-        <w:rPr>
-          <w:rFonts w:ascii="Lucida Console" w:hAnsi="Lucida Console"/>
-          <w:sz w:val="24"/>
-          <w:szCs w:val="24"/>
-        </w:rPr>
-        <w:t>) [</w:t>
-      </w:r>
-      <w:proofErr w:type="spellStart"/>
-      <w:r>
-        <w:rPr>
-          <w:rFonts w:ascii="Lucida Console" w:hAnsi="Lucida Console"/>
-          <w:sz w:val="24"/>
-          <w:szCs w:val="24"/>
-        </w:rPr>
-        <w:t>NewLine</w:t>
-      </w:r>
-      <w:proofErr w:type="spellEnd"/>
-      <w:r>
-        <w:rPr>
-          <w:rFonts w:ascii="Lucida Console" w:hAnsi="Lucida Console"/>
-          <w:sz w:val="24"/>
-          <w:szCs w:val="24"/>
-        </w:rPr>
-        <w:t>]</w:t>
-      </w:r>
-      <w:r>
-        <w:rPr>
-          <w:rFonts w:ascii="Lucida Console" w:hAnsi="Lucida Console"/>
-          <w:sz w:val="24"/>
-          <w:szCs w:val="24"/>
-        </w:rPr>
-        <w:t xml:space="preserve"> </w:t>
-      </w:r>
-    </w:p>
-    <w:p>
-      <w:pPr>
-        <w:pStyle w:val="a3"/>
-        <w:keepLines/>
-        <w:rPr>
-          <w:rFonts w:ascii="Lucida Console" w:hAnsi="Lucida Console"/>
-          <w:sz w:val="24"/>
-          <w:szCs w:val="24"/>
-        </w:rPr>
-      </w:pPr>
-      <w:proofErr w:type="gramStart"/>
-      <w:r>
-        <w:rPr>
-          <w:rFonts w:ascii="Lucida Console" w:hAnsi="Lucida Console"/>
-          <w:sz w:val="24"/>
-          <w:szCs w:val="24"/>
-        </w:rPr>
-        <w:t>S(</w:t>
-      </w:r>
-      <w:proofErr w:type="gramEnd"/>
-      <w:r>
-        <w:rPr>
-          <w:rFonts w:ascii="Lucida Console" w:hAnsi="Lucida Console"/>
-          <w:sz w:val="24"/>
-          <w:szCs w:val="24"/>
-        </w:rPr>
-        <w:t>) F()</w:t>
+          <w:sz w:val="24"/>
+          <w:szCs w:val="24"/>
+        </w:rPr>
+        <w:t>S() F()</w:t>
       </w:r>
     </w:p>
     <w:p>
@@ -5501,6 +5386,200 @@
           <w:numId w:val="3"/>
         </w:numPr>
         <w:rPr>
+          <w:rFonts w:ascii="Times New Roman" w:hAnsi="Times New Roman" w:cs="Times New Roman"/>
+          <w:sz w:val="24"/>
+          <w:szCs w:val="24"/>
+        </w:rPr>
+      </w:pPr>
+      <w:bookmarkStart w:id="8" w:name="GlobalAlias"/>
+      <w:bookmarkEnd w:id="8"/>
+      <w:proofErr w:type="spellStart"/>
+      <w:r>
+        <w:rPr>
+          <w:rFonts w:ascii="Times New Roman" w:hAnsi="Times New Roman" w:cs="Times New Roman"/>
+          <w:sz w:val="24"/>
+          <w:szCs w:val="24"/>
+        </w:rPr>
+        <w:t>GlobalAlias</w:t>
+      </w:r>
+      <w:proofErr w:type="spellEnd"/>
+      <w:r>
+        <w:rPr>
+          <w:rFonts w:ascii="Times New Roman" w:hAnsi="Times New Roman" w:cs="Times New Roman"/>
+          <w:sz w:val="24"/>
+          <w:szCs w:val="24"/>
+        </w:rPr>
+        <w:t>:</w:t>
+      </w:r>
+      <w:r>
+        <w:rPr>
+          <w:rFonts w:ascii="Times New Roman" w:hAnsi="Times New Roman" w:cs="Times New Roman"/>
+          <w:sz w:val="24"/>
+          <w:szCs w:val="24"/>
+        </w:rPr>
+        <w:t xml:space="preserve"> </w:t>
+      </w:r>
+      <w:r>
+        <w:rPr>
+          <w:rFonts w:ascii="Lucida Console" w:hAnsi="Lucida Console"/>
+          <w:b/>
+          <w:sz w:val="24"/>
+          <w:szCs w:val="24"/>
+        </w:rPr>
+        <w:t xml:space="preserve">alias </w:t>
+      </w:r>
+      <w:hyperlink w:anchor="GlobalAliasElement" w:history="1">
+        <w:proofErr w:type="spellStart"/>
+        <w:r>
+          <w:rPr>
+            <w:rStyle w:val="a6"/>
+            <w:rFonts w:ascii="Lucida Console" w:hAnsi="Lucida Console"/>
+            <w:sz w:val="24"/>
+            <w:szCs w:val="24"/>
+          </w:rPr>
+          <w:t>GlobalAliasElement</w:t>
+        </w:r>
+        <w:proofErr w:type="spellEnd"/>
+      </w:hyperlink>
+      <w:r>
+        <w:rPr>
+          <w:rFonts w:ascii="Lucida Console" w:hAnsi="Lucida Console"/>
+          <w:sz w:val="24"/>
+          <w:szCs w:val="24"/>
+        </w:rPr>
+        <w:t xml:space="preserve"> {“</w:t>
+      </w:r>
+      <w:r>
+        <w:rPr>
+          <w:rFonts w:ascii="Lucida Console" w:hAnsi="Lucida Console"/>
+          <w:b/>
+          <w:sz w:val="24"/>
+          <w:szCs w:val="24"/>
+        </w:rPr>
+        <w:t>,</w:t>
+      </w:r>
+      <w:r>
+        <w:rPr>
+          <w:rFonts w:ascii="Lucida Console" w:hAnsi="Lucida Console"/>
+          <w:sz w:val="24"/>
+          <w:szCs w:val="24"/>
+        </w:rPr>
+        <w:t xml:space="preserve">” </w:t>
+      </w:r>
+      <w:hyperlink w:anchor="GlobalAliasElement" w:history="1">
+        <w:proofErr w:type="spellStart"/>
+        <w:r>
+          <w:rPr>
+            <w:rStyle w:val="a6"/>
+            <w:rFonts w:ascii="Lucida Console" w:hAnsi="Lucida Console"/>
+            <w:sz w:val="24"/>
+            <w:szCs w:val="24"/>
+          </w:rPr>
+          <w:t>GlobalAliasElement</w:t>
+        </w:r>
+        <w:proofErr w:type="spellEnd"/>
+      </w:hyperlink>
+      <w:r>
+        <w:rPr>
+          <w:rFonts w:ascii="Lucida Console" w:hAnsi="Lucida Console"/>
+          <w:sz w:val="24"/>
+          <w:szCs w:val="24"/>
+        </w:rPr>
+        <w:t>}</w:t>
+      </w:r>
+    </w:p>
+    <w:p>
+      <w:pPr>
+        <w:pStyle w:val="a3"/>
+        <w:keepLines/>
+        <w:numPr>
+          <w:ilvl w:val="0"/>
+          <w:numId w:val="3"/>
+        </w:numPr>
+        <w:rPr>
+          <w:rFonts w:ascii="Times New Roman" w:hAnsi="Times New Roman" w:cs="Times New Roman"/>
+          <w:sz w:val="24"/>
+          <w:szCs w:val="24"/>
+        </w:rPr>
+      </w:pPr>
+      <w:bookmarkStart w:id="9" w:name="GlobalAliasElement"/>
+      <w:bookmarkEnd w:id="9"/>
+      <w:proofErr w:type="spellStart"/>
+      <w:r>
+        <w:rPr>
+          <w:rFonts w:ascii="Times New Roman" w:hAnsi="Times New Roman" w:cs="Times New Roman"/>
+          <w:sz w:val="24"/>
+          <w:szCs w:val="24"/>
+        </w:rPr>
+        <w:t>GlobalAliasElement</w:t>
+      </w:r>
+      <w:proofErr w:type="spellEnd"/>
+      <w:r>
+        <w:rPr>
+          <w:rFonts w:ascii="Times New Roman" w:hAnsi="Times New Roman" w:cs="Times New Roman"/>
+          <w:sz w:val="24"/>
+          <w:szCs w:val="24"/>
+        </w:rPr>
+        <w:t xml:space="preserve">: </w:t>
+      </w:r>
+      <w:hyperlink w:anchor="AttachedType" w:history="1">
+        <w:proofErr w:type="spellStart"/>
+        <w:r>
+          <w:rPr>
+            <w:rStyle w:val="a6"/>
+            <w:rFonts w:ascii="Lucida Console" w:hAnsi="Lucida Console"/>
+            <w:sz w:val="24"/>
+            <w:szCs w:val="24"/>
+          </w:rPr>
+          <w:t>AttachedType</w:t>
+        </w:r>
+        <w:proofErr w:type="spellEnd"/>
+      </w:hyperlink>
+      <w:r>
+        <w:rPr>
+          <w:rFonts w:ascii="Lucida Console" w:hAnsi="Lucida Console"/>
+          <w:sz w:val="24"/>
+          <w:szCs w:val="24"/>
+        </w:rPr>
+        <w:t xml:space="preserve"> </w:t>
+      </w:r>
+      <w:r>
+        <w:rPr>
+          <w:rFonts w:ascii="Lucida Console" w:hAnsi="Lucida Console"/>
+          <w:b/>
+          <w:sz w:val="24"/>
+          <w:szCs w:val="24"/>
+        </w:rPr>
+        <w:t>as</w:t>
+      </w:r>
+      <w:r>
+        <w:rPr>
+          <w:rFonts w:ascii="Lucida Console" w:hAnsi="Lucida Console"/>
+          <w:sz w:val="24"/>
+          <w:szCs w:val="24"/>
+        </w:rPr>
+        <w:t xml:space="preserve"> </w:t>
+      </w:r>
+      <w:proofErr w:type="spellStart"/>
+      <w:r>
+        <w:rPr>
+          <w:rFonts w:ascii="Lucida Console" w:hAnsi="Lucida Console"/>
+          <w:sz w:val="24"/>
+          <w:szCs w:val="24"/>
+        </w:rPr>
+        <w:t>UnitName</w:t>
+      </w:r>
+      <w:proofErr w:type="spellEnd"/>
+    </w:p>
+    <w:p>
+      <w:pPr>
+        <w:pStyle w:val="a3"/>
+        <w:keepLines/>
+        <w:numPr>
+          <w:ilvl w:val="0"/>
+          <w:numId w:val="3"/>
+        </w:numPr>
+        <w:rPr>
           <w:rFonts w:ascii="Lucida Console" w:hAnsi="Lucida Console"/>
           <w:sz w:val="24"/>
           <w:szCs w:val="24"/>
@@ -5532,11 +5611,11 @@
         </w:rPr>
         <w:t xml:space="preserve">) </w:t>
       </w:r>
-      <w:bookmarkStart w:id="9" w:name="UnitUseDirective"/>
-      <w:bookmarkStart w:id="10" w:name="EnclosedUseDirective"/>
-      <w:bookmarkStart w:id="11" w:name="UseClause"/>
-      <w:bookmarkEnd w:id="9"/>
+      <w:bookmarkStart w:id="10" w:name="UnitUseDirective"/>
+      <w:bookmarkStart w:id="11" w:name="EnclosedUseDirective"/>
+      <w:bookmarkStart w:id="12" w:name="UseClause"/>
       <w:bookmarkEnd w:id="10"/>
+      <w:bookmarkEnd w:id="11"/>
       <w:proofErr w:type="spellStart"/>
       <w:r>
         <w:rPr>
@@ -5554,7 +5633,7 @@
         </w:rPr>
         <w:t>Use</w:t>
       </w:r>
-      <w:bookmarkEnd w:id="11"/>
+      <w:bookmarkEnd w:id="12"/>
       <w:r>
         <w:rPr>
           <w:rFonts w:ascii="Times New Roman" w:hAnsi="Times New Roman" w:cs="Times New Roman"/>
@@ -5986,8 +6065,8 @@
         </w:rPr>
         <w:t xml:space="preserve">) </w:t>
       </w:r>
-      <w:bookmarkStart w:id="12" w:name="EnclosedUseEement"/>
-      <w:bookmarkEnd w:id="12"/>
+      <w:bookmarkStart w:id="13" w:name="EnclosedUseEement"/>
+      <w:bookmarkEnd w:id="13"/>
       <w:proofErr w:type="spellStart"/>
       <w:r>
         <w:rPr>
@@ -6078,14 +6157,8 @@
         </w:rPr>
         <w:t>]</w:t>
       </w:r>
-      <w:r>
-        <w:rPr>
-          <w:rFonts w:ascii="Lucida Console" w:hAnsi="Lucida Console"/>
-          <w:sz w:val="24"/>
-          <w:szCs w:val="24"/>
-        </w:rPr>
-        <w:t>]</w:t>
-      </w:r>
+      <w:bookmarkStart w:id="14" w:name="_GoBack"/>
+      <w:bookmarkEnd w:id="14"/>
       <w:r>
         <w:rPr>
           <w:rFonts w:ascii="Lucida Console" w:hAnsi="Lucida Console"/>
@@ -6219,8 +6292,8 @@
         </w:rPr>
         <w:t xml:space="preserve"> </w:t>
       </w:r>
-      <w:bookmarkStart w:id="13" w:name="AnonymousRoutine"/>
-      <w:bookmarkEnd w:id="13"/>
+      <w:bookmarkStart w:id="15" w:name="AnonymousRoutine"/>
+      <w:bookmarkEnd w:id="15"/>
       <w:proofErr w:type="spellStart"/>
       <w:r>
         <w:rPr>
@@ -6246,6 +6319,52 @@
           <w:szCs w:val="24"/>
         </w:rPr>
         <w:t xml:space="preserve"> </w:t>
+      </w:r>
+      <w:r>
+        <w:rPr>
+          <w:rFonts w:ascii="Lucida Console" w:hAnsi="Lucida Console"/>
+          <w:sz w:val="24"/>
+          <w:szCs w:val="24"/>
+        </w:rPr>
+        <w:t>[</w:t>
+      </w:r>
+      <w:proofErr w:type="spellStart"/>
+      <w:r>
+        <w:fldChar w:fldCharType="begin"/>
+      </w:r>
+      <w:r>
+        <w:instrText xml:space="preserve"> HYPERLINK \l "UseDirective" </w:instrText>
+      </w:r>
+      <w:r>
+        <w:fldChar w:fldCharType="separate"/>
+      </w:r>
+      <w:r>
+        <w:rPr>
+          <w:rStyle w:val="a6"/>
+          <w:rFonts w:ascii="Lucida Console" w:hAnsi="Lucida Console"/>
+          <w:sz w:val="24"/>
+          <w:szCs w:val="24"/>
+        </w:rPr>
+        <w:t>UseDirective</w:t>
+      </w:r>
+      <w:proofErr w:type="spellEnd"/>
+      <w:r>
+        <w:rPr>
+          <w:rStyle w:val="a6"/>
+          <w:rFonts w:ascii="Lucida Console" w:hAnsi="Lucida Console"/>
+          <w:sz w:val="24"/>
+          <w:szCs w:val="24"/>
+        </w:rPr>
+        <w:fldChar w:fldCharType="end"/>
+      </w:r>
+      <w:hyperlink w:anchor="UseDirective" w:history="1"/>
+      <w:r>
+        <w:rPr>
+          <w:rFonts w:ascii="Lucida Console" w:hAnsi="Lucida Console"/>
+          <w:sz w:val="24"/>
+          <w:szCs w:val="24"/>
+        </w:rPr>
+        <w:t xml:space="preserve">] </w:t>
       </w:r>
       <w:hyperlink w:anchor="StatementsList" w:history="1">
         <w:proofErr w:type="spellStart"/>
@@ -6422,8 +6541,8 @@
         </w:rPr>
         <w:t xml:space="preserve"> </w:t>
       </w:r>
-      <w:bookmarkStart w:id="14" w:name="StatementsList"/>
-      <w:bookmarkEnd w:id="14"/>
+      <w:bookmarkStart w:id="16" w:name="StatementsList"/>
+      <w:bookmarkEnd w:id="16"/>
       <w:proofErr w:type="spellStart"/>
       <w:r>
         <w:rPr>
@@ -6600,8 +6719,8 @@
         </w:rPr>
         <w:t xml:space="preserve">) </w:t>
       </w:r>
-      <w:bookmarkStart w:id="15" w:name="StandaloneRoutine"/>
-      <w:bookmarkEnd w:id="15"/>
+      <w:bookmarkStart w:id="17" w:name="StandaloneRoutine"/>
+      <w:bookmarkEnd w:id="17"/>
       <w:proofErr w:type="spellStart"/>
       <w:r>
         <w:rPr>
@@ -7146,7 +7265,7 @@
         </w:rPr>
         <w:t xml:space="preserve">) </w:t>
       </w:r>
-      <w:bookmarkStart w:id="16" w:name="InnerBlock"/>
+      <w:bookmarkStart w:id="18" w:name="InnerBlock"/>
       <w:proofErr w:type="spellStart"/>
       <w:r>
         <w:rPr>
@@ -7156,7 +7275,7 @@
         </w:rPr>
         <w:t>InnerBlock</w:t>
       </w:r>
-      <w:bookmarkEnd w:id="16"/>
+      <w:bookmarkEnd w:id="18"/>
       <w:proofErr w:type="spellEnd"/>
       <w:r>
         <w:rPr>
@@ -7536,6 +7655,7 @@
           <w:sz w:val="24"/>
           <w:szCs w:val="24"/>
         </w:rPr>
+        <w:lastRenderedPageBreak/>
         <w:t>VAL-</w:t>
       </w:r>
       <w:r>
@@ -7576,7 +7696,6 @@
           <w:sz w:val="24"/>
           <w:szCs w:val="24"/>
         </w:rPr>
-        <w:lastRenderedPageBreak/>
         <w:t>(</w:t>
       </w:r>
       <w:proofErr w:type="spellStart"/>
@@ -7628,8 +7747,8 @@
         </w:rPr>
         <w:t xml:space="preserve">) </w:t>
       </w:r>
-      <w:bookmarkStart w:id="17" w:name="WhenClause"/>
-      <w:bookmarkEnd w:id="17"/>
+      <w:bookmarkStart w:id="19" w:name="WhenClause"/>
+      <w:bookmarkEnd w:id="19"/>
       <w:proofErr w:type="spellStart"/>
       <w:r>
         <w:rPr>
@@ -7860,10 +7979,10 @@
           <w:szCs w:val="24"/>
         </w:rPr>
       </w:pPr>
-      <w:bookmarkStart w:id="18" w:name="Parameters"/>
-      <w:bookmarkStart w:id="19" w:name="UnitRoutineParameters"/>
-      <w:bookmarkEnd w:id="18"/>
-      <w:bookmarkEnd w:id="19"/>
+      <w:bookmarkStart w:id="20" w:name="Parameters"/>
+      <w:bookmarkStart w:id="21" w:name="UnitRoutineParameters"/>
+      <w:bookmarkEnd w:id="20"/>
+      <w:bookmarkEnd w:id="21"/>
       <w:proofErr w:type="spellStart"/>
       <w:r>
         <w:rPr>
@@ -8165,8 +8284,8 @@
         </w:rPr>
         <w:t xml:space="preserve">) </w:t>
       </w:r>
-      <w:bookmarkStart w:id="20" w:name="StandaloneRoutineParameters"/>
-      <w:bookmarkEnd w:id="20"/>
+      <w:bookmarkStart w:id="22" w:name="StandaloneRoutineParameters"/>
+      <w:bookmarkEnd w:id="22"/>
       <w:proofErr w:type="spellStart"/>
       <w:r>
         <w:rPr>
@@ -8511,7 +8630,7 @@
           <w:szCs w:val="24"/>
         </w:rPr>
       </w:pPr>
-      <w:bookmarkStart w:id="21" w:name="RequireBlock"/>
+      <w:bookmarkStart w:id="23" w:name="RequireBlock"/>
       <w:r>
         <w:rPr>
           <w:rFonts w:ascii="Times New Roman" w:hAnsi="Times New Roman" w:cs="Times New Roman"/>
@@ -8538,9 +8657,9 @@
         </w:rPr>
         <w:t xml:space="preserve">) </w:t>
       </w:r>
-      <w:bookmarkStart w:id="22" w:name="UnitRoutineParameter"/>
-      <w:bookmarkStart w:id="23" w:name="Parameter"/>
-      <w:bookmarkEnd w:id="22"/>
+      <w:bookmarkStart w:id="24" w:name="UnitRoutineParameter"/>
+      <w:bookmarkStart w:id="25" w:name="Parameter"/>
+      <w:bookmarkEnd w:id="24"/>
       <w:proofErr w:type="spellStart"/>
       <w:r>
         <w:rPr>
@@ -8550,7 +8669,7 @@
         </w:rPr>
         <w:t>UnitRoutineParameter</w:t>
       </w:r>
-      <w:bookmarkEnd w:id="23"/>
+      <w:bookmarkEnd w:id="25"/>
       <w:proofErr w:type="spellEnd"/>
       <w:r>
         <w:rPr>
@@ -8695,8 +8814,8 @@
         </w:rPr>
         <w:t xml:space="preserve">) </w:t>
       </w:r>
-      <w:bookmarkStart w:id="24" w:name="StandaloneRoutineParameter"/>
-      <w:bookmarkEnd w:id="24"/>
+      <w:bookmarkStart w:id="26" w:name="StandaloneRoutineParameter"/>
+      <w:bookmarkEnd w:id="26"/>
       <w:proofErr w:type="spellStart"/>
       <w:r>
         <w:rPr>
@@ -9441,8 +9560,8 @@
         </w:rPr>
         <w:t xml:space="preserve">) </w:t>
       </w:r>
-      <w:bookmarkStart w:id="25" w:name="InvariantBlock"/>
-      <w:bookmarkEnd w:id="25"/>
+      <w:bookmarkStart w:id="27" w:name="InvariantBlock"/>
+      <w:bookmarkEnd w:id="27"/>
       <w:proofErr w:type="spellStart"/>
       <w:r>
         <w:rPr>
@@ -10079,8 +10198,8 @@
         </w:rPr>
         <w:t xml:space="preserve">) </w:t>
       </w:r>
-      <w:bookmarkStart w:id="26" w:name="UnitDeclaration"/>
-      <w:bookmarkEnd w:id="26"/>
+      <w:bookmarkStart w:id="28" w:name="UnitDeclaration"/>
+      <w:bookmarkEnd w:id="28"/>
       <w:proofErr w:type="spellStart"/>
       <w:r>
         <w:rPr>
@@ -10905,8 +11024,8 @@
         </w:rPr>
         <w:t xml:space="preserve"> S() F()</w:t>
       </w:r>
-      <w:bookmarkStart w:id="27" w:name="InheritDirective"/>
-      <w:bookmarkEnd w:id="21"/>
+      <w:bookmarkStart w:id="29" w:name="InheritDirective"/>
+      <w:bookmarkEnd w:id="23"/>
     </w:p>
     <w:p>
       <w:pPr>
@@ -10953,7 +11072,7 @@
         <w:t xml:space="preserve"> TBD</w:t>
       </w:r>
     </w:p>
-    <w:bookmarkEnd w:id="27"/>
+    <w:bookmarkEnd w:id="29"/>
     <w:p>
       <w:pPr>
         <w:pStyle w:val="a3"/>
@@ -11480,8 +11599,8 @@
         </w:rPr>
         <w:t xml:space="preserve">) </w:t>
       </w:r>
-      <w:bookmarkStart w:id="28" w:name="MemberName"/>
-      <w:bookmarkEnd w:id="28"/>
+      <w:bookmarkStart w:id="30" w:name="MemberName"/>
+      <w:bookmarkEnd w:id="30"/>
       <w:proofErr w:type="spellStart"/>
       <w:r>
         <w:rPr>
@@ -11669,8 +11788,8 @@
         </w:rPr>
         <w:t xml:space="preserve">) </w:t>
       </w:r>
-      <w:bookmarkStart w:id="29" w:name="FormalGenerics"/>
-      <w:bookmarkEnd w:id="29"/>
+      <w:bookmarkStart w:id="31" w:name="FormalGenerics"/>
+      <w:bookmarkEnd w:id="31"/>
       <w:proofErr w:type="spellStart"/>
       <w:r>
         <w:rPr>
@@ -11956,7 +12075,7 @@
           <w:szCs w:val="24"/>
         </w:rPr>
       </w:pPr>
-      <w:bookmarkStart w:id="30" w:name="FeatureDeclaration"/>
+      <w:bookmarkStart w:id="32" w:name="FeatureDeclaration"/>
       <w:r>
         <w:rPr>
           <w:rFonts w:ascii="Times New Roman" w:hAnsi="Times New Roman" w:cs="Times New Roman"/>
@@ -12329,8 +12448,8 @@
         </w:rPr>
         <w:t xml:space="preserve">) </w:t>
       </w:r>
-      <w:bookmarkStart w:id="31" w:name="MemberSelection"/>
-      <w:bookmarkEnd w:id="31"/>
+      <w:bookmarkStart w:id="33" w:name="MemberSelection"/>
+      <w:bookmarkEnd w:id="33"/>
       <w:proofErr w:type="spellStart"/>
       <w:r>
         <w:rPr>
@@ -12563,8 +12682,8 @@
         </w:rPr>
         <w:t xml:space="preserve">) </w:t>
       </w:r>
-      <w:bookmarkStart w:id="32" w:name="InheritedMemberOverriding"/>
-      <w:bookmarkEnd w:id="32"/>
+      <w:bookmarkStart w:id="34" w:name="InheritedMemberOverriding"/>
+      <w:bookmarkEnd w:id="34"/>
       <w:proofErr w:type="spellStart"/>
       <w:r>
         <w:rPr>
@@ -12843,7 +12962,7 @@
         </w:rPr>
         <w:t xml:space="preserve">) </w:t>
       </w:r>
-      <w:bookmarkStart w:id="33" w:name="InitProcedureInheritance"/>
+      <w:bookmarkStart w:id="35" w:name="InitProcedureInheritance"/>
       <w:proofErr w:type="spellStart"/>
       <w:r>
         <w:rPr>
@@ -12853,7 +12972,7 @@
         </w:rPr>
         <w:t>InitProcedureInheritance</w:t>
       </w:r>
-      <w:bookmarkEnd w:id="33"/>
+      <w:bookmarkEnd w:id="35"/>
       <w:proofErr w:type="spellEnd"/>
       <w:r>
         <w:rPr>
@@ -12977,8 +13096,8 @@
         </w:rPr>
         <w:t xml:space="preserve">]} </w:t>
       </w:r>
-      <w:bookmarkStart w:id="34" w:name="InheritedFeatureOverriding"/>
-      <w:bookmarkEnd w:id="34"/>
+      <w:bookmarkStart w:id="36" w:name="InheritedFeatureOverriding"/>
+      <w:bookmarkEnd w:id="36"/>
       <w:r>
         <w:rPr>
           <w:rFonts w:ascii="Lucida Console" w:hAnsi="Lucida Console"/>
@@ -13089,8 +13208,8 @@
         </w:rPr>
         <w:t xml:space="preserve">) </w:t>
       </w:r>
-      <w:bookmarkStart w:id="35" w:name="MemberVisibility"/>
-      <w:bookmarkEnd w:id="35"/>
+      <w:bookmarkStart w:id="37" w:name="MemberVisibility"/>
+      <w:bookmarkEnd w:id="37"/>
       <w:proofErr w:type="spellStart"/>
       <w:r>
         <w:rPr>
@@ -13328,8 +13447,8 @@
         </w:rPr>
         <w:t xml:space="preserve">) </w:t>
       </w:r>
-      <w:bookmarkStart w:id="36" w:name="MemberDeclaration"/>
-      <w:bookmarkEnd w:id="36"/>
+      <w:bookmarkStart w:id="38" w:name="MemberDeclaration"/>
+      <w:bookmarkEnd w:id="38"/>
       <w:proofErr w:type="spellStart"/>
       <w:r>
         <w:rPr>
@@ -13605,8 +13724,8 @@
         </w:rPr>
         <w:t xml:space="preserve">) </w:t>
       </w:r>
-      <w:bookmarkStart w:id="37" w:name="InitDeclaration"/>
-      <w:bookmarkEnd w:id="37"/>
+      <w:bookmarkStart w:id="39" w:name="InitDeclaration"/>
+      <w:bookmarkEnd w:id="39"/>
       <w:proofErr w:type="spellStart"/>
       <w:r>
         <w:rPr>
@@ -14031,7 +14150,7 @@
           <w:szCs w:val="24"/>
         </w:rPr>
       </w:pPr>
-      <w:bookmarkStart w:id="38" w:name="UnitRoutineDeclaration"/>
+      <w:bookmarkStart w:id="40" w:name="UnitRoutineDeclaration"/>
       <w:r>
         <w:rPr>
           <w:rFonts w:ascii="Times New Roman" w:hAnsi="Times New Roman" w:cs="Times New Roman"/>
@@ -14067,7 +14186,7 @@
         </w:rPr>
         <w:t>UnitRoutineDeclaration</w:t>
       </w:r>
-      <w:bookmarkEnd w:id="38"/>
+      <w:bookmarkEnd w:id="40"/>
       <w:proofErr w:type="spellEnd"/>
       <w:r>
         <w:rPr>
@@ -14662,8 +14781,8 @@
           <w:szCs w:val="24"/>
         </w:rPr>
       </w:pPr>
-      <w:bookmarkStart w:id="39" w:name="ConstObject"/>
-      <w:bookmarkEnd w:id="30"/>
+      <w:bookmarkStart w:id="41" w:name="ConstObject"/>
+      <w:bookmarkEnd w:id="32"/>
       <w:r>
         <w:rPr>
           <w:rFonts w:ascii="Times New Roman" w:hAnsi="Times New Roman" w:cs="Times New Roman"/>
@@ -14690,8 +14809,8 @@
         </w:rPr>
         <w:t xml:space="preserve">) </w:t>
       </w:r>
-      <w:bookmarkStart w:id="40" w:name="RoutineName"/>
-      <w:bookmarkEnd w:id="40"/>
+      <w:bookmarkStart w:id="42" w:name="RoutineName"/>
+      <w:bookmarkEnd w:id="42"/>
       <w:proofErr w:type="spellStart"/>
       <w:r>
         <w:rPr>
@@ -14946,8 +15065,8 @@
         </w:rPr>
         <w:t xml:space="preserve">) </w:t>
       </w:r>
-      <w:bookmarkStart w:id="41" w:name="AliasName"/>
-      <w:bookmarkEnd w:id="41"/>
+      <w:bookmarkStart w:id="43" w:name="AliasName"/>
+      <w:bookmarkEnd w:id="43"/>
       <w:proofErr w:type="spellStart"/>
       <w:r>
         <w:rPr>
@@ -15208,8 +15327,8 @@
         </w:rPr>
         <w:t xml:space="preserve">) </w:t>
       </w:r>
-      <w:bookmarkStart w:id="42" w:name="OperatorName"/>
-      <w:bookmarkEnd w:id="42"/>
+      <w:bookmarkStart w:id="44" w:name="OperatorName"/>
+      <w:bookmarkEnd w:id="44"/>
       <w:proofErr w:type="spellStart"/>
       <w:r>
         <w:rPr>
@@ -15395,8 +15514,8 @@
         </w:rPr>
         <w:t xml:space="preserve">) </w:t>
       </w:r>
-      <w:bookmarkStart w:id="43" w:name="OperatorSign"/>
-      <w:bookmarkEnd w:id="43"/>
+      <w:bookmarkStart w:id="45" w:name="OperatorSign"/>
+      <w:bookmarkEnd w:id="45"/>
       <w:proofErr w:type="spellStart"/>
       <w:proofErr w:type="gramStart"/>
       <w:r>
@@ -15739,7 +15858,7 @@
         </w:rPr>
         <w:t xml:space="preserve">) </w:t>
       </w:r>
-      <w:bookmarkStart w:id="44" w:name="ConstObjectsDeclaration"/>
+      <w:bookmarkStart w:id="46" w:name="ConstObjectsDeclaration"/>
       <w:proofErr w:type="spellStart"/>
       <w:r>
         <w:rPr>
@@ -15749,7 +15868,7 @@
         </w:rPr>
         <w:t>ConstObjectsDeclaration</w:t>
       </w:r>
-      <w:bookmarkEnd w:id="44"/>
+      <w:bookmarkEnd w:id="46"/>
       <w:proofErr w:type="spellEnd"/>
       <w:r>
         <w:rPr>
@@ -16010,7 +16129,7 @@
         </w:rPr>
         <w:t>ConstObject</w:t>
       </w:r>
-      <w:bookmarkEnd w:id="39"/>
+      <w:bookmarkEnd w:id="41"/>
       <w:proofErr w:type="spellEnd"/>
       <w:r>
         <w:rPr>
@@ -16698,7 +16817,7 @@
         </w:rPr>
         <w:t xml:space="preserve">) </w:t>
       </w:r>
-      <w:bookmarkStart w:id="45" w:name="RegularExpression"/>
+      <w:bookmarkStart w:id="47" w:name="RegularExpression"/>
       <w:proofErr w:type="spellStart"/>
       <w:r>
         <w:rPr>
@@ -16708,7 +16827,7 @@
         </w:rPr>
         <w:t>RegularExpression</w:t>
       </w:r>
-      <w:bookmarkEnd w:id="45"/>
+      <w:bookmarkEnd w:id="47"/>
       <w:proofErr w:type="spellEnd"/>
       <w:r>
         <w:rPr>
@@ -16985,7 +17104,7 @@
         </w:rPr>
         <w:t xml:space="preserve">) </w:t>
       </w:r>
-      <w:bookmarkStart w:id="46" w:name="Statement"/>
+      <w:bookmarkStart w:id="48" w:name="Statement"/>
       <w:r>
         <w:rPr>
           <w:rFonts w:ascii="Times New Roman" w:hAnsi="Times New Roman" w:cs="Times New Roman"/>
@@ -17002,7 +17121,7 @@
         </w:rPr>
         <w:t>t</w:t>
       </w:r>
-      <w:bookmarkEnd w:id="46"/>
+      <w:bookmarkEnd w:id="48"/>
       <w:r>
         <w:rPr>
           <w:rFonts w:ascii="Times New Roman" w:hAnsi="Times New Roman" w:cs="Times New Roman"/>
@@ -17434,8 +17553,8 @@
         </w:rPr>
         <w:t xml:space="preserve">) </w:t>
       </w:r>
-      <w:bookmarkStart w:id="47" w:name="Detach"/>
-      <w:bookmarkEnd w:id="47"/>
+      <w:bookmarkStart w:id="49" w:name="Detach"/>
+      <w:bookmarkEnd w:id="49"/>
       <w:r>
         <w:rPr>
           <w:rFonts w:ascii="Times New Roman" w:hAnsi="Times New Roman" w:cs="Times New Roman"/>
@@ -17635,8 +17754,8 @@
         </w:rPr>
         <w:t xml:space="preserve">) </w:t>
       </w:r>
-      <w:bookmarkStart w:id="48" w:name="Raise"/>
-      <w:bookmarkEnd w:id="48"/>
+      <w:bookmarkStart w:id="50" w:name="Raise"/>
+      <w:bookmarkEnd w:id="50"/>
       <w:r>
         <w:rPr>
           <w:rFonts w:ascii="Times New Roman" w:hAnsi="Times New Roman" w:cs="Times New Roman"/>
@@ -17865,8 +17984,8 @@
         </w:rPr>
         <w:t xml:space="preserve">) </w:t>
       </w:r>
-      <w:bookmarkStart w:id="49" w:name="Return"/>
-      <w:bookmarkEnd w:id="49"/>
+      <w:bookmarkStart w:id="51" w:name="Return"/>
+      <w:bookmarkEnd w:id="51"/>
       <w:r>
         <w:rPr>
           <w:rFonts w:ascii="Times New Roman" w:hAnsi="Times New Roman" w:cs="Times New Roman"/>
@@ -17937,8 +18056,8 @@
         </w:rPr>
         <w:t xml:space="preserve">] </w:t>
       </w:r>
-      <w:bookmarkStart w:id="50" w:name="Try"/>
-      <w:bookmarkEnd w:id="50"/>
+      <w:bookmarkStart w:id="52" w:name="Try"/>
+      <w:bookmarkEnd w:id="52"/>
       <w:r>
         <w:rPr>
           <w:rFonts w:ascii="Lucida Console" w:hAnsi="Lucida Console"/>
@@ -18067,8 +18186,8 @@
         </w:rPr>
         <w:t xml:space="preserve">) </w:t>
       </w:r>
-      <w:bookmarkStart w:id="51" w:name="HyperBlock"/>
-      <w:bookmarkEnd w:id="51"/>
+      <w:bookmarkStart w:id="53" w:name="HyperBlock"/>
+      <w:bookmarkEnd w:id="53"/>
       <w:proofErr w:type="spellStart"/>
       <w:r>
         <w:rPr>
@@ -18340,8 +18459,8 @@
         </w:rPr>
         <w:t xml:space="preserve">) </w:t>
       </w:r>
-      <w:bookmarkStart w:id="52" w:name="Assignment"/>
-      <w:bookmarkEnd w:id="52"/>
+      <w:bookmarkStart w:id="54" w:name="Assignment"/>
+      <w:bookmarkEnd w:id="54"/>
       <w:r>
         <w:rPr>
           <w:rFonts w:ascii="Times New Roman" w:hAnsi="Times New Roman" w:cs="Times New Roman"/>
@@ -18550,7 +18669,7 @@
         </w:rPr>
         <w:t xml:space="preserve">) </w:t>
       </w:r>
-      <w:bookmarkStart w:id="53" w:name="Writable"/>
+      <w:bookmarkStart w:id="55" w:name="Writable"/>
       <w:r>
         <w:rPr>
           <w:rFonts w:ascii="Times New Roman" w:hAnsi="Times New Roman" w:cs="Times New Roman"/>
@@ -18559,7 +18678,7 @@
         </w:rPr>
         <w:t>Writable</w:t>
       </w:r>
-      <w:bookmarkEnd w:id="53"/>
+      <w:bookmarkEnd w:id="55"/>
       <w:r>
         <w:rPr>
           <w:rFonts w:ascii="Times New Roman" w:hAnsi="Times New Roman" w:cs="Times New Roman"/>
@@ -18864,7 +18983,7 @@
           <w:szCs w:val="24"/>
         </w:rPr>
       </w:pPr>
-      <w:bookmarkStart w:id="54" w:name="AttributeNamesList"/>
+      <w:bookmarkStart w:id="56" w:name="AttributeNamesList"/>
       <w:r>
         <w:rPr>
           <w:rFonts w:ascii="Times New Roman" w:hAnsi="Times New Roman" w:cs="Times New Roman"/>
@@ -18930,7 +19049,7 @@
         </w:rPr>
         <w:t xml:space="preserve"> </w:t>
       </w:r>
-      <w:bookmarkStart w:id="55" w:name="UnpackTuple"/>
+      <w:bookmarkStart w:id="57" w:name="UnpackTuple"/>
       <w:proofErr w:type="spellStart"/>
       <w:r>
         <w:rPr>
@@ -18940,7 +19059,7 @@
         </w:rPr>
         <w:t>UnpackTuple</w:t>
       </w:r>
-      <w:bookmarkEnd w:id="55"/>
+      <w:bookmarkEnd w:id="57"/>
       <w:proofErr w:type="spellEnd"/>
       <w:r>
         <w:rPr>
@@ -19205,8 +19324,8 @@
         </w:rPr>
         <w:t xml:space="preserve">) </w:t>
       </w:r>
-      <w:bookmarkStart w:id="56" w:name="LocalAttributeDeclaration"/>
-      <w:bookmarkEnd w:id="56"/>
+      <w:bookmarkStart w:id="58" w:name="LocalAttributeDeclaration"/>
+      <w:bookmarkEnd w:id="58"/>
       <w:proofErr w:type="spellStart"/>
       <w:r>
         <w:rPr>
@@ -19550,7 +19669,7 @@
         </w:rPr>
         <w:t>) F()</w:t>
       </w:r>
-      <w:bookmarkEnd w:id="54"/>
+      <w:bookmarkEnd w:id="56"/>
     </w:p>
     <w:p>
       <w:pPr>
@@ -19670,8 +19789,8 @@
         </w:rPr>
         <w:t xml:space="preserve">) </w:t>
       </w:r>
-      <w:bookmarkStart w:id="57" w:name="LocalAttributeNamesList"/>
-      <w:bookmarkEnd w:id="57"/>
+      <w:bookmarkStart w:id="59" w:name="LocalAttributeNamesList"/>
+      <w:bookmarkEnd w:id="59"/>
       <w:proofErr w:type="spellStart"/>
       <w:r>
         <w:rPr>
@@ -19953,8 +20072,8 @@
         </w:rPr>
         <w:t>UnitA</w:t>
       </w:r>
-      <w:bookmarkStart w:id="58" w:name="UnitAttributeDeclaration"/>
-      <w:bookmarkEnd w:id="58"/>
+      <w:bookmarkStart w:id="60" w:name="UnitAttributeDeclaration"/>
+      <w:bookmarkEnd w:id="60"/>
       <w:r>
         <w:rPr>
           <w:rFonts w:ascii="Times New Roman" w:hAnsi="Times New Roman" w:cs="Times New Roman"/>
@@ -20896,7 +21015,7 @@
           <w:szCs w:val="24"/>
         </w:rPr>
       </w:pPr>
-      <w:bookmarkStart w:id="59" w:name="OldExpression"/>
+      <w:bookmarkStart w:id="61" w:name="OldExpression"/>
       <w:r>
         <w:rPr>
           <w:rFonts w:ascii="Times New Roman" w:hAnsi="Times New Roman" w:cs="Times New Roman"/>
@@ -20923,7 +21042,7 @@
         </w:rPr>
         <w:t xml:space="preserve">) </w:t>
       </w:r>
-      <w:bookmarkStart w:id="60" w:name="UnitAttributeNamesList"/>
+      <w:bookmarkStart w:id="62" w:name="UnitAttributeNamesList"/>
       <w:proofErr w:type="spellStart"/>
       <w:r>
         <w:rPr>
@@ -20933,7 +21052,7 @@
         </w:rPr>
         <w:t>UnitAttributeNamesList</w:t>
       </w:r>
-      <w:bookmarkEnd w:id="60"/>
+      <w:bookmarkEnd w:id="62"/>
       <w:proofErr w:type="spellEnd"/>
       <w:r>
         <w:rPr>
@@ -21225,8 +21344,8 @@
         </w:rPr>
         <w:t xml:space="preserve">) </w:t>
       </w:r>
-      <w:bookmarkStart w:id="61" w:name="BooleanExpression"/>
-      <w:bookmarkEnd w:id="61"/>
+      <w:bookmarkStart w:id="63" w:name="BooleanExpression"/>
+      <w:bookmarkEnd w:id="63"/>
       <w:proofErr w:type="spellStart"/>
       <w:r>
         <w:rPr>
@@ -21436,8 +21555,8 @@
         </w:rPr>
         <w:t xml:space="preserve">) </w:t>
       </w:r>
-      <w:bookmarkStart w:id="62" w:name="ConstantExpression"/>
-      <w:bookmarkEnd w:id="62"/>
+      <w:bookmarkStart w:id="64" w:name="ConstantExpression"/>
+      <w:bookmarkEnd w:id="64"/>
       <w:proofErr w:type="spellStart"/>
       <w:r>
         <w:rPr>
@@ -21697,8 +21816,8 @@
         </w:rPr>
         <w:t xml:space="preserve">) </w:t>
       </w:r>
-      <w:bookmarkStart w:id="63" w:name="Expression"/>
-      <w:bookmarkEnd w:id="63"/>
+      <w:bookmarkStart w:id="65" w:name="Expression"/>
+      <w:bookmarkEnd w:id="65"/>
       <w:r>
         <w:rPr>
           <w:rFonts w:ascii="Times New Roman" w:hAnsi="Times New Roman" w:cs="Times New Roman"/>
@@ -22328,7 +22447,7 @@
         <w:t xml:space="preserve">) </w:t>
       </w:r>
       <w:hyperlink w:anchor="TupleExpression" w:history="1">
-        <w:bookmarkStart w:id="64" w:name="RefExpression"/>
+        <w:bookmarkStart w:id="66" w:name="RefExpression"/>
         <w:proofErr w:type="spellStart"/>
         <w:r>
           <w:rPr>
@@ -22338,7 +22457,7 @@
           </w:rPr>
           <w:t>RefExpression</w:t>
         </w:r>
-        <w:bookmarkEnd w:id="64"/>
+        <w:bookmarkEnd w:id="66"/>
         <w:proofErr w:type="spellEnd"/>
         <w:r>
           <w:rPr>
@@ -22512,8 +22631,8 @@
         </w:rPr>
         <w:t xml:space="preserve">) </w:t>
       </w:r>
-      <w:bookmarkStart w:id="65" w:name="LambdaExpression"/>
-      <w:bookmarkEnd w:id="65"/>
+      <w:bookmarkStart w:id="67" w:name="LambdaExpression"/>
+      <w:bookmarkEnd w:id="67"/>
       <w:proofErr w:type="spellStart"/>
       <w:r>
         <w:rPr>
@@ -22635,8 +22754,8 @@
         </w:rPr>
         <w:t xml:space="preserve"> </w:t>
       </w:r>
-      <w:bookmarkStart w:id="66" w:name="InlineLambdaExpression"/>
-      <w:bookmarkEnd w:id="66"/>
+      <w:bookmarkStart w:id="68" w:name="InlineLambdaExpression"/>
+      <w:bookmarkEnd w:id="68"/>
       <w:r>
         <w:rPr>
           <w:rFonts w:ascii="Lucida Console" w:hAnsi="Lucida Console"/>
@@ -23240,8 +23359,8 @@
         </w:rPr>
         <w:t xml:space="preserve">) </w:t>
       </w:r>
-      <w:bookmarkStart w:id="67" w:name="RangeExpression"/>
-      <w:bookmarkEnd w:id="67"/>
+      <w:bookmarkStart w:id="69" w:name="RangeExpression"/>
+      <w:bookmarkEnd w:id="69"/>
       <w:proofErr w:type="spellStart"/>
       <w:r>
         <w:rPr>
@@ -23548,8 +23667,8 @@
           <w:t xml:space="preserve">  </w:t>
         </w:r>
       </w:hyperlink>
-      <w:bookmarkStart w:id="68" w:name="TupleExpression"/>
-      <w:bookmarkEnd w:id="68"/>
+      <w:bookmarkStart w:id="70" w:name="TupleExpression"/>
+      <w:bookmarkEnd w:id="70"/>
       <w:r>
         <w:rPr>
           <w:rFonts w:ascii="Lucida Console" w:hAnsi="Lucida Console"/>
@@ -24123,8 +24242,8 @@
         </w:rPr>
         <w:t xml:space="preserve">) </w:t>
       </w:r>
-      <w:bookmarkStart w:id="69" w:name="TypeOfExpression"/>
-      <w:bookmarkEnd w:id="69"/>
+      <w:bookmarkStart w:id="71" w:name="TypeOfExpression"/>
+      <w:bookmarkEnd w:id="71"/>
       <w:proofErr w:type="spellStart"/>
       <w:r>
         <w:rPr>
@@ -24393,8 +24512,8 @@
           <w:szCs w:val="24"/>
         </w:rPr>
       </w:pPr>
-      <w:bookmarkStart w:id="70" w:name="Operator"/>
-      <w:bookmarkEnd w:id="59"/>
+      <w:bookmarkStart w:id="72" w:name="Operator"/>
+      <w:bookmarkEnd w:id="61"/>
       <w:r>
         <w:rPr>
           <w:rFonts w:ascii="Times New Roman" w:hAnsi="Times New Roman" w:cs="Times New Roman"/>
@@ -24447,7 +24566,7 @@
         </w:rPr>
         <w:t>Operator</w:t>
       </w:r>
-      <w:bookmarkEnd w:id="70"/>
+      <w:bookmarkEnd w:id="72"/>
       <w:r>
         <w:rPr>
           <w:rFonts w:ascii="Times New Roman" w:hAnsi="Times New Roman" w:cs="Times New Roman"/>
@@ -24503,7 +24622,7 @@
         </w:rPr>
         <w:t xml:space="preserve"> </w:t>
       </w:r>
-      <w:bookmarkStart w:id="71" w:name="Constant"/>
+      <w:bookmarkStart w:id="73" w:name="Constant"/>
       <w:r>
         <w:rPr>
           <w:rFonts w:ascii="Lucida Console" w:hAnsi="Lucida Console"/>
@@ -24821,8 +24940,8 @@
         </w:rPr>
         <w:t xml:space="preserve"> ) S() F()</w:t>
       </w:r>
-      <w:bookmarkStart w:id="72" w:name="IfExpession"/>
-      <w:bookmarkEnd w:id="71"/>
+      <w:bookmarkStart w:id="74" w:name="IfExpession"/>
+      <w:bookmarkEnd w:id="73"/>
     </w:p>
     <w:p>
       <w:pPr>
@@ -24967,7 +25086,7 @@
         </w:rPr>
         <w:t>ession</w:t>
       </w:r>
-      <w:bookmarkEnd w:id="72"/>
+      <w:bookmarkEnd w:id="74"/>
       <w:proofErr w:type="spellEnd"/>
       <w:r>
         <w:rPr>
@@ -25354,8 +25473,8 @@
         </w:rPr>
         <w:br/>
       </w:r>
-      <w:bookmarkStart w:id="73" w:name="IfBodyExpression"/>
-      <w:bookmarkEnd w:id="73"/>
+      <w:bookmarkStart w:id="75" w:name="IfBodyExpression"/>
+      <w:bookmarkEnd w:id="75"/>
       <w:r>
         <w:rPr>
           <w:rFonts w:ascii="Lucida Console" w:hAnsi="Lucida Console"/>
@@ -25439,7 +25558,7 @@
           <w:szCs w:val="24"/>
         </w:rPr>
       </w:pPr>
-      <w:bookmarkStart w:id="74" w:name="FeatureCallOrCreation"/>
+      <w:bookmarkStart w:id="76" w:name="FeatureCallOrCreation"/>
       <w:r>
         <w:rPr>
           <w:rFonts w:ascii="Times New Roman" w:hAnsi="Times New Roman" w:cs="Times New Roman"/>
@@ -25484,8 +25603,8 @@
         </w:rPr>
         <w:t xml:space="preserve">) </w:t>
       </w:r>
-      <w:bookmarkStart w:id="75" w:name="ExpressionAlternatives"/>
-      <w:bookmarkEnd w:id="75"/>
+      <w:bookmarkStart w:id="77" w:name="ExpressionAlternatives"/>
+      <w:bookmarkEnd w:id="77"/>
       <w:proofErr w:type="spellStart"/>
       <w:r>
         <w:rPr>
@@ -25728,8 +25847,8 @@
         </w:rPr>
         <w:t xml:space="preserve">) </w:t>
       </w:r>
-      <w:bookmarkStart w:id="76" w:name="WritableCall"/>
-      <w:bookmarkEnd w:id="76"/>
+      <w:bookmarkStart w:id="78" w:name="WritableCall"/>
+      <w:bookmarkEnd w:id="78"/>
       <w:proofErr w:type="spellStart"/>
       <w:r>
         <w:rPr>
@@ -26230,7 +26349,7 @@
         <w:t>}</w:t>
       </w:r>
     </w:p>
-    <w:bookmarkEnd w:id="74"/>
+    <w:bookmarkEnd w:id="76"/>
     <w:p>
       <w:pPr>
         <w:keepLines/>
@@ -26385,8 +26504,8 @@
         </w:rPr>
         <w:t xml:space="preserve">) </w:t>
       </w:r>
-      <w:bookmarkStart w:id="77" w:name="ObjectCreation"/>
-      <w:bookmarkEnd w:id="77"/>
+      <w:bookmarkStart w:id="79" w:name="ObjectCreation"/>
+      <w:bookmarkEnd w:id="79"/>
       <w:proofErr w:type="spellStart"/>
       <w:r>
         <w:rPr>
@@ -26649,8 +26768,8 @@
         </w:rPr>
         <w:t xml:space="preserve">) </w:t>
       </w:r>
-      <w:bookmarkStart w:id="78" w:name="NewExpression"/>
-      <w:bookmarkEnd w:id="78"/>
+      <w:bookmarkStart w:id="80" w:name="NewExpression"/>
+      <w:bookmarkEnd w:id="80"/>
       <w:proofErr w:type="spellStart"/>
       <w:r>
         <w:rPr>
@@ -26853,8 +26972,8 @@
         </w:rPr>
         <w:t xml:space="preserve">) </w:t>
       </w:r>
-      <w:bookmarkStart w:id="79" w:name="CallChain"/>
-      <w:bookmarkEnd w:id="79"/>
+      <w:bookmarkStart w:id="81" w:name="CallChain"/>
+      <w:bookmarkEnd w:id="81"/>
       <w:proofErr w:type="spellStart"/>
       <w:r>
         <w:rPr>
@@ -27124,7 +27243,7 @@
         </w:rPr>
         <w:t xml:space="preserve">) </w:t>
       </w:r>
-      <w:bookmarkStart w:id="80" w:name="Arguments"/>
+      <w:bookmarkStart w:id="82" w:name="Arguments"/>
       <w:r>
         <w:rPr>
           <w:rFonts w:ascii="Times New Roman" w:hAnsi="Times New Roman" w:cs="Times New Roman"/>
@@ -27133,7 +27252,7 @@
         </w:rPr>
         <w:t>Arguments</w:t>
       </w:r>
-      <w:bookmarkEnd w:id="80"/>
+      <w:bookmarkEnd w:id="82"/>
       <w:r>
         <w:rPr>
           <w:rFonts w:ascii="Times New Roman" w:hAnsi="Times New Roman" w:cs="Times New Roman"/>
@@ -27346,8 +27465,8 @@
         </w:rPr>
         <w:t xml:space="preserve"> </w:t>
       </w:r>
-      <w:bookmarkStart w:id="81" w:name="ForcedType"/>
-      <w:bookmarkEnd w:id="81"/>
+      <w:bookmarkStart w:id="83" w:name="ForcedType"/>
+      <w:bookmarkEnd w:id="83"/>
       <w:proofErr w:type="spellStart"/>
       <w:r>
         <w:rPr>
@@ -27529,7 +27648,7 @@
         </w:rPr>
         <w:t xml:space="preserve">) </w:t>
       </w:r>
-      <w:bookmarkStart w:id="82" w:name="ExpressionList"/>
+      <w:bookmarkStart w:id="84" w:name="ExpressionList"/>
       <w:proofErr w:type="spellStart"/>
       <w:r>
         <w:rPr>
@@ -27539,7 +27658,7 @@
         </w:rPr>
         <w:t>ExpressionList</w:t>
       </w:r>
-      <w:bookmarkEnd w:id="82"/>
+      <w:bookmarkEnd w:id="84"/>
       <w:proofErr w:type="spellEnd"/>
       <w:r>
         <w:rPr>
@@ -27999,8 +28118,8 @@
         </w:rPr>
         <w:t xml:space="preserve">) </w:t>
       </w:r>
-      <w:bookmarkStart w:id="83" w:name="Conditional"/>
-      <w:bookmarkEnd w:id="83"/>
+      <w:bookmarkStart w:id="85" w:name="Conditional"/>
+      <w:bookmarkEnd w:id="85"/>
       <w:r>
         <w:rPr>
           <w:rFonts w:ascii="Times New Roman" w:hAnsi="Times New Roman" w:cs="Times New Roman"/>
@@ -28009,7 +28128,7 @@
         </w:rPr>
         <w:t>Conditional:</w:t>
       </w:r>
-      <w:bookmarkStart w:id="84" w:name="If"/>
+      <w:bookmarkStart w:id="86" w:name="If"/>
     </w:p>
     <w:p>
       <w:pPr>
@@ -28365,8 +28484,8 @@
         </w:rPr>
         <w:t xml:space="preserve"> </w:t>
       </w:r>
-      <w:bookmarkStart w:id="85" w:name="IfBody"/>
-      <w:bookmarkEnd w:id="85"/>
+      <w:bookmarkStart w:id="87" w:name="IfBody"/>
+      <w:bookmarkEnd w:id="87"/>
       <w:proofErr w:type="gramStart"/>
       <w:r>
         <w:rPr>
@@ -28505,7 +28624,7 @@
         </w:rPr>
         <w:t xml:space="preserve">) </w:t>
       </w:r>
-      <w:bookmarkStart w:id="86" w:name="Alternatives"/>
+      <w:bookmarkStart w:id="88" w:name="Alternatives"/>
       <w:r>
         <w:rPr>
           <w:rFonts w:ascii="Times New Roman" w:hAnsi="Times New Roman" w:cs="Times New Roman"/>
@@ -28514,7 +28633,7 @@
         </w:rPr>
         <w:t>Alternatives</w:t>
       </w:r>
-      <w:bookmarkEnd w:id="86"/>
+      <w:bookmarkEnd w:id="88"/>
       <w:r>
         <w:rPr>
           <w:rFonts w:ascii="Times New Roman" w:hAnsi="Times New Roman" w:cs="Times New Roman"/>
@@ -28664,8 +28783,8 @@
           <w:szCs w:val="24"/>
         </w:rPr>
       </w:pPr>
-      <w:bookmarkStart w:id="87" w:name="Case"/>
-      <w:bookmarkEnd w:id="84"/>
+      <w:bookmarkStart w:id="89" w:name="Case"/>
+      <w:bookmarkEnd w:id="86"/>
       <w:r>
         <w:rPr>
           <w:rFonts w:ascii="Lucida Console" w:hAnsi="Lucida Console"/>
@@ -28811,8 +28930,8 @@
         </w:rPr>
         <w:t xml:space="preserve">) </w:t>
       </w:r>
-      <w:bookmarkStart w:id="88" w:name="AlternativeTags"/>
-      <w:bookmarkEnd w:id="88"/>
+      <w:bookmarkStart w:id="90" w:name="AlternativeTags"/>
+      <w:bookmarkEnd w:id="90"/>
       <w:proofErr w:type="spellStart"/>
       <w:r>
         <w:rPr>
@@ -29049,8 +29168,8 @@
         </w:rPr>
         <w:t xml:space="preserve">) </w:t>
       </w:r>
-      <w:bookmarkStart w:id="89" w:name="AlternativeTag"/>
-      <w:bookmarkEnd w:id="89"/>
+      <w:bookmarkStart w:id="91" w:name="AlternativeTag"/>
+      <w:bookmarkEnd w:id="91"/>
       <w:proofErr w:type="spellStart"/>
       <w:r>
         <w:rPr>
@@ -29321,8 +29440,8 @@
         </w:rPr>
         <w:t xml:space="preserve">) </w:t>
       </w:r>
-      <w:bookmarkStart w:id="90" w:name="memberDescription"/>
-      <w:bookmarkEnd w:id="90"/>
+      <w:bookmarkStart w:id="92" w:name="memberDescription"/>
+      <w:bookmarkEnd w:id="92"/>
       <w:proofErr w:type="spellStart"/>
       <w:r>
         <w:rPr>
@@ -29520,8 +29639,8 @@
         </w:rPr>
         <w:t>) S() F()</w:t>
       </w:r>
-      <w:bookmarkStart w:id="91" w:name="Loop"/>
-      <w:bookmarkEnd w:id="87"/>
+      <w:bookmarkStart w:id="93" w:name="Loop"/>
+      <w:bookmarkEnd w:id="89"/>
     </w:p>
     <w:p>
       <w:pPr>
@@ -29999,7 +30118,7 @@
         </w:rPr>
         <w:t xml:space="preserve"> S() F()</w:t>
       </w:r>
-      <w:bookmarkEnd w:id="91"/>
+      <w:bookmarkEnd w:id="93"/>
     </w:p>
     <w:p>
       <w:pPr>
@@ -30075,7 +30194,7 @@
           <w:szCs w:val="24"/>
         </w:rPr>
       </w:pPr>
-      <w:bookmarkStart w:id="92" w:name="RoutineType"/>
+      <w:bookmarkStart w:id="94" w:name="RoutineType"/>
       <w:r>
         <w:rPr>
           <w:rFonts w:ascii="Times New Roman" w:hAnsi="Times New Roman" w:cs="Times New Roman"/>
@@ -30102,7 +30221,7 @@
         </w:rPr>
         <w:t xml:space="preserve">) </w:t>
       </w:r>
-      <w:bookmarkStart w:id="93" w:name="Type"/>
+      <w:bookmarkStart w:id="95" w:name="Type"/>
       <w:r>
         <w:rPr>
           <w:rFonts w:ascii="Times New Roman" w:hAnsi="Times New Roman" w:cs="Times New Roman"/>
@@ -30111,7 +30230,7 @@
         </w:rPr>
         <w:t>Type</w:t>
       </w:r>
-      <w:bookmarkEnd w:id="93"/>
+      <w:bookmarkEnd w:id="95"/>
       <w:r>
         <w:rPr>
           <w:rFonts w:ascii="Times New Roman" w:hAnsi="Times New Roman" w:cs="Times New Roman"/>
@@ -30278,8 +30397,8 @@
         </w:rPr>
         <w:t xml:space="preserve">) </w:t>
       </w:r>
-      <w:bookmarkStart w:id="94" w:name="AttachedType"/>
-      <w:bookmarkEnd w:id="94"/>
+      <w:bookmarkStart w:id="96" w:name="AttachedType"/>
+      <w:bookmarkEnd w:id="96"/>
       <w:proofErr w:type="spellStart"/>
       <w:r>
         <w:rPr>
@@ -30534,8 +30653,8 @@
         </w:rPr>
         <w:t xml:space="preserve">) </w:t>
       </w:r>
-      <w:bookmarkStart w:id="95" w:name="AnonymousUnitType"/>
-      <w:bookmarkEnd w:id="95"/>
+      <w:bookmarkStart w:id="97" w:name="AnonymousUnitType"/>
+      <w:bookmarkEnd w:id="97"/>
       <w:proofErr w:type="spellStart"/>
       <w:r>
         <w:rPr>
@@ -30765,7 +30884,7 @@
         </w:rPr>
         <w:t>RoutineType</w:t>
       </w:r>
-      <w:bookmarkEnd w:id="92"/>
+      <w:bookmarkEnd w:id="94"/>
       <w:proofErr w:type="spellEnd"/>
       <w:r>
         <w:rPr>
@@ -30837,7 +30956,7 @@
         </w:rPr>
         <w:t xml:space="preserve"> </w:t>
       </w:r>
-      <w:bookmarkStart w:id="96" w:name="Signature"/>
+      <w:bookmarkStart w:id="98" w:name="Signature"/>
       <w:r>
         <w:rPr>
           <w:rFonts w:ascii="Lucida Console" w:hAnsi="Lucida Console"/>
@@ -31229,8 +31348,8 @@
         </w:rPr>
         <w:t xml:space="preserve">) </w:t>
       </w:r>
-      <w:bookmarkStart w:id="97" w:name="RangeType"/>
-      <w:bookmarkEnd w:id="97"/>
+      <w:bookmarkStart w:id="99" w:name="RangeType"/>
+      <w:bookmarkEnd w:id="99"/>
       <w:proofErr w:type="spellStart"/>
       <w:r>
         <w:rPr>
@@ -31633,8 +31752,8 @@
         </w:rPr>
         <w:t xml:space="preserve"> S() F()</w:t>
       </w:r>
-      <w:bookmarkStart w:id="98" w:name="UnitTypeName"/>
-      <w:bookmarkEnd w:id="96"/>
+      <w:bookmarkStart w:id="100" w:name="UnitTypeName"/>
+      <w:bookmarkEnd w:id="98"/>
     </w:p>
     <w:p>
       <w:pPr>
@@ -31710,8 +31829,8 @@
           <w:szCs w:val="24"/>
         </w:rPr>
       </w:pPr>
-      <w:bookmarkStart w:id="99" w:name="AnchorType"/>
-      <w:bookmarkStart w:id="100" w:name="TupleField"/>
+      <w:bookmarkStart w:id="101" w:name="AnchorType"/>
+      <w:bookmarkStart w:id="102" w:name="TupleField"/>
       <w:r>
         <w:rPr>
           <w:rFonts w:ascii="Times New Roman" w:hAnsi="Times New Roman" w:cs="Times New Roman"/>
@@ -31747,7 +31866,7 @@
         </w:rPr>
         <w:t>AnchorType</w:t>
       </w:r>
-      <w:bookmarkEnd w:id="99"/>
+      <w:bookmarkEnd w:id="101"/>
       <w:proofErr w:type="spellEnd"/>
       <w:r>
         <w:rPr>
@@ -32402,7 +32521,7 @@
         </w:rPr>
         <w:t>TupleField</w:t>
       </w:r>
-      <w:bookmarkEnd w:id="100"/>
+      <w:bookmarkEnd w:id="102"/>
       <w:proofErr w:type="spellEnd"/>
       <w:r>
         <w:rPr>
@@ -32888,8 +33007,8 @@
         </w:rPr>
         <w:t xml:space="preserve"> ] S() F()</w:t>
       </w:r>
-      <w:bookmarkStart w:id="101" w:name="UnitType"/>
-      <w:bookmarkEnd w:id="98"/>
+      <w:bookmarkStart w:id="103" w:name="UnitType"/>
+      <w:bookmarkEnd w:id="100"/>
     </w:p>
     <w:p>
       <w:pPr>
@@ -33001,7 +33120,7 @@
         </w:rPr>
         <w:t>UnitType</w:t>
       </w:r>
-      <w:bookmarkEnd w:id="101"/>
+      <w:bookmarkEnd w:id="103"/>
       <w:proofErr w:type="spellEnd"/>
       <w:r>
         <w:rPr>
@@ -33330,8 +33449,8 @@
         </w:rPr>
         <w:t xml:space="preserve">) </w:t>
       </w:r>
-      <w:bookmarkStart w:id="102" w:name="UnitName"/>
-      <w:bookmarkEnd w:id="102"/>
+      <w:bookmarkStart w:id="104" w:name="UnitName"/>
+      <w:bookmarkEnd w:id="104"/>
       <w:proofErr w:type="spellStart"/>
       <w:r>
         <w:rPr>
@@ -34224,11 +34343,11 @@
           <w:szCs w:val="24"/>
         </w:rPr>
       </w:pPr>
-      <w:bookmarkStart w:id="103" w:name="BlockEnd"/>
-      <w:bookmarkStart w:id="104" w:name="GroupStart"/>
-      <w:bookmarkStart w:id="105" w:name="Identifier"/>
-      <w:bookmarkEnd w:id="103"/>
-      <w:bookmarkEnd w:id="104"/>
+      <w:bookmarkStart w:id="105" w:name="BlockEnd"/>
+      <w:bookmarkStart w:id="106" w:name="GroupStart"/>
+      <w:bookmarkStart w:id="107" w:name="Identifier"/>
+      <w:bookmarkEnd w:id="105"/>
+      <w:bookmarkEnd w:id="106"/>
       <w:proofErr w:type="spellStart"/>
       <w:r>
         <w:rPr>
@@ -34316,8 +34435,8 @@
           <w:szCs w:val="24"/>
         </w:rPr>
       </w:pPr>
-      <w:bookmarkStart w:id="106" w:name="GroupEnd"/>
-      <w:bookmarkEnd w:id="106"/>
+      <w:bookmarkStart w:id="108" w:name="GroupEnd"/>
+      <w:bookmarkEnd w:id="108"/>
       <w:proofErr w:type="spellStart"/>
       <w:r>
         <w:rPr>
@@ -34405,8 +34524,8 @@
           <w:szCs w:val="24"/>
         </w:rPr>
       </w:pPr>
-      <w:bookmarkStart w:id="107" w:name="NewLine"/>
-      <w:bookmarkEnd w:id="107"/>
+      <w:bookmarkStart w:id="109" w:name="NewLine"/>
+      <w:bookmarkEnd w:id="109"/>
       <w:proofErr w:type="spellStart"/>
       <w:r>
         <w:rPr>
@@ -34481,7 +34600,7 @@
         </w:rPr>
         <w:t>Identifier</w:t>
       </w:r>
-      <w:bookmarkEnd w:id="105"/>
+      <w:bookmarkEnd w:id="107"/>
       <w:r>
         <w:rPr>
           <w:rFonts w:ascii="Times New Roman" w:hAnsi="Times New Roman" w:cs="Times New Roman"/>
@@ -34644,7 +34763,7 @@
           <w:szCs w:val="24"/>
         </w:rPr>
       </w:pPr>
-      <w:bookmarkStart w:id="108" w:name="StringConstant"/>
+      <w:bookmarkStart w:id="110" w:name="StringConstant"/>
       <w:proofErr w:type="spellStart"/>
       <w:r>
         <w:rPr>
@@ -34654,7 +34773,7 @@
         </w:rPr>
         <w:t>StringConstant</w:t>
       </w:r>
-      <w:bookmarkEnd w:id="108"/>
+      <w:bookmarkEnd w:id="110"/>
       <w:proofErr w:type="spellEnd"/>
       <w:r>
         <w:rPr>
@@ -34756,7 +34875,7 @@
           <w:szCs w:val="24"/>
         </w:rPr>
       </w:pPr>
-      <w:bookmarkStart w:id="109" w:name="CharacterConstant"/>
+      <w:bookmarkStart w:id="111" w:name="CharacterConstant"/>
       <w:proofErr w:type="spellStart"/>
       <w:r>
         <w:rPr>
@@ -34774,7 +34893,7 @@
         </w:rPr>
         <w:t>terConstant</w:t>
       </w:r>
-      <w:bookmarkEnd w:id="109"/>
+      <w:bookmarkEnd w:id="111"/>
       <w:proofErr w:type="spellEnd"/>
       <w:r>
         <w:rPr>
@@ -34860,7 +34979,7 @@
           <w:szCs w:val="24"/>
         </w:rPr>
       </w:pPr>
-      <w:bookmarkStart w:id="110" w:name="IntegerConstant"/>
+      <w:bookmarkStart w:id="112" w:name="IntegerConstant"/>
       <w:proofErr w:type="spellStart"/>
       <w:r>
         <w:rPr>
@@ -34870,7 +34989,7 @@
         </w:rPr>
         <w:t>IntegerConstant</w:t>
       </w:r>
-      <w:bookmarkEnd w:id="110"/>
+      <w:bookmarkEnd w:id="112"/>
       <w:proofErr w:type="spellEnd"/>
       <w:r>
         <w:rPr>
@@ -35249,9 +35368,9 @@
           <w:szCs w:val="24"/>
         </w:rPr>
       </w:pPr>
-      <w:bookmarkStart w:id="111" w:name="BitConstant"/>
-      <w:bookmarkStart w:id="112" w:name="RealConstant"/>
-      <w:bookmarkEnd w:id="111"/>
+      <w:bookmarkStart w:id="113" w:name="BitConstant"/>
+      <w:bookmarkStart w:id="114" w:name="RealConstant"/>
+      <w:bookmarkEnd w:id="113"/>
       <w:proofErr w:type="spellStart"/>
       <w:r>
         <w:rPr>
@@ -35416,7 +35535,7 @@
         </w:rPr>
         <w:t>RealConstant</w:t>
       </w:r>
-      <w:bookmarkEnd w:id="112"/>
+      <w:bookmarkEnd w:id="114"/>
       <w:proofErr w:type="spellEnd"/>
       <w:r>
         <w:rPr>
@@ -35739,7 +35858,7 @@
         </w:rPr>
         <w:t>}</w:t>
       </w:r>
-      <w:bookmarkStart w:id="113" w:name="Character"/>
+      <w:bookmarkStart w:id="115" w:name="Character"/>
     </w:p>
     <w:p>
       <w:pPr>
@@ -35763,7 +35882,7 @@
         </w:rPr>
         <w:t>Character</w:t>
       </w:r>
-      <w:bookmarkEnd w:id="113"/>
+      <w:bookmarkEnd w:id="115"/>
       <w:r>
         <w:rPr>
           <w:rFonts w:ascii="Times New Roman" w:hAnsi="Times New Roman" w:cs="Times New Roman"/>
@@ -35869,7 +35988,7 @@
         </w:rPr>
         <w:t xml:space="preserve"> </w:t>
       </w:r>
-      <w:bookmarkStart w:id="114" w:name="Letter"/>
+      <w:bookmarkStart w:id="116" w:name="Letter"/>
       <w:r>
         <w:rPr>
           <w:rFonts w:ascii="Lucida Console" w:hAnsi="Lucida Console"/>
@@ -35930,7 +36049,7 @@
         </w:rPr>
         <w:t>Letter</w:t>
       </w:r>
-      <w:bookmarkEnd w:id="114"/>
+      <w:bookmarkEnd w:id="116"/>
       <w:r>
         <w:rPr>
           <w:rFonts w:ascii="Times New Roman" w:hAnsi="Times New Roman" w:cs="Times New Roman"/>
@@ -36146,8 +36265,8 @@
         </w:rPr>
         <w:t>’</w:t>
       </w:r>
-      <w:bookmarkStart w:id="115" w:name="UpperCaseLetter"/>
-      <w:bookmarkEnd w:id="115"/>
+      <w:bookmarkStart w:id="117" w:name="UpperCaseLetter"/>
+      <w:bookmarkEnd w:id="117"/>
     </w:p>
     <w:p>
       <w:pPr>
@@ -36242,8 +36361,8 @@
         </w:rPr>
         <w:t>’</w:t>
       </w:r>
-      <w:bookmarkStart w:id="116" w:name="LowerCaseLetter"/>
-      <w:bookmarkEnd w:id="116"/>
+      <w:bookmarkStart w:id="118" w:name="LowerCaseLetter"/>
+      <w:bookmarkEnd w:id="118"/>
     </w:p>
     <w:p>
       <w:pPr>
@@ -36337,7 +36456,7 @@
         </w:rPr>
         <w:t>’</w:t>
       </w:r>
-      <w:bookmarkStart w:id="117" w:name="Digit"/>
+      <w:bookmarkStart w:id="119" w:name="Digit"/>
     </w:p>
     <w:p>
       <w:pPr>
@@ -36361,7 +36480,7 @@
         </w:rPr>
         <w:t>Digit</w:t>
       </w:r>
-      <w:bookmarkEnd w:id="117"/>
+      <w:bookmarkEnd w:id="119"/>
       <w:r>
         <w:rPr>
           <w:rFonts w:ascii="Times New Roman" w:hAnsi="Times New Roman" w:cs="Times New Roman"/>
@@ -36530,7 +36649,7 @@
         </w:rPr>
         <w:t>’</w:t>
       </w:r>
-      <w:bookmarkStart w:id="118" w:name="Symbol"/>
+      <w:bookmarkStart w:id="120" w:name="Symbol"/>
     </w:p>
     <w:p>
       <w:pPr>
@@ -36554,7 +36673,7 @@
         </w:rPr>
         <w:t>Symbol</w:t>
       </w:r>
-      <w:bookmarkEnd w:id="118"/>
+      <w:bookmarkEnd w:id="120"/>
       <w:r>
         <w:rPr>
           <w:rFonts w:ascii="Times New Roman" w:hAnsi="Times New Roman" w:cs="Times New Roman"/>
@@ -36766,8 +36885,8 @@
           <w:szCs w:val="24"/>
         </w:rPr>
       </w:pPr>
-      <w:bookmarkStart w:id="119" w:name="VAL002_Compilation_Partial_Validity"/>
-      <w:bookmarkEnd w:id="119"/>
+      <w:bookmarkStart w:id="121" w:name="VAL002_Compilation_Partial_Validity"/>
+      <w:bookmarkEnd w:id="121"/>
       <w:r>
         <w:rPr>
           <w:rFonts w:ascii="Lucida Console" w:hAnsi="Lucida Console"/>
@@ -36845,7 +36964,7 @@
           <w:szCs w:val="24"/>
         </w:rPr>
       </w:pPr>
-      <w:bookmarkStart w:id="120" w:name="VAL003_Unit_Validity"/>
+      <w:bookmarkStart w:id="122" w:name="VAL003_Unit_Validity"/>
       <w:r>
         <w:rPr>
           <w:rFonts w:ascii="Lucida Console" w:hAnsi="Lucida Console"/>
@@ -36854,7 +36973,7 @@
         </w:rPr>
         <w:t>VAL003_Unit_Validity</w:t>
       </w:r>
-      <w:bookmarkEnd w:id="120"/>
+      <w:bookmarkEnd w:id="122"/>
       <w:r>
         <w:rPr>
           <w:rFonts w:ascii="Lucida Console" w:hAnsi="Lucida Console"/>
@@ -37096,8 +37215,8 @@
           <w:szCs w:val="24"/>
         </w:rPr>
       </w:pPr>
-      <w:bookmarkStart w:id="121" w:name="VAL004_Statement_List"/>
-      <w:bookmarkEnd w:id="121"/>
+      <w:bookmarkStart w:id="123" w:name="VAL004_Statement_List"/>
+      <w:bookmarkEnd w:id="123"/>
       <w:r>
         <w:rPr>
           <w:rFonts w:ascii="Lucida Console" w:hAnsi="Lucida Console"/>
@@ -37191,8 +37310,8 @@
           <w:szCs w:val="24"/>
         </w:rPr>
       </w:pPr>
-      <w:bookmarkStart w:id="122" w:name="VAL005_AnonymousRoutine"/>
-      <w:bookmarkEnd w:id="122"/>
+      <w:bookmarkStart w:id="124" w:name="VAL005_AnonymousRoutine"/>
+      <w:bookmarkEnd w:id="124"/>
       <w:r>
         <w:rPr>
           <w:rFonts w:ascii="Lucida Console" w:hAnsi="Lucida Console"/>
@@ -37289,8 +37408,8 @@
           <w:szCs w:val="24"/>
         </w:rPr>
       </w:pPr>
-      <w:bookmarkStart w:id="123" w:name="VAL006_Statement"/>
-      <w:bookmarkEnd w:id="123"/>
+      <w:bookmarkStart w:id="125" w:name="VAL006_Statement"/>
+      <w:bookmarkEnd w:id="125"/>
       <w:r>
         <w:rPr>
           <w:rFonts w:ascii="Lucida Console" w:hAnsi="Lucida Console"/>
@@ -37662,8 +37781,8 @@
           <w:szCs w:val="24"/>
         </w:rPr>
       </w:pPr>
-      <w:bookmarkStart w:id="124" w:name="VAL007_Assignment"/>
-      <w:bookmarkEnd w:id="124"/>
+      <w:bookmarkStart w:id="126" w:name="VAL007_Assignment"/>
+      <w:bookmarkEnd w:id="126"/>
       <w:r>
         <w:rPr>
           <w:rFonts w:ascii="Lucida Console" w:hAnsi="Lucida Console"/>
@@ -37863,7 +37982,7 @@
           <w:szCs w:val="24"/>
         </w:rPr>
       </w:pPr>
-      <w:bookmarkStart w:id="125" w:name="VAL008_LocalAttribute"/>
+      <w:bookmarkStart w:id="127" w:name="VAL008_LocalAttribute"/>
       <w:r>
         <w:rPr>
           <w:rFonts w:ascii="Lucida Console" w:hAnsi="Lucida Console"/>
@@ -37872,7 +37991,7 @@
         </w:rPr>
         <w:t>VAL008_LocalAttribute</w:t>
       </w:r>
-      <w:bookmarkEnd w:id="125"/>
+      <w:bookmarkEnd w:id="127"/>
       <w:r>
         <w:rPr>
           <w:rFonts w:ascii="Lucida Console" w:hAnsi="Lucida Console"/>
@@ -37976,7 +38095,7 @@
           <w:szCs w:val="24"/>
         </w:rPr>
       </w:pPr>
-      <w:bookmarkStart w:id="126" w:name="VAL009_If"/>
+      <w:bookmarkStart w:id="128" w:name="VAL009_If"/>
       <w:r>
         <w:rPr>
           <w:rFonts w:ascii="Lucida Console" w:hAnsi="Lucida Console"/>
@@ -37985,7 +38104,7 @@
         </w:rPr>
         <w:t>VAL009_If</w:t>
       </w:r>
-      <w:bookmarkEnd w:id="126"/>
+      <w:bookmarkEnd w:id="128"/>
       <w:r>
         <w:rPr>
           <w:rFonts w:ascii="Lucida Console" w:hAnsi="Lucida Console"/>
@@ -38053,7 +38172,7 @@
           <w:szCs w:val="24"/>
         </w:rPr>
       </w:pPr>
-      <w:bookmarkStart w:id="127" w:name="VAL010_Loop"/>
+      <w:bookmarkStart w:id="129" w:name="VAL010_Loop"/>
       <w:r>
         <w:rPr>
           <w:rFonts w:ascii="Lucida Console" w:hAnsi="Lucida Console"/>
@@ -38062,7 +38181,7 @@
         </w:rPr>
         <w:t>VAL010_Loop</w:t>
       </w:r>
-      <w:bookmarkEnd w:id="127"/>
+      <w:bookmarkEnd w:id="129"/>
       <w:r>
         <w:rPr>
           <w:rFonts w:ascii="Lucida Console" w:hAnsi="Lucida Console"/>
@@ -38130,7 +38249,7 @@
           <w:szCs w:val="24"/>
         </w:rPr>
       </w:pPr>
-      <w:bookmarkStart w:id="128" w:name="VAL011_Break"/>
+      <w:bookmarkStart w:id="130" w:name="VAL011_Break"/>
       <w:r>
         <w:rPr>
           <w:rFonts w:ascii="Lucida Console" w:hAnsi="Lucida Console"/>
@@ -38139,7 +38258,7 @@
         </w:rPr>
         <w:t>VAL011_Break</w:t>
       </w:r>
-      <w:bookmarkEnd w:id="128"/>
+      <w:bookmarkEnd w:id="130"/>
       <w:r>
         <w:rPr>
           <w:rFonts w:ascii="Lucida Console" w:hAnsi="Lucida Console"/>
@@ -38213,7 +38332,7 @@
           <w:szCs w:val="24"/>
         </w:rPr>
       </w:pPr>
-      <w:bookmarkStart w:id="129" w:name="VAL012_FeatureCallOrCreation"/>
+      <w:bookmarkStart w:id="131" w:name="VAL012_FeatureCallOrCreation"/>
       <w:r>
         <w:rPr>
           <w:rFonts w:ascii="Lucida Console" w:hAnsi="Lucida Console"/>
@@ -38238,7 +38357,7 @@
         </w:rPr>
         <w:t>CallOrCreation</w:t>
       </w:r>
-      <w:bookmarkEnd w:id="129"/>
+      <w:bookmarkEnd w:id="131"/>
       <w:r>
         <w:rPr>
           <w:rFonts w:ascii="Lucida Console" w:hAnsi="Lucida Console"/>
@@ -38333,7 +38452,7 @@
           <w:szCs w:val="24"/>
         </w:rPr>
       </w:pPr>
-      <w:bookmarkStart w:id="130" w:name="VAL013_Detach"/>
+      <w:bookmarkStart w:id="132" w:name="VAL013_Detach"/>
       <w:r>
         <w:rPr>
           <w:rFonts w:ascii="Lucida Console" w:hAnsi="Lucida Console"/>
@@ -38342,7 +38461,7 @@
         </w:rPr>
         <w:t>VAL013_Detach</w:t>
       </w:r>
-      <w:bookmarkEnd w:id="130"/>
+      <w:bookmarkEnd w:id="132"/>
       <w:r>
         <w:rPr>
           <w:rFonts w:ascii="Lucida Console" w:hAnsi="Lucida Console"/>
@@ -38409,8 +38528,8 @@
         <w:t xml:space="preserve"> …</w:t>
       </w:r>
     </w:p>
-    <w:bookmarkStart w:id="131" w:name="VAL014_Check"/>
-    <w:bookmarkEnd w:id="131"/>
+    <w:bookmarkStart w:id="133" w:name="VAL014_Check"/>
+    <w:bookmarkEnd w:id="133"/>
     <w:p>
       <w:pPr>
         <w:keepLines/>
@@ -38516,8 +38635,8 @@
           <w:szCs w:val="24"/>
         </w:rPr>
       </w:pPr>
-      <w:bookmarkStart w:id="132" w:name="VAL015_Return"/>
-      <w:bookmarkEnd w:id="132"/>
+      <w:bookmarkStart w:id="134" w:name="VAL015_Return"/>
+      <w:bookmarkEnd w:id="134"/>
       <w:r>
         <w:rPr>
           <w:rFonts w:ascii="Lucida Console" w:hAnsi="Lucida Console"/>
@@ -38651,10 +38770,10 @@
           <w:szCs w:val="24"/>
         </w:rPr>
       </w:pPr>
-      <w:bookmarkStart w:id="133" w:name="VAL016_Try"/>
-      <w:bookmarkStart w:id="134" w:name="VAL017_Raise"/>
-      <w:bookmarkEnd w:id="133"/>
-      <w:bookmarkEnd w:id="134"/>
+      <w:bookmarkStart w:id="135" w:name="VAL016_Try"/>
+      <w:bookmarkStart w:id="136" w:name="VAL017_Raise"/>
+      <w:bookmarkEnd w:id="135"/>
+      <w:bookmarkEnd w:id="136"/>
       <w:r>
         <w:rPr>
           <w:rFonts w:ascii="Lucida Console" w:hAnsi="Lucida Console"/>
@@ -38851,8 +38970,8 @@
           <w:szCs w:val="24"/>
         </w:rPr>
       </w:pPr>
-      <w:bookmarkStart w:id="135" w:name="SEM001_InnerBlock"/>
-      <w:bookmarkEnd w:id="135"/>
+      <w:bookmarkStart w:id="137" w:name="SEM001_InnerBlock"/>
+      <w:bookmarkEnd w:id="137"/>
       <w:r>
         <w:rPr>
           <w:rFonts w:ascii="Lucida Console" w:hAnsi="Lucida Console"/>
@@ -38979,7 +39098,7 @@
           <w:szCs w:val="24"/>
         </w:rPr>
       </w:pPr>
-      <w:bookmarkStart w:id="136" w:name="SEM002_UnitRoutineDeclaration"/>
+      <w:bookmarkStart w:id="138" w:name="SEM002_UnitRoutineDeclaration"/>
       <w:r>
         <w:rPr>
           <w:rFonts w:ascii="Lucida Console" w:hAnsi="Lucida Console"/>
@@ -38996,7 +39115,7 @@
         </w:rPr>
         <w:t>UnitRoutineDeclaration</w:t>
       </w:r>
-      <w:bookmarkEnd w:id="136"/>
+      <w:bookmarkEnd w:id="138"/>
       <w:r>
         <w:rPr>
           <w:rFonts w:ascii="Lucida Console" w:hAnsi="Lucida Console"/>
@@ -39093,8 +39212,8 @@
           <w:szCs w:val="24"/>
         </w:rPr>
       </w:pPr>
-      <w:bookmarkStart w:id="137" w:name="SEM003_AnonymousRoutine"/>
-      <w:bookmarkEnd w:id="137"/>
+      <w:bookmarkStart w:id="139" w:name="SEM003_AnonymousRoutine"/>
+      <w:bookmarkEnd w:id="139"/>
       <w:r>
         <w:rPr>
           <w:rFonts w:ascii="Lucida Console" w:hAnsi="Lucida Console"/>
@@ -39140,8 +39259,8 @@
           <w:szCs w:val="24"/>
         </w:rPr>
       </w:pPr>
-      <w:bookmarkStart w:id="138" w:name="SEM004_StatementsList"/>
-      <w:bookmarkEnd w:id="138"/>
+      <w:bookmarkStart w:id="140" w:name="SEM004_StatementsList"/>
+      <w:bookmarkEnd w:id="140"/>
       <w:r>
         <w:rPr>
           <w:rFonts w:ascii="Lucida Console" w:hAnsi="Lucida Console"/>
@@ -39942,8 +40061,8 @@
           <w:szCs w:val="24"/>
         </w:rPr>
       </w:pPr>
-      <w:bookmarkStart w:id="139" w:name="SEM005_WhenClause"/>
-      <w:bookmarkEnd w:id="139"/>
+      <w:bookmarkStart w:id="141" w:name="SEM005_WhenClause"/>
+      <w:bookmarkEnd w:id="141"/>
       <w:r>
         <w:rPr>
           <w:rFonts w:ascii="Lucida Console" w:hAnsi="Lucida Console"/>
@@ -40853,8 +40972,8 @@
           <w:szCs w:val="24"/>
         </w:rPr>
       </w:pPr>
-      <w:bookmarkStart w:id="140" w:name="SEM031_RequireBlock"/>
-      <w:bookmarkEnd w:id="140"/>
+      <w:bookmarkStart w:id="142" w:name="SEM031_RequireBlock"/>
+      <w:bookmarkEnd w:id="142"/>
       <w:r>
         <w:rPr>
           <w:rFonts w:ascii="Lucida Console" w:hAnsi="Lucida Console"/>
@@ -40962,8 +41081,8 @@
           <w:szCs w:val="24"/>
         </w:rPr>
       </w:pPr>
-      <w:bookmarkStart w:id="141" w:name="SEM032_EnsureBlock"/>
-      <w:bookmarkEnd w:id="141"/>
+      <w:bookmarkStart w:id="143" w:name="SEM032_EnsureBlock"/>
+      <w:bookmarkEnd w:id="143"/>
       <w:r>
         <w:rPr>
           <w:rFonts w:ascii="Lucida Console" w:hAnsi="Lucida Console"/>
@@ -41099,8 +41218,8 @@
           <w:szCs w:val="24"/>
         </w:rPr>
       </w:pPr>
-      <w:bookmarkStart w:id="142" w:name="SEM033_InvariantBlock"/>
-      <w:bookmarkEnd w:id="142"/>
+      <w:bookmarkStart w:id="144" w:name="SEM033_InvariantBlock"/>
+      <w:bookmarkEnd w:id="144"/>
       <w:r>
         <w:rPr>
           <w:rFonts w:ascii="Lucida Console" w:hAnsi="Lucida Console"/>
@@ -41220,8 +41339,8 @@
           <w:szCs w:val="24"/>
         </w:rPr>
       </w:pPr>
-      <w:bookmarkStart w:id="143" w:name="SEM034_PredicatesList"/>
-      <w:bookmarkEnd w:id="143"/>
+      <w:bookmarkStart w:id="145" w:name="SEM034_PredicatesList"/>
+      <w:bookmarkEnd w:id="145"/>
       <w:r>
         <w:rPr>
           <w:rFonts w:ascii="Lucida Console" w:hAnsi="Lucida Console"/>
@@ -41355,8 +41474,8 @@
           <w:szCs w:val="24"/>
         </w:rPr>
       </w:pPr>
-      <w:bookmarkStart w:id="144" w:name="SEM035_Predicate"/>
-      <w:bookmarkEnd w:id="144"/>
+      <w:bookmarkStart w:id="146" w:name="SEM035_Predicate"/>
+      <w:bookmarkEnd w:id="146"/>
       <w:r>
         <w:rPr>
           <w:rFonts w:ascii="Lucida Console" w:hAnsi="Lucida Console"/>
@@ -41603,8 +41722,8 @@
           <w:szCs w:val="24"/>
         </w:rPr>
       </w:pPr>
-      <w:bookmarkStart w:id="145" w:name="SEM006_Statement"/>
-      <w:bookmarkEnd w:id="145"/>
+      <w:bookmarkStart w:id="147" w:name="SEM006_Statement"/>
+      <w:bookmarkEnd w:id="147"/>
       <w:r>
         <w:rPr>
           <w:rFonts w:ascii="Lucida Console" w:hAnsi="Lucida Console"/>
@@ -62020,7 +62139,7 @@
 </file>
 
 <file path=customXml/itemProps1.xml><?xml version="1.0" encoding="utf-8"?>
-<ds:datastoreItem xmlns:ds="http://schemas.openxmlformats.org/officeDocument/2006/customXml" ds:itemID="{3EA1CCAF-C46B-42FF-B1CE-128613194367}">
+<ds:datastoreItem xmlns:ds="http://schemas.openxmlformats.org/officeDocument/2006/customXml" ds:itemID="{5A63F57C-3315-4CF6-B305-101D9C4822FE}">
   <ds:schemaRefs>
     <ds:schemaRef ds:uri="http://schemas.openxmlformats.org/officeDocument/2006/bibliography"/>
   </ds:schemaRefs>

</xml_diff>

<commit_message>
foo old - precursor call form
</commit_message>
<xml_diff>
--- a/Docs/SLang reference.docx
+++ b/Docs/SLang reference.docx
@@ -10895,7 +10895,7 @@
         <w:fldChar w:fldCharType="begin"/>
       </w:r>
       <w:r>
-        <w:instrText xml:space="preserve"> HYPERLINK \l "FeatureDeclaration" </w:instrText>
+        <w:instrText>HYPERLINK  \l "MemberDeclaration"</w:instrText>
       </w:r>
       <w:r>
         <w:fldChar w:fldCharType="separate"/>
@@ -10930,7 +10930,7 @@
       <w:r>
         <w:t xml:space="preserve"> </w:t>
       </w:r>
-      <w:hyperlink w:anchor="FeatureDeclaration" w:history="1">
+      <w:hyperlink w:anchor="MemberDeclaration" w:history="1">
         <w:proofErr w:type="spellStart"/>
         <w:r>
           <w:rPr>
@@ -10943,6 +10943,8 @@
         </w:r>
         <w:proofErr w:type="spellEnd"/>
       </w:hyperlink>
+      <w:bookmarkStart w:id="28" w:name="_GoBack"/>
+      <w:bookmarkEnd w:id="28"/>
       <w:r>
         <w:rPr>
           <w:rFonts w:ascii="Lucida Console" w:hAnsi="Lucida Console"/>
@@ -11022,7 +11024,7 @@
         </w:rPr>
         <w:t xml:space="preserve"> S() F()</w:t>
       </w:r>
-      <w:bookmarkStart w:id="28" w:name="InheritDirective"/>
+      <w:bookmarkStart w:id="29" w:name="InheritDirective"/>
       <w:bookmarkEnd w:id="22"/>
     </w:p>
     <w:p>
@@ -11070,7 +11072,7 @@
         <w:t xml:space="preserve"> TBD</w:t>
       </w:r>
     </w:p>
-    <w:bookmarkEnd w:id="28"/>
+    <w:bookmarkEnd w:id="29"/>
     <w:p>
       <w:pPr>
         <w:pStyle w:val="a3"/>
@@ -11597,8 +11599,8 @@
         </w:rPr>
         <w:t xml:space="preserve">) </w:t>
       </w:r>
-      <w:bookmarkStart w:id="29" w:name="MemberName"/>
-      <w:bookmarkEnd w:id="29"/>
+      <w:bookmarkStart w:id="30" w:name="MemberName"/>
+      <w:bookmarkEnd w:id="30"/>
       <w:proofErr w:type="spellStart"/>
       <w:r>
         <w:rPr>
@@ -11786,8 +11788,8 @@
         </w:rPr>
         <w:t xml:space="preserve">) </w:t>
       </w:r>
-      <w:bookmarkStart w:id="30" w:name="FormalGenerics"/>
-      <w:bookmarkEnd w:id="30"/>
+      <w:bookmarkStart w:id="31" w:name="FormalGenerics"/>
+      <w:bookmarkEnd w:id="31"/>
       <w:proofErr w:type="spellStart"/>
       <w:r>
         <w:rPr>
@@ -12073,7 +12075,7 @@
           <w:szCs w:val="24"/>
         </w:rPr>
       </w:pPr>
-      <w:bookmarkStart w:id="31" w:name="FeatureDeclaration"/>
+      <w:bookmarkStart w:id="32" w:name="FeatureDeclaration"/>
       <w:r>
         <w:rPr>
           <w:rFonts w:ascii="Times New Roman" w:hAnsi="Times New Roman" w:cs="Times New Roman"/>
@@ -12446,8 +12448,8 @@
         </w:rPr>
         <w:t xml:space="preserve">) </w:t>
       </w:r>
-      <w:bookmarkStart w:id="32" w:name="MemberSelection"/>
-      <w:bookmarkEnd w:id="32"/>
+      <w:bookmarkStart w:id="33" w:name="MemberSelection"/>
+      <w:bookmarkEnd w:id="33"/>
       <w:proofErr w:type="spellStart"/>
       <w:r>
         <w:rPr>
@@ -12680,8 +12682,8 @@
         </w:rPr>
         <w:t xml:space="preserve">) </w:t>
       </w:r>
-      <w:bookmarkStart w:id="33" w:name="InheritedMemberOverriding"/>
-      <w:bookmarkEnd w:id="33"/>
+      <w:bookmarkStart w:id="34" w:name="InheritedMemberOverriding"/>
+      <w:bookmarkEnd w:id="34"/>
       <w:proofErr w:type="spellStart"/>
       <w:r>
         <w:rPr>
@@ -12960,7 +12962,7 @@
         </w:rPr>
         <w:t xml:space="preserve">) </w:t>
       </w:r>
-      <w:bookmarkStart w:id="34" w:name="InitProcedureInheritance"/>
+      <w:bookmarkStart w:id="35" w:name="InitProcedureInheritance"/>
       <w:proofErr w:type="spellStart"/>
       <w:r>
         <w:rPr>
@@ -12970,7 +12972,7 @@
         </w:rPr>
         <w:t>InitProcedureInheritance</w:t>
       </w:r>
-      <w:bookmarkEnd w:id="34"/>
+      <w:bookmarkEnd w:id="35"/>
       <w:proofErr w:type="spellEnd"/>
       <w:r>
         <w:rPr>
@@ -13094,8 +13096,8 @@
         </w:rPr>
         <w:t xml:space="preserve">]} </w:t>
       </w:r>
-      <w:bookmarkStart w:id="35" w:name="InheritedFeatureOverriding"/>
-      <w:bookmarkEnd w:id="35"/>
+      <w:bookmarkStart w:id="36" w:name="InheritedFeatureOverriding"/>
+      <w:bookmarkEnd w:id="36"/>
       <w:r>
         <w:rPr>
           <w:rFonts w:ascii="Lucida Console" w:hAnsi="Lucida Console"/>
@@ -13206,8 +13208,8 @@
         </w:rPr>
         <w:t xml:space="preserve">) </w:t>
       </w:r>
-      <w:bookmarkStart w:id="36" w:name="MemberVisibility"/>
-      <w:bookmarkEnd w:id="36"/>
+      <w:bookmarkStart w:id="37" w:name="MemberVisibility"/>
+      <w:bookmarkEnd w:id="37"/>
       <w:proofErr w:type="spellStart"/>
       <w:r>
         <w:rPr>
@@ -13445,8 +13447,8 @@
         </w:rPr>
         <w:t xml:space="preserve">) </w:t>
       </w:r>
-      <w:bookmarkStart w:id="37" w:name="MemberDeclaration"/>
-      <w:bookmarkEnd w:id="37"/>
+      <w:bookmarkStart w:id="38" w:name="MemberDeclaration"/>
+      <w:bookmarkEnd w:id="38"/>
       <w:proofErr w:type="spellStart"/>
       <w:r>
         <w:rPr>
@@ -13722,8 +13724,8 @@
         </w:rPr>
         <w:t xml:space="preserve">) </w:t>
       </w:r>
-      <w:bookmarkStart w:id="38" w:name="InitDeclaration"/>
-      <w:bookmarkEnd w:id="38"/>
+      <w:bookmarkStart w:id="39" w:name="InitDeclaration"/>
+      <w:bookmarkEnd w:id="39"/>
       <w:proofErr w:type="spellStart"/>
       <w:r>
         <w:rPr>
@@ -14148,7 +14150,7 @@
           <w:szCs w:val="24"/>
         </w:rPr>
       </w:pPr>
-      <w:bookmarkStart w:id="39" w:name="UnitRoutineDeclaration"/>
+      <w:bookmarkStart w:id="40" w:name="UnitRoutineDeclaration"/>
       <w:r>
         <w:rPr>
           <w:rFonts w:ascii="Times New Roman" w:hAnsi="Times New Roman" w:cs="Times New Roman"/>
@@ -14184,7 +14186,7 @@
         </w:rPr>
         <w:t>UnitRoutineDeclaration</w:t>
       </w:r>
-      <w:bookmarkEnd w:id="39"/>
+      <w:bookmarkEnd w:id="40"/>
       <w:proofErr w:type="spellEnd"/>
       <w:r>
         <w:rPr>
@@ -14588,6 +14590,23 @@
         </w:rPr>
         <w:t>none</w:t>
       </w:r>
+      <w:r>
+        <w:rPr>
+          <w:rFonts w:ascii="Lucida Console" w:hAnsi="Lucida Console"/>
+          <w:sz w:val="24"/>
+          <w:szCs w:val="24"/>
+        </w:rPr>
+        <w:t>|</w:t>
+      </w:r>
+      <w:r>
+        <w:rPr>
+          <w:rFonts w:ascii="Lucida Console" w:hAnsi="Lucida Console"/>
+          <w:b/>
+          <w:sz w:val="24"/>
+          <w:szCs w:val="24"/>
+        </w:rPr>
+        <w:t>old</w:t>
+      </w:r>
       <w:proofErr w:type="spellEnd"/>
       <w:r>
         <w:rPr>
@@ -14595,7 +14614,15 @@
           <w:sz w:val="24"/>
           <w:szCs w:val="24"/>
         </w:rPr>
-        <w:t>| (“</w:t>
+        <w:t>|</w:t>
+      </w:r>
+      <w:r>
+        <w:rPr>
+          <w:rFonts w:ascii="Lucida Console" w:hAnsi="Lucida Console"/>
+          <w:sz w:val="24"/>
+          <w:szCs w:val="24"/>
+        </w:rPr>
+        <w:t xml:space="preserve"> (“</w:t>
       </w:r>
       <w:r>
         <w:rPr>
@@ -14779,8 +14806,8 @@
           <w:szCs w:val="24"/>
         </w:rPr>
       </w:pPr>
-      <w:bookmarkStart w:id="40" w:name="ConstObject"/>
-      <w:bookmarkEnd w:id="31"/>
+      <w:bookmarkStart w:id="41" w:name="ConstObject"/>
+      <w:bookmarkEnd w:id="32"/>
       <w:r>
         <w:rPr>
           <w:rFonts w:ascii="Times New Roman" w:hAnsi="Times New Roman" w:cs="Times New Roman"/>
@@ -14807,8 +14834,8 @@
         </w:rPr>
         <w:t xml:space="preserve">) </w:t>
       </w:r>
-      <w:bookmarkStart w:id="41" w:name="RoutineName"/>
-      <w:bookmarkEnd w:id="41"/>
+      <w:bookmarkStart w:id="42" w:name="RoutineName"/>
+      <w:bookmarkEnd w:id="42"/>
       <w:proofErr w:type="spellStart"/>
       <w:r>
         <w:rPr>
@@ -15063,8 +15090,8 @@
         </w:rPr>
         <w:t xml:space="preserve">) </w:t>
       </w:r>
-      <w:bookmarkStart w:id="42" w:name="AliasName"/>
-      <w:bookmarkEnd w:id="42"/>
+      <w:bookmarkStart w:id="43" w:name="AliasName"/>
+      <w:bookmarkEnd w:id="43"/>
       <w:proofErr w:type="spellStart"/>
       <w:r>
         <w:rPr>
@@ -15325,8 +15352,8 @@
         </w:rPr>
         <w:t xml:space="preserve">) </w:t>
       </w:r>
-      <w:bookmarkStart w:id="43" w:name="OperatorName"/>
-      <w:bookmarkEnd w:id="43"/>
+      <w:bookmarkStart w:id="44" w:name="OperatorName"/>
+      <w:bookmarkEnd w:id="44"/>
       <w:proofErr w:type="spellStart"/>
       <w:r>
         <w:rPr>
@@ -15512,8 +15539,8 @@
         </w:rPr>
         <w:t xml:space="preserve">) </w:t>
       </w:r>
-      <w:bookmarkStart w:id="44" w:name="OperatorSign"/>
-      <w:bookmarkEnd w:id="44"/>
+      <w:bookmarkStart w:id="45" w:name="OperatorSign"/>
+      <w:bookmarkEnd w:id="45"/>
       <w:proofErr w:type="spellStart"/>
       <w:proofErr w:type="gramStart"/>
       <w:r>
@@ -15856,7 +15883,7 @@
         </w:rPr>
         <w:t xml:space="preserve">) </w:t>
       </w:r>
-      <w:bookmarkStart w:id="45" w:name="ConstObjectsDeclaration"/>
+      <w:bookmarkStart w:id="46" w:name="ConstObjectsDeclaration"/>
       <w:proofErr w:type="spellStart"/>
       <w:r>
         <w:rPr>
@@ -15866,7 +15893,7 @@
         </w:rPr>
         <w:t>ConstObjectsDeclaration</w:t>
       </w:r>
-      <w:bookmarkEnd w:id="45"/>
+      <w:bookmarkEnd w:id="46"/>
       <w:proofErr w:type="spellEnd"/>
       <w:r>
         <w:rPr>
@@ -16127,7 +16154,7 @@
         </w:rPr>
         <w:t>ConstObject</w:t>
       </w:r>
-      <w:bookmarkEnd w:id="40"/>
+      <w:bookmarkEnd w:id="41"/>
       <w:proofErr w:type="spellEnd"/>
       <w:r>
         <w:rPr>
@@ -16815,7 +16842,7 @@
         </w:rPr>
         <w:t xml:space="preserve">) </w:t>
       </w:r>
-      <w:bookmarkStart w:id="46" w:name="RegularExpression"/>
+      <w:bookmarkStart w:id="47" w:name="RegularExpression"/>
       <w:proofErr w:type="spellStart"/>
       <w:r>
         <w:rPr>
@@ -16825,7 +16852,7 @@
         </w:rPr>
         <w:t>RegularExpression</w:t>
       </w:r>
-      <w:bookmarkEnd w:id="46"/>
+      <w:bookmarkEnd w:id="47"/>
       <w:proofErr w:type="spellEnd"/>
       <w:r>
         <w:rPr>
@@ -17102,7 +17129,7 @@
         </w:rPr>
         <w:t xml:space="preserve">) </w:t>
       </w:r>
-      <w:bookmarkStart w:id="47" w:name="Statement"/>
+      <w:bookmarkStart w:id="48" w:name="Statement"/>
       <w:r>
         <w:rPr>
           <w:rFonts w:ascii="Times New Roman" w:hAnsi="Times New Roman" w:cs="Times New Roman"/>
@@ -17119,7 +17146,7 @@
         </w:rPr>
         <w:t>t</w:t>
       </w:r>
-      <w:bookmarkEnd w:id="47"/>
+      <w:bookmarkEnd w:id="48"/>
       <w:r>
         <w:rPr>
           <w:rFonts w:ascii="Times New Roman" w:hAnsi="Times New Roman" w:cs="Times New Roman"/>
@@ -17551,8 +17578,8 @@
         </w:rPr>
         <w:t xml:space="preserve">) </w:t>
       </w:r>
-      <w:bookmarkStart w:id="48" w:name="Detach"/>
-      <w:bookmarkEnd w:id="48"/>
+      <w:bookmarkStart w:id="49" w:name="Detach"/>
+      <w:bookmarkEnd w:id="49"/>
       <w:r>
         <w:rPr>
           <w:rFonts w:ascii="Times New Roman" w:hAnsi="Times New Roman" w:cs="Times New Roman"/>
@@ -17752,8 +17779,8 @@
         </w:rPr>
         <w:t xml:space="preserve">) </w:t>
       </w:r>
-      <w:bookmarkStart w:id="49" w:name="Raise"/>
-      <w:bookmarkEnd w:id="49"/>
+      <w:bookmarkStart w:id="50" w:name="Raise"/>
+      <w:bookmarkEnd w:id="50"/>
       <w:r>
         <w:rPr>
           <w:rFonts w:ascii="Times New Roman" w:hAnsi="Times New Roman" w:cs="Times New Roman"/>
@@ -17982,8 +18009,8 @@
         </w:rPr>
         <w:t xml:space="preserve">) </w:t>
       </w:r>
-      <w:bookmarkStart w:id="50" w:name="Return"/>
-      <w:bookmarkEnd w:id="50"/>
+      <w:bookmarkStart w:id="51" w:name="Return"/>
+      <w:bookmarkEnd w:id="51"/>
       <w:r>
         <w:rPr>
           <w:rFonts w:ascii="Times New Roman" w:hAnsi="Times New Roman" w:cs="Times New Roman"/>
@@ -18054,8 +18081,8 @@
         </w:rPr>
         <w:t xml:space="preserve">] </w:t>
       </w:r>
-      <w:bookmarkStart w:id="51" w:name="Try"/>
-      <w:bookmarkEnd w:id="51"/>
+      <w:bookmarkStart w:id="52" w:name="Try"/>
+      <w:bookmarkEnd w:id="52"/>
       <w:r>
         <w:rPr>
           <w:rFonts w:ascii="Lucida Console" w:hAnsi="Lucida Console"/>
@@ -18184,8 +18211,8 @@
         </w:rPr>
         <w:t xml:space="preserve">) </w:t>
       </w:r>
-      <w:bookmarkStart w:id="52" w:name="HyperBlock"/>
-      <w:bookmarkEnd w:id="52"/>
+      <w:bookmarkStart w:id="53" w:name="HyperBlock"/>
+      <w:bookmarkEnd w:id="53"/>
       <w:proofErr w:type="spellStart"/>
       <w:r>
         <w:rPr>
@@ -18457,8 +18484,8 @@
         </w:rPr>
         <w:t xml:space="preserve">) </w:t>
       </w:r>
-      <w:bookmarkStart w:id="53" w:name="Assignment"/>
-      <w:bookmarkEnd w:id="53"/>
+      <w:bookmarkStart w:id="54" w:name="Assignment"/>
+      <w:bookmarkEnd w:id="54"/>
       <w:r>
         <w:rPr>
           <w:rFonts w:ascii="Times New Roman" w:hAnsi="Times New Roman" w:cs="Times New Roman"/>
@@ -18667,7 +18694,7 @@
         </w:rPr>
         <w:t xml:space="preserve">) </w:t>
       </w:r>
-      <w:bookmarkStart w:id="54" w:name="Writable"/>
+      <w:bookmarkStart w:id="55" w:name="Writable"/>
       <w:r>
         <w:rPr>
           <w:rFonts w:ascii="Times New Roman" w:hAnsi="Times New Roman" w:cs="Times New Roman"/>
@@ -18676,7 +18703,7 @@
         </w:rPr>
         <w:t>Writable</w:t>
       </w:r>
-      <w:bookmarkEnd w:id="54"/>
+      <w:bookmarkEnd w:id="55"/>
       <w:r>
         <w:rPr>
           <w:rFonts w:ascii="Times New Roman" w:hAnsi="Times New Roman" w:cs="Times New Roman"/>
@@ -18981,7 +19008,7 @@
           <w:szCs w:val="24"/>
         </w:rPr>
       </w:pPr>
-      <w:bookmarkStart w:id="55" w:name="AttributeNamesList"/>
+      <w:bookmarkStart w:id="56" w:name="AttributeNamesList"/>
       <w:r>
         <w:rPr>
           <w:rFonts w:ascii="Times New Roman" w:hAnsi="Times New Roman" w:cs="Times New Roman"/>
@@ -19047,7 +19074,7 @@
         </w:rPr>
         <w:t xml:space="preserve"> </w:t>
       </w:r>
-      <w:bookmarkStart w:id="56" w:name="UnpackTuple"/>
+      <w:bookmarkStart w:id="57" w:name="UnpackTuple"/>
       <w:proofErr w:type="spellStart"/>
       <w:r>
         <w:rPr>
@@ -19057,7 +19084,7 @@
         </w:rPr>
         <w:t>UnpackTuple</w:t>
       </w:r>
-      <w:bookmarkEnd w:id="56"/>
+      <w:bookmarkEnd w:id="57"/>
       <w:proofErr w:type="spellEnd"/>
       <w:r>
         <w:rPr>
@@ -19322,8 +19349,8 @@
         </w:rPr>
         <w:t xml:space="preserve">) </w:t>
       </w:r>
-      <w:bookmarkStart w:id="57" w:name="LocalAttributeDeclaration"/>
-      <w:bookmarkEnd w:id="57"/>
+      <w:bookmarkStart w:id="58" w:name="LocalAttributeDeclaration"/>
+      <w:bookmarkEnd w:id="58"/>
       <w:proofErr w:type="spellStart"/>
       <w:r>
         <w:rPr>
@@ -19667,7 +19694,7 @@
         </w:rPr>
         <w:t>) F()</w:t>
       </w:r>
-      <w:bookmarkEnd w:id="55"/>
+      <w:bookmarkEnd w:id="56"/>
     </w:p>
     <w:p>
       <w:pPr>
@@ -19787,8 +19814,8 @@
         </w:rPr>
         <w:t xml:space="preserve">) </w:t>
       </w:r>
-      <w:bookmarkStart w:id="58" w:name="LocalAttributeNamesList"/>
-      <w:bookmarkEnd w:id="58"/>
+      <w:bookmarkStart w:id="59" w:name="LocalAttributeNamesList"/>
+      <w:bookmarkEnd w:id="59"/>
       <w:proofErr w:type="spellStart"/>
       <w:r>
         <w:rPr>
@@ -20070,8 +20097,8 @@
         </w:rPr>
         <w:t>UnitA</w:t>
       </w:r>
-      <w:bookmarkStart w:id="59" w:name="UnitAttributeDeclaration"/>
-      <w:bookmarkEnd w:id="59"/>
+      <w:bookmarkStart w:id="60" w:name="UnitAttributeDeclaration"/>
+      <w:bookmarkEnd w:id="60"/>
       <w:r>
         <w:rPr>
           <w:rFonts w:ascii="Times New Roman" w:hAnsi="Times New Roman" w:cs="Times New Roman"/>
@@ -21013,7 +21040,7 @@
           <w:szCs w:val="24"/>
         </w:rPr>
       </w:pPr>
-      <w:bookmarkStart w:id="60" w:name="OldExpression"/>
+      <w:bookmarkStart w:id="61" w:name="OldExpression"/>
       <w:r>
         <w:rPr>
           <w:rFonts w:ascii="Times New Roman" w:hAnsi="Times New Roman" w:cs="Times New Roman"/>
@@ -21040,7 +21067,7 @@
         </w:rPr>
         <w:t xml:space="preserve">) </w:t>
       </w:r>
-      <w:bookmarkStart w:id="61" w:name="UnitAttributeNamesList"/>
+      <w:bookmarkStart w:id="62" w:name="UnitAttributeNamesList"/>
       <w:proofErr w:type="spellStart"/>
       <w:r>
         <w:rPr>
@@ -21050,7 +21077,7 @@
         </w:rPr>
         <w:t>UnitAttributeNamesList</w:t>
       </w:r>
-      <w:bookmarkEnd w:id="61"/>
+      <w:bookmarkEnd w:id="62"/>
       <w:proofErr w:type="spellEnd"/>
       <w:r>
         <w:rPr>
@@ -21342,8 +21369,8 @@
         </w:rPr>
         <w:t xml:space="preserve">) </w:t>
       </w:r>
-      <w:bookmarkStart w:id="62" w:name="BooleanExpression"/>
-      <w:bookmarkEnd w:id="62"/>
+      <w:bookmarkStart w:id="63" w:name="BooleanExpression"/>
+      <w:bookmarkEnd w:id="63"/>
       <w:proofErr w:type="spellStart"/>
       <w:r>
         <w:rPr>
@@ -21553,8 +21580,8 @@
         </w:rPr>
         <w:t xml:space="preserve">) </w:t>
       </w:r>
-      <w:bookmarkStart w:id="63" w:name="ConstantExpression"/>
-      <w:bookmarkEnd w:id="63"/>
+      <w:bookmarkStart w:id="64" w:name="ConstantExpression"/>
+      <w:bookmarkEnd w:id="64"/>
       <w:proofErr w:type="spellStart"/>
       <w:r>
         <w:rPr>
@@ -21814,8 +21841,8 @@
         </w:rPr>
         <w:t xml:space="preserve">) </w:t>
       </w:r>
-      <w:bookmarkStart w:id="64" w:name="Expression"/>
-      <w:bookmarkEnd w:id="64"/>
+      <w:bookmarkStart w:id="65" w:name="Expression"/>
+      <w:bookmarkEnd w:id="65"/>
       <w:r>
         <w:rPr>
           <w:rFonts w:ascii="Times New Roman" w:hAnsi="Times New Roman" w:cs="Times New Roman"/>
@@ -22445,7 +22472,7 @@
         <w:t xml:space="preserve">) </w:t>
       </w:r>
       <w:hyperlink w:anchor="TupleExpression" w:history="1">
-        <w:bookmarkStart w:id="65" w:name="RefExpression"/>
+        <w:bookmarkStart w:id="66" w:name="RefExpression"/>
         <w:proofErr w:type="spellStart"/>
         <w:r>
           <w:rPr>
@@ -22455,7 +22482,7 @@
           </w:rPr>
           <w:t>RefExpression</w:t>
         </w:r>
-        <w:bookmarkEnd w:id="65"/>
+        <w:bookmarkEnd w:id="66"/>
         <w:proofErr w:type="spellEnd"/>
         <w:r>
           <w:rPr>
@@ -22629,8 +22656,8 @@
         </w:rPr>
         <w:t xml:space="preserve">) </w:t>
       </w:r>
-      <w:bookmarkStart w:id="66" w:name="LambdaExpression"/>
-      <w:bookmarkEnd w:id="66"/>
+      <w:bookmarkStart w:id="67" w:name="LambdaExpression"/>
+      <w:bookmarkEnd w:id="67"/>
       <w:proofErr w:type="spellStart"/>
       <w:r>
         <w:rPr>
@@ -22752,8 +22779,8 @@
         </w:rPr>
         <w:t xml:space="preserve"> </w:t>
       </w:r>
-      <w:bookmarkStart w:id="67" w:name="InlineLambdaExpression"/>
-      <w:bookmarkEnd w:id="67"/>
+      <w:bookmarkStart w:id="68" w:name="InlineLambdaExpression"/>
+      <w:bookmarkEnd w:id="68"/>
       <w:r>
         <w:rPr>
           <w:rFonts w:ascii="Lucida Console" w:hAnsi="Lucida Console"/>
@@ -23357,8 +23384,8 @@
         </w:rPr>
         <w:t xml:space="preserve">) </w:t>
       </w:r>
-      <w:bookmarkStart w:id="68" w:name="RangeExpression"/>
-      <w:bookmarkEnd w:id="68"/>
+      <w:bookmarkStart w:id="69" w:name="RangeExpression"/>
+      <w:bookmarkEnd w:id="69"/>
       <w:proofErr w:type="spellStart"/>
       <w:r>
         <w:rPr>
@@ -23665,8 +23692,8 @@
           <w:t xml:space="preserve">  </w:t>
         </w:r>
       </w:hyperlink>
-      <w:bookmarkStart w:id="69" w:name="TupleExpression"/>
-      <w:bookmarkEnd w:id="69"/>
+      <w:bookmarkStart w:id="70" w:name="TupleExpression"/>
+      <w:bookmarkEnd w:id="70"/>
       <w:r>
         <w:rPr>
           <w:rFonts w:ascii="Lucida Console" w:hAnsi="Lucida Console"/>
@@ -24240,8 +24267,8 @@
         </w:rPr>
         <w:t xml:space="preserve">) </w:t>
       </w:r>
-      <w:bookmarkStart w:id="70" w:name="TypeOfExpression"/>
-      <w:bookmarkEnd w:id="70"/>
+      <w:bookmarkStart w:id="71" w:name="TypeOfExpression"/>
+      <w:bookmarkEnd w:id="71"/>
       <w:proofErr w:type="spellStart"/>
       <w:r>
         <w:rPr>
@@ -24510,8 +24537,8 @@
           <w:szCs w:val="24"/>
         </w:rPr>
       </w:pPr>
-      <w:bookmarkStart w:id="71" w:name="Operator"/>
-      <w:bookmarkEnd w:id="60"/>
+      <w:bookmarkStart w:id="72" w:name="Operator"/>
+      <w:bookmarkEnd w:id="61"/>
       <w:r>
         <w:rPr>
           <w:rFonts w:ascii="Times New Roman" w:hAnsi="Times New Roman" w:cs="Times New Roman"/>
@@ -24564,7 +24591,7 @@
         </w:rPr>
         <w:t>Operator</w:t>
       </w:r>
-      <w:bookmarkEnd w:id="71"/>
+      <w:bookmarkEnd w:id="72"/>
       <w:r>
         <w:rPr>
           <w:rFonts w:ascii="Times New Roman" w:hAnsi="Times New Roman" w:cs="Times New Roman"/>
@@ -24620,7 +24647,7 @@
         </w:rPr>
         <w:t xml:space="preserve"> </w:t>
       </w:r>
-      <w:bookmarkStart w:id="72" w:name="Constant"/>
+      <w:bookmarkStart w:id="73" w:name="Constant"/>
       <w:r>
         <w:rPr>
           <w:rFonts w:ascii="Lucida Console" w:hAnsi="Lucida Console"/>
@@ -24938,8 +24965,8 @@
         </w:rPr>
         <w:t xml:space="preserve"> ) S() F()</w:t>
       </w:r>
-      <w:bookmarkStart w:id="73" w:name="IfExpession"/>
-      <w:bookmarkEnd w:id="72"/>
+      <w:bookmarkStart w:id="74" w:name="IfExpession"/>
+      <w:bookmarkEnd w:id="73"/>
     </w:p>
     <w:p>
       <w:pPr>
@@ -25084,7 +25111,7 @@
         </w:rPr>
         <w:t>ession</w:t>
       </w:r>
-      <w:bookmarkEnd w:id="73"/>
+      <w:bookmarkEnd w:id="74"/>
       <w:proofErr w:type="spellEnd"/>
       <w:r>
         <w:rPr>
@@ -25471,8 +25498,8 @@
         </w:rPr>
         <w:br/>
       </w:r>
-      <w:bookmarkStart w:id="74" w:name="IfBodyExpression"/>
-      <w:bookmarkEnd w:id="74"/>
+      <w:bookmarkStart w:id="75" w:name="IfBodyExpression"/>
+      <w:bookmarkEnd w:id="75"/>
       <w:r>
         <w:rPr>
           <w:rFonts w:ascii="Lucida Console" w:hAnsi="Lucida Console"/>
@@ -25556,7 +25583,7 @@
           <w:szCs w:val="24"/>
         </w:rPr>
       </w:pPr>
-      <w:bookmarkStart w:id="75" w:name="FeatureCallOrCreation"/>
+      <w:bookmarkStart w:id="76" w:name="FeatureCallOrCreation"/>
       <w:r>
         <w:rPr>
           <w:rFonts w:ascii="Times New Roman" w:hAnsi="Times New Roman" w:cs="Times New Roman"/>
@@ -25601,8 +25628,8 @@
         </w:rPr>
         <w:t xml:space="preserve">) </w:t>
       </w:r>
-      <w:bookmarkStart w:id="76" w:name="ExpressionAlternatives"/>
-      <w:bookmarkEnd w:id="76"/>
+      <w:bookmarkStart w:id="77" w:name="ExpressionAlternatives"/>
+      <w:bookmarkEnd w:id="77"/>
       <w:proofErr w:type="spellStart"/>
       <w:r>
         <w:rPr>
@@ -25801,8 +25828,6 @@
           <w:szCs w:val="24"/>
         </w:rPr>
       </w:pPr>
-      <w:bookmarkStart w:id="77" w:name="_GoBack"/>
-      <w:bookmarkEnd w:id="77"/>
       <w:r>
         <w:rPr>
           <w:rFonts w:ascii="Times New Roman" w:hAnsi="Times New Roman" w:cs="Times New Roman"/>
@@ -26349,7 +26374,7 @@
         <w:t>}</w:t>
       </w:r>
     </w:p>
-    <w:bookmarkEnd w:id="75"/>
+    <w:bookmarkEnd w:id="76"/>
     <w:p>
       <w:pPr>
         <w:keepLines/>
@@ -62139,7 +62164,7 @@
 </file>
 
 <file path=customXml/itemProps1.xml><?xml version="1.0" encoding="utf-8"?>
-<ds:datastoreItem xmlns:ds="http://schemas.openxmlformats.org/officeDocument/2006/customXml" ds:itemID="{E0B8D0E9-D36A-450E-B90E-B059EB2E1714}">
+<ds:datastoreItem xmlns:ds="http://schemas.openxmlformats.org/officeDocument/2006/customXml" ds:itemID="{9498E28C-6F91-4F1C-8754-4EAEC3EF46C5}">
   <ds:schemaRefs>
     <ds:schemaRef ds:uri="http://schemas.openxmlformats.org/officeDocument/2006/bibliography"/>
   </ds:schemaRefs>

</xml_diff>